<commit_message>
Erweiterung UC Knoten verschieben #115
Hinweis, dass die Position gecached wird und wann dieser Cache wieder
zurückgesetzt wird.
</commit_message>
<xml_diff>
--- a/Basisverzeichnis/trunk/01_Analyse/Anforderungen.docx
+++ b/Basisverzeichnis/trunk/01_Analyse/Anforderungen.docx
@@ -1,6 +1,6 @@
 
 <file path=word/document.xml><?xml version="1.0" encoding="utf-8"?>
-<w:document xmlns:wpc="http://schemas.microsoft.com/office/word/2010/wordprocessingCanvas" xmlns:mc="http://schemas.openxmlformats.org/markup-compatibility/2006" xmlns:o="urn:schemas-microsoft-com:office:office" xmlns:r="http://schemas.openxmlformats.org/officeDocument/2006/relationships" xmlns:m="http://schemas.openxmlformats.org/officeDocument/2006/math" xmlns:v="urn:schemas-microsoft-com:vml" xmlns:wp14="http://schemas.microsoft.com/office/word/2010/wordprocessingDrawing" xmlns:wp="http://schemas.openxmlformats.org/drawingml/2006/wordprocessingDrawing" xmlns:w10="urn:schemas-microsoft-com:office:word" xmlns:w="http://schemas.openxmlformats.org/wordprocessingml/2006/main" xmlns:w14="http://schemas.microsoft.com/office/word/2010/wordml" xmlns:w15="http://schemas.microsoft.com/office/word/2012/wordml" xmlns:wpg="http://schemas.microsoft.com/office/word/2010/wordprocessingGroup" xmlns:wpi="http://schemas.microsoft.com/office/word/2010/wordprocessingInk" xmlns:wne="http://schemas.microsoft.com/office/word/2006/wordml" xmlns:wps="http://schemas.microsoft.com/office/word/2010/wordprocessingShape" mc:Ignorable="w14 w15 wp14">
+<w:document xmlns:ve="http://schemas.openxmlformats.org/markup-compatibility/2006" xmlns:o="urn:schemas-microsoft-com:office:office" xmlns:r="http://schemas.openxmlformats.org/officeDocument/2006/relationships" xmlns:m="http://schemas.openxmlformats.org/officeDocument/2006/math" xmlns:v="urn:schemas-microsoft-com:vml" xmlns:wp="http://schemas.openxmlformats.org/drawingml/2006/wordprocessingDrawing" xmlns:w10="urn:schemas-microsoft-com:office:word" xmlns:w="http://schemas.openxmlformats.org/wordprocessingml/2006/main" xmlns:wne="http://schemas.microsoft.com/office/word/2006/wordml">
   <w:body>
     <w:p>
       <w:pPr>
@@ -150,7 +150,7 @@
           <w:left w:w="-5" w:type="dxa"/>
           <w:right w:w="0" w:type="dxa"/>
         </w:tblCellMar>
-        <w:tblLook w:val="04A0" w:firstRow="1" w:lastRow="0" w:firstColumn="1" w:lastColumn="0" w:noHBand="0" w:noVBand="1"/>
+        <w:tblLook w:val="04A0"/>
       </w:tblPr>
       <w:tblGrid>
         <w:gridCol w:w="1890"/>
@@ -759,7 +759,7 @@
           <w:left w:w="-5" w:type="dxa"/>
           <w:right w:w="0" w:type="dxa"/>
         </w:tblCellMar>
-        <w:tblLook w:val="04A0" w:firstRow="1" w:lastRow="0" w:firstColumn="1" w:lastColumn="0" w:noHBand="0" w:noVBand="1"/>
+        <w:tblLook w:val="04A0"/>
       </w:tblPr>
       <w:tblGrid>
         <w:gridCol w:w="2060"/>
@@ -843,7 +843,13 @@
               <w:rPr>
                 <w:lang w:val="de-DE"/>
               </w:rPr>
-              <w:t>[nicht beteiligt]</w:t>
+              <w:t xml:space="preserve">[nicht </w:t>
+            </w:r>
+            <w:r>
+              <w:rPr>
+                <w:lang w:val="de-DE"/>
+              </w:rPr>
+              <w:t>beteiligt]</w:t>
             </w:r>
             <w:r>
               <w:rPr>
@@ -905,7 +911,7 @@
           <w:left w:w="-5" w:type="dxa"/>
           <w:right w:w="0" w:type="dxa"/>
         </w:tblCellMar>
-        <w:tblLook w:val="04A0" w:firstRow="1" w:lastRow="0" w:firstColumn="1" w:lastColumn="0" w:noHBand="0" w:noVBand="1"/>
+        <w:tblLook w:val="04A0"/>
       </w:tblPr>
       <w:tblGrid>
         <w:gridCol w:w="475"/>
@@ -1006,7 +1012,15 @@
             </w:r>
             <w:proofErr w:type="spellEnd"/>
             <w:r>
-              <w:t xml:space="preserve"> der </w:t>
+              <w:t xml:space="preserve"> </w:t>
+            </w:r>
+            <w:proofErr w:type="spellStart"/>
+            <w:r>
+              <w:t>der</w:t>
+            </w:r>
+            <w:proofErr w:type="spellEnd"/>
+            <w:r>
+              <w:t xml:space="preserve"> </w:t>
             </w:r>
             <w:proofErr w:type="spellStart"/>
             <w:r>
@@ -1091,13 +1105,8 @@
               <w:pStyle w:val="Dokumentinfos"/>
               <w:jc w:val="center"/>
             </w:pPr>
-            <w:proofErr w:type="spellStart"/>
-            <w:r>
-              <w:t>Nr</w:t>
-            </w:r>
-            <w:proofErr w:type="spellEnd"/>
-            <w:r>
-              <w:t>.</w:t>
+            <w:r>
+              <w:t>Nr.</w:t>
             </w:r>
           </w:p>
         </w:tc>
@@ -1655,7 +1664,7 @@
           <w:left w:w="-5" w:type="dxa"/>
           <w:right w:w="0" w:type="dxa"/>
         </w:tblCellMar>
-        <w:tblLook w:val="04A0" w:firstRow="1" w:lastRow="0" w:firstColumn="1" w:lastColumn="0" w:noHBand="0" w:noVBand="1"/>
+        <w:tblLook w:val="04A0"/>
       </w:tblPr>
       <w:tblGrid>
         <w:gridCol w:w="1364"/>
@@ -2055,7 +2064,17 @@
             <w:u w:val="single"/>
             <w:lang w:val="en-US" w:eastAsia="en-US"/>
           </w:rPr>
-          <w:t>Ausgangssituation und Zielsetzung</w:t>
+          <w:t>Ausgangssituation und Zielset</w:t>
+        </w:r>
+        <w:r>
+          <w:rPr>
+            <w:rStyle w:val="IndexLink"/>
+            <w:rFonts w:cs="Times New Roman"/>
+            <w:color w:val="0000FF"/>
+            <w:u w:val="single"/>
+            <w:lang w:val="en-US" w:eastAsia="en-US"/>
+          </w:rPr>
+          <w:t>zung</w:t>
         </w:r>
       </w:hyperlink>
       <w:hyperlink r:id="rId14" w:anchor="_Toc382574147" w:history="1">
@@ -2346,7 +2365,17 @@
             <w:u w:val="single"/>
             <w:lang w:val="en-US" w:eastAsia="en-US"/>
           </w:rPr>
-          <w:t>Modell des Problembereichs (Konzeptionelles Datenmodell)</w:t>
+          <w:t>Modell des Problembereichs (Konzeptionelles Datenmo</w:t>
+        </w:r>
+        <w:r>
+          <w:rPr>
+            <w:rStyle w:val="IndexLink"/>
+            <w:rFonts w:cs="Times New Roman"/>
+            <w:color w:val="0000FF"/>
+            <w:u w:val="single"/>
+            <w:lang w:val="en-US" w:eastAsia="en-US"/>
+          </w:rPr>
+          <w:t>dell)</w:t>
         </w:r>
       </w:hyperlink>
       <w:hyperlink r:id="rId34" w:anchor="_Toc382574152" w:history="1">
@@ -3166,7 +3195,13 @@
         <w:rPr>
           <w:color w:val="000000"/>
         </w:rPr>
-        <w:t>Dieses Dokument enthält alle an das zu entwickelnde System gestellten Anforderungen. Die Gliederung orientiert sich am Aufbau des V-Modell-XT®</w:t>
+        <w:t>Dieses Dokument enthält alle an das zu entwickelnde System gestellten Anforderungen. Die Gliederung orientiert sich am Aufbau</w:t>
+      </w:r>
+      <w:r>
+        <w:rPr>
+          <w:color w:val="000000"/>
+        </w:rPr>
+        <w:t xml:space="preserve"> des V-Modell-XT®</w:t>
       </w:r>
       <w:r>
         <w:rPr>
@@ -3231,7 +3266,13 @@
         <w:rPr>
           <w:color w:val="000000"/>
         </w:rPr>
-        <w:t xml:space="preserve"> konform zum V-Modell-XT): Teilnehmer dieser Veranstaltung erhalten von ihrem „Auftraggeber“ lediglich einen Überblick über das gewünschte System (siehe das Thema „Ausgangssituation und Zielsetzung“ in diesem Dokument); die Anforderungen müssen die Teilnehmer dann </w:t>
+        <w:t xml:space="preserve"> konform zum V-Modell-XT): Teilnehmer dieser Veranstaltung erhalten von ihrem „Auftraggeber“ lediglich einen Überblick über das gewünschte System (siehe das Thema „Ausgangssituation und Zielsetzung“ in diesem Dokument); die Anforderungen müssen die Teilneh</w:t>
+      </w:r>
+      <w:r>
+        <w:rPr>
+          <w:color w:val="000000"/>
+        </w:rPr>
+        <w:t xml:space="preserve">mer dann </w:t>
       </w:r>
       <w:r>
         <w:rPr>
@@ -3279,7 +3320,13 @@
         <w:rPr>
           <w:color w:val="000000"/>
         </w:rPr>
-        <w:t>Weil der „Auftraggeber“ also nicht wirklich ein Lastenheft liefert, aus dem die „</w:t>
+        <w:t>Weil der „Auftraggeber“ also nicht wirkl</w:t>
+      </w:r>
+      <w:r>
+        <w:rPr>
+          <w:color w:val="000000"/>
+        </w:rPr>
+        <w:t>ich ein Lastenheft liefert, aus dem die „</w:t>
       </w:r>
       <w:proofErr w:type="spellStart"/>
       <w:r>
@@ -3315,7 +3362,19 @@
         <w:rPr>
           <w:color w:val="000000"/>
         </w:rPr>
-        <w:t>Kern dieses Dokuments sind die funktionalen und nicht-funktionalen Anforderungen an das System, sowie eine Skizze des Gesamtsystementwurfs. Der Entwurf berücksichtigt die zukünftige Umgebung und Infrastruktur, in der das System später betrieben wird, und gibt Richtlinien für Technologieentscheidungen. Ebenfalls Teil der Anforderungen ist die Festlegung von Lieferbedingungen und Abnahmekriterien.</w:t>
+        <w:t>Kern dieses Dokuments sind d</w:t>
+      </w:r>
+      <w:r>
+        <w:rPr>
+          <w:color w:val="000000"/>
+        </w:rPr>
+        <w:t>ie funktionalen und nicht-funktionalen Anforderungen an das System, sowie eine Skizze des Gesamtsystementwurfs. Der Entwurf berücksichtigt die zukünftige Umgebung und Infrastruktur, in der das System später betrieben wird, und gibt Richtlinien für Technolo</w:t>
+      </w:r>
+      <w:r>
+        <w:rPr>
+          <w:color w:val="000000"/>
+        </w:rPr>
+        <w:t>gieentscheidungen. Ebenfalls Teil der Anforderungen ist die Festlegung von Lieferbedingungen und Abnahmekriterien.</w:t>
       </w:r>
     </w:p>
     <w:p>
@@ -3337,7 +3396,13 @@
         <w:rPr>
           <w:color w:val="000000"/>
         </w:rPr>
-        <w:t>Die funktionalen und nicht-funktionalen Anforderungen dienen nicht nur als Vorgaben für die Entwicklung, sondern sind zusätzlich Grundlage der Anforderungsverfolgung und des Änderungsmanagements. Die Anforderungen sollten so aufbereitet sein, dass die Verfolgbarkeit (</w:t>
+        <w:t xml:space="preserve">Die funktionalen und nicht-funktionalen Anforderungen dienen nicht nur als Vorgaben für die Entwicklung, sondern sind zusätzlich Grundlage </w:t>
+      </w:r>
+      <w:r>
+        <w:rPr>
+          <w:color w:val="000000"/>
+        </w:rPr>
+        <w:t>der Anforderungsverfolgung und des Änderungsmanagements. Die Anforderungen sollten so aufbereitet sein, dass die Verfolgbarkeit (</w:t>
       </w:r>
       <w:proofErr w:type="spellStart"/>
       <w:r>
@@ -3373,7 +3438,13 @@
         <w:rPr>
           <w:color w:val="000000"/>
         </w:rPr>
-        <w:t>Im Allgemeinen sollten keine technischen Lösungen vorgegeben werden, um Architekten und Entwickler bei der Suche nach optimalen technischen Lösungen nicht einzuschränken.</w:t>
+        <w:t>Im Allgemeine</w:t>
+      </w:r>
+      <w:r>
+        <w:rPr>
+          <w:color w:val="000000"/>
+        </w:rPr>
+        <w:t>n sollten keine technischen Lösungen vorgegeben werden, um Architekten und Entwickler bei der Suche nach optimalen technischen Lösungen nicht einzuschränken.</w:t>
       </w:r>
     </w:p>
     <w:p>
@@ -3412,7 +3483,19 @@
         <w:rPr>
           <w:color w:val="333399"/>
         </w:rPr>
-        <w:t>In diesem Thema werden die Ausgangssituation und der Anlass zur Durchführung des Projekts anschaulich dargestellt. Es wird beschrieben, welche Defizite bzw. Probleme existierender Systeme oder auch der aktuellen Situation zur Entscheidung geführt haben, das Projekt durchzuführen, und welche Vorteile durch den Einsatz des neuen Systems erwartet werden.</w:t>
+        <w:t>In diesem Thema werden die Ausgangssituation und der Anlass z</w:t>
+      </w:r>
+      <w:r>
+        <w:rPr>
+          <w:color w:val="333399"/>
+        </w:rPr>
+        <w:t>ur Durchführung des Projekts anschaulich dargestellt. Es wird beschrieben, welche Defizite bzw. Probleme existierender Systeme oder auch der aktuellen Situation zur Entscheidung geführt haben, das Projekt durchzuführen, und welche Vorteile durch den Einsat</w:t>
+      </w:r>
+      <w:r>
+        <w:rPr>
+          <w:color w:val="333399"/>
+        </w:rPr>
+        <w:t>z des neuen Systems erwartet werden.</w:t>
       </w:r>
     </w:p>
     <w:p>
@@ -3426,7 +3509,13 @@
         <w:rPr>
           <w:color w:val="333399"/>
         </w:rPr>
-        <w:t>Es werden zusätzlich alle relevanten Stakeholder des Projekts benannt und die technische und fachliche Einbettung des zu entwickelnden Systems in seine Umgebung skizziert. Zusätzlich werden erste Rahmenbedingungen für die Entwicklung identifiziert und beschrieben. Rahmenbedingungen können beispielsweise technische Vorgaben oder Vorgaben zur Sicherheit sein.</w:t>
+        <w:t>Es werden zusätzlich alle relevanten Stakeholder des Projekts benannt und die technische und fachliche Einbettung des zu entwickelnden Systems in seine Umgebung skizziert. Zusätzlich werden erste Rahmenbedingungen für d</w:t>
+      </w:r>
+      <w:r>
+        <w:rPr>
+          <w:color w:val="333399"/>
+        </w:rPr>
+        <w:t>ie Entwicklung identifiziert und beschrieben. Rahmenbedingungen können beispielsweise technische Vorgaben oder Vorgaben zur Sicherheit sein.</w:t>
       </w:r>
     </w:p>
     <w:p>
@@ -3496,9 +3585,8 @@
           <w:szCs w:val="20"/>
           <w:lang w:val="de-DE" w:eastAsia="de-DE" w:bidi="ar-SA"/>
         </w:rPr>
-        <w:t xml:space="preserve"> zu vereinfachen, soll ein Graph Framework entwickelt und auf Basis diesem ein entsprechendes Tool erstellt werden. Dazu muss das Tool ein im Microsoft Office Word erstelltes und mit einem entsprechend formatierten </w:t>
+        <w:t xml:space="preserve"> zu vereinfachen, soll ein Graph </w:t>
       </w:r>
-      <w:proofErr w:type="spellStart"/>
       <w:r>
         <w:rPr>
           <w:rFonts w:ascii="Arial" w:hAnsi="Arial" w:cs="Arial"/>
@@ -3506,6 +3594,16 @@
           <w:szCs w:val="20"/>
           <w:lang w:val="de-DE" w:eastAsia="de-DE" w:bidi="ar-SA"/>
         </w:rPr>
+        <w:t xml:space="preserve">Framework entwickelt und auf Basis diesem ein entsprechendes Tool erstellt werden. Dazu muss das Tool ein im Microsoft Office Word erstelltes und mit einem entsprechend formatierten </w:t>
+      </w:r>
+      <w:proofErr w:type="spellStart"/>
+      <w:r>
+        <w:rPr>
+          <w:rFonts w:ascii="Arial" w:hAnsi="Arial" w:cs="Arial"/>
+          <w:sz w:val="20"/>
+          <w:szCs w:val="20"/>
+          <w:lang w:val="de-DE" w:eastAsia="de-DE" w:bidi="ar-SA"/>
+        </w:rPr>
         <w:t>Use</w:t>
       </w:r>
       <w:proofErr w:type="spellEnd"/>
@@ -3516,7 +3614,16 @@
           <w:szCs w:val="20"/>
           <w:lang w:val="de-DE" w:eastAsia="de-DE" w:bidi="ar-SA"/>
         </w:rPr>
-        <w:t xml:space="preserve">-Case (oder mehrere) verstehen können, diesen visuell Darstellen und als </w:t>
+        <w:t>-Case (oder mehrere) verstehen können, diesen visuell Darstellen und al</w:t>
+      </w:r>
+      <w:r>
+        <w:rPr>
+          <w:rFonts w:ascii="Arial" w:hAnsi="Arial" w:cs="Arial"/>
+          <w:sz w:val="20"/>
+          <w:szCs w:val="20"/>
+          <w:lang w:val="de-DE" w:eastAsia="de-DE" w:bidi="ar-SA"/>
+        </w:rPr>
+        <w:t xml:space="preserve">s </w:t>
       </w:r>
       <w:proofErr w:type="spellStart"/>
       <w:r>
@@ -3594,7 +3701,13 @@
         <w:rPr>
           <w:color w:val="333399"/>
         </w:rPr>
-        <w:t>Funktionale Anforderungen beschreiben die Fähigkeiten eines Systems, die ein Anwender erwartet, um mit Hilfe des Systems ein fachliches Problem zu lösen. Die Anforderungen werden aus den zu unterstützenden Geschäftsprozessen und den Ablaufbeschreibungen zur Nutzung des Systems abgeleitet.</w:t>
+        <w:t>Funktionale Anforderungen beschreiben die Fähigkeiten eines Systems, die ein Anwender erwartet, um mit Hilfe des Systems ein fachliches Problem</w:t>
+      </w:r>
+      <w:r>
+        <w:rPr>
+          <w:color w:val="333399"/>
+        </w:rPr>
+        <w:t xml:space="preserve"> zu lösen. Die Anforderungen werden aus den zu unterstützenden Geschäftsprozessen und den Ablaufbeschreibungen zur Nutzung des Systems abgeleitet.</w:t>
       </w:r>
     </w:p>
     <w:p>
@@ -3622,7 +3735,39 @@
         <w:rPr>
           <w:color w:val="333399"/>
         </w:rPr>
-        <w:t xml:space="preserve"> Cases). Ein Anwendungsfall beschreibt dabei einen konkreten, fachlich in sich geschlossenen Teilvorgang. Die Gesamtheit der Anwendungsfälle definiert das Systemverhalten. Ein Anwendungsfall kann in einfachem Textformat beschrieben werden, häufig stehen jedoch organisationsspezifische Muster zur Beschreibung zur Verfügung. Für datenzentrierte Systeme wird im Rahmen der funktionalen Anforderungen ein erstes fachliches Datenmodell erstellt, das als Grundlage des späteren Datenbankentwurfs dient. Das fachliche Datenmodell des Systems wird aus den Entitäten des Domänenmodells abgeleitet.</w:t>
+        <w:t xml:space="preserve"> </w:t>
+      </w:r>
+      <w:proofErr w:type="spellStart"/>
+      <w:r>
+        <w:rPr>
+          <w:color w:val="333399"/>
+        </w:rPr>
+        <w:t>Case</w:t>
+      </w:r>
+      <w:r>
+        <w:rPr>
+          <w:color w:val="333399"/>
+        </w:rPr>
+        <w:t>s</w:t>
+      </w:r>
+      <w:proofErr w:type="spellEnd"/>
+      <w:r>
+        <w:rPr>
+          <w:color w:val="333399"/>
+        </w:rPr>
+        <w:t xml:space="preserve">). Ein Anwendungsfall beschreibt dabei einen konkreten, fachlich in sich geschlossenen Teilvorgang. Die Gesamtheit der Anwendungsfälle definiert das Systemverhalten. Ein Anwendungsfall kann in einfachem Textformat beschrieben werden, häufig stehen jedoch </w:t>
+      </w:r>
+      <w:r>
+        <w:rPr>
+          <w:color w:val="333399"/>
+        </w:rPr>
+        <w:t>organisationsspezifische Muster zur Beschreibung zur Verfügung. Für datenzentrierte Systeme wird im Rahmen der funktionalen Anforderungen ein erstes fachliches Datenmodell erstellt, das als Grundlage des späteren Datenbankentwurfs dient. Das fachliche Date</w:t>
+      </w:r>
+      <w:r>
+        <w:rPr>
+          <w:color w:val="333399"/>
+        </w:rPr>
+        <w:t>nmodell des Systems wird aus den Entitäten des Domänenmodells abgeleitet.</w:t>
       </w:r>
     </w:p>
     <w:p>
@@ -3771,7 +3916,7 @@
           <w:left w:w="-5" w:type="dxa"/>
           <w:right w:w="0" w:type="dxa"/>
         </w:tblCellMar>
-        <w:tblLook w:val="04A0" w:firstRow="1" w:lastRow="0" w:firstColumn="1" w:lastColumn="0" w:noHBand="0" w:noVBand="1"/>
+        <w:tblLook w:val="04A0"/>
       </w:tblPr>
       <w:tblGrid>
         <w:gridCol w:w="1332"/>
@@ -4236,7 +4381,7 @@
           <w:left w:w="-5" w:type="dxa"/>
           <w:right w:w="0" w:type="dxa"/>
         </w:tblCellMar>
-        <w:tblLook w:val="04A0" w:firstRow="1" w:lastRow="0" w:firstColumn="1" w:lastColumn="0" w:noHBand="0" w:noVBand="1"/>
+        <w:tblLook w:val="04A0"/>
       </w:tblPr>
       <w:tblGrid>
         <w:gridCol w:w="1332"/>
@@ -5195,7 +5340,7 @@
           <w:left w:w="-5" w:type="dxa"/>
           <w:right w:w="0" w:type="dxa"/>
         </w:tblCellMar>
-        <w:tblLook w:val="04A0" w:firstRow="1" w:lastRow="0" w:firstColumn="1" w:lastColumn="0" w:noHBand="0" w:noVBand="1"/>
+        <w:tblLook w:val="04A0"/>
       </w:tblPr>
       <w:tblGrid>
         <w:gridCol w:w="1332"/>
@@ -5656,7 +5801,7 @@
           <w:left w:w="-5" w:type="dxa"/>
           <w:right w:w="0" w:type="dxa"/>
         </w:tblCellMar>
-        <w:tblLook w:val="04A0" w:firstRow="1" w:lastRow="0" w:firstColumn="1" w:lastColumn="0" w:noHBand="0" w:noVBand="1"/>
+        <w:tblLook w:val="04A0"/>
       </w:tblPr>
       <w:tblGrid>
         <w:gridCol w:w="1332"/>
@@ -6088,7 +6233,17 @@
                 <w:szCs w:val="20"/>
                 <w:lang w:val="de-DE" w:eastAsia="de-DE" w:bidi="ar-SA"/>
               </w:rPr>
-              <w:t>Eine Liste mit Knoten, die die Suchkriterien erfüllen. Falls kein Knoten gefunden werden konnte, liefert die Funktion einen Null-Wert zurück.</w:t>
+              <w:t>Eine Liste mit</w:t>
+            </w:r>
+            <w:r>
+              <w:rPr>
+                <w:rFonts w:ascii="Times New Roman" w:hAnsi="Times New Roman" w:cs="Sendnya"/>
+                <w:color w:val="000000"/>
+                <w:sz w:val="20"/>
+                <w:szCs w:val="20"/>
+                <w:lang w:val="de-DE" w:eastAsia="de-DE" w:bidi="ar-SA"/>
+              </w:rPr>
+              <w:t xml:space="preserve"> Knoten, die die Suchkriterien erfüllen. Falls kein Knoten gefunden werden konnte, liefert die Funktion einen Null-Wert zurück.</w:t>
             </w:r>
           </w:p>
         </w:tc>
@@ -6117,7 +6272,7 @@
           <w:left w:w="-5" w:type="dxa"/>
           <w:right w:w="0" w:type="dxa"/>
         </w:tblCellMar>
-        <w:tblLook w:val="04A0" w:firstRow="1" w:lastRow="0" w:firstColumn="1" w:lastColumn="0" w:noHBand="0" w:noVBand="1"/>
+        <w:tblLook w:val="04A0"/>
       </w:tblPr>
       <w:tblGrid>
         <w:gridCol w:w="1332"/>
@@ -6389,7 +6544,17 @@
                 <w:szCs w:val="20"/>
                 <w:lang w:val="de-DE" w:eastAsia="de-DE" w:bidi="ar-SA"/>
               </w:rPr>
-              <w:t>Der Aufruf dieser Funktion erstellt ein neues Objekt vom Typ Knoten.</w:t>
+              <w:t xml:space="preserve">Der Aufruf dieser Funktion erstellt ein neues Objekt vom </w:t>
+            </w:r>
+            <w:r>
+              <w:rPr>
+                <w:rFonts w:ascii="Times New Roman" w:hAnsi="Times New Roman" w:cs="Sendnya"/>
+                <w:color w:val="000000"/>
+                <w:sz w:val="20"/>
+                <w:szCs w:val="20"/>
+                <w:lang w:val="de-DE" w:eastAsia="de-DE" w:bidi="ar-SA"/>
+              </w:rPr>
+              <w:t>Typ Knoten.</w:t>
             </w:r>
           </w:p>
         </w:tc>
@@ -6585,7 +6750,7 @@
           <w:left w:w="-5" w:type="dxa"/>
           <w:right w:w="0" w:type="dxa"/>
         </w:tblCellMar>
-        <w:tblLook w:val="04A0" w:firstRow="1" w:lastRow="0" w:firstColumn="1" w:lastColumn="0" w:noHBand="0" w:noVBand="1"/>
+        <w:tblLook w:val="04A0"/>
       </w:tblPr>
       <w:tblGrid>
         <w:gridCol w:w="1332"/>
@@ -7042,6 +7207,9 @@
         </w:rPr>
       </w:pPr>
       <w:r>
+        <w:rPr>
+          <w:lang w:val="de-DE"/>
+        </w:rPr>
         <w:br w:type="page"/>
       </w:r>
     </w:p>
@@ -7068,7 +7236,7 @@
           <w:left w:w="-5" w:type="dxa"/>
           <w:right w:w="0" w:type="dxa"/>
         </w:tblCellMar>
-        <w:tblLook w:val="04A0" w:firstRow="1" w:lastRow="0" w:firstColumn="1" w:lastColumn="0" w:noHBand="0" w:noVBand="1"/>
+        <w:tblLook w:val="04A0"/>
       </w:tblPr>
       <w:tblGrid>
         <w:gridCol w:w="1332"/>
@@ -7573,7 +7741,7 @@
           <w:left w:w="-5" w:type="dxa"/>
           <w:right w:w="0" w:type="dxa"/>
         </w:tblCellMar>
-        <w:tblLook w:val="04A0" w:firstRow="1" w:lastRow="0" w:firstColumn="1" w:lastColumn="0" w:noHBand="0" w:noVBand="1"/>
+        <w:tblLook w:val="04A0"/>
       </w:tblPr>
       <w:tblGrid>
         <w:gridCol w:w="1332"/>
@@ -7845,7 +8013,17 @@
                 <w:szCs w:val="20"/>
                 <w:lang w:val="de-DE" w:eastAsia="de-DE" w:bidi="ar-SA"/>
               </w:rPr>
-              <w:t>Der Aufruf dieser Funktion löscht einen Wert des Attributs</w:t>
+              <w:t xml:space="preserve">Der Aufruf dieser Funktion löscht </w:t>
+            </w:r>
+            <w:r>
+              <w:rPr>
+                <w:rFonts w:ascii="Times New Roman" w:hAnsi="Times New Roman" w:cs="Sendnya"/>
+                <w:color w:val="000000"/>
+                <w:sz w:val="20"/>
+                <w:szCs w:val="20"/>
+                <w:lang w:val="de-DE" w:eastAsia="de-DE" w:bidi="ar-SA"/>
+              </w:rPr>
+              <w:t>einen Wert des Attributs</w:t>
             </w:r>
           </w:p>
         </w:tc>
@@ -8056,7 +8234,7 @@
           <w:left w:w="-5" w:type="dxa"/>
           <w:right w:w="0" w:type="dxa"/>
         </w:tblCellMar>
-        <w:tblLook w:val="04A0" w:firstRow="1" w:lastRow="0" w:firstColumn="1" w:lastColumn="0" w:noHBand="0" w:noVBand="1"/>
+        <w:tblLook w:val="04A0"/>
       </w:tblPr>
       <w:tblGrid>
         <w:gridCol w:w="1332"/>
@@ -8539,7 +8717,7 @@
           <w:left w:w="-5" w:type="dxa"/>
           <w:right w:w="0" w:type="dxa"/>
         </w:tblCellMar>
-        <w:tblLook w:val="04A0" w:firstRow="1" w:lastRow="0" w:firstColumn="1" w:lastColumn="0" w:noHBand="0" w:noVBand="1"/>
+        <w:tblLook w:val="04A0"/>
       </w:tblPr>
       <w:tblGrid>
         <w:gridCol w:w="1332"/>
@@ -9047,7 +9225,7 @@
           <w:left w:w="-5" w:type="dxa"/>
           <w:right w:w="0" w:type="dxa"/>
         </w:tblCellMar>
-        <w:tblLook w:val="04A0" w:firstRow="1" w:lastRow="0" w:firstColumn="1" w:lastColumn="0" w:noHBand="0" w:noVBand="1"/>
+        <w:tblLook w:val="04A0"/>
       </w:tblPr>
       <w:tblGrid>
         <w:gridCol w:w="1332"/>
@@ -9319,7 +9497,17 @@
                 <w:szCs w:val="20"/>
                 <w:lang w:val="de-DE" w:eastAsia="de-DE" w:bidi="ar-SA"/>
               </w:rPr>
-              <w:t>Der Aufruf dieser Funktion erstellt ein neues Objekt vom Typ Kante.</w:t>
+              <w:t>Der Aufruf dieser Funktion erstellt ein neues Objekt vom Typ</w:t>
+            </w:r>
+            <w:r>
+              <w:rPr>
+                <w:rFonts w:ascii="Times New Roman" w:hAnsi="Times New Roman" w:cs="Sendnya"/>
+                <w:color w:val="000000"/>
+                <w:sz w:val="20"/>
+                <w:szCs w:val="20"/>
+                <w:lang w:val="de-DE" w:eastAsia="de-DE" w:bidi="ar-SA"/>
+              </w:rPr>
+              <w:t xml:space="preserve"> Kante.</w:t>
             </w:r>
           </w:p>
         </w:tc>
@@ -9471,7 +9659,6 @@
                 <w:lang w:val="de-DE" w:eastAsia="de-DE" w:bidi="ar-SA"/>
               </w:rPr>
             </w:pPr>
-            <w:proofErr w:type="gramStart"/>
             <w:r>
               <w:rPr>
                 <w:rFonts w:ascii="Times New Roman" w:hAnsi="Times New Roman" w:cs="Sendnya"/>
@@ -9480,18 +9667,7 @@
                 <w:szCs w:val="20"/>
                 <w:lang w:val="de-DE" w:eastAsia="de-DE" w:bidi="ar-SA"/>
               </w:rPr>
-              <w:t>Ein gültiges</w:t>
-            </w:r>
-            <w:proofErr w:type="gramEnd"/>
-            <w:r>
-              <w:rPr>
-                <w:rFonts w:ascii="Times New Roman" w:hAnsi="Times New Roman" w:cs="Sendnya"/>
-                <w:color w:val="000000"/>
-                <w:sz w:val="20"/>
-                <w:szCs w:val="20"/>
-                <w:lang w:val="de-DE" w:eastAsia="de-DE" w:bidi="ar-SA"/>
-              </w:rPr>
-              <w:t xml:space="preserve"> Kante Objekt wurde erstellt.</w:t>
+              <w:t>Ein gültiges Kante Objekt wurde erstellt.</w:t>
             </w:r>
           </w:p>
         </w:tc>
@@ -9542,7 +9718,7 @@
           <w:left w:w="-5" w:type="dxa"/>
           <w:right w:w="0" w:type="dxa"/>
         </w:tblCellMar>
-        <w:tblLook w:val="04A0" w:firstRow="1" w:lastRow="0" w:firstColumn="1" w:lastColumn="0" w:noHBand="0" w:noVBand="1"/>
+        <w:tblLook w:val="04A0"/>
       </w:tblPr>
       <w:tblGrid>
         <w:gridCol w:w="1332"/>
@@ -9997,7 +10173,7 @@
           <w:left w:w="-5" w:type="dxa"/>
           <w:right w:w="0" w:type="dxa"/>
         </w:tblCellMar>
-        <w:tblLook w:val="04A0" w:firstRow="1" w:lastRow="0" w:firstColumn="1" w:lastColumn="0" w:noHBand="0" w:noVBand="1"/>
+        <w:tblLook w:val="04A0"/>
       </w:tblPr>
       <w:tblGrid>
         <w:gridCol w:w="1332"/>
@@ -10429,7 +10605,17 @@
                 <w:szCs w:val="20"/>
                 <w:lang w:val="de-DE" w:eastAsia="de-DE" w:bidi="ar-SA"/>
               </w:rPr>
-              <w:t>Die Knoten der Kante sind geändert. Der Zustand der Kante ist weiterhin gültig.</w:t>
+              <w:t xml:space="preserve">Die </w:t>
+            </w:r>
+            <w:r>
+              <w:rPr>
+                <w:rFonts w:ascii="Times New Roman" w:hAnsi="Times New Roman" w:cs="Sendnya"/>
+                <w:color w:val="000000"/>
+                <w:sz w:val="20"/>
+                <w:szCs w:val="20"/>
+                <w:lang w:val="de-DE" w:eastAsia="de-DE" w:bidi="ar-SA"/>
+              </w:rPr>
+              <w:t>Knoten der Kante sind geändert. Der Zustand der Kante ist weiterhin gültig.</w:t>
             </w:r>
           </w:p>
         </w:tc>
@@ -10483,10 +10669,10 @@
     </w:p>
     <w:tbl>
       <w:tblPr>
-        <w:tblStyle w:val="Tabellenraster"/>
+        <w:tblStyle w:val="Tabellengitternetz"/>
         <w:tblW w:w="0" w:type="auto"/>
         <w:jc w:val="center"/>
-        <w:tblLook w:val="04A0" w:firstRow="1" w:lastRow="0" w:firstColumn="1" w:lastColumn="0" w:noHBand="0" w:noVBand="1"/>
+        <w:tblLook w:val="04A0"/>
       </w:tblPr>
       <w:tblGrid>
         <w:gridCol w:w="496"/>
@@ -10838,7 +11024,14 @@
                 <w:rFonts w:ascii="Times New Roman" w:hAnsi="Times New Roman" w:cs="Times New Roman"/>
                 <w:color w:val="000000"/>
               </w:rPr>
-              <w:t xml:space="preserve"> existieren als Datenstruktur und können weiterverarbeitet werden. Es liegt eine Liste aller erfolgreich eingelesenen </w:t>
+              <w:t xml:space="preserve"> existieren als Datenstruktur und können weiterverarbeitet werden. Es liegt eine Liste aller e</w:t>
+            </w:r>
+            <w:r>
+              <w:rPr>
+                <w:rFonts w:ascii="Times New Roman" w:hAnsi="Times New Roman" w:cs="Times New Roman"/>
+                <w:color w:val="000000"/>
+              </w:rPr>
+              <w:t xml:space="preserve">rfolgreich eingelesenen </w:t>
             </w:r>
             <w:proofErr w:type="spellStart"/>
             <w:r>
@@ -11003,7 +11196,13 @@
               <w:rPr>
                 <w:rFonts w:ascii="Times New Roman" w:hAnsi="Times New Roman" w:cs="Times New Roman"/>
               </w:rPr>
-              <w:t>Das Tool gibt eine Rückmeldung, ob Importvorgang erfolgreich</w:t>
+              <w:t xml:space="preserve">Das Tool gibt eine </w:t>
+            </w:r>
+            <w:r>
+              <w:rPr>
+                <w:rFonts w:ascii="Times New Roman" w:hAnsi="Times New Roman" w:cs="Times New Roman"/>
+              </w:rPr>
+              <w:t>Rückmeldung, ob Importvorgang erfolgreich</w:t>
             </w:r>
           </w:p>
           <w:p>
@@ -11685,7 +11884,13 @@
               <w:rPr>
                 <w:rFonts w:ascii="Times New Roman" w:hAnsi="Times New Roman" w:cs="Times New Roman"/>
               </w:rPr>
-              <w:t>Fehler in der Dokumentstruktur der Word-Datei (.</w:t>
+              <w:t xml:space="preserve">Fehler in der Dokumentstruktur der </w:t>
+            </w:r>
+            <w:r>
+              <w:rPr>
+                <w:rFonts w:ascii="Times New Roman" w:hAnsi="Times New Roman" w:cs="Times New Roman"/>
+              </w:rPr>
+              <w:t>Word-Datei (.</w:t>
             </w:r>
             <w:proofErr w:type="spellStart"/>
             <w:r>
@@ -11850,7 +12055,14 @@
                 <w:b/>
                 <w:color w:val="000000"/>
               </w:rPr>
-              <w:t>Zu klärende Punkte:</w:t>
+              <w:t xml:space="preserve">Zu </w:t>
+            </w:r>
+            <w:r>
+              <w:rPr>
+                <w:b/>
+                <w:color w:val="000000"/>
+              </w:rPr>
+              <w:t>klärende Punkte:</w:t>
             </w:r>
           </w:p>
         </w:tc>
@@ -11943,10 +12155,10 @@
     </w:p>
     <w:tbl>
       <w:tblPr>
-        <w:tblStyle w:val="Tabellenraster"/>
+        <w:tblStyle w:val="Tabellengitternetz"/>
         <w:tblW w:w="0" w:type="auto"/>
         <w:jc w:val="center"/>
-        <w:tblLook w:val="04A0" w:firstRow="1" w:lastRow="0" w:firstColumn="1" w:lastColumn="0" w:noHBand="0" w:noVBand="1"/>
+        <w:tblLook w:val="04A0"/>
       </w:tblPr>
       <w:tblGrid>
         <w:gridCol w:w="496"/>
@@ -12311,7 +12523,14 @@
                 <w:rFonts w:ascii="Times New Roman" w:hAnsi="Times New Roman"/>
                 <w:color w:val="000000"/>
               </w:rPr>
-              <w:t xml:space="preserve"> in der Auswahlliste bleibt selektiert.</w:t>
+              <w:t xml:space="preserve"> in der Auswahlliste bleibt sele</w:t>
+            </w:r>
+            <w:r>
+              <w:rPr>
+                <w:rFonts w:ascii="Times New Roman" w:hAnsi="Times New Roman"/>
+                <w:color w:val="000000"/>
+              </w:rPr>
+              <w:t>ktiert.</w:t>
             </w:r>
           </w:p>
         </w:tc>
@@ -12707,10 +12926,10 @@
     </w:p>
     <w:tbl>
       <w:tblPr>
-        <w:tblStyle w:val="Tabellenraster"/>
+        <w:tblStyle w:val="Tabellengitternetz"/>
         <w:tblW w:w="0" w:type="auto"/>
         <w:jc w:val="center"/>
-        <w:tblLook w:val="04A0" w:firstRow="1" w:lastRow="0" w:firstColumn="1" w:lastColumn="0" w:noHBand="0" w:noVBand="1"/>
+        <w:tblLook w:val="04A0"/>
       </w:tblPr>
       <w:tblGrid>
         <w:gridCol w:w="496"/>
@@ -13162,7 +13381,14 @@
                 <w:rFonts w:ascii="Times New Roman" w:hAnsi="Times New Roman"/>
                 <w:color w:val="000000"/>
               </w:rPr>
-              <w:t>Dieser Anwendungsfall beginnt, sobald der User ein Szenario aus einer Liste selektiert</w:t>
+              <w:t xml:space="preserve">Dieser Anwendungsfall beginnt, sobald der User ein Szenario aus </w:t>
+            </w:r>
+            <w:r>
+              <w:rPr>
+                <w:rFonts w:ascii="Times New Roman" w:hAnsi="Times New Roman"/>
+                <w:color w:val="000000"/>
+              </w:rPr>
+              <w:t>einer Liste selektiert</w:t>
             </w:r>
           </w:p>
           <w:p>
@@ -13425,7 +13651,14 @@
                 <w:b/>
                 <w:color w:val="000000"/>
               </w:rPr>
-              <w:t>Zu klärende Punkte:</w:t>
+              <w:t xml:space="preserve">Zu </w:t>
+            </w:r>
+            <w:r>
+              <w:rPr>
+                <w:b/>
+                <w:color w:val="000000"/>
+              </w:rPr>
+              <w:t>klärende Punkte:</w:t>
             </w:r>
           </w:p>
         </w:tc>
@@ -13483,10 +13716,10 @@
     </w:p>
     <w:tbl>
       <w:tblPr>
-        <w:tblStyle w:val="Tabellenraster"/>
+        <w:tblStyle w:val="Tabellengitternetz"/>
         <w:tblW w:w="0" w:type="auto"/>
         <w:jc w:val="center"/>
-        <w:tblLook w:val="04A0" w:firstRow="1" w:lastRow="0" w:firstColumn="1" w:lastColumn="0" w:noHBand="0" w:noVBand="1"/>
+        <w:tblLook w:val="04A0"/>
       </w:tblPr>
       <w:tblGrid>
         <w:gridCol w:w="496"/>
@@ -14197,7 +14430,14 @@
                 <w:b/>
                 <w:color w:val="000000"/>
               </w:rPr>
-              <w:t>Zu klärende Punkte:</w:t>
+              <w:t xml:space="preserve">Zu klärende </w:t>
+            </w:r>
+            <w:r>
+              <w:rPr>
+                <w:b/>
+                <w:color w:val="000000"/>
+              </w:rPr>
+              <w:t>Punkte:</w:t>
             </w:r>
           </w:p>
         </w:tc>
@@ -14246,10 +14486,10 @@
     </w:p>
     <w:tbl>
       <w:tblPr>
-        <w:tblStyle w:val="Tabellenraster"/>
+        <w:tblStyle w:val="Tabellengitternetz"/>
         <w:tblW w:w="0" w:type="auto"/>
         <w:jc w:val="center"/>
-        <w:tblLook w:val="04A0" w:firstRow="1" w:lastRow="0" w:firstColumn="1" w:lastColumn="0" w:noHBand="0" w:noVBand="1"/>
+        <w:tblLook w:val="04A0"/>
       </w:tblPr>
       <w:tblGrid>
         <w:gridCol w:w="496"/>
@@ -14469,13 +14709,20 @@
               </w:rPr>
               <w:t>Use</w:t>
             </w:r>
+            <w:r>
+              <w:rPr>
+                <w:rFonts w:ascii="Times New Roman" w:hAnsi="Times New Roman"/>
+                <w:color w:val="000000"/>
+              </w:rPr>
+              <w:t>-Cases</w:t>
+            </w:r>
             <w:proofErr w:type="spellEnd"/>
             <w:r>
               <w:rPr>
                 <w:rFonts w:ascii="Times New Roman" w:hAnsi="Times New Roman"/>
                 <w:color w:val="000000"/>
               </w:rPr>
-              <w:t xml:space="preserve">-Cases werden schon beim Selektieren des </w:t>
+              <w:t xml:space="preserve"> werden schon beim Selektieren des </w:t>
             </w:r>
             <w:proofErr w:type="spellStart"/>
             <w:r>
@@ -14483,7 +14730,7 @@
                 <w:rFonts w:ascii="Times New Roman" w:hAnsi="Times New Roman"/>
                 <w:color w:val="000000"/>
               </w:rPr>
-              <w:t>Use</w:t>
+              <w:t>Use-Cases</w:t>
             </w:r>
             <w:proofErr w:type="spellEnd"/>
             <w:r>
@@ -14491,7 +14738,7 @@
                 <w:rFonts w:ascii="Times New Roman" w:hAnsi="Times New Roman"/>
                 <w:color w:val="000000"/>
               </w:rPr>
-              <w:t>-Cases erstellt.)</w:t>
+              <w:t xml:space="preserve"> erstellt.)</w:t>
             </w:r>
           </w:p>
         </w:tc>
@@ -14621,7 +14868,7 @@
                 <w:rFonts w:ascii="Times New Roman" w:hAnsi="Times New Roman"/>
                 <w:color w:val="000000"/>
               </w:rPr>
-              <w:t>Use</w:t>
+              <w:t>Use-Cases</w:t>
             </w:r>
             <w:proofErr w:type="spellEnd"/>
             <w:r>
@@ -14629,7 +14876,7 @@
                 <w:rFonts w:ascii="Times New Roman" w:hAnsi="Times New Roman"/>
                 <w:color w:val="000000"/>
               </w:rPr>
-              <w:t xml:space="preserve">-Cases wurde erstellt. </w:t>
+              <w:t xml:space="preserve"> wurde erstellt. </w:t>
             </w:r>
           </w:p>
         </w:tc>
@@ -14656,7 +14903,14 @@
                 <w:b/>
                 <w:color w:val="000000"/>
               </w:rPr>
-              <w:t>Normaler Ablauf:</w:t>
+              <w:t xml:space="preserve">Normaler </w:t>
+            </w:r>
+            <w:r>
+              <w:rPr>
+                <w:b/>
+                <w:color w:val="000000"/>
+              </w:rPr>
+              <w:t>Ablauf:</w:t>
             </w:r>
           </w:p>
         </w:tc>
@@ -14758,7 +15012,13 @@
               <w:rPr>
                 <w:rFonts w:ascii="Times New Roman" w:hAnsi="Times New Roman"/>
               </w:rPr>
-              <w:t>Der Benutzer wählt über einen entsprechenden Dialog einen Pfad und Dateinamen aus, in dem die exportierte Excel-Datei abgelegt werden soll.</w:t>
+              <w:t>Der Benutzer wählt über einen entsprechenden Dialog einen Pfad und Dateinamen aus, in dem die exportierte Excel-Date</w:t>
+            </w:r>
+            <w:r>
+              <w:rPr>
+                <w:rFonts w:ascii="Times New Roman" w:hAnsi="Times New Roman"/>
+              </w:rPr>
+              <w:t>i abgelegt werden soll.</w:t>
             </w:r>
           </w:p>
           <w:p>
@@ -14890,7 +15150,13 @@
               <w:rPr>
                 <w:color w:val="000000"/>
               </w:rPr>
-              <w:t>Das Schreiben der Excel-Datei ergab einen Fehler</w:t>
+              <w:t>Das Schreiben der</w:t>
+            </w:r>
+            <w:r>
+              <w:rPr>
+                <w:color w:val="000000"/>
+              </w:rPr>
+              <w:t xml:space="preserve"> Excel-Datei ergab einen Fehler</w:t>
             </w:r>
           </w:p>
         </w:tc>
@@ -15102,10 +15368,10 @@
     </w:p>
     <w:tbl>
       <w:tblPr>
-        <w:tblStyle w:val="Tabellenraster"/>
+        <w:tblStyle w:val="Tabellengitternetz"/>
         <w:tblW w:w="0" w:type="auto"/>
         <w:jc w:val="center"/>
-        <w:tblLook w:val="04A0" w:firstRow="1" w:lastRow="0" w:firstColumn="1" w:lastColumn="0" w:noHBand="0" w:noVBand="1"/>
+        <w:tblLook w:val="04A0"/>
       </w:tblPr>
       <w:tblGrid>
         <w:gridCol w:w="496"/>
@@ -15291,7 +15557,7 @@
                 <w:rFonts w:ascii="Times New Roman" w:hAnsi="Times New Roman"/>
                 <w:color w:val="000000"/>
               </w:rPr>
-              <w:t>Use</w:t>
+              <w:t>Use-Cases</w:t>
             </w:r>
             <w:proofErr w:type="spellEnd"/>
             <w:r>
@@ -15299,7 +15565,7 @@
                 <w:rFonts w:ascii="Times New Roman" w:hAnsi="Times New Roman"/>
                 <w:color w:val="000000"/>
               </w:rPr>
-              <w:t>-Cases als .</w:t>
+              <w:t xml:space="preserve"> als .</w:t>
             </w:r>
             <w:proofErr w:type="spellStart"/>
             <w:r>
@@ -15323,7 +15589,7 @@
                 <w:rFonts w:ascii="Times New Roman" w:hAnsi="Times New Roman"/>
                 <w:color w:val="000000"/>
               </w:rPr>
-              <w:t>Use</w:t>
+              <w:t>Use-Cases</w:t>
             </w:r>
             <w:proofErr w:type="spellEnd"/>
             <w:r>
@@ -15331,7 +15597,7 @@
                 <w:rFonts w:ascii="Times New Roman" w:hAnsi="Times New Roman"/>
                 <w:color w:val="000000"/>
               </w:rPr>
-              <w:t xml:space="preserve">-Cases werden schon beim Selektieren des </w:t>
+              <w:t xml:space="preserve"> werden schon beim Selektieren des </w:t>
             </w:r>
             <w:proofErr w:type="spellStart"/>
             <w:r>
@@ -15339,7 +15605,7 @@
                 <w:rFonts w:ascii="Times New Roman" w:hAnsi="Times New Roman"/>
                 <w:color w:val="000000"/>
               </w:rPr>
-              <w:t>Use</w:t>
+              <w:t>Use-Cases</w:t>
             </w:r>
             <w:proofErr w:type="spellEnd"/>
             <w:r>
@@ -15347,7 +15613,7 @@
                 <w:rFonts w:ascii="Times New Roman" w:hAnsi="Times New Roman"/>
                 <w:color w:val="000000"/>
               </w:rPr>
-              <w:t>-Cases erstellt.)</w:t>
+              <w:t xml:space="preserve"> erstellt.)</w:t>
             </w:r>
           </w:p>
         </w:tc>
@@ -15416,7 +15682,14 @@
                 <w:rFonts w:ascii="Times New Roman" w:hAnsi="Times New Roman" w:cs="Sendnya"/>
                 <w:color w:val="000000"/>
               </w:rPr>
-              <w:t>-Case ist eingelesen, welcher Szenarien enthält.</w:t>
+              <w:t>-Case ist eingelesen, welc</w:t>
+            </w:r>
+            <w:r>
+              <w:rPr>
+                <w:rFonts w:ascii="Times New Roman" w:hAnsi="Times New Roman" w:cs="Sendnya"/>
+                <w:color w:val="000000"/>
+              </w:rPr>
+              <w:t>her Szenarien enthält.</w:t>
             </w:r>
           </w:p>
         </w:tc>
@@ -15477,7 +15750,7 @@
                 <w:rFonts w:ascii="Times New Roman" w:hAnsi="Times New Roman"/>
                 <w:color w:val="000000"/>
               </w:rPr>
-              <w:t>Use</w:t>
+              <w:t>Use-Cases</w:t>
             </w:r>
             <w:proofErr w:type="spellEnd"/>
             <w:r>
@@ -15485,7 +15758,7 @@
                 <w:rFonts w:ascii="Times New Roman" w:hAnsi="Times New Roman"/>
                 <w:color w:val="000000"/>
               </w:rPr>
-              <w:t xml:space="preserve">-Cases wurde erstellt. </w:t>
+              <w:t xml:space="preserve"> wurde erstellt. </w:t>
             </w:r>
           </w:p>
         </w:tc>
@@ -15579,7 +15852,13 @@
               <w:rPr>
                 <w:rFonts w:ascii="Times New Roman" w:hAnsi="Times New Roman"/>
               </w:rPr>
-              <w:t>“ auswählt.</w:t>
+              <w:t xml:space="preserve">“ </w:t>
+            </w:r>
+            <w:r>
+              <w:rPr>
+                <w:rFonts w:ascii="Times New Roman" w:hAnsi="Times New Roman"/>
+              </w:rPr>
+              <w:t>auswählt.</w:t>
             </w:r>
           </w:p>
           <w:p>
@@ -15630,7 +15909,7 @@
                 <w:rFonts w:ascii="Times New Roman" w:hAnsi="Times New Roman"/>
                 <w:color w:val="000000"/>
               </w:rPr>
-              <w:t>Use</w:t>
+              <w:t>Use-Cases</w:t>
             </w:r>
             <w:proofErr w:type="spellEnd"/>
             <w:r>
@@ -15638,7 +15917,14 @@
                 <w:rFonts w:ascii="Times New Roman" w:hAnsi="Times New Roman"/>
                 <w:color w:val="000000"/>
               </w:rPr>
-              <w:t>-Cases eine .</w:t>
+              <w:t xml:space="preserve"> eine </w:t>
+            </w:r>
+            <w:r>
+              <w:rPr>
+                <w:rFonts w:ascii="Times New Roman" w:hAnsi="Times New Roman"/>
+                <w:color w:val="000000"/>
+              </w:rPr>
+              <w:t>.</w:t>
             </w:r>
             <w:proofErr w:type="spellStart"/>
             <w:r>
@@ -15960,7 +16246,7 @@
           <w:left w:w="70" w:type="dxa"/>
           <w:right w:w="70" w:type="dxa"/>
         </w:tblCellMar>
-        <w:tblLook w:val="0000" w:firstRow="0" w:lastRow="0" w:firstColumn="0" w:lastColumn="0" w:noHBand="0" w:noVBand="0"/>
+        <w:tblLook w:val="0000"/>
       </w:tblPr>
       <w:tblGrid>
         <w:gridCol w:w="496"/>
@@ -15968,12 +16254,6 @@
         <w:gridCol w:w="7866"/>
       </w:tblGrid>
       <w:tr>
-        <w:tblPrEx>
-          <w:tblCellMar>
-            <w:top w:w="0" w:type="dxa"/>
-            <w:bottom w:w="0" w:type="dxa"/>
-          </w:tblCellMar>
-        </w:tblPrEx>
         <w:trPr>
           <w:jc w:val="center"/>
         </w:trPr>
@@ -16022,12 +16302,6 @@
         </w:tc>
       </w:tr>
       <w:tr>
-        <w:tblPrEx>
-          <w:tblCellMar>
-            <w:top w:w="0" w:type="dxa"/>
-            <w:bottom w:w="0" w:type="dxa"/>
-          </w:tblCellMar>
-        </w:tblPrEx>
         <w:trPr>
           <w:jc w:val="center"/>
         </w:trPr>
@@ -16109,12 +16383,6 @@
         </w:tc>
       </w:tr>
       <w:tr>
-        <w:tblPrEx>
-          <w:tblCellMar>
-            <w:top w:w="0" w:type="dxa"/>
-            <w:bottom w:w="0" w:type="dxa"/>
-          </w:tblCellMar>
-        </w:tblPrEx>
         <w:trPr>
           <w:jc w:val="center"/>
         </w:trPr>
@@ -16196,12 +16464,6 @@
         </w:tc>
       </w:tr>
       <w:tr>
-        <w:tblPrEx>
-          <w:tblCellMar>
-            <w:top w:w="0" w:type="dxa"/>
-            <w:bottom w:w="0" w:type="dxa"/>
-          </w:tblCellMar>
-        </w:tblPrEx>
         <w:trPr>
           <w:jc w:val="center"/>
         </w:trPr>
@@ -16247,12 +16509,6 @@
         </w:tc>
       </w:tr>
       <w:tr>
-        <w:tblPrEx>
-          <w:tblCellMar>
-            <w:top w:w="0" w:type="dxa"/>
-            <w:bottom w:w="0" w:type="dxa"/>
-          </w:tblCellMar>
-        </w:tblPrEx>
         <w:trPr>
           <w:jc w:val="center"/>
         </w:trPr>
@@ -16287,9 +16543,8 @@
                 <w:szCs w:val="20"/>
                 <w:lang w:val="de-DE"/>
               </w:rPr>
-              <w:t>Durch die gedrückte linke Maustaste auf ein Elements in der Zeichenfläche kann dieses mithilfe der Mausbewegung neu positioniert werden</w:t>
-            </w:r>
-            <w:proofErr w:type="gramStart"/>
+              <w:t xml:space="preserve">Durch die gedrückte linke Maustaste auf ein Elements in der Zeichenfläche kann dieses mithilfe der </w:t>
+            </w:r>
             <w:r>
               <w:rPr>
                 <w:rFonts w:ascii="Times New Roman" w:hAnsi="Times New Roman"/>
@@ -16298,19 +16553,194 @@
                 <w:szCs w:val="20"/>
                 <w:lang w:val="de-DE"/>
               </w:rPr>
-              <w:t>..</w:t>
-            </w:r>
-            <w:proofErr w:type="gramEnd"/>
-          </w:p>
-        </w:tc>
-      </w:tr>
-      <w:tr>
-        <w:tblPrEx>
-          <w:tblCellMar>
-            <w:top w:w="0" w:type="dxa"/>
-            <w:bottom w:w="0" w:type="dxa"/>
-          </w:tblCellMar>
-        </w:tblPrEx>
+              <w:t>Mausbewegung neu positioniert werden.</w:t>
+            </w:r>
+            <w:r>
+              <w:rPr>
+                <w:rFonts w:ascii="Times New Roman" w:hAnsi="Times New Roman"/>
+                <w:color w:val="000000"/>
+                <w:sz w:val="20"/>
+                <w:szCs w:val="20"/>
+                <w:lang w:val="de-DE"/>
+              </w:rPr>
+              <w:t xml:space="preserve"> </w:t>
+            </w:r>
+            <w:r>
+              <w:rPr>
+                <w:rFonts w:ascii="Times New Roman" w:hAnsi="Times New Roman"/>
+                <w:color w:val="000000"/>
+                <w:sz w:val="20"/>
+                <w:szCs w:val="20"/>
+                <w:lang w:val="de-DE"/>
+              </w:rPr>
+              <w:t>Hi</w:t>
+            </w:r>
+            <w:r>
+              <w:rPr>
+                <w:rFonts w:ascii="Times New Roman" w:hAnsi="Times New Roman"/>
+                <w:color w:val="000000"/>
+                <w:sz w:val="20"/>
+                <w:szCs w:val="20"/>
+                <w:lang w:val="de-DE"/>
+              </w:rPr>
+              <w:t>n</w:t>
+            </w:r>
+            <w:r>
+              <w:rPr>
+                <w:rFonts w:ascii="Times New Roman" w:hAnsi="Times New Roman"/>
+                <w:color w:val="000000"/>
+                <w:sz w:val="20"/>
+                <w:szCs w:val="20"/>
+                <w:lang w:val="de-DE"/>
+              </w:rPr>
+              <w:t xml:space="preserve">weis: </w:t>
+            </w:r>
+            <w:r>
+              <w:rPr>
+                <w:rFonts w:ascii="Times New Roman" w:hAnsi="Times New Roman"/>
+                <w:color w:val="000000"/>
+                <w:sz w:val="20"/>
+                <w:szCs w:val="20"/>
+                <w:lang w:val="de-DE"/>
+              </w:rPr>
+              <w:t xml:space="preserve">Die neue Position wird gespeichert und bei erneuter Selektion des </w:t>
+            </w:r>
+            <w:proofErr w:type="spellStart"/>
+            <w:r>
+              <w:rPr>
+                <w:rFonts w:ascii="Times New Roman" w:hAnsi="Times New Roman"/>
+                <w:color w:val="000000"/>
+                <w:sz w:val="20"/>
+                <w:szCs w:val="20"/>
+                <w:lang w:val="de-DE"/>
+              </w:rPr>
+              <w:t>Use</w:t>
+            </w:r>
+            <w:proofErr w:type="spellEnd"/>
+            <w:r>
+              <w:rPr>
+                <w:rFonts w:ascii="Times New Roman" w:hAnsi="Times New Roman"/>
+                <w:color w:val="000000"/>
+                <w:sz w:val="20"/>
+                <w:szCs w:val="20"/>
+                <w:lang w:val="de-DE"/>
+              </w:rPr>
+              <w:t xml:space="preserve"> Case </w:t>
+            </w:r>
+            <w:proofErr w:type="spellStart"/>
+            <w:r>
+              <w:rPr>
+                <w:rFonts w:ascii="Times New Roman" w:hAnsi="Times New Roman"/>
+                <w:color w:val="000000"/>
+                <w:sz w:val="20"/>
+                <w:szCs w:val="20"/>
+                <w:lang w:val="de-DE"/>
+              </w:rPr>
+              <w:t>Graphens</w:t>
+            </w:r>
+            <w:proofErr w:type="spellEnd"/>
+            <w:r>
+              <w:rPr>
+                <w:rFonts w:ascii="Times New Roman" w:hAnsi="Times New Roman"/>
+                <w:color w:val="000000"/>
+                <w:sz w:val="20"/>
+                <w:szCs w:val="20"/>
+                <w:lang w:val="de-DE"/>
+              </w:rPr>
+              <w:t xml:space="preserve"> wieder geladen. Wird ein neues Dokument oder der </w:t>
+            </w:r>
+            <w:proofErr w:type="spellStart"/>
+            <w:r>
+              <w:rPr>
+                <w:rFonts w:ascii="Times New Roman" w:hAnsi="Times New Roman"/>
+                <w:color w:val="000000"/>
+                <w:sz w:val="20"/>
+                <w:szCs w:val="20"/>
+                <w:lang w:val="de-DE"/>
+              </w:rPr>
+              <w:t>UseCase</w:t>
+            </w:r>
+            <w:proofErr w:type="spellEnd"/>
+            <w:r>
+              <w:rPr>
+                <w:rFonts w:ascii="Times New Roman" w:hAnsi="Times New Roman"/>
+                <w:color w:val="000000"/>
+                <w:sz w:val="20"/>
+                <w:szCs w:val="20"/>
+                <w:lang w:val="de-DE"/>
+              </w:rPr>
+              <w:t xml:space="preserve"> </w:t>
+            </w:r>
+            <w:r>
+              <w:rPr>
+                <w:rFonts w:ascii="Times New Roman" w:hAnsi="Times New Roman" w:cs="Times New Roman"/>
+                <w:color w:val="000000"/>
+                <w:sz w:val="20"/>
+                <w:szCs w:val="20"/>
+                <w:lang w:val="de-DE"/>
+              </w:rPr>
+              <w:t>"</w:t>
+            </w:r>
+            <w:proofErr w:type="spellStart"/>
+            <w:r>
+              <w:rPr>
+                <w:rFonts w:ascii="Times New Roman" w:hAnsi="Times New Roman" w:cs="Times New Roman"/>
+                <w:bCs/>
+                <w:color w:val="000000"/>
+                <w:sz w:val="20"/>
+                <w:szCs w:val="20"/>
+                <w:lang w:val="de-DE"/>
+              </w:rPr>
+              <w:t>Use</w:t>
+            </w:r>
+            <w:proofErr w:type="spellEnd"/>
+            <w:r>
+              <w:rPr>
+                <w:rFonts w:ascii="Times New Roman" w:hAnsi="Times New Roman" w:cs="Times New Roman"/>
+                <w:bCs/>
+                <w:color w:val="000000"/>
+                <w:sz w:val="20"/>
+                <w:szCs w:val="20"/>
+                <w:lang w:val="de-DE"/>
+              </w:rPr>
+              <w:t>-Case-Graphen neu anordnen auf Zeichenfläche"</w:t>
+            </w:r>
+            <w:r>
+              <w:rPr>
+                <w:rFonts w:ascii="Times New Roman" w:hAnsi="Times New Roman" w:cs="Times New Roman"/>
+                <w:bCs/>
+                <w:color w:val="000000"/>
+                <w:sz w:val="20"/>
+                <w:szCs w:val="20"/>
+                <w:lang w:val="de-DE"/>
+              </w:rPr>
+              <w:t xml:space="preserve"> (</w:t>
+            </w:r>
+            <w:r>
+              <w:rPr>
+                <w:rFonts w:ascii="Times New Roman" w:hAnsi="Times New Roman"/>
+                <w:color w:val="000000"/>
+                <w:sz w:val="20"/>
+                <w:szCs w:val="20"/>
+                <w:lang w:val="de-DE"/>
+              </w:rPr>
+              <w:t>UC-9)</w:t>
+            </w:r>
+            <w:r>
+              <w:rPr>
+                <w:rFonts w:ascii="Times New Roman" w:hAnsi="Times New Roman"/>
+                <w:bCs/>
+                <w:color w:val="000000"/>
+                <w:sz w:val="20"/>
+                <w:szCs w:val="20"/>
+                <w:lang w:val="de-DE"/>
+              </w:rPr>
+              <w:t xml:space="preserve"> ausgeführt, wird der Knoten wieder an der Default Position gezeichnet.</w:t>
+            </w:r>
+          </w:p>
+        </w:tc>
+      </w:tr>
+      <w:tr>
         <w:trPr>
           <w:jc w:val="center"/>
         </w:trPr>
@@ -16356,12 +16786,6 @@
         </w:tc>
       </w:tr>
       <w:tr>
-        <w:tblPrEx>
-          <w:tblCellMar>
-            <w:top w:w="0" w:type="dxa"/>
-            <w:bottom w:w="0" w:type="dxa"/>
-          </w:tblCellMar>
-        </w:tblPrEx>
         <w:trPr>
           <w:jc w:val="center"/>
         </w:trPr>
@@ -16424,12 +16848,6 @@
         </w:tc>
       </w:tr>
       <w:tr>
-        <w:tblPrEx>
-          <w:tblCellMar>
-            <w:top w:w="0" w:type="dxa"/>
-            <w:bottom w:w="0" w:type="dxa"/>
-          </w:tblCellMar>
-        </w:tblPrEx>
         <w:trPr>
           <w:jc w:val="center"/>
         </w:trPr>
@@ -16475,12 +16893,6 @@
         </w:tc>
       </w:tr>
       <w:tr>
-        <w:tblPrEx>
-          <w:tblCellMar>
-            <w:top w:w="0" w:type="dxa"/>
-            <w:bottom w:w="0" w:type="dxa"/>
-          </w:tblCellMar>
-        </w:tblPrEx>
         <w:trPr>
           <w:jc w:val="center"/>
         </w:trPr>
@@ -16521,12 +16933,6 @@
         </w:tc>
       </w:tr>
       <w:tr>
-        <w:tblPrEx>
-          <w:tblCellMar>
-            <w:top w:w="0" w:type="dxa"/>
-            <w:bottom w:w="0" w:type="dxa"/>
-          </w:tblCellMar>
-        </w:tblPrEx>
         <w:trPr>
           <w:jc w:val="center"/>
         </w:trPr>
@@ -16572,12 +16978,6 @@
         </w:tc>
       </w:tr>
       <w:tr>
-        <w:tblPrEx>
-          <w:tblCellMar>
-            <w:top w:w="0" w:type="dxa"/>
-            <w:bottom w:w="0" w:type="dxa"/>
-          </w:tblCellMar>
-        </w:tblPrEx>
         <w:trPr>
           <w:jc w:val="center"/>
         </w:trPr>
@@ -16644,7 +17044,16 @@
                 <w:sz w:val="20"/>
                 <w:szCs w:val="20"/>
               </w:rPr>
-              <w:t>Dieser Anwendungsfall beginnt, sobald der User ein Element auf der Zeichenfläche auswählt und die linke Maustaste gedrückt hält</w:t>
+              <w:t xml:space="preserve">Dieser </w:t>
+            </w:r>
+            <w:r>
+              <w:rPr>
+                <w:rFonts w:ascii="Times New Roman" w:hAnsi="Times New Roman"/>
+                <w:color w:val="000000"/>
+                <w:sz w:val="20"/>
+                <w:szCs w:val="20"/>
+              </w:rPr>
+              <w:t>Anwendungsfall beginnt, sobald der User ein Element auf der Zeichenfläche auswählt und die linke Maustaste gedrückt hält</w:t>
             </w:r>
           </w:p>
           <w:p>
@@ -16728,12 +17137,6 @@
         </w:tc>
       </w:tr>
       <w:tr>
-        <w:tblPrEx>
-          <w:tblCellMar>
-            <w:top w:w="0" w:type="dxa"/>
-            <w:bottom w:w="0" w:type="dxa"/>
-          </w:tblCellMar>
-        </w:tblPrEx>
         <w:trPr>
           <w:jc w:val="center"/>
         </w:trPr>
@@ -16779,12 +17182,6 @@
         </w:tc>
       </w:tr>
       <w:tr>
-        <w:tblPrEx>
-          <w:tblCellMar>
-            <w:top w:w="0" w:type="dxa"/>
-            <w:bottom w:w="0" w:type="dxa"/>
-          </w:tblCellMar>
-        </w:tblPrEx>
         <w:trPr>
           <w:jc w:val="center"/>
         </w:trPr>
@@ -16841,12 +17238,6 @@
         </w:tc>
       </w:tr>
       <w:tr>
-        <w:tblPrEx>
-          <w:tblCellMar>
-            <w:top w:w="0" w:type="dxa"/>
-            <w:bottom w:w="0" w:type="dxa"/>
-          </w:tblCellMar>
-        </w:tblPrEx>
         <w:trPr>
           <w:jc w:val="center"/>
         </w:trPr>
@@ -16903,12 +17294,6 @@
         </w:tc>
       </w:tr>
       <w:tr>
-        <w:tblPrEx>
-          <w:tblCellMar>
-            <w:top w:w="0" w:type="dxa"/>
-            <w:bottom w:w="0" w:type="dxa"/>
-          </w:tblCellMar>
-        </w:tblPrEx>
         <w:trPr>
           <w:jc w:val="center"/>
         </w:trPr>
@@ -16954,12 +17339,6 @@
         </w:tc>
       </w:tr>
       <w:tr>
-        <w:tblPrEx>
-          <w:tblCellMar>
-            <w:top w:w="0" w:type="dxa"/>
-            <w:bottom w:w="0" w:type="dxa"/>
-          </w:tblCellMar>
-        </w:tblPrEx>
         <w:trPr>
           <w:jc w:val="center"/>
         </w:trPr>
@@ -16990,12 +17369,6 @@
         </w:tc>
       </w:tr>
       <w:tr>
-        <w:tblPrEx>
-          <w:tblCellMar>
-            <w:top w:w="0" w:type="dxa"/>
-            <w:bottom w:w="0" w:type="dxa"/>
-          </w:tblCellMar>
-        </w:tblPrEx>
         <w:trPr>
           <w:jc w:val="center"/>
         </w:trPr>
@@ -17041,12 +17414,6 @@
         </w:tc>
       </w:tr>
       <w:tr>
-        <w:tblPrEx>
-          <w:tblCellMar>
-            <w:top w:w="0" w:type="dxa"/>
-            <w:bottom w:w="0" w:type="dxa"/>
-          </w:tblCellMar>
-        </w:tblPrEx>
         <w:trPr>
           <w:jc w:val="center"/>
         </w:trPr>
@@ -17122,7 +17489,7 @@
           <w:left w:w="70" w:type="dxa"/>
           <w:right w:w="70" w:type="dxa"/>
         </w:tblCellMar>
-        <w:tblLook w:val="0000" w:firstRow="0" w:lastRow="0" w:firstColumn="0" w:lastColumn="0" w:noHBand="0" w:noVBand="0"/>
+        <w:tblLook w:val="0000"/>
       </w:tblPr>
       <w:tblGrid>
         <w:gridCol w:w="496"/>
@@ -17130,12 +17497,6 @@
         <w:gridCol w:w="7866"/>
       </w:tblGrid>
       <w:tr>
-        <w:tblPrEx>
-          <w:tblCellMar>
-            <w:top w:w="0" w:type="dxa"/>
-            <w:bottom w:w="0" w:type="dxa"/>
-          </w:tblCellMar>
-        </w:tblPrEx>
         <w:trPr>
           <w:jc w:val="center"/>
         </w:trPr>
@@ -17181,12 +17542,6 @@
         </w:tc>
       </w:tr>
       <w:tr>
-        <w:tblPrEx>
-          <w:tblCellMar>
-            <w:top w:w="0" w:type="dxa"/>
-            <w:bottom w:w="0" w:type="dxa"/>
-          </w:tblCellMar>
-        </w:tblPrEx>
         <w:trPr>
           <w:jc w:val="center"/>
         </w:trPr>
@@ -17264,12 +17619,6 @@
         </w:tc>
       </w:tr>
       <w:tr>
-        <w:tblPrEx>
-          <w:tblCellMar>
-            <w:top w:w="0" w:type="dxa"/>
-            <w:bottom w:w="0" w:type="dxa"/>
-          </w:tblCellMar>
-        </w:tblPrEx>
         <w:trPr>
           <w:jc w:val="center"/>
         </w:trPr>
@@ -17347,12 +17696,6 @@
         </w:tc>
       </w:tr>
       <w:tr>
-        <w:tblPrEx>
-          <w:tblCellMar>
-            <w:top w:w="0" w:type="dxa"/>
-            <w:bottom w:w="0" w:type="dxa"/>
-          </w:tblCellMar>
-        </w:tblPrEx>
         <w:trPr>
           <w:jc w:val="center"/>
         </w:trPr>
@@ -17394,12 +17737,6 @@
         </w:tc>
       </w:tr>
       <w:tr>
-        <w:tblPrEx>
-          <w:tblCellMar>
-            <w:top w:w="0" w:type="dxa"/>
-            <w:bottom w:w="0" w:type="dxa"/>
-          </w:tblCellMar>
-        </w:tblPrEx>
         <w:trPr>
           <w:jc w:val="center"/>
         </w:trPr>
@@ -17440,12 +17777,6 @@
         </w:tc>
       </w:tr>
       <w:tr>
-        <w:tblPrEx>
-          <w:tblCellMar>
-            <w:top w:w="0" w:type="dxa"/>
-            <w:bottom w:w="0" w:type="dxa"/>
-          </w:tblCellMar>
-        </w:tblPrEx>
         <w:trPr>
           <w:jc w:val="center"/>
         </w:trPr>
@@ -17487,12 +17818,6 @@
         </w:tc>
       </w:tr>
       <w:tr>
-        <w:tblPrEx>
-          <w:tblCellMar>
-            <w:top w:w="0" w:type="dxa"/>
-            <w:bottom w:w="0" w:type="dxa"/>
-          </w:tblCellMar>
-        </w:tblPrEx>
         <w:trPr>
           <w:jc w:val="center"/>
         </w:trPr>
@@ -17555,12 +17880,6 @@
         </w:tc>
       </w:tr>
       <w:tr>
-        <w:tblPrEx>
-          <w:tblCellMar>
-            <w:top w:w="0" w:type="dxa"/>
-            <w:bottom w:w="0" w:type="dxa"/>
-          </w:tblCellMar>
-        </w:tblPrEx>
         <w:trPr>
           <w:jc w:val="center"/>
         </w:trPr>
@@ -17602,12 +17921,6 @@
         </w:tc>
       </w:tr>
       <w:tr>
-        <w:tblPrEx>
-          <w:tblCellMar>
-            <w:top w:w="0" w:type="dxa"/>
-            <w:bottom w:w="0" w:type="dxa"/>
-          </w:tblCellMar>
-        </w:tblPrEx>
         <w:trPr>
           <w:jc w:val="center"/>
         </w:trPr>
@@ -17642,18 +17955,22 @@
                 <w:szCs w:val="20"/>
                 <w:lang w:val="de-DE"/>
               </w:rPr>
-              <w:t>Die Zeichenfläche wurde vergrößert bzw. verkleinert proportional zur Drehung des Mausrades</w:t>
-            </w:r>
-          </w:p>
-        </w:tc>
-      </w:tr>
-      <w:tr>
-        <w:tblPrEx>
-          <w:tblCellMar>
-            <w:top w:w="0" w:type="dxa"/>
-            <w:bottom w:w="0" w:type="dxa"/>
-          </w:tblCellMar>
-        </w:tblPrEx>
+              <w:t>Die Zeichenfläche wurde vergrößert bzw.</w:t>
+            </w:r>
+            <w:r>
+              <w:rPr>
+                <w:rFonts w:ascii="Times New Roman" w:hAnsi="Times New Roman"/>
+                <w:color w:val="000000"/>
+                <w:sz w:val="20"/>
+                <w:szCs w:val="20"/>
+                <w:lang w:val="de-DE"/>
+              </w:rPr>
+              <w:t xml:space="preserve"> verkleinert proportional zur Drehung des Mausrades</w:t>
+            </w:r>
+          </w:p>
+        </w:tc>
+      </w:tr>
+      <w:tr>
         <w:trPr>
           <w:jc w:val="center"/>
         </w:trPr>
@@ -17695,12 +18012,6 @@
         </w:tc>
       </w:tr>
       <w:tr>
-        <w:tblPrEx>
-          <w:tblCellMar>
-            <w:top w:w="0" w:type="dxa"/>
-            <w:bottom w:w="0" w:type="dxa"/>
-          </w:tblCellMar>
-        </w:tblPrEx>
         <w:trPr>
           <w:jc w:val="center"/>
         </w:trPr>
@@ -17794,7 +18105,16 @@
                 <w:sz w:val="20"/>
                 <w:szCs w:val="20"/>
               </w:rPr>
-              <w:t>Durch die anschließende Drehung des Mausrades nach unten verkleinert sich die Ansicht der Zeichenfläche (herauszoomen aus der Zeichenfläche)</w:t>
+              <w:t xml:space="preserve">Durch die anschließende Drehung des Mausrades nach unten verkleinert sich die Ansicht der </w:t>
+            </w:r>
+            <w:r>
+              <w:rPr>
+                <w:rFonts w:ascii="Times New Roman" w:hAnsi="Times New Roman"/>
+                <w:color w:val="000000"/>
+                <w:sz w:val="20"/>
+                <w:szCs w:val="20"/>
+              </w:rPr>
+              <w:t>Zeichenfläche (herauszoomen aus der Zeichenfläche)</w:t>
             </w:r>
           </w:p>
           <w:p>
@@ -17849,12 +18169,6 @@
         </w:tc>
       </w:tr>
       <w:tr>
-        <w:tblPrEx>
-          <w:tblCellMar>
-            <w:top w:w="0" w:type="dxa"/>
-            <w:bottom w:w="0" w:type="dxa"/>
-          </w:tblCellMar>
-        </w:tblPrEx>
         <w:trPr>
           <w:jc w:val="center"/>
         </w:trPr>
@@ -17896,12 +18210,6 @@
         </w:tc>
       </w:tr>
       <w:tr>
-        <w:tblPrEx>
-          <w:tblCellMar>
-            <w:top w:w="0" w:type="dxa"/>
-            <w:bottom w:w="0" w:type="dxa"/>
-          </w:tblCellMar>
-        </w:tblPrEx>
         <w:trPr>
           <w:jc w:val="center"/>
         </w:trPr>
@@ -17994,18 +18302,34 @@
                 <w:szCs w:val="20"/>
                 <w:lang w:val="de-DE"/>
               </w:rPr>
-              <w:t xml:space="preserve"> nach oben (hineinzoomen in die Zeichenfläche)</w:t>
-            </w:r>
-          </w:p>
-        </w:tc>
-      </w:tr>
-      <w:tr>
-        <w:tblPrEx>
-          <w:tblCellMar>
-            <w:top w:w="0" w:type="dxa"/>
-            <w:bottom w:w="0" w:type="dxa"/>
-          </w:tblCellMar>
-        </w:tblPrEx>
+              <w:t xml:space="preserve"> nach oben (</w:t>
+            </w:r>
+            <w:proofErr w:type="spellStart"/>
+            <w:r>
+              <w:rPr>
+                <w:rFonts w:ascii="Arial" w:hAnsi="Arial" w:cs="Arial"/>
+                <w:color w:val="000000"/>
+                <w:sz w:val="20"/>
+                <w:szCs w:val="20"/>
+                <w:lang w:val="de-DE"/>
+              </w:rPr>
+              <w:t>hineinzoomen</w:t>
+            </w:r>
+            <w:proofErr w:type="spellEnd"/>
+            <w:r>
+              <w:rPr>
+                <w:rFonts w:ascii="Arial" w:hAnsi="Arial" w:cs="Arial"/>
+                <w:color w:val="000000"/>
+                <w:sz w:val="20"/>
+                <w:szCs w:val="20"/>
+                <w:lang w:val="de-DE"/>
+              </w:rPr>
+              <w:t xml:space="preserve"> in die Zeichenfläche)</w:t>
+            </w:r>
+          </w:p>
+        </w:tc>
+      </w:tr>
+      <w:tr>
         <w:trPr>
           <w:jc w:val="center"/>
         </w:trPr>
@@ -18072,7 +18396,16 @@
                 <w:sz w:val="20"/>
                 <w:szCs w:val="20"/>
               </w:rPr>
-              <w:t>Durch die anschließende Drehung des Mausrades nach oben vergrößert sich die Ansicht der Zeichenfläche (hineinzoomen in die Zeichenfläche)</w:t>
+              <w:t xml:space="preserve">Durch die anschließende Drehung des </w:t>
+            </w:r>
+            <w:r>
+              <w:rPr>
+                <w:rFonts w:ascii="Times New Roman" w:hAnsi="Times New Roman"/>
+                <w:color w:val="000000"/>
+                <w:sz w:val="20"/>
+                <w:szCs w:val="20"/>
+              </w:rPr>
+              <w:t>Mausrades nach oben vergrößert sich die Ansicht der Zeichenfläche (hineinzoomen in die Zeichenfläche)</w:t>
             </w:r>
           </w:p>
           <w:p>
@@ -18103,12 +18436,6 @@
         </w:tc>
       </w:tr>
       <w:tr>
-        <w:tblPrEx>
-          <w:tblCellMar>
-            <w:top w:w="0" w:type="dxa"/>
-            <w:bottom w:w="0" w:type="dxa"/>
-          </w:tblCellMar>
-        </w:tblPrEx>
         <w:trPr>
           <w:jc w:val="center"/>
         </w:trPr>
@@ -18150,12 +18477,6 @@
         </w:tc>
       </w:tr>
       <w:tr>
-        <w:tblPrEx>
-          <w:tblCellMar>
-            <w:top w:w="0" w:type="dxa"/>
-            <w:bottom w:w="0" w:type="dxa"/>
-          </w:tblCellMar>
-        </w:tblPrEx>
         <w:trPr>
           <w:jc w:val="center"/>
         </w:trPr>
@@ -18186,12 +18507,6 @@
         </w:tc>
       </w:tr>
       <w:tr>
-        <w:tblPrEx>
-          <w:tblCellMar>
-            <w:top w:w="0" w:type="dxa"/>
-            <w:bottom w:w="0" w:type="dxa"/>
-          </w:tblCellMar>
-        </w:tblPrEx>
         <w:trPr>
           <w:jc w:val="center"/>
         </w:trPr>
@@ -18233,12 +18548,6 @@
         </w:tc>
       </w:tr>
       <w:tr>
-        <w:tblPrEx>
-          <w:tblCellMar>
-            <w:top w:w="0" w:type="dxa"/>
-            <w:bottom w:w="0" w:type="dxa"/>
-          </w:tblCellMar>
-        </w:tblPrEx>
         <w:trPr>
           <w:jc w:val="center"/>
         </w:trPr>
@@ -18302,7 +18611,7 @@
           <w:left w:w="70" w:type="dxa"/>
           <w:right w:w="70" w:type="dxa"/>
         </w:tblCellMar>
-        <w:tblLook w:val="0000" w:firstRow="0" w:lastRow="0" w:firstColumn="0" w:lastColumn="0" w:noHBand="0" w:noVBand="0"/>
+        <w:tblLook w:val="0000"/>
       </w:tblPr>
       <w:tblGrid>
         <w:gridCol w:w="496"/>
@@ -18310,12 +18619,6 @@
         <w:gridCol w:w="7866"/>
       </w:tblGrid>
       <w:tr>
-        <w:tblPrEx>
-          <w:tblCellMar>
-            <w:top w:w="0" w:type="dxa"/>
-            <w:bottom w:w="0" w:type="dxa"/>
-          </w:tblCellMar>
-        </w:tblPrEx>
         <w:trPr>
           <w:jc w:val="center"/>
         </w:trPr>
@@ -18372,12 +18675,6 @@
         </w:tc>
       </w:tr>
       <w:tr>
-        <w:tblPrEx>
-          <w:tblCellMar>
-            <w:top w:w="0" w:type="dxa"/>
-            <w:bottom w:w="0" w:type="dxa"/>
-          </w:tblCellMar>
-        </w:tblPrEx>
         <w:trPr>
           <w:jc w:val="center"/>
         </w:trPr>
@@ -18455,12 +18752,6 @@
         </w:tc>
       </w:tr>
       <w:tr>
-        <w:tblPrEx>
-          <w:tblCellMar>
-            <w:top w:w="0" w:type="dxa"/>
-            <w:bottom w:w="0" w:type="dxa"/>
-          </w:tblCellMar>
-        </w:tblPrEx>
         <w:trPr>
           <w:jc w:val="center"/>
         </w:trPr>
@@ -18538,12 +18829,6 @@
         </w:tc>
       </w:tr>
       <w:tr>
-        <w:tblPrEx>
-          <w:tblCellMar>
-            <w:top w:w="0" w:type="dxa"/>
-            <w:bottom w:w="0" w:type="dxa"/>
-          </w:tblCellMar>
-        </w:tblPrEx>
         <w:trPr>
           <w:jc w:val="center"/>
         </w:trPr>
@@ -18585,12 +18870,6 @@
         </w:tc>
       </w:tr>
       <w:tr>
-        <w:tblPrEx>
-          <w:tblCellMar>
-            <w:top w:w="0" w:type="dxa"/>
-            <w:bottom w:w="0" w:type="dxa"/>
-          </w:tblCellMar>
-        </w:tblPrEx>
         <w:trPr>
           <w:jc w:val="center"/>
         </w:trPr>
@@ -18653,12 +18932,6 @@
         </w:tc>
       </w:tr>
       <w:tr>
-        <w:tblPrEx>
-          <w:tblCellMar>
-            <w:top w:w="0" w:type="dxa"/>
-            <w:bottom w:w="0" w:type="dxa"/>
-          </w:tblCellMar>
-        </w:tblPrEx>
         <w:trPr>
           <w:jc w:val="center"/>
         </w:trPr>
@@ -18700,12 +18973,6 @@
         </w:tc>
       </w:tr>
       <w:tr>
-        <w:tblPrEx>
-          <w:tblCellMar>
-            <w:top w:w="0" w:type="dxa"/>
-            <w:bottom w:w="0" w:type="dxa"/>
-          </w:tblCellMar>
-        </w:tblPrEx>
         <w:trPr>
           <w:jc w:val="center"/>
         </w:trPr>
@@ -18768,12 +19035,6 @@
         </w:tc>
       </w:tr>
       <w:tr>
-        <w:tblPrEx>
-          <w:tblCellMar>
-            <w:top w:w="0" w:type="dxa"/>
-            <w:bottom w:w="0" w:type="dxa"/>
-          </w:tblCellMar>
-        </w:tblPrEx>
         <w:trPr>
           <w:jc w:val="center"/>
         </w:trPr>
@@ -18815,12 +19076,6 @@
         </w:tc>
       </w:tr>
       <w:tr>
-        <w:tblPrEx>
-          <w:tblCellMar>
-            <w:top w:w="0" w:type="dxa"/>
-            <w:bottom w:w="0" w:type="dxa"/>
-          </w:tblCellMar>
-        </w:tblPrEx>
         <w:trPr>
           <w:jc w:val="center"/>
         </w:trPr>
@@ -18883,12 +19138,6 @@
         </w:tc>
       </w:tr>
       <w:tr>
-        <w:tblPrEx>
-          <w:tblCellMar>
-            <w:top w:w="0" w:type="dxa"/>
-            <w:bottom w:w="0" w:type="dxa"/>
-          </w:tblCellMar>
-        </w:tblPrEx>
         <w:trPr>
           <w:jc w:val="center"/>
         </w:trPr>
@@ -18930,12 +19179,6 @@
         </w:tc>
       </w:tr>
       <w:tr>
-        <w:tblPrEx>
-          <w:tblCellMar>
-            <w:top w:w="0" w:type="dxa"/>
-            <w:bottom w:w="0" w:type="dxa"/>
-          </w:tblCellMar>
-        </w:tblPrEx>
         <w:trPr>
           <w:jc w:val="center"/>
         </w:trPr>
@@ -19000,8 +19243,9 @@
                 <w:sz w:val="20"/>
                 <w:szCs w:val="20"/>
               </w:rPr>
-              <w:t>Dieser Anwendungsfall b</w:t>
-            </w:r>
+              <w:t xml:space="preserve">Dieser Anwendungsfall beginnt, sobald der User ein </w:t>
+            </w:r>
+            <w:proofErr w:type="spellStart"/>
             <w:r>
               <w:rPr>
                 <w:rFonts w:ascii="Times New Roman" w:hAnsi="Times New Roman"/>
@@ -19009,9 +19253,9 @@
                 <w:sz w:val="20"/>
                 <w:szCs w:val="20"/>
               </w:rPr>
-              <w:t xml:space="preserve">eginnt, sobald der User ein </w:t>
-            </w:r>
-            <w:proofErr w:type="spellStart"/>
+              <w:t>Use</w:t>
+            </w:r>
+            <w:proofErr w:type="spellEnd"/>
             <w:r>
               <w:rPr>
                 <w:rFonts w:ascii="Times New Roman" w:hAnsi="Times New Roman"/>
@@ -19019,9 +19263,8 @@
                 <w:sz w:val="20"/>
                 <w:szCs w:val="20"/>
               </w:rPr>
-              <w:t>Use</w:t>
-            </w:r>
-            <w:proofErr w:type="spellEnd"/>
+              <w:t xml:space="preserve">-Case aus der Liste selektiert und auf die zugehörige </w:t>
+            </w:r>
             <w:r>
               <w:rPr>
                 <w:rFonts w:ascii="Times New Roman" w:hAnsi="Times New Roman"/>
@@ -19029,16 +19272,7 @@
                 <w:sz w:val="20"/>
                 <w:szCs w:val="20"/>
               </w:rPr>
-              <w:t>-</w:t>
-            </w:r>
-            <w:r>
-              <w:rPr>
-                <w:rFonts w:ascii="Times New Roman" w:hAnsi="Times New Roman"/>
-                <w:color w:val="000000"/>
-                <w:sz w:val="20"/>
-                <w:szCs w:val="20"/>
-              </w:rPr>
-              <w:t>Case aus der Liste selektiert und auf die zugehörige Schaltfläche für die Anordnung drückt</w:t>
+              <w:t>Schaltfläche für die Anordnung drückt</w:t>
             </w:r>
             <w:r>
               <w:rPr>
@@ -19092,15 +19326,7 @@
                 <w:sz w:val="20"/>
                 <w:szCs w:val="20"/>
               </w:rPr>
-              <w:t>-</w:t>
-            </w:r>
-            <w:r>
-              <w:rPr>
-                <w:rFonts w:ascii="Times New Roman" w:hAnsi="Times New Roman"/>
-                <w:sz w:val="20"/>
-                <w:szCs w:val="20"/>
-              </w:rPr>
-              <w:t xml:space="preserve">Case Graph wird neu angeordnet (Kanten werden nach interner Logik platziert und Kanten werden neu gezeichnet) </w:t>
+              <w:t xml:space="preserve">-Case Graph wird neu angeordnet (Kanten werden nach interner Logik platziert und Kanten werden neu gezeichnet) </w:t>
             </w:r>
           </w:p>
           <w:p>
@@ -19129,8 +19355,9 @@
                 <w:sz w:val="20"/>
                 <w:szCs w:val="20"/>
               </w:rPr>
-              <w:t xml:space="preserve">Sobald der Graph fertig </w:t>
-            </w:r>
+              <w:t xml:space="preserve">Sobald der Graph fertig gezeichnet wurde, endet der </w:t>
+            </w:r>
+            <w:proofErr w:type="spellStart"/>
             <w:r>
               <w:rPr>
                 <w:rFonts w:ascii="Times New Roman" w:hAnsi="Times New Roman"/>
@@ -19138,9 +19365,9 @@
                 <w:sz w:val="20"/>
                 <w:szCs w:val="20"/>
               </w:rPr>
-              <w:t xml:space="preserve">gezeichnet wurde, endet der </w:t>
-            </w:r>
-            <w:proofErr w:type="spellStart"/>
+              <w:t>Use</w:t>
+            </w:r>
+            <w:proofErr w:type="spellEnd"/>
             <w:r>
               <w:rPr>
                 <w:rFonts w:ascii="Times New Roman" w:hAnsi="Times New Roman"/>
@@ -19148,37 +19375,12 @@
                 <w:sz w:val="20"/>
                 <w:szCs w:val="20"/>
               </w:rPr>
-              <w:t>Use</w:t>
-            </w:r>
-            <w:proofErr w:type="spellEnd"/>
-            <w:r>
-              <w:rPr>
-                <w:rFonts w:ascii="Times New Roman" w:hAnsi="Times New Roman"/>
-                <w:color w:val="000000"/>
-                <w:sz w:val="20"/>
-                <w:szCs w:val="20"/>
-              </w:rPr>
-              <w:t>-</w:t>
-            </w:r>
-            <w:r>
-              <w:rPr>
-                <w:rFonts w:ascii="Times New Roman" w:hAnsi="Times New Roman"/>
-                <w:color w:val="000000"/>
-                <w:sz w:val="20"/>
-                <w:szCs w:val="20"/>
-              </w:rPr>
-              <w:t>Case</w:t>
-            </w:r>
-          </w:p>
-        </w:tc>
-      </w:tr>
-      <w:tr>
-        <w:tblPrEx>
-          <w:tblCellMar>
-            <w:top w:w="0" w:type="dxa"/>
-            <w:bottom w:w="0" w:type="dxa"/>
-          </w:tblCellMar>
-        </w:tblPrEx>
+              <w:t>-Case</w:t>
+            </w:r>
+          </w:p>
+        </w:tc>
+      </w:tr>
+      <w:tr>
         <w:trPr>
           <w:jc w:val="center"/>
         </w:trPr>
@@ -19220,12 +19422,6 @@
         </w:tc>
       </w:tr>
       <w:tr>
-        <w:tblPrEx>
-          <w:tblCellMar>
-            <w:top w:w="0" w:type="dxa"/>
-            <w:bottom w:w="0" w:type="dxa"/>
-          </w:tblCellMar>
-        </w:tblPrEx>
         <w:trPr>
           <w:jc w:val="center"/>
         </w:trPr>
@@ -19282,12 +19478,6 @@
         </w:tc>
       </w:tr>
       <w:tr>
-        <w:tblPrEx>
-          <w:tblCellMar>
-            <w:top w:w="0" w:type="dxa"/>
-            <w:bottom w:w="0" w:type="dxa"/>
-          </w:tblCellMar>
-        </w:tblPrEx>
         <w:trPr>
           <w:jc w:val="center"/>
         </w:trPr>
@@ -19344,12 +19534,6 @@
         </w:tc>
       </w:tr>
       <w:tr>
-        <w:tblPrEx>
-          <w:tblCellMar>
-            <w:top w:w="0" w:type="dxa"/>
-            <w:bottom w:w="0" w:type="dxa"/>
-          </w:tblCellMar>
-        </w:tblPrEx>
         <w:trPr>
           <w:jc w:val="center"/>
         </w:trPr>
@@ -19385,18 +19569,22 @@
                 <w:color w:val="000000"/>
                 <w:lang w:val="de-DE"/>
               </w:rPr>
-              <w:t>Spezielle Anforderungen:</w:t>
-            </w:r>
-          </w:p>
-        </w:tc>
-      </w:tr>
-      <w:tr>
-        <w:tblPrEx>
-          <w:tblCellMar>
-            <w:top w:w="0" w:type="dxa"/>
-            <w:bottom w:w="0" w:type="dxa"/>
-          </w:tblCellMar>
-        </w:tblPrEx>
+              <w:t xml:space="preserve">Spezielle </w:t>
+            </w:r>
+            <w:r>
+              <w:rPr>
+                <w:rFonts w:ascii="Arial" w:hAnsi="Arial" w:cs="Arial"/>
+                <w:b/>
+                <w:bCs/>
+                <w:color w:val="000000"/>
+                <w:lang w:val="de-DE"/>
+              </w:rPr>
+              <w:t>Anforderungen:</w:t>
+            </w:r>
+          </w:p>
+        </w:tc>
+      </w:tr>
+      <w:tr>
         <w:trPr>
           <w:jc w:val="center"/>
         </w:trPr>
@@ -19427,12 +19615,6 @@
         </w:tc>
       </w:tr>
       <w:tr>
-        <w:tblPrEx>
-          <w:tblCellMar>
-            <w:top w:w="0" w:type="dxa"/>
-            <w:bottom w:w="0" w:type="dxa"/>
-          </w:tblCellMar>
-        </w:tblPrEx>
         <w:trPr>
           <w:jc w:val="center"/>
         </w:trPr>
@@ -19474,12 +19656,6 @@
         </w:tc>
       </w:tr>
       <w:tr>
-        <w:tblPrEx>
-          <w:tblCellMar>
-            <w:top w:w="0" w:type="dxa"/>
-            <w:bottom w:w="0" w:type="dxa"/>
-          </w:tblCellMar>
-        </w:tblPrEx>
         <w:trPr>
           <w:jc w:val="center"/>
         </w:trPr>
@@ -19593,7 +19769,7 @@
           <w:sz w:val="20"/>
           <w:szCs w:val="20"/>
         </w:rPr>
-        <w:t>Use</w:t>
+        <w:t>Use-Cases</w:t>
       </w:r>
       <w:proofErr w:type="spellEnd"/>
       <w:r>
@@ -19602,7 +19778,7 @@
           <w:sz w:val="20"/>
           <w:szCs w:val="20"/>
         </w:rPr>
-        <w:t>-Cases erstreckt. Beispiele könnten sein:</w:t>
+        <w:t xml:space="preserve"> erstreckt. Beispiele könnten sein:</w:t>
       </w:r>
     </w:p>
     <w:p>
@@ -19632,7 +19808,7 @@
           <w:left w:w="-5" w:type="dxa"/>
           <w:right w:w="0" w:type="dxa"/>
         </w:tblCellMar>
-        <w:tblLook w:val="04A0" w:firstRow="1" w:lastRow="0" w:firstColumn="1" w:lastColumn="0" w:noHBand="0" w:noVBand="1"/>
+        <w:tblLook w:val="04A0"/>
       </w:tblPr>
       <w:tblGrid>
         <w:gridCol w:w="1191"/>
@@ -20571,9 +20747,8 @@
           <w:szCs w:val="20"/>
           <w:lang w:val="de-DE" w:eastAsia="de-DE" w:bidi="ar-SA"/>
         </w:rPr>
-        <w:t xml:space="preserve">Hier wird ein Modell des Problembereichs („konzeptuelles Datenmodell“) in Form eines oder mehrerer UML-Klassendiagramme eingefügt. Das konzeptuelle Datenmodell wird oft nicht streng getrennt von den Anforderungen erarbeitet, weil ein genaues Verständnis z.B. der </w:t>
+        <w:t>Hier wird ein Modell des Problembereichs („konzeptuelles Datenmodell“) in Form eines oder mehrerer UML-Klassendiagramme eingefügt. Das konzeptuelle Datenmodell wird oft nicht streng getrennt von den Anforderungen erarbeitet, weil ein genaues Verständnis z.</w:t>
       </w:r>
-      <w:proofErr w:type="spellStart"/>
       <w:r>
         <w:rPr>
           <w:rFonts w:ascii="Arial" w:hAnsi="Arial" w:cs="Arial"/>
@@ -20582,9 +20757,9 @@
           <w:szCs w:val="20"/>
           <w:lang w:val="de-DE" w:eastAsia="de-DE" w:bidi="ar-SA"/>
         </w:rPr>
-        <w:t>Use</w:t>
+        <w:t xml:space="preserve">B. der </w:t>
       </w:r>
-      <w:proofErr w:type="spellEnd"/>
+      <w:proofErr w:type="spellStart"/>
       <w:r>
         <w:rPr>
           <w:rFonts w:ascii="Arial" w:hAnsi="Arial" w:cs="Arial"/>
@@ -20593,9 +20768,9 @@
           <w:szCs w:val="20"/>
           <w:lang w:val="de-DE" w:eastAsia="de-DE" w:bidi="ar-SA"/>
         </w:rPr>
-        <w:t xml:space="preserve">-Cases nicht ohne Verständnis der „Konzepte“ aus dem Problembereich möglich ist. Aus diesem Grund wird in den Software-Projekten für den Studiengang „Angewandte Informatik“ das konzeptionelle Modell an dieser Stelle zusammen mit den </w:t>
+        <w:t>Use-Cases</w:t>
       </w:r>
-      <w:proofErr w:type="spellStart"/>
+      <w:proofErr w:type="spellEnd"/>
       <w:r>
         <w:rPr>
           <w:rFonts w:ascii="Arial" w:hAnsi="Arial" w:cs="Arial"/>
@@ -20604,9 +20779,9 @@
           <w:szCs w:val="20"/>
           <w:lang w:val="de-DE" w:eastAsia="de-DE" w:bidi="ar-SA"/>
         </w:rPr>
-        <w:t>Use</w:t>
+        <w:t xml:space="preserve"> nicht ohne Verständnis der „Konzepte“ aus dem Problembereich möglich ist. Aus diesem Grund wird in den Software-Projekten für den Studiengang „Angewandte Informatik“ das konzeptionelle Modell an dieser Stelle zusammen mit den </w:t>
       </w:r>
-      <w:proofErr w:type="spellEnd"/>
+      <w:proofErr w:type="spellStart"/>
       <w:r>
         <w:rPr>
           <w:rFonts w:ascii="Arial" w:hAnsi="Arial" w:cs="Arial"/>
@@ -20615,7 +20790,28 @@
           <w:szCs w:val="20"/>
           <w:lang w:val="de-DE" w:eastAsia="de-DE" w:bidi="ar-SA"/>
         </w:rPr>
-        <w:t>-Cases dokumentiert.</w:t>
+        <w:t>Use-Cases</w:t>
+      </w:r>
+      <w:proofErr w:type="spellEnd"/>
+      <w:r>
+        <w:rPr>
+          <w:rFonts w:ascii="Arial" w:hAnsi="Arial" w:cs="Arial"/>
+          <w:color w:val="333399"/>
+          <w:sz w:val="20"/>
+          <w:szCs w:val="20"/>
+          <w:lang w:val="de-DE" w:eastAsia="de-DE" w:bidi="ar-SA"/>
+        </w:rPr>
+        <w:t xml:space="preserve"> dok</w:t>
+      </w:r>
+      <w:r>
+        <w:rPr>
+          <w:rFonts w:ascii="Arial" w:hAnsi="Arial" w:cs="Arial"/>
+          <w:color w:val="333399"/>
+          <w:sz w:val="20"/>
+          <w:szCs w:val="20"/>
+          <w:lang w:val="de-DE" w:eastAsia="de-DE" w:bidi="ar-SA"/>
+        </w:rPr>
+        <w:t>umentiert.</w:t>
       </w:r>
     </w:p>
     <w:p>
@@ -21009,7 +21205,13 @@
         <w:rPr>
           <w:color w:val="333399"/>
         </w:rPr>
-        <w:t>Nicht-funktionale Anforderungen beschreiben Anforderungen an das System, die nicht-fachlicher Natur sind, jedoch entscheidend zur Anwendbarkeit des Systems beitragen. Sie definieren beispielsweise Qualitätsanforderungen, Sicherheitsanforderungen oder Performanceanforderungen.</w:t>
+        <w:t xml:space="preserve">Nicht-funktionale Anforderungen beschreiben Anforderungen an das System, die nicht-fachlicher Natur sind, jedoch </w:t>
+      </w:r>
+      <w:r>
+        <w:rPr>
+          <w:color w:val="333399"/>
+        </w:rPr>
+        <w:t>entscheidend zur Anwendbarkeit des Systems beitragen. Sie definieren beispielsweise Qualitätsanforderungen, Sicherheitsanforderungen oder Performanceanforderungen.</w:t>
       </w:r>
     </w:p>
     <w:p>
@@ -21023,7 +21225,13 @@
         <w:rPr>
           <w:color w:val="333399"/>
         </w:rPr>
-        <w:t>Nicht-funktionale Anforderungen definieren grundlegende Eigenschaften eines Systems, die im Architekturentwurf berücksichtigt werden müssen. Sie können zur Abschätzung der Entwicklungskosten herangezogen werden und sollten, soweit möglich, messbar beschrieben sein.</w:t>
+        <w:t xml:space="preserve">Nicht-funktionale Anforderungen definieren grundlegende Eigenschaften eines Systems, die im </w:t>
+      </w:r>
+      <w:r>
+        <w:rPr>
+          <w:color w:val="333399"/>
+        </w:rPr>
+        <w:t>Architekturentwurf berücksichtigt werden müssen. Sie können zur Abschätzung der Entwicklungskosten herangezogen werden und sollten, soweit möglich, messbar beschrieben sein.</w:t>
       </w:r>
     </w:p>
     <w:p>
@@ -21037,7 +21245,13 @@
         <w:rPr>
           <w:color w:val="333399"/>
         </w:rPr>
-        <w:t>Zur einfachen Strukturierung der Anforderungen werden diejenigen Anforderungen, die nicht eindeutig zu den funktionalen Anforderungen gehören, den nicht-funktionalen Anforderungen zugeordnet.</w:t>
+        <w:t>Zur einfachen Strukturierung der Anforderungen werden diejenigen Anforderungen, di</w:t>
+      </w:r>
+      <w:r>
+        <w:rPr>
+          <w:color w:val="333399"/>
+        </w:rPr>
+        <w:t>e nicht eindeutig zu den funktionalen Anforderungen gehören, den nicht-funktionalen Anforderungen zugeordnet.</w:t>
       </w:r>
     </w:p>
     <w:p>
@@ -21083,6 +21297,7 @@
         </w:rPr>
         <w:t xml:space="preserve">, </w:t>
       </w:r>
+      <w:proofErr w:type="spellStart"/>
       <w:r>
         <w:rPr>
           <w:b/>
@@ -21095,7 +21310,14 @@
         <w:rPr>
           <w:color w:val="333399"/>
         </w:rPr>
-        <w:t xml:space="preserve">sability, </w:t>
+        <w:t>sability</w:t>
+      </w:r>
+      <w:proofErr w:type="spellEnd"/>
+      <w:r>
+        <w:rPr>
+          <w:color w:val="333399"/>
+        </w:rPr>
+        <w:t xml:space="preserve">, </w:t>
       </w:r>
       <w:proofErr w:type="spellStart"/>
       <w:r>
@@ -21117,6 +21339,34 @@
         <w:rPr>
           <w:color w:val="333399"/>
         </w:rPr>
+        <w:t>,</w:t>
+      </w:r>
+      <w:r>
+        <w:rPr>
+          <w:color w:val="333399"/>
+        </w:rPr>
+        <w:t xml:space="preserve"> </w:t>
+      </w:r>
+      <w:proofErr w:type="spellStart"/>
+      <w:r>
+        <w:rPr>
+          <w:b/>
+          <w:bCs/>
+          <w:color w:val="333399"/>
+        </w:rPr>
+        <w:t>P</w:t>
+      </w:r>
+      <w:r>
+        <w:rPr>
+          <w:color w:val="333399"/>
+        </w:rPr>
+        <w:t>reformance</w:t>
+      </w:r>
+      <w:proofErr w:type="spellEnd"/>
+      <w:r>
+        <w:rPr>
+          <w:color w:val="333399"/>
+        </w:rPr>
         <w:t xml:space="preserve">, </w:t>
       </w:r>
       <w:proofErr w:type="spellStart"/>
@@ -21126,28 +21376,6 @@
           <w:bCs/>
           <w:color w:val="333399"/>
         </w:rPr>
-        <w:t>P</w:t>
-      </w:r>
-      <w:r>
-        <w:rPr>
-          <w:color w:val="333399"/>
-        </w:rPr>
-        <w:t>reformance</w:t>
-      </w:r>
-      <w:proofErr w:type="spellEnd"/>
-      <w:r>
-        <w:rPr>
-          <w:color w:val="333399"/>
-        </w:rPr>
-        <w:t xml:space="preserve">, </w:t>
-      </w:r>
-      <w:proofErr w:type="spellStart"/>
-      <w:r>
-        <w:rPr>
-          <w:b/>
-          <w:bCs/>
-          <w:color w:val="333399"/>
-        </w:rPr>
         <w:t>S</w:t>
       </w:r>
       <w:r>
@@ -21161,7 +21389,13 @@
         <w:rPr>
           <w:color w:val="333399"/>
         </w:rPr>
-        <w:t>), das auf Hewlett-Packard zurückgeht. Das FURPS-Schema ist  hier  noch um die Kategorie „Sonstige Einschränkungen“ erweitert. Anforderungen zur Funktionalität sind bereits im Kapitel 3 dokumentiert, in diesem Kapitel folgen lediglich alle restlichen Anforderungen.</w:t>
+        <w:t>), das auf Hewlett-Packard zurückgeht. Das FURPS-Schema ist  hier  noch um die Kategorie „Sonstige Einschränkungen“ erweitert. Anforderungen zur Funktionalität sind bereits im Kapitel 3 dokumentiert, in diesem Kapitel folgen led</w:t>
+      </w:r>
+      <w:r>
+        <w:rPr>
+          <w:color w:val="333399"/>
+        </w:rPr>
+        <w:t>iglich alle restlichen Anforderungen.</w:t>
       </w:r>
     </w:p>
     <w:p>
@@ -21183,7 +21417,13 @@
         <w:rPr>
           <w:color w:val="333399"/>
         </w:rPr>
-        <w:t>Bei Bedarf kann dieses Schema zur Einteilung der Anforderungen auch durch ein anderes Schema (z.B. nach DIN ISO) ersetzt werden – wichtig ist nur, dass bei der Erfassung der Anforderungen überhaupt ein erprobtes Schema verwendet wird. Dies soll eine bessere Übersicht bieten und dazu beitragen, dass keine Anforderungen vergessen werden.</w:t>
+        <w:t xml:space="preserve">Bei Bedarf kann dieses Schema zur Einteilung der Anforderungen auch durch ein anderes Schema (z.B. nach DIN ISO) ersetzt werden – wichtig ist nur, dass bei der Erfassung der Anforderungen überhaupt ein erprobtes </w:t>
+      </w:r>
+      <w:r>
+        <w:rPr>
+          <w:color w:val="333399"/>
+        </w:rPr>
+        <w:t>Schema verwendet wird. Dies soll eine bessere Übersicht bieten und dazu beitragen, dass keine Anforderungen vergessen werden.</w:t>
       </w:r>
     </w:p>
     <w:p>
@@ -21302,7 +21542,7 @@
           <w:left w:w="-5" w:type="dxa"/>
           <w:right w:w="0" w:type="dxa"/>
         </w:tblCellMar>
-        <w:tblLook w:val="04A0" w:firstRow="1" w:lastRow="0" w:firstColumn="1" w:lastColumn="0" w:noHBand="0" w:noVBand="1"/>
+        <w:tblLook w:val="04A0"/>
       </w:tblPr>
       <w:tblGrid>
         <w:gridCol w:w="910"/>
@@ -22780,7 +23020,7 @@
           <w:szCs w:val="20"/>
           <w:lang w:val="de-DE" w:eastAsia="de-DE" w:bidi="ar-SA"/>
         </w:rPr>
-        <w:t>“ = Zuverlässigkeit) des Systems betreffen. Hierunter fallen insbesondere Anforderungen an die Wiederherstellbarkeit („</w:t>
+        <w:t xml:space="preserve">“ = Zuverlässigkeit) des Systems betreffen. Hierunter fallen insbesondere Anforderungen an die </w:t>
       </w:r>
       <w:proofErr w:type="spellStart"/>
       <w:r>
@@ -22791,7 +23031,7 @@
           <w:szCs w:val="20"/>
           <w:lang w:val="de-DE" w:eastAsia="de-DE" w:bidi="ar-SA"/>
         </w:rPr>
-        <w:t>recoverability</w:t>
+        <w:t>Wiederherstellbarkeit</w:t>
       </w:r>
       <w:proofErr w:type="spellEnd"/>
       <w:r>
@@ -22802,7 +23042,7 @@
           <w:szCs w:val="20"/>
           <w:lang w:val="de-DE" w:eastAsia="de-DE" w:bidi="ar-SA"/>
         </w:rPr>
-        <w:t>“) und die Verfügbarkeit („</w:t>
+        <w:t xml:space="preserve"> („</w:t>
       </w:r>
       <w:proofErr w:type="spellStart"/>
       <w:r>
@@ -22813,7 +23053,7 @@
           <w:szCs w:val="20"/>
           <w:lang w:val="de-DE" w:eastAsia="de-DE" w:bidi="ar-SA"/>
         </w:rPr>
-        <w:t>availabilty</w:t>
+        <w:t>recoverability</w:t>
       </w:r>
       <w:proofErr w:type="spellEnd"/>
       <w:r>
@@ -22824,7 +23064,39 @@
           <w:szCs w:val="20"/>
           <w:lang w:val="de-DE" w:eastAsia="de-DE" w:bidi="ar-SA"/>
         </w:rPr>
-        <w:t>“) des Systems. Die Wiederherstellbarkeit betrifft die Fähigkeit, bei Ausfall oder Störung das Leistungsniveau wieder zu erreichen und betroffene Daten wieder zu gewinnen. Eine Kenngröße in diesem Zusammenhang ist MTTR („</w:t>
+        <w:t>“) und die Verfügbarkeit („</w:t>
+      </w:r>
+      <w:proofErr w:type="spellStart"/>
+      <w:r>
+        <w:rPr>
+          <w:rFonts w:ascii="Arial" w:hAnsi="Arial" w:cs="Arial"/>
+          <w:color w:val="333399"/>
+          <w:sz w:val="20"/>
+          <w:szCs w:val="20"/>
+          <w:lang w:val="de-DE" w:eastAsia="de-DE" w:bidi="ar-SA"/>
+        </w:rPr>
+        <w:t>availabilty</w:t>
+      </w:r>
+      <w:proofErr w:type="spellEnd"/>
+      <w:r>
+        <w:rPr>
+          <w:rFonts w:ascii="Arial" w:hAnsi="Arial" w:cs="Arial"/>
+          <w:color w:val="333399"/>
+          <w:sz w:val="20"/>
+          <w:szCs w:val="20"/>
+          <w:lang w:val="de-DE" w:eastAsia="de-DE" w:bidi="ar-SA"/>
+        </w:rPr>
+        <w:t>“) des Systems. Die Wiederherstellbarkeit betrifft die Fähigkeit, bei Ausfall oder Störung das Leistungsniveau wieder zu erreichen und betroffene Daten wieder zu gewinnen. Eine Ken</w:t>
+      </w:r>
+      <w:r>
+        <w:rPr>
+          <w:rFonts w:ascii="Arial" w:hAnsi="Arial" w:cs="Arial"/>
+          <w:color w:val="333399"/>
+          <w:sz w:val="20"/>
+          <w:szCs w:val="20"/>
+          <w:lang w:val="de-DE" w:eastAsia="de-DE" w:bidi="ar-SA"/>
+        </w:rPr>
+        <w:t>ngröße in diesem Zusammenhang ist MTTR („</w:t>
       </w:r>
       <w:proofErr w:type="spellStart"/>
       <w:r>
@@ -22948,7 +23220,17 @@
           <w:szCs w:val="20"/>
           <w:lang w:val="de-DE" w:eastAsia="de-DE" w:bidi="ar-SA"/>
         </w:rPr>
-        <w:t xml:space="preserve">“), die die mittlere Zeit bis zur Wiederinbetriebnahme des Systems bei einem Ausfall angibt. Die Verfügbarkeit kann als Verhältnis zwischen der Zeit, in der das System funktionsfähig ist, und der Gesamtzeit angegeben werden: </w:t>
+        <w:t xml:space="preserve">“), die die mittlere Zeit bis zur Wiederinbetriebnahme des Systems bei einem Ausfall angibt. Die Verfügbarkeit kann als Verhältnis zwischen der Zeit, in der das System funktionsfähig ist, und der </w:t>
+      </w:r>
+      <w:r>
+        <w:rPr>
+          <w:rFonts w:ascii="Arial" w:hAnsi="Arial" w:cs="Arial"/>
+          <w:color w:val="333399"/>
+          <w:sz w:val="20"/>
+          <w:szCs w:val="20"/>
+          <w:lang w:val="de-DE" w:eastAsia="de-DE" w:bidi="ar-SA"/>
+        </w:rPr>
+        <w:t xml:space="preserve">Gesamtzeit angegeben werden: </w:t>
       </w:r>
     </w:p>
     <w:p>
@@ -23221,7 +23503,7 @@
           <w:left w:w="-5" w:type="dxa"/>
           <w:right w:w="0" w:type="dxa"/>
         </w:tblCellMar>
-        <w:tblLook w:val="04A0" w:firstRow="1" w:lastRow="0" w:firstColumn="1" w:lastColumn="0" w:noHBand="0" w:noVBand="1"/>
+        <w:tblLook w:val="04A0"/>
       </w:tblPr>
       <w:tblGrid>
         <w:gridCol w:w="910"/>
@@ -24691,7 +24973,17 @@
           <w:szCs w:val="20"/>
           <w:lang w:val="de-DE" w:eastAsia="de-DE" w:bidi="ar-SA"/>
         </w:rPr>
-        <w:t>“) des Systems. Die Anforderungen beziehen sich insbesondere auf das Zeitverhalten (Ausführungsgeschwindigkeit, Antwortzeiten, Durchsatz) sowie auf das Verbrauchsverhalten (Anzahl der belegten Betriebsmittel und Dauer der Betriebsmittelbelegung).</w:t>
+        <w:t xml:space="preserve">“) des Systems. Die Anforderungen beziehen sich insbesondere auf das Zeitverhalten (Ausführungsgeschwindigkeit, Antwortzeiten, Durchsatz) sowie </w:t>
+      </w:r>
+      <w:r>
+        <w:rPr>
+          <w:rFonts w:ascii="Arial" w:hAnsi="Arial" w:cs="Arial"/>
+          <w:color w:val="333399"/>
+          <w:sz w:val="20"/>
+          <w:szCs w:val="20"/>
+          <w:lang w:val="de-DE" w:eastAsia="de-DE" w:bidi="ar-SA"/>
+        </w:rPr>
+        <w:t>auf das Verbrauchsverhalten (Anzahl der belegten Betriebsmittel und Dauer der Betriebsmittelbelegung).</w:t>
       </w:r>
     </w:p>
     <w:p>
@@ -24723,7 +25015,7 @@
           <w:left w:w="-5" w:type="dxa"/>
           <w:right w:w="0" w:type="dxa"/>
         </w:tblCellMar>
-        <w:tblLook w:val="04A0" w:firstRow="1" w:lastRow="0" w:firstColumn="1" w:lastColumn="0" w:noHBand="0" w:noVBand="1"/>
+        <w:tblLook w:val="04A0"/>
       </w:tblPr>
       <w:tblGrid>
         <w:gridCol w:w="910"/>
@@ -26204,7 +26496,7 @@
           <w:szCs w:val="20"/>
           <w:lang w:val="de-DE" w:eastAsia="de-DE" w:bidi="ar-SA"/>
         </w:rPr>
-        <w:t>“), Testbarkeit („</w:t>
+        <w:t xml:space="preserve">“), </w:t>
       </w:r>
       <w:proofErr w:type="spellStart"/>
       <w:r>
@@ -26215,7 +26507,7 @@
           <w:szCs w:val="20"/>
           <w:lang w:val="de-DE" w:eastAsia="de-DE" w:bidi="ar-SA"/>
         </w:rPr>
-        <w:t>testability</w:t>
+        <w:t>Testbarkeit</w:t>
       </w:r>
       <w:proofErr w:type="spellEnd"/>
       <w:r>
@@ -26226,7 +26518,7 @@
           <w:szCs w:val="20"/>
           <w:lang w:val="de-DE" w:eastAsia="de-DE" w:bidi="ar-SA"/>
         </w:rPr>
-        <w:t>“), Wartbarkeit („</w:t>
+        <w:t xml:space="preserve"> („</w:t>
       </w:r>
       <w:proofErr w:type="spellStart"/>
       <w:r>
@@ -26237,7 +26529,7 @@
           <w:szCs w:val="20"/>
           <w:lang w:val="de-DE" w:eastAsia="de-DE" w:bidi="ar-SA"/>
         </w:rPr>
-        <w:t>maintainability</w:t>
+        <w:t>testability</w:t>
       </w:r>
       <w:proofErr w:type="spellEnd"/>
       <w:r>
@@ -26248,7 +26540,7 @@
           <w:szCs w:val="20"/>
           <w:lang w:val="de-DE" w:eastAsia="de-DE" w:bidi="ar-SA"/>
         </w:rPr>
-        <w:t>“), Erweiterbarkeit („</w:t>
+        <w:t xml:space="preserve">“), </w:t>
       </w:r>
       <w:proofErr w:type="spellStart"/>
       <w:r>
@@ -26259,7 +26551,7 @@
           <w:szCs w:val="20"/>
           <w:lang w:val="de-DE" w:eastAsia="de-DE" w:bidi="ar-SA"/>
         </w:rPr>
-        <w:t>extensibility</w:t>
+        <w:t>Wartbarkeit</w:t>
       </w:r>
       <w:proofErr w:type="spellEnd"/>
       <w:r>
@@ -26270,7 +26562,7 @@
           <w:szCs w:val="20"/>
           <w:lang w:val="de-DE" w:eastAsia="de-DE" w:bidi="ar-SA"/>
         </w:rPr>
-        <w:t>“), Lokalisierbarkeit („</w:t>
+        <w:t xml:space="preserve"> („</w:t>
       </w:r>
       <w:proofErr w:type="spellStart"/>
       <w:r>
@@ -26281,7 +26573,7 @@
           <w:szCs w:val="20"/>
           <w:lang w:val="de-DE" w:eastAsia="de-DE" w:bidi="ar-SA"/>
         </w:rPr>
-        <w:t>localizability</w:t>
+        <w:t>maintainability</w:t>
       </w:r>
       <w:proofErr w:type="spellEnd"/>
       <w:r>
@@ -26292,7 +26584,61 @@
           <w:szCs w:val="20"/>
           <w:lang w:val="de-DE" w:eastAsia="de-DE" w:bidi="ar-SA"/>
         </w:rPr>
-        <w:t>“ = Anpassbarkeit an verschiedene Sprach- und Kulturräume) betreffen.</w:t>
+        <w:t>“), Erweiterbarkeit („</w:t>
+      </w:r>
+      <w:proofErr w:type="spellStart"/>
+      <w:r>
+        <w:rPr>
+          <w:rFonts w:ascii="Arial" w:hAnsi="Arial" w:cs="Arial"/>
+          <w:color w:val="333399"/>
+          <w:sz w:val="20"/>
+          <w:szCs w:val="20"/>
+          <w:lang w:val="de-DE" w:eastAsia="de-DE" w:bidi="ar-SA"/>
+        </w:rPr>
+        <w:t>extensibility</w:t>
+      </w:r>
+      <w:proofErr w:type="spellEnd"/>
+      <w:r>
+        <w:rPr>
+          <w:rFonts w:ascii="Arial" w:hAnsi="Arial" w:cs="Arial"/>
+          <w:color w:val="333399"/>
+          <w:sz w:val="20"/>
+          <w:szCs w:val="20"/>
+          <w:lang w:val="de-DE" w:eastAsia="de-DE" w:bidi="ar-SA"/>
+        </w:rPr>
+        <w:t>“), Lokalisierbarkeit („</w:t>
+      </w:r>
+      <w:proofErr w:type="spellStart"/>
+      <w:r>
+        <w:rPr>
+          <w:rFonts w:ascii="Arial" w:hAnsi="Arial" w:cs="Arial"/>
+          <w:color w:val="333399"/>
+          <w:sz w:val="20"/>
+          <w:szCs w:val="20"/>
+          <w:lang w:val="de-DE" w:eastAsia="de-DE" w:bidi="ar-SA"/>
+        </w:rPr>
+        <w:t>localizability</w:t>
+      </w:r>
+      <w:proofErr w:type="spellEnd"/>
+      <w:r>
+        <w:rPr>
+          <w:rFonts w:ascii="Arial" w:hAnsi="Arial" w:cs="Arial"/>
+          <w:color w:val="333399"/>
+          <w:sz w:val="20"/>
+          <w:szCs w:val="20"/>
+          <w:lang w:val="de-DE" w:eastAsia="de-DE" w:bidi="ar-SA"/>
+        </w:rPr>
+        <w:t>“ = Anpassbarkeit an verschiedene Sprach- un</w:t>
+      </w:r>
+      <w:r>
+        <w:rPr>
+          <w:rFonts w:ascii="Arial" w:hAnsi="Arial" w:cs="Arial"/>
+          <w:color w:val="333399"/>
+          <w:sz w:val="20"/>
+          <w:szCs w:val="20"/>
+          <w:lang w:val="de-DE" w:eastAsia="de-DE" w:bidi="ar-SA"/>
+        </w:rPr>
+        <w:t>d Kulturräume) betreffen.</w:t>
       </w:r>
     </w:p>
     <w:p>
@@ -26324,7 +26670,7 @@
           <w:left w:w="-5" w:type="dxa"/>
           <w:right w:w="0" w:type="dxa"/>
         </w:tblCellMar>
-        <w:tblLook w:val="04A0" w:firstRow="1" w:lastRow="0" w:firstColumn="1" w:lastColumn="0" w:noHBand="0" w:noVBand="1"/>
+        <w:tblLook w:val="04A0"/>
       </w:tblPr>
       <w:tblGrid>
         <w:gridCol w:w="910"/>
@@ -27787,7 +28133,17 @@
           <w:szCs w:val="20"/>
           <w:lang w:val="de-DE" w:eastAsia="de-DE" w:bidi="ar-SA"/>
         </w:rPr>
-        <w:t>“) für Entwurf, Implementierung, Schnittstellen und Hardware des geplanten Systems bestehen, die ebenfalls als Anforderungen zu berücksichtigen sind und das bisherige „FURPS“-Schema zu „FURPS+“ (vgl. [</w:t>
+        <w:t xml:space="preserve">“) für Entwurf, </w:t>
+      </w:r>
+      <w:r>
+        <w:rPr>
+          <w:rFonts w:ascii="Arial" w:hAnsi="Arial" w:cs="Arial"/>
+          <w:color w:val="333399"/>
+          <w:sz w:val="20"/>
+          <w:szCs w:val="20"/>
+          <w:lang w:val="de-DE" w:eastAsia="de-DE" w:bidi="ar-SA"/>
+        </w:rPr>
+        <w:t>Implementierung, Schnittstellen und Hardware des geplanten Systems bestehen, die ebenfalls als Anforderungen zu berücksichtigen sind und das bisherige „FURPS“-Schema zu „FURPS+“ (vgl. [</w:t>
       </w:r>
       <w:proofErr w:type="spellStart"/>
       <w:r>
@@ -28000,7 +28356,13 @@
         <w:rPr>
           <w:color w:val="333399"/>
         </w:rPr>
-        <w:t>Für sicherheitskritische Systeme werden in diesem Thema Vorgaben für die Behandlung der Systemsicherheit festgelegt. Es wird aufgezeigt, welche Risiken im Rahmen des Systembetriebs bestehen, welche Schäden, oder auch welche Klassen von Schäden, mit welcher Wahrscheinlichkeit auftreten können und inwieweit das Eintreten eines Schadensfalls toleriert wird bzw. nicht mehr akzeptabel ist.</w:t>
+        <w:t>Für sicherheitskritische Systeme werden in diesem Thema Vorgaben für die Behandlung der Systemsicherheit festgelegt. Es wird aufgezeigt, welche Risiken im Rahmen des Systembetriebs bestehen, welche Schäden, oder auch welche Klassen von Sc</w:t>
+      </w:r>
+      <w:r>
+        <w:rPr>
+          <w:color w:val="333399"/>
+        </w:rPr>
+        <w:t>häden, mit welcher Wahrscheinlichkeit auftreten können und inwieweit das Eintreten eines Schadensfalls toleriert wird bzw. nicht mehr akzeptabel ist.</w:t>
       </w:r>
     </w:p>
     <w:p>
@@ -28014,7 +28376,13 @@
         <w:rPr>
           <w:color w:val="333399"/>
         </w:rPr>
-        <w:t>Die Risikoakzeptanz für die identifizierten möglichen Schadensfälle wird beispielsweise in Form einer Risikoakzeptanzmatrix dokumentiert. Die Matrix ist eine Vorgabe des Auftraggebers, in der er festlegt, bei welcher Schadensklasse und welcher Eintrittswahrscheinlichkeit er welche Risikoklasse akzeptiert.</w:t>
+        <w:t>Die Risikoakzeptanz für die identifizierten möglichen Schadensfälle wird beispielsweise in Form einer Risi</w:t>
+      </w:r>
+      <w:r>
+        <w:rPr>
+          <w:color w:val="333399"/>
+        </w:rPr>
+        <w:t>koakzeptanzmatrix dokumentiert. Die Matrix ist eine Vorgabe des Auftraggebers, in der er festlegt, bei welcher Schadensklasse und welcher Eintrittswahrscheinlichkeit er welche Risikoklasse akzeptiert.</w:t>
       </w:r>
     </w:p>
     <w:p>
@@ -28036,7 +28404,13 @@
         <w:rPr>
           <w:color w:val="333399"/>
         </w:rPr>
-        <w:t>Bei vielen Aufgabenstellungen in der Veranstaltung „Software-Projekte“ kann dieses Thema weggelassen werden.</w:t>
+        <w:t>Bei vielen Aufgabenstellungen in der Veranstaltung „So</w:t>
+      </w:r>
+      <w:r>
+        <w:rPr>
+          <w:color w:val="333399"/>
+        </w:rPr>
+        <w:t>ftware-Projekte“ kann dieses Thema weggelassen werden.</w:t>
       </w:r>
     </w:p>
     <w:p>
@@ -28184,7 +28558,16 @@
           <w:szCs w:val="20"/>
           <w:lang w:val="de-DE" w:eastAsia="de-DE" w:bidi="ar-SA"/>
         </w:rPr>
-        <w:t xml:space="preserve"> von jedem Projektteilnehmer zu liefernden Ergebnisse lesen Sie bitte im Projektleitfaden bzw. im Projektkalender nach. Die Benotung erfolgt nicht nur auf Grundlage des lauffähigen Programms, sondern bezieht die Qualität der Analyse, des Entwurfs und des Systemtests mit ein.</w:t>
+        <w:t xml:space="preserve"> von jedem Projektteilnehmer zu liefernden Ergebnisse lesen Sie bitte im Projektleitfaden bzw. im Projektkalender nach. Die Benotung erfolgt nicht nur auf Grundlage des lauffähigen Programms, sonder</w:t>
+      </w:r>
+      <w:r>
+        <w:rPr>
+          <w:rFonts w:ascii="Arial" w:hAnsi="Arial" w:cs="Arial"/>
+          <w:sz w:val="20"/>
+          <w:szCs w:val="20"/>
+          <w:lang w:val="de-DE" w:eastAsia="de-DE" w:bidi="ar-SA"/>
+        </w:rPr>
+        <w:t>n bezieht die Qualität der Analyse, des Entwurfs und des Systemtests mit ein.</w:t>
       </w:r>
     </w:p>
     <w:p>
@@ -28215,7 +28598,7 @@
           <w:left w:w="-5" w:type="dxa"/>
           <w:right w:w="0" w:type="dxa"/>
         </w:tblCellMar>
-        <w:tblLook w:val="04A0" w:firstRow="1" w:lastRow="0" w:firstColumn="1" w:lastColumn="0" w:noHBand="0" w:noVBand="1"/>
+        <w:tblLook w:val="04A0"/>
       </w:tblPr>
       <w:tblGrid>
         <w:gridCol w:w="846"/>
@@ -28582,7 +28965,16 @@
                 <w:szCs w:val="16"/>
                 <w:lang w:val="de-DE" w:eastAsia="de-DE" w:bidi="ar-SA"/>
               </w:rPr>
-              <w:t>Wird bei Projektbeginn mit einer Überblick gebenden Systembeschreibung an das Team ausgegeben. Das Dokument ist vom Team weiterzuführen und wieder abzugeben.</w:t>
+              <w:t>Wird bei Projektbeginn mit einer Überblick gebenden Systembeschreibung an das Team ausgegeben. Das Dokument ist vom Team weiterzuführen und wieder</w:t>
+            </w:r>
+            <w:r>
+              <w:rPr>
+                <w:rFonts w:ascii="Arial" w:hAnsi="Arial" w:cs="Arial"/>
+                <w:sz w:val="16"/>
+                <w:szCs w:val="16"/>
+                <w:lang w:val="de-DE" w:eastAsia="de-DE" w:bidi="ar-SA"/>
+              </w:rPr>
+              <w:t xml:space="preserve"> abzugeben.</w:t>
             </w:r>
           </w:p>
         </w:tc>
@@ -28972,7 +29364,16 @@
                 <w:szCs w:val="16"/>
                 <w:lang w:val="de-DE" w:eastAsia="de-DE" w:bidi="ar-SA"/>
               </w:rPr>
-              <w:t>Die Dokumentation ist für die Weiterentwicklung in künftigen SW-Projekten besonders wichtig (Qualität!)</w:t>
+              <w:t xml:space="preserve">Die Dokumentation ist für die </w:t>
+            </w:r>
+            <w:r>
+              <w:rPr>
+                <w:rFonts w:ascii="Arial" w:hAnsi="Arial" w:cs="Arial"/>
+                <w:sz w:val="16"/>
+                <w:szCs w:val="16"/>
+                <w:lang w:val="de-DE" w:eastAsia="de-DE" w:bidi="ar-SA"/>
+              </w:rPr>
+              <w:t>Weiterentwicklung in künftigen SW-Projekten besonders wichtig (Qualität!)</w:t>
             </w:r>
           </w:p>
         </w:tc>
@@ -29182,7 +29583,16 @@
                 <w:szCs w:val="16"/>
                 <w:lang w:val="de-DE" w:eastAsia="de-DE" w:bidi="ar-SA"/>
               </w:rPr>
-              <w:t>Die Dokumentation ist für die Weiterentwicklung in künftigen SW-Projekten besonders wichtig (Qualität!)</w:t>
+              <w:t xml:space="preserve">Die Dokumentation ist für die Weiterentwicklung in künftigen </w:t>
+            </w:r>
+            <w:r>
+              <w:rPr>
+                <w:rFonts w:ascii="Arial" w:hAnsi="Arial" w:cs="Arial"/>
+                <w:sz w:val="16"/>
+                <w:szCs w:val="16"/>
+                <w:lang w:val="de-DE" w:eastAsia="de-DE" w:bidi="ar-SA"/>
+              </w:rPr>
+              <w:t>SW-Projekten besonders wichtig (Qualität!)</w:t>
             </w:r>
           </w:p>
         </w:tc>
@@ -29636,7 +30046,16 @@
           <w:szCs w:val="20"/>
           <w:lang w:val="de-DE" w:eastAsia="de-DE" w:bidi="ar-SA"/>
         </w:rPr>
-        <w:t>In der Veranstaltung „Software-Projekte“ werden vom „Auftraggeber“ (in Absprache mit den Teilnehmern) rechtzeitig vor Semesterende Systemtestfälle ausgewählt, die das System dann am Tag der Abnahme ohne Beanstandung „überstehen“ muss.</w:t>
+        <w:t xml:space="preserve">In der Veranstaltung „Software-Projekte“ werden vom „Auftraggeber“ (in Absprache mit den Teilnehmern) rechtzeitig vor </w:t>
+      </w:r>
+      <w:r>
+        <w:rPr>
+          <w:rFonts w:ascii="Arial" w:hAnsi="Arial" w:cs="Arial"/>
+          <w:sz w:val="20"/>
+          <w:szCs w:val="20"/>
+          <w:lang w:val="de-DE" w:eastAsia="de-DE" w:bidi="ar-SA"/>
+        </w:rPr>
+        <w:t>Semesterende Systemtestfälle ausgewählt, die das System dann am Tag der Abnahme ohne Beanstandung „überstehen“ muss.</w:t>
       </w:r>
     </w:p>
     <w:p>
@@ -29689,7 +30108,7 @@
           <w:left w:w="-5" w:type="dxa"/>
           <w:right w:w="0" w:type="dxa"/>
         </w:tblCellMar>
-        <w:tblLook w:val="04A0" w:firstRow="1" w:lastRow="0" w:firstColumn="1" w:lastColumn="0" w:noHBand="0" w:noVBand="1"/>
+        <w:tblLook w:val="04A0"/>
       </w:tblPr>
       <w:tblGrid>
         <w:gridCol w:w="2750"/>
@@ -29856,7 +30275,31 @@
           <w:szCs w:val="20"/>
           <w:lang w:val="en-GB" w:eastAsia="de-DE" w:bidi="ar-SA"/>
         </w:rPr>
-        <w:t xml:space="preserve">[Lar] </w:t>
+        <w:t>[</w:t>
+      </w:r>
+      <w:proofErr w:type="spellStart"/>
+      <w:r>
+        <w:rPr>
+          <w:rFonts w:ascii="Arial" w:hAnsi="Arial" w:cs="Arial"/>
+          <w:b/>
+          <w:color w:val="000000"/>
+          <w:sz w:val="20"/>
+          <w:szCs w:val="20"/>
+          <w:lang w:val="en-GB" w:eastAsia="de-DE" w:bidi="ar-SA"/>
+        </w:rPr>
+        <w:t>Lar</w:t>
+      </w:r>
+      <w:proofErr w:type="spellEnd"/>
+      <w:r>
+        <w:rPr>
+          <w:rFonts w:ascii="Arial" w:hAnsi="Arial" w:cs="Arial"/>
+          <w:b/>
+          <w:color w:val="000000"/>
+          <w:sz w:val="20"/>
+          <w:szCs w:val="20"/>
+          <w:lang w:val="en-GB" w:eastAsia="de-DE" w:bidi="ar-SA"/>
+        </w:rPr>
+        <w:t xml:space="preserve">] </w:t>
       </w:r>
       <w:proofErr w:type="spellStart"/>
       <w:r>
@@ -29889,9 +30332,8 @@
           <w:szCs w:val="20"/>
           <w:lang w:val="en-GB" w:eastAsia="de-DE" w:bidi="ar-SA"/>
         </w:rPr>
-        <w:t xml:space="preserve">Applying UML </w:t>
+        <w:t>Applying UML And</w:t>
       </w:r>
-      <w:proofErr w:type="gramStart"/>
       <w:r>
         <w:rPr>
           <w:rFonts w:ascii="Arial" w:hAnsi="Arial" w:cs="Arial"/>
@@ -29901,18 +30343,6 @@
           <w:szCs w:val="20"/>
           <w:lang w:val="en-GB" w:eastAsia="de-DE" w:bidi="ar-SA"/>
         </w:rPr>
-        <w:t>And</w:t>
-      </w:r>
-      <w:proofErr w:type="gramEnd"/>
-      <w:r>
-        <w:rPr>
-          <w:rFonts w:ascii="Arial" w:hAnsi="Arial" w:cs="Arial"/>
-          <w:i/>
-          <w:color w:val="000000"/>
-          <w:sz w:val="20"/>
-          <w:szCs w:val="20"/>
-          <w:lang w:val="en-GB" w:eastAsia="de-DE" w:bidi="ar-SA"/>
-        </w:rPr>
         <w:t xml:space="preserve"> Patterns. An Introduction to Object-Oriented Analysis And Design,</w:t>
       </w:r>
       <w:r>
@@ -29944,20 +30374,8 @@
           <w:szCs w:val="20"/>
           <w:lang w:val="en-GB" w:eastAsia="de-DE" w:bidi="ar-SA"/>
         </w:rPr>
-        <w:t xml:space="preserve"> ed.</w:t>
+        <w:t xml:space="preserve"> ed.,  2002</w:t>
       </w:r>
-      <w:proofErr w:type="gramStart"/>
-      <w:r>
-        <w:rPr>
-          <w:rFonts w:ascii="Arial" w:hAnsi="Arial" w:cs="Arial"/>
-          <w:color w:val="000000"/>
-          <w:sz w:val="20"/>
-          <w:szCs w:val="20"/>
-          <w:lang w:val="en-GB" w:eastAsia="de-DE" w:bidi="ar-SA"/>
-        </w:rPr>
-        <w:t>,  2002</w:t>
-      </w:r>
-      <w:proofErr w:type="gramEnd"/>
     </w:p>
     <w:p>
       <w:pPr>
@@ -30037,7 +30455,7 @@
 </file>
 
 <file path=word/endnotes.xml><?xml version="1.0" encoding="utf-8"?>
-<w:endnotes xmlns:wpc="http://schemas.microsoft.com/office/word/2010/wordprocessingCanvas" xmlns:mc="http://schemas.openxmlformats.org/markup-compatibility/2006" xmlns:o="urn:schemas-microsoft-com:office:office" xmlns:r="http://schemas.openxmlformats.org/officeDocument/2006/relationships" xmlns:m="http://schemas.openxmlformats.org/officeDocument/2006/math" xmlns:v="urn:schemas-microsoft-com:vml" xmlns:wp14="http://schemas.microsoft.com/office/word/2010/wordprocessingDrawing" xmlns:wp="http://schemas.openxmlformats.org/drawingml/2006/wordprocessingDrawing" xmlns:w10="urn:schemas-microsoft-com:office:word" xmlns:w="http://schemas.openxmlformats.org/wordprocessingml/2006/main" xmlns:w14="http://schemas.microsoft.com/office/word/2010/wordml" xmlns:w15="http://schemas.microsoft.com/office/word/2012/wordml" xmlns:wpg="http://schemas.microsoft.com/office/word/2010/wordprocessingGroup" xmlns:wpi="http://schemas.microsoft.com/office/word/2010/wordprocessingInk" xmlns:wne="http://schemas.microsoft.com/office/word/2006/wordml" xmlns:wps="http://schemas.microsoft.com/office/word/2010/wordprocessingShape" mc:Ignorable="w14 w15 wp14">
+<w:endnotes xmlns:ve="http://schemas.openxmlformats.org/markup-compatibility/2006" xmlns:o="urn:schemas-microsoft-com:office:office" xmlns:r="http://schemas.openxmlformats.org/officeDocument/2006/relationships" xmlns:m="http://schemas.openxmlformats.org/officeDocument/2006/math" xmlns:v="urn:schemas-microsoft-com:vml" xmlns:wp="http://schemas.openxmlformats.org/drawingml/2006/wordprocessingDrawing" xmlns:w10="urn:schemas-microsoft-com:office:word" xmlns:w="http://schemas.openxmlformats.org/wordprocessingml/2006/main" xmlns:wne="http://schemas.microsoft.com/office/word/2006/wordml">
   <w:endnote w:type="separator" w:id="-1">
     <w:p>
       <w:r>
@@ -30056,7 +30474,7 @@
 </file>
 
 <file path=word/footnotes.xml><?xml version="1.0" encoding="utf-8"?>
-<w:footnotes xmlns:wpc="http://schemas.microsoft.com/office/word/2010/wordprocessingCanvas" xmlns:mc="http://schemas.openxmlformats.org/markup-compatibility/2006" xmlns:o="urn:schemas-microsoft-com:office:office" xmlns:r="http://schemas.openxmlformats.org/officeDocument/2006/relationships" xmlns:m="http://schemas.openxmlformats.org/officeDocument/2006/math" xmlns:v="urn:schemas-microsoft-com:vml" xmlns:wp14="http://schemas.microsoft.com/office/word/2010/wordprocessingDrawing" xmlns:wp="http://schemas.openxmlformats.org/drawingml/2006/wordprocessingDrawing" xmlns:w10="urn:schemas-microsoft-com:office:word" xmlns:w="http://schemas.openxmlformats.org/wordprocessingml/2006/main" xmlns:w14="http://schemas.microsoft.com/office/word/2010/wordml" xmlns:w15="http://schemas.microsoft.com/office/word/2012/wordml" xmlns:wpg="http://schemas.microsoft.com/office/word/2010/wordprocessingGroup" xmlns:wpi="http://schemas.microsoft.com/office/word/2010/wordprocessingInk" xmlns:wne="http://schemas.microsoft.com/office/word/2006/wordml" xmlns:wps="http://schemas.microsoft.com/office/word/2010/wordprocessingShape" mc:Ignorable="w14 w15 wp14">
+<w:footnotes xmlns:ve="http://schemas.openxmlformats.org/markup-compatibility/2006" xmlns:o="urn:schemas-microsoft-com:office:office" xmlns:r="http://schemas.openxmlformats.org/officeDocument/2006/relationships" xmlns:m="http://schemas.openxmlformats.org/officeDocument/2006/math" xmlns:v="urn:schemas-microsoft-com:vml" xmlns:wp="http://schemas.openxmlformats.org/drawingml/2006/wordprocessingDrawing" xmlns:w10="urn:schemas-microsoft-com:office:word" xmlns:w="http://schemas.openxmlformats.org/wordprocessingml/2006/main" xmlns:wne="http://schemas.microsoft.com/office/word/2006/wordml">
   <w:footnote w:type="separator" w:id="-1">
     <w:p/>
   </w:footnote>
@@ -30104,7 +30522,16 @@
           <w:szCs w:val="16"/>
           <w:lang w:val="de-DE" w:eastAsia="de-DE" w:bidi="ar-SA"/>
         </w:rPr>
-        <w:t>V-Modell® ist eine geschützte Marke der Bundesrepublik Deutschland.</w:t>
+        <w:t xml:space="preserve">V-Modell® ist eine geschützte Marke der Bundesrepublik </w:t>
+      </w:r>
+      <w:r>
+        <w:rPr>
+          <w:rFonts w:ascii="Arial" w:hAnsi="Arial" w:cs="Arial"/>
+          <w:sz w:val="16"/>
+          <w:szCs w:val="16"/>
+          <w:lang w:val="de-DE" w:eastAsia="de-DE" w:bidi="ar-SA"/>
+        </w:rPr>
+        <w:t>Deutschland.</w:t>
       </w:r>
     </w:p>
   </w:footnote>
@@ -30112,8 +30539,8 @@
 </file>
 
 <file path=word/numbering.xml><?xml version="1.0" encoding="utf-8"?>
-<w:numbering xmlns:wpc="http://schemas.microsoft.com/office/word/2010/wordprocessingCanvas" xmlns:mc="http://schemas.openxmlformats.org/markup-compatibility/2006" xmlns:o="urn:schemas-microsoft-com:office:office" xmlns:r="http://schemas.openxmlformats.org/officeDocument/2006/relationships" xmlns:m="http://schemas.openxmlformats.org/officeDocument/2006/math" xmlns:v="urn:schemas-microsoft-com:vml" xmlns:wp14="http://schemas.microsoft.com/office/word/2010/wordprocessingDrawing" xmlns:wp="http://schemas.openxmlformats.org/drawingml/2006/wordprocessingDrawing" xmlns:w10="urn:schemas-microsoft-com:office:word" xmlns:w="http://schemas.openxmlformats.org/wordprocessingml/2006/main" xmlns:w14="http://schemas.microsoft.com/office/word/2010/wordml" xmlns:w15="http://schemas.microsoft.com/office/word/2012/wordml" xmlns:wpg="http://schemas.microsoft.com/office/word/2010/wordprocessingGroup" xmlns:wpi="http://schemas.microsoft.com/office/word/2010/wordprocessingInk" xmlns:wne="http://schemas.microsoft.com/office/word/2006/wordml" xmlns:wps="http://schemas.microsoft.com/office/word/2010/wordprocessingShape" mc:Ignorable="w14 w15 wp14">
-  <w:abstractNum w:abstractNumId="0" w15:restartNumberingAfterBreak="0">
+<w:numbering xmlns:ve="http://schemas.openxmlformats.org/markup-compatibility/2006" xmlns:o="urn:schemas-microsoft-com:office:office" xmlns:r="http://schemas.openxmlformats.org/officeDocument/2006/relationships" xmlns:m="http://schemas.openxmlformats.org/officeDocument/2006/math" xmlns:v="urn:schemas-microsoft-com:vml" xmlns:wp="http://schemas.openxmlformats.org/drawingml/2006/wordprocessingDrawing" xmlns:w10="urn:schemas-microsoft-com:office:word" xmlns:w="http://schemas.openxmlformats.org/wordprocessingml/2006/main" xmlns:wne="http://schemas.microsoft.com/office/word/2006/wordml">
+  <w:abstractNum w:abstractNumId="0">
     <w:nsid w:val="05F12012"/>
     <w:multiLevelType w:val="multilevel"/>
     <w:tmpl w:val="7C58C3E8"/>
@@ -30199,7 +30626,7 @@
       </w:pPr>
     </w:lvl>
   </w:abstractNum>
-  <w:abstractNum w:abstractNumId="1" w15:restartNumberingAfterBreak="0">
+  <w:abstractNum w:abstractNumId="1">
     <w:nsid w:val="0FFF6F09"/>
     <w:multiLevelType w:val="hybridMultilevel"/>
     <w:tmpl w:val="7AB6F40A"/>
@@ -30312,7 +30739,7 @@
       </w:rPr>
     </w:lvl>
   </w:abstractNum>
-  <w:abstractNum w:abstractNumId="2" w15:restartNumberingAfterBreak="0">
+  <w:abstractNum w:abstractNumId="2">
     <w:nsid w:val="106D657C"/>
     <w:multiLevelType w:val="hybridMultilevel"/>
     <w:tmpl w:val="7AB6F40A"/>
@@ -30425,7 +30852,7 @@
       </w:rPr>
     </w:lvl>
   </w:abstractNum>
-  <w:abstractNum w:abstractNumId="3" w15:restartNumberingAfterBreak="0">
+  <w:abstractNum w:abstractNumId="3">
     <w:nsid w:val="11FA5518"/>
     <w:multiLevelType w:val="multilevel"/>
     <w:tmpl w:val="8EAE5452"/>
@@ -30547,7 +30974,7 @@
       </w:pPr>
     </w:lvl>
   </w:abstractNum>
-  <w:abstractNum w:abstractNumId="4" w15:restartNumberingAfterBreak="0">
+  <w:abstractNum w:abstractNumId="4">
     <w:nsid w:val="16E0504F"/>
     <w:multiLevelType w:val="multilevel"/>
     <w:tmpl w:val="7C58C3E8"/>
@@ -30633,7 +31060,7 @@
       </w:pPr>
     </w:lvl>
   </w:abstractNum>
-  <w:abstractNum w:abstractNumId="5" w15:restartNumberingAfterBreak="0">
+  <w:abstractNum w:abstractNumId="5">
     <w:nsid w:val="19EA67CD"/>
     <w:multiLevelType w:val="multilevel"/>
     <w:tmpl w:val="C7849700"/>
@@ -30746,7 +31173,7 @@
       </w:rPr>
     </w:lvl>
   </w:abstractNum>
-  <w:abstractNum w:abstractNumId="6" w15:restartNumberingAfterBreak="0">
+  <w:abstractNum w:abstractNumId="6">
     <w:nsid w:val="22781C33"/>
     <w:multiLevelType w:val="hybridMultilevel"/>
     <w:tmpl w:val="7AB6F40A"/>
@@ -30859,7 +31286,7 @@
       </w:rPr>
     </w:lvl>
   </w:abstractNum>
-  <w:abstractNum w:abstractNumId="7" w15:restartNumberingAfterBreak="0">
+  <w:abstractNum w:abstractNumId="7">
     <w:nsid w:val="260262E2"/>
     <w:multiLevelType w:val="hybridMultilevel"/>
     <w:tmpl w:val="922AFDEE"/>
@@ -30945,7 +31372,7 @@
       </w:pPr>
     </w:lvl>
   </w:abstractNum>
-  <w:abstractNum w:abstractNumId="8" w15:restartNumberingAfterBreak="0">
+  <w:abstractNum w:abstractNumId="8">
     <w:nsid w:val="26A547D1"/>
     <w:multiLevelType w:val="multilevel"/>
     <w:tmpl w:val="A37C74E4"/>
@@ -31035,7 +31462,7 @@
       </w:pPr>
     </w:lvl>
   </w:abstractNum>
-  <w:abstractNum w:abstractNumId="9" w15:restartNumberingAfterBreak="0">
+  <w:abstractNum w:abstractNumId="9">
     <w:nsid w:val="271F1A93"/>
     <w:multiLevelType w:val="multilevel"/>
     <w:tmpl w:val="604EF092"/>
@@ -31148,7 +31575,7 @@
       </w:rPr>
     </w:lvl>
   </w:abstractNum>
-  <w:abstractNum w:abstractNumId="10" w15:restartNumberingAfterBreak="0">
+  <w:abstractNum w:abstractNumId="10">
     <w:nsid w:val="29671842"/>
     <w:multiLevelType w:val="multilevel"/>
     <w:tmpl w:val="95B493D4"/>
@@ -31261,7 +31688,7 @@
       </w:rPr>
     </w:lvl>
   </w:abstractNum>
-  <w:abstractNum w:abstractNumId="11" w15:restartNumberingAfterBreak="0">
+  <w:abstractNum w:abstractNumId="11">
     <w:nsid w:val="2E9073DE"/>
     <w:multiLevelType w:val="multilevel"/>
     <w:tmpl w:val="A7DC2C0C"/>
@@ -31374,7 +31801,7 @@
       </w:rPr>
     </w:lvl>
   </w:abstractNum>
-  <w:abstractNum w:abstractNumId="12" w15:restartNumberingAfterBreak="0">
+  <w:abstractNum w:abstractNumId="12">
     <w:nsid w:val="2F870F3D"/>
     <w:multiLevelType w:val="multilevel"/>
     <w:tmpl w:val="75B07754"/>
@@ -31460,7 +31887,7 @@
       </w:pPr>
     </w:lvl>
   </w:abstractNum>
-  <w:abstractNum w:abstractNumId="13" w15:restartNumberingAfterBreak="0">
+  <w:abstractNum w:abstractNumId="13">
     <w:nsid w:val="30C0650E"/>
     <w:multiLevelType w:val="multilevel"/>
     <w:tmpl w:val="3698D0D0"/>
@@ -31550,7 +31977,7 @@
       </w:pPr>
     </w:lvl>
   </w:abstractNum>
-  <w:abstractNum w:abstractNumId="14" w15:restartNumberingAfterBreak="0">
+  <w:abstractNum w:abstractNumId="14">
     <w:nsid w:val="34155533"/>
     <w:multiLevelType w:val="multilevel"/>
     <w:tmpl w:val="85FE08A4"/>
@@ -31636,7 +32063,7 @@
       </w:pPr>
     </w:lvl>
   </w:abstractNum>
-  <w:abstractNum w:abstractNumId="15" w15:restartNumberingAfterBreak="0">
+  <w:abstractNum w:abstractNumId="15">
     <w:nsid w:val="3A7B2EFA"/>
     <w:multiLevelType w:val="multilevel"/>
     <w:tmpl w:val="EEC6E5BA"/>
@@ -31726,7 +32153,7 @@
       </w:pPr>
     </w:lvl>
   </w:abstractNum>
-  <w:abstractNum w:abstractNumId="16" w15:restartNumberingAfterBreak="0">
+  <w:abstractNum w:abstractNumId="16">
     <w:nsid w:val="3CAA7C77"/>
     <w:multiLevelType w:val="hybridMultilevel"/>
     <w:tmpl w:val="867605F6"/>
@@ -31812,7 +32239,7 @@
       </w:pPr>
     </w:lvl>
   </w:abstractNum>
-  <w:abstractNum w:abstractNumId="17" w15:restartNumberingAfterBreak="0">
+  <w:abstractNum w:abstractNumId="17">
     <w:nsid w:val="3CAF3A1F"/>
     <w:multiLevelType w:val="hybridMultilevel"/>
     <w:tmpl w:val="05E4372A"/>
@@ -31925,7 +32352,7 @@
       </w:rPr>
     </w:lvl>
   </w:abstractNum>
-  <w:abstractNum w:abstractNumId="18" w15:restartNumberingAfterBreak="0">
+  <w:abstractNum w:abstractNumId="18">
     <w:nsid w:val="3F7F2161"/>
     <w:multiLevelType w:val="hybridMultilevel"/>
     <w:tmpl w:val="7AB6F40A"/>
@@ -32038,7 +32465,7 @@
       </w:rPr>
     </w:lvl>
   </w:abstractNum>
-  <w:abstractNum w:abstractNumId="19" w15:restartNumberingAfterBreak="0">
+  <w:abstractNum w:abstractNumId="19">
     <w:nsid w:val="452B5691"/>
     <w:multiLevelType w:val="hybridMultilevel"/>
     <w:tmpl w:val="7AB6F40A"/>
@@ -32151,7 +32578,7 @@
       </w:rPr>
     </w:lvl>
   </w:abstractNum>
-  <w:abstractNum w:abstractNumId="20" w15:restartNumberingAfterBreak="0">
+  <w:abstractNum w:abstractNumId="20">
     <w:nsid w:val="4A170A7E"/>
     <w:multiLevelType w:val="hybridMultilevel"/>
     <w:tmpl w:val="617A1BBA"/>
@@ -32237,7 +32664,7 @@
       </w:pPr>
     </w:lvl>
   </w:abstractNum>
-  <w:abstractNum w:abstractNumId="21" w15:restartNumberingAfterBreak="0">
+  <w:abstractNum w:abstractNumId="21">
     <w:nsid w:val="4A8169E4"/>
     <w:multiLevelType w:val="multilevel"/>
     <w:tmpl w:val="57640040"/>
@@ -32323,7 +32750,7 @@
       </w:pPr>
     </w:lvl>
   </w:abstractNum>
-  <w:abstractNum w:abstractNumId="22" w15:restartNumberingAfterBreak="0">
+  <w:abstractNum w:abstractNumId="22">
     <w:nsid w:val="502573A9"/>
     <w:multiLevelType w:val="multilevel"/>
     <w:tmpl w:val="DB90DD2C"/>
@@ -32413,7 +32840,7 @@
       </w:pPr>
     </w:lvl>
   </w:abstractNum>
-  <w:abstractNum w:abstractNumId="23" w15:restartNumberingAfterBreak="0">
+  <w:abstractNum w:abstractNumId="23">
     <w:nsid w:val="53313562"/>
     <w:multiLevelType w:val="hybridMultilevel"/>
     <w:tmpl w:val="7AB6F40A"/>
@@ -32526,7 +32953,7 @@
       </w:rPr>
     </w:lvl>
   </w:abstractNum>
-  <w:abstractNum w:abstractNumId="24" w15:restartNumberingAfterBreak="0">
+  <w:abstractNum w:abstractNumId="24">
     <w:nsid w:val="53CB5056"/>
     <w:multiLevelType w:val="multilevel"/>
     <w:tmpl w:val="6AF6E9C8"/>
@@ -32639,7 +33066,7 @@
       </w:rPr>
     </w:lvl>
   </w:abstractNum>
-  <w:abstractNum w:abstractNumId="25" w15:restartNumberingAfterBreak="0">
+  <w:abstractNum w:abstractNumId="25">
     <w:nsid w:val="5FA7535F"/>
     <w:multiLevelType w:val="hybridMultilevel"/>
     <w:tmpl w:val="B4DA9ED2"/>
@@ -32752,7 +33179,7 @@
       </w:rPr>
     </w:lvl>
   </w:abstractNum>
-  <w:abstractNum w:abstractNumId="26" w15:restartNumberingAfterBreak="0">
+  <w:abstractNum w:abstractNumId="26">
     <w:nsid w:val="62CC0B1B"/>
     <w:multiLevelType w:val="multilevel"/>
     <w:tmpl w:val="8B966656"/>
@@ -32838,7 +33265,7 @@
       </w:pPr>
     </w:lvl>
   </w:abstractNum>
-  <w:abstractNum w:abstractNumId="27" w15:restartNumberingAfterBreak="0">
+  <w:abstractNum w:abstractNumId="27">
     <w:nsid w:val="687F0FF4"/>
     <w:multiLevelType w:val="multilevel"/>
     <w:tmpl w:val="8D6AB114"/>
@@ -32928,7 +33355,7 @@
       </w:pPr>
     </w:lvl>
   </w:abstractNum>
-  <w:abstractNum w:abstractNumId="28" w15:restartNumberingAfterBreak="0">
+  <w:abstractNum w:abstractNumId="28">
     <w:nsid w:val="68932493"/>
     <w:multiLevelType w:val="hybridMultilevel"/>
     <w:tmpl w:val="CB0ACDCA"/>
@@ -33041,7 +33468,7 @@
       </w:rPr>
     </w:lvl>
   </w:abstractNum>
-  <w:abstractNum w:abstractNumId="29" w15:restartNumberingAfterBreak="0">
+  <w:abstractNum w:abstractNumId="29">
     <w:nsid w:val="69CE62AC"/>
     <w:multiLevelType w:val="hybridMultilevel"/>
     <w:tmpl w:val="7AB6F40A"/>
@@ -33154,7 +33581,7 @@
       </w:rPr>
     </w:lvl>
   </w:abstractNum>
-  <w:abstractNum w:abstractNumId="30" w15:restartNumberingAfterBreak="0">
+  <w:abstractNum w:abstractNumId="30">
     <w:nsid w:val="6BB14360"/>
     <w:multiLevelType w:val="hybridMultilevel"/>
     <w:tmpl w:val="7AB6F40A"/>
@@ -33267,7 +33694,7 @@
       </w:rPr>
     </w:lvl>
   </w:abstractNum>
-  <w:abstractNum w:abstractNumId="31" w15:restartNumberingAfterBreak="0">
+  <w:abstractNum w:abstractNumId="31">
     <w:nsid w:val="716333F6"/>
     <w:multiLevelType w:val="multilevel"/>
     <w:tmpl w:val="25B4C10C"/>
@@ -33380,7 +33807,7 @@
       </w:rPr>
     </w:lvl>
   </w:abstractNum>
-  <w:abstractNum w:abstractNumId="32" w15:restartNumberingAfterBreak="0">
+  <w:abstractNum w:abstractNumId="32">
     <w:nsid w:val="7A7E0D07"/>
     <w:multiLevelType w:val="multilevel"/>
     <w:tmpl w:val="F020BC68"/>
@@ -33470,7 +33897,7 @@
       </w:pPr>
     </w:lvl>
   </w:abstractNum>
-  <w:abstractNum w:abstractNumId="33" w15:restartNumberingAfterBreak="0">
+  <w:abstractNum w:abstractNumId="33">
     <w:nsid w:val="7D17266C"/>
     <w:multiLevelType w:val="multilevel"/>
     <w:tmpl w:val="5DE81C48"/>
@@ -33662,7 +34089,7 @@
 </file>
 
 <file path=word/styles.xml><?xml version="1.0" encoding="utf-8"?>
-<w:styles xmlns:mc="http://schemas.openxmlformats.org/markup-compatibility/2006" xmlns:r="http://schemas.openxmlformats.org/officeDocument/2006/relationships" xmlns:w="http://schemas.openxmlformats.org/wordprocessingml/2006/main" xmlns:w14="http://schemas.microsoft.com/office/word/2010/wordml" xmlns:w15="http://schemas.microsoft.com/office/word/2012/wordml" mc:Ignorable="w14 w15">
+<w:styles xmlns:r="http://schemas.openxmlformats.org/officeDocument/2006/relationships" xmlns:w="http://schemas.openxmlformats.org/wordprocessingml/2006/main">
   <w:docDefaults>
     <w:rPrDefault>
       <w:rPr>
@@ -33674,380 +34101,148 @@
     </w:rPrDefault>
     <w:pPrDefault/>
   </w:docDefaults>
-  <w:latentStyles w:defLockedState="0" w:defUIPriority="99" w:defSemiHidden="0" w:defUnhideWhenUsed="0" w:defQFormat="0" w:count="371">
-    <w:lsdException w:name="Normal" w:uiPriority="0" w:qFormat="1"/>
-    <w:lsdException w:name="heading 1" w:uiPriority="9" w:qFormat="1"/>
-    <w:lsdException w:name="heading 2" w:semiHidden="1" w:uiPriority="9" w:unhideWhenUsed="1" w:qFormat="1"/>
-    <w:lsdException w:name="heading 3" w:semiHidden="1" w:uiPriority="9" w:unhideWhenUsed="1" w:qFormat="1"/>
-    <w:lsdException w:name="heading 4" w:semiHidden="1" w:uiPriority="9" w:unhideWhenUsed="1" w:qFormat="1"/>
-    <w:lsdException w:name="heading 5" w:semiHidden="1" w:uiPriority="9" w:unhideWhenUsed="1" w:qFormat="1"/>
-    <w:lsdException w:name="heading 6" w:semiHidden="1" w:uiPriority="9" w:unhideWhenUsed="1" w:qFormat="1"/>
-    <w:lsdException w:name="heading 7" w:semiHidden="1" w:uiPriority="9" w:unhideWhenUsed="1" w:qFormat="1"/>
-    <w:lsdException w:name="heading 8" w:semiHidden="1" w:uiPriority="9" w:unhideWhenUsed="1" w:qFormat="1"/>
-    <w:lsdException w:name="heading 9" w:semiHidden="1" w:uiPriority="9" w:unhideWhenUsed="1" w:qFormat="1"/>
-    <w:lsdException w:name="index 1" w:semiHidden="1" w:unhideWhenUsed="1"/>
-    <w:lsdException w:name="index 2" w:semiHidden="1" w:unhideWhenUsed="1"/>
-    <w:lsdException w:name="index 3" w:semiHidden="1" w:unhideWhenUsed="1"/>
-    <w:lsdException w:name="index 4" w:semiHidden="1" w:unhideWhenUsed="1"/>
-    <w:lsdException w:name="index 5" w:semiHidden="1" w:unhideWhenUsed="1"/>
-    <w:lsdException w:name="index 6" w:semiHidden="1" w:unhideWhenUsed="1"/>
-    <w:lsdException w:name="index 7" w:semiHidden="1" w:unhideWhenUsed="1"/>
-    <w:lsdException w:name="index 8" w:semiHidden="1" w:unhideWhenUsed="1"/>
-    <w:lsdException w:name="index 9" w:semiHidden="1" w:unhideWhenUsed="1"/>
-    <w:lsdException w:name="toc 1" w:semiHidden="1" w:uiPriority="39" w:unhideWhenUsed="1"/>
-    <w:lsdException w:name="toc 2" w:semiHidden="1" w:uiPriority="39" w:unhideWhenUsed="1"/>
-    <w:lsdException w:name="toc 3" w:semiHidden="1" w:uiPriority="39" w:unhideWhenUsed="1"/>
-    <w:lsdException w:name="toc 4" w:semiHidden="1" w:uiPriority="39" w:unhideWhenUsed="1"/>
-    <w:lsdException w:name="toc 5" w:semiHidden="1" w:uiPriority="39" w:unhideWhenUsed="1"/>
-    <w:lsdException w:name="toc 6" w:semiHidden="1" w:uiPriority="39" w:unhideWhenUsed="1"/>
-    <w:lsdException w:name="toc 7" w:semiHidden="1" w:uiPriority="39" w:unhideWhenUsed="1"/>
-    <w:lsdException w:name="toc 8" w:semiHidden="1" w:uiPriority="39" w:unhideWhenUsed="1"/>
-    <w:lsdException w:name="toc 9" w:semiHidden="1" w:uiPriority="39" w:unhideWhenUsed="1"/>
-    <w:lsdException w:name="Normal Indent" w:semiHidden="1" w:unhideWhenUsed="1"/>
-    <w:lsdException w:name="footnote text" w:semiHidden="1" w:unhideWhenUsed="1"/>
-    <w:lsdException w:name="annotation text" w:semiHidden="1" w:unhideWhenUsed="1"/>
-    <w:lsdException w:name="header" w:semiHidden="1" w:unhideWhenUsed="1"/>
-    <w:lsdException w:name="footer" w:semiHidden="1" w:unhideWhenUsed="1"/>
-    <w:lsdException w:name="index heading" w:semiHidden="1" w:unhideWhenUsed="1"/>
-    <w:lsdException w:name="caption" w:semiHidden="1" w:uiPriority="35" w:unhideWhenUsed="1" w:qFormat="1"/>
-    <w:lsdException w:name="table of figures" w:semiHidden="1" w:unhideWhenUsed="1"/>
-    <w:lsdException w:name="envelope address" w:semiHidden="1" w:unhideWhenUsed="1"/>
-    <w:lsdException w:name="envelope return" w:semiHidden="1" w:unhideWhenUsed="1"/>
-    <w:lsdException w:name="footnote reference" w:semiHidden="1" w:unhideWhenUsed="1"/>
-    <w:lsdException w:name="annotation reference" w:semiHidden="1" w:unhideWhenUsed="1"/>
-    <w:lsdException w:name="line number" w:semiHidden="1" w:unhideWhenUsed="1"/>
-    <w:lsdException w:name="page number" w:semiHidden="1" w:unhideWhenUsed="1"/>
-    <w:lsdException w:name="endnote reference" w:semiHidden="1" w:unhideWhenUsed="1"/>
-    <w:lsdException w:name="endnote text" w:semiHidden="1" w:unhideWhenUsed="1"/>
-    <w:lsdException w:name="table of authorities" w:semiHidden="1" w:unhideWhenUsed="1"/>
-    <w:lsdException w:name="macro" w:semiHidden="1" w:unhideWhenUsed="1"/>
-    <w:lsdException w:name="toa heading" w:semiHidden="1" w:unhideWhenUsed="1"/>
-    <w:lsdException w:name="List" w:semiHidden="1" w:unhideWhenUsed="1"/>
-    <w:lsdException w:name="List Bullet" w:semiHidden="1" w:unhideWhenUsed="1"/>
-    <w:lsdException w:name="List Number" w:semiHidden="1" w:unhideWhenUsed="1"/>
-    <w:lsdException w:name="List 2" w:semiHidden="1" w:unhideWhenUsed="1"/>
-    <w:lsdException w:name="List 3" w:semiHidden="1" w:unhideWhenUsed="1"/>
-    <w:lsdException w:name="List 4" w:semiHidden="1" w:unhideWhenUsed="1"/>
-    <w:lsdException w:name="List 5" w:semiHidden="1" w:unhideWhenUsed="1"/>
-    <w:lsdException w:name="List Bullet 2" w:semiHidden="1" w:unhideWhenUsed="1"/>
-    <w:lsdException w:name="List Bullet 3" w:semiHidden="1" w:unhideWhenUsed="1"/>
-    <w:lsdException w:name="List Bullet 4" w:semiHidden="1" w:unhideWhenUsed="1"/>
-    <w:lsdException w:name="List Bullet 5" w:semiHidden="1" w:unhideWhenUsed="1"/>
-    <w:lsdException w:name="List Number 2" w:semiHidden="1" w:unhideWhenUsed="1"/>
-    <w:lsdException w:name="List Number 3" w:semiHidden="1" w:unhideWhenUsed="1"/>
-    <w:lsdException w:name="List Number 4" w:semiHidden="1" w:unhideWhenUsed="1"/>
-    <w:lsdException w:name="List Number 5" w:semiHidden="1" w:unhideWhenUsed="1"/>
-    <w:lsdException w:name="Title" w:uiPriority="10" w:qFormat="1"/>
-    <w:lsdException w:name="Closing" w:semiHidden="1" w:unhideWhenUsed="1"/>
-    <w:lsdException w:name="Signature" w:semiHidden="1" w:unhideWhenUsed="1"/>
-    <w:lsdException w:name="Default Paragraph Font" w:semiHidden="1" w:uiPriority="1" w:unhideWhenUsed="1"/>
-    <w:lsdException w:name="Body Text" w:semiHidden="1" w:unhideWhenUsed="1"/>
-    <w:lsdException w:name="Body Text Indent" w:semiHidden="1" w:unhideWhenUsed="1"/>
-    <w:lsdException w:name="List Continue" w:semiHidden="1" w:unhideWhenUsed="1"/>
-    <w:lsdException w:name="List Continue 2" w:semiHidden="1" w:unhideWhenUsed="1"/>
-    <w:lsdException w:name="List Continue 3" w:semiHidden="1" w:unhideWhenUsed="1"/>
-    <w:lsdException w:name="List Continue 4" w:semiHidden="1" w:unhideWhenUsed="1"/>
-    <w:lsdException w:name="List Continue 5" w:semiHidden="1" w:unhideWhenUsed="1"/>
-    <w:lsdException w:name="Message Header" w:semiHidden="1" w:unhideWhenUsed="1"/>
-    <w:lsdException w:name="Subtitle" w:uiPriority="11" w:qFormat="1"/>
-    <w:lsdException w:name="Salutation" w:semiHidden="1" w:unhideWhenUsed="1"/>
-    <w:lsdException w:name="Date" w:semiHidden="1" w:unhideWhenUsed="1"/>
-    <w:lsdException w:name="Body Text First Indent" w:semiHidden="1" w:unhideWhenUsed="1"/>
-    <w:lsdException w:name="Body Text First Indent 2" w:semiHidden="1" w:unhideWhenUsed="1"/>
-    <w:lsdException w:name="Note Heading" w:semiHidden="1" w:unhideWhenUsed="1"/>
-    <w:lsdException w:name="Body Text 2" w:semiHidden="1" w:unhideWhenUsed="1"/>
-    <w:lsdException w:name="Body Text 3" w:semiHidden="1" w:unhideWhenUsed="1"/>
-    <w:lsdException w:name="Body Text Indent 2" w:semiHidden="1" w:unhideWhenUsed="1"/>
-    <w:lsdException w:name="Body Text Indent 3" w:semiHidden="1" w:unhideWhenUsed="1"/>
-    <w:lsdException w:name="Block Text" w:semiHidden="1" w:unhideWhenUsed="1"/>
-    <w:lsdException w:name="Hyperlink" w:semiHidden="1" w:unhideWhenUsed="1"/>
-    <w:lsdException w:name="FollowedHyperlink" w:semiHidden="1" w:unhideWhenUsed="1"/>
-    <w:lsdException w:name="Strong" w:uiPriority="22" w:qFormat="1"/>
-    <w:lsdException w:name="Emphasis" w:uiPriority="20" w:qFormat="1"/>
-    <w:lsdException w:name="Document Map" w:semiHidden="1" w:unhideWhenUsed="1"/>
-    <w:lsdException w:name="Plain Text" w:semiHidden="1" w:unhideWhenUsed="1"/>
-    <w:lsdException w:name="E-mail Signature" w:semiHidden="1" w:unhideWhenUsed="1"/>
-    <w:lsdException w:name="HTML Top of Form" w:semiHidden="1" w:unhideWhenUsed="1"/>
-    <w:lsdException w:name="HTML Bottom of Form" w:semiHidden="1" w:unhideWhenUsed="1"/>
-    <w:lsdException w:name="Normal (Web)" w:semiHidden="1" w:unhideWhenUsed="1"/>
-    <w:lsdException w:name="HTML Acronym" w:semiHidden="1" w:unhideWhenUsed="1"/>
-    <w:lsdException w:name="HTML Address" w:semiHidden="1" w:unhideWhenUsed="1"/>
-    <w:lsdException w:name="HTML Cite" w:semiHidden="1" w:unhideWhenUsed="1"/>
-    <w:lsdException w:name="HTML Code" w:semiHidden="1" w:unhideWhenUsed="1"/>
-    <w:lsdException w:name="HTML Definition" w:semiHidden="1" w:unhideWhenUsed="1"/>
-    <w:lsdException w:name="HTML Keyboard" w:semiHidden="1" w:unhideWhenUsed="1"/>
-    <w:lsdException w:name="HTML Preformatted" w:semiHidden="1" w:unhideWhenUsed="1"/>
-    <w:lsdException w:name="HTML Sample" w:semiHidden="1" w:unhideWhenUsed="1"/>
-    <w:lsdException w:name="HTML Typewriter" w:semiHidden="1" w:unhideWhenUsed="1"/>
-    <w:lsdException w:name="HTML Variable" w:semiHidden="1" w:unhideWhenUsed="1"/>
-    <w:lsdException w:name="Normal Table" w:semiHidden="1" w:unhideWhenUsed="1"/>
-    <w:lsdException w:name="annotation subject" w:semiHidden="1" w:unhideWhenUsed="1"/>
-    <w:lsdException w:name="No List" w:semiHidden="1" w:unhideWhenUsed="1"/>
-    <w:lsdException w:name="Outline List 1" w:semiHidden="1" w:unhideWhenUsed="1"/>
-    <w:lsdException w:name="Outline List 2" w:semiHidden="1" w:unhideWhenUsed="1"/>
-    <w:lsdException w:name="Outline List 3" w:semiHidden="1" w:unhideWhenUsed="1"/>
-    <w:lsdException w:name="Table Simple 1" w:semiHidden="1" w:unhideWhenUsed="1"/>
-    <w:lsdException w:name="Table Simple 2" w:semiHidden="1" w:unhideWhenUsed="1"/>
-    <w:lsdException w:name="Table Simple 3" w:semiHidden="1" w:unhideWhenUsed="1"/>
-    <w:lsdException w:name="Table Classic 1" w:semiHidden="1" w:unhideWhenUsed="1"/>
-    <w:lsdException w:name="Table Classic 2" w:semiHidden="1" w:unhideWhenUsed="1"/>
-    <w:lsdException w:name="Table Classic 3" w:semiHidden="1" w:unhideWhenUsed="1"/>
-    <w:lsdException w:name="Table Classic 4" w:semiHidden="1" w:unhideWhenUsed="1"/>
-    <w:lsdException w:name="Table Colorful 1" w:semiHidden="1" w:unhideWhenUsed="1"/>
-    <w:lsdException w:name="Table Colorful 2" w:semiHidden="1" w:unhideWhenUsed="1"/>
-    <w:lsdException w:name="Table Colorful 3" w:semiHidden="1" w:unhideWhenUsed="1"/>
-    <w:lsdException w:name="Table Columns 1" w:semiHidden="1" w:unhideWhenUsed="1"/>
-    <w:lsdException w:name="Table Columns 2" w:semiHidden="1" w:unhideWhenUsed="1"/>
-    <w:lsdException w:name="Table Columns 3" w:semiHidden="1" w:unhideWhenUsed="1"/>
-    <w:lsdException w:name="Table Columns 4" w:semiHidden="1" w:unhideWhenUsed="1"/>
-    <w:lsdException w:name="Table Columns 5" w:semiHidden="1" w:unhideWhenUsed="1"/>
-    <w:lsdException w:name="Table Grid 1" w:semiHidden="1" w:unhideWhenUsed="1"/>
-    <w:lsdException w:name="Table Grid 2" w:semiHidden="1" w:unhideWhenUsed="1"/>
-    <w:lsdException w:name="Table Grid 3" w:semiHidden="1" w:unhideWhenUsed="1"/>
-    <w:lsdException w:name="Table Grid 4" w:semiHidden="1" w:unhideWhenUsed="1"/>
-    <w:lsdException w:name="Table Grid 5" w:semiHidden="1" w:unhideWhenUsed="1"/>
-    <w:lsdException w:name="Table Grid 6" w:semiHidden="1" w:unhideWhenUsed="1"/>
-    <w:lsdException w:name="Table Grid 7" w:semiHidden="1" w:unhideWhenUsed="1"/>
-    <w:lsdException w:name="Table Grid 8" w:semiHidden="1" w:unhideWhenUsed="1"/>
-    <w:lsdException w:name="Table List 1" w:semiHidden="1" w:unhideWhenUsed="1"/>
-    <w:lsdException w:name="Table List 2" w:semiHidden="1" w:unhideWhenUsed="1"/>
-    <w:lsdException w:name="Table List 3" w:semiHidden="1" w:unhideWhenUsed="1"/>
-    <w:lsdException w:name="Table List 4" w:semiHidden="1" w:unhideWhenUsed="1"/>
-    <w:lsdException w:name="Table List 5" w:semiHidden="1" w:unhideWhenUsed="1"/>
-    <w:lsdException w:name="Table List 6" w:semiHidden="1" w:unhideWhenUsed="1"/>
-    <w:lsdException w:name="Table List 7" w:semiHidden="1" w:unhideWhenUsed="1"/>
-    <w:lsdException w:name="Table List 8" w:semiHidden="1" w:unhideWhenUsed="1"/>
-    <w:lsdException w:name="Table 3D effects 1" w:semiHidden="1" w:unhideWhenUsed="1"/>
-    <w:lsdException w:name="Table 3D effects 2" w:semiHidden="1" w:unhideWhenUsed="1"/>
-    <w:lsdException w:name="Table 3D effects 3" w:semiHidden="1" w:unhideWhenUsed="1"/>
-    <w:lsdException w:name="Table Contemporary" w:semiHidden="1" w:unhideWhenUsed="1"/>
-    <w:lsdException w:name="Table Elegant" w:semiHidden="1" w:unhideWhenUsed="1"/>
-    <w:lsdException w:name="Table Professional" w:semiHidden="1" w:unhideWhenUsed="1"/>
-    <w:lsdException w:name="Table Subtle 1" w:semiHidden="1" w:unhideWhenUsed="1"/>
-    <w:lsdException w:name="Table Subtle 2" w:semiHidden="1" w:unhideWhenUsed="1"/>
-    <w:lsdException w:name="Table Web 1" w:semiHidden="1" w:unhideWhenUsed="1"/>
-    <w:lsdException w:name="Table Web 2" w:semiHidden="1" w:unhideWhenUsed="1"/>
-    <w:lsdException w:name="Table Web 3" w:semiHidden="1" w:unhideWhenUsed="1"/>
-    <w:lsdException w:name="Balloon Text" w:semiHidden="1" w:unhideWhenUsed="1"/>
-    <w:lsdException w:name="Table Theme" w:semiHidden="1" w:unhideWhenUsed="1"/>
-    <w:lsdException w:name="Placeholder Text" w:semiHidden="1"/>
-    <w:lsdException w:name="No Spacing" w:uiPriority="1" w:qFormat="1"/>
-    <w:lsdException w:name="Light Shading" w:uiPriority="60"/>
-    <w:lsdException w:name="Light List" w:uiPriority="61"/>
-    <w:lsdException w:name="Light Grid" w:uiPriority="62"/>
-    <w:lsdException w:name="Medium Shading 1" w:uiPriority="63"/>
-    <w:lsdException w:name="Medium Shading 2" w:uiPriority="64"/>
-    <w:lsdException w:name="Medium List 1" w:uiPriority="65"/>
-    <w:lsdException w:name="Medium List 2" w:uiPriority="66"/>
-    <w:lsdException w:name="Medium Grid 1" w:uiPriority="67"/>
-    <w:lsdException w:name="Medium Grid 2" w:uiPriority="68"/>
-    <w:lsdException w:name="Medium Grid 3" w:uiPriority="69"/>
-    <w:lsdException w:name="Dark List" w:uiPriority="70"/>
-    <w:lsdException w:name="Colorful Shading" w:uiPriority="71"/>
-    <w:lsdException w:name="Colorful List" w:uiPriority="72"/>
-    <w:lsdException w:name="Colorful Grid" w:uiPriority="73"/>
-    <w:lsdException w:name="Light Shading Accent 1" w:uiPriority="60"/>
-    <w:lsdException w:name="Light List Accent 1" w:uiPriority="61"/>
-    <w:lsdException w:name="Light Grid Accent 1" w:uiPriority="62"/>
-    <w:lsdException w:name="Medium Shading 1 Accent 1" w:uiPriority="63"/>
-    <w:lsdException w:name="Medium Shading 2 Accent 1" w:uiPriority="64"/>
-    <w:lsdException w:name="Medium List 1 Accent 1" w:uiPriority="65"/>
-    <w:lsdException w:name="Revision" w:semiHidden="1"/>
-    <w:lsdException w:name="List Paragraph" w:uiPriority="34" w:qFormat="1"/>
-    <w:lsdException w:name="Quote" w:uiPriority="29" w:qFormat="1"/>
-    <w:lsdException w:name="Intense Quote" w:uiPriority="30" w:qFormat="1"/>
-    <w:lsdException w:name="Medium List 2 Accent 1" w:uiPriority="66"/>
-    <w:lsdException w:name="Medium Grid 1 Accent 1" w:uiPriority="67"/>
-    <w:lsdException w:name="Medium Grid 2 Accent 1" w:uiPriority="68"/>
-    <w:lsdException w:name="Medium Grid 3 Accent 1" w:uiPriority="69"/>
-    <w:lsdException w:name="Dark List Accent 1" w:uiPriority="70"/>
-    <w:lsdException w:name="Colorful Shading Accent 1" w:uiPriority="71"/>
-    <w:lsdException w:name="Colorful List Accent 1" w:uiPriority="72"/>
-    <w:lsdException w:name="Colorful Grid Accent 1" w:uiPriority="73"/>
-    <w:lsdException w:name="Light Shading Accent 2" w:uiPriority="60"/>
-    <w:lsdException w:name="Light List Accent 2" w:uiPriority="61"/>
-    <w:lsdException w:name="Light Grid Accent 2" w:uiPriority="62"/>
-    <w:lsdException w:name="Medium Shading 1 Accent 2" w:uiPriority="63"/>
-    <w:lsdException w:name="Medium Shading 2 Accent 2" w:uiPriority="64"/>
-    <w:lsdException w:name="Medium List 1 Accent 2" w:uiPriority="65"/>
-    <w:lsdException w:name="Medium List 2 Accent 2" w:uiPriority="66"/>
-    <w:lsdException w:name="Medium Grid 1 Accent 2" w:uiPriority="67"/>
-    <w:lsdException w:name="Medium Grid 2 Accent 2" w:uiPriority="68"/>
-    <w:lsdException w:name="Medium Grid 3 Accent 2" w:uiPriority="69"/>
-    <w:lsdException w:name="Dark List Accent 2" w:uiPriority="70"/>
-    <w:lsdException w:name="Colorful Shading Accent 2" w:uiPriority="71"/>
-    <w:lsdException w:name="Colorful List Accent 2" w:uiPriority="72"/>
-    <w:lsdException w:name="Colorful Grid Accent 2" w:uiPriority="73"/>
-    <w:lsdException w:name="Light Shading Accent 3" w:uiPriority="60"/>
-    <w:lsdException w:name="Light List Accent 3" w:uiPriority="61"/>
-    <w:lsdException w:name="Light Grid Accent 3" w:uiPriority="62"/>
-    <w:lsdException w:name="Medium Shading 1 Accent 3" w:uiPriority="63"/>
-    <w:lsdException w:name="Medium Shading 2 Accent 3" w:uiPriority="64"/>
-    <w:lsdException w:name="Medium List 1 Accent 3" w:uiPriority="65"/>
-    <w:lsdException w:name="Medium List 2 Accent 3" w:uiPriority="66"/>
-    <w:lsdException w:name="Medium Grid 1 Accent 3" w:uiPriority="67"/>
-    <w:lsdException w:name="Medium Grid 2 Accent 3" w:uiPriority="68"/>
-    <w:lsdException w:name="Medium Grid 3 Accent 3" w:uiPriority="69"/>
-    <w:lsdException w:name="Dark List Accent 3" w:uiPriority="70"/>
-    <w:lsdException w:name="Colorful Shading Accent 3" w:uiPriority="71"/>
-    <w:lsdException w:name="Colorful List Accent 3" w:uiPriority="72"/>
-    <w:lsdException w:name="Colorful Grid Accent 3" w:uiPriority="73"/>
-    <w:lsdException w:name="Light Shading Accent 4" w:uiPriority="60"/>
-    <w:lsdException w:name="Light List Accent 4" w:uiPriority="61"/>
-    <w:lsdException w:name="Light Grid Accent 4" w:uiPriority="62"/>
-    <w:lsdException w:name="Medium Shading 1 Accent 4" w:uiPriority="63"/>
-    <w:lsdException w:name="Medium Shading 2 Accent 4" w:uiPriority="64"/>
-    <w:lsdException w:name="Medium List 1 Accent 4" w:uiPriority="65"/>
-    <w:lsdException w:name="Medium List 2 Accent 4" w:uiPriority="66"/>
-    <w:lsdException w:name="Medium Grid 1 Accent 4" w:uiPriority="67"/>
-    <w:lsdException w:name="Medium Grid 2 Accent 4" w:uiPriority="68"/>
-    <w:lsdException w:name="Medium Grid 3 Accent 4" w:uiPriority="69"/>
-    <w:lsdException w:name="Dark List Accent 4" w:uiPriority="70"/>
-    <w:lsdException w:name="Colorful Shading Accent 4" w:uiPriority="71"/>
-    <w:lsdException w:name="Colorful List Accent 4" w:uiPriority="72"/>
-    <w:lsdException w:name="Colorful Grid Accent 4" w:uiPriority="73"/>
-    <w:lsdException w:name="Light Shading Accent 5" w:uiPriority="60"/>
-    <w:lsdException w:name="Light List Accent 5" w:uiPriority="61"/>
-    <w:lsdException w:name="Light Grid Accent 5" w:uiPriority="62"/>
-    <w:lsdException w:name="Medium Shading 1 Accent 5" w:uiPriority="63"/>
-    <w:lsdException w:name="Medium Shading 2 Accent 5" w:uiPriority="64"/>
-    <w:lsdException w:name="Medium List 1 Accent 5" w:uiPriority="65"/>
-    <w:lsdException w:name="Medium List 2 Accent 5" w:uiPriority="66"/>
-    <w:lsdException w:name="Medium Grid 1 Accent 5" w:uiPriority="67"/>
-    <w:lsdException w:name="Medium Grid 2 Accent 5" w:uiPriority="68"/>
-    <w:lsdException w:name="Medium Grid 3 Accent 5" w:uiPriority="69"/>
-    <w:lsdException w:name="Dark List Accent 5" w:uiPriority="70"/>
-    <w:lsdException w:name="Colorful Shading Accent 5" w:uiPriority="71"/>
-    <w:lsdException w:name="Colorful List Accent 5" w:uiPriority="72"/>
-    <w:lsdException w:name="Colorful Grid Accent 5" w:uiPriority="73"/>
-    <w:lsdException w:name="Light Shading Accent 6" w:uiPriority="60"/>
-    <w:lsdException w:name="Light List Accent 6" w:uiPriority="61"/>
-    <w:lsdException w:name="Light Grid Accent 6" w:uiPriority="62"/>
-    <w:lsdException w:name="Medium Shading 1 Accent 6" w:uiPriority="63"/>
-    <w:lsdException w:name="Medium Shading 2 Accent 6" w:uiPriority="64"/>
-    <w:lsdException w:name="Medium List 1 Accent 6" w:uiPriority="65"/>
-    <w:lsdException w:name="Medium List 2 Accent 6" w:uiPriority="66"/>
-    <w:lsdException w:name="Medium Grid 1 Accent 6" w:uiPriority="67"/>
-    <w:lsdException w:name="Medium Grid 2 Accent 6" w:uiPriority="68"/>
-    <w:lsdException w:name="Medium Grid 3 Accent 6" w:uiPriority="69"/>
-    <w:lsdException w:name="Dark List Accent 6" w:uiPriority="70"/>
-    <w:lsdException w:name="Colorful Shading Accent 6" w:uiPriority="71"/>
-    <w:lsdException w:name="Colorful List Accent 6" w:uiPriority="72"/>
-    <w:lsdException w:name="Colorful Grid Accent 6" w:uiPriority="73"/>
-    <w:lsdException w:name="Subtle Emphasis" w:uiPriority="19" w:qFormat="1"/>
-    <w:lsdException w:name="Intense Emphasis" w:uiPriority="21" w:qFormat="1"/>
-    <w:lsdException w:name="Subtle Reference" w:uiPriority="31" w:qFormat="1"/>
-    <w:lsdException w:name="Intense Reference" w:uiPriority="32" w:qFormat="1"/>
-    <w:lsdException w:name="Book Title" w:uiPriority="33" w:qFormat="1"/>
-    <w:lsdException w:name="Bibliography" w:semiHidden="1" w:uiPriority="37" w:unhideWhenUsed="1"/>
-    <w:lsdException w:name="TOC Heading" w:semiHidden="1" w:uiPriority="39" w:unhideWhenUsed="1" w:qFormat="1"/>
-    <w:lsdException w:name="Plain Table 1" w:uiPriority="41"/>
-    <w:lsdException w:name="Plain Table 2" w:uiPriority="42"/>
-    <w:lsdException w:name="Plain Table 3" w:uiPriority="43"/>
-    <w:lsdException w:name="Plain Table 4" w:uiPriority="44"/>
-    <w:lsdException w:name="Plain Table 5" w:uiPriority="45"/>
-    <w:lsdException w:name="Grid Table Light" w:uiPriority="40"/>
-    <w:lsdException w:name="Grid Table 1 Light" w:uiPriority="46"/>
-    <w:lsdException w:name="Grid Table 2" w:uiPriority="47"/>
-    <w:lsdException w:name="Grid Table 3" w:uiPriority="48"/>
-    <w:lsdException w:name="Grid Table 4" w:uiPriority="49"/>
-    <w:lsdException w:name="Grid Table 5 Dark" w:uiPriority="50"/>
-    <w:lsdException w:name="Grid Table 6 Colorful" w:uiPriority="51"/>
-    <w:lsdException w:name="Grid Table 7 Colorful" w:uiPriority="52"/>
-    <w:lsdException w:name="Grid Table 1 Light Accent 1" w:uiPriority="46"/>
-    <w:lsdException w:name="Grid Table 2 Accent 1" w:uiPriority="47"/>
-    <w:lsdException w:name="Grid Table 3 Accent 1" w:uiPriority="48"/>
-    <w:lsdException w:name="Grid Table 4 Accent 1" w:uiPriority="49"/>
-    <w:lsdException w:name="Grid Table 5 Dark Accent 1" w:uiPriority="50"/>
-    <w:lsdException w:name="Grid Table 6 Colorful Accent 1" w:uiPriority="51"/>
-    <w:lsdException w:name="Grid Table 7 Colorful Accent 1" w:uiPriority="52"/>
-    <w:lsdException w:name="Grid Table 1 Light Accent 2" w:uiPriority="46"/>
-    <w:lsdException w:name="Grid Table 2 Accent 2" w:uiPriority="47"/>
-    <w:lsdException w:name="Grid Table 3 Accent 2" w:uiPriority="48"/>
-    <w:lsdException w:name="Grid Table 4 Accent 2" w:uiPriority="49"/>
-    <w:lsdException w:name="Grid Table 5 Dark Accent 2" w:uiPriority="50"/>
-    <w:lsdException w:name="Grid Table 6 Colorful Accent 2" w:uiPriority="51"/>
-    <w:lsdException w:name="Grid Table 7 Colorful Accent 2" w:uiPriority="52"/>
-    <w:lsdException w:name="Grid Table 1 Light Accent 3" w:uiPriority="46"/>
-    <w:lsdException w:name="Grid Table 2 Accent 3" w:uiPriority="47"/>
-    <w:lsdException w:name="Grid Table 3 Accent 3" w:uiPriority="48"/>
-    <w:lsdException w:name="Grid Table 4 Accent 3" w:uiPriority="49"/>
-    <w:lsdException w:name="Grid Table 5 Dark Accent 3" w:uiPriority="50"/>
-    <w:lsdException w:name="Grid Table 6 Colorful Accent 3" w:uiPriority="51"/>
-    <w:lsdException w:name="Grid Table 7 Colorful Accent 3" w:uiPriority="52"/>
-    <w:lsdException w:name="Grid Table 1 Light Accent 4" w:uiPriority="46"/>
-    <w:lsdException w:name="Grid Table 2 Accent 4" w:uiPriority="47"/>
-    <w:lsdException w:name="Grid Table 3 Accent 4" w:uiPriority="48"/>
-    <w:lsdException w:name="Grid Table 4 Accent 4" w:uiPriority="49"/>
-    <w:lsdException w:name="Grid Table 5 Dark Accent 4" w:uiPriority="50"/>
-    <w:lsdException w:name="Grid Table 6 Colorful Accent 4" w:uiPriority="51"/>
-    <w:lsdException w:name="Grid Table 7 Colorful Accent 4" w:uiPriority="52"/>
-    <w:lsdException w:name="Grid Table 1 Light Accent 5" w:uiPriority="46"/>
-    <w:lsdException w:name="Grid Table 2 Accent 5" w:uiPriority="47"/>
-    <w:lsdException w:name="Grid Table 3 Accent 5" w:uiPriority="48"/>
-    <w:lsdException w:name="Grid Table 4 Accent 5" w:uiPriority="49"/>
-    <w:lsdException w:name="Grid Table 5 Dark Accent 5" w:uiPriority="50"/>
-    <w:lsdException w:name="Grid Table 6 Colorful Accent 5" w:uiPriority="51"/>
-    <w:lsdException w:name="Grid Table 7 Colorful Accent 5" w:uiPriority="52"/>
-    <w:lsdException w:name="Grid Table 1 Light Accent 6" w:uiPriority="46"/>
-    <w:lsdException w:name="Grid Table 2 Accent 6" w:uiPriority="47"/>
-    <w:lsdException w:name="Grid Table 3 Accent 6" w:uiPriority="48"/>
-    <w:lsdException w:name="Grid Table 4 Accent 6" w:uiPriority="49"/>
-    <w:lsdException w:name="Grid Table 5 Dark Accent 6" w:uiPriority="50"/>
-    <w:lsdException w:name="Grid Table 6 Colorful Accent 6" w:uiPriority="51"/>
-    <w:lsdException w:name="Grid Table 7 Colorful Accent 6" w:uiPriority="52"/>
-    <w:lsdException w:name="List Table 1 Light" w:uiPriority="46"/>
-    <w:lsdException w:name="List Table 2" w:uiPriority="47"/>
-    <w:lsdException w:name="List Table 3" w:uiPriority="48"/>
-    <w:lsdException w:name="List Table 4" w:uiPriority="49"/>
-    <w:lsdException w:name="List Table 5 Dark" w:uiPriority="50"/>
-    <w:lsdException w:name="List Table 6 Colorful" w:uiPriority="51"/>
-    <w:lsdException w:name="List Table 7 Colorful" w:uiPriority="52"/>
-    <w:lsdException w:name="List Table 1 Light Accent 1" w:uiPriority="46"/>
-    <w:lsdException w:name="List Table 2 Accent 1" w:uiPriority="47"/>
-    <w:lsdException w:name="List Table 3 Accent 1" w:uiPriority="48"/>
-    <w:lsdException w:name="List Table 4 Accent 1" w:uiPriority="49"/>
-    <w:lsdException w:name="List Table 5 Dark Accent 1" w:uiPriority="50"/>
-    <w:lsdException w:name="List Table 6 Colorful Accent 1" w:uiPriority="51"/>
-    <w:lsdException w:name="List Table 7 Colorful Accent 1" w:uiPriority="52"/>
-    <w:lsdException w:name="List Table 1 Light Accent 2" w:uiPriority="46"/>
-    <w:lsdException w:name="List Table 2 Accent 2" w:uiPriority="47"/>
-    <w:lsdException w:name="List Table 3 Accent 2" w:uiPriority="48"/>
-    <w:lsdException w:name="List Table 4 Accent 2" w:uiPriority="49"/>
-    <w:lsdException w:name="List Table 5 Dark Accent 2" w:uiPriority="50"/>
-    <w:lsdException w:name="List Table 6 Colorful Accent 2" w:uiPriority="51"/>
-    <w:lsdException w:name="List Table 7 Colorful Accent 2" w:uiPriority="52"/>
-    <w:lsdException w:name="List Table 1 Light Accent 3" w:uiPriority="46"/>
-    <w:lsdException w:name="List Table 2 Accent 3" w:uiPriority="47"/>
-    <w:lsdException w:name="List Table 3 Accent 3" w:uiPriority="48"/>
-    <w:lsdException w:name="List Table 4 Accent 3" w:uiPriority="49"/>
-    <w:lsdException w:name="List Table 5 Dark Accent 3" w:uiPriority="50"/>
-    <w:lsdException w:name="List Table 6 Colorful Accent 3" w:uiPriority="51"/>
-    <w:lsdException w:name="List Table 7 Colorful Accent 3" w:uiPriority="52"/>
-    <w:lsdException w:name="List Table 1 Light Accent 4" w:uiPriority="46"/>
-    <w:lsdException w:name="List Table 2 Accent 4" w:uiPriority="47"/>
-    <w:lsdException w:name="List Table 3 Accent 4" w:uiPriority="48"/>
-    <w:lsdException w:name="List Table 4 Accent 4" w:uiPriority="49"/>
-    <w:lsdException w:name="List Table 5 Dark Accent 4" w:uiPriority="50"/>
-    <w:lsdException w:name="List Table 6 Colorful Accent 4" w:uiPriority="51"/>
-    <w:lsdException w:name="List Table 7 Colorful Accent 4" w:uiPriority="52"/>
-    <w:lsdException w:name="List Table 1 Light Accent 5" w:uiPriority="46"/>
-    <w:lsdException w:name="List Table 2 Accent 5" w:uiPriority="47"/>
-    <w:lsdException w:name="List Table 3 Accent 5" w:uiPriority="48"/>
-    <w:lsdException w:name="List Table 4 Accent 5" w:uiPriority="49"/>
-    <w:lsdException w:name="List Table 5 Dark Accent 5" w:uiPriority="50"/>
-    <w:lsdException w:name="List Table 6 Colorful Accent 5" w:uiPriority="51"/>
-    <w:lsdException w:name="List Table 7 Colorful Accent 5" w:uiPriority="52"/>
-    <w:lsdException w:name="List Table 1 Light Accent 6" w:uiPriority="46"/>
-    <w:lsdException w:name="List Table 2 Accent 6" w:uiPriority="47"/>
-    <w:lsdException w:name="List Table 3 Accent 6" w:uiPriority="48"/>
-    <w:lsdException w:name="List Table 4 Accent 6" w:uiPriority="49"/>
-    <w:lsdException w:name="List Table 5 Dark Accent 6" w:uiPriority="50"/>
-    <w:lsdException w:name="List Table 6 Colorful Accent 6" w:uiPriority="51"/>
-    <w:lsdException w:name="List Table 7 Colorful Accent 6" w:uiPriority="52"/>
+  <w:latentStyles w:defLockedState="0" w:defUIPriority="99" w:defSemiHidden="1" w:defUnhideWhenUsed="1" w:defQFormat="0" w:count="267">
+    <w:lsdException w:name="Normal" w:semiHidden="0" w:uiPriority="0" w:unhideWhenUsed="0" w:qFormat="1"/>
+    <w:lsdException w:name="heading 1" w:semiHidden="0" w:uiPriority="9" w:unhideWhenUsed="0" w:qFormat="1"/>
+    <w:lsdException w:name="heading 2" w:uiPriority="9" w:qFormat="1"/>
+    <w:lsdException w:name="heading 3" w:uiPriority="9" w:qFormat="1"/>
+    <w:lsdException w:name="heading 4" w:uiPriority="9" w:qFormat="1"/>
+    <w:lsdException w:name="heading 5" w:uiPriority="9" w:qFormat="1"/>
+    <w:lsdException w:name="heading 6" w:uiPriority="9" w:qFormat="1"/>
+    <w:lsdException w:name="heading 7" w:uiPriority="9" w:qFormat="1"/>
+    <w:lsdException w:name="heading 8" w:uiPriority="9" w:qFormat="1"/>
+    <w:lsdException w:name="heading 9" w:uiPriority="9" w:qFormat="1"/>
+    <w:lsdException w:name="toc 1" w:uiPriority="39"/>
+    <w:lsdException w:name="toc 2" w:uiPriority="39"/>
+    <w:lsdException w:name="toc 3" w:uiPriority="39"/>
+    <w:lsdException w:name="toc 4" w:uiPriority="39"/>
+    <w:lsdException w:name="toc 5" w:uiPriority="39"/>
+    <w:lsdException w:name="toc 6" w:uiPriority="39"/>
+    <w:lsdException w:name="toc 7" w:uiPriority="39"/>
+    <w:lsdException w:name="toc 8" w:uiPriority="39"/>
+    <w:lsdException w:name="toc 9" w:uiPriority="39"/>
+    <w:lsdException w:name="caption" w:uiPriority="35" w:qFormat="1"/>
+    <w:lsdException w:name="Title" w:semiHidden="0" w:uiPriority="10" w:unhideWhenUsed="0" w:qFormat="1"/>
+    <w:lsdException w:name="Default Paragraph Font" w:uiPriority="1"/>
+    <w:lsdException w:name="Subtitle" w:semiHidden="0" w:uiPriority="11" w:unhideWhenUsed="0" w:qFormat="1"/>
+    <w:lsdException w:name="Strong" w:semiHidden="0" w:uiPriority="22" w:unhideWhenUsed="0" w:qFormat="1"/>
+    <w:lsdException w:name="Emphasis" w:semiHidden="0" w:uiPriority="20" w:unhideWhenUsed="0" w:qFormat="1"/>
+    <w:lsdException w:name="Table Grid" w:semiHidden="0" w:unhideWhenUsed="0"/>
+    <w:lsdException w:name="Placeholder Text" w:unhideWhenUsed="0"/>
+    <w:lsdException w:name="No Spacing" w:semiHidden="0" w:uiPriority="1" w:unhideWhenUsed="0" w:qFormat="1"/>
+    <w:lsdException w:name="Light Shading" w:semiHidden="0" w:uiPriority="60" w:unhideWhenUsed="0"/>
+    <w:lsdException w:name="Light List" w:semiHidden="0" w:uiPriority="61" w:unhideWhenUsed="0"/>
+    <w:lsdException w:name="Light Grid" w:semiHidden="0" w:uiPriority="62" w:unhideWhenUsed="0"/>
+    <w:lsdException w:name="Medium Shading 1" w:semiHidden="0" w:uiPriority="63" w:unhideWhenUsed="0"/>
+    <w:lsdException w:name="Medium Shading 2" w:semiHidden="0" w:uiPriority="64" w:unhideWhenUsed="0"/>
+    <w:lsdException w:name="Medium List 1" w:semiHidden="0" w:uiPriority="65" w:unhideWhenUsed="0"/>
+    <w:lsdException w:name="Medium List 2" w:semiHidden="0" w:uiPriority="66" w:unhideWhenUsed="0"/>
+    <w:lsdException w:name="Medium Grid 1" w:semiHidden="0" w:uiPriority="67" w:unhideWhenUsed="0"/>
+    <w:lsdException w:name="Medium Grid 2" w:semiHidden="0" w:uiPriority="68" w:unhideWhenUsed="0"/>
+    <w:lsdException w:name="Medium Grid 3" w:semiHidden="0" w:uiPriority="69" w:unhideWhenUsed="0"/>
+    <w:lsdException w:name="Dark List" w:semiHidden="0" w:uiPriority="70" w:unhideWhenUsed="0"/>
+    <w:lsdException w:name="Colorful Shading" w:semiHidden="0" w:uiPriority="71" w:unhideWhenUsed="0"/>
+    <w:lsdException w:name="Colorful List" w:semiHidden="0" w:uiPriority="72" w:unhideWhenUsed="0"/>
+    <w:lsdException w:name="Colorful Grid" w:semiHidden="0" w:uiPriority="73" w:unhideWhenUsed="0"/>
+    <w:lsdException w:name="Light Shading Accent 1" w:semiHidden="0" w:uiPriority="60" w:unhideWhenUsed="0"/>
+    <w:lsdException w:name="Light List Accent 1" w:semiHidden="0" w:uiPriority="61" w:unhideWhenUsed="0"/>
+    <w:lsdException w:name="Light Grid Accent 1" w:semiHidden="0" w:uiPriority="62" w:unhideWhenUsed="0"/>
+    <w:lsdException w:name="Medium Shading 1 Accent 1" w:semiHidden="0" w:uiPriority="63" w:unhideWhenUsed="0"/>
+    <w:lsdException w:name="Medium Shading 2 Accent 1" w:semiHidden="0" w:uiPriority="64" w:unhideWhenUsed="0"/>
+    <w:lsdException w:name="Medium List 1 Accent 1" w:semiHidden="0" w:uiPriority="65" w:unhideWhenUsed="0"/>
+    <w:lsdException w:name="Revision" w:unhideWhenUsed="0"/>
+    <w:lsdException w:name="List Paragraph" w:semiHidden="0" w:uiPriority="34" w:unhideWhenUsed="0" w:qFormat="1"/>
+    <w:lsdException w:name="Quote" w:semiHidden="0" w:uiPriority="29" w:unhideWhenUsed="0" w:qFormat="1"/>
+    <w:lsdException w:name="Intense Quote" w:semiHidden="0" w:uiPriority="30" w:unhideWhenUsed="0" w:qFormat="1"/>
+    <w:lsdException w:name="Medium List 2 Accent 1" w:semiHidden="0" w:uiPriority="66" w:unhideWhenUsed="0"/>
+    <w:lsdException w:name="Medium Grid 1 Accent 1" w:semiHidden="0" w:uiPriority="67" w:unhideWhenUsed="0"/>
+    <w:lsdException w:name="Medium Grid 2 Accent 1" w:semiHidden="0" w:uiPriority="68" w:unhideWhenUsed="0"/>
+    <w:lsdException w:name="Medium Grid 3 Accent 1" w:semiHidden="0" w:uiPriority="69" w:unhideWhenUsed="0"/>
+    <w:lsdException w:name="Dark List Accent 1" w:semiHidden="0" w:uiPriority="70" w:unhideWhenUsed="0"/>
+    <w:lsdException w:name="Colorful Shading Accent 1" w:semiHidden="0" w:uiPriority="71" w:unhideWhenUsed="0"/>
+    <w:lsdException w:name="Colorful List Accent 1" w:semiHidden="0" w:uiPriority="72" w:unhideWhenUsed="0"/>
+    <w:lsdException w:name="Colorful Grid Accent 1" w:semiHidden="0" w:uiPriority="73" w:unhideWhenUsed="0"/>
+    <w:lsdException w:name="Light Shading Accent 2" w:semiHidden="0" w:uiPriority="60" w:unhideWhenUsed="0"/>
+    <w:lsdException w:name="Light List Accent 2" w:semiHidden="0" w:uiPriority="61" w:unhideWhenUsed="0"/>
+    <w:lsdException w:name="Light Grid Accent 2" w:semiHidden="0" w:uiPriority="62" w:unhideWhenUsed="0"/>
+    <w:lsdException w:name="Medium Shading 1 Accent 2" w:semiHidden="0" w:uiPriority="63" w:unhideWhenUsed="0"/>
+    <w:lsdException w:name="Medium Shading 2 Accent 2" w:semiHidden="0" w:uiPriority="64" w:unhideWhenUsed="0"/>
+    <w:lsdException w:name="Medium List 1 Accent 2" w:semiHidden="0" w:uiPriority="65" w:unhideWhenUsed="0"/>
+    <w:lsdException w:name="Medium List 2 Accent 2" w:semiHidden="0" w:uiPriority="66" w:unhideWhenUsed="0"/>
+    <w:lsdException w:name="Medium Grid 1 Accent 2" w:semiHidden="0" w:uiPriority="67" w:unhideWhenUsed="0"/>
+    <w:lsdException w:name="Medium Grid 2 Accent 2" w:semiHidden="0" w:uiPriority="68" w:unhideWhenUsed="0"/>
+    <w:lsdException w:name="Medium Grid 3 Accent 2" w:semiHidden="0" w:uiPriority="69" w:unhideWhenUsed="0"/>
+    <w:lsdException w:name="Dark List Accent 2" w:semiHidden="0" w:uiPriority="70" w:unhideWhenUsed="0"/>
+    <w:lsdException w:name="Colorful Shading Accent 2" w:semiHidden="0" w:uiPriority="71" w:unhideWhenUsed="0"/>
+    <w:lsdException w:name="Colorful List Accent 2" w:semiHidden="0" w:uiPriority="72" w:unhideWhenUsed="0"/>
+    <w:lsdException w:name="Colorful Grid Accent 2" w:semiHidden="0" w:uiPriority="73" w:unhideWhenUsed="0"/>
+    <w:lsdException w:name="Light Shading Accent 3" w:semiHidden="0" w:uiPriority="60" w:unhideWhenUsed="0"/>
+    <w:lsdException w:name="Light List Accent 3" w:semiHidden="0" w:uiPriority="61" w:unhideWhenUsed="0"/>
+    <w:lsdException w:name="Light Grid Accent 3" w:semiHidden="0" w:uiPriority="62" w:unhideWhenUsed="0"/>
+    <w:lsdException w:name="Medium Shading 1 Accent 3" w:semiHidden="0" w:uiPriority="63" w:unhideWhenUsed="0"/>
+    <w:lsdException w:name="Medium Shading 2 Accent 3" w:semiHidden="0" w:uiPriority="64" w:unhideWhenUsed="0"/>
+    <w:lsdException w:name="Medium List 1 Accent 3" w:semiHidden="0" w:uiPriority="65" w:unhideWhenUsed="0"/>
+    <w:lsdException w:name="Medium List 2 Accent 3" w:semiHidden="0" w:uiPriority="66" w:unhideWhenUsed="0"/>
+    <w:lsdException w:name="Medium Grid 1 Accent 3" w:semiHidden="0" w:uiPriority="67" w:unhideWhenUsed="0"/>
+    <w:lsdException w:name="Medium Grid 2 Accent 3" w:semiHidden="0" w:uiPriority="68" w:unhideWhenUsed="0"/>
+    <w:lsdException w:name="Medium Grid 3 Accent 3" w:semiHidden="0" w:uiPriority="69" w:unhideWhenUsed="0"/>
+    <w:lsdException w:name="Dark List Accent 3" w:semiHidden="0" w:uiPriority="70" w:unhideWhenUsed="0"/>
+    <w:lsdException w:name="Colorful Shading Accent 3" w:semiHidden="0" w:uiPriority="71" w:unhideWhenUsed="0"/>
+    <w:lsdException w:name="Colorful List Accent 3" w:semiHidden="0" w:uiPriority="72" w:unhideWhenUsed="0"/>
+    <w:lsdException w:name="Colorful Grid Accent 3" w:semiHidden="0" w:uiPriority="73" w:unhideWhenUsed="0"/>
+    <w:lsdException w:name="Light Shading Accent 4" w:semiHidden="0" w:uiPriority="60" w:unhideWhenUsed="0"/>
+    <w:lsdException w:name="Light List Accent 4" w:semiHidden="0" w:uiPriority="61" w:unhideWhenUsed="0"/>
+    <w:lsdException w:name="Light Grid Accent 4" w:semiHidden="0" w:uiPriority="62" w:unhideWhenUsed="0"/>
+    <w:lsdException w:name="Medium Shading 1 Accent 4" w:semiHidden="0" w:uiPriority="63" w:unhideWhenUsed="0"/>
+    <w:lsdException w:name="Medium Shading 2 Accent 4" w:semiHidden="0" w:uiPriority="64" w:unhideWhenUsed="0"/>
+    <w:lsdException w:name="Medium List 1 Accent 4" w:semiHidden="0" w:uiPriority="65" w:unhideWhenUsed="0"/>
+    <w:lsdException w:name="Medium List 2 Accent 4" w:semiHidden="0" w:uiPriority="66" w:unhideWhenUsed="0"/>
+    <w:lsdException w:name="Medium Grid 1 Accent 4" w:semiHidden="0" w:uiPriority="67" w:unhideWhenUsed="0"/>
+    <w:lsdException w:name="Medium Grid 2 Accent 4" w:semiHidden="0" w:uiPriority="68" w:unhideWhenUsed="0"/>
+    <w:lsdException w:name="Medium Grid 3 Accent 4" w:semiHidden="0" w:uiPriority="69" w:unhideWhenUsed="0"/>
+    <w:lsdException w:name="Dark List Accent 4" w:semiHidden="0" w:uiPriority="70" w:unhideWhenUsed="0"/>
+    <w:lsdException w:name="Colorful Shading Accent 4" w:semiHidden="0" w:uiPriority="71" w:unhideWhenUsed="0"/>
+    <w:lsdException w:name="Colorful List Accent 4" w:semiHidden="0" w:uiPriority="72" w:unhideWhenUsed="0"/>
+    <w:lsdException w:name="Colorful Grid Accent 4" w:semiHidden="0" w:uiPriority="73" w:unhideWhenUsed="0"/>
+    <w:lsdException w:name="Light Shading Accent 5" w:semiHidden="0" w:uiPriority="60" w:unhideWhenUsed="0"/>
+    <w:lsdException w:name="Light List Accent 5" w:semiHidden="0" w:uiPriority="61" w:unhideWhenUsed="0"/>
+    <w:lsdException w:name="Light Grid Accent 5" w:semiHidden="0" w:uiPriority="62" w:unhideWhenUsed="0"/>
+    <w:lsdException w:name="Medium Shading 1 Accent 5" w:semiHidden="0" w:uiPriority="63" w:unhideWhenUsed="0"/>
+    <w:lsdException w:name="Medium Shading 2 Accent 5" w:semiHidden="0" w:uiPriority="64" w:unhideWhenUsed="0"/>
+    <w:lsdException w:name="Medium List 1 Accent 5" w:semiHidden="0" w:uiPriority="65" w:unhideWhenUsed="0"/>
+    <w:lsdException w:name="Medium List 2 Accent 5" w:semiHidden="0" w:uiPriority="66" w:unhideWhenUsed="0"/>
+    <w:lsdException w:name="Medium Grid 1 Accent 5" w:semiHidden="0" w:uiPriority="67" w:unhideWhenUsed="0"/>
+    <w:lsdException w:name="Medium Grid 2 Accent 5" w:semiHidden="0" w:uiPriority="68" w:unhideWhenUsed="0"/>
+    <w:lsdException w:name="Medium Grid 3 Accent 5" w:semiHidden="0" w:uiPriority="69" w:unhideWhenUsed="0"/>
+    <w:lsdException w:name="Dark List Accent 5" w:semiHidden="0" w:uiPriority="70" w:unhideWhenUsed="0"/>
+    <w:lsdException w:name="Colorful Shading Accent 5" w:semiHidden="0" w:uiPriority="71" w:unhideWhenUsed="0"/>
+    <w:lsdException w:name="Colorful List Accent 5" w:semiHidden="0" w:uiPriority="72" w:unhideWhenUsed="0"/>
+    <w:lsdException w:name="Colorful Grid Accent 5" w:semiHidden="0" w:uiPriority="73" w:unhideWhenUsed="0"/>
+    <w:lsdException w:name="Light Shading Accent 6" w:semiHidden="0" w:uiPriority="60" w:unhideWhenUsed="0"/>
+    <w:lsdException w:name="Light List Accent 6" w:semiHidden="0" w:uiPriority="61" w:unhideWhenUsed="0"/>
+    <w:lsdException w:name="Light Grid Accent 6" w:semiHidden="0" w:uiPriority="62" w:unhideWhenUsed="0"/>
+    <w:lsdException w:name="Medium Shading 1 Accent 6" w:semiHidden="0" w:uiPriority="63" w:unhideWhenUsed="0"/>
+    <w:lsdException w:name="Medium Shading 2 Accent 6" w:semiHidden="0" w:uiPriority="64" w:unhideWhenUsed="0"/>
+    <w:lsdException w:name="Medium List 1 Accent 6" w:semiHidden="0" w:uiPriority="65" w:unhideWhenUsed="0"/>
+    <w:lsdException w:name="Medium List 2 Accent 6" w:semiHidden="0" w:uiPriority="66" w:unhideWhenUsed="0"/>
+    <w:lsdException w:name="Medium Grid 1 Accent 6" w:semiHidden="0" w:uiPriority="67" w:unhideWhenUsed="0"/>
+    <w:lsdException w:name="Medium Grid 2 Accent 6" w:semiHidden="0" w:uiPriority="68" w:unhideWhenUsed="0"/>
+    <w:lsdException w:name="Medium Grid 3 Accent 6" w:semiHidden="0" w:uiPriority="69" w:unhideWhenUsed="0"/>
+    <w:lsdException w:name="Dark List Accent 6" w:semiHidden="0" w:uiPriority="70" w:unhideWhenUsed="0"/>
+    <w:lsdException w:name="Colorful Shading Accent 6" w:semiHidden="0" w:uiPriority="71" w:unhideWhenUsed="0"/>
+    <w:lsdException w:name="Colorful List Accent 6" w:semiHidden="0" w:uiPriority="72" w:unhideWhenUsed="0"/>
+    <w:lsdException w:name="Colorful Grid Accent 6" w:semiHidden="0" w:uiPriority="73" w:unhideWhenUsed="0"/>
+    <w:lsdException w:name="Subtle Emphasis" w:semiHidden="0" w:uiPriority="19" w:unhideWhenUsed="0" w:qFormat="1"/>
+    <w:lsdException w:name="Intense Emphasis" w:semiHidden="0" w:uiPriority="21" w:unhideWhenUsed="0" w:qFormat="1"/>
+    <w:lsdException w:name="Subtle Reference" w:semiHidden="0" w:uiPriority="31" w:unhideWhenUsed="0" w:qFormat="1"/>
+    <w:lsdException w:name="Intense Reference" w:semiHidden="0" w:uiPriority="32" w:unhideWhenUsed="0" w:qFormat="1"/>
+    <w:lsdException w:name="Book Title" w:semiHidden="0" w:uiPriority="33" w:unhideWhenUsed="0" w:qFormat="1"/>
+    <w:lsdException w:name="Bibliography" w:uiPriority="37"/>
+    <w:lsdException w:name="TOC Heading" w:uiPriority="39" w:qFormat="1"/>
   </w:latentStyles>
   <w:style w:type="paragraph" w:default="1" w:styleId="Standard">
     <w:name w:val="Normal"/>
+    <w:rsid w:val="0037787C"/>
     <w:pPr>
       <w:widowControl w:val="0"/>
       <w:suppressAutoHyphens/>
@@ -34067,6 +34262,7 @@
     <w:uiPriority w:val="99"/>
     <w:semiHidden/>
     <w:unhideWhenUsed/>
+    <w:qFormat/>
     <w:tblPr>
       <w:tblInd w:w="0" w:type="dxa"/>
       <w:tblCellMar>
@@ -34086,6 +34282,7 @@
   <w:style w:type="paragraph" w:customStyle="1" w:styleId="berschrift11">
     <w:name w:val="Überschrift 11"/>
     <w:basedOn w:val="Heading"/>
+    <w:rsid w:val="0037787C"/>
     <w:pPr>
       <w:widowControl/>
       <w:tabs>
@@ -34107,6 +34304,7 @@
   <w:style w:type="paragraph" w:customStyle="1" w:styleId="berschrift21">
     <w:name w:val="Überschrift 21"/>
     <w:basedOn w:val="Heading"/>
+    <w:rsid w:val="0037787C"/>
     <w:pPr>
       <w:widowControl/>
       <w:tabs>
@@ -34126,6 +34324,7 @@
   <w:style w:type="paragraph" w:customStyle="1" w:styleId="berschrift31">
     <w:name w:val="Überschrift 31"/>
     <w:basedOn w:val="Heading"/>
+    <w:rsid w:val="0037787C"/>
     <w:pPr>
       <w:widowControl/>
       <w:tabs>
@@ -34148,6 +34347,7 @@
   <w:style w:type="paragraph" w:customStyle="1" w:styleId="berschrift41">
     <w:name w:val="Überschrift 41"/>
     <w:basedOn w:val="Heading"/>
+    <w:rsid w:val="0037787C"/>
     <w:pPr>
       <w:widowControl/>
       <w:tabs>
@@ -34168,6 +34368,7 @@
   <w:style w:type="paragraph" w:customStyle="1" w:styleId="berschrift51">
     <w:name w:val="Überschrift 51"/>
     <w:basedOn w:val="Heading"/>
+    <w:rsid w:val="0037787C"/>
     <w:pPr>
       <w:widowControl/>
       <w:tabs>
@@ -34192,6 +34393,7 @@
   <w:style w:type="paragraph" w:customStyle="1" w:styleId="berschrift61">
     <w:name w:val="Überschrift 61"/>
     <w:basedOn w:val="Heading"/>
+    <w:rsid w:val="0037787C"/>
     <w:pPr>
       <w:widowControl/>
       <w:tabs>
@@ -34214,6 +34416,7 @@
   <w:style w:type="paragraph" w:customStyle="1" w:styleId="berschrift71">
     <w:name w:val="Überschrift 71"/>
     <w:basedOn w:val="Heading"/>
+    <w:rsid w:val="0037787C"/>
     <w:pPr>
       <w:widowControl/>
       <w:tabs>
@@ -34234,6 +34437,7 @@
   <w:style w:type="paragraph" w:customStyle="1" w:styleId="berschrift81">
     <w:name w:val="Überschrift 81"/>
     <w:basedOn w:val="Heading"/>
+    <w:rsid w:val="0037787C"/>
     <w:pPr>
       <w:widowControl/>
       <w:tabs>
@@ -34256,6 +34460,7 @@
   <w:style w:type="paragraph" w:customStyle="1" w:styleId="berschrift91">
     <w:name w:val="Überschrift 91"/>
     <w:basedOn w:val="Heading"/>
+    <w:rsid w:val="0037787C"/>
     <w:pPr>
       <w:widowControl/>
       <w:tabs>
@@ -34276,6 +34481,7 @@
   <w:style w:type="character" w:customStyle="1" w:styleId="berschrift1Zchn">
     <w:name w:val="Überschrift 1 Zchn"/>
     <w:basedOn w:val="Absatz-Standardschriftart"/>
+    <w:rsid w:val="0037787C"/>
     <w:rPr>
       <w:rFonts w:ascii="Arial" w:hAnsi="Arial" w:cs="Arial"/>
       <w:b/>
@@ -34287,6 +34493,7 @@
   <w:style w:type="character" w:customStyle="1" w:styleId="berschrift2Zchn">
     <w:name w:val="Überschrift 2 Zchn"/>
     <w:basedOn w:val="Absatz-Standardschriftart"/>
+    <w:rsid w:val="0037787C"/>
     <w:rPr>
       <w:rFonts w:ascii="Arial" w:hAnsi="Arial" w:cs="Arial"/>
       <w:sz w:val="28"/>
@@ -34296,6 +34503,7 @@
   <w:style w:type="character" w:customStyle="1" w:styleId="berschrift3Zchn">
     <w:name w:val="Überschrift 3 Zchn"/>
     <w:basedOn w:val="Absatz-Standardschriftart"/>
+    <w:rsid w:val="0037787C"/>
     <w:rPr>
       <w:rFonts w:ascii="Arial" w:hAnsi="Arial" w:cs="Arial"/>
       <w:b/>
@@ -34307,6 +34515,7 @@
   <w:style w:type="character" w:customStyle="1" w:styleId="berschrift4Zchn">
     <w:name w:val="Überschrift 4 Zchn"/>
     <w:basedOn w:val="Absatz-Standardschriftart"/>
+    <w:rsid w:val="0037787C"/>
     <w:rPr>
       <w:rFonts w:ascii="Arial" w:hAnsi="Arial" w:cs="Arial"/>
       <w:b/>
@@ -34318,6 +34527,7 @@
   <w:style w:type="character" w:customStyle="1" w:styleId="berschrift5Zchn">
     <w:name w:val="Überschrift 5 Zchn"/>
     <w:basedOn w:val="Absatz-Standardschriftart"/>
+    <w:rsid w:val="0037787C"/>
     <w:rPr>
       <w:rFonts w:ascii="Arial" w:hAnsi="Arial" w:cs="Arial"/>
       <w:b/>
@@ -34331,6 +34541,7 @@
   <w:style w:type="character" w:customStyle="1" w:styleId="berschrift6Zchn">
     <w:name w:val="Überschrift 6 Zchn"/>
     <w:basedOn w:val="Absatz-Standardschriftart"/>
+    <w:rsid w:val="0037787C"/>
     <w:rPr>
       <w:rFonts w:ascii="Arial" w:hAnsi="Arial" w:cs="Arial"/>
       <w:b/>
@@ -34340,6 +34551,7 @@
   <w:style w:type="character" w:customStyle="1" w:styleId="berschrift7Zchn">
     <w:name w:val="Überschrift 7 Zchn"/>
     <w:basedOn w:val="Absatz-Standardschriftart"/>
+    <w:rsid w:val="0037787C"/>
     <w:rPr>
       <w:rFonts w:ascii="Arial" w:hAnsi="Arial" w:cs="Arial"/>
       <w:sz w:val="24"/>
@@ -34349,6 +34561,7 @@
   <w:style w:type="character" w:customStyle="1" w:styleId="berschrift8Zchn">
     <w:name w:val="Überschrift 8 Zchn"/>
     <w:basedOn w:val="Absatz-Standardschriftart"/>
+    <w:rsid w:val="0037787C"/>
     <w:rPr>
       <w:rFonts w:ascii="Arial" w:hAnsi="Arial" w:cs="Arial"/>
       <w:i/>
@@ -34360,6 +34573,7 @@
   <w:style w:type="character" w:customStyle="1" w:styleId="berschrift9Zchn">
     <w:name w:val="Überschrift 9 Zchn"/>
     <w:basedOn w:val="Absatz-Standardschriftart"/>
+    <w:rsid w:val="0037787C"/>
     <w:rPr>
       <w:rFonts w:ascii="Arial" w:hAnsi="Arial" w:cs="Arial"/>
     </w:rPr>
@@ -34367,6 +34581,7 @@
   <w:style w:type="character" w:customStyle="1" w:styleId="InternetLink">
     <w:name w:val="Internet Link"/>
     <w:basedOn w:val="Absatz-Standardschriftart"/>
+    <w:rsid w:val="0037787C"/>
     <w:rPr>
       <w:rFonts w:cs="Times New Roman"/>
       <w:color w:val="0000FF"/>
@@ -34376,6 +34591,7 @@
   <w:style w:type="character" w:customStyle="1" w:styleId="KopfzeileZchn">
     <w:name w:val="Kopfzeile Zchn"/>
     <w:basedOn w:val="Absatz-Standardschriftart"/>
+    <w:rsid w:val="0037787C"/>
     <w:rPr>
       <w:rFonts w:ascii="Arial" w:hAnsi="Arial" w:cs="Arial"/>
       <w:sz w:val="24"/>
@@ -34385,6 +34601,7 @@
   <w:style w:type="character" w:customStyle="1" w:styleId="FuzeileZchn">
     <w:name w:val="Fußzeile Zchn"/>
     <w:basedOn w:val="Absatz-Standardschriftart"/>
+    <w:rsid w:val="0037787C"/>
     <w:rPr>
       <w:rFonts w:ascii="Arial" w:hAnsi="Arial" w:cs="Arial"/>
       <w:sz w:val="24"/>
@@ -34394,6 +34611,7 @@
   <w:style w:type="character" w:customStyle="1" w:styleId="TextkrperZchn">
     <w:name w:val="Textkörper Zchn"/>
     <w:basedOn w:val="Absatz-Standardschriftart"/>
+    <w:rsid w:val="0037787C"/>
     <w:rPr>
       <w:rFonts w:ascii="Arial" w:hAnsi="Arial" w:cs="Arial"/>
       <w:sz w:val="24"/>
@@ -34403,6 +34621,7 @@
   <w:style w:type="character" w:customStyle="1" w:styleId="FunotentextZchn">
     <w:name w:val="Fußnotentext Zchn"/>
     <w:basedOn w:val="Absatz-Standardschriftart"/>
+    <w:rsid w:val="0037787C"/>
     <w:rPr>
       <w:rFonts w:ascii="Arial" w:hAnsi="Arial" w:cs="Arial"/>
       <w:sz w:val="20"/>
@@ -34412,6 +34631,7 @@
   <w:style w:type="character" w:styleId="Funotenzeichen">
     <w:name w:val="footnote reference"/>
     <w:basedOn w:val="Absatz-Standardschriftart"/>
+    <w:rsid w:val="0037787C"/>
     <w:rPr>
       <w:rFonts w:cs="Times New Roman"/>
       <w:vertAlign w:val="superscript"/>
@@ -34420,6 +34640,7 @@
   <w:style w:type="character" w:customStyle="1" w:styleId="SprechblasentextZchn">
     <w:name w:val="Sprechblasentext Zchn"/>
     <w:basedOn w:val="Absatz-Standardschriftart"/>
+    <w:rsid w:val="0037787C"/>
     <w:rPr>
       <w:rFonts w:ascii="Tahoma" w:hAnsi="Tahoma" w:cs="Tahoma"/>
       <w:sz w:val="16"/>
@@ -34428,63 +34649,75 @@
   </w:style>
   <w:style w:type="character" w:customStyle="1" w:styleId="ListLabel1">
     <w:name w:val="ListLabel 1"/>
+    <w:rsid w:val="0037787C"/>
     <w:rPr>
       <w:rFonts w:ascii="Liberation Serif" w:hAnsi="Liberation Serif" w:cs="Times New Roman"/>
     </w:rPr>
   </w:style>
   <w:style w:type="character" w:customStyle="1" w:styleId="ListLabel2">
     <w:name w:val="ListLabel 2"/>
+    <w:rsid w:val="0037787C"/>
     <w:rPr>
       <w:rFonts w:ascii="Liberation Serif" w:hAnsi="Liberation Serif"/>
     </w:rPr>
   </w:style>
   <w:style w:type="character" w:customStyle="1" w:styleId="IndexLink">
     <w:name w:val="Index Link"/>
+    <w:rsid w:val="0037787C"/>
   </w:style>
   <w:style w:type="character" w:customStyle="1" w:styleId="FootnoteCharacters">
     <w:name w:val="Footnote Characters"/>
+    <w:rsid w:val="0037787C"/>
   </w:style>
   <w:style w:type="character" w:customStyle="1" w:styleId="FootnoteAnchor">
     <w:name w:val="Footnote Anchor"/>
+    <w:rsid w:val="0037787C"/>
     <w:rPr>
       <w:vertAlign w:val="superscript"/>
     </w:rPr>
   </w:style>
   <w:style w:type="character" w:customStyle="1" w:styleId="EndnoteAnchor">
     <w:name w:val="Endnote Anchor"/>
+    <w:rsid w:val="0037787C"/>
     <w:rPr>
       <w:vertAlign w:val="superscript"/>
     </w:rPr>
   </w:style>
   <w:style w:type="character" w:customStyle="1" w:styleId="EndnoteCharacters">
     <w:name w:val="Endnote Characters"/>
+    <w:rsid w:val="0037787C"/>
   </w:style>
   <w:style w:type="character" w:customStyle="1" w:styleId="ListLabel3">
     <w:name w:val="ListLabel 3"/>
+    <w:rsid w:val="0037787C"/>
     <w:rPr>
       <w:rFonts w:cs="Symbol"/>
     </w:rPr>
   </w:style>
   <w:style w:type="character" w:customStyle="1" w:styleId="ListLabel4">
     <w:name w:val="ListLabel 4"/>
+    <w:rsid w:val="0037787C"/>
     <w:rPr>
       <w:rFonts w:cs="Courier New"/>
     </w:rPr>
   </w:style>
   <w:style w:type="character" w:customStyle="1" w:styleId="ListLabel5">
     <w:name w:val="ListLabel 5"/>
+    <w:rsid w:val="0037787C"/>
     <w:rPr>
       <w:rFonts w:cs="Wingdings"/>
     </w:rPr>
   </w:style>
   <w:style w:type="character" w:customStyle="1" w:styleId="ListLabel6">
     <w:name w:val="ListLabel 6"/>
+    <w:rsid w:val="0037787C"/>
     <w:rPr>
       <w:rFonts w:cs="Times New Roman"/>
     </w:rPr>
   </w:style>
   <w:style w:type="character" w:customStyle="1" w:styleId="ListLabel7">
     <w:name w:val="ListLabel 7"/>
+    <w:rsid w:val="0037787C"/>
     <w:rPr>
       <w:rFonts w:eastAsia="Times New Roman" w:cs="Times New Roman"/>
       <w:sz w:val="20"/>
@@ -34493,30 +34726,35 @@
   </w:style>
   <w:style w:type="character" w:customStyle="1" w:styleId="ListLabel8">
     <w:name w:val="ListLabel 8"/>
+    <w:rsid w:val="0037787C"/>
     <w:rPr>
       <w:rFonts w:eastAsia="Times New Roman"/>
     </w:rPr>
   </w:style>
   <w:style w:type="character" w:customStyle="1" w:styleId="ListLabel9">
     <w:name w:val="ListLabel 9"/>
+    <w:rsid w:val="0037787C"/>
     <w:rPr>
       <w:rFonts w:cs="Symbol"/>
     </w:rPr>
   </w:style>
   <w:style w:type="character" w:customStyle="1" w:styleId="ListLabel10">
     <w:name w:val="ListLabel 10"/>
+    <w:rsid w:val="0037787C"/>
     <w:rPr>
       <w:rFonts w:cs="Courier New"/>
     </w:rPr>
   </w:style>
   <w:style w:type="character" w:customStyle="1" w:styleId="ListLabel11">
     <w:name w:val="ListLabel 11"/>
+    <w:rsid w:val="0037787C"/>
     <w:rPr>
       <w:rFonts w:cs="Wingdings"/>
     </w:rPr>
   </w:style>
   <w:style w:type="character" w:customStyle="1" w:styleId="ListLabel12">
     <w:name w:val="ListLabel 12"/>
+    <w:rsid w:val="0037787C"/>
     <w:rPr>
       <w:sz w:val="20"/>
       <w:szCs w:val="20"/>
@@ -34524,24 +34762,28 @@
   </w:style>
   <w:style w:type="character" w:customStyle="1" w:styleId="ListLabel13">
     <w:name w:val="ListLabel 13"/>
+    <w:rsid w:val="0037787C"/>
     <w:rPr>
       <w:rFonts w:cs="Symbol"/>
     </w:rPr>
   </w:style>
   <w:style w:type="character" w:customStyle="1" w:styleId="ListLabel14">
     <w:name w:val="ListLabel 14"/>
+    <w:rsid w:val="0037787C"/>
     <w:rPr>
       <w:rFonts w:cs="Courier New"/>
     </w:rPr>
   </w:style>
   <w:style w:type="character" w:customStyle="1" w:styleId="ListLabel15">
     <w:name w:val="ListLabel 15"/>
+    <w:rsid w:val="0037787C"/>
     <w:rPr>
       <w:rFonts w:cs="Wingdings"/>
     </w:rPr>
   </w:style>
   <w:style w:type="character" w:customStyle="1" w:styleId="ListLabel16">
     <w:name w:val="ListLabel 16"/>
+    <w:rsid w:val="0037787C"/>
     <w:rPr>
       <w:sz w:val="20"/>
       <w:szCs w:val="20"/>
@@ -34551,6 +34793,7 @@
     <w:name w:val="Heading"/>
     <w:basedOn w:val="Standard"/>
     <w:next w:val="TextBody"/>
+    <w:rsid w:val="0037787C"/>
     <w:pPr>
       <w:keepNext/>
       <w:spacing w:before="240" w:after="120"/>
@@ -34564,6 +34807,7 @@
   <w:style w:type="paragraph" w:customStyle="1" w:styleId="TextBody">
     <w:name w:val="Text Body"/>
     <w:basedOn w:val="Standard"/>
+    <w:rsid w:val="0037787C"/>
     <w:pPr>
       <w:widowControl/>
       <w:spacing w:after="140" w:line="288" w:lineRule="auto"/>
@@ -34579,6 +34823,7 @@
   <w:style w:type="paragraph" w:styleId="Liste">
     <w:name w:val="List"/>
     <w:basedOn w:val="TextBody"/>
+    <w:rsid w:val="0037787C"/>
     <w:rPr>
       <w:rFonts w:cs="FreeSans"/>
     </w:rPr>
@@ -34586,6 +34831,7 @@
   <w:style w:type="paragraph" w:customStyle="1" w:styleId="Beschriftung1">
     <w:name w:val="Beschriftung1"/>
     <w:basedOn w:val="Standard"/>
+    <w:rsid w:val="0037787C"/>
     <w:pPr>
       <w:suppressLineNumbers/>
       <w:spacing w:before="120" w:after="120"/>
@@ -34598,6 +34844,7 @@
   <w:style w:type="paragraph" w:customStyle="1" w:styleId="Index">
     <w:name w:val="Index"/>
     <w:basedOn w:val="Standard"/>
+    <w:rsid w:val="0037787C"/>
     <w:pPr>
       <w:suppressLineNumbers/>
     </w:pPr>
@@ -34605,6 +34852,7 @@
   <w:style w:type="paragraph" w:styleId="Beschriftung">
     <w:name w:val="caption"/>
     <w:basedOn w:val="Standard"/>
+    <w:rsid w:val="0037787C"/>
     <w:pPr>
       <w:suppressLineNumbers/>
       <w:spacing w:before="120" w:after="120"/>
@@ -34617,6 +34865,7 @@
   <w:style w:type="paragraph" w:customStyle="1" w:styleId="Contents1">
     <w:name w:val="Contents 1"/>
     <w:basedOn w:val="Index"/>
+    <w:rsid w:val="0037787C"/>
     <w:pPr>
       <w:widowControl/>
       <w:tabs>
@@ -34633,6 +34882,7 @@
   <w:style w:type="paragraph" w:customStyle="1" w:styleId="Contents2">
     <w:name w:val="Contents 2"/>
     <w:basedOn w:val="Index"/>
+    <w:rsid w:val="0037787C"/>
     <w:pPr>
       <w:widowControl/>
       <w:ind w:left="240"/>
@@ -34645,6 +34895,7 @@
   </w:style>
   <w:style w:type="paragraph" w:customStyle="1" w:styleId="VMBeschreibung">
     <w:name w:val="VMBeschreibung"/>
+    <w:rsid w:val="0037787C"/>
     <w:pPr>
       <w:suppressAutoHyphens/>
       <w:jc w:val="both"/>
@@ -34659,6 +34910,7 @@
   </w:style>
   <w:style w:type="paragraph" w:customStyle="1" w:styleId="Produktgruppe">
     <w:name w:val="Produktgruppe"/>
+    <w:rsid w:val="0037787C"/>
     <w:pPr>
       <w:suppressAutoHyphens/>
       <w:spacing w:before="5000"/>
@@ -34674,6 +34926,7 @@
   </w:style>
   <w:style w:type="paragraph" w:customStyle="1" w:styleId="Produktname">
     <w:name w:val="Produktname"/>
+    <w:rsid w:val="0037787C"/>
     <w:pPr>
       <w:suppressAutoHyphens/>
       <w:spacing w:after="4000"/>
@@ -34691,6 +34944,7 @@
   </w:style>
   <w:style w:type="paragraph" w:customStyle="1" w:styleId="Standardabsatz">
     <w:name w:val="Standardabsatz"/>
+    <w:rsid w:val="0037787C"/>
     <w:pPr>
       <w:suppressAutoHyphens/>
       <w:spacing w:before="60" w:after="60"/>
@@ -34707,6 +34961,7 @@
   </w:style>
   <w:style w:type="paragraph" w:customStyle="1" w:styleId="Inhalt">
     <w:name w:val="Inhalt"/>
+    <w:rsid w:val="0037787C"/>
     <w:pPr>
       <w:suppressAutoHyphens/>
       <w:spacing w:before="240" w:after="240"/>
@@ -34725,6 +34980,7 @@
   <w:style w:type="paragraph" w:customStyle="1" w:styleId="Kopfzeile1">
     <w:name w:val="Kopfzeile1"/>
     <w:basedOn w:val="Standard"/>
+    <w:rsid w:val="0037787C"/>
     <w:pPr>
       <w:widowControl/>
       <w:tabs>
@@ -34740,6 +34996,7 @@
   </w:style>
   <w:style w:type="paragraph" w:customStyle="1" w:styleId="Dokumentinfos">
     <w:name w:val="Dokumentinfos"/>
+    <w:rsid w:val="0037787C"/>
     <w:pPr>
       <w:suppressAutoHyphens/>
       <w:spacing w:before="120" w:after="120"/>
@@ -34755,6 +35012,7 @@
   <w:style w:type="paragraph" w:customStyle="1" w:styleId="Fuzeile1">
     <w:name w:val="Fußzeile1"/>
     <w:basedOn w:val="Standard"/>
+    <w:rsid w:val="0037787C"/>
     <w:pPr>
       <w:widowControl/>
       <w:tabs>
@@ -34771,6 +35029,7 @@
   <w:style w:type="paragraph" w:customStyle="1" w:styleId="berschrift1Ausgeblendet">
     <w:name w:val="Überschrift1Ausgeblendet"/>
     <w:basedOn w:val="berschrift11"/>
+    <w:rsid w:val="0037787C"/>
     <w:pPr>
       <w:ind w:left="0" w:firstLine="0"/>
     </w:pPr>
@@ -34782,6 +35041,7 @@
   <w:style w:type="paragraph" w:customStyle="1" w:styleId="berschrift2ausgeblendet">
     <w:name w:val="Überschrift2ausgeblendet"/>
     <w:basedOn w:val="berschrift21"/>
+    <w:rsid w:val="0037787C"/>
     <w:pPr>
       <w:spacing w:after="120"/>
       <w:ind w:left="0" w:firstLine="0"/>
@@ -34793,6 +35053,7 @@
   </w:style>
   <w:style w:type="paragraph" w:customStyle="1" w:styleId="Bezugszeichenzeile">
     <w:name w:val="Bezugszeichenzeile"/>
+    <w:rsid w:val="0037787C"/>
     <w:pPr>
       <w:suppressAutoHyphens/>
       <w:jc w:val="both"/>
@@ -34805,6 +35066,7 @@
   </w:style>
   <w:style w:type="paragraph" w:customStyle="1" w:styleId="Default">
     <w:name w:val="Default"/>
+    <w:rsid w:val="0037787C"/>
     <w:pPr>
       <w:suppressAutoHyphens/>
     </w:pPr>
@@ -34816,6 +35078,7 @@
   </w:style>
   <w:style w:type="paragraph" w:styleId="Funotentext">
     <w:name w:val="footnote text"/>
+    <w:rsid w:val="0037787C"/>
     <w:pPr>
       <w:suppressAutoHyphens/>
       <w:jc w:val="both"/>
@@ -34832,6 +35095,7 @@
     <w:name w:val="List Paragraph"/>
     <w:uiPriority w:val="34"/>
     <w:qFormat/>
+    <w:rsid w:val="0037787C"/>
     <w:pPr>
       <w:suppressAutoHyphens/>
       <w:ind w:left="708"/>
@@ -34845,6 +35109,7 @@
   </w:style>
   <w:style w:type="paragraph" w:styleId="Sprechblasentext">
     <w:name w:val="Balloon Text"/>
+    <w:rsid w:val="0037787C"/>
     <w:pPr>
       <w:suppressAutoHyphens/>
       <w:jc w:val="both"/>
@@ -34860,19 +35125,23 @@
   <w:style w:type="paragraph" w:customStyle="1" w:styleId="Footnote">
     <w:name w:val="Footnote"/>
     <w:basedOn w:val="Standard"/>
+    <w:rsid w:val="0037787C"/>
   </w:style>
   <w:style w:type="paragraph" w:customStyle="1" w:styleId="TableContents">
     <w:name w:val="Table Contents"/>
     <w:basedOn w:val="Standard"/>
+    <w:rsid w:val="0037787C"/>
   </w:style>
   <w:style w:type="paragraph" w:customStyle="1" w:styleId="TableHeading">
     <w:name w:val="Table Heading"/>
     <w:basedOn w:val="TableContents"/>
+    <w:rsid w:val="0037787C"/>
   </w:style>
-  <w:style w:type="table" w:styleId="Tabellenraster">
+  <w:style w:type="table" w:styleId="Tabellengitternetz">
     <w:name w:val="Table Grid"/>
     <w:basedOn w:val="NormaleTabelle"/>
     <w:uiPriority w:val="99"/>
+    <w:rsid w:val="0037787C"/>
     <w:pPr>
       <w:jc w:val="both"/>
     </w:pPr>
@@ -34883,6 +35152,7 @@
       <w:lang w:val="de-DE" w:eastAsia="de-DE" w:bidi="ar-SA"/>
     </w:rPr>
     <w:tblPr>
+      <w:tblInd w:w="0" w:type="dxa"/>
       <w:tblBorders>
         <w:top w:val="single" w:sz="4" w:space="0" w:color="auto"/>
         <w:left w:val="single" w:sz="4" w:space="0" w:color="auto"/>
@@ -34891,6 +35161,12 @@
         <w:insideH w:val="single" w:sz="4" w:space="0" w:color="auto"/>
         <w:insideV w:val="single" w:sz="4" w:space="0" w:color="auto"/>
       </w:tblBorders>
+      <w:tblCellMar>
+        <w:top w:w="0" w:type="dxa"/>
+        <w:left w:w="108" w:type="dxa"/>
+        <w:bottom w:w="0" w:type="dxa"/>
+        <w:right w:w="108" w:type="dxa"/>
+      </w:tblCellMar>
     </w:tblPr>
   </w:style>
 </w:styles>

</xml_diff>

<commit_message>
Ringschlussbehandlung aus Anforderungsdokument entfernt (UC-1)
</commit_message>
<xml_diff>
--- a/Basisverzeichnis/trunk/01_Analyse/Anforderungen.docx
+++ b/Basisverzeichnis/trunk/01_Analyse/Anforderungen.docx
@@ -1,6 +1,6 @@
 
 <file path=word/document.xml><?xml version="1.0" encoding="utf-8"?>
-<w:document xmlns:ve="http://schemas.openxmlformats.org/markup-compatibility/2006" xmlns:o="urn:schemas-microsoft-com:office:office" xmlns:r="http://schemas.openxmlformats.org/officeDocument/2006/relationships" xmlns:m="http://schemas.openxmlformats.org/officeDocument/2006/math" xmlns:v="urn:schemas-microsoft-com:vml" xmlns:wp="http://schemas.openxmlformats.org/drawingml/2006/wordprocessingDrawing" xmlns:w10="urn:schemas-microsoft-com:office:word" xmlns:w="http://schemas.openxmlformats.org/wordprocessingml/2006/main" xmlns:wne="http://schemas.microsoft.com/office/word/2006/wordml">
+<w:document xmlns:wpc="http://schemas.microsoft.com/office/word/2010/wordprocessingCanvas" xmlns:mc="http://schemas.openxmlformats.org/markup-compatibility/2006" xmlns:o="urn:schemas-microsoft-com:office:office" xmlns:r="http://schemas.openxmlformats.org/officeDocument/2006/relationships" xmlns:m="http://schemas.openxmlformats.org/officeDocument/2006/math" xmlns:v="urn:schemas-microsoft-com:vml" xmlns:wp14="http://schemas.microsoft.com/office/word/2010/wordprocessingDrawing" xmlns:wp="http://schemas.openxmlformats.org/drawingml/2006/wordprocessingDrawing" xmlns:w10="urn:schemas-microsoft-com:office:word" xmlns:w="http://schemas.openxmlformats.org/wordprocessingml/2006/main" xmlns:w14="http://schemas.microsoft.com/office/word/2010/wordml" xmlns:wpg="http://schemas.microsoft.com/office/word/2010/wordprocessingGroup" xmlns:wpi="http://schemas.microsoft.com/office/word/2010/wordprocessingInk" xmlns:wne="http://schemas.microsoft.com/office/word/2006/wordml" xmlns:wps="http://schemas.microsoft.com/office/word/2010/wordprocessingShape" mc:Ignorable="w14 wp14">
   <w:body>
     <w:p>
       <w:pPr>
@@ -150,7 +150,7 @@
           <w:left w:w="-5" w:type="dxa"/>
           <w:right w:w="0" w:type="dxa"/>
         </w:tblCellMar>
-        <w:tblLook w:val="04A0"/>
+        <w:tblLook w:val="04A0" w:firstRow="1" w:lastRow="0" w:firstColumn="1" w:lastColumn="0" w:noHBand="0" w:noVBand="1"/>
       </w:tblPr>
       <w:tblGrid>
         <w:gridCol w:w="1890"/>
@@ -759,7 +759,7 @@
           <w:left w:w="-5" w:type="dxa"/>
           <w:right w:w="0" w:type="dxa"/>
         </w:tblCellMar>
-        <w:tblLook w:val="04A0"/>
+        <w:tblLook w:val="04A0" w:firstRow="1" w:lastRow="0" w:firstColumn="1" w:lastColumn="0" w:noHBand="0" w:noVBand="1"/>
       </w:tblPr>
       <w:tblGrid>
         <w:gridCol w:w="2060"/>
@@ -843,13 +843,7 @@
               <w:rPr>
                 <w:lang w:val="de-DE"/>
               </w:rPr>
-              <w:t xml:space="preserve">[nicht </w:t>
-            </w:r>
-            <w:r>
-              <w:rPr>
-                <w:lang w:val="de-DE"/>
-              </w:rPr>
-              <w:t>beteiligt]</w:t>
+              <w:t>[nicht beteiligt]</w:t>
             </w:r>
             <w:r>
               <w:rPr>
@@ -911,7 +905,7 @@
           <w:left w:w="-5" w:type="dxa"/>
           <w:right w:w="0" w:type="dxa"/>
         </w:tblCellMar>
-        <w:tblLook w:val="04A0"/>
+        <w:tblLook w:val="04A0" w:firstRow="1" w:lastRow="0" w:firstColumn="1" w:lastColumn="0" w:noHBand="0" w:noVBand="1"/>
       </w:tblPr>
       <w:tblGrid>
         <w:gridCol w:w="475"/>
@@ -1012,15 +1006,7 @@
             </w:r>
             <w:proofErr w:type="spellEnd"/>
             <w:r>
-              <w:t xml:space="preserve"> </w:t>
-            </w:r>
-            <w:proofErr w:type="spellStart"/>
-            <w:r>
-              <w:t>der</w:t>
-            </w:r>
-            <w:proofErr w:type="spellEnd"/>
-            <w:r>
-              <w:t xml:space="preserve"> </w:t>
+              <w:t xml:space="preserve"> der </w:t>
             </w:r>
             <w:proofErr w:type="spellStart"/>
             <w:r>
@@ -1664,7 +1650,7 @@
           <w:left w:w="-5" w:type="dxa"/>
           <w:right w:w="0" w:type="dxa"/>
         </w:tblCellMar>
-        <w:tblLook w:val="04A0"/>
+        <w:tblLook w:val="04A0" w:firstRow="1" w:lastRow="0" w:firstColumn="1" w:lastColumn="0" w:noHBand="0" w:noVBand="1"/>
       </w:tblPr>
       <w:tblGrid>
         <w:gridCol w:w="1364"/>
@@ -1976,7 +1962,7 @@
       <w:r>
         <w:fldChar w:fldCharType="separate"/>
       </w:r>
-      <w:hyperlink r:id="rId7" w:anchor="_Toc382574146" w:history="1">
+      <w:hyperlink r:id="rId8" w:anchor="_Toc382574146" w:history="1">
         <w:r>
           <w:rPr>
             <w:rStyle w:val="IndexLink"/>
@@ -1988,7 +1974,7 @@
           <w:t>1</w:t>
         </w:r>
       </w:hyperlink>
-      <w:hyperlink r:id="rId8" w:anchor="_Toc382574146" w:history="1">
+      <w:hyperlink r:id="rId9" w:anchor="_Toc382574146" w:history="1">
         <w:r>
           <w:rPr>
             <w:rStyle w:val="IndexLink"/>
@@ -2000,7 +1986,7 @@
           <w:tab/>
         </w:r>
       </w:hyperlink>
-      <w:hyperlink r:id="rId9" w:anchor="_Toc382574146" w:history="1">
+      <w:hyperlink r:id="rId10" w:anchor="_Toc382574146" w:history="1">
         <w:r>
           <w:rPr>
             <w:rStyle w:val="IndexLink"/>
@@ -2012,7 +1998,7 @@
           <w:t>Einleitung</w:t>
         </w:r>
       </w:hyperlink>
-      <w:hyperlink r:id="rId10" w:anchor="_Toc382574146" w:history="1">
+      <w:hyperlink r:id="rId11" w:anchor="_Toc382574146" w:history="1">
         <w:r>
           <w:rPr>
             <w:rStyle w:val="IndexLink"/>
@@ -2031,7 +2017,7 @@
           <w:lang w:val="en-US" w:eastAsia="en-US"/>
         </w:rPr>
       </w:pPr>
-      <w:hyperlink r:id="rId11" w:anchor="_Toc382574147" w:history="1">
+      <w:hyperlink r:id="rId12" w:anchor="_Toc382574147" w:history="1">
         <w:r>
           <w:rPr>
             <w:rStyle w:val="IndexLink"/>
@@ -2043,7 +2029,7 @@
           <w:t>2</w:t>
         </w:r>
       </w:hyperlink>
-      <w:hyperlink r:id="rId12" w:anchor="_Toc382574147" w:history="1">
+      <w:hyperlink r:id="rId13" w:anchor="_Toc382574147" w:history="1">
         <w:r>
           <w:rPr>
             <w:rStyle w:val="IndexLink"/>
@@ -2055,7 +2041,7 @@
           <w:tab/>
         </w:r>
       </w:hyperlink>
-      <w:hyperlink r:id="rId13" w:anchor="_Toc382574147" w:history="1">
+      <w:hyperlink r:id="rId14" w:anchor="_Toc382574147" w:history="1">
         <w:r>
           <w:rPr>
             <w:rStyle w:val="IndexLink"/>
@@ -2064,20 +2050,10 @@
             <w:u w:val="single"/>
             <w:lang w:val="en-US" w:eastAsia="en-US"/>
           </w:rPr>
-          <w:t>Ausgangssituation und Zielset</w:t>
-        </w:r>
-        <w:r>
-          <w:rPr>
-            <w:rStyle w:val="IndexLink"/>
-            <w:rFonts w:cs="Times New Roman"/>
-            <w:color w:val="0000FF"/>
-            <w:u w:val="single"/>
-            <w:lang w:val="en-US" w:eastAsia="en-US"/>
-          </w:rPr>
-          <w:t>zung</w:t>
+          <w:t>Ausgangssituation und Zielsetzung</w:t>
         </w:r>
       </w:hyperlink>
-      <w:hyperlink r:id="rId14" w:anchor="_Toc382574147" w:history="1">
+      <w:hyperlink r:id="rId15" w:anchor="_Toc382574147" w:history="1">
         <w:r>
           <w:rPr>
             <w:rStyle w:val="IndexLink"/>
@@ -2096,7 +2072,7 @@
           <w:lang w:val="en-US" w:eastAsia="en-US"/>
         </w:rPr>
       </w:pPr>
-      <w:hyperlink r:id="rId15" w:anchor="_Toc382574148" w:history="1">
+      <w:hyperlink r:id="rId16" w:anchor="_Toc382574148" w:history="1">
         <w:r>
           <w:rPr>
             <w:rStyle w:val="IndexLink"/>
@@ -2108,7 +2084,7 @@
           <w:t>3</w:t>
         </w:r>
       </w:hyperlink>
-      <w:hyperlink r:id="rId16" w:anchor="_Toc382574148" w:history="1">
+      <w:hyperlink r:id="rId17" w:anchor="_Toc382574148" w:history="1">
         <w:r>
           <w:rPr>
             <w:rStyle w:val="IndexLink"/>
@@ -2120,7 +2096,7 @@
           <w:tab/>
         </w:r>
       </w:hyperlink>
-      <w:hyperlink r:id="rId17" w:anchor="_Toc382574148" w:history="1">
+      <w:hyperlink r:id="rId18" w:anchor="_Toc382574148" w:history="1">
         <w:r>
           <w:rPr>
             <w:rStyle w:val="IndexLink"/>
@@ -2132,7 +2108,7 @@
           <w:t>Funktionale Anforderungen</w:t>
         </w:r>
       </w:hyperlink>
-      <w:hyperlink r:id="rId18" w:anchor="_Toc382574148" w:history="1">
+      <w:hyperlink r:id="rId19" w:anchor="_Toc382574148" w:history="1">
         <w:r>
           <w:rPr>
             <w:rStyle w:val="IndexLink"/>
@@ -2155,7 +2131,7 @@
           <w:lang w:val="en-US" w:eastAsia="en-US"/>
         </w:rPr>
       </w:pPr>
-      <w:hyperlink r:id="rId19" w:anchor="_Toc382574149" w:history="1">
+      <w:hyperlink r:id="rId20" w:anchor="_Toc382574149" w:history="1">
         <w:r>
           <w:rPr>
             <w:rStyle w:val="IndexLink"/>
@@ -2167,7 +2143,7 @@
           <w:t>3.1</w:t>
         </w:r>
       </w:hyperlink>
-      <w:hyperlink r:id="rId20" w:anchor="_Toc382574149" w:history="1">
+      <w:hyperlink r:id="rId21" w:anchor="_Toc382574149" w:history="1">
         <w:r>
           <w:rPr>
             <w:rStyle w:val="IndexLink"/>
@@ -2179,7 +2155,7 @@
           <w:tab/>
         </w:r>
       </w:hyperlink>
-      <w:hyperlink r:id="rId21" w:anchor="_Toc382574149" w:history="1">
+      <w:hyperlink r:id="rId22" w:anchor="_Toc382574149" w:history="1">
         <w:r>
           <w:rPr>
             <w:rStyle w:val="IndexLink"/>
@@ -2191,7 +2167,7 @@
           <w:t>Use-Case Übersicht</w:t>
         </w:r>
       </w:hyperlink>
-      <w:hyperlink r:id="rId22" w:anchor="_Toc382574149" w:history="1">
+      <w:hyperlink r:id="rId23" w:anchor="_Toc382574149" w:history="1">
         <w:r>
           <w:rPr>
             <w:rStyle w:val="IndexLink"/>
@@ -2214,7 +2190,7 @@
           <w:lang w:val="en-US" w:eastAsia="en-US"/>
         </w:rPr>
       </w:pPr>
-      <w:hyperlink r:id="rId23" w:anchor="_Toc382574150" w:history="1">
+      <w:hyperlink r:id="rId24" w:anchor="_Toc382574150" w:history="1">
         <w:r>
           <w:rPr>
             <w:rStyle w:val="IndexLink"/>
@@ -2226,7 +2202,7 @@
           <w:t>3.2</w:t>
         </w:r>
       </w:hyperlink>
-      <w:hyperlink r:id="rId24" w:anchor="_Toc382574150" w:history="1">
+      <w:hyperlink r:id="rId25" w:anchor="_Toc382574150" w:history="1">
         <w:r>
           <w:rPr>
             <w:rStyle w:val="IndexLink"/>
@@ -2238,7 +2214,7 @@
           <w:tab/>
         </w:r>
       </w:hyperlink>
-      <w:hyperlink r:id="rId25" w:anchor="_Toc382574150" w:history="1">
+      <w:hyperlink r:id="rId26" w:anchor="_Toc382574150" w:history="1">
         <w:r>
           <w:rPr>
             <w:rStyle w:val="IndexLink"/>
@@ -2250,7 +2226,7 @@
           <w:t>Use-Beschreibungen</w:t>
         </w:r>
       </w:hyperlink>
-      <w:hyperlink r:id="rId26" w:anchor="_Toc382574150" w:history="1">
+      <w:hyperlink r:id="rId27" w:anchor="_Toc382574150" w:history="1">
         <w:r>
           <w:rPr>
             <w:rStyle w:val="IndexLink"/>
@@ -2273,7 +2249,7 @@
           <w:lang w:val="en-US" w:eastAsia="en-US"/>
         </w:rPr>
       </w:pPr>
-      <w:hyperlink r:id="rId27" w:anchor="_Toc382574151" w:history="1">
+      <w:hyperlink r:id="rId28" w:anchor="_Toc382574151" w:history="1">
         <w:r>
           <w:rPr>
             <w:rStyle w:val="IndexLink"/>
@@ -2285,7 +2261,7 @@
           <w:t>3.3</w:t>
         </w:r>
       </w:hyperlink>
-      <w:hyperlink r:id="rId28" w:anchor="_Toc382574151" w:history="1">
+      <w:hyperlink r:id="rId29" w:anchor="_Toc382574151" w:history="1">
         <w:r>
           <w:rPr>
             <w:rStyle w:val="IndexLink"/>
@@ -2297,7 +2273,7 @@
           <w:tab/>
         </w:r>
       </w:hyperlink>
-      <w:hyperlink r:id="rId29" w:anchor="_Toc382574151" w:history="1">
+      <w:hyperlink r:id="rId30" w:anchor="_Toc382574151" w:history="1">
         <w:r>
           <w:rPr>
             <w:rStyle w:val="IndexLink"/>
@@ -2309,7 +2285,7 @@
           <w:t>(Sonstige) Funktionalität</w:t>
         </w:r>
       </w:hyperlink>
-      <w:hyperlink r:id="rId30" w:anchor="_Toc382574151" w:history="1">
+      <w:hyperlink r:id="rId31" w:anchor="_Toc382574151" w:history="1">
         <w:r>
           <w:rPr>
             <w:rStyle w:val="IndexLink"/>
@@ -2332,7 +2308,7 @@
           <w:lang w:val="en-US" w:eastAsia="en-US"/>
         </w:rPr>
       </w:pPr>
-      <w:hyperlink r:id="rId31" w:anchor="_Toc382574152" w:history="1">
+      <w:hyperlink r:id="rId32" w:anchor="_Toc382574152" w:history="1">
         <w:r>
           <w:rPr>
             <w:rStyle w:val="IndexLink"/>
@@ -2344,7 +2320,7 @@
           <w:t>3.4</w:t>
         </w:r>
       </w:hyperlink>
-      <w:hyperlink r:id="rId32" w:anchor="_Toc382574152" w:history="1">
+      <w:hyperlink r:id="rId33" w:anchor="_Toc382574152" w:history="1">
         <w:r>
           <w:rPr>
             <w:rStyle w:val="IndexLink"/>
@@ -2356,7 +2332,7 @@
           <w:tab/>
         </w:r>
       </w:hyperlink>
-      <w:hyperlink r:id="rId33" w:anchor="_Toc382574152" w:history="1">
+      <w:hyperlink r:id="rId34" w:anchor="_Toc382574152" w:history="1">
         <w:r>
           <w:rPr>
             <w:rStyle w:val="IndexLink"/>
@@ -2365,20 +2341,10 @@
             <w:u w:val="single"/>
             <w:lang w:val="en-US" w:eastAsia="en-US"/>
           </w:rPr>
-          <w:t>Modell des Problembereichs (Konzeptionelles Datenmo</w:t>
-        </w:r>
-        <w:r>
-          <w:rPr>
-            <w:rStyle w:val="IndexLink"/>
-            <w:rFonts w:cs="Times New Roman"/>
-            <w:color w:val="0000FF"/>
-            <w:u w:val="single"/>
-            <w:lang w:val="en-US" w:eastAsia="en-US"/>
-          </w:rPr>
-          <w:t>dell)</w:t>
+          <w:t>Modell des Problembereichs (Konzeptionelles Datenmodell)</w:t>
         </w:r>
       </w:hyperlink>
-      <w:hyperlink r:id="rId34" w:anchor="_Toc382574152" w:history="1">
+      <w:hyperlink r:id="rId35" w:anchor="_Toc382574152" w:history="1">
         <w:r>
           <w:rPr>
             <w:rStyle w:val="IndexLink"/>
@@ -2397,7 +2363,7 @@
           <w:lang w:val="en-US" w:eastAsia="en-US"/>
         </w:rPr>
       </w:pPr>
-      <w:hyperlink r:id="rId35" w:anchor="_Toc382574153" w:history="1">
+      <w:hyperlink r:id="rId36" w:anchor="_Toc382574153" w:history="1">
         <w:r>
           <w:rPr>
             <w:rStyle w:val="IndexLink"/>
@@ -2409,7 +2375,7 @@
           <w:t>4</w:t>
         </w:r>
       </w:hyperlink>
-      <w:hyperlink r:id="rId36" w:anchor="_Toc382574153" w:history="1">
+      <w:hyperlink r:id="rId37" w:anchor="_Toc382574153" w:history="1">
         <w:r>
           <w:rPr>
             <w:rStyle w:val="IndexLink"/>
@@ -2421,7 +2387,7 @@
           <w:tab/>
         </w:r>
       </w:hyperlink>
-      <w:hyperlink r:id="rId37" w:anchor="_Toc382574153" w:history="1">
+      <w:hyperlink r:id="rId38" w:anchor="_Toc382574153" w:history="1">
         <w:r>
           <w:rPr>
             <w:rStyle w:val="IndexLink"/>
@@ -2433,7 +2399,7 @@
           <w:t>Nicht-Funktionale Anforderungen</w:t>
         </w:r>
       </w:hyperlink>
-      <w:hyperlink r:id="rId38" w:anchor="_Toc382574153" w:history="1">
+      <w:hyperlink r:id="rId39" w:anchor="_Toc382574153" w:history="1">
         <w:r>
           <w:rPr>
             <w:rStyle w:val="IndexLink"/>
@@ -2456,7 +2422,7 @@
           <w:lang w:val="en-US" w:eastAsia="en-US"/>
         </w:rPr>
       </w:pPr>
-      <w:hyperlink r:id="rId39" w:anchor="_Toc382574154" w:history="1">
+      <w:hyperlink r:id="rId40" w:anchor="_Toc382574154" w:history="1">
         <w:r>
           <w:rPr>
             <w:rStyle w:val="IndexLink"/>
@@ -2468,7 +2434,7 @@
           <w:t>4.1</w:t>
         </w:r>
       </w:hyperlink>
-      <w:hyperlink r:id="rId40" w:anchor="_Toc382574154" w:history="1">
+      <w:hyperlink r:id="rId41" w:anchor="_Toc382574154" w:history="1">
         <w:r>
           <w:rPr>
             <w:rStyle w:val="IndexLink"/>
@@ -2480,7 +2446,7 @@
           <w:tab/>
         </w:r>
       </w:hyperlink>
-      <w:hyperlink r:id="rId41" w:anchor="_Toc382574154" w:history="1">
+      <w:hyperlink r:id="rId42" w:anchor="_Toc382574154" w:history="1">
         <w:r>
           <w:rPr>
             <w:rStyle w:val="IndexLink"/>
@@ -2492,7 +2458,7 @@
           <w:t>Benutzbarkeit (Usability)</w:t>
         </w:r>
       </w:hyperlink>
-      <w:hyperlink r:id="rId42" w:anchor="_Toc382574154" w:history="1">
+      <w:hyperlink r:id="rId43" w:anchor="_Toc382574154" w:history="1">
         <w:r>
           <w:rPr>
             <w:rStyle w:val="IndexLink"/>
@@ -2515,7 +2481,7 @@
           <w:lang w:val="en-US" w:eastAsia="en-US"/>
         </w:rPr>
       </w:pPr>
-      <w:hyperlink r:id="rId43" w:anchor="_Toc382574155" w:history="1">
+      <w:hyperlink r:id="rId44" w:anchor="_Toc382574155" w:history="1">
         <w:r>
           <w:rPr>
             <w:rStyle w:val="IndexLink"/>
@@ -2527,7 +2493,7 @@
           <w:t>4.2</w:t>
         </w:r>
       </w:hyperlink>
-      <w:hyperlink r:id="rId44" w:anchor="_Toc382574155" w:history="1">
+      <w:hyperlink r:id="rId45" w:anchor="_Toc382574155" w:history="1">
         <w:r>
           <w:rPr>
             <w:rStyle w:val="IndexLink"/>
@@ -2539,7 +2505,7 @@
           <w:tab/>
         </w:r>
       </w:hyperlink>
-      <w:hyperlink r:id="rId45" w:anchor="_Toc382574155" w:history="1">
+      <w:hyperlink r:id="rId46" w:anchor="_Toc382574155" w:history="1">
         <w:r>
           <w:rPr>
             <w:rStyle w:val="IndexLink"/>
@@ -2551,7 +2517,7 @@
           <w:t>Zuverlässigkeit (Reliability)</w:t>
         </w:r>
       </w:hyperlink>
-      <w:hyperlink r:id="rId46" w:anchor="_Toc382574155" w:history="1">
+      <w:hyperlink r:id="rId47" w:anchor="_Toc382574155" w:history="1">
         <w:r>
           <w:rPr>
             <w:rStyle w:val="IndexLink"/>
@@ -2574,7 +2540,7 @@
           <w:lang w:val="en-US" w:eastAsia="en-US"/>
         </w:rPr>
       </w:pPr>
-      <w:hyperlink r:id="rId47" w:anchor="_Toc382574156" w:history="1">
+      <w:hyperlink r:id="rId48" w:anchor="_Toc382574156" w:history="1">
         <w:r>
           <w:rPr>
             <w:rStyle w:val="IndexLink"/>
@@ -2586,7 +2552,7 @@
           <w:t>4.3</w:t>
         </w:r>
       </w:hyperlink>
-      <w:hyperlink r:id="rId48" w:anchor="_Toc382574156" w:history="1">
+      <w:hyperlink r:id="rId49" w:anchor="_Toc382574156" w:history="1">
         <w:r>
           <w:rPr>
             <w:rStyle w:val="IndexLink"/>
@@ -2598,7 +2564,7 @@
           <w:tab/>
         </w:r>
       </w:hyperlink>
-      <w:hyperlink r:id="rId49" w:anchor="_Toc382574156" w:history="1">
+      <w:hyperlink r:id="rId50" w:anchor="_Toc382574156" w:history="1">
         <w:r>
           <w:rPr>
             <w:rStyle w:val="IndexLink"/>
@@ -2610,7 +2576,7 @@
           <w:t>Leistung (Performance)</w:t>
         </w:r>
       </w:hyperlink>
-      <w:hyperlink r:id="rId50" w:anchor="_Toc382574156" w:history="1">
+      <w:hyperlink r:id="rId51" w:anchor="_Toc382574156" w:history="1">
         <w:r>
           <w:rPr>
             <w:rStyle w:val="IndexLink"/>
@@ -2633,7 +2599,7 @@
           <w:lang w:val="en-US" w:eastAsia="en-US"/>
         </w:rPr>
       </w:pPr>
-      <w:hyperlink r:id="rId51" w:anchor="_Toc382574157" w:history="1">
+      <w:hyperlink r:id="rId52" w:anchor="_Toc382574157" w:history="1">
         <w:r>
           <w:rPr>
             <w:rStyle w:val="IndexLink"/>
@@ -2645,7 +2611,7 @@
           <w:t>4.4</w:t>
         </w:r>
       </w:hyperlink>
-      <w:hyperlink r:id="rId52" w:anchor="_Toc382574157" w:history="1">
+      <w:hyperlink r:id="rId53" w:anchor="_Toc382574157" w:history="1">
         <w:r>
           <w:rPr>
             <w:rStyle w:val="IndexLink"/>
@@ -2657,7 +2623,7 @@
           <w:tab/>
         </w:r>
       </w:hyperlink>
-      <w:hyperlink r:id="rId53" w:anchor="_Toc382574157" w:history="1">
+      <w:hyperlink r:id="rId54" w:anchor="_Toc382574157" w:history="1">
         <w:r>
           <w:rPr>
             <w:rStyle w:val="IndexLink"/>
@@ -2669,7 +2635,7 @@
           <w:t>Unterstützbarkeit (Supportability)</w:t>
         </w:r>
       </w:hyperlink>
-      <w:hyperlink r:id="rId54" w:anchor="_Toc382574157" w:history="1">
+      <w:hyperlink r:id="rId55" w:anchor="_Toc382574157" w:history="1">
         <w:r>
           <w:rPr>
             <w:rStyle w:val="IndexLink"/>
@@ -2692,7 +2658,7 @@
           <w:lang w:val="en-US" w:eastAsia="en-US"/>
         </w:rPr>
       </w:pPr>
-      <w:hyperlink r:id="rId55" w:anchor="_Toc382574158" w:history="1">
+      <w:hyperlink r:id="rId56" w:anchor="_Toc382574158" w:history="1">
         <w:r>
           <w:rPr>
             <w:rStyle w:val="IndexLink"/>
@@ -2704,7 +2670,7 @@
           <w:t>4.5</w:t>
         </w:r>
       </w:hyperlink>
-      <w:hyperlink r:id="rId56" w:anchor="_Toc382574158" w:history="1">
+      <w:hyperlink r:id="rId57" w:anchor="_Toc382574158" w:history="1">
         <w:r>
           <w:rPr>
             <w:rStyle w:val="IndexLink"/>
@@ -2716,7 +2682,7 @@
           <w:tab/>
         </w:r>
       </w:hyperlink>
-      <w:hyperlink r:id="rId57" w:anchor="_Toc382574158" w:history="1">
+      <w:hyperlink r:id="rId58" w:anchor="_Toc382574158" w:history="1">
         <w:r>
           <w:rPr>
             <w:rStyle w:val="IndexLink"/>
@@ -2728,7 +2694,7 @@
           <w:t>Sonstige Einschränkungen</w:t>
         </w:r>
       </w:hyperlink>
-      <w:hyperlink r:id="rId58" w:anchor="_Toc382574158" w:history="1">
+      <w:hyperlink r:id="rId59" w:anchor="_Toc382574158" w:history="1">
         <w:r>
           <w:rPr>
             <w:rStyle w:val="IndexLink"/>
@@ -2747,7 +2713,7 @@
           <w:lang w:val="en-US" w:eastAsia="en-US"/>
         </w:rPr>
       </w:pPr>
-      <w:hyperlink r:id="rId59" w:anchor="_Toc382574159" w:history="1">
+      <w:hyperlink r:id="rId60" w:anchor="_Toc382574159" w:history="1">
         <w:r>
           <w:rPr>
             <w:rStyle w:val="IndexLink"/>
@@ -2759,7 +2725,7 @@
           <w:t>5</w:t>
         </w:r>
       </w:hyperlink>
-      <w:hyperlink r:id="rId60" w:anchor="_Toc382574159" w:history="1">
+      <w:hyperlink r:id="rId61" w:anchor="_Toc382574159" w:history="1">
         <w:r>
           <w:rPr>
             <w:rStyle w:val="IndexLink"/>
@@ -2771,7 +2737,7 @@
           <w:tab/>
         </w:r>
       </w:hyperlink>
-      <w:hyperlink r:id="rId61" w:anchor="_Toc382574159" w:history="1">
+      <w:hyperlink r:id="rId62" w:anchor="_Toc382574159" w:history="1">
         <w:r>
           <w:rPr>
             <w:rStyle w:val="IndexLink"/>
@@ -2783,7 +2749,7 @@
           <w:t>Risikoakzeptanz</w:t>
         </w:r>
       </w:hyperlink>
-      <w:hyperlink r:id="rId62" w:anchor="_Toc382574159" w:history="1">
+      <w:hyperlink r:id="rId63" w:anchor="_Toc382574159" w:history="1">
         <w:r>
           <w:rPr>
             <w:rStyle w:val="IndexLink"/>
@@ -2802,7 +2768,7 @@
           <w:lang w:val="en-US" w:eastAsia="en-US"/>
         </w:rPr>
       </w:pPr>
-      <w:hyperlink r:id="rId63" w:anchor="_Toc382574160" w:history="1">
+      <w:hyperlink r:id="rId64" w:anchor="_Toc382574160" w:history="1">
         <w:r>
           <w:rPr>
             <w:rStyle w:val="IndexLink"/>
@@ -2814,7 +2780,7 @@
           <w:t>6</w:t>
         </w:r>
       </w:hyperlink>
-      <w:hyperlink r:id="rId64" w:anchor="_Toc382574160" w:history="1">
+      <w:hyperlink r:id="rId65" w:anchor="_Toc382574160" w:history="1">
         <w:r>
           <w:rPr>
             <w:rStyle w:val="IndexLink"/>
@@ -2826,7 +2792,7 @@
           <w:tab/>
         </w:r>
       </w:hyperlink>
-      <w:hyperlink r:id="rId65" w:anchor="_Toc382574160" w:history="1">
+      <w:hyperlink r:id="rId66" w:anchor="_Toc382574160" w:history="1">
         <w:r>
           <w:rPr>
             <w:rStyle w:val="IndexLink"/>
@@ -2838,7 +2804,7 @@
           <w:t>Skizze der Gesamtsystemarchitektur</w:t>
         </w:r>
       </w:hyperlink>
-      <w:hyperlink r:id="rId66" w:anchor="_Toc382574160" w:history="1">
+      <w:hyperlink r:id="rId67" w:anchor="_Toc382574160" w:history="1">
         <w:r>
           <w:rPr>
             <w:rStyle w:val="IndexLink"/>
@@ -2857,7 +2823,7 @@
           <w:lang w:val="en-US" w:eastAsia="en-US"/>
         </w:rPr>
       </w:pPr>
-      <w:hyperlink r:id="rId67" w:anchor="_Toc382574161" w:history="1">
+      <w:hyperlink r:id="rId68" w:anchor="_Toc382574161" w:history="1">
         <w:r>
           <w:rPr>
             <w:rStyle w:val="IndexLink"/>
@@ -2869,7 +2835,7 @@
           <w:t>7</w:t>
         </w:r>
       </w:hyperlink>
-      <w:hyperlink r:id="rId68" w:anchor="_Toc382574161" w:history="1">
+      <w:hyperlink r:id="rId69" w:anchor="_Toc382574161" w:history="1">
         <w:r>
           <w:rPr>
             <w:rStyle w:val="IndexLink"/>
@@ -2881,7 +2847,7 @@
           <w:tab/>
         </w:r>
       </w:hyperlink>
-      <w:hyperlink r:id="rId69" w:anchor="_Toc382574161" w:history="1">
+      <w:hyperlink r:id="rId70" w:anchor="_Toc382574161" w:history="1">
         <w:r>
           <w:rPr>
             <w:rStyle w:val="IndexLink"/>
@@ -2893,7 +2859,7 @@
           <w:t>Lieferumfang</w:t>
         </w:r>
       </w:hyperlink>
-      <w:hyperlink r:id="rId70" w:anchor="_Toc382574161" w:history="1">
+      <w:hyperlink r:id="rId71" w:anchor="_Toc382574161" w:history="1">
         <w:r>
           <w:rPr>
             <w:rStyle w:val="IndexLink"/>
@@ -2912,7 +2878,7 @@
           <w:lang w:val="en-US" w:eastAsia="en-US"/>
         </w:rPr>
       </w:pPr>
-      <w:hyperlink r:id="rId71" w:anchor="_Toc382574162" w:history="1">
+      <w:hyperlink r:id="rId72" w:anchor="_Toc382574162" w:history="1">
         <w:r>
           <w:rPr>
             <w:rStyle w:val="IndexLink"/>
@@ -2924,7 +2890,7 @@
           <w:t>8</w:t>
         </w:r>
       </w:hyperlink>
-      <w:hyperlink r:id="rId72" w:anchor="_Toc382574162" w:history="1">
+      <w:hyperlink r:id="rId73" w:anchor="_Toc382574162" w:history="1">
         <w:r>
           <w:rPr>
             <w:rStyle w:val="IndexLink"/>
@@ -2936,7 +2902,7 @@
           <w:tab/>
         </w:r>
       </w:hyperlink>
-      <w:hyperlink r:id="rId73" w:anchor="_Toc382574162" w:history="1">
+      <w:hyperlink r:id="rId74" w:anchor="_Toc382574162" w:history="1">
         <w:r>
           <w:rPr>
             <w:rStyle w:val="IndexLink"/>
@@ -2948,7 +2914,7 @@
           <w:t>Abnahmekriterien</w:t>
         </w:r>
       </w:hyperlink>
-      <w:hyperlink r:id="rId74" w:anchor="_Toc382574162" w:history="1">
+      <w:hyperlink r:id="rId75" w:anchor="_Toc382574162" w:history="1">
         <w:r>
           <w:rPr>
             <w:rStyle w:val="IndexLink"/>
@@ -2967,7 +2933,7 @@
           <w:lang w:val="en-US" w:eastAsia="en-US"/>
         </w:rPr>
       </w:pPr>
-      <w:hyperlink r:id="rId75" w:anchor="_Toc382574163" w:history="1">
+      <w:hyperlink r:id="rId76" w:anchor="_Toc382574163" w:history="1">
         <w:r>
           <w:rPr>
             <w:rStyle w:val="IndexLink"/>
@@ -2979,7 +2945,7 @@
           <w:t>9</w:t>
         </w:r>
       </w:hyperlink>
-      <w:hyperlink r:id="rId76" w:anchor="_Toc382574163" w:history="1">
+      <w:hyperlink r:id="rId77" w:anchor="_Toc382574163" w:history="1">
         <w:r>
           <w:rPr>
             <w:rStyle w:val="IndexLink"/>
@@ -2991,7 +2957,7 @@
           <w:tab/>
         </w:r>
       </w:hyperlink>
-      <w:hyperlink r:id="rId77" w:anchor="_Toc382574163" w:history="1">
+      <w:hyperlink r:id="rId78" w:anchor="_Toc382574163" w:history="1">
         <w:r>
           <w:rPr>
             <w:rStyle w:val="IndexLink"/>
@@ -3003,7 +2969,7 @@
           <w:t>Abkürzungsverzeichnis</w:t>
         </w:r>
       </w:hyperlink>
-      <w:hyperlink r:id="rId78" w:anchor="_Toc382574163" w:history="1">
+      <w:hyperlink r:id="rId79" w:anchor="_Toc382574163" w:history="1">
         <w:r>
           <w:rPr>
             <w:rStyle w:val="IndexLink"/>
@@ -3022,7 +2988,7 @@
           <w:lang w:val="en-US" w:eastAsia="en-US"/>
         </w:rPr>
       </w:pPr>
-      <w:hyperlink r:id="rId79" w:anchor="_Toc382574164" w:history="1">
+      <w:hyperlink r:id="rId80" w:anchor="_Toc382574164" w:history="1">
         <w:r>
           <w:rPr>
             <w:rStyle w:val="IndexLink"/>
@@ -3034,7 +3000,7 @@
           <w:t>10</w:t>
         </w:r>
       </w:hyperlink>
-      <w:hyperlink r:id="rId80" w:anchor="_Toc382574164" w:history="1">
+      <w:hyperlink r:id="rId81" w:anchor="_Toc382574164" w:history="1">
         <w:r>
           <w:rPr>
             <w:rStyle w:val="IndexLink"/>
@@ -3046,7 +3012,7 @@
           <w:tab/>
         </w:r>
       </w:hyperlink>
-      <w:hyperlink r:id="rId81" w:anchor="_Toc382574164" w:history="1">
+      <w:hyperlink r:id="rId82" w:anchor="_Toc382574164" w:history="1">
         <w:r>
           <w:rPr>
             <w:rStyle w:val="IndexLink"/>
@@ -3058,7 +3024,7 @@
           <w:t>Literaturverzeichnis</w:t>
         </w:r>
       </w:hyperlink>
-      <w:hyperlink r:id="rId82" w:anchor="_Toc382574164" w:history="1">
+      <w:hyperlink r:id="rId83" w:anchor="_Toc382574164" w:history="1">
         <w:r>
           <w:rPr>
             <w:rStyle w:val="IndexLink"/>
@@ -3077,7 +3043,7 @@
           <w:lang w:val="en-US" w:eastAsia="en-US"/>
         </w:rPr>
       </w:pPr>
-      <w:hyperlink r:id="rId83" w:anchor="_Toc382574165" w:history="1">
+      <w:hyperlink r:id="rId84" w:anchor="_Toc382574165" w:history="1">
         <w:r>
           <w:rPr>
             <w:rStyle w:val="IndexLink"/>
@@ -3089,7 +3055,7 @@
           <w:t>11</w:t>
         </w:r>
       </w:hyperlink>
-      <w:hyperlink r:id="rId84" w:anchor="_Toc382574165" w:history="1">
+      <w:hyperlink r:id="rId85" w:anchor="_Toc382574165" w:history="1">
         <w:r>
           <w:rPr>
             <w:rStyle w:val="IndexLink"/>
@@ -3101,7 +3067,7 @@
           <w:tab/>
         </w:r>
       </w:hyperlink>
-      <w:hyperlink r:id="rId85" w:anchor="_Toc382574165" w:history="1">
+      <w:hyperlink r:id="rId86" w:anchor="_Toc382574165" w:history="1">
         <w:r>
           <w:rPr>
             <w:rStyle w:val="IndexLink"/>
@@ -3113,7 +3079,7 @@
           <w:t>Abbildungsverzeichnis</w:t>
         </w:r>
       </w:hyperlink>
-      <w:hyperlink r:id="rId86" w:anchor="_Toc382574165" w:history="1">
+      <w:hyperlink r:id="rId87" w:anchor="_Toc382574165" w:history="1">
         <w:r>
           <w:rPr>
             <w:rStyle w:val="IndexLink"/>
@@ -3195,13 +3161,7 @@
         <w:rPr>
           <w:color w:val="000000"/>
         </w:rPr>
-        <w:t>Dieses Dokument enthält alle an das zu entwickelnde System gestellten Anforderungen. Die Gliederung orientiert sich am Aufbau</w:t>
-      </w:r>
-      <w:r>
-        <w:rPr>
-          <w:color w:val="000000"/>
-        </w:rPr>
-        <w:t xml:space="preserve"> des V-Modell-XT®</w:t>
+        <w:t>Dieses Dokument enthält alle an das zu entwickelnde System gestellten Anforderungen. Die Gliederung orientiert sich am Aufbau des V-Modell-XT®</w:t>
       </w:r>
       <w:r>
         <w:rPr>
@@ -3266,13 +3226,7 @@
         <w:rPr>
           <w:color w:val="000000"/>
         </w:rPr>
-        <w:t xml:space="preserve"> konform zum V-Modell-XT): Teilnehmer dieser Veranstaltung erhalten von ihrem „Auftraggeber“ lediglich einen Überblick über das gewünschte System (siehe das Thema „Ausgangssituation und Zielsetzung“ in diesem Dokument); die Anforderungen müssen die Teilneh</w:t>
-      </w:r>
-      <w:r>
-        <w:rPr>
-          <w:color w:val="000000"/>
-        </w:rPr>
-        <w:t xml:space="preserve">mer dann </w:t>
+        <w:t xml:space="preserve"> konform zum V-Modell-XT): Teilnehmer dieser Veranstaltung erhalten von ihrem „Auftraggeber“ lediglich einen Überblick über das gewünschte System (siehe das Thema „Ausgangssituation und Zielsetzung“ in diesem Dokument); die Anforderungen müssen die Teilnehmer dann </w:t>
       </w:r>
       <w:r>
         <w:rPr>
@@ -3320,13 +3274,7 @@
         <w:rPr>
           <w:color w:val="000000"/>
         </w:rPr>
-        <w:t>Weil der „Auftraggeber“ also nicht wirkl</w:t>
-      </w:r>
-      <w:r>
-        <w:rPr>
-          <w:color w:val="000000"/>
-        </w:rPr>
-        <w:t>ich ein Lastenheft liefert, aus dem die „</w:t>
+        <w:t>Weil der „Auftraggeber“ also nicht wirklich ein Lastenheft liefert, aus dem die „</w:t>
       </w:r>
       <w:proofErr w:type="spellStart"/>
       <w:r>
@@ -3362,19 +3310,7 @@
         <w:rPr>
           <w:color w:val="000000"/>
         </w:rPr>
-        <w:t>Kern dieses Dokuments sind d</w:t>
-      </w:r>
-      <w:r>
-        <w:rPr>
-          <w:color w:val="000000"/>
-        </w:rPr>
-        <w:t>ie funktionalen und nicht-funktionalen Anforderungen an das System, sowie eine Skizze des Gesamtsystementwurfs. Der Entwurf berücksichtigt die zukünftige Umgebung und Infrastruktur, in der das System später betrieben wird, und gibt Richtlinien für Technolo</w:t>
-      </w:r>
-      <w:r>
-        <w:rPr>
-          <w:color w:val="000000"/>
-        </w:rPr>
-        <w:t>gieentscheidungen. Ebenfalls Teil der Anforderungen ist die Festlegung von Lieferbedingungen und Abnahmekriterien.</w:t>
+        <w:t>Kern dieses Dokuments sind die funktionalen und nicht-funktionalen Anforderungen an das System, sowie eine Skizze des Gesamtsystementwurfs. Der Entwurf berücksichtigt die zukünftige Umgebung und Infrastruktur, in der das System später betrieben wird, und gibt Richtlinien für Technologieentscheidungen. Ebenfalls Teil der Anforderungen ist die Festlegung von Lieferbedingungen und Abnahmekriterien.</w:t>
       </w:r>
     </w:p>
     <w:p>
@@ -3396,13 +3332,7 @@
         <w:rPr>
           <w:color w:val="000000"/>
         </w:rPr>
-        <w:t xml:space="preserve">Die funktionalen und nicht-funktionalen Anforderungen dienen nicht nur als Vorgaben für die Entwicklung, sondern sind zusätzlich Grundlage </w:t>
-      </w:r>
-      <w:r>
-        <w:rPr>
-          <w:color w:val="000000"/>
-        </w:rPr>
-        <w:t>der Anforderungsverfolgung und des Änderungsmanagements. Die Anforderungen sollten so aufbereitet sein, dass die Verfolgbarkeit (</w:t>
+        <w:t>Die funktionalen und nicht-funktionalen Anforderungen dienen nicht nur als Vorgaben für die Entwicklung, sondern sind zusätzlich Grundlage der Anforderungsverfolgung und des Änderungsmanagements. Die Anforderungen sollten so aufbereitet sein, dass die Verfolgbarkeit (</w:t>
       </w:r>
       <w:proofErr w:type="spellStart"/>
       <w:r>
@@ -3438,13 +3368,7 @@
         <w:rPr>
           <w:color w:val="000000"/>
         </w:rPr>
-        <w:t>Im Allgemeine</w:t>
-      </w:r>
-      <w:r>
-        <w:rPr>
-          <w:color w:val="000000"/>
-        </w:rPr>
-        <w:t>n sollten keine technischen Lösungen vorgegeben werden, um Architekten und Entwickler bei der Suche nach optimalen technischen Lösungen nicht einzuschränken.</w:t>
+        <w:t>Im Allgemeinen sollten keine technischen Lösungen vorgegeben werden, um Architekten und Entwickler bei der Suche nach optimalen technischen Lösungen nicht einzuschränken.</w:t>
       </w:r>
     </w:p>
     <w:p>
@@ -3483,19 +3407,7 @@
         <w:rPr>
           <w:color w:val="333399"/>
         </w:rPr>
-        <w:t>In diesem Thema werden die Ausgangssituation und der Anlass z</w:t>
-      </w:r>
-      <w:r>
-        <w:rPr>
-          <w:color w:val="333399"/>
-        </w:rPr>
-        <w:t>ur Durchführung des Projekts anschaulich dargestellt. Es wird beschrieben, welche Defizite bzw. Probleme existierender Systeme oder auch der aktuellen Situation zur Entscheidung geführt haben, das Projekt durchzuführen, und welche Vorteile durch den Einsat</w:t>
-      </w:r>
-      <w:r>
-        <w:rPr>
-          <w:color w:val="333399"/>
-        </w:rPr>
-        <w:t>z des neuen Systems erwartet werden.</w:t>
+        <w:t>In diesem Thema werden die Ausgangssituation und der Anlass zur Durchführung des Projekts anschaulich dargestellt. Es wird beschrieben, welche Defizite bzw. Probleme existierender Systeme oder auch der aktuellen Situation zur Entscheidung geführt haben, das Projekt durchzuführen, und welche Vorteile durch den Einsatz des neuen Systems erwartet werden.</w:t>
       </w:r>
     </w:p>
     <w:p>
@@ -3509,13 +3421,7 @@
         <w:rPr>
           <w:color w:val="333399"/>
         </w:rPr>
-        <w:t>Es werden zusätzlich alle relevanten Stakeholder des Projekts benannt und die technische und fachliche Einbettung des zu entwickelnden Systems in seine Umgebung skizziert. Zusätzlich werden erste Rahmenbedingungen für d</w:t>
-      </w:r>
-      <w:r>
-        <w:rPr>
-          <w:color w:val="333399"/>
-        </w:rPr>
-        <w:t>ie Entwicklung identifiziert und beschrieben. Rahmenbedingungen können beispielsweise technische Vorgaben oder Vorgaben zur Sicherheit sein.</w:t>
+        <w:t>Es werden zusätzlich alle relevanten Stakeholder des Projekts benannt und die technische und fachliche Einbettung des zu entwickelnden Systems in seine Umgebung skizziert. Zusätzlich werden erste Rahmenbedingungen für die Entwicklung identifiziert und beschrieben. Rahmenbedingungen können beispielsweise technische Vorgaben oder Vorgaben zur Sicherheit sein.</w:t>
       </w:r>
     </w:p>
     <w:p>
@@ -3585,8 +3491,9 @@
           <w:szCs w:val="20"/>
           <w:lang w:val="de-DE" w:eastAsia="de-DE" w:bidi="ar-SA"/>
         </w:rPr>
-        <w:t xml:space="preserve"> zu vereinfachen, soll ein Graph </w:t>
+        <w:t xml:space="preserve"> zu vereinfachen, soll ein Graph Framework entwickelt und auf Basis diesem ein entsprechendes Tool erstellt werden. Dazu muss das Tool ein im Microsoft Office Word erstelltes und mit einem entsprechend formatierten </w:t>
       </w:r>
+      <w:proofErr w:type="spellStart"/>
       <w:r>
         <w:rPr>
           <w:rFonts w:ascii="Arial" w:hAnsi="Arial" w:cs="Arial"/>
@@ -3594,9 +3501,9 @@
           <w:szCs w:val="20"/>
           <w:lang w:val="de-DE" w:eastAsia="de-DE" w:bidi="ar-SA"/>
         </w:rPr>
-        <w:t xml:space="preserve">Framework entwickelt und auf Basis diesem ein entsprechendes Tool erstellt werden. Dazu muss das Tool ein im Microsoft Office Word erstelltes und mit einem entsprechend formatierten </w:t>
+        <w:t>Use</w:t>
       </w:r>
-      <w:proofErr w:type="spellStart"/>
+      <w:proofErr w:type="spellEnd"/>
       <w:r>
         <w:rPr>
           <w:rFonts w:ascii="Arial" w:hAnsi="Arial" w:cs="Arial"/>
@@ -3604,26 +3511,7 @@
           <w:szCs w:val="20"/>
           <w:lang w:val="de-DE" w:eastAsia="de-DE" w:bidi="ar-SA"/>
         </w:rPr>
-        <w:t>Use</w:t>
-      </w:r>
-      <w:proofErr w:type="spellEnd"/>
-      <w:r>
-        <w:rPr>
-          <w:rFonts w:ascii="Arial" w:hAnsi="Arial" w:cs="Arial"/>
-          <w:sz w:val="20"/>
-          <w:szCs w:val="20"/>
-          <w:lang w:val="de-DE" w:eastAsia="de-DE" w:bidi="ar-SA"/>
-        </w:rPr>
-        <w:t>-Case (oder mehrere) verstehen können, diesen visuell Darstellen und al</w:t>
-      </w:r>
-      <w:r>
-        <w:rPr>
-          <w:rFonts w:ascii="Arial" w:hAnsi="Arial" w:cs="Arial"/>
-          <w:sz w:val="20"/>
-          <w:szCs w:val="20"/>
-          <w:lang w:val="de-DE" w:eastAsia="de-DE" w:bidi="ar-SA"/>
-        </w:rPr>
-        <w:t xml:space="preserve">s </w:t>
+        <w:t xml:space="preserve">-Case (oder mehrere) verstehen können, diesen visuell Darstellen und als </w:t>
       </w:r>
       <w:proofErr w:type="spellStart"/>
       <w:r>
@@ -3701,13 +3589,7 @@
         <w:rPr>
           <w:color w:val="333399"/>
         </w:rPr>
-        <w:t>Funktionale Anforderungen beschreiben die Fähigkeiten eines Systems, die ein Anwender erwartet, um mit Hilfe des Systems ein fachliches Problem</w:t>
-      </w:r>
-      <w:r>
-        <w:rPr>
-          <w:color w:val="333399"/>
-        </w:rPr>
-        <w:t xml:space="preserve"> zu lösen. Die Anforderungen werden aus den zu unterstützenden Geschäftsprozessen und den Ablaufbeschreibungen zur Nutzung des Systems abgeleitet.</w:t>
+        <w:t>Funktionale Anforderungen beschreiben die Fähigkeiten eines Systems, die ein Anwender erwartet, um mit Hilfe des Systems ein fachliches Problem zu lösen. Die Anforderungen werden aus den zu unterstützenden Geschäftsprozessen und den Ablaufbeschreibungen zur Nutzung des Systems abgeleitet.</w:t>
       </w:r>
     </w:p>
     <w:p>
@@ -3735,39 +3617,7 @@
         <w:rPr>
           <w:color w:val="333399"/>
         </w:rPr>
-        <w:t xml:space="preserve"> </w:t>
-      </w:r>
-      <w:proofErr w:type="spellStart"/>
-      <w:r>
-        <w:rPr>
-          <w:color w:val="333399"/>
-        </w:rPr>
-        <w:t>Case</w:t>
-      </w:r>
-      <w:r>
-        <w:rPr>
-          <w:color w:val="333399"/>
-        </w:rPr>
-        <w:t>s</w:t>
-      </w:r>
-      <w:proofErr w:type="spellEnd"/>
-      <w:r>
-        <w:rPr>
-          <w:color w:val="333399"/>
-        </w:rPr>
-        <w:t xml:space="preserve">). Ein Anwendungsfall beschreibt dabei einen konkreten, fachlich in sich geschlossenen Teilvorgang. Die Gesamtheit der Anwendungsfälle definiert das Systemverhalten. Ein Anwendungsfall kann in einfachem Textformat beschrieben werden, häufig stehen jedoch </w:t>
-      </w:r>
-      <w:r>
-        <w:rPr>
-          <w:color w:val="333399"/>
-        </w:rPr>
-        <w:t>organisationsspezifische Muster zur Beschreibung zur Verfügung. Für datenzentrierte Systeme wird im Rahmen der funktionalen Anforderungen ein erstes fachliches Datenmodell erstellt, das als Grundlage des späteren Datenbankentwurfs dient. Das fachliche Date</w:t>
-      </w:r>
-      <w:r>
-        <w:rPr>
-          <w:color w:val="333399"/>
-        </w:rPr>
-        <w:t>nmodell des Systems wird aus den Entitäten des Domänenmodells abgeleitet.</w:t>
+        <w:t xml:space="preserve"> Cases). Ein Anwendungsfall beschreibt dabei einen konkreten, fachlich in sich geschlossenen Teilvorgang. Die Gesamtheit der Anwendungsfälle definiert das Systemverhalten. Ein Anwendungsfall kann in einfachem Textformat beschrieben werden, häufig stehen jedoch organisationsspezifische Muster zur Beschreibung zur Verfügung. Für datenzentrierte Systeme wird im Rahmen der funktionalen Anforderungen ein erstes fachliches Datenmodell erstellt, das als Grundlage des späteren Datenbankentwurfs dient. Das fachliche Datenmodell des Systems wird aus den Entitäten des Domänenmodells abgeleitet.</w:t>
       </w:r>
     </w:p>
     <w:p>
@@ -3862,7 +3712,7 @@
                     </pic:cNvPicPr>
                   </pic:nvPicPr>
                   <pic:blipFill>
-                    <a:blip r:embed="rId87" cstate="print"/>
+                    <a:blip r:embed="rId88" cstate="print"/>
                     <a:stretch>
                       <a:fillRect/>
                     </a:stretch>
@@ -3916,7 +3766,7 @@
           <w:left w:w="-5" w:type="dxa"/>
           <w:right w:w="0" w:type="dxa"/>
         </w:tblCellMar>
-        <w:tblLook w:val="04A0"/>
+        <w:tblLook w:val="04A0" w:firstRow="1" w:lastRow="0" w:firstColumn="1" w:lastColumn="0" w:noHBand="0" w:noVBand="1"/>
       </w:tblPr>
       <w:tblGrid>
         <w:gridCol w:w="1332"/>
@@ -4381,7 +4231,7 @@
           <w:left w:w="-5" w:type="dxa"/>
           <w:right w:w="0" w:type="dxa"/>
         </w:tblCellMar>
-        <w:tblLook w:val="04A0"/>
+        <w:tblLook w:val="04A0" w:firstRow="1" w:lastRow="0" w:firstColumn="1" w:lastColumn="0" w:noHBand="0" w:noVBand="1"/>
       </w:tblPr>
       <w:tblGrid>
         <w:gridCol w:w="1332"/>
@@ -5340,7 +5190,7 @@
           <w:left w:w="-5" w:type="dxa"/>
           <w:right w:w="0" w:type="dxa"/>
         </w:tblCellMar>
-        <w:tblLook w:val="04A0"/>
+        <w:tblLook w:val="04A0" w:firstRow="1" w:lastRow="0" w:firstColumn="1" w:lastColumn="0" w:noHBand="0" w:noVBand="1"/>
       </w:tblPr>
       <w:tblGrid>
         <w:gridCol w:w="1332"/>
@@ -5801,7 +5651,7 @@
           <w:left w:w="-5" w:type="dxa"/>
           <w:right w:w="0" w:type="dxa"/>
         </w:tblCellMar>
-        <w:tblLook w:val="04A0"/>
+        <w:tblLook w:val="04A0" w:firstRow="1" w:lastRow="0" w:firstColumn="1" w:lastColumn="0" w:noHBand="0" w:noVBand="1"/>
       </w:tblPr>
       <w:tblGrid>
         <w:gridCol w:w="1332"/>
@@ -6233,17 +6083,7 @@
                 <w:szCs w:val="20"/>
                 <w:lang w:val="de-DE" w:eastAsia="de-DE" w:bidi="ar-SA"/>
               </w:rPr>
-              <w:t>Eine Liste mit</w:t>
-            </w:r>
-            <w:r>
-              <w:rPr>
-                <w:rFonts w:ascii="Times New Roman" w:hAnsi="Times New Roman" w:cs="Sendnya"/>
-                <w:color w:val="000000"/>
-                <w:sz w:val="20"/>
-                <w:szCs w:val="20"/>
-                <w:lang w:val="de-DE" w:eastAsia="de-DE" w:bidi="ar-SA"/>
-              </w:rPr>
-              <w:t xml:space="preserve"> Knoten, die die Suchkriterien erfüllen. Falls kein Knoten gefunden werden konnte, liefert die Funktion einen Null-Wert zurück.</w:t>
+              <w:t>Eine Liste mit Knoten, die die Suchkriterien erfüllen. Falls kein Knoten gefunden werden konnte, liefert die Funktion einen Null-Wert zurück.</w:t>
             </w:r>
           </w:p>
         </w:tc>
@@ -6272,7 +6112,7 @@
           <w:left w:w="-5" w:type="dxa"/>
           <w:right w:w="0" w:type="dxa"/>
         </w:tblCellMar>
-        <w:tblLook w:val="04A0"/>
+        <w:tblLook w:val="04A0" w:firstRow="1" w:lastRow="0" w:firstColumn="1" w:lastColumn="0" w:noHBand="0" w:noVBand="1"/>
       </w:tblPr>
       <w:tblGrid>
         <w:gridCol w:w="1332"/>
@@ -6544,17 +6384,7 @@
                 <w:szCs w:val="20"/>
                 <w:lang w:val="de-DE" w:eastAsia="de-DE" w:bidi="ar-SA"/>
               </w:rPr>
-              <w:t xml:space="preserve">Der Aufruf dieser Funktion erstellt ein neues Objekt vom </w:t>
-            </w:r>
-            <w:r>
-              <w:rPr>
-                <w:rFonts w:ascii="Times New Roman" w:hAnsi="Times New Roman" w:cs="Sendnya"/>
-                <w:color w:val="000000"/>
-                <w:sz w:val="20"/>
-                <w:szCs w:val="20"/>
-                <w:lang w:val="de-DE" w:eastAsia="de-DE" w:bidi="ar-SA"/>
-              </w:rPr>
-              <w:t>Typ Knoten.</w:t>
+              <w:t>Der Aufruf dieser Funktion erstellt ein neues Objekt vom Typ Knoten.</w:t>
             </w:r>
           </w:p>
         </w:tc>
@@ -6750,7 +6580,7 @@
           <w:left w:w="-5" w:type="dxa"/>
           <w:right w:w="0" w:type="dxa"/>
         </w:tblCellMar>
-        <w:tblLook w:val="04A0"/>
+        <w:tblLook w:val="04A0" w:firstRow="1" w:lastRow="0" w:firstColumn="1" w:lastColumn="0" w:noHBand="0" w:noVBand="1"/>
       </w:tblPr>
       <w:tblGrid>
         <w:gridCol w:w="1332"/>
@@ -7236,7 +7066,7 @@
           <w:left w:w="-5" w:type="dxa"/>
           <w:right w:w="0" w:type="dxa"/>
         </w:tblCellMar>
-        <w:tblLook w:val="04A0"/>
+        <w:tblLook w:val="04A0" w:firstRow="1" w:lastRow="0" w:firstColumn="1" w:lastColumn="0" w:noHBand="0" w:noVBand="1"/>
       </w:tblPr>
       <w:tblGrid>
         <w:gridCol w:w="1332"/>
@@ -7741,7 +7571,7 @@
           <w:left w:w="-5" w:type="dxa"/>
           <w:right w:w="0" w:type="dxa"/>
         </w:tblCellMar>
-        <w:tblLook w:val="04A0"/>
+        <w:tblLook w:val="04A0" w:firstRow="1" w:lastRow="0" w:firstColumn="1" w:lastColumn="0" w:noHBand="0" w:noVBand="1"/>
       </w:tblPr>
       <w:tblGrid>
         <w:gridCol w:w="1332"/>
@@ -8013,17 +7843,7 @@
                 <w:szCs w:val="20"/>
                 <w:lang w:val="de-DE" w:eastAsia="de-DE" w:bidi="ar-SA"/>
               </w:rPr>
-              <w:t xml:space="preserve">Der Aufruf dieser Funktion löscht </w:t>
-            </w:r>
-            <w:r>
-              <w:rPr>
-                <w:rFonts w:ascii="Times New Roman" w:hAnsi="Times New Roman" w:cs="Sendnya"/>
-                <w:color w:val="000000"/>
-                <w:sz w:val="20"/>
-                <w:szCs w:val="20"/>
-                <w:lang w:val="de-DE" w:eastAsia="de-DE" w:bidi="ar-SA"/>
-              </w:rPr>
-              <w:t>einen Wert des Attributs</w:t>
+              <w:t>Der Aufruf dieser Funktion löscht einen Wert des Attributs</w:t>
             </w:r>
           </w:p>
         </w:tc>
@@ -8234,7 +8054,7 @@
           <w:left w:w="-5" w:type="dxa"/>
           <w:right w:w="0" w:type="dxa"/>
         </w:tblCellMar>
-        <w:tblLook w:val="04A0"/>
+        <w:tblLook w:val="04A0" w:firstRow="1" w:lastRow="0" w:firstColumn="1" w:lastColumn="0" w:noHBand="0" w:noVBand="1"/>
       </w:tblPr>
       <w:tblGrid>
         <w:gridCol w:w="1332"/>
@@ -8717,7 +8537,7 @@
           <w:left w:w="-5" w:type="dxa"/>
           <w:right w:w="0" w:type="dxa"/>
         </w:tblCellMar>
-        <w:tblLook w:val="04A0"/>
+        <w:tblLook w:val="04A0" w:firstRow="1" w:lastRow="0" w:firstColumn="1" w:lastColumn="0" w:noHBand="0" w:noVBand="1"/>
       </w:tblPr>
       <w:tblGrid>
         <w:gridCol w:w="1332"/>
@@ -9225,7 +9045,7 @@
           <w:left w:w="-5" w:type="dxa"/>
           <w:right w:w="0" w:type="dxa"/>
         </w:tblCellMar>
-        <w:tblLook w:val="04A0"/>
+        <w:tblLook w:val="04A0" w:firstRow="1" w:lastRow="0" w:firstColumn="1" w:lastColumn="0" w:noHBand="0" w:noVBand="1"/>
       </w:tblPr>
       <w:tblGrid>
         <w:gridCol w:w="1332"/>
@@ -9497,17 +9317,7 @@
                 <w:szCs w:val="20"/>
                 <w:lang w:val="de-DE" w:eastAsia="de-DE" w:bidi="ar-SA"/>
               </w:rPr>
-              <w:t>Der Aufruf dieser Funktion erstellt ein neues Objekt vom Typ</w:t>
-            </w:r>
-            <w:r>
-              <w:rPr>
-                <w:rFonts w:ascii="Times New Roman" w:hAnsi="Times New Roman" w:cs="Sendnya"/>
-                <w:color w:val="000000"/>
-                <w:sz w:val="20"/>
-                <w:szCs w:val="20"/>
-                <w:lang w:val="de-DE" w:eastAsia="de-DE" w:bidi="ar-SA"/>
-              </w:rPr>
-              <w:t xml:space="preserve"> Kante.</w:t>
+              <w:t>Der Aufruf dieser Funktion erstellt ein neues Objekt vom Typ Kante.</w:t>
             </w:r>
           </w:p>
         </w:tc>
@@ -9659,6 +9469,7 @@
                 <w:lang w:val="de-DE" w:eastAsia="de-DE" w:bidi="ar-SA"/>
               </w:rPr>
             </w:pPr>
+            <w:proofErr w:type="gramStart"/>
             <w:r>
               <w:rPr>
                 <w:rFonts w:ascii="Times New Roman" w:hAnsi="Times New Roman" w:cs="Sendnya"/>
@@ -9667,7 +9478,18 @@
                 <w:szCs w:val="20"/>
                 <w:lang w:val="de-DE" w:eastAsia="de-DE" w:bidi="ar-SA"/>
               </w:rPr>
-              <w:t>Ein gültiges Kante Objekt wurde erstellt.</w:t>
+              <w:t>Ein gültiges</w:t>
+            </w:r>
+            <w:proofErr w:type="gramEnd"/>
+            <w:r>
+              <w:rPr>
+                <w:rFonts w:ascii="Times New Roman" w:hAnsi="Times New Roman" w:cs="Sendnya"/>
+                <w:color w:val="000000"/>
+                <w:sz w:val="20"/>
+                <w:szCs w:val="20"/>
+                <w:lang w:val="de-DE" w:eastAsia="de-DE" w:bidi="ar-SA"/>
+              </w:rPr>
+              <w:t xml:space="preserve"> Kante Objekt wurde erstellt.</w:t>
             </w:r>
           </w:p>
         </w:tc>
@@ -9718,7 +9540,7 @@
           <w:left w:w="-5" w:type="dxa"/>
           <w:right w:w="0" w:type="dxa"/>
         </w:tblCellMar>
-        <w:tblLook w:val="04A0"/>
+        <w:tblLook w:val="04A0" w:firstRow="1" w:lastRow="0" w:firstColumn="1" w:lastColumn="0" w:noHBand="0" w:noVBand="1"/>
       </w:tblPr>
       <w:tblGrid>
         <w:gridCol w:w="1332"/>
@@ -10173,7 +9995,7 @@
           <w:left w:w="-5" w:type="dxa"/>
           <w:right w:w="0" w:type="dxa"/>
         </w:tblCellMar>
-        <w:tblLook w:val="04A0"/>
+        <w:tblLook w:val="04A0" w:firstRow="1" w:lastRow="0" w:firstColumn="1" w:lastColumn="0" w:noHBand="0" w:noVBand="1"/>
       </w:tblPr>
       <w:tblGrid>
         <w:gridCol w:w="1332"/>
@@ -10605,17 +10427,7 @@
                 <w:szCs w:val="20"/>
                 <w:lang w:val="de-DE" w:eastAsia="de-DE" w:bidi="ar-SA"/>
               </w:rPr>
-              <w:t xml:space="preserve">Die </w:t>
-            </w:r>
-            <w:r>
-              <w:rPr>
-                <w:rFonts w:ascii="Times New Roman" w:hAnsi="Times New Roman" w:cs="Sendnya"/>
-                <w:color w:val="000000"/>
-                <w:sz w:val="20"/>
-                <w:szCs w:val="20"/>
-                <w:lang w:val="de-DE" w:eastAsia="de-DE" w:bidi="ar-SA"/>
-              </w:rPr>
-              <w:t>Knoten der Kante sind geändert. Der Zustand der Kante ist weiterhin gültig.</w:t>
+              <w:t>Die Knoten der Kante sind geändert. Der Zustand der Kante ist weiterhin gültig.</w:t>
             </w:r>
           </w:p>
         </w:tc>
@@ -10669,10 +10481,10 @@
     </w:p>
     <w:tbl>
       <w:tblPr>
-        <w:tblStyle w:val="Tabellengitternetz"/>
+        <w:tblStyle w:val="Tabellenraster"/>
         <w:tblW w:w="0" w:type="auto"/>
         <w:jc w:val="center"/>
-        <w:tblLook w:val="04A0"/>
+        <w:tblLook w:val="04A0" w:firstRow="1" w:lastRow="0" w:firstColumn="1" w:lastColumn="0" w:noHBand="0" w:noVBand="1"/>
       </w:tblPr>
       <w:tblGrid>
         <w:gridCol w:w="496"/>
@@ -11024,14 +10836,7 @@
                 <w:rFonts w:ascii="Times New Roman" w:hAnsi="Times New Roman" w:cs="Times New Roman"/>
                 <w:color w:val="000000"/>
               </w:rPr>
-              <w:t xml:space="preserve"> existieren als Datenstruktur und können weiterverarbeitet werden. Es liegt eine Liste aller e</w:t>
-            </w:r>
-            <w:r>
-              <w:rPr>
-                <w:rFonts w:ascii="Times New Roman" w:hAnsi="Times New Roman" w:cs="Times New Roman"/>
-                <w:color w:val="000000"/>
-              </w:rPr>
-              <w:t xml:space="preserve">rfolgreich eingelesenen </w:t>
+              <w:t xml:space="preserve"> existieren als Datenstruktur und können weiterverarbeitet werden. Es liegt eine Liste aller erfolgreich eingelesenen </w:t>
             </w:r>
             <w:proofErr w:type="spellStart"/>
             <w:r>
@@ -11196,13 +11001,7 @@
               <w:rPr>
                 <w:rFonts w:ascii="Times New Roman" w:hAnsi="Times New Roman" w:cs="Times New Roman"/>
               </w:rPr>
-              <w:t xml:space="preserve">Das Tool gibt eine </w:t>
-            </w:r>
-            <w:r>
-              <w:rPr>
-                <w:rFonts w:ascii="Times New Roman" w:hAnsi="Times New Roman" w:cs="Times New Roman"/>
-              </w:rPr>
-              <w:t>Rückmeldung, ob Importvorgang erfolgreich</w:t>
+              <w:t>Das Tool gibt eine Rückmeldung, ob Importvorgang erfolgreich</w:t>
             </w:r>
           </w:p>
           <w:p>
@@ -11474,7 +11273,6 @@
       </w:tr>
       <w:tr>
         <w:trPr>
-          <w:trHeight w:val="114"/>
           <w:jc w:val="center"/>
         </w:trPr>
         <w:tc>
@@ -11489,189 +11287,8 @@
                 <w:color w:val="000000"/>
               </w:rPr>
             </w:pPr>
-            <w:r>
-              <w:rPr>
-                <w:rFonts w:ascii="Times New Roman" w:hAnsi="Times New Roman" w:cs="Times New Roman"/>
-                <w:color w:val="000000"/>
-              </w:rPr>
-              <w:t>4a</w:t>
-            </w:r>
-          </w:p>
-        </w:tc>
-        <w:tc>
-          <w:tcPr>
-            <w:tcW w:w="8714" w:type="dxa"/>
-            <w:gridSpan w:val="2"/>
-          </w:tcPr>
-          <w:p>
-            <w:pPr>
-              <w:spacing w:after="200" w:line="276" w:lineRule="auto"/>
-              <w:rPr>
-                <w:rFonts w:ascii="Times New Roman" w:hAnsi="Times New Roman" w:cs="Times New Roman"/>
-                <w:color w:val="000000"/>
-              </w:rPr>
-            </w:pPr>
-            <w:r>
-              <w:rPr>
-                <w:rFonts w:ascii="Times New Roman" w:hAnsi="Times New Roman" w:cs="Times New Roman"/>
-                <w:color w:val="000000"/>
-              </w:rPr>
-              <w:t xml:space="preserve">Ein Ringschluss zwischen </w:t>
-            </w:r>
-            <w:proofErr w:type="spellStart"/>
-            <w:r>
-              <w:rPr>
-                <w:rFonts w:ascii="Times New Roman" w:hAnsi="Times New Roman" w:cs="Times New Roman"/>
-                <w:color w:val="000000"/>
-              </w:rPr>
-              <w:t>UseCases</w:t>
-            </w:r>
-            <w:proofErr w:type="spellEnd"/>
-            <w:r>
-              <w:rPr>
-                <w:rFonts w:ascii="Times New Roman" w:hAnsi="Times New Roman" w:cs="Times New Roman"/>
-                <w:color w:val="000000"/>
-              </w:rPr>
-              <w:t xml:space="preserve"> wurde vom Tool erkannt</w:t>
-            </w:r>
-          </w:p>
-        </w:tc>
-      </w:tr>
-      <w:tr>
-        <w:trPr>
-          <w:jc w:val="center"/>
-        </w:trPr>
-        <w:tc>
-          <w:tcPr>
-            <w:tcW w:w="496" w:type="dxa"/>
-            <w:shd w:val="clear" w:color="auto" w:fill="D9D9D9"/>
-          </w:tcPr>
-          <w:p>
-            <w:pPr>
-              <w:spacing w:before="120"/>
-              <w:rPr>
-                <w:rFonts w:ascii="Times New Roman" w:hAnsi="Times New Roman" w:cs="Times New Roman"/>
-                <w:color w:val="000000"/>
-              </w:rPr>
-            </w:pPr>
-          </w:p>
-        </w:tc>
-        <w:tc>
-          <w:tcPr>
-            <w:tcW w:w="8714" w:type="dxa"/>
-            <w:gridSpan w:val="2"/>
-          </w:tcPr>
-          <w:p>
-            <w:pPr>
-              <w:numPr>
-                <w:ilvl w:val="0"/>
-                <w:numId w:val="30"/>
-              </w:numPr>
-              <w:tabs>
-                <w:tab w:val="left" w:pos="360"/>
-              </w:tabs>
-              <w:suppressAutoHyphens w:val="0"/>
-              <w:spacing w:after="200" w:line="276" w:lineRule="auto"/>
-              <w:rPr>
-                <w:rFonts w:ascii="Times New Roman" w:hAnsi="Times New Roman" w:cs="Times New Roman"/>
-                <w:color w:val="000000"/>
-              </w:rPr>
-            </w:pPr>
-            <w:r>
-              <w:rPr>
-                <w:rFonts w:ascii="Times New Roman" w:hAnsi="Times New Roman" w:cs="Times New Roman"/>
-                <w:color w:val="000000"/>
-              </w:rPr>
-              <w:t>Der Anwender erhält negatives Feedback – Das Tool informiert über die Ursache des Fehlers (Ringschluss wurde erkannt)</w:t>
-            </w:r>
-          </w:p>
-          <w:p>
-            <w:pPr>
-              <w:pStyle w:val="Listenabsatz"/>
-              <w:numPr>
-                <w:ilvl w:val="0"/>
-                <w:numId w:val="30"/>
-              </w:numPr>
-              <w:suppressAutoHyphens w:val="0"/>
-              <w:rPr>
-                <w:rFonts w:ascii="Times New Roman" w:hAnsi="Times New Roman" w:cs="Times New Roman"/>
-                <w:color w:val="000000"/>
-              </w:rPr>
-            </w:pPr>
-            <w:r>
-              <w:rPr>
-                <w:rFonts w:ascii="Times New Roman" w:hAnsi="Times New Roman" w:cs="Times New Roman"/>
-                <w:color w:val="000000"/>
-              </w:rPr>
-              <w:t xml:space="preserve">Das Tool überspringt den </w:t>
-            </w:r>
-            <w:proofErr w:type="spellStart"/>
-            <w:r>
-              <w:rPr>
-                <w:rFonts w:ascii="Times New Roman" w:hAnsi="Times New Roman" w:cs="Times New Roman"/>
-                <w:color w:val="000000"/>
-              </w:rPr>
-              <w:t>UseCase</w:t>
-            </w:r>
-            <w:proofErr w:type="spellEnd"/>
-            <w:r>
-              <w:rPr>
-                <w:rFonts w:ascii="Times New Roman" w:hAnsi="Times New Roman" w:cs="Times New Roman"/>
-                <w:color w:val="000000"/>
-              </w:rPr>
-              <w:t xml:space="preserve"> und fährt mit dem nächsten </w:t>
-            </w:r>
-            <w:proofErr w:type="spellStart"/>
-            <w:r>
-              <w:rPr>
-                <w:rFonts w:ascii="Times New Roman" w:hAnsi="Times New Roman" w:cs="Times New Roman"/>
-                <w:color w:val="000000"/>
-              </w:rPr>
-              <w:t>UseCase</w:t>
-            </w:r>
-            <w:proofErr w:type="spellEnd"/>
-            <w:r>
-              <w:rPr>
-                <w:rFonts w:ascii="Times New Roman" w:hAnsi="Times New Roman" w:cs="Times New Roman"/>
-                <w:color w:val="000000"/>
-              </w:rPr>
-              <w:t xml:space="preserve"> fort</w:t>
-            </w:r>
-          </w:p>
-          <w:p>
-            <w:pPr>
-              <w:rPr>
-                <w:rFonts w:ascii="Times New Roman" w:hAnsi="Times New Roman" w:cs="Times New Roman"/>
-                <w:color w:val="000000"/>
-              </w:rPr>
-            </w:pPr>
-            <w:r>
-              <w:rPr>
-                <w:rFonts w:ascii="Times New Roman" w:hAnsi="Times New Roman" w:cs="Times New Roman"/>
-                <w:b/>
-                <w:color w:val="000000"/>
-              </w:rPr>
-              <w:t>Ende.</w:t>
-            </w:r>
-          </w:p>
-        </w:tc>
-      </w:tr>
-      <w:tr>
-        <w:trPr>
-          <w:jc w:val="center"/>
-        </w:trPr>
-        <w:tc>
-          <w:tcPr>
-            <w:tcW w:w="496" w:type="dxa"/>
-          </w:tcPr>
-          <w:p>
-            <w:pPr>
-              <w:spacing w:line="276" w:lineRule="auto"/>
-              <w:rPr>
-                <w:rFonts w:ascii="Times New Roman" w:hAnsi="Times New Roman" w:cs="Times New Roman"/>
-                <w:color w:val="000000"/>
-              </w:rPr>
-            </w:pPr>
+            <w:bookmarkStart w:id="7" w:name="_GoBack"/>
+            <w:bookmarkEnd w:id="7"/>
             <w:r>
               <w:rPr>
                 <w:rFonts w:ascii="Times New Roman" w:hAnsi="Times New Roman" w:cs="Times New Roman"/>
@@ -11884,13 +11501,7 @@
               <w:rPr>
                 <w:rFonts w:ascii="Times New Roman" w:hAnsi="Times New Roman" w:cs="Times New Roman"/>
               </w:rPr>
-              <w:t xml:space="preserve">Fehler in der Dokumentstruktur der </w:t>
-            </w:r>
-            <w:r>
-              <w:rPr>
-                <w:rFonts w:ascii="Times New Roman" w:hAnsi="Times New Roman" w:cs="Times New Roman"/>
-              </w:rPr>
-              <w:t>Word-Datei (.</w:t>
+              <w:t>Fehler in der Dokumentstruktur der Word-Datei (.</w:t>
             </w:r>
             <w:proofErr w:type="spellStart"/>
             <w:r>
@@ -12055,14 +11666,7 @@
                 <w:b/>
                 <w:color w:val="000000"/>
               </w:rPr>
-              <w:t xml:space="preserve">Zu </w:t>
-            </w:r>
-            <w:r>
-              <w:rPr>
-                <w:b/>
-                <w:color w:val="000000"/>
-              </w:rPr>
-              <w:t>klärende Punkte:</w:t>
+              <w:t>Zu klärende Punkte:</w:t>
             </w:r>
           </w:p>
         </w:tc>
@@ -12155,10 +11759,10 @@
     </w:p>
     <w:tbl>
       <w:tblPr>
-        <w:tblStyle w:val="Tabellengitternetz"/>
+        <w:tblStyle w:val="Tabellenraster"/>
         <w:tblW w:w="0" w:type="auto"/>
         <w:jc w:val="center"/>
-        <w:tblLook w:val="04A0"/>
+        <w:tblLook w:val="04A0" w:firstRow="1" w:lastRow="0" w:firstColumn="1" w:lastColumn="0" w:noHBand="0" w:noVBand="1"/>
       </w:tblPr>
       <w:tblGrid>
         <w:gridCol w:w="496"/>
@@ -12523,14 +12127,7 @@
                 <w:rFonts w:ascii="Times New Roman" w:hAnsi="Times New Roman"/>
                 <w:color w:val="000000"/>
               </w:rPr>
-              <w:t xml:space="preserve"> in der Auswahlliste bleibt sele</w:t>
-            </w:r>
-            <w:r>
-              <w:rPr>
-                <w:rFonts w:ascii="Times New Roman" w:hAnsi="Times New Roman"/>
-                <w:color w:val="000000"/>
-              </w:rPr>
-              <w:t>ktiert.</w:t>
+              <w:t xml:space="preserve"> in der Auswahlliste bleibt selektiert.</w:t>
             </w:r>
           </w:p>
         </w:tc>
@@ -12926,10 +12523,10 @@
     </w:p>
     <w:tbl>
       <w:tblPr>
-        <w:tblStyle w:val="Tabellengitternetz"/>
+        <w:tblStyle w:val="Tabellenraster"/>
         <w:tblW w:w="0" w:type="auto"/>
         <w:jc w:val="center"/>
-        <w:tblLook w:val="04A0"/>
+        <w:tblLook w:val="04A0" w:firstRow="1" w:lastRow="0" w:firstColumn="1" w:lastColumn="0" w:noHBand="0" w:noVBand="1"/>
       </w:tblPr>
       <w:tblGrid>
         <w:gridCol w:w="496"/>
@@ -13381,14 +12978,7 @@
                 <w:rFonts w:ascii="Times New Roman" w:hAnsi="Times New Roman"/>
                 <w:color w:val="000000"/>
               </w:rPr>
-              <w:t xml:space="preserve">Dieser Anwendungsfall beginnt, sobald der User ein Szenario aus </w:t>
-            </w:r>
-            <w:r>
-              <w:rPr>
-                <w:rFonts w:ascii="Times New Roman" w:hAnsi="Times New Roman"/>
-                <w:color w:val="000000"/>
-              </w:rPr>
-              <w:t>einer Liste selektiert</w:t>
+              <w:t>Dieser Anwendungsfall beginnt, sobald der User ein Szenario aus einer Liste selektiert</w:t>
             </w:r>
           </w:p>
           <w:p>
@@ -13651,14 +13241,7 @@
                 <w:b/>
                 <w:color w:val="000000"/>
               </w:rPr>
-              <w:t xml:space="preserve">Zu </w:t>
-            </w:r>
-            <w:r>
-              <w:rPr>
-                <w:b/>
-                <w:color w:val="000000"/>
-              </w:rPr>
-              <w:t>klärende Punkte:</w:t>
+              <w:t>Zu klärende Punkte:</w:t>
             </w:r>
           </w:p>
         </w:tc>
@@ -13716,10 +13299,10 @@
     </w:p>
     <w:tbl>
       <w:tblPr>
-        <w:tblStyle w:val="Tabellengitternetz"/>
+        <w:tblStyle w:val="Tabellenraster"/>
         <w:tblW w:w="0" w:type="auto"/>
         <w:jc w:val="center"/>
-        <w:tblLook w:val="04A0"/>
+        <w:tblLook w:val="04A0" w:firstRow="1" w:lastRow="0" w:firstColumn="1" w:lastColumn="0" w:noHBand="0" w:noVBand="1"/>
       </w:tblPr>
       <w:tblGrid>
         <w:gridCol w:w="496"/>
@@ -14430,14 +14013,7 @@
                 <w:b/>
                 <w:color w:val="000000"/>
               </w:rPr>
-              <w:t xml:space="preserve">Zu klärende </w:t>
-            </w:r>
-            <w:r>
-              <w:rPr>
-                <w:b/>
-                <w:color w:val="000000"/>
-              </w:rPr>
-              <w:t>Punkte:</w:t>
+              <w:t>Zu klärende Punkte:</w:t>
             </w:r>
           </w:p>
         </w:tc>
@@ -14486,10 +14062,10 @@
     </w:p>
     <w:tbl>
       <w:tblPr>
-        <w:tblStyle w:val="Tabellengitternetz"/>
+        <w:tblStyle w:val="Tabellenraster"/>
         <w:tblW w:w="0" w:type="auto"/>
         <w:jc w:val="center"/>
-        <w:tblLook w:val="04A0"/>
+        <w:tblLook w:val="04A0" w:firstRow="1" w:lastRow="0" w:firstColumn="1" w:lastColumn="0" w:noHBand="0" w:noVBand="1"/>
       </w:tblPr>
       <w:tblGrid>
         <w:gridCol w:w="496"/>
@@ -14709,12 +14285,21 @@
               </w:rPr>
               <w:t>Use</w:t>
             </w:r>
+            <w:proofErr w:type="spellEnd"/>
             <w:r>
               <w:rPr>
                 <w:rFonts w:ascii="Times New Roman" w:hAnsi="Times New Roman"/>
                 <w:color w:val="000000"/>
               </w:rPr>
-              <w:t>-Cases</w:t>
+              <w:t xml:space="preserve">-Cases werden schon beim Selektieren des </w:t>
+            </w:r>
+            <w:proofErr w:type="spellStart"/>
+            <w:r>
+              <w:rPr>
+                <w:rFonts w:ascii="Times New Roman" w:hAnsi="Times New Roman"/>
+                <w:color w:val="000000"/>
+              </w:rPr>
+              <w:t>Use</w:t>
             </w:r>
             <w:proofErr w:type="spellEnd"/>
             <w:r>
@@ -14722,23 +14307,7 @@
                 <w:rFonts w:ascii="Times New Roman" w:hAnsi="Times New Roman"/>
                 <w:color w:val="000000"/>
               </w:rPr>
-              <w:t xml:space="preserve"> werden schon beim Selektieren des </w:t>
-            </w:r>
-            <w:proofErr w:type="spellStart"/>
-            <w:r>
-              <w:rPr>
-                <w:rFonts w:ascii="Times New Roman" w:hAnsi="Times New Roman"/>
-                <w:color w:val="000000"/>
-              </w:rPr>
-              <w:t>Use-Cases</w:t>
-            </w:r>
-            <w:proofErr w:type="spellEnd"/>
-            <w:r>
-              <w:rPr>
-                <w:rFonts w:ascii="Times New Roman" w:hAnsi="Times New Roman"/>
-                <w:color w:val="000000"/>
-              </w:rPr>
-              <w:t xml:space="preserve"> erstellt.)</w:t>
+              <w:t>-Cases erstellt.)</w:t>
             </w:r>
           </w:p>
         </w:tc>
@@ -14868,7 +14437,7 @@
                 <w:rFonts w:ascii="Times New Roman" w:hAnsi="Times New Roman"/>
                 <w:color w:val="000000"/>
               </w:rPr>
-              <w:t>Use-Cases</w:t>
+              <w:t>Use</w:t>
             </w:r>
             <w:proofErr w:type="spellEnd"/>
             <w:r>
@@ -14876,7 +14445,7 @@
                 <w:rFonts w:ascii="Times New Roman" w:hAnsi="Times New Roman"/>
                 <w:color w:val="000000"/>
               </w:rPr>
-              <w:t xml:space="preserve"> wurde erstellt. </w:t>
+              <w:t xml:space="preserve">-Cases wurde erstellt. </w:t>
             </w:r>
           </w:p>
         </w:tc>
@@ -14903,14 +14472,7 @@
                 <w:b/>
                 <w:color w:val="000000"/>
               </w:rPr>
-              <w:t xml:space="preserve">Normaler </w:t>
-            </w:r>
-            <w:r>
-              <w:rPr>
-                <w:b/>
-                <w:color w:val="000000"/>
-              </w:rPr>
-              <w:t>Ablauf:</w:t>
+              <w:t>Normaler Ablauf:</w:t>
             </w:r>
           </w:p>
         </w:tc>
@@ -15012,13 +14574,7 @@
               <w:rPr>
                 <w:rFonts w:ascii="Times New Roman" w:hAnsi="Times New Roman"/>
               </w:rPr>
-              <w:t>Der Benutzer wählt über einen entsprechenden Dialog einen Pfad und Dateinamen aus, in dem die exportierte Excel-Date</w:t>
-            </w:r>
-            <w:r>
-              <w:rPr>
-                <w:rFonts w:ascii="Times New Roman" w:hAnsi="Times New Roman"/>
-              </w:rPr>
-              <w:t>i abgelegt werden soll.</w:t>
+              <w:t>Der Benutzer wählt über einen entsprechenden Dialog einen Pfad und Dateinamen aus, in dem die exportierte Excel-Datei abgelegt werden soll.</w:t>
             </w:r>
           </w:p>
           <w:p>
@@ -15150,13 +14706,7 @@
               <w:rPr>
                 <w:color w:val="000000"/>
               </w:rPr>
-              <w:t>Das Schreiben der</w:t>
-            </w:r>
-            <w:r>
-              <w:rPr>
-                <w:color w:val="000000"/>
-              </w:rPr>
-              <w:t xml:space="preserve"> Excel-Datei ergab einen Fehler</w:t>
+              <w:t>Das Schreiben der Excel-Datei ergab einen Fehler</w:t>
             </w:r>
           </w:p>
         </w:tc>
@@ -15368,10 +14918,10 @@
     </w:p>
     <w:tbl>
       <w:tblPr>
-        <w:tblStyle w:val="Tabellengitternetz"/>
+        <w:tblStyle w:val="Tabellenraster"/>
         <w:tblW w:w="0" w:type="auto"/>
         <w:jc w:val="center"/>
-        <w:tblLook w:val="04A0"/>
+        <w:tblLook w:val="04A0" w:firstRow="1" w:lastRow="0" w:firstColumn="1" w:lastColumn="0" w:noHBand="0" w:noVBand="1"/>
       </w:tblPr>
       <w:tblGrid>
         <w:gridCol w:w="496"/>
@@ -15557,7 +15107,7 @@
                 <w:rFonts w:ascii="Times New Roman" w:hAnsi="Times New Roman"/>
                 <w:color w:val="000000"/>
               </w:rPr>
-              <w:t>Use-Cases</w:t>
+              <w:t>Use</w:t>
             </w:r>
             <w:proofErr w:type="spellEnd"/>
             <w:r>
@@ -15565,7 +15115,7 @@
                 <w:rFonts w:ascii="Times New Roman" w:hAnsi="Times New Roman"/>
                 <w:color w:val="000000"/>
               </w:rPr>
-              <w:t xml:space="preserve"> als .</w:t>
+              <w:t>-Cases als .</w:t>
             </w:r>
             <w:proofErr w:type="spellStart"/>
             <w:r>
@@ -15589,7 +15139,7 @@
                 <w:rFonts w:ascii="Times New Roman" w:hAnsi="Times New Roman"/>
                 <w:color w:val="000000"/>
               </w:rPr>
-              <w:t>Use-Cases</w:t>
+              <w:t>Use</w:t>
             </w:r>
             <w:proofErr w:type="spellEnd"/>
             <w:r>
@@ -15597,7 +15147,7 @@
                 <w:rFonts w:ascii="Times New Roman" w:hAnsi="Times New Roman"/>
                 <w:color w:val="000000"/>
               </w:rPr>
-              <w:t xml:space="preserve"> werden schon beim Selektieren des </w:t>
+              <w:t xml:space="preserve">-Cases werden schon beim Selektieren des </w:t>
             </w:r>
             <w:proofErr w:type="spellStart"/>
             <w:r>
@@ -15605,7 +15155,7 @@
                 <w:rFonts w:ascii="Times New Roman" w:hAnsi="Times New Roman"/>
                 <w:color w:val="000000"/>
               </w:rPr>
-              <w:t>Use-Cases</w:t>
+              <w:t>Use</w:t>
             </w:r>
             <w:proofErr w:type="spellEnd"/>
             <w:r>
@@ -15613,7 +15163,7 @@
                 <w:rFonts w:ascii="Times New Roman" w:hAnsi="Times New Roman"/>
                 <w:color w:val="000000"/>
               </w:rPr>
-              <w:t xml:space="preserve"> erstellt.)</w:t>
+              <w:t>-Cases erstellt.)</w:t>
             </w:r>
           </w:p>
         </w:tc>
@@ -15682,14 +15232,7 @@
                 <w:rFonts w:ascii="Times New Roman" w:hAnsi="Times New Roman" w:cs="Sendnya"/>
                 <w:color w:val="000000"/>
               </w:rPr>
-              <w:t>-Case ist eingelesen, welc</w:t>
-            </w:r>
-            <w:r>
-              <w:rPr>
-                <w:rFonts w:ascii="Times New Roman" w:hAnsi="Times New Roman" w:cs="Sendnya"/>
-                <w:color w:val="000000"/>
-              </w:rPr>
-              <w:t>her Szenarien enthält.</w:t>
+              <w:t>-Case ist eingelesen, welcher Szenarien enthält.</w:t>
             </w:r>
           </w:p>
         </w:tc>
@@ -15750,7 +15293,7 @@
                 <w:rFonts w:ascii="Times New Roman" w:hAnsi="Times New Roman"/>
                 <w:color w:val="000000"/>
               </w:rPr>
-              <w:t>Use-Cases</w:t>
+              <w:t>Use</w:t>
             </w:r>
             <w:proofErr w:type="spellEnd"/>
             <w:r>
@@ -15758,7 +15301,7 @@
                 <w:rFonts w:ascii="Times New Roman" w:hAnsi="Times New Roman"/>
                 <w:color w:val="000000"/>
               </w:rPr>
-              <w:t xml:space="preserve"> wurde erstellt. </w:t>
+              <w:t xml:space="preserve">-Cases wurde erstellt. </w:t>
             </w:r>
           </w:p>
         </w:tc>
@@ -15852,13 +15395,7 @@
               <w:rPr>
                 <w:rFonts w:ascii="Times New Roman" w:hAnsi="Times New Roman"/>
               </w:rPr>
-              <w:t xml:space="preserve">“ </w:t>
-            </w:r>
-            <w:r>
-              <w:rPr>
-                <w:rFonts w:ascii="Times New Roman" w:hAnsi="Times New Roman"/>
-              </w:rPr>
-              <w:t>auswählt.</w:t>
+              <w:t>“ auswählt.</w:t>
             </w:r>
           </w:p>
           <w:p>
@@ -15909,7 +15446,7 @@
                 <w:rFonts w:ascii="Times New Roman" w:hAnsi="Times New Roman"/>
                 <w:color w:val="000000"/>
               </w:rPr>
-              <w:t>Use-Cases</w:t>
+              <w:t>Use</w:t>
             </w:r>
             <w:proofErr w:type="spellEnd"/>
             <w:r>
@@ -15917,14 +15454,7 @@
                 <w:rFonts w:ascii="Times New Roman" w:hAnsi="Times New Roman"/>
                 <w:color w:val="000000"/>
               </w:rPr>
-              <w:t xml:space="preserve"> eine </w:t>
-            </w:r>
-            <w:r>
-              <w:rPr>
-                <w:rFonts w:ascii="Times New Roman" w:hAnsi="Times New Roman"/>
-                <w:color w:val="000000"/>
-              </w:rPr>
-              <w:t>.</w:t>
+              <w:t>-Cases eine .</w:t>
             </w:r>
             <w:proofErr w:type="spellStart"/>
             <w:r>
@@ -16246,7 +15776,7 @@
           <w:left w:w="70" w:type="dxa"/>
           <w:right w:w="70" w:type="dxa"/>
         </w:tblCellMar>
-        <w:tblLook w:val="0000"/>
+        <w:tblLook w:val="0000" w:firstRow="0" w:lastRow="0" w:firstColumn="0" w:lastColumn="0" w:noHBand="0" w:noVBand="0"/>
       </w:tblPr>
       <w:tblGrid>
         <w:gridCol w:w="496"/>
@@ -16543,17 +16073,7 @@
                 <w:szCs w:val="20"/>
                 <w:lang w:val="de-DE"/>
               </w:rPr>
-              <w:t xml:space="preserve">Durch die gedrückte linke Maustaste auf ein Elements in der Zeichenfläche kann dieses mithilfe der </w:t>
-            </w:r>
-            <w:r>
-              <w:rPr>
-                <w:rFonts w:ascii="Times New Roman" w:hAnsi="Times New Roman"/>
-                <w:color w:val="000000"/>
-                <w:sz w:val="20"/>
-                <w:szCs w:val="20"/>
-                <w:lang w:val="de-DE"/>
-              </w:rPr>
-              <w:t>Mausbewegung neu positioniert werden.</w:t>
+              <w:t>Durch die gedrückte linke Maustaste auf ein Elements in der Zeichenfläche kann dieses mithilfe der Mausbewegung neu positioniert werden.</w:t>
             </w:r>
             <w:r>
               <w:rPr>
@@ -17044,16 +16564,7 @@
                 <w:sz w:val="20"/>
                 <w:szCs w:val="20"/>
               </w:rPr>
-              <w:t xml:space="preserve">Dieser </w:t>
-            </w:r>
-            <w:r>
-              <w:rPr>
-                <w:rFonts w:ascii="Times New Roman" w:hAnsi="Times New Roman"/>
-                <w:color w:val="000000"/>
-                <w:sz w:val="20"/>
-                <w:szCs w:val="20"/>
-              </w:rPr>
-              <w:t>Anwendungsfall beginnt, sobald der User ein Element auf der Zeichenfläche auswählt und die linke Maustaste gedrückt hält</w:t>
+              <w:t>Dieser Anwendungsfall beginnt, sobald der User ein Element auf der Zeichenfläche auswählt und die linke Maustaste gedrückt hält</w:t>
             </w:r>
           </w:p>
           <w:p>
@@ -17471,8 +16982,6 @@
         </w:rPr>
         <w:br w:type="page"/>
       </w:r>
-      <w:bookmarkStart w:id="7" w:name="_GoBack"/>
-      <w:bookmarkEnd w:id="7"/>
     </w:p>
     <w:tbl>
       <w:tblPr>
@@ -17489,7 +16998,7 @@
           <w:left w:w="70" w:type="dxa"/>
           <w:right w:w="70" w:type="dxa"/>
         </w:tblCellMar>
-        <w:tblLook w:val="0000"/>
+        <w:tblLook w:val="0000" w:firstRow="0" w:lastRow="0" w:firstColumn="0" w:lastColumn="0" w:noHBand="0" w:noVBand="0"/>
       </w:tblPr>
       <w:tblGrid>
         <w:gridCol w:w="496"/>
@@ -17955,17 +17464,7 @@
                 <w:szCs w:val="20"/>
                 <w:lang w:val="de-DE"/>
               </w:rPr>
-              <w:t>Die Zeichenfläche wurde vergrößert bzw.</w:t>
-            </w:r>
-            <w:r>
-              <w:rPr>
-                <w:rFonts w:ascii="Times New Roman" w:hAnsi="Times New Roman"/>
-                <w:color w:val="000000"/>
-                <w:sz w:val="20"/>
-                <w:szCs w:val="20"/>
-                <w:lang w:val="de-DE"/>
-              </w:rPr>
-              <w:t xml:space="preserve"> verkleinert proportional zur Drehung des Mausrades</w:t>
+              <w:t>Die Zeichenfläche wurde vergrößert bzw. verkleinert proportional zur Drehung des Mausrades</w:t>
             </w:r>
           </w:p>
         </w:tc>
@@ -18105,16 +17604,7 @@
                 <w:sz w:val="20"/>
                 <w:szCs w:val="20"/>
               </w:rPr>
-              <w:t xml:space="preserve">Durch die anschließende Drehung des Mausrades nach unten verkleinert sich die Ansicht der </w:t>
-            </w:r>
-            <w:r>
-              <w:rPr>
-                <w:rFonts w:ascii="Times New Roman" w:hAnsi="Times New Roman"/>
-                <w:color w:val="000000"/>
-                <w:sz w:val="20"/>
-                <w:szCs w:val="20"/>
-              </w:rPr>
-              <w:t>Zeichenfläche (herauszoomen aus der Zeichenfläche)</w:t>
+              <w:t>Durch die anschließende Drehung des Mausrades nach unten verkleinert sich die Ansicht der Zeichenfläche (herauszoomen aus der Zeichenfläche)</w:t>
             </w:r>
           </w:p>
           <w:p>
@@ -18302,29 +17792,7 @@
                 <w:szCs w:val="20"/>
                 <w:lang w:val="de-DE"/>
               </w:rPr>
-              <w:t xml:space="preserve"> nach oben (</w:t>
-            </w:r>
-            <w:proofErr w:type="spellStart"/>
-            <w:r>
-              <w:rPr>
-                <w:rFonts w:ascii="Arial" w:hAnsi="Arial" w:cs="Arial"/>
-                <w:color w:val="000000"/>
-                <w:sz w:val="20"/>
-                <w:szCs w:val="20"/>
-                <w:lang w:val="de-DE"/>
-              </w:rPr>
-              <w:t>hineinzoomen</w:t>
-            </w:r>
-            <w:proofErr w:type="spellEnd"/>
-            <w:r>
-              <w:rPr>
-                <w:rFonts w:ascii="Arial" w:hAnsi="Arial" w:cs="Arial"/>
-                <w:color w:val="000000"/>
-                <w:sz w:val="20"/>
-                <w:szCs w:val="20"/>
-                <w:lang w:val="de-DE"/>
-              </w:rPr>
-              <w:t xml:space="preserve"> in die Zeichenfläche)</w:t>
+              <w:t xml:space="preserve"> nach oben (hineinzoomen in die Zeichenfläche)</w:t>
             </w:r>
           </w:p>
         </w:tc>
@@ -18396,16 +17864,7 @@
                 <w:sz w:val="20"/>
                 <w:szCs w:val="20"/>
               </w:rPr>
-              <w:t xml:space="preserve">Durch die anschließende Drehung des </w:t>
-            </w:r>
-            <w:r>
-              <w:rPr>
-                <w:rFonts w:ascii="Times New Roman" w:hAnsi="Times New Roman"/>
-                <w:color w:val="000000"/>
-                <w:sz w:val="20"/>
-                <w:szCs w:val="20"/>
-              </w:rPr>
-              <w:t>Mausrades nach oben vergrößert sich die Ansicht der Zeichenfläche (hineinzoomen in die Zeichenfläche)</w:t>
+              <w:t>Durch die anschließende Drehung des Mausrades nach oben vergrößert sich die Ansicht der Zeichenfläche (hineinzoomen in die Zeichenfläche)</w:t>
             </w:r>
           </w:p>
           <w:p>
@@ -18611,7 +18070,7 @@
           <w:left w:w="70" w:type="dxa"/>
           <w:right w:w="70" w:type="dxa"/>
         </w:tblCellMar>
-        <w:tblLook w:val="0000"/>
+        <w:tblLook w:val="0000" w:firstRow="0" w:lastRow="0" w:firstColumn="0" w:lastColumn="0" w:noHBand="0" w:noVBand="0"/>
       </w:tblPr>
       <w:tblGrid>
         <w:gridCol w:w="496"/>
@@ -19263,16 +18722,7 @@
                 <w:sz w:val="20"/>
                 <w:szCs w:val="20"/>
               </w:rPr>
-              <w:t xml:space="preserve">-Case aus der Liste selektiert und auf die zugehörige </w:t>
-            </w:r>
-            <w:r>
-              <w:rPr>
-                <w:rFonts w:ascii="Times New Roman" w:hAnsi="Times New Roman"/>
-                <w:color w:val="000000"/>
-                <w:sz w:val="20"/>
-                <w:szCs w:val="20"/>
-              </w:rPr>
-              <w:t>Schaltfläche für die Anordnung drückt</w:t>
+              <w:t>-Case aus der Liste selektiert und auf die zugehörige Schaltfläche für die Anordnung drückt</w:t>
             </w:r>
             <w:r>
               <w:rPr>
@@ -19569,17 +19019,7 @@
                 <w:color w:val="000000"/>
                 <w:lang w:val="de-DE"/>
               </w:rPr>
-              <w:t xml:space="preserve">Spezielle </w:t>
-            </w:r>
-            <w:r>
-              <w:rPr>
-                <w:rFonts w:ascii="Arial" w:hAnsi="Arial" w:cs="Arial"/>
-                <w:b/>
-                <w:bCs/>
-                <w:color w:val="000000"/>
-                <w:lang w:val="de-DE"/>
-              </w:rPr>
-              <w:t>Anforderungen:</w:t>
+              <w:t>Spezielle Anforderungen:</w:t>
             </w:r>
           </w:p>
         </w:tc>
@@ -19769,7 +19209,7 @@
           <w:sz w:val="20"/>
           <w:szCs w:val="20"/>
         </w:rPr>
-        <w:t>Use-Cases</w:t>
+        <w:t>Use</w:t>
       </w:r>
       <w:proofErr w:type="spellEnd"/>
       <w:r>
@@ -19778,7 +19218,7 @@
           <w:sz w:val="20"/>
           <w:szCs w:val="20"/>
         </w:rPr>
-        <w:t xml:space="preserve"> erstreckt. Beispiele könnten sein:</w:t>
+        <w:t>-Cases erstreckt. Beispiele könnten sein:</w:t>
       </w:r>
     </w:p>
     <w:p>
@@ -19808,7 +19248,7 @@
           <w:left w:w="-5" w:type="dxa"/>
           <w:right w:w="0" w:type="dxa"/>
         </w:tblCellMar>
-        <w:tblLook w:val="04A0"/>
+        <w:tblLook w:val="04A0" w:firstRow="1" w:lastRow="0" w:firstColumn="1" w:lastColumn="0" w:noHBand="0" w:noVBand="1"/>
       </w:tblPr>
       <w:tblGrid>
         <w:gridCol w:w="1191"/>
@@ -20747,8 +20187,9 @@
           <w:szCs w:val="20"/>
           <w:lang w:val="de-DE" w:eastAsia="de-DE" w:bidi="ar-SA"/>
         </w:rPr>
-        <w:t>Hier wird ein Modell des Problembereichs („konzeptuelles Datenmodell“) in Form eines oder mehrerer UML-Klassendiagramme eingefügt. Das konzeptuelle Datenmodell wird oft nicht streng getrennt von den Anforderungen erarbeitet, weil ein genaues Verständnis z.</w:t>
+        <w:t xml:space="preserve">Hier wird ein Modell des Problembereichs („konzeptuelles Datenmodell“) in Form eines oder mehrerer UML-Klassendiagramme eingefügt. Das konzeptuelle Datenmodell wird oft nicht streng getrennt von den Anforderungen erarbeitet, weil ein genaues Verständnis z.B. der </w:t>
       </w:r>
+      <w:proofErr w:type="spellStart"/>
       <w:r>
         <w:rPr>
           <w:rFonts w:ascii="Arial" w:hAnsi="Arial" w:cs="Arial"/>
@@ -20757,9 +20198,9 @@
           <w:szCs w:val="20"/>
           <w:lang w:val="de-DE" w:eastAsia="de-DE" w:bidi="ar-SA"/>
         </w:rPr>
-        <w:t xml:space="preserve">B. der </w:t>
+        <w:t>Use</w:t>
       </w:r>
-      <w:proofErr w:type="spellStart"/>
+      <w:proofErr w:type="spellEnd"/>
       <w:r>
         <w:rPr>
           <w:rFonts w:ascii="Arial" w:hAnsi="Arial" w:cs="Arial"/>
@@ -20768,9 +20209,9 @@
           <w:szCs w:val="20"/>
           <w:lang w:val="de-DE" w:eastAsia="de-DE" w:bidi="ar-SA"/>
         </w:rPr>
-        <w:t>Use-Cases</w:t>
+        <w:t xml:space="preserve">-Cases nicht ohne Verständnis der „Konzepte“ aus dem Problembereich möglich ist. Aus diesem Grund wird in den Software-Projekten für den Studiengang „Angewandte Informatik“ das konzeptionelle Modell an dieser Stelle zusammen mit den </w:t>
       </w:r>
-      <w:proofErr w:type="spellEnd"/>
+      <w:proofErr w:type="spellStart"/>
       <w:r>
         <w:rPr>
           <w:rFonts w:ascii="Arial" w:hAnsi="Arial" w:cs="Arial"/>
@@ -20779,9 +20220,9 @@
           <w:szCs w:val="20"/>
           <w:lang w:val="de-DE" w:eastAsia="de-DE" w:bidi="ar-SA"/>
         </w:rPr>
-        <w:t xml:space="preserve"> nicht ohne Verständnis der „Konzepte“ aus dem Problembereich möglich ist. Aus diesem Grund wird in den Software-Projekten für den Studiengang „Angewandte Informatik“ das konzeptionelle Modell an dieser Stelle zusammen mit den </w:t>
+        <w:t>Use</w:t>
       </w:r>
-      <w:proofErr w:type="spellStart"/>
+      <w:proofErr w:type="spellEnd"/>
       <w:r>
         <w:rPr>
           <w:rFonts w:ascii="Arial" w:hAnsi="Arial" w:cs="Arial"/>
@@ -20790,28 +20231,7 @@
           <w:szCs w:val="20"/>
           <w:lang w:val="de-DE" w:eastAsia="de-DE" w:bidi="ar-SA"/>
         </w:rPr>
-        <w:t>Use-Cases</w:t>
-      </w:r>
-      <w:proofErr w:type="spellEnd"/>
-      <w:r>
-        <w:rPr>
-          <w:rFonts w:ascii="Arial" w:hAnsi="Arial" w:cs="Arial"/>
-          <w:color w:val="333399"/>
-          <w:sz w:val="20"/>
-          <w:szCs w:val="20"/>
-          <w:lang w:val="de-DE" w:eastAsia="de-DE" w:bidi="ar-SA"/>
-        </w:rPr>
-        <w:t xml:space="preserve"> dok</w:t>
-      </w:r>
-      <w:r>
-        <w:rPr>
-          <w:rFonts w:ascii="Arial" w:hAnsi="Arial" w:cs="Arial"/>
-          <w:color w:val="333399"/>
-          <w:sz w:val="20"/>
-          <w:szCs w:val="20"/>
-          <w:lang w:val="de-DE" w:eastAsia="de-DE" w:bidi="ar-SA"/>
-        </w:rPr>
-        <w:t>umentiert.</w:t>
+        <w:t>-Cases dokumentiert.</w:t>
       </w:r>
     </w:p>
     <w:p>
@@ -20907,7 +20327,7 @@
                     </pic:cNvPicPr>
                   </pic:nvPicPr>
                   <pic:blipFill>
-                    <a:blip r:embed="rId88" cstate="print"/>
+                    <a:blip r:embed="rId89" cstate="print"/>
                     <a:stretch>
                       <a:fillRect/>
                     </a:stretch>
@@ -21107,7 +20527,7 @@
                     </pic:cNvPicPr>
                   </pic:nvPicPr>
                   <pic:blipFill>
-                    <a:blip r:embed="rId89" cstate="print"/>
+                    <a:blip r:embed="rId90" cstate="print"/>
                     <a:stretch>
                       <a:fillRect/>
                     </a:stretch>
@@ -21205,13 +20625,7 @@
         <w:rPr>
           <w:color w:val="333399"/>
         </w:rPr>
-        <w:t xml:space="preserve">Nicht-funktionale Anforderungen beschreiben Anforderungen an das System, die nicht-fachlicher Natur sind, jedoch </w:t>
-      </w:r>
-      <w:r>
-        <w:rPr>
-          <w:color w:val="333399"/>
-        </w:rPr>
-        <w:t>entscheidend zur Anwendbarkeit des Systems beitragen. Sie definieren beispielsweise Qualitätsanforderungen, Sicherheitsanforderungen oder Performanceanforderungen.</w:t>
+        <w:t>Nicht-funktionale Anforderungen beschreiben Anforderungen an das System, die nicht-fachlicher Natur sind, jedoch entscheidend zur Anwendbarkeit des Systems beitragen. Sie definieren beispielsweise Qualitätsanforderungen, Sicherheitsanforderungen oder Performanceanforderungen.</w:t>
       </w:r>
     </w:p>
     <w:p>
@@ -21225,13 +20639,7 @@
         <w:rPr>
           <w:color w:val="333399"/>
         </w:rPr>
-        <w:t xml:space="preserve">Nicht-funktionale Anforderungen definieren grundlegende Eigenschaften eines Systems, die im </w:t>
-      </w:r>
-      <w:r>
-        <w:rPr>
-          <w:color w:val="333399"/>
-        </w:rPr>
-        <w:t>Architekturentwurf berücksichtigt werden müssen. Sie können zur Abschätzung der Entwicklungskosten herangezogen werden und sollten, soweit möglich, messbar beschrieben sein.</w:t>
+        <w:t>Nicht-funktionale Anforderungen definieren grundlegende Eigenschaften eines Systems, die im Architekturentwurf berücksichtigt werden müssen. Sie können zur Abschätzung der Entwicklungskosten herangezogen werden und sollten, soweit möglich, messbar beschrieben sein.</w:t>
       </w:r>
     </w:p>
     <w:p>
@@ -21245,13 +20653,7 @@
         <w:rPr>
           <w:color w:val="333399"/>
         </w:rPr>
-        <w:t>Zur einfachen Strukturierung der Anforderungen werden diejenigen Anforderungen, di</w:t>
-      </w:r>
-      <w:r>
-        <w:rPr>
-          <w:color w:val="333399"/>
-        </w:rPr>
-        <w:t>e nicht eindeutig zu den funktionalen Anforderungen gehören, den nicht-funktionalen Anforderungen zugeordnet.</w:t>
+        <w:t>Zur einfachen Strukturierung der Anforderungen werden diejenigen Anforderungen, die nicht eindeutig zu den funktionalen Anforderungen gehören, den nicht-funktionalen Anforderungen zugeordnet.</w:t>
       </w:r>
     </w:p>
     <w:p>
@@ -21297,7 +20699,6 @@
         </w:rPr>
         <w:t xml:space="preserve">, </w:t>
       </w:r>
-      <w:proofErr w:type="spellStart"/>
       <w:r>
         <w:rPr>
           <w:b/>
@@ -21310,7 +20711,22 @@
         <w:rPr>
           <w:color w:val="333399"/>
         </w:rPr>
-        <w:t>sability</w:t>
+        <w:t xml:space="preserve">sability, </w:t>
+      </w:r>
+      <w:proofErr w:type="spellStart"/>
+      <w:r>
+        <w:rPr>
+          <w:b/>
+          <w:bCs/>
+          <w:color w:val="333399"/>
+        </w:rPr>
+        <w:t>R</w:t>
+      </w:r>
+      <w:r>
+        <w:rPr>
+          <w:color w:val="333399"/>
+        </w:rPr>
+        <w:t>eliability</w:t>
       </w:r>
       <w:proofErr w:type="spellEnd"/>
       <w:r>
@@ -21326,34 +20742,6 @@
           <w:bCs/>
           <w:color w:val="333399"/>
         </w:rPr>
-        <w:t>R</w:t>
-      </w:r>
-      <w:r>
-        <w:rPr>
-          <w:color w:val="333399"/>
-        </w:rPr>
-        <w:t>eliability</w:t>
-      </w:r>
-      <w:proofErr w:type="spellEnd"/>
-      <w:r>
-        <w:rPr>
-          <w:color w:val="333399"/>
-        </w:rPr>
-        <w:t>,</w:t>
-      </w:r>
-      <w:r>
-        <w:rPr>
-          <w:color w:val="333399"/>
-        </w:rPr>
-        <w:t xml:space="preserve"> </w:t>
-      </w:r>
-      <w:proofErr w:type="spellStart"/>
-      <w:r>
-        <w:rPr>
-          <w:b/>
-          <w:bCs/>
-          <w:color w:val="333399"/>
-        </w:rPr>
         <w:t>P</w:t>
       </w:r>
       <w:r>
@@ -21389,13 +20777,7 @@
         <w:rPr>
           <w:color w:val="333399"/>
         </w:rPr>
-        <w:t>), das auf Hewlett-Packard zurückgeht. Das FURPS-Schema ist  hier  noch um die Kategorie „Sonstige Einschränkungen“ erweitert. Anforderungen zur Funktionalität sind bereits im Kapitel 3 dokumentiert, in diesem Kapitel folgen led</w:t>
-      </w:r>
-      <w:r>
-        <w:rPr>
-          <w:color w:val="333399"/>
-        </w:rPr>
-        <w:t>iglich alle restlichen Anforderungen.</w:t>
+        <w:t>), das auf Hewlett-Packard zurückgeht. Das FURPS-Schema ist  hier  noch um die Kategorie „Sonstige Einschränkungen“ erweitert. Anforderungen zur Funktionalität sind bereits im Kapitel 3 dokumentiert, in diesem Kapitel folgen lediglich alle restlichen Anforderungen.</w:t>
       </w:r>
     </w:p>
     <w:p>
@@ -21417,13 +20799,7 @@
         <w:rPr>
           <w:color w:val="333399"/>
         </w:rPr>
-        <w:t xml:space="preserve">Bei Bedarf kann dieses Schema zur Einteilung der Anforderungen auch durch ein anderes Schema (z.B. nach DIN ISO) ersetzt werden – wichtig ist nur, dass bei der Erfassung der Anforderungen überhaupt ein erprobtes </w:t>
-      </w:r>
-      <w:r>
-        <w:rPr>
-          <w:color w:val="333399"/>
-        </w:rPr>
-        <w:t>Schema verwendet wird. Dies soll eine bessere Übersicht bieten und dazu beitragen, dass keine Anforderungen vergessen werden.</w:t>
+        <w:t>Bei Bedarf kann dieses Schema zur Einteilung der Anforderungen auch durch ein anderes Schema (z.B. nach DIN ISO) ersetzt werden – wichtig ist nur, dass bei der Erfassung der Anforderungen überhaupt ein erprobtes Schema verwendet wird. Dies soll eine bessere Übersicht bieten und dazu beitragen, dass keine Anforderungen vergessen werden.</w:t>
       </w:r>
     </w:p>
     <w:p>
@@ -21542,7 +20918,7 @@
           <w:left w:w="-5" w:type="dxa"/>
           <w:right w:w="0" w:type="dxa"/>
         </w:tblCellMar>
-        <w:tblLook w:val="04A0"/>
+        <w:tblLook w:val="04A0" w:firstRow="1" w:lastRow="0" w:firstColumn="1" w:lastColumn="0" w:noHBand="0" w:noVBand="1"/>
       </w:tblPr>
       <w:tblGrid>
         <w:gridCol w:w="910"/>
@@ -23020,7 +22396,7 @@
           <w:szCs w:val="20"/>
           <w:lang w:val="de-DE" w:eastAsia="de-DE" w:bidi="ar-SA"/>
         </w:rPr>
-        <w:t xml:space="preserve">“ = Zuverlässigkeit) des Systems betreffen. Hierunter fallen insbesondere Anforderungen an die </w:t>
+        <w:t>“ = Zuverlässigkeit) des Systems betreffen. Hierunter fallen insbesondere Anforderungen an die Wiederherstellbarkeit („</w:t>
       </w:r>
       <w:proofErr w:type="spellStart"/>
       <w:r>
@@ -23031,7 +22407,7 @@
           <w:szCs w:val="20"/>
           <w:lang w:val="de-DE" w:eastAsia="de-DE" w:bidi="ar-SA"/>
         </w:rPr>
-        <w:t>Wiederherstellbarkeit</w:t>
+        <w:t>recoverability</w:t>
       </w:r>
       <w:proofErr w:type="spellEnd"/>
       <w:r>
@@ -23042,7 +22418,7 @@
           <w:szCs w:val="20"/>
           <w:lang w:val="de-DE" w:eastAsia="de-DE" w:bidi="ar-SA"/>
         </w:rPr>
-        <w:t xml:space="preserve"> („</w:t>
+        <w:t>“) und die Verfügbarkeit („</w:t>
       </w:r>
       <w:proofErr w:type="spellStart"/>
       <w:r>
@@ -23053,7 +22429,7 @@
           <w:szCs w:val="20"/>
           <w:lang w:val="de-DE" w:eastAsia="de-DE" w:bidi="ar-SA"/>
         </w:rPr>
-        <w:t>recoverability</w:t>
+        <w:t>availabilty</w:t>
       </w:r>
       <w:proofErr w:type="spellEnd"/>
       <w:r>
@@ -23064,39 +22440,7 @@
           <w:szCs w:val="20"/>
           <w:lang w:val="de-DE" w:eastAsia="de-DE" w:bidi="ar-SA"/>
         </w:rPr>
-        <w:t>“) und die Verfügbarkeit („</w:t>
-      </w:r>
-      <w:proofErr w:type="spellStart"/>
-      <w:r>
-        <w:rPr>
-          <w:rFonts w:ascii="Arial" w:hAnsi="Arial" w:cs="Arial"/>
-          <w:color w:val="333399"/>
-          <w:sz w:val="20"/>
-          <w:szCs w:val="20"/>
-          <w:lang w:val="de-DE" w:eastAsia="de-DE" w:bidi="ar-SA"/>
-        </w:rPr>
-        <w:t>availabilty</w:t>
-      </w:r>
-      <w:proofErr w:type="spellEnd"/>
-      <w:r>
-        <w:rPr>
-          <w:rFonts w:ascii="Arial" w:hAnsi="Arial" w:cs="Arial"/>
-          <w:color w:val="333399"/>
-          <w:sz w:val="20"/>
-          <w:szCs w:val="20"/>
-          <w:lang w:val="de-DE" w:eastAsia="de-DE" w:bidi="ar-SA"/>
-        </w:rPr>
-        <w:t>“) des Systems. Die Wiederherstellbarkeit betrifft die Fähigkeit, bei Ausfall oder Störung das Leistungsniveau wieder zu erreichen und betroffene Daten wieder zu gewinnen. Eine Ken</w:t>
-      </w:r>
-      <w:r>
-        <w:rPr>
-          <w:rFonts w:ascii="Arial" w:hAnsi="Arial" w:cs="Arial"/>
-          <w:color w:val="333399"/>
-          <w:sz w:val="20"/>
-          <w:szCs w:val="20"/>
-          <w:lang w:val="de-DE" w:eastAsia="de-DE" w:bidi="ar-SA"/>
-        </w:rPr>
-        <w:t>ngröße in diesem Zusammenhang ist MTTR („</w:t>
+        <w:t>“) des Systems. Die Wiederherstellbarkeit betrifft die Fähigkeit, bei Ausfall oder Störung das Leistungsniveau wieder zu erreichen und betroffene Daten wieder zu gewinnen. Eine Kenngröße in diesem Zusammenhang ist MTTR („</w:t>
       </w:r>
       <w:proofErr w:type="spellStart"/>
       <w:r>
@@ -23220,17 +22564,7 @@
           <w:szCs w:val="20"/>
           <w:lang w:val="de-DE" w:eastAsia="de-DE" w:bidi="ar-SA"/>
         </w:rPr>
-        <w:t xml:space="preserve">“), die die mittlere Zeit bis zur Wiederinbetriebnahme des Systems bei einem Ausfall angibt. Die Verfügbarkeit kann als Verhältnis zwischen der Zeit, in der das System funktionsfähig ist, und der </w:t>
-      </w:r>
-      <w:r>
-        <w:rPr>
-          <w:rFonts w:ascii="Arial" w:hAnsi="Arial" w:cs="Arial"/>
-          <w:color w:val="333399"/>
-          <w:sz w:val="20"/>
-          <w:szCs w:val="20"/>
-          <w:lang w:val="de-DE" w:eastAsia="de-DE" w:bidi="ar-SA"/>
-        </w:rPr>
-        <w:t xml:space="preserve">Gesamtzeit angegeben werden: </w:t>
+        <w:t xml:space="preserve">“), die die mittlere Zeit bis zur Wiederinbetriebnahme des Systems bei einem Ausfall angibt. Die Verfügbarkeit kann als Verhältnis zwischen der Zeit, in der das System funktionsfähig ist, und der Gesamtzeit angegeben werden: </w:t>
       </w:r>
     </w:p>
     <w:p>
@@ -23503,7 +22837,7 @@
           <w:left w:w="-5" w:type="dxa"/>
           <w:right w:w="0" w:type="dxa"/>
         </w:tblCellMar>
-        <w:tblLook w:val="04A0"/>
+        <w:tblLook w:val="04A0" w:firstRow="1" w:lastRow="0" w:firstColumn="1" w:lastColumn="0" w:noHBand="0" w:noVBand="1"/>
       </w:tblPr>
       <w:tblGrid>
         <w:gridCol w:w="910"/>
@@ -24973,17 +24307,7 @@
           <w:szCs w:val="20"/>
           <w:lang w:val="de-DE" w:eastAsia="de-DE" w:bidi="ar-SA"/>
         </w:rPr>
-        <w:t xml:space="preserve">“) des Systems. Die Anforderungen beziehen sich insbesondere auf das Zeitverhalten (Ausführungsgeschwindigkeit, Antwortzeiten, Durchsatz) sowie </w:t>
-      </w:r>
-      <w:r>
-        <w:rPr>
-          <w:rFonts w:ascii="Arial" w:hAnsi="Arial" w:cs="Arial"/>
-          <w:color w:val="333399"/>
-          <w:sz w:val="20"/>
-          <w:szCs w:val="20"/>
-          <w:lang w:val="de-DE" w:eastAsia="de-DE" w:bidi="ar-SA"/>
-        </w:rPr>
-        <w:t>auf das Verbrauchsverhalten (Anzahl der belegten Betriebsmittel und Dauer der Betriebsmittelbelegung).</w:t>
+        <w:t>“) des Systems. Die Anforderungen beziehen sich insbesondere auf das Zeitverhalten (Ausführungsgeschwindigkeit, Antwortzeiten, Durchsatz) sowie auf das Verbrauchsverhalten (Anzahl der belegten Betriebsmittel und Dauer der Betriebsmittelbelegung).</w:t>
       </w:r>
     </w:p>
     <w:p>
@@ -25015,7 +24339,7 @@
           <w:left w:w="-5" w:type="dxa"/>
           <w:right w:w="0" w:type="dxa"/>
         </w:tblCellMar>
-        <w:tblLook w:val="04A0"/>
+        <w:tblLook w:val="04A0" w:firstRow="1" w:lastRow="0" w:firstColumn="1" w:lastColumn="0" w:noHBand="0" w:noVBand="1"/>
       </w:tblPr>
       <w:tblGrid>
         <w:gridCol w:w="910"/>
@@ -26496,7 +25820,7 @@
           <w:szCs w:val="20"/>
           <w:lang w:val="de-DE" w:eastAsia="de-DE" w:bidi="ar-SA"/>
         </w:rPr>
-        <w:t xml:space="preserve">“), </w:t>
+        <w:t>“), Testbarkeit („</w:t>
       </w:r>
       <w:proofErr w:type="spellStart"/>
       <w:r>
@@ -26507,7 +25831,7 @@
           <w:szCs w:val="20"/>
           <w:lang w:val="de-DE" w:eastAsia="de-DE" w:bidi="ar-SA"/>
         </w:rPr>
-        <w:t>Testbarkeit</w:t>
+        <w:t>testability</w:t>
       </w:r>
       <w:proofErr w:type="spellEnd"/>
       <w:r>
@@ -26518,7 +25842,7 @@
           <w:szCs w:val="20"/>
           <w:lang w:val="de-DE" w:eastAsia="de-DE" w:bidi="ar-SA"/>
         </w:rPr>
-        <w:t xml:space="preserve"> („</w:t>
+        <w:t>“), Wartbarkeit („</w:t>
       </w:r>
       <w:proofErr w:type="spellStart"/>
       <w:r>
@@ -26529,7 +25853,7 @@
           <w:szCs w:val="20"/>
           <w:lang w:val="de-DE" w:eastAsia="de-DE" w:bidi="ar-SA"/>
         </w:rPr>
-        <w:t>testability</w:t>
+        <w:t>maintainability</w:t>
       </w:r>
       <w:proofErr w:type="spellEnd"/>
       <w:r>
@@ -26540,7 +25864,7 @@
           <w:szCs w:val="20"/>
           <w:lang w:val="de-DE" w:eastAsia="de-DE" w:bidi="ar-SA"/>
         </w:rPr>
-        <w:t xml:space="preserve">“), </w:t>
+        <w:t>“), Erweiterbarkeit („</w:t>
       </w:r>
       <w:proofErr w:type="spellStart"/>
       <w:r>
@@ -26551,7 +25875,7 @@
           <w:szCs w:val="20"/>
           <w:lang w:val="de-DE" w:eastAsia="de-DE" w:bidi="ar-SA"/>
         </w:rPr>
-        <w:t>Wartbarkeit</w:t>
+        <w:t>extensibility</w:t>
       </w:r>
       <w:proofErr w:type="spellEnd"/>
       <w:r>
@@ -26562,7 +25886,7 @@
           <w:szCs w:val="20"/>
           <w:lang w:val="de-DE" w:eastAsia="de-DE" w:bidi="ar-SA"/>
         </w:rPr>
-        <w:t xml:space="preserve"> („</w:t>
+        <w:t>“), Lokalisierbarkeit („</w:t>
       </w:r>
       <w:proofErr w:type="spellStart"/>
       <w:r>
@@ -26573,7 +25897,7 @@
           <w:szCs w:val="20"/>
           <w:lang w:val="de-DE" w:eastAsia="de-DE" w:bidi="ar-SA"/>
         </w:rPr>
-        <w:t>maintainability</w:t>
+        <w:t>localizability</w:t>
       </w:r>
       <w:proofErr w:type="spellEnd"/>
       <w:r>
@@ -26584,61 +25908,7 @@
           <w:szCs w:val="20"/>
           <w:lang w:val="de-DE" w:eastAsia="de-DE" w:bidi="ar-SA"/>
         </w:rPr>
-        <w:t>“), Erweiterbarkeit („</w:t>
-      </w:r>
-      <w:proofErr w:type="spellStart"/>
-      <w:r>
-        <w:rPr>
-          <w:rFonts w:ascii="Arial" w:hAnsi="Arial" w:cs="Arial"/>
-          <w:color w:val="333399"/>
-          <w:sz w:val="20"/>
-          <w:szCs w:val="20"/>
-          <w:lang w:val="de-DE" w:eastAsia="de-DE" w:bidi="ar-SA"/>
-        </w:rPr>
-        <w:t>extensibility</w:t>
-      </w:r>
-      <w:proofErr w:type="spellEnd"/>
-      <w:r>
-        <w:rPr>
-          <w:rFonts w:ascii="Arial" w:hAnsi="Arial" w:cs="Arial"/>
-          <w:color w:val="333399"/>
-          <w:sz w:val="20"/>
-          <w:szCs w:val="20"/>
-          <w:lang w:val="de-DE" w:eastAsia="de-DE" w:bidi="ar-SA"/>
-        </w:rPr>
-        <w:t>“), Lokalisierbarkeit („</w:t>
-      </w:r>
-      <w:proofErr w:type="spellStart"/>
-      <w:r>
-        <w:rPr>
-          <w:rFonts w:ascii="Arial" w:hAnsi="Arial" w:cs="Arial"/>
-          <w:color w:val="333399"/>
-          <w:sz w:val="20"/>
-          <w:szCs w:val="20"/>
-          <w:lang w:val="de-DE" w:eastAsia="de-DE" w:bidi="ar-SA"/>
-        </w:rPr>
-        <w:t>localizability</w:t>
-      </w:r>
-      <w:proofErr w:type="spellEnd"/>
-      <w:r>
-        <w:rPr>
-          <w:rFonts w:ascii="Arial" w:hAnsi="Arial" w:cs="Arial"/>
-          <w:color w:val="333399"/>
-          <w:sz w:val="20"/>
-          <w:szCs w:val="20"/>
-          <w:lang w:val="de-DE" w:eastAsia="de-DE" w:bidi="ar-SA"/>
-        </w:rPr>
-        <w:t>“ = Anpassbarkeit an verschiedene Sprach- un</w:t>
-      </w:r>
-      <w:r>
-        <w:rPr>
-          <w:rFonts w:ascii="Arial" w:hAnsi="Arial" w:cs="Arial"/>
-          <w:color w:val="333399"/>
-          <w:sz w:val="20"/>
-          <w:szCs w:val="20"/>
-          <w:lang w:val="de-DE" w:eastAsia="de-DE" w:bidi="ar-SA"/>
-        </w:rPr>
-        <w:t>d Kulturräume) betreffen.</w:t>
+        <w:t>“ = Anpassbarkeit an verschiedene Sprach- und Kulturräume) betreffen.</w:t>
       </w:r>
     </w:p>
     <w:p>
@@ -26670,7 +25940,7 @@
           <w:left w:w="-5" w:type="dxa"/>
           <w:right w:w="0" w:type="dxa"/>
         </w:tblCellMar>
-        <w:tblLook w:val="04A0"/>
+        <w:tblLook w:val="04A0" w:firstRow="1" w:lastRow="0" w:firstColumn="1" w:lastColumn="0" w:noHBand="0" w:noVBand="1"/>
       </w:tblPr>
       <w:tblGrid>
         <w:gridCol w:w="910"/>
@@ -28133,17 +27403,7 @@
           <w:szCs w:val="20"/>
           <w:lang w:val="de-DE" w:eastAsia="de-DE" w:bidi="ar-SA"/>
         </w:rPr>
-        <w:t xml:space="preserve">“) für Entwurf, </w:t>
-      </w:r>
-      <w:r>
-        <w:rPr>
-          <w:rFonts w:ascii="Arial" w:hAnsi="Arial" w:cs="Arial"/>
-          <w:color w:val="333399"/>
-          <w:sz w:val="20"/>
-          <w:szCs w:val="20"/>
-          <w:lang w:val="de-DE" w:eastAsia="de-DE" w:bidi="ar-SA"/>
-        </w:rPr>
-        <w:t>Implementierung, Schnittstellen und Hardware des geplanten Systems bestehen, die ebenfalls als Anforderungen zu berücksichtigen sind und das bisherige „FURPS“-Schema zu „FURPS+“ (vgl. [</w:t>
+        <w:t>“) für Entwurf, Implementierung, Schnittstellen und Hardware des geplanten Systems bestehen, die ebenfalls als Anforderungen zu berücksichtigen sind und das bisherige „FURPS“-Schema zu „FURPS+“ (vgl. [</w:t>
       </w:r>
       <w:proofErr w:type="spellStart"/>
       <w:r>
@@ -28356,13 +27616,7 @@
         <w:rPr>
           <w:color w:val="333399"/>
         </w:rPr>
-        <w:t>Für sicherheitskritische Systeme werden in diesem Thema Vorgaben für die Behandlung der Systemsicherheit festgelegt. Es wird aufgezeigt, welche Risiken im Rahmen des Systembetriebs bestehen, welche Schäden, oder auch welche Klassen von Sc</w:t>
-      </w:r>
-      <w:r>
-        <w:rPr>
-          <w:color w:val="333399"/>
-        </w:rPr>
-        <w:t>häden, mit welcher Wahrscheinlichkeit auftreten können und inwieweit das Eintreten eines Schadensfalls toleriert wird bzw. nicht mehr akzeptabel ist.</w:t>
+        <w:t>Für sicherheitskritische Systeme werden in diesem Thema Vorgaben für die Behandlung der Systemsicherheit festgelegt. Es wird aufgezeigt, welche Risiken im Rahmen des Systembetriebs bestehen, welche Schäden, oder auch welche Klassen von Schäden, mit welcher Wahrscheinlichkeit auftreten können und inwieweit das Eintreten eines Schadensfalls toleriert wird bzw. nicht mehr akzeptabel ist.</w:t>
       </w:r>
     </w:p>
     <w:p>
@@ -28376,13 +27630,7 @@
         <w:rPr>
           <w:color w:val="333399"/>
         </w:rPr>
-        <w:t>Die Risikoakzeptanz für die identifizierten möglichen Schadensfälle wird beispielsweise in Form einer Risi</w:t>
-      </w:r>
-      <w:r>
-        <w:rPr>
-          <w:color w:val="333399"/>
-        </w:rPr>
-        <w:t>koakzeptanzmatrix dokumentiert. Die Matrix ist eine Vorgabe des Auftraggebers, in der er festlegt, bei welcher Schadensklasse und welcher Eintrittswahrscheinlichkeit er welche Risikoklasse akzeptiert.</w:t>
+        <w:t>Die Risikoakzeptanz für die identifizierten möglichen Schadensfälle wird beispielsweise in Form einer Risikoakzeptanzmatrix dokumentiert. Die Matrix ist eine Vorgabe des Auftraggebers, in der er festlegt, bei welcher Schadensklasse und welcher Eintrittswahrscheinlichkeit er welche Risikoklasse akzeptiert.</w:t>
       </w:r>
     </w:p>
     <w:p>
@@ -28404,13 +27652,7 @@
         <w:rPr>
           <w:color w:val="333399"/>
         </w:rPr>
-        <w:t>Bei vielen Aufgabenstellungen in der Veranstaltung „So</w:t>
-      </w:r>
-      <w:r>
-        <w:rPr>
-          <w:color w:val="333399"/>
-        </w:rPr>
-        <w:t>ftware-Projekte“ kann dieses Thema weggelassen werden.</w:t>
+        <w:t>Bei vielen Aufgabenstellungen in der Veranstaltung „Software-Projekte“ kann dieses Thema weggelassen werden.</w:t>
       </w:r>
     </w:p>
     <w:p>
@@ -28558,16 +27800,7 @@
           <w:szCs w:val="20"/>
           <w:lang w:val="de-DE" w:eastAsia="de-DE" w:bidi="ar-SA"/>
         </w:rPr>
-        <w:t xml:space="preserve"> von jedem Projektteilnehmer zu liefernden Ergebnisse lesen Sie bitte im Projektleitfaden bzw. im Projektkalender nach. Die Benotung erfolgt nicht nur auf Grundlage des lauffähigen Programms, sonder</w:t>
-      </w:r>
-      <w:r>
-        <w:rPr>
-          <w:rFonts w:ascii="Arial" w:hAnsi="Arial" w:cs="Arial"/>
-          <w:sz w:val="20"/>
-          <w:szCs w:val="20"/>
-          <w:lang w:val="de-DE" w:eastAsia="de-DE" w:bidi="ar-SA"/>
-        </w:rPr>
-        <w:t>n bezieht die Qualität der Analyse, des Entwurfs und des Systemtests mit ein.</w:t>
+        <w:t xml:space="preserve"> von jedem Projektteilnehmer zu liefernden Ergebnisse lesen Sie bitte im Projektleitfaden bzw. im Projektkalender nach. Die Benotung erfolgt nicht nur auf Grundlage des lauffähigen Programms, sondern bezieht die Qualität der Analyse, des Entwurfs und des Systemtests mit ein.</w:t>
       </w:r>
     </w:p>
     <w:p>
@@ -28598,7 +27831,7 @@
           <w:left w:w="-5" w:type="dxa"/>
           <w:right w:w="0" w:type="dxa"/>
         </w:tblCellMar>
-        <w:tblLook w:val="04A0"/>
+        <w:tblLook w:val="04A0" w:firstRow="1" w:lastRow="0" w:firstColumn="1" w:lastColumn="0" w:noHBand="0" w:noVBand="1"/>
       </w:tblPr>
       <w:tblGrid>
         <w:gridCol w:w="846"/>
@@ -28965,16 +28198,7 @@
                 <w:szCs w:val="16"/>
                 <w:lang w:val="de-DE" w:eastAsia="de-DE" w:bidi="ar-SA"/>
               </w:rPr>
-              <w:t>Wird bei Projektbeginn mit einer Überblick gebenden Systembeschreibung an das Team ausgegeben. Das Dokument ist vom Team weiterzuführen und wieder</w:t>
-            </w:r>
-            <w:r>
-              <w:rPr>
-                <w:rFonts w:ascii="Arial" w:hAnsi="Arial" w:cs="Arial"/>
-                <w:sz w:val="16"/>
-                <w:szCs w:val="16"/>
-                <w:lang w:val="de-DE" w:eastAsia="de-DE" w:bidi="ar-SA"/>
-              </w:rPr>
-              <w:t xml:space="preserve"> abzugeben.</w:t>
+              <w:t>Wird bei Projektbeginn mit einer Überblick gebenden Systembeschreibung an das Team ausgegeben. Das Dokument ist vom Team weiterzuführen und wieder abzugeben.</w:t>
             </w:r>
           </w:p>
         </w:tc>
@@ -29364,16 +28588,7 @@
                 <w:szCs w:val="16"/>
                 <w:lang w:val="de-DE" w:eastAsia="de-DE" w:bidi="ar-SA"/>
               </w:rPr>
-              <w:t xml:space="preserve">Die Dokumentation ist für die </w:t>
-            </w:r>
-            <w:r>
-              <w:rPr>
-                <w:rFonts w:ascii="Arial" w:hAnsi="Arial" w:cs="Arial"/>
-                <w:sz w:val="16"/>
-                <w:szCs w:val="16"/>
-                <w:lang w:val="de-DE" w:eastAsia="de-DE" w:bidi="ar-SA"/>
-              </w:rPr>
-              <w:t>Weiterentwicklung in künftigen SW-Projekten besonders wichtig (Qualität!)</w:t>
+              <w:t>Die Dokumentation ist für die Weiterentwicklung in künftigen SW-Projekten besonders wichtig (Qualität!)</w:t>
             </w:r>
           </w:p>
         </w:tc>
@@ -29583,16 +28798,7 @@
                 <w:szCs w:val="16"/>
                 <w:lang w:val="de-DE" w:eastAsia="de-DE" w:bidi="ar-SA"/>
               </w:rPr>
-              <w:t xml:space="preserve">Die Dokumentation ist für die Weiterentwicklung in künftigen </w:t>
-            </w:r>
-            <w:r>
-              <w:rPr>
-                <w:rFonts w:ascii="Arial" w:hAnsi="Arial" w:cs="Arial"/>
-                <w:sz w:val="16"/>
-                <w:szCs w:val="16"/>
-                <w:lang w:val="de-DE" w:eastAsia="de-DE" w:bidi="ar-SA"/>
-              </w:rPr>
-              <w:t>SW-Projekten besonders wichtig (Qualität!)</w:t>
+              <w:t>Die Dokumentation ist für die Weiterentwicklung in künftigen SW-Projekten besonders wichtig (Qualität!)</w:t>
             </w:r>
           </w:p>
         </w:tc>
@@ -30046,16 +29252,7 @@
           <w:szCs w:val="20"/>
           <w:lang w:val="de-DE" w:eastAsia="de-DE" w:bidi="ar-SA"/>
         </w:rPr>
-        <w:t xml:space="preserve">In der Veranstaltung „Software-Projekte“ werden vom „Auftraggeber“ (in Absprache mit den Teilnehmern) rechtzeitig vor </w:t>
-      </w:r>
-      <w:r>
-        <w:rPr>
-          <w:rFonts w:ascii="Arial" w:hAnsi="Arial" w:cs="Arial"/>
-          <w:sz w:val="20"/>
-          <w:szCs w:val="20"/>
-          <w:lang w:val="de-DE" w:eastAsia="de-DE" w:bidi="ar-SA"/>
-        </w:rPr>
-        <w:t>Semesterende Systemtestfälle ausgewählt, die das System dann am Tag der Abnahme ohne Beanstandung „überstehen“ muss.</w:t>
+        <w:t>In der Veranstaltung „Software-Projekte“ werden vom „Auftraggeber“ (in Absprache mit den Teilnehmern) rechtzeitig vor Semesterende Systemtestfälle ausgewählt, die das System dann am Tag der Abnahme ohne Beanstandung „überstehen“ muss.</w:t>
       </w:r>
     </w:p>
     <w:p>
@@ -30108,7 +29305,7 @@
           <w:left w:w="-5" w:type="dxa"/>
           <w:right w:w="0" w:type="dxa"/>
         </w:tblCellMar>
-        <w:tblLook w:val="04A0"/>
+        <w:tblLook w:val="04A0" w:firstRow="1" w:lastRow="0" w:firstColumn="1" w:lastColumn="0" w:noHBand="0" w:noVBand="1"/>
       </w:tblPr>
       <w:tblGrid>
         <w:gridCol w:w="2750"/>
@@ -30275,31 +29472,7 @@
           <w:szCs w:val="20"/>
           <w:lang w:val="en-GB" w:eastAsia="de-DE" w:bidi="ar-SA"/>
         </w:rPr>
-        <w:t>[</w:t>
-      </w:r>
-      <w:proofErr w:type="spellStart"/>
-      <w:r>
-        <w:rPr>
-          <w:rFonts w:ascii="Arial" w:hAnsi="Arial" w:cs="Arial"/>
-          <w:b/>
-          <w:color w:val="000000"/>
-          <w:sz w:val="20"/>
-          <w:szCs w:val="20"/>
-          <w:lang w:val="en-GB" w:eastAsia="de-DE" w:bidi="ar-SA"/>
-        </w:rPr>
-        <w:t>Lar</w:t>
-      </w:r>
-      <w:proofErr w:type="spellEnd"/>
-      <w:r>
-        <w:rPr>
-          <w:rFonts w:ascii="Arial" w:hAnsi="Arial" w:cs="Arial"/>
-          <w:b/>
-          <w:color w:val="000000"/>
-          <w:sz w:val="20"/>
-          <w:szCs w:val="20"/>
-          <w:lang w:val="en-GB" w:eastAsia="de-DE" w:bidi="ar-SA"/>
-        </w:rPr>
-        <w:t xml:space="preserve">] </w:t>
+        <w:t xml:space="preserve">[Lar] </w:t>
       </w:r>
       <w:proofErr w:type="spellStart"/>
       <w:r>
@@ -30332,8 +29505,9 @@
           <w:szCs w:val="20"/>
           <w:lang w:val="en-GB" w:eastAsia="de-DE" w:bidi="ar-SA"/>
         </w:rPr>
-        <w:t>Applying UML And</w:t>
+        <w:t xml:space="preserve">Applying UML </w:t>
       </w:r>
+      <w:proofErr w:type="gramStart"/>
       <w:r>
         <w:rPr>
           <w:rFonts w:ascii="Arial" w:hAnsi="Arial" w:cs="Arial"/>
@@ -30343,6 +29517,18 @@
           <w:szCs w:val="20"/>
           <w:lang w:val="en-GB" w:eastAsia="de-DE" w:bidi="ar-SA"/>
         </w:rPr>
+        <w:t>And</w:t>
+      </w:r>
+      <w:proofErr w:type="gramEnd"/>
+      <w:r>
+        <w:rPr>
+          <w:rFonts w:ascii="Arial" w:hAnsi="Arial" w:cs="Arial"/>
+          <w:i/>
+          <w:color w:val="000000"/>
+          <w:sz w:val="20"/>
+          <w:szCs w:val="20"/>
+          <w:lang w:val="en-GB" w:eastAsia="de-DE" w:bidi="ar-SA"/>
+        </w:rPr>
         <w:t xml:space="preserve"> Patterns. An Introduction to Object-Oriented Analysis And Design,</w:t>
       </w:r>
       <w:r>
@@ -30374,8 +29560,20 @@
           <w:szCs w:val="20"/>
           <w:lang w:val="en-GB" w:eastAsia="de-DE" w:bidi="ar-SA"/>
         </w:rPr>
-        <w:t xml:space="preserve"> ed.,  2002</w:t>
+        <w:t xml:space="preserve"> ed.</w:t>
       </w:r>
+      <w:proofErr w:type="gramStart"/>
+      <w:r>
+        <w:rPr>
+          <w:rFonts w:ascii="Arial" w:hAnsi="Arial" w:cs="Arial"/>
+          <w:color w:val="000000"/>
+          <w:sz w:val="20"/>
+          <w:szCs w:val="20"/>
+          <w:lang w:val="en-GB" w:eastAsia="de-DE" w:bidi="ar-SA"/>
+        </w:rPr>
+        <w:t>,  2002</w:t>
+      </w:r>
+      <w:proofErr w:type="gramEnd"/>
     </w:p>
     <w:p>
       <w:pPr>
@@ -30455,7 +29653,7 @@
 </file>
 
 <file path=word/endnotes.xml><?xml version="1.0" encoding="utf-8"?>
-<w:endnotes xmlns:ve="http://schemas.openxmlformats.org/markup-compatibility/2006" xmlns:o="urn:schemas-microsoft-com:office:office" xmlns:r="http://schemas.openxmlformats.org/officeDocument/2006/relationships" xmlns:m="http://schemas.openxmlformats.org/officeDocument/2006/math" xmlns:v="urn:schemas-microsoft-com:vml" xmlns:wp="http://schemas.openxmlformats.org/drawingml/2006/wordprocessingDrawing" xmlns:w10="urn:schemas-microsoft-com:office:word" xmlns:w="http://schemas.openxmlformats.org/wordprocessingml/2006/main" xmlns:wne="http://schemas.microsoft.com/office/word/2006/wordml">
+<w:endnotes xmlns:wpc="http://schemas.microsoft.com/office/word/2010/wordprocessingCanvas" xmlns:mc="http://schemas.openxmlformats.org/markup-compatibility/2006" xmlns:o="urn:schemas-microsoft-com:office:office" xmlns:r="http://schemas.openxmlformats.org/officeDocument/2006/relationships" xmlns:m="http://schemas.openxmlformats.org/officeDocument/2006/math" xmlns:v="urn:schemas-microsoft-com:vml" xmlns:wp14="http://schemas.microsoft.com/office/word/2010/wordprocessingDrawing" xmlns:wp="http://schemas.openxmlformats.org/drawingml/2006/wordprocessingDrawing" xmlns:w10="urn:schemas-microsoft-com:office:word" xmlns:w="http://schemas.openxmlformats.org/wordprocessingml/2006/main" xmlns:w14="http://schemas.microsoft.com/office/word/2010/wordml" xmlns:wpg="http://schemas.microsoft.com/office/word/2010/wordprocessingGroup" xmlns:wpi="http://schemas.microsoft.com/office/word/2010/wordprocessingInk" xmlns:wne="http://schemas.microsoft.com/office/word/2006/wordml" xmlns:wps="http://schemas.microsoft.com/office/word/2010/wordprocessingShape" mc:Ignorable="w14 wp14">
   <w:endnote w:type="separator" w:id="-1">
     <w:p>
       <w:r>
@@ -30474,7 +29672,7 @@
 </file>
 
 <file path=word/footnotes.xml><?xml version="1.0" encoding="utf-8"?>
-<w:footnotes xmlns:ve="http://schemas.openxmlformats.org/markup-compatibility/2006" xmlns:o="urn:schemas-microsoft-com:office:office" xmlns:r="http://schemas.openxmlformats.org/officeDocument/2006/relationships" xmlns:m="http://schemas.openxmlformats.org/officeDocument/2006/math" xmlns:v="urn:schemas-microsoft-com:vml" xmlns:wp="http://schemas.openxmlformats.org/drawingml/2006/wordprocessingDrawing" xmlns:w10="urn:schemas-microsoft-com:office:word" xmlns:w="http://schemas.openxmlformats.org/wordprocessingml/2006/main" xmlns:wne="http://schemas.microsoft.com/office/word/2006/wordml">
+<w:footnotes xmlns:wpc="http://schemas.microsoft.com/office/word/2010/wordprocessingCanvas" xmlns:mc="http://schemas.openxmlformats.org/markup-compatibility/2006" xmlns:o="urn:schemas-microsoft-com:office:office" xmlns:r="http://schemas.openxmlformats.org/officeDocument/2006/relationships" xmlns:m="http://schemas.openxmlformats.org/officeDocument/2006/math" xmlns:v="urn:schemas-microsoft-com:vml" xmlns:wp14="http://schemas.microsoft.com/office/word/2010/wordprocessingDrawing" xmlns:wp="http://schemas.openxmlformats.org/drawingml/2006/wordprocessingDrawing" xmlns:w10="urn:schemas-microsoft-com:office:word" xmlns:w="http://schemas.openxmlformats.org/wordprocessingml/2006/main" xmlns:w14="http://schemas.microsoft.com/office/word/2010/wordml" xmlns:wpg="http://schemas.microsoft.com/office/word/2010/wordprocessingGroup" xmlns:wpi="http://schemas.microsoft.com/office/word/2010/wordprocessingInk" xmlns:wne="http://schemas.microsoft.com/office/word/2006/wordml" xmlns:wps="http://schemas.microsoft.com/office/word/2010/wordprocessingShape" mc:Ignorable="w14 wp14">
   <w:footnote w:type="separator" w:id="-1">
     <w:p/>
   </w:footnote>
@@ -30522,16 +29720,7 @@
           <w:szCs w:val="16"/>
           <w:lang w:val="de-DE" w:eastAsia="de-DE" w:bidi="ar-SA"/>
         </w:rPr>
-        <w:t xml:space="preserve">V-Modell® ist eine geschützte Marke der Bundesrepublik </w:t>
-      </w:r>
-      <w:r>
-        <w:rPr>
-          <w:rFonts w:ascii="Arial" w:hAnsi="Arial" w:cs="Arial"/>
-          <w:sz w:val="16"/>
-          <w:szCs w:val="16"/>
-          <w:lang w:val="de-DE" w:eastAsia="de-DE" w:bidi="ar-SA"/>
-        </w:rPr>
-        <w:t>Deutschland.</w:t>
+        <w:t>V-Modell® ist eine geschützte Marke der Bundesrepublik Deutschland.</w:t>
       </w:r>
     </w:p>
   </w:footnote>
@@ -30539,7 +29728,7 @@
 </file>
 
 <file path=word/numbering.xml><?xml version="1.0" encoding="utf-8"?>
-<w:numbering xmlns:ve="http://schemas.openxmlformats.org/markup-compatibility/2006" xmlns:o="urn:schemas-microsoft-com:office:office" xmlns:r="http://schemas.openxmlformats.org/officeDocument/2006/relationships" xmlns:m="http://schemas.openxmlformats.org/officeDocument/2006/math" xmlns:v="urn:schemas-microsoft-com:vml" xmlns:wp="http://schemas.openxmlformats.org/drawingml/2006/wordprocessingDrawing" xmlns:w10="urn:schemas-microsoft-com:office:word" xmlns:w="http://schemas.openxmlformats.org/wordprocessingml/2006/main" xmlns:wne="http://schemas.microsoft.com/office/word/2006/wordml">
+<w:numbering xmlns:wpc="http://schemas.microsoft.com/office/word/2010/wordprocessingCanvas" xmlns:mc="http://schemas.openxmlformats.org/markup-compatibility/2006" xmlns:o="urn:schemas-microsoft-com:office:office" xmlns:r="http://schemas.openxmlformats.org/officeDocument/2006/relationships" xmlns:m="http://schemas.openxmlformats.org/officeDocument/2006/math" xmlns:v="urn:schemas-microsoft-com:vml" xmlns:wp14="http://schemas.microsoft.com/office/word/2010/wordprocessingDrawing" xmlns:wp="http://schemas.openxmlformats.org/drawingml/2006/wordprocessingDrawing" xmlns:w10="urn:schemas-microsoft-com:office:word" xmlns:w="http://schemas.openxmlformats.org/wordprocessingml/2006/main" xmlns:w14="http://schemas.microsoft.com/office/word/2010/wordml" xmlns:wpg="http://schemas.microsoft.com/office/word/2010/wordprocessingGroup" xmlns:wpi="http://schemas.microsoft.com/office/word/2010/wordprocessingInk" xmlns:wne="http://schemas.microsoft.com/office/word/2006/wordml" xmlns:wps="http://schemas.microsoft.com/office/word/2010/wordprocessingShape" mc:Ignorable="w14 wp14">
   <w:abstractNum w:abstractNumId="0">
     <w:nsid w:val="05F12012"/>
     <w:multiLevelType w:val="multilevel"/>
@@ -34089,7 +33278,7 @@
 </file>
 
 <file path=word/styles.xml><?xml version="1.0" encoding="utf-8"?>
-<w:styles xmlns:r="http://schemas.openxmlformats.org/officeDocument/2006/relationships" xmlns:w="http://schemas.openxmlformats.org/wordprocessingml/2006/main">
+<w:styles xmlns:mc="http://schemas.openxmlformats.org/markup-compatibility/2006" xmlns:r="http://schemas.openxmlformats.org/officeDocument/2006/relationships" xmlns:w="http://schemas.openxmlformats.org/wordprocessingml/2006/main" xmlns:w14="http://schemas.microsoft.com/office/word/2010/wordml" mc:Ignorable="w14">
   <w:docDefaults>
     <w:rPrDefault>
       <w:rPr>
@@ -34262,7 +33451,6 @@
     <w:uiPriority w:val="99"/>
     <w:semiHidden/>
     <w:unhideWhenUsed/>
-    <w:qFormat/>
     <w:tblPr>
       <w:tblInd w:w="0" w:type="dxa"/>
       <w:tblCellMar>
@@ -35137,7 +34325,7 @@
     <w:basedOn w:val="TableContents"/>
     <w:rsid w:val="0037787C"/>
   </w:style>
-  <w:style w:type="table" w:styleId="Tabellengitternetz">
+  <w:style w:type="table" w:styleId="Tabellenraster">
     <w:name w:val="Table Grid"/>
     <w:basedOn w:val="NormaleTabelle"/>
     <w:uiPriority w:val="99"/>
@@ -35152,7 +34340,6 @@
       <w:lang w:val="de-DE" w:eastAsia="de-DE" w:bidi="ar-SA"/>
     </w:rPr>
     <w:tblPr>
-      <w:tblInd w:w="0" w:type="dxa"/>
       <w:tblBorders>
         <w:top w:val="single" w:sz="4" w:space="0" w:color="auto"/>
         <w:left w:val="single" w:sz="4" w:space="0" w:color="auto"/>
@@ -35161,6 +34348,184 @@
         <w:insideH w:val="single" w:sz="4" w:space="0" w:color="auto"/>
         <w:insideV w:val="single" w:sz="4" w:space="0" w:color="auto"/>
       </w:tblBorders>
+    </w:tblPr>
+  </w:style>
+</w:styles>
+</file>
+
+<file path=word/stylesWithEffects.xml><?xml version="1.0" encoding="utf-8"?>
+<w:styles xmlns:wpc="http://schemas.microsoft.com/office/word/2010/wordprocessingCanvas" xmlns:mc="http://schemas.openxmlformats.org/markup-compatibility/2006" xmlns:o="urn:schemas-microsoft-com:office:office" xmlns:r="http://schemas.openxmlformats.org/officeDocument/2006/relationships" xmlns:m="http://schemas.openxmlformats.org/officeDocument/2006/math" xmlns:v="urn:schemas-microsoft-com:vml" xmlns:wp14="http://schemas.microsoft.com/office/word/2010/wordprocessingDrawing" xmlns:wp="http://schemas.openxmlformats.org/drawingml/2006/wordprocessingDrawing" xmlns:w10="urn:schemas-microsoft-com:office:word" xmlns:w="http://schemas.openxmlformats.org/wordprocessingml/2006/main" xmlns:w14="http://schemas.microsoft.com/office/word/2010/wordml" xmlns:wpg="http://schemas.microsoft.com/office/word/2010/wordprocessingGroup" xmlns:wpi="http://schemas.microsoft.com/office/word/2010/wordprocessingInk" xmlns:wne="http://schemas.microsoft.com/office/word/2006/wordml" xmlns:wps="http://schemas.microsoft.com/office/word/2010/wordprocessingShape" mc:Ignorable="w14 wp14">
+  <w:docDefaults>
+    <w:rPrDefault>
+      <w:rPr>
+        <w:rFonts w:asciiTheme="minorHAnsi" w:eastAsiaTheme="minorEastAsia" w:hAnsiTheme="minorHAnsi" w:cstheme="minorBidi"/>
+        <w:sz w:val="22"/>
+        <w:szCs w:val="22"/>
+        <w:lang w:val="de-DE" w:eastAsia="de-DE" w:bidi="ar-SA"/>
+      </w:rPr>
+    </w:rPrDefault>
+    <w:pPrDefault>
+      <w:pPr>
+        <w:spacing w:after="200" w:line="276" w:lineRule="auto"/>
+      </w:pPr>
+    </w:pPrDefault>
+  </w:docDefaults>
+  <w:latentStyles w:defLockedState="0" w:defUIPriority="99" w:defSemiHidden="1" w:defUnhideWhenUsed="1" w:defQFormat="0" w:count="267">
+    <w:lsdException w:name="Normal" w:semiHidden="0" w:uiPriority="0" w:unhideWhenUsed="0" w:qFormat="1"/>
+    <w:lsdException w:name="heading 1" w:semiHidden="0" w:uiPriority="9" w:unhideWhenUsed="0" w:qFormat="1"/>
+    <w:lsdException w:name="heading 2" w:uiPriority="9" w:qFormat="1"/>
+    <w:lsdException w:name="heading 3" w:uiPriority="9" w:qFormat="1"/>
+    <w:lsdException w:name="heading 4" w:uiPriority="9" w:qFormat="1"/>
+    <w:lsdException w:name="heading 5" w:uiPriority="9" w:qFormat="1"/>
+    <w:lsdException w:name="heading 6" w:uiPriority="9" w:qFormat="1"/>
+    <w:lsdException w:name="heading 7" w:uiPriority="9" w:qFormat="1"/>
+    <w:lsdException w:name="heading 8" w:uiPriority="9" w:qFormat="1"/>
+    <w:lsdException w:name="heading 9" w:uiPriority="9" w:qFormat="1"/>
+    <w:lsdException w:name="toc 1" w:uiPriority="39"/>
+    <w:lsdException w:name="toc 2" w:uiPriority="39"/>
+    <w:lsdException w:name="toc 3" w:uiPriority="39"/>
+    <w:lsdException w:name="toc 4" w:uiPriority="39"/>
+    <w:lsdException w:name="toc 5" w:uiPriority="39"/>
+    <w:lsdException w:name="toc 6" w:uiPriority="39"/>
+    <w:lsdException w:name="toc 7" w:uiPriority="39"/>
+    <w:lsdException w:name="toc 8" w:uiPriority="39"/>
+    <w:lsdException w:name="toc 9" w:uiPriority="39"/>
+    <w:lsdException w:name="caption" w:uiPriority="35" w:qFormat="1"/>
+    <w:lsdException w:name="Title" w:semiHidden="0" w:uiPriority="10" w:unhideWhenUsed="0" w:qFormat="1"/>
+    <w:lsdException w:name="Default Paragraph Font" w:uiPriority="1"/>
+    <w:lsdException w:name="Subtitle" w:semiHidden="0" w:uiPriority="11" w:unhideWhenUsed="0" w:qFormat="1"/>
+    <w:lsdException w:name="Strong" w:semiHidden="0" w:uiPriority="22" w:unhideWhenUsed="0" w:qFormat="1"/>
+    <w:lsdException w:name="Emphasis" w:semiHidden="0" w:uiPriority="20" w:unhideWhenUsed="0" w:qFormat="1"/>
+    <w:lsdException w:name="Table Grid" w:semiHidden="0" w:uiPriority="59" w:unhideWhenUsed="0"/>
+    <w:lsdException w:name="Placeholder Text" w:unhideWhenUsed="0"/>
+    <w:lsdException w:name="No Spacing" w:semiHidden="0" w:uiPriority="1" w:unhideWhenUsed="0" w:qFormat="1"/>
+    <w:lsdException w:name="Light Shading" w:semiHidden="0" w:uiPriority="60" w:unhideWhenUsed="0"/>
+    <w:lsdException w:name="Light List" w:semiHidden="0" w:uiPriority="61" w:unhideWhenUsed="0"/>
+    <w:lsdException w:name="Light Grid" w:semiHidden="0" w:uiPriority="62" w:unhideWhenUsed="0"/>
+    <w:lsdException w:name="Medium Shading 1" w:semiHidden="0" w:uiPriority="63" w:unhideWhenUsed="0"/>
+    <w:lsdException w:name="Medium Shading 2" w:semiHidden="0" w:uiPriority="64" w:unhideWhenUsed="0"/>
+    <w:lsdException w:name="Medium List 1" w:semiHidden="0" w:uiPriority="65" w:unhideWhenUsed="0"/>
+    <w:lsdException w:name="Medium List 2" w:semiHidden="0" w:uiPriority="66" w:unhideWhenUsed="0"/>
+    <w:lsdException w:name="Medium Grid 1" w:semiHidden="0" w:uiPriority="67" w:unhideWhenUsed="0"/>
+    <w:lsdException w:name="Medium Grid 2" w:semiHidden="0" w:uiPriority="68" w:unhideWhenUsed="0"/>
+    <w:lsdException w:name="Medium Grid 3" w:semiHidden="0" w:uiPriority="69" w:unhideWhenUsed="0"/>
+    <w:lsdException w:name="Dark List" w:semiHidden="0" w:uiPriority="70" w:unhideWhenUsed="0"/>
+    <w:lsdException w:name="Colorful Shading" w:semiHidden="0" w:uiPriority="71" w:unhideWhenUsed="0"/>
+    <w:lsdException w:name="Colorful List" w:semiHidden="0" w:uiPriority="72" w:unhideWhenUsed="0"/>
+    <w:lsdException w:name="Colorful Grid" w:semiHidden="0" w:uiPriority="73" w:unhideWhenUsed="0"/>
+    <w:lsdException w:name="Light Shading Accent 1" w:semiHidden="0" w:uiPriority="60" w:unhideWhenUsed="0"/>
+    <w:lsdException w:name="Light List Accent 1" w:semiHidden="0" w:uiPriority="61" w:unhideWhenUsed="0"/>
+    <w:lsdException w:name="Light Grid Accent 1" w:semiHidden="0" w:uiPriority="62" w:unhideWhenUsed="0"/>
+    <w:lsdException w:name="Medium Shading 1 Accent 1" w:semiHidden="0" w:uiPriority="63" w:unhideWhenUsed="0"/>
+    <w:lsdException w:name="Medium Shading 2 Accent 1" w:semiHidden="0" w:uiPriority="64" w:unhideWhenUsed="0"/>
+    <w:lsdException w:name="Medium List 1 Accent 1" w:semiHidden="0" w:uiPriority="65" w:unhideWhenUsed="0"/>
+    <w:lsdException w:name="Revision" w:unhideWhenUsed="0"/>
+    <w:lsdException w:name="List Paragraph" w:semiHidden="0" w:uiPriority="34" w:unhideWhenUsed="0" w:qFormat="1"/>
+    <w:lsdException w:name="Quote" w:semiHidden="0" w:uiPriority="29" w:unhideWhenUsed="0" w:qFormat="1"/>
+    <w:lsdException w:name="Intense Quote" w:semiHidden="0" w:uiPriority="30" w:unhideWhenUsed="0" w:qFormat="1"/>
+    <w:lsdException w:name="Medium List 2 Accent 1" w:semiHidden="0" w:uiPriority="66" w:unhideWhenUsed="0"/>
+    <w:lsdException w:name="Medium Grid 1 Accent 1" w:semiHidden="0" w:uiPriority="67" w:unhideWhenUsed="0"/>
+    <w:lsdException w:name="Medium Grid 2 Accent 1" w:semiHidden="0" w:uiPriority="68" w:unhideWhenUsed="0"/>
+    <w:lsdException w:name="Medium Grid 3 Accent 1" w:semiHidden="0" w:uiPriority="69" w:unhideWhenUsed="0"/>
+    <w:lsdException w:name="Dark List Accent 1" w:semiHidden="0" w:uiPriority="70" w:unhideWhenUsed="0"/>
+    <w:lsdException w:name="Colorful Shading Accent 1" w:semiHidden="0" w:uiPriority="71" w:unhideWhenUsed="0"/>
+    <w:lsdException w:name="Colorful List Accent 1" w:semiHidden="0" w:uiPriority="72" w:unhideWhenUsed="0"/>
+    <w:lsdException w:name="Colorful Grid Accent 1" w:semiHidden="0" w:uiPriority="73" w:unhideWhenUsed="0"/>
+    <w:lsdException w:name="Light Shading Accent 2" w:semiHidden="0" w:uiPriority="60" w:unhideWhenUsed="0"/>
+    <w:lsdException w:name="Light List Accent 2" w:semiHidden="0" w:uiPriority="61" w:unhideWhenUsed="0"/>
+    <w:lsdException w:name="Light Grid Accent 2" w:semiHidden="0" w:uiPriority="62" w:unhideWhenUsed="0"/>
+    <w:lsdException w:name="Medium Shading 1 Accent 2" w:semiHidden="0" w:uiPriority="63" w:unhideWhenUsed="0"/>
+    <w:lsdException w:name="Medium Shading 2 Accent 2" w:semiHidden="0" w:uiPriority="64" w:unhideWhenUsed="0"/>
+    <w:lsdException w:name="Medium List 1 Accent 2" w:semiHidden="0" w:uiPriority="65" w:unhideWhenUsed="0"/>
+    <w:lsdException w:name="Medium List 2 Accent 2" w:semiHidden="0" w:uiPriority="66" w:unhideWhenUsed="0"/>
+    <w:lsdException w:name="Medium Grid 1 Accent 2" w:semiHidden="0" w:uiPriority="67" w:unhideWhenUsed="0"/>
+    <w:lsdException w:name="Medium Grid 2 Accent 2" w:semiHidden="0" w:uiPriority="68" w:unhideWhenUsed="0"/>
+    <w:lsdException w:name="Medium Grid 3 Accent 2" w:semiHidden="0" w:uiPriority="69" w:unhideWhenUsed="0"/>
+    <w:lsdException w:name="Dark List Accent 2" w:semiHidden="0" w:uiPriority="70" w:unhideWhenUsed="0"/>
+    <w:lsdException w:name="Colorful Shading Accent 2" w:semiHidden="0" w:uiPriority="71" w:unhideWhenUsed="0"/>
+    <w:lsdException w:name="Colorful List Accent 2" w:semiHidden="0" w:uiPriority="72" w:unhideWhenUsed="0"/>
+    <w:lsdException w:name="Colorful Grid Accent 2" w:semiHidden="0" w:uiPriority="73" w:unhideWhenUsed="0"/>
+    <w:lsdException w:name="Light Shading Accent 3" w:semiHidden="0" w:uiPriority="60" w:unhideWhenUsed="0"/>
+    <w:lsdException w:name="Light List Accent 3" w:semiHidden="0" w:uiPriority="61" w:unhideWhenUsed="0"/>
+    <w:lsdException w:name="Light Grid Accent 3" w:semiHidden="0" w:uiPriority="62" w:unhideWhenUsed="0"/>
+    <w:lsdException w:name="Medium Shading 1 Accent 3" w:semiHidden="0" w:uiPriority="63" w:unhideWhenUsed="0"/>
+    <w:lsdException w:name="Medium Shading 2 Accent 3" w:semiHidden="0" w:uiPriority="64" w:unhideWhenUsed="0"/>
+    <w:lsdException w:name="Medium List 1 Accent 3" w:semiHidden="0" w:uiPriority="65" w:unhideWhenUsed="0"/>
+    <w:lsdException w:name="Medium List 2 Accent 3" w:semiHidden="0" w:uiPriority="66" w:unhideWhenUsed="0"/>
+    <w:lsdException w:name="Medium Grid 1 Accent 3" w:semiHidden="0" w:uiPriority="67" w:unhideWhenUsed="0"/>
+    <w:lsdException w:name="Medium Grid 2 Accent 3" w:semiHidden="0" w:uiPriority="68" w:unhideWhenUsed="0"/>
+    <w:lsdException w:name="Medium Grid 3 Accent 3" w:semiHidden="0" w:uiPriority="69" w:unhideWhenUsed="0"/>
+    <w:lsdException w:name="Dark List Accent 3" w:semiHidden="0" w:uiPriority="70" w:unhideWhenUsed="0"/>
+    <w:lsdException w:name="Colorful Shading Accent 3" w:semiHidden="0" w:uiPriority="71" w:unhideWhenUsed="0"/>
+    <w:lsdException w:name="Colorful List Accent 3" w:semiHidden="0" w:uiPriority="72" w:unhideWhenUsed="0"/>
+    <w:lsdException w:name="Colorful Grid Accent 3" w:semiHidden="0" w:uiPriority="73" w:unhideWhenUsed="0"/>
+    <w:lsdException w:name="Light Shading Accent 4" w:semiHidden="0" w:uiPriority="60" w:unhideWhenUsed="0"/>
+    <w:lsdException w:name="Light List Accent 4" w:semiHidden="0" w:uiPriority="61" w:unhideWhenUsed="0"/>
+    <w:lsdException w:name="Light Grid Accent 4" w:semiHidden="0" w:uiPriority="62" w:unhideWhenUsed="0"/>
+    <w:lsdException w:name="Medium Shading 1 Accent 4" w:semiHidden="0" w:uiPriority="63" w:unhideWhenUsed="0"/>
+    <w:lsdException w:name="Medium Shading 2 Accent 4" w:semiHidden="0" w:uiPriority="64" w:unhideWhenUsed="0"/>
+    <w:lsdException w:name="Medium List 1 Accent 4" w:semiHidden="0" w:uiPriority="65" w:unhideWhenUsed="0"/>
+    <w:lsdException w:name="Medium List 2 Accent 4" w:semiHidden="0" w:uiPriority="66" w:unhideWhenUsed="0"/>
+    <w:lsdException w:name="Medium Grid 1 Accent 4" w:semiHidden="0" w:uiPriority="67" w:unhideWhenUsed="0"/>
+    <w:lsdException w:name="Medium Grid 2 Accent 4" w:semiHidden="0" w:uiPriority="68" w:unhideWhenUsed="0"/>
+    <w:lsdException w:name="Medium Grid 3 Accent 4" w:semiHidden="0" w:uiPriority="69" w:unhideWhenUsed="0"/>
+    <w:lsdException w:name="Dark List Accent 4" w:semiHidden="0" w:uiPriority="70" w:unhideWhenUsed="0"/>
+    <w:lsdException w:name="Colorful Shading Accent 4" w:semiHidden="0" w:uiPriority="71" w:unhideWhenUsed="0"/>
+    <w:lsdException w:name="Colorful List Accent 4" w:semiHidden="0" w:uiPriority="72" w:unhideWhenUsed="0"/>
+    <w:lsdException w:name="Colorful Grid Accent 4" w:semiHidden="0" w:uiPriority="73" w:unhideWhenUsed="0"/>
+    <w:lsdException w:name="Light Shading Accent 5" w:semiHidden="0" w:uiPriority="60" w:unhideWhenUsed="0"/>
+    <w:lsdException w:name="Light List Accent 5" w:semiHidden="0" w:uiPriority="61" w:unhideWhenUsed="0"/>
+    <w:lsdException w:name="Light Grid Accent 5" w:semiHidden="0" w:uiPriority="62" w:unhideWhenUsed="0"/>
+    <w:lsdException w:name="Medium Shading 1 Accent 5" w:semiHidden="0" w:uiPriority="63" w:unhideWhenUsed="0"/>
+    <w:lsdException w:name="Medium Shading 2 Accent 5" w:semiHidden="0" w:uiPriority="64" w:unhideWhenUsed="0"/>
+    <w:lsdException w:name="Medium List 1 Accent 5" w:semiHidden="0" w:uiPriority="65" w:unhideWhenUsed="0"/>
+    <w:lsdException w:name="Medium List 2 Accent 5" w:semiHidden="0" w:uiPriority="66" w:unhideWhenUsed="0"/>
+    <w:lsdException w:name="Medium Grid 1 Accent 5" w:semiHidden="0" w:uiPriority="67" w:unhideWhenUsed="0"/>
+    <w:lsdException w:name="Medium Grid 2 Accent 5" w:semiHidden="0" w:uiPriority="68" w:unhideWhenUsed="0"/>
+    <w:lsdException w:name="Medium Grid 3 Accent 5" w:semiHidden="0" w:uiPriority="69" w:unhideWhenUsed="0"/>
+    <w:lsdException w:name="Dark List Accent 5" w:semiHidden="0" w:uiPriority="70" w:unhideWhenUsed="0"/>
+    <w:lsdException w:name="Colorful Shading Accent 5" w:semiHidden="0" w:uiPriority="71" w:unhideWhenUsed="0"/>
+    <w:lsdException w:name="Colorful List Accent 5" w:semiHidden="0" w:uiPriority="72" w:unhideWhenUsed="0"/>
+    <w:lsdException w:name="Colorful Grid Accent 5" w:semiHidden="0" w:uiPriority="73" w:unhideWhenUsed="0"/>
+    <w:lsdException w:name="Light Shading Accent 6" w:semiHidden="0" w:uiPriority="60" w:unhideWhenUsed="0"/>
+    <w:lsdException w:name="Light List Accent 6" w:semiHidden="0" w:uiPriority="61" w:unhideWhenUsed="0"/>
+    <w:lsdException w:name="Light Grid Accent 6" w:semiHidden="0" w:uiPriority="62" w:unhideWhenUsed="0"/>
+    <w:lsdException w:name="Medium Shading 1 Accent 6" w:semiHidden="0" w:uiPriority="63" w:unhideWhenUsed="0"/>
+    <w:lsdException w:name="Medium Shading 2 Accent 6" w:semiHidden="0" w:uiPriority="64" w:unhideWhenUsed="0"/>
+    <w:lsdException w:name="Medium List 1 Accent 6" w:semiHidden="0" w:uiPriority="65" w:unhideWhenUsed="0"/>
+    <w:lsdException w:name="Medium List 2 Accent 6" w:semiHidden="0" w:uiPriority="66" w:unhideWhenUsed="0"/>
+    <w:lsdException w:name="Medium Grid 1 Accent 6" w:semiHidden="0" w:uiPriority="67" w:unhideWhenUsed="0"/>
+    <w:lsdException w:name="Medium Grid 2 Accent 6" w:semiHidden="0" w:uiPriority="68" w:unhideWhenUsed="0"/>
+    <w:lsdException w:name="Medium Grid 3 Accent 6" w:semiHidden="0" w:uiPriority="69" w:unhideWhenUsed="0"/>
+    <w:lsdException w:name="Dark List Accent 6" w:semiHidden="0" w:uiPriority="70" w:unhideWhenUsed="0"/>
+    <w:lsdException w:name="Colorful Shading Accent 6" w:semiHidden="0" w:uiPriority="71" w:unhideWhenUsed="0"/>
+    <w:lsdException w:name="Colorful List Accent 6" w:semiHidden="0" w:uiPriority="72" w:unhideWhenUsed="0"/>
+    <w:lsdException w:name="Colorful Grid Accent 6" w:semiHidden="0" w:uiPriority="73" w:unhideWhenUsed="0"/>
+    <w:lsdException w:name="Subtle Emphasis" w:semiHidden="0" w:uiPriority="19" w:unhideWhenUsed="0" w:qFormat="1"/>
+    <w:lsdException w:name="Intense Emphasis" w:semiHidden="0" w:uiPriority="21" w:unhideWhenUsed="0" w:qFormat="1"/>
+    <w:lsdException w:name="Subtle Reference" w:semiHidden="0" w:uiPriority="31" w:unhideWhenUsed="0" w:qFormat="1"/>
+    <w:lsdException w:name="Intense Reference" w:semiHidden="0" w:uiPriority="32" w:unhideWhenUsed="0" w:qFormat="1"/>
+    <w:lsdException w:name="Book Title" w:semiHidden="0" w:uiPriority="33" w:unhideWhenUsed="0" w:qFormat="1"/>
+    <w:lsdException w:name="Bibliography" w:uiPriority="37"/>
+    <w:lsdException w:name="TOC Heading" w:uiPriority="39" w:qFormat="1"/>
+  </w:latentStyles>
+  <w:style w:type="paragraph" w:default="1" w:styleId="Standard">
+    <w:name w:val="Normal"/>
+    <w:qFormat/>
+  </w:style>
+  <w:style w:type="character" w:default="1" w:styleId="Absatz-Standardschriftart">
+    <w:name w:val="Default Paragraph Font"/>
+    <w:uiPriority w:val="1"/>
+    <w:semiHidden/>
+    <w:unhideWhenUsed/>
+  </w:style>
+  <w:style w:type="table" w:default="1" w:styleId="NormaleTabelle">
+    <w:name w:val="Normal Table"/>
+    <w:uiPriority w:val="99"/>
+    <w:semiHidden/>
+    <w:unhideWhenUsed/>
+    <w:tblPr>
+      <w:tblInd w:w="0" w:type="dxa"/>
       <w:tblCellMar>
         <w:top w:w="0" w:type="dxa"/>
         <w:left w:w="108" w:type="dxa"/>
@@ -35168,6 +34533,12 @@
         <w:right w:w="108" w:type="dxa"/>
       </w:tblCellMar>
     </w:tblPr>
+  </w:style>
+  <w:style w:type="numbering" w:default="1" w:styleId="KeineListe">
+    <w:name w:val="No List"/>
+    <w:uiPriority w:val="99"/>
+    <w:semiHidden/>
+    <w:unhideWhenUsed/>
   </w:style>
 </w:styles>
 </file>

</xml_diff>

<commit_message>
Anforderungen Überarbeitet (Format- und Rechtschreibfehler + geringfügige Änderungen in den Use Cases)
</commit_message>
<xml_diff>
--- a/Basisverzeichnis/trunk/01_Analyse/Anforderungen.docx
+++ b/Basisverzeichnis/trunk/01_Analyse/Anforderungen.docx
@@ -59,20 +59,12 @@
           <w:color w:val="333399"/>
         </w:rPr>
       </w:pPr>
-      <w:proofErr w:type="spellStart"/>
       <w:r>
         <w:rPr>
           <w:color w:val="333399"/>
         </w:rPr>
         <w:lastRenderedPageBreak/>
-        <w:t>HINWEIS:Blauer</w:t>
-      </w:r>
-      <w:proofErr w:type="spellEnd"/>
-      <w:r>
-        <w:rPr>
-          <w:color w:val="333399"/>
-        </w:rPr>
-        <w:t xml:space="preserve"> Text kann gelöscht werden, beziehungsweise soll ersetzt werden</w:t>
+        <w:t>HINWEIS:Blauer Text kann gelöscht werden, beziehungsweise soll ersetzt werden</w:t>
       </w:r>
     </w:p>
     <w:p>
@@ -176,11 +168,9 @@
             <w:pPr>
               <w:pStyle w:val="Dokumentinfos"/>
             </w:pPr>
-            <w:proofErr w:type="spellStart"/>
             <w:r>
               <w:t>Projektbezeichnung</w:t>
             </w:r>
-            <w:proofErr w:type="spellEnd"/>
           </w:p>
         </w:tc>
         <w:tc>
@@ -231,11 +221,9 @@
             <w:pPr>
               <w:pStyle w:val="Dokumentinfos"/>
             </w:pPr>
-            <w:proofErr w:type="spellStart"/>
             <w:r>
               <w:t>Projektleiter</w:t>
             </w:r>
-            <w:proofErr w:type="spellEnd"/>
           </w:p>
         </w:tc>
         <w:tc>
@@ -258,13 +246,8 @@
               <w:pStyle w:val="Dokumentinfos"/>
             </w:pPr>
             <w:r>
-              <w:t xml:space="preserve">Benjamin </w:t>
-            </w:r>
-            <w:proofErr w:type="spellStart"/>
-            <w:r>
-              <w:t>Weigl</w:t>
-            </w:r>
-            <w:proofErr w:type="spellEnd"/>
+              <w:t>Benjamin Weigl</w:t>
+            </w:r>
           </w:p>
         </w:tc>
       </w:tr>
@@ -287,11 +270,9 @@
             <w:pPr>
               <w:pStyle w:val="Dokumentinfos"/>
             </w:pPr>
-            <w:proofErr w:type="spellStart"/>
             <w:r>
               <w:t>Verantwortlich</w:t>
             </w:r>
-            <w:proofErr w:type="spellEnd"/>
           </w:p>
         </w:tc>
         <w:tc>
@@ -318,14 +299,7 @@
             </w:pPr>
             <w:r>
               <w:tab/>
-            </w:r>
-            <w:proofErr w:type="spellStart"/>
-            <w:r>
-              <w:t>Anforderungsanalytiker</w:t>
-            </w:r>
-            <w:proofErr w:type="spellEnd"/>
-            <w:r>
-              <w:t xml:space="preserve"> (AG)</w:t>
+              <w:t>Anforderungsanalytiker (AG)</w:t>
             </w:r>
           </w:p>
         </w:tc>
@@ -349,13 +323,8 @@
             <w:pPr>
               <w:pStyle w:val="Dokumentinfos"/>
             </w:pPr>
-            <w:proofErr w:type="spellStart"/>
-            <w:r>
-              <w:t>Erstellt</w:t>
-            </w:r>
-            <w:proofErr w:type="spellEnd"/>
-            <w:r>
-              <w:t xml:space="preserve"> am</w:t>
+            <w:r>
+              <w:t>Erstellt am</w:t>
             </w:r>
           </w:p>
         </w:tc>
@@ -403,19 +372,9 @@
             <w:pPr>
               <w:pStyle w:val="Dokumentinfos"/>
             </w:pPr>
-            <w:proofErr w:type="spellStart"/>
-            <w:r>
-              <w:t>Zuletzt</w:t>
-            </w:r>
-            <w:proofErr w:type="spellEnd"/>
-            <w:r>
-              <w:t xml:space="preserve"> </w:t>
-            </w:r>
-            <w:proofErr w:type="spellStart"/>
-            <w:r>
-              <w:t>geändert</w:t>
-            </w:r>
-            <w:proofErr w:type="spellEnd"/>
+            <w:r>
+              <w:t>Zuletzt geändert</w:t>
+            </w:r>
           </w:p>
         </w:tc>
         <w:tc>
@@ -466,11 +425,9 @@
             <w:pPr>
               <w:pStyle w:val="Dokumentinfos"/>
             </w:pPr>
-            <w:proofErr w:type="spellStart"/>
             <w:r>
               <w:t>Bearbeitungszustand</w:t>
             </w:r>
-            <w:proofErr w:type="spellEnd"/>
           </w:p>
         </w:tc>
         <w:tc>
@@ -516,13 +473,8 @@
               <w:pStyle w:val="Dokumentinfos"/>
             </w:pPr>
             <w:r>
-              <w:t xml:space="preserve">in </w:t>
-            </w:r>
-            <w:proofErr w:type="spellStart"/>
-            <w:r>
-              <w:t>Bearbeitung</w:t>
-            </w:r>
-            <w:proofErr w:type="spellEnd"/>
+              <w:t>in Bearbeitung</w:t>
+            </w:r>
           </w:p>
         </w:tc>
       </w:tr>
@@ -586,11 +538,9 @@
             <w:pPr>
               <w:pStyle w:val="Dokumentinfos"/>
             </w:pPr>
-            <w:proofErr w:type="spellStart"/>
             <w:r>
               <w:t>vorgelegt</w:t>
             </w:r>
-            <w:proofErr w:type="spellEnd"/>
           </w:p>
         </w:tc>
       </w:tr>
@@ -654,19 +604,9 @@
             <w:pPr>
               <w:pStyle w:val="Dokumentinfos"/>
             </w:pPr>
-            <w:proofErr w:type="spellStart"/>
-            <w:r>
-              <w:t>fertig</w:t>
-            </w:r>
-            <w:proofErr w:type="spellEnd"/>
-            <w:r>
-              <w:t xml:space="preserve"> </w:t>
-            </w:r>
-            <w:proofErr w:type="spellStart"/>
-            <w:r>
-              <w:t>gestellt</w:t>
-            </w:r>
-            <w:proofErr w:type="spellEnd"/>
+            <w:r>
+              <w:t>fertig gestellt</w:t>
+            </w:r>
           </w:p>
         </w:tc>
       </w:tr>
@@ -689,11 +629,9 @@
             <w:pPr>
               <w:pStyle w:val="Dokumentinfos"/>
             </w:pPr>
-            <w:proofErr w:type="spellStart"/>
             <w:r>
               <w:t>Dokumentablage</w:t>
             </w:r>
-            <w:proofErr w:type="spellEnd"/>
           </w:p>
         </w:tc>
         <w:tc>
@@ -728,20 +666,10 @@
       <w:pPr>
         <w:pageBreakBefore/>
       </w:pPr>
-      <w:proofErr w:type="spellStart"/>
       <w:r>
         <w:lastRenderedPageBreak/>
-        <w:t>Weitere</w:t>
+        <w:t>Weitere Produktinformationen</w:t>
       </w:r>
-      <w:proofErr w:type="spellEnd"/>
-      <w:r>
-        <w:t xml:space="preserve"> </w:t>
-      </w:r>
-      <w:proofErr w:type="spellStart"/>
-      <w:r>
-        <w:t>Produktinformationen</w:t>
-      </w:r>
-      <w:proofErr w:type="spellEnd"/>
     </w:p>
     <w:tbl>
       <w:tblPr>
@@ -784,11 +712,9 @@
             <w:pPr>
               <w:pStyle w:val="Dokumentinfos"/>
             </w:pPr>
-            <w:proofErr w:type="spellStart"/>
             <w:r>
               <w:t>Mitwirkend</w:t>
             </w:r>
-            <w:proofErr w:type="spellEnd"/>
           </w:p>
         </w:tc>
         <w:tc>
@@ -938,11 +864,9 @@
               <w:pStyle w:val="Dokumentinfos"/>
               <w:jc w:val="center"/>
             </w:pPr>
-            <w:proofErr w:type="spellStart"/>
             <w:r>
               <w:t>Änderung</w:t>
             </w:r>
-            <w:proofErr w:type="spellEnd"/>
           </w:p>
         </w:tc>
         <w:tc>
@@ -965,19 +889,9 @@
               <w:pStyle w:val="Dokumentinfos"/>
               <w:jc w:val="center"/>
             </w:pPr>
-            <w:proofErr w:type="spellStart"/>
-            <w:r>
-              <w:t>Geänderte</w:t>
-            </w:r>
-            <w:proofErr w:type="spellEnd"/>
-            <w:r>
-              <w:t xml:space="preserve"> </w:t>
-            </w:r>
-            <w:proofErr w:type="spellStart"/>
-            <w:r>
-              <w:t>Kapitel</w:t>
-            </w:r>
-            <w:proofErr w:type="spellEnd"/>
+            <w:r>
+              <w:t>Geänderte Kapitel</w:t>
+            </w:r>
           </w:p>
         </w:tc>
         <w:tc>
@@ -1000,19 +914,9 @@
               <w:pStyle w:val="Dokumentinfos"/>
               <w:jc w:val="center"/>
             </w:pPr>
-            <w:proofErr w:type="spellStart"/>
-            <w:r>
-              <w:t>Beschreibung</w:t>
-            </w:r>
-            <w:proofErr w:type="spellEnd"/>
-            <w:r>
-              <w:t xml:space="preserve"> der </w:t>
-            </w:r>
-            <w:proofErr w:type="spellStart"/>
-            <w:r>
-              <w:t>Änderung</w:t>
-            </w:r>
-            <w:proofErr w:type="spellEnd"/>
+            <w:r>
+              <w:t>Beschreibung der Änderung</w:t>
+            </w:r>
           </w:p>
         </w:tc>
         <w:tc>
@@ -1035,11 +939,9 @@
               <w:pStyle w:val="Dokumentinfos"/>
               <w:jc w:val="center"/>
             </w:pPr>
-            <w:proofErr w:type="spellStart"/>
             <w:r>
               <w:t>Autor</w:t>
             </w:r>
-            <w:proofErr w:type="spellEnd"/>
           </w:p>
         </w:tc>
         <w:tc>
@@ -1062,11 +964,9 @@
               <w:pStyle w:val="Dokumentinfos"/>
               <w:jc w:val="center"/>
             </w:pPr>
-            <w:proofErr w:type="spellStart"/>
             <w:r>
               <w:t>Zustand</w:t>
             </w:r>
-            <w:proofErr w:type="spellEnd"/>
           </w:p>
         </w:tc>
       </w:tr>
@@ -1326,11 +1226,9 @@
               <w:pStyle w:val="Dokumentinfos"/>
               <w:jc w:val="center"/>
             </w:pPr>
-            <w:proofErr w:type="spellStart"/>
             <w:r>
               <w:t>Alle</w:t>
             </w:r>
-            <w:proofErr w:type="spellEnd"/>
           </w:p>
         </w:tc>
         <w:tc>
@@ -1352,19 +1250,9 @@
               <w:pStyle w:val="Dokumentinfos"/>
               <w:jc w:val="center"/>
             </w:pPr>
-            <w:proofErr w:type="spellStart"/>
-            <w:r>
-              <w:t>Initiale</w:t>
-            </w:r>
-            <w:proofErr w:type="spellEnd"/>
-            <w:r>
-              <w:t xml:space="preserve"> </w:t>
-            </w:r>
-            <w:proofErr w:type="spellStart"/>
-            <w:r>
-              <w:t>Produkterstellung</w:t>
-            </w:r>
-            <w:proofErr w:type="spellEnd"/>
+            <w:r>
+              <w:t>Initiale Produkterstellung</w:t>
+            </w:r>
           </w:p>
         </w:tc>
         <w:tc>
@@ -1387,13 +1275,8 @@
               <w:jc w:val="center"/>
             </w:pPr>
             <w:r>
-              <w:t xml:space="preserve">Benjamin </w:t>
-            </w:r>
-            <w:proofErr w:type="spellStart"/>
-            <w:r>
-              <w:t>Weigl</w:t>
-            </w:r>
-            <w:proofErr w:type="spellEnd"/>
+              <w:t>Benjamin Weigl</w:t>
+            </w:r>
           </w:p>
         </w:tc>
         <w:tc>
@@ -1537,19 +1420,9 @@
               <w:pStyle w:val="Dokumentinfos"/>
               <w:jc w:val="center"/>
             </w:pPr>
-            <w:proofErr w:type="spellStart"/>
-            <w:r>
-              <w:t>Umsetzung</w:t>
-            </w:r>
-            <w:proofErr w:type="spellEnd"/>
-            <w:r>
-              <w:t xml:space="preserve"> </w:t>
-            </w:r>
-            <w:proofErr w:type="spellStart"/>
-            <w:r>
-              <w:t>Reviewergebnis</w:t>
-            </w:r>
-            <w:proofErr w:type="spellEnd"/>
+            <w:r>
+              <w:t>Umsetzung Reviewergebnis</w:t>
+            </w:r>
           </w:p>
         </w:tc>
         <w:tc>
@@ -1572,13 +1445,8 @@
               <w:jc w:val="center"/>
             </w:pPr>
             <w:r>
-              <w:t xml:space="preserve">Benjamin </w:t>
-            </w:r>
-            <w:proofErr w:type="spellStart"/>
-            <w:r>
-              <w:t>Weigl</w:t>
-            </w:r>
-            <w:proofErr w:type="spellEnd"/>
+              <w:t>Benjamin Weigl</w:t>
+            </w:r>
           </w:p>
         </w:tc>
         <w:tc>
@@ -1705,13 +1573,8 @@
               <w:pStyle w:val="Dokumentinfos"/>
               <w:jc w:val="center"/>
             </w:pPr>
-            <w:proofErr w:type="spellStart"/>
-            <w:r>
-              <w:t>Geprüfte</w:t>
-            </w:r>
-            <w:proofErr w:type="spellEnd"/>
-            <w:r>
-              <w:t xml:space="preserve"> Version</w:t>
+            <w:r>
+              <w:t>Geprüfte Version</w:t>
             </w:r>
           </w:p>
         </w:tc>
@@ -1735,11 +1598,9 @@
               <w:pStyle w:val="Dokumentinfos"/>
               <w:jc w:val="center"/>
             </w:pPr>
-            <w:proofErr w:type="spellStart"/>
             <w:r>
               <w:t>Anmerkungen</w:t>
             </w:r>
-            <w:proofErr w:type="spellEnd"/>
           </w:p>
         </w:tc>
         <w:tc>
@@ -1762,11 +1623,9 @@
               <w:pStyle w:val="Dokumentinfos"/>
               <w:jc w:val="center"/>
             </w:pPr>
-            <w:proofErr w:type="spellStart"/>
             <w:r>
               <w:t>Prüfer</w:t>
             </w:r>
-            <w:proofErr w:type="spellEnd"/>
           </w:p>
         </w:tc>
         <w:tc>
@@ -1788,19 +1647,9 @@
               <w:pStyle w:val="Dokumentinfos"/>
               <w:jc w:val="center"/>
             </w:pPr>
-            <w:proofErr w:type="spellStart"/>
-            <w:r>
-              <w:t>Neuer</w:t>
-            </w:r>
-            <w:proofErr w:type="spellEnd"/>
-            <w:r>
-              <w:t xml:space="preserve"> </w:t>
-            </w:r>
-            <w:proofErr w:type="spellStart"/>
-            <w:r>
-              <w:t>Produktzustand</w:t>
-            </w:r>
-            <w:proofErr w:type="spellEnd"/>
+            <w:r>
+              <w:t>Neuer Produktzustand</w:t>
+            </w:r>
           </w:p>
         </w:tc>
       </w:tr>
@@ -1893,13 +1742,8 @@
               <w:pStyle w:val="Dokumentinfos"/>
               <w:jc w:val="center"/>
             </w:pPr>
-            <w:proofErr w:type="spellStart"/>
-            <w:r>
-              <w:t>Schlemelch</w:t>
-            </w:r>
-            <w:proofErr w:type="spellEnd"/>
-            <w:r>
-              <w:t xml:space="preserve"> Mathias</w:t>
+            <w:r>
+              <w:t>Schlemelch Mathias</w:t>
             </w:r>
           </w:p>
         </w:tc>
@@ -1938,12 +1782,10 @@
       <w:pPr>
         <w:pageBreakBefore/>
       </w:pPr>
-      <w:proofErr w:type="spellStart"/>
       <w:r>
         <w:lastRenderedPageBreak/>
         <w:t>Inhalt</w:t>
       </w:r>
-      <w:proofErr w:type="spellEnd"/>
     </w:p>
     <w:p>
       <w:pPr>
@@ -3274,21 +3116,7 @@
         <w:rPr>
           <w:color w:val="000000"/>
         </w:rPr>
-        <w:t>Weil der „Auftraggeber“ also nicht wirklich ein Lastenheft liefert, aus dem die „</w:t>
-      </w:r>
-      <w:proofErr w:type="spellStart"/>
-      <w:r>
-        <w:rPr>
-          <w:color w:val="000000"/>
-        </w:rPr>
-        <w:t>Auftragnehmerseite</w:t>
-      </w:r>
-      <w:proofErr w:type="spellEnd"/>
-      <w:r>
-        <w:rPr>
-          <w:color w:val="000000"/>
-        </w:rPr>
-        <w:t>“ (=Teilnehmer am Software-Projekt) dann ein separates Pflichtenheft ableitet, dient dieses Dokument als Ersatz für Lasten- und Pflichtenheft im Sinne des V-Modell-XT.</w:t>
+        <w:t>Weil der „Auftraggeber“ also nicht wirklich ein Lastenheft liefert, aus dem die „Auftragnehmerseite“ (=Teilnehmer am Software-Projekt) dann ein separates Pflichtenheft ableitet, dient dieses Dokument als Ersatz für Lasten- und Pflichtenheft im Sinne des V-Modell-XT.</w:t>
       </w:r>
     </w:p>
     <w:p>
@@ -3332,21 +3160,7 @@
         <w:rPr>
           <w:color w:val="000000"/>
         </w:rPr>
-        <w:t>Die funktionalen und nicht-funktionalen Anforderungen dienen nicht nur als Vorgaben für die Entwicklung, sondern sind zusätzlich Grundlage der Anforderungsverfolgung und des Änderungsmanagements. Die Anforderungen sollten so aufbereitet sein, dass die Verfolgbarkeit (</w:t>
-      </w:r>
-      <w:proofErr w:type="spellStart"/>
-      <w:r>
-        <w:rPr>
-          <w:color w:val="000000"/>
-        </w:rPr>
-        <w:t>Traceability</w:t>
-      </w:r>
-      <w:proofErr w:type="spellEnd"/>
-      <w:r>
-        <w:rPr>
-          <w:color w:val="000000"/>
-        </w:rPr>
-        <w:t>) sowie ein geeignetes Änderungsmanagement für den gesamten Lebenszyklus eines Systems möglich sind.</w:t>
+        <w:t>Die funktionalen und nicht-funktionalen Anforderungen dienen nicht nur als Vorgaben für die Entwicklung, sondern sind zusätzlich Grundlage der Anforderungsverfolgung und des Änderungsmanagements. Die Anforderungen sollten so aufbereitet sein, dass die Verfolgbarkeit (Traceability) sowie ein geeignetes Änderungsmanagement für den gesamten Lebenszyklus eines Systems möglich sind.</w:t>
       </w:r>
     </w:p>
     <w:p>
@@ -3451,87 +3265,7 @@
           <w:szCs w:val="20"/>
           <w:lang w:val="de-DE" w:eastAsia="de-DE" w:bidi="ar-SA"/>
         </w:rPr>
-        <w:t xml:space="preserve">Um die Darstellung von </w:t>
-      </w:r>
-      <w:proofErr w:type="spellStart"/>
-      <w:r>
-        <w:rPr>
-          <w:rFonts w:ascii="Arial" w:hAnsi="Arial" w:cs="Arial"/>
-          <w:sz w:val="20"/>
-          <w:szCs w:val="20"/>
-          <w:lang w:val="de-DE" w:eastAsia="de-DE" w:bidi="ar-SA"/>
-        </w:rPr>
-        <w:t>Use</w:t>
-      </w:r>
-      <w:proofErr w:type="spellEnd"/>
-      <w:r>
-        <w:rPr>
-          <w:rFonts w:ascii="Arial" w:hAnsi="Arial" w:cs="Arial"/>
-          <w:sz w:val="20"/>
-          <w:szCs w:val="20"/>
-          <w:lang w:val="de-DE" w:eastAsia="de-DE" w:bidi="ar-SA"/>
-        </w:rPr>
-        <w:t xml:space="preserve">-Case Diagrammen und die Erzeugung einer </w:t>
-      </w:r>
-      <w:proofErr w:type="spellStart"/>
-      <w:r>
-        <w:rPr>
-          <w:rFonts w:ascii="Arial" w:hAnsi="Arial" w:cs="Arial"/>
-          <w:sz w:val="20"/>
-          <w:szCs w:val="20"/>
-          <w:lang w:val="de-DE" w:eastAsia="de-DE" w:bidi="ar-SA"/>
-        </w:rPr>
-        <w:t>Szenariomatrix</w:t>
-      </w:r>
-      <w:proofErr w:type="spellEnd"/>
-      <w:r>
-        <w:rPr>
-          <w:rFonts w:ascii="Arial" w:hAnsi="Arial" w:cs="Arial"/>
-          <w:sz w:val="20"/>
-          <w:szCs w:val="20"/>
-          <w:lang w:val="de-DE" w:eastAsia="de-DE" w:bidi="ar-SA"/>
-        </w:rPr>
-        <w:t xml:space="preserve"> zu vereinfachen, soll ein Graph Framework entwickelt und auf Basis diesem ein entsprechendes Tool erstellt werden. Dazu muss das Tool ein im Microsoft Office Word erstelltes und mit einem entsprechend formatierten </w:t>
-      </w:r>
-      <w:proofErr w:type="spellStart"/>
-      <w:r>
-        <w:rPr>
-          <w:rFonts w:ascii="Arial" w:hAnsi="Arial" w:cs="Arial"/>
-          <w:sz w:val="20"/>
-          <w:szCs w:val="20"/>
-          <w:lang w:val="de-DE" w:eastAsia="de-DE" w:bidi="ar-SA"/>
-        </w:rPr>
-        <w:t>Use</w:t>
-      </w:r>
-      <w:proofErr w:type="spellEnd"/>
-      <w:r>
-        <w:rPr>
-          <w:rFonts w:ascii="Arial" w:hAnsi="Arial" w:cs="Arial"/>
-          <w:sz w:val="20"/>
-          <w:szCs w:val="20"/>
-          <w:lang w:val="de-DE" w:eastAsia="de-DE" w:bidi="ar-SA"/>
-        </w:rPr>
-        <w:t xml:space="preserve">-Case (oder mehrere) verstehen können, diesen visuell Darstellen und als </w:t>
-      </w:r>
-      <w:proofErr w:type="spellStart"/>
-      <w:r>
-        <w:rPr>
-          <w:rFonts w:ascii="Arial" w:hAnsi="Arial" w:cs="Arial"/>
-          <w:sz w:val="20"/>
-          <w:szCs w:val="20"/>
-          <w:lang w:val="de-DE" w:eastAsia="de-DE" w:bidi="ar-SA"/>
-        </w:rPr>
-        <w:t>Szenariomatrix</w:t>
-      </w:r>
-      <w:proofErr w:type="spellEnd"/>
-      <w:r>
-        <w:rPr>
-          <w:rFonts w:ascii="Arial" w:hAnsi="Arial" w:cs="Arial"/>
-          <w:sz w:val="20"/>
-          <w:szCs w:val="20"/>
-          <w:lang w:val="de-DE" w:eastAsia="de-DE" w:bidi="ar-SA"/>
-        </w:rPr>
-        <w:t xml:space="preserve"> in einem gültigen Microsoft Office Word (o.Ä.) exportieren können.</w:t>
+        <w:t>Um die Darstellung von Use-Case Diagrammen und die Erzeugung einer Szenariomatrix zu vereinfachen, soll ein Graph Framework entwickelt und auf Basis diesem ein entsprechendes Tool erstellt werden. Dazu muss das Tool ein im Microsoft Office Word erstelltes und mit einem entsprechend formatierten Use-Case (oder mehrere) verstehen können, diesen visuell Darstellen und als Szenariomatrix in einem gültigen Microsoft Office Word (o.Ä.) exportieren können.</w:t>
       </w:r>
     </w:p>
     <w:p>
@@ -3603,21 +3337,7 @@
         <w:rPr>
           <w:color w:val="333399"/>
         </w:rPr>
-        <w:t>Die Beschreibung der funktionalen Anforderungen erfolgt beispielsweise in Form von Anwendungsfällen (</w:t>
-      </w:r>
-      <w:proofErr w:type="spellStart"/>
-      <w:r>
-        <w:rPr>
-          <w:color w:val="333399"/>
-        </w:rPr>
-        <w:t>Use</w:t>
-      </w:r>
-      <w:proofErr w:type="spellEnd"/>
-      <w:r>
-        <w:rPr>
-          <w:color w:val="333399"/>
-        </w:rPr>
-        <w:t xml:space="preserve"> Cases). Ein Anwendungsfall beschreibt dabei einen konkreten, fachlich in sich geschlossenen Teilvorgang. Die Gesamtheit der Anwendungsfälle definiert das Systemverhalten. Ein Anwendungsfall kann in einfachem Textformat beschrieben werden, häufig stehen jedoch organisationsspezifische Muster zur Beschreibung zur Verfügung. Für datenzentrierte Systeme wird im Rahmen der funktionalen Anforderungen ein erstes fachliches Datenmodell erstellt, das als Grundlage des späteren Datenbankentwurfs dient. Das fachliche Datenmodell des Systems wird aus den Entitäten des Domänenmodells abgeleitet.</w:t>
+        <w:t>Die Beschreibung der funktionalen Anforderungen erfolgt beispielsweise in Form von Anwendungsfällen (Use Cases). Ein Anwendungsfall beschreibt dabei einen konkreten, fachlich in sich geschlossenen Teilvorgang. Die Gesamtheit der Anwendungsfälle definiert das Systemverhalten. Ein Anwendungsfall kann in einfachem Textformat beschrieben werden, häufig stehen jedoch organisationsspezifische Muster zur Beschreibung zur Verfügung. Für datenzentrierte Systeme wird im Rahmen der funktionalen Anforderungen ein erstes fachliches Datenmodell erstellt, das als Grundlage des späteren Datenbankentwurfs dient. Das fachliche Datenmodell des Systems wird aus den Entitäten des Domänenmodells abgeleitet.</w:t>
       </w:r>
     </w:p>
     <w:p>
@@ -3653,13 +3373,8 @@
       </w:pPr>
       <w:bookmarkStart w:id="5" w:name="_Toc382574149"/>
       <w:bookmarkEnd w:id="5"/>
-      <w:proofErr w:type="spellStart"/>
       <w:r>
-        <w:t>Use</w:t>
-      </w:r>
-      <w:proofErr w:type="spellEnd"/>
-      <w:r>
-        <w:t>-Case Übersicht</w:t>
+        <w:t>Use-Case Übersicht</w:t>
       </w:r>
     </w:p>
     <w:p>
@@ -3674,20 +3389,15 @@
       </w:pPr>
       <w:bookmarkStart w:id="6" w:name="_Toc382574150"/>
       <w:bookmarkEnd w:id="6"/>
-      <w:proofErr w:type="spellStart"/>
       <w:r>
-        <w:t>Use</w:t>
-      </w:r>
-      <w:proofErr w:type="spellEnd"/>
-      <w:r>
-        <w:t>-Case-Beschreibungen Framework</w:t>
+        <w:t>Use-Case-Beschreibungen Framework</w:t>
       </w:r>
       <w:r>
         <w:rPr>
           <w:noProof/>
         </w:rPr>
         <w:drawing>
-          <wp:anchor distT="0" distB="0" distL="0" distR="0" simplePos="0" relativeHeight="251658240" behindDoc="0" locked="0" layoutInCell="1" allowOverlap="1">
+          <wp:anchor distT="0" distB="0" distL="0" distR="0" simplePos="0" relativeHeight="251658240" behindDoc="0" locked="0" layoutInCell="1" allowOverlap="1" wp14:anchorId="176E7E27" wp14:editId="04EA5506">
             <wp:simplePos x="0" y="0"/>
             <wp:positionH relativeFrom="column">
               <wp:posOffset>-102870</wp:posOffset>
@@ -4503,29 +4213,7 @@
                 <w:szCs w:val="20"/>
                 <w:lang w:val="de-DE" w:eastAsia="de-DE" w:bidi="ar-SA"/>
               </w:rPr>
-              <w:t xml:space="preserve">Der Aufruf dieser Funktion entfernt alle </w:t>
-            </w:r>
-            <w:proofErr w:type="spellStart"/>
-            <w:r>
-              <w:rPr>
-                <w:rFonts w:ascii="Times New Roman" w:hAnsi="Times New Roman" w:cs="Sendnya"/>
-                <w:color w:val="000000"/>
-                <w:sz w:val="20"/>
-                <w:szCs w:val="20"/>
-                <w:lang w:val="de-DE" w:eastAsia="de-DE" w:bidi="ar-SA"/>
-              </w:rPr>
-              <w:t>Graphelemente</w:t>
-            </w:r>
-            <w:proofErr w:type="spellEnd"/>
-            <w:r>
-              <w:rPr>
-                <w:rFonts w:ascii="Times New Roman" w:hAnsi="Times New Roman" w:cs="Sendnya"/>
-                <w:color w:val="000000"/>
-                <w:sz w:val="20"/>
-                <w:szCs w:val="20"/>
-                <w:lang w:val="de-DE" w:eastAsia="de-DE" w:bidi="ar-SA"/>
-              </w:rPr>
-              <w:t xml:space="preserve"> vom Graph Objekt und versetzt dieses in einen gültigen aber leeren Ausgangszustand.</w:t>
+              <w:t>Der Aufruf dieser Funktion entfernt alle Graphelemente vom Graph Objekt und versetzt dieses in einen gültigen aber leeren Ausgangszustand.</w:t>
             </w:r>
           </w:p>
         </w:tc>
@@ -4685,51 +4373,7 @@
                 <w:szCs w:val="20"/>
                 <w:lang w:val="de-DE" w:eastAsia="de-DE" w:bidi="ar-SA"/>
               </w:rPr>
-              <w:t xml:space="preserve">Das Graph Objekt besitzt keine </w:t>
-            </w:r>
-            <w:proofErr w:type="spellStart"/>
-            <w:r>
-              <w:rPr>
-                <w:rFonts w:ascii="Times New Roman" w:hAnsi="Times New Roman" w:cs="Sendnya"/>
-                <w:color w:val="000000"/>
-                <w:sz w:val="20"/>
-                <w:szCs w:val="20"/>
-                <w:lang w:val="de-DE" w:eastAsia="de-DE" w:bidi="ar-SA"/>
-              </w:rPr>
-              <w:t>Graphelemente</w:t>
-            </w:r>
-            <w:proofErr w:type="spellEnd"/>
-            <w:r>
-              <w:rPr>
-                <w:rFonts w:ascii="Times New Roman" w:hAnsi="Times New Roman" w:cs="Sendnya"/>
-                <w:color w:val="000000"/>
-                <w:sz w:val="20"/>
-                <w:szCs w:val="20"/>
-                <w:lang w:val="de-DE" w:eastAsia="de-DE" w:bidi="ar-SA"/>
-              </w:rPr>
-              <w:t xml:space="preserve"> mehr und jeglicher Speicher ist zur </w:t>
-            </w:r>
-            <w:proofErr w:type="spellStart"/>
-            <w:r>
-              <w:rPr>
-                <w:rFonts w:ascii="Times New Roman" w:hAnsi="Times New Roman" w:cs="Sendnya"/>
-                <w:color w:val="000000"/>
-                <w:sz w:val="20"/>
-                <w:szCs w:val="20"/>
-                <w:lang w:val="de-DE" w:eastAsia="de-DE" w:bidi="ar-SA"/>
-              </w:rPr>
-              <w:t>freigabe</w:t>
-            </w:r>
-            <w:proofErr w:type="spellEnd"/>
-            <w:r>
-              <w:rPr>
-                <w:rFonts w:ascii="Times New Roman" w:hAnsi="Times New Roman" w:cs="Sendnya"/>
-                <w:color w:val="000000"/>
-                <w:sz w:val="20"/>
-                <w:szCs w:val="20"/>
-                <w:lang w:val="de-DE" w:eastAsia="de-DE" w:bidi="ar-SA"/>
-              </w:rPr>
-              <w:t xml:space="preserve"> markiert.</w:t>
+              <w:t>Das Graph Objekt besitzt keine Graphelemente mehr und jeglicher Speicher ist zur freigabe markiert.</w:t>
             </w:r>
           </w:p>
         </w:tc>
@@ -7338,29 +6982,7 @@
                 <w:szCs w:val="20"/>
                 <w:lang w:val="de-DE" w:eastAsia="de-DE" w:bidi="ar-SA"/>
               </w:rPr>
-              <w:t xml:space="preserve">Der Aufruf dieser Funktion fügt einem </w:t>
-            </w:r>
-            <w:proofErr w:type="spellStart"/>
-            <w:r>
-              <w:rPr>
-                <w:rFonts w:ascii="Times New Roman" w:hAnsi="Times New Roman" w:cs="Sendnya"/>
-                <w:color w:val="000000"/>
-                <w:sz w:val="20"/>
-                <w:szCs w:val="20"/>
-                <w:lang w:val="de-DE" w:eastAsia="de-DE" w:bidi="ar-SA"/>
-              </w:rPr>
-              <w:t>Graphenelement</w:t>
-            </w:r>
-            <w:proofErr w:type="spellEnd"/>
-            <w:r>
-              <w:rPr>
-                <w:rFonts w:ascii="Times New Roman" w:hAnsi="Times New Roman" w:cs="Sendnya"/>
-                <w:color w:val="000000"/>
-                <w:sz w:val="20"/>
-                <w:szCs w:val="20"/>
-                <w:lang w:val="de-DE" w:eastAsia="de-DE" w:bidi="ar-SA"/>
-              </w:rPr>
-              <w:t xml:space="preserve"> ein Attribut hinzu.</w:t>
+              <w:t>Der Aufruf dieser Funktion fügt einem Graphenelement ein Attribut hinzu.</w:t>
             </w:r>
           </w:p>
         </w:tc>
@@ -7520,29 +7142,7 @@
                 <w:szCs w:val="20"/>
                 <w:lang w:val="de-DE" w:eastAsia="de-DE" w:bidi="ar-SA"/>
               </w:rPr>
-              <w:t xml:space="preserve">Das </w:t>
-            </w:r>
-            <w:proofErr w:type="spellStart"/>
-            <w:r>
-              <w:rPr>
-                <w:rFonts w:ascii="Times New Roman" w:hAnsi="Times New Roman" w:cs="Sendnya"/>
-                <w:color w:val="000000"/>
-                <w:sz w:val="20"/>
-                <w:szCs w:val="20"/>
-                <w:lang w:val="de-DE" w:eastAsia="de-DE" w:bidi="ar-SA"/>
-              </w:rPr>
-              <w:t>Graphenelement</w:t>
-            </w:r>
-            <w:proofErr w:type="spellEnd"/>
-            <w:r>
-              <w:rPr>
-                <w:rFonts w:ascii="Times New Roman" w:hAnsi="Times New Roman" w:cs="Sendnya"/>
-                <w:color w:val="000000"/>
-                <w:sz w:val="20"/>
-                <w:szCs w:val="20"/>
-                <w:lang w:val="de-DE" w:eastAsia="de-DE" w:bidi="ar-SA"/>
-              </w:rPr>
-              <w:t xml:space="preserve"> besitzt das Attribut.</w:t>
+              <w:t>Das Graphenelement besitzt das Attribut.</w:t>
             </w:r>
           </w:p>
         </w:tc>
@@ -8003,29 +7603,7 @@
                 <w:szCs w:val="20"/>
                 <w:lang w:val="de-DE" w:eastAsia="de-DE" w:bidi="ar-SA"/>
               </w:rPr>
-              <w:t xml:space="preserve">Das </w:t>
-            </w:r>
-            <w:proofErr w:type="spellStart"/>
-            <w:r>
-              <w:rPr>
-                <w:rFonts w:ascii="Times New Roman" w:hAnsi="Times New Roman" w:cs="Sendnya"/>
-                <w:color w:val="000000"/>
-                <w:sz w:val="20"/>
-                <w:szCs w:val="20"/>
-                <w:lang w:val="de-DE" w:eastAsia="de-DE" w:bidi="ar-SA"/>
-              </w:rPr>
-              <w:t>Graphenelement</w:t>
-            </w:r>
-            <w:proofErr w:type="spellEnd"/>
-            <w:r>
-              <w:rPr>
-                <w:rFonts w:ascii="Times New Roman" w:hAnsi="Times New Roman" w:cs="Sendnya"/>
-                <w:color w:val="000000"/>
-                <w:sz w:val="20"/>
-                <w:szCs w:val="20"/>
-                <w:lang w:val="de-DE" w:eastAsia="de-DE" w:bidi="ar-SA"/>
-              </w:rPr>
-              <w:t xml:space="preserve"> besitzt nicht länger das Attribut</w:t>
+              <w:t>Das Graphenelement besitzt nicht länger das Attribut</w:t>
             </w:r>
           </w:p>
         </w:tc>
@@ -8326,29 +7904,7 @@
                 <w:szCs w:val="20"/>
                 <w:lang w:val="de-DE" w:eastAsia="de-DE" w:bidi="ar-SA"/>
               </w:rPr>
-              <w:t xml:space="preserve">Der Aufruf dieser Funktion ändert ein Attribut eines </w:t>
-            </w:r>
-            <w:proofErr w:type="spellStart"/>
-            <w:r>
-              <w:rPr>
-                <w:rFonts w:ascii="Times New Roman" w:hAnsi="Times New Roman" w:cs="Sendnya"/>
-                <w:color w:val="000000"/>
-                <w:sz w:val="20"/>
-                <w:szCs w:val="20"/>
-                <w:lang w:val="de-DE" w:eastAsia="de-DE" w:bidi="ar-SA"/>
-              </w:rPr>
-              <w:t>Graphenelements</w:t>
-            </w:r>
-            <w:proofErr w:type="spellEnd"/>
-            <w:r>
-              <w:rPr>
-                <w:rFonts w:ascii="Times New Roman" w:hAnsi="Times New Roman" w:cs="Sendnya"/>
-                <w:color w:val="000000"/>
-                <w:sz w:val="20"/>
-                <w:szCs w:val="20"/>
-                <w:lang w:val="de-DE" w:eastAsia="de-DE" w:bidi="ar-SA"/>
-              </w:rPr>
-              <w:t>.</w:t>
+              <w:t>Der Aufruf dieser Funktion ändert ein Attribut eines Graphenelements.</w:t>
             </w:r>
           </w:p>
         </w:tc>
@@ -8809,29 +8365,7 @@
                 <w:szCs w:val="20"/>
                 <w:lang w:val="de-DE" w:eastAsia="de-DE" w:bidi="ar-SA"/>
               </w:rPr>
-              <w:t xml:space="preserve">Der Aufruf dieser Funktion sucht ein Attribut eines </w:t>
-            </w:r>
-            <w:proofErr w:type="spellStart"/>
-            <w:r>
-              <w:rPr>
-                <w:rFonts w:ascii="Times New Roman" w:hAnsi="Times New Roman" w:cs="Sendnya"/>
-                <w:color w:val="000000"/>
-                <w:sz w:val="20"/>
-                <w:szCs w:val="20"/>
-                <w:lang w:val="de-DE" w:eastAsia="de-DE" w:bidi="ar-SA"/>
-              </w:rPr>
-              <w:t>Graphenelements</w:t>
-            </w:r>
-            <w:proofErr w:type="spellEnd"/>
-            <w:r>
-              <w:rPr>
-                <w:rFonts w:ascii="Times New Roman" w:hAnsi="Times New Roman" w:cs="Sendnya"/>
-                <w:color w:val="000000"/>
-                <w:sz w:val="20"/>
-                <w:szCs w:val="20"/>
-                <w:lang w:val="de-DE" w:eastAsia="de-DE" w:bidi="ar-SA"/>
-              </w:rPr>
-              <w:t xml:space="preserve"> und gibt dieses im Erfolgsfall zurück.</w:t>
+              <w:t>Der Aufruf dieser Funktion sucht ein Attribut eines Graphenelements und gibt dieses im Erfolgsfall zurück.</w:t>
             </w:r>
           </w:p>
         </w:tc>
@@ -8994,29 +8528,7 @@
                 <w:szCs w:val="20"/>
                 <w:lang w:val="de-DE" w:eastAsia="de-DE" w:bidi="ar-SA"/>
               </w:rPr>
-              <w:t xml:space="preserve">Eine Liste mit gefundenen Attributen. Falls kein Attribut gefunden werden konnte, liefert die </w:t>
-            </w:r>
-            <w:proofErr w:type="spellStart"/>
-            <w:r>
-              <w:rPr>
-                <w:rFonts w:ascii="Times New Roman" w:hAnsi="Times New Roman" w:cs="Sendnya"/>
-                <w:color w:val="000000"/>
-                <w:sz w:val="20"/>
-                <w:szCs w:val="20"/>
-                <w:lang w:val="de-DE" w:eastAsia="de-DE" w:bidi="ar-SA"/>
-              </w:rPr>
-              <w:t>Funtkion</w:t>
-            </w:r>
-            <w:proofErr w:type="spellEnd"/>
-            <w:r>
-              <w:rPr>
-                <w:rFonts w:ascii="Times New Roman" w:hAnsi="Times New Roman" w:cs="Sendnya"/>
-                <w:color w:val="000000"/>
-                <w:sz w:val="20"/>
-                <w:szCs w:val="20"/>
-                <w:lang w:val="de-DE" w:eastAsia="de-DE" w:bidi="ar-SA"/>
-              </w:rPr>
-              <w:t xml:space="preserve"> einen Null-Wert zurück.</w:t>
+              <w:t>Eine Liste mit gefundenen Attributen. Falls kein Attribut gefunden werden konnte, liefert die Funtkion einen Null-Wert zurück.</w:t>
             </w:r>
           </w:p>
         </w:tc>
@@ -9469,7 +8981,6 @@
                 <w:lang w:val="de-DE" w:eastAsia="de-DE" w:bidi="ar-SA"/>
               </w:rPr>
             </w:pPr>
-            <w:proofErr w:type="gramStart"/>
             <w:r>
               <w:rPr>
                 <w:rFonts w:ascii="Times New Roman" w:hAnsi="Times New Roman" w:cs="Sendnya"/>
@@ -9478,18 +8989,7 @@
                 <w:szCs w:val="20"/>
                 <w:lang w:val="de-DE" w:eastAsia="de-DE" w:bidi="ar-SA"/>
               </w:rPr>
-              <w:t>Ein gültiges</w:t>
-            </w:r>
-            <w:proofErr w:type="gramEnd"/>
-            <w:r>
-              <w:rPr>
-                <w:rFonts w:ascii="Times New Roman" w:hAnsi="Times New Roman" w:cs="Sendnya"/>
-                <w:color w:val="000000"/>
-                <w:sz w:val="20"/>
-                <w:szCs w:val="20"/>
-                <w:lang w:val="de-DE" w:eastAsia="de-DE" w:bidi="ar-SA"/>
-              </w:rPr>
-              <w:t xml:space="preserve"> Kante Objekt wurde erstellt.</w:t>
+              <w:t>Ein gültiges Kante Objekt wurde erstellt.</w:t>
             </w:r>
           </w:p>
         </w:tc>
@@ -10460,14 +9960,9 @@
         <w:spacing w:before="120"/>
         <w:ind w:left="936"/>
       </w:pPr>
-      <w:proofErr w:type="spellStart"/>
       <w:r>
         <w:lastRenderedPageBreak/>
-        <w:t>UseCase</w:t>
-      </w:r>
-      <w:proofErr w:type="spellEnd"/>
-      <w:r>
-        <w:t>-Beschreibungen Tool</w:t>
+        <w:t>UseCase-Beschreibungen Tool</w:t>
       </w:r>
     </w:p>
     <w:p>
@@ -10508,23 +10003,13 @@
                 <w:color w:val="000000"/>
               </w:rPr>
             </w:pPr>
-            <w:proofErr w:type="spellStart"/>
             <w:r>
               <w:rPr>
                 <w:rFonts w:cs="Times New Roman"/>
                 <w:b/>
                 <w:color w:val="000000"/>
               </w:rPr>
-              <w:t>UseCase</w:t>
-            </w:r>
-            <w:proofErr w:type="spellEnd"/>
-            <w:r>
-              <w:rPr>
-                <w:rFonts w:cs="Times New Roman"/>
-                <w:b/>
-                <w:color w:val="000000"/>
-              </w:rPr>
-              <w:t>-Dokument Importieren</w:t>
+              <w:t>UseCase-Dokument Importieren</w:t>
             </w:r>
           </w:p>
         </w:tc>
@@ -10671,23 +10156,7 @@
                 <w:rFonts w:ascii="Times New Roman" w:hAnsi="Times New Roman" w:cs="Times New Roman"/>
                 <w:color w:val="000000"/>
               </w:rPr>
-              <w:t xml:space="preserve">Der Anwender möchte ein vorliegendes Word Dokument, welches </w:t>
-            </w:r>
-            <w:proofErr w:type="spellStart"/>
-            <w:r>
-              <w:rPr>
-                <w:rFonts w:ascii="Times New Roman" w:hAnsi="Times New Roman" w:cs="Times New Roman"/>
-                <w:color w:val="000000"/>
-              </w:rPr>
-              <w:t>UseCases</w:t>
-            </w:r>
-            <w:proofErr w:type="spellEnd"/>
-            <w:r>
-              <w:rPr>
-                <w:rFonts w:ascii="Times New Roman" w:hAnsi="Times New Roman" w:cs="Times New Roman"/>
-                <w:color w:val="000000"/>
-              </w:rPr>
-              <w:t xml:space="preserve"> beinhaltet in das Tool importieren.</w:t>
+              <w:t>Der Anwender möchte ein vorliegendes Word Dokument, welches UseCases beinhaltet in das Tool importieren.</w:t>
             </w:r>
           </w:p>
         </w:tc>
@@ -10739,35 +10208,7 @@
               <w:rPr>
                 <w:rFonts w:ascii="Times New Roman" w:hAnsi="Times New Roman" w:cs="Times New Roman"/>
               </w:rPr>
-              <w:t>Das Dokument (.</w:t>
-            </w:r>
-            <w:proofErr w:type="spellStart"/>
-            <w:r>
-              <w:rPr>
-                <w:rFonts w:ascii="Times New Roman" w:hAnsi="Times New Roman" w:cs="Times New Roman"/>
-              </w:rPr>
-              <w:t>docx</w:t>
-            </w:r>
-            <w:proofErr w:type="spellEnd"/>
-            <w:r>
-              <w:rPr>
-                <w:rFonts w:ascii="Times New Roman" w:hAnsi="Times New Roman" w:cs="Times New Roman"/>
-              </w:rPr>
-              <w:t xml:space="preserve">) hat das richtige Format und ist nicht </w:t>
-            </w:r>
-            <w:proofErr w:type="spellStart"/>
-            <w:r>
-              <w:rPr>
-                <w:rFonts w:ascii="Times New Roman" w:hAnsi="Times New Roman" w:cs="Times New Roman"/>
-              </w:rPr>
-              <w:t>beschaedigt</w:t>
-            </w:r>
-            <w:proofErr w:type="spellEnd"/>
-            <w:r>
-              <w:rPr>
-                <w:rFonts w:ascii="Times New Roman" w:hAnsi="Times New Roman" w:cs="Times New Roman"/>
-              </w:rPr>
-              <w:t>.</w:t>
+              <w:t>Das Dokument (.docx) hat das richtige Format und ist nicht beschaedigt.</w:t>
             </w:r>
           </w:p>
         </w:tc>
@@ -10820,39 +10261,7 @@
                 <w:rFonts w:ascii="Times New Roman" w:hAnsi="Times New Roman" w:cs="Times New Roman"/>
                 <w:color w:val="000000"/>
               </w:rPr>
-              <w:t xml:space="preserve">Die </w:t>
-            </w:r>
-            <w:proofErr w:type="spellStart"/>
-            <w:r>
-              <w:rPr>
-                <w:rFonts w:ascii="Times New Roman" w:hAnsi="Times New Roman" w:cs="Times New Roman"/>
-                <w:color w:val="000000"/>
-              </w:rPr>
-              <w:t>UseCases</w:t>
-            </w:r>
-            <w:proofErr w:type="spellEnd"/>
-            <w:r>
-              <w:rPr>
-                <w:rFonts w:ascii="Times New Roman" w:hAnsi="Times New Roman" w:cs="Times New Roman"/>
-                <w:color w:val="000000"/>
-              </w:rPr>
-              <w:t xml:space="preserve"> existieren als Datenstruktur und können weiterverarbeitet werden. Es liegt eine Liste aller erfolgreich eingelesenen </w:t>
-            </w:r>
-            <w:proofErr w:type="spellStart"/>
-            <w:r>
-              <w:rPr>
-                <w:rFonts w:ascii="Times New Roman" w:hAnsi="Times New Roman" w:cs="Times New Roman"/>
-                <w:color w:val="000000"/>
-              </w:rPr>
-              <w:t>UseCases</w:t>
-            </w:r>
-            <w:proofErr w:type="spellEnd"/>
-            <w:r>
-              <w:rPr>
-                <w:rFonts w:ascii="Times New Roman" w:hAnsi="Times New Roman" w:cs="Times New Roman"/>
-                <w:color w:val="000000"/>
-              </w:rPr>
-              <w:t xml:space="preserve"> vor.</w:t>
+              <w:t>Die UseCases existieren als Datenstruktur und können weiterverarbeitet werden. Es liegt eine Liste aller erfolgreich eingelesenen UseCases vor.</w:t>
             </w:r>
           </w:p>
         </w:tc>
@@ -10949,16 +10358,8 @@
               <w:rPr>
                 <w:rFonts w:ascii="Times New Roman" w:hAnsi="Times New Roman" w:cs="Times New Roman"/>
               </w:rPr>
-              <w:t xml:space="preserve">Der Anwender wählt den Pfad zu seinem </w:t>
-            </w:r>
-            <w:proofErr w:type="spellStart"/>
-            <w:r>
-              <w:rPr>
-                <w:rFonts w:ascii="Times New Roman" w:hAnsi="Times New Roman" w:cs="Times New Roman"/>
-              </w:rPr>
-              <w:t>UseCaseDokument</w:t>
-            </w:r>
-            <w:proofErr w:type="spellEnd"/>
+              <w:t>Der Anwender wählt den Pfad zu seinem UseCaseDokument</w:t>
+            </w:r>
           </w:p>
           <w:p>
             <w:pPr>
@@ -11023,16 +10424,8 @@
               <w:rPr>
                 <w:rFonts w:ascii="Times New Roman" w:hAnsi="Times New Roman" w:cs="Times New Roman"/>
               </w:rPr>
-              <w:t xml:space="preserve">Das Tool zeigt eine Liste von eingelesenen </w:t>
-            </w:r>
-            <w:proofErr w:type="spellStart"/>
-            <w:r>
-              <w:rPr>
-                <w:rFonts w:ascii="Times New Roman" w:hAnsi="Times New Roman" w:cs="Times New Roman"/>
-              </w:rPr>
-              <w:t>UseCases</w:t>
-            </w:r>
-            <w:proofErr w:type="spellEnd"/>
+              <w:t>Das Tool zeigt eine Liste von eingelesenen UseCases</w:t>
+            </w:r>
           </w:p>
           <w:p>
             <w:pPr>
@@ -11287,8 +10680,6 @@
                 <w:color w:val="000000"/>
               </w:rPr>
             </w:pPr>
-            <w:bookmarkStart w:id="7" w:name="_GoBack"/>
-            <w:bookmarkEnd w:id="7"/>
             <w:r>
               <w:rPr>
                 <w:rFonts w:ascii="Times New Roman" w:hAnsi="Times New Roman" w:cs="Times New Roman"/>
@@ -11311,21 +10702,12 @@
                 <w:color w:val="000000"/>
               </w:rPr>
             </w:pPr>
-            <w:proofErr w:type="spellStart"/>
             <w:r>
               <w:rPr>
                 <w:rFonts w:ascii="Times New Roman" w:hAnsi="Times New Roman" w:cs="Times New Roman"/>
                 <w:color w:val="000000"/>
               </w:rPr>
-              <w:t>UseCase</w:t>
-            </w:r>
-            <w:proofErr w:type="spellEnd"/>
-            <w:r>
-              <w:rPr>
-                <w:rFonts w:ascii="Times New Roman" w:hAnsi="Times New Roman" w:cs="Times New Roman"/>
-                <w:color w:val="000000"/>
-              </w:rPr>
-              <w:t>-Bezeichnung kommt mehrmals vor</w:t>
+              <w:t>UseCase-Bezeichnung kommt mehrmals vor</w:t>
             </w:r>
           </w:p>
         </w:tc>
@@ -11400,39 +10782,7 @@
                 <w:rFonts w:ascii="Times New Roman" w:hAnsi="Times New Roman" w:cs="Times New Roman"/>
                 <w:color w:val="000000"/>
               </w:rPr>
-              <w:t xml:space="preserve">Das Tool überspringt den </w:t>
-            </w:r>
-            <w:proofErr w:type="spellStart"/>
-            <w:r>
-              <w:rPr>
-                <w:rFonts w:ascii="Times New Roman" w:hAnsi="Times New Roman" w:cs="Times New Roman"/>
-                <w:color w:val="000000"/>
-              </w:rPr>
-              <w:t>UseCase</w:t>
-            </w:r>
-            <w:proofErr w:type="spellEnd"/>
-            <w:r>
-              <w:rPr>
-                <w:rFonts w:ascii="Times New Roman" w:hAnsi="Times New Roman" w:cs="Times New Roman"/>
-                <w:color w:val="000000"/>
-              </w:rPr>
-              <w:t xml:space="preserve"> und fährt mit dem nächsten </w:t>
-            </w:r>
-            <w:proofErr w:type="spellStart"/>
-            <w:r>
-              <w:rPr>
-                <w:rFonts w:ascii="Times New Roman" w:hAnsi="Times New Roman" w:cs="Times New Roman"/>
-                <w:color w:val="000000"/>
-              </w:rPr>
-              <w:t>UseCase</w:t>
-            </w:r>
-            <w:proofErr w:type="spellEnd"/>
-            <w:r>
-              <w:rPr>
-                <w:rFonts w:ascii="Times New Roman" w:hAnsi="Times New Roman" w:cs="Times New Roman"/>
-                <w:color w:val="000000"/>
-              </w:rPr>
-              <w:t xml:space="preserve"> fort</w:t>
+              <w:t>Das Tool überspringt den UseCase und fährt mit dem nächsten UseCase fort</w:t>
             </w:r>
           </w:p>
           <w:p>
@@ -11501,21 +10851,7 @@
               <w:rPr>
                 <w:rFonts w:ascii="Times New Roman" w:hAnsi="Times New Roman" w:cs="Times New Roman"/>
               </w:rPr>
-              <w:t>Fehler in der Dokumentstruktur der Word-Datei (.</w:t>
-            </w:r>
-            <w:proofErr w:type="spellStart"/>
-            <w:r>
-              <w:rPr>
-                <w:rFonts w:ascii="Times New Roman" w:hAnsi="Times New Roman" w:cs="Times New Roman"/>
-              </w:rPr>
-              <w:t>docx</w:t>
-            </w:r>
-            <w:proofErr w:type="spellEnd"/>
-            <w:r>
-              <w:rPr>
-                <w:rFonts w:ascii="Times New Roman" w:hAnsi="Times New Roman" w:cs="Times New Roman"/>
-              </w:rPr>
-              <w:t>)</w:t>
+              <w:t>Fehler in der Dokumentstruktur der Word-Datei (.docx)</w:t>
             </w:r>
           </w:p>
         </w:tc>
@@ -11786,23 +11122,13 @@
                 <w:color w:val="000000"/>
               </w:rPr>
             </w:pPr>
-            <w:proofErr w:type="spellStart"/>
             <w:r>
               <w:rPr>
                 <w:b/>
                 <w:bCs/>
                 <w:color w:val="000000"/>
               </w:rPr>
-              <w:t>UseCase</w:t>
-            </w:r>
-            <w:proofErr w:type="spellEnd"/>
-            <w:r>
-              <w:rPr>
-                <w:b/>
-                <w:bCs/>
-                <w:color w:val="000000"/>
-              </w:rPr>
-              <w:t>-Graph visualisieren</w:t>
+              <w:t>UseCase-Graph visualisieren</w:t>
             </w:r>
           </w:p>
         </w:tc>
@@ -11949,23 +11275,7 @@
                 <w:rFonts w:ascii="Times New Roman" w:hAnsi="Times New Roman"/>
                 <w:color w:val="000000"/>
               </w:rPr>
-              <w:t xml:space="preserve">Das Programm visualisiert mithilfe des Systems und vorher importierten </w:t>
-            </w:r>
-            <w:proofErr w:type="spellStart"/>
-            <w:r>
-              <w:rPr>
-                <w:rFonts w:ascii="Times New Roman" w:hAnsi="Times New Roman"/>
-                <w:color w:val="000000"/>
-              </w:rPr>
-              <w:t>UseCases</w:t>
-            </w:r>
-            <w:proofErr w:type="spellEnd"/>
-            <w:r>
-              <w:rPr>
-                <w:rFonts w:ascii="Times New Roman" w:hAnsi="Times New Roman"/>
-                <w:color w:val="000000"/>
-              </w:rPr>
-              <w:t>, den Graphen.</w:t>
+              <w:t>Das Programm visualisiert mithilfe des Systems und vorher importierten UseCases, den Graphen.</w:t>
             </w:r>
           </w:p>
         </w:tc>
@@ -12018,23 +11328,7 @@
                 <w:rFonts w:ascii="Times New Roman" w:hAnsi="Times New Roman"/>
                 <w:color w:val="000000"/>
               </w:rPr>
-              <w:t xml:space="preserve">Mindestens ein </w:t>
-            </w:r>
-            <w:proofErr w:type="spellStart"/>
-            <w:r>
-              <w:rPr>
-                <w:rFonts w:ascii="Times New Roman" w:hAnsi="Times New Roman"/>
-                <w:color w:val="000000"/>
-              </w:rPr>
-              <w:t>UseCase</w:t>
-            </w:r>
-            <w:proofErr w:type="spellEnd"/>
-            <w:r>
-              <w:rPr>
-                <w:rFonts w:ascii="Times New Roman" w:hAnsi="Times New Roman"/>
-                <w:color w:val="000000"/>
-              </w:rPr>
-              <w:t xml:space="preserve"> muss importiert sein</w:t>
+              <w:t>Mindestens ein UseCase muss importiert sein</w:t>
             </w:r>
           </w:p>
         </w:tc>
@@ -12087,47 +11381,22 @@
                 <w:rFonts w:ascii="Times New Roman" w:hAnsi="Times New Roman"/>
                 <w:color w:val="000000"/>
               </w:rPr>
-              <w:t xml:space="preserve">Ein </w:t>
-            </w:r>
-            <w:proofErr w:type="spellStart"/>
+              <w:t>Ein UseCase Graph wurde visualisiert.</w:t>
+            </w:r>
+          </w:p>
+          <w:p>
+            <w:pPr>
+              <w:rPr>
+                <w:rFonts w:ascii="Times New Roman" w:hAnsi="Times New Roman" w:cs="Sendnya"/>
+                <w:color w:val="000000"/>
+              </w:rPr>
+            </w:pPr>
             <w:r>
               <w:rPr>
                 <w:rFonts w:ascii="Times New Roman" w:hAnsi="Times New Roman"/>
                 <w:color w:val="000000"/>
               </w:rPr>
-              <w:t>UseCase</w:t>
-            </w:r>
-            <w:proofErr w:type="spellEnd"/>
-            <w:r>
-              <w:rPr>
-                <w:rFonts w:ascii="Times New Roman" w:hAnsi="Times New Roman"/>
-                <w:color w:val="000000"/>
-              </w:rPr>
-              <w:t xml:space="preserve"> Graph wurde visualisiert.</w:t>
-            </w:r>
-          </w:p>
-          <w:p>
-            <w:pPr>
-              <w:rPr>
-                <w:rFonts w:ascii="Times New Roman" w:hAnsi="Times New Roman" w:cs="Sendnya"/>
-                <w:color w:val="000000"/>
-              </w:rPr>
-            </w:pPr>
-            <w:proofErr w:type="spellStart"/>
-            <w:r>
-              <w:rPr>
-                <w:rFonts w:ascii="Times New Roman" w:hAnsi="Times New Roman"/>
-                <w:color w:val="000000"/>
-              </w:rPr>
-              <w:t>UseCase</w:t>
-            </w:r>
-            <w:proofErr w:type="spellEnd"/>
-            <w:r>
-              <w:rPr>
-                <w:rFonts w:ascii="Times New Roman" w:hAnsi="Times New Roman"/>
-                <w:color w:val="000000"/>
-              </w:rPr>
-              <w:t xml:space="preserve"> in der Auswahlliste bleibt selektiert.</w:t>
+              <w:t>UseCase in der Auswahlliste bleibt selektiert.</w:t>
             </w:r>
           </w:p>
         </w:tc>
@@ -12201,23 +11470,7 @@
                 <w:rFonts w:ascii="Times New Roman" w:hAnsi="Times New Roman"/>
                 <w:color w:val="000000"/>
               </w:rPr>
-              <w:t xml:space="preserve">Dieser Anwendungsfall beginnt, sobald der User ein </w:t>
-            </w:r>
-            <w:proofErr w:type="spellStart"/>
-            <w:r>
-              <w:rPr>
-                <w:rFonts w:ascii="Times New Roman" w:hAnsi="Times New Roman"/>
-                <w:color w:val="000000"/>
-              </w:rPr>
-              <w:t>UseCase</w:t>
-            </w:r>
-            <w:proofErr w:type="spellEnd"/>
-            <w:r>
-              <w:rPr>
-                <w:rFonts w:ascii="Times New Roman" w:hAnsi="Times New Roman"/>
-                <w:color w:val="000000"/>
-              </w:rPr>
-              <w:t xml:space="preserve"> aus der Liste selektiert</w:t>
+              <w:t>Dieser Anwendungsfall beginnt, sobald der User ein UseCase aus der Liste selektiert</w:t>
             </w:r>
             <w:r>
               <w:rPr>
@@ -12243,21 +11496,7 @@
               <w:rPr>
                 <w:rFonts w:ascii="Times New Roman" w:hAnsi="Times New Roman"/>
               </w:rPr>
-              <w:t xml:space="preserve">Die Zeichenfläche des </w:t>
-            </w:r>
-            <w:proofErr w:type="spellStart"/>
-            <w:r>
-              <w:rPr>
-                <w:rFonts w:ascii="Times New Roman" w:hAnsi="Times New Roman"/>
-              </w:rPr>
-              <w:t>UseCases</w:t>
-            </w:r>
-            <w:proofErr w:type="spellEnd"/>
-            <w:r>
-              <w:rPr>
-                <w:rFonts w:ascii="Times New Roman" w:hAnsi="Times New Roman"/>
-              </w:rPr>
-              <w:t xml:space="preserve"> wird angezeigt</w:t>
+              <w:t>Die Zeichenfläche des UseCases wird angezeigt</w:t>
             </w:r>
           </w:p>
           <w:p>
@@ -12277,21 +11516,7 @@
               <w:rPr>
                 <w:rFonts w:ascii="Times New Roman" w:hAnsi="Times New Roman"/>
               </w:rPr>
-              <w:t xml:space="preserve">Das Tool analysiert den Graphen des entsprechenden </w:t>
-            </w:r>
-            <w:proofErr w:type="spellStart"/>
-            <w:r>
-              <w:rPr>
-                <w:rFonts w:ascii="Times New Roman" w:hAnsi="Times New Roman"/>
-              </w:rPr>
-              <w:t>UseCases</w:t>
-            </w:r>
-            <w:proofErr w:type="spellEnd"/>
-            <w:r>
-              <w:rPr>
-                <w:rFonts w:ascii="Times New Roman" w:hAnsi="Times New Roman"/>
-              </w:rPr>
-              <w:t xml:space="preserve"> und zeichnet alle Knoten und Kanten auf die Zeichenfläche</w:t>
+              <w:t>Das Tool analysiert den Graphen des entsprechenden UseCases und zeichnet alle Knoten und Kanten auf die Zeichenfläche</w:t>
             </w:r>
           </w:p>
           <w:p>
@@ -12717,39 +11942,7 @@
                 <w:rFonts w:ascii="Times New Roman" w:hAnsi="Times New Roman"/>
                 <w:color w:val="000000"/>
               </w:rPr>
-              <w:t xml:space="preserve">Das Programm visualisiert mithilfe des Systems und vorher importierten </w:t>
-            </w:r>
-            <w:proofErr w:type="spellStart"/>
-            <w:r>
-              <w:rPr>
-                <w:rFonts w:ascii="Times New Roman" w:hAnsi="Times New Roman"/>
-                <w:color w:val="000000"/>
-              </w:rPr>
-              <w:t>UseCases</w:t>
-            </w:r>
-            <w:proofErr w:type="spellEnd"/>
-            <w:r>
-              <w:rPr>
-                <w:rFonts w:ascii="Times New Roman" w:hAnsi="Times New Roman"/>
-                <w:color w:val="000000"/>
-              </w:rPr>
-              <w:t xml:space="preserve">, die </w:t>
-            </w:r>
-            <w:proofErr w:type="spellStart"/>
-            <w:r>
-              <w:rPr>
-                <w:rFonts w:ascii="Times New Roman" w:hAnsi="Times New Roman"/>
-                <w:color w:val="000000"/>
-              </w:rPr>
-              <w:t>Szenariographen</w:t>
-            </w:r>
-            <w:proofErr w:type="spellEnd"/>
-            <w:r>
-              <w:rPr>
-                <w:rFonts w:ascii="Times New Roman" w:hAnsi="Times New Roman"/>
-                <w:color w:val="000000"/>
-              </w:rPr>
-              <w:t>.</w:t>
+              <w:t>Das Programm visualisiert mithilfe des Systems und vorher importierten UseCases, die Szenariographen.</w:t>
             </w:r>
           </w:p>
         </w:tc>
@@ -12802,39 +11995,14 @@
                 <w:rFonts w:ascii="Times New Roman" w:hAnsi="Times New Roman"/>
                 <w:color w:val="000000"/>
               </w:rPr>
-              <w:t xml:space="preserve">Mindestens ein </w:t>
-            </w:r>
-            <w:proofErr w:type="spellStart"/>
+              <w:t>Mindestens ein UseCase muss importiert sein und mindestens ein Szenario wurde vom System aus diesem analysiert. Ein UseCase muss a</w:t>
+            </w:r>
             <w:r>
               <w:rPr>
                 <w:rFonts w:ascii="Times New Roman" w:hAnsi="Times New Roman"/>
                 <w:color w:val="000000"/>
               </w:rPr>
-              <w:t>UseCase</w:t>
-            </w:r>
-            <w:proofErr w:type="spellEnd"/>
-            <w:r>
-              <w:rPr>
-                <w:rFonts w:ascii="Times New Roman" w:hAnsi="Times New Roman"/>
-                <w:color w:val="000000"/>
-              </w:rPr>
-              <w:t xml:space="preserve"> muss importiert sein und mindestens ein Szenario wurde vom System aus diesem analysiert. Ein </w:t>
-            </w:r>
-            <w:proofErr w:type="spellStart"/>
-            <w:r>
-              <w:rPr>
-                <w:rFonts w:ascii="Times New Roman" w:hAnsi="Times New Roman"/>
-                <w:color w:val="000000"/>
-              </w:rPr>
-              <w:t>UseCase</w:t>
-            </w:r>
-            <w:proofErr w:type="spellEnd"/>
-            <w:r>
-              <w:rPr>
-                <w:rFonts w:ascii="Times New Roman" w:hAnsi="Times New Roman"/>
-                <w:color w:val="000000"/>
-              </w:rPr>
-              <w:t xml:space="preserve"> muss aus einer Liste selektiert sein. Für jedes Szenario muss eine Farbe definiert sein</w:t>
+              <w:t>us einer Liste selektiert sein.</w:t>
             </w:r>
           </w:p>
         </w:tc>
@@ -12887,23 +12055,7 @@
                 <w:rFonts w:ascii="Times New Roman" w:hAnsi="Times New Roman"/>
                 <w:color w:val="000000"/>
               </w:rPr>
-              <w:t xml:space="preserve">Die Details des selektierten </w:t>
-            </w:r>
-            <w:proofErr w:type="spellStart"/>
-            <w:r>
-              <w:rPr>
-                <w:rFonts w:ascii="Times New Roman" w:hAnsi="Times New Roman"/>
-                <w:color w:val="000000"/>
-              </w:rPr>
-              <w:t>Graphenelements</w:t>
-            </w:r>
-            <w:proofErr w:type="spellEnd"/>
-            <w:r>
-              <w:rPr>
-                <w:rFonts w:ascii="Times New Roman" w:hAnsi="Times New Roman"/>
-                <w:color w:val="000000"/>
-              </w:rPr>
-              <w:t xml:space="preserve"> werden angezeigt</w:t>
+              <w:t>Die Details des selektierten Graphenelements werden angezeigt</w:t>
             </w:r>
           </w:p>
         </w:tc>
@@ -13000,23 +12152,7 @@
                 <w:rFonts w:ascii="Times New Roman" w:hAnsi="Times New Roman"/>
                 <w:color w:val="000000"/>
               </w:rPr>
-              <w:t xml:space="preserve">Alle Farben des </w:t>
-            </w:r>
-            <w:proofErr w:type="spellStart"/>
-            <w:r>
-              <w:rPr>
-                <w:rFonts w:ascii="Times New Roman" w:hAnsi="Times New Roman"/>
-                <w:color w:val="000000"/>
-              </w:rPr>
-              <w:t>UseCase</w:t>
-            </w:r>
-            <w:proofErr w:type="spellEnd"/>
-            <w:r>
-              <w:rPr>
-                <w:rFonts w:ascii="Times New Roman" w:hAnsi="Times New Roman"/>
-                <w:color w:val="000000"/>
-              </w:rPr>
-              <w:t xml:space="preserve"> Graphen werden zurückgesetzt</w:t>
+              <w:t>Alle Farben des UseCase Graphen werden zurückgesetzt</w:t>
             </w:r>
           </w:p>
           <w:p>
@@ -13038,23 +12174,23 @@
                 <w:rFonts w:ascii="Times New Roman" w:hAnsi="Times New Roman"/>
                 <w:color w:val="000000"/>
               </w:rPr>
-              <w:t xml:space="preserve">Alle Knoten und Kanten des </w:t>
-            </w:r>
-            <w:proofErr w:type="spellStart"/>
+              <w:t xml:space="preserve">Alle Knoten und Kanten des Szenariographen werden in </w:t>
+            </w:r>
             <w:r>
               <w:rPr>
                 <w:rFonts w:ascii="Times New Roman" w:hAnsi="Times New Roman"/>
                 <w:color w:val="000000"/>
               </w:rPr>
-              <w:t>Szenariographen</w:t>
-            </w:r>
-            <w:proofErr w:type="spellEnd"/>
+              <w:t>der Farbe Rot</w:t>
+            </w:r>
+            <w:bookmarkStart w:id="7" w:name="_GoBack"/>
+            <w:bookmarkEnd w:id="7"/>
             <w:r>
               <w:rPr>
                 <w:rFonts w:ascii="Times New Roman" w:hAnsi="Times New Roman"/>
                 <w:color w:val="000000"/>
               </w:rPr>
-              <w:t xml:space="preserve"> werden in einer zuvor festgelegten Farbe auf der Zeichenfläche eingefärbt</w:t>
+              <w:t xml:space="preserve"> auf der Zeichenfläche eingefärbt</w:t>
             </w:r>
           </w:p>
           <w:p>
@@ -13326,23 +12462,13 @@
                 <w:color w:val="000000"/>
               </w:rPr>
             </w:pPr>
-            <w:proofErr w:type="spellStart"/>
             <w:r>
               <w:rPr>
                 <w:b/>
                 <w:bCs/>
                 <w:color w:val="000000"/>
               </w:rPr>
-              <w:t>Graphenelementdetails</w:t>
-            </w:r>
-            <w:proofErr w:type="spellEnd"/>
-            <w:r>
-              <w:rPr>
-                <w:b/>
-                <w:bCs/>
-                <w:color w:val="000000"/>
-              </w:rPr>
-              <w:t xml:space="preserve"> anzeigen</w:t>
+              <w:t>Graphenelementdetails anzeigen</w:t>
             </w:r>
           </w:p>
         </w:tc>
@@ -13489,23 +12615,7 @@
                 <w:rFonts w:ascii="Times New Roman" w:hAnsi="Times New Roman"/>
                 <w:color w:val="000000"/>
               </w:rPr>
-              <w:t xml:space="preserve">Das Programm visualisiert mithilfe des Systems alle Details des zuvor ausgewählten </w:t>
-            </w:r>
-            <w:proofErr w:type="spellStart"/>
-            <w:r>
-              <w:rPr>
-                <w:rFonts w:ascii="Times New Roman" w:hAnsi="Times New Roman"/>
-                <w:color w:val="000000"/>
-              </w:rPr>
-              <w:t>Graphenelements</w:t>
-            </w:r>
-            <w:proofErr w:type="spellEnd"/>
-            <w:r>
-              <w:rPr>
-                <w:rFonts w:ascii="Times New Roman" w:hAnsi="Times New Roman"/>
-                <w:color w:val="000000"/>
-              </w:rPr>
-              <w:t>.</w:t>
+              <w:t>Das Programm visualisiert mithilfe des Systems alle Details des zuvor ausgewählten Graphenelements.</w:t>
             </w:r>
           </w:p>
         </w:tc>
@@ -13558,23 +12668,7 @@
                 <w:rFonts w:ascii="Times New Roman" w:hAnsi="Times New Roman"/>
                 <w:color w:val="000000"/>
               </w:rPr>
-              <w:t xml:space="preserve">Mindestens ein </w:t>
-            </w:r>
-            <w:proofErr w:type="spellStart"/>
-            <w:r>
-              <w:rPr>
-                <w:rFonts w:ascii="Times New Roman" w:hAnsi="Times New Roman"/>
-                <w:color w:val="000000"/>
-              </w:rPr>
-              <w:t>Graphenelement</w:t>
-            </w:r>
-            <w:proofErr w:type="spellEnd"/>
-            <w:r>
-              <w:rPr>
-                <w:rFonts w:ascii="Times New Roman" w:hAnsi="Times New Roman"/>
-                <w:color w:val="000000"/>
-              </w:rPr>
-              <w:t xml:space="preserve"> muss selektiert sein</w:t>
+              <w:t>Mindestens ein Graphenelement muss selektiert sein</w:t>
             </w:r>
           </w:p>
         </w:tc>
@@ -13627,23 +12721,7 @@
                 <w:rFonts w:ascii="Times New Roman" w:hAnsi="Times New Roman"/>
                 <w:color w:val="000000"/>
               </w:rPr>
-              <w:t xml:space="preserve">Die Details des selektierten </w:t>
-            </w:r>
-            <w:proofErr w:type="spellStart"/>
-            <w:r>
-              <w:rPr>
-                <w:rFonts w:ascii="Times New Roman" w:hAnsi="Times New Roman"/>
-                <w:color w:val="000000"/>
-              </w:rPr>
-              <w:t>Graphenelements</w:t>
-            </w:r>
-            <w:proofErr w:type="spellEnd"/>
-            <w:r>
-              <w:rPr>
-                <w:rFonts w:ascii="Times New Roman" w:hAnsi="Times New Roman"/>
-                <w:color w:val="000000"/>
-              </w:rPr>
-              <w:t xml:space="preserve"> werden angezeigt</w:t>
+              <w:t>Die Details des selektierten Graphenelements werden angezeigt</w:t>
             </w:r>
           </w:p>
         </w:tc>
@@ -13718,55 +12796,7 @@
                 <w:rFonts w:ascii="Times New Roman" w:hAnsi="Times New Roman"/>
                 <w:color w:val="000000"/>
               </w:rPr>
-              <w:t xml:space="preserve">Dieser Anwendungsfall beginnt, sobald der User ein </w:t>
-            </w:r>
-            <w:proofErr w:type="spellStart"/>
-            <w:r>
-              <w:rPr>
-                <w:rFonts w:ascii="Times New Roman" w:hAnsi="Times New Roman"/>
-                <w:color w:val="000000"/>
-              </w:rPr>
-              <w:t>Graphenelement</w:t>
-            </w:r>
-            <w:proofErr w:type="spellEnd"/>
-            <w:r>
-              <w:rPr>
-                <w:rFonts w:ascii="Times New Roman" w:hAnsi="Times New Roman"/>
-                <w:color w:val="000000"/>
-              </w:rPr>
-              <w:t xml:space="preserve"> (</w:t>
-            </w:r>
-            <w:proofErr w:type="spellStart"/>
-            <w:r>
-              <w:rPr>
-                <w:rFonts w:ascii="Times New Roman" w:hAnsi="Times New Roman"/>
-                <w:color w:val="000000"/>
-              </w:rPr>
-              <w:t>UseCase</w:t>
-            </w:r>
-            <w:proofErr w:type="spellEnd"/>
-            <w:r>
-              <w:rPr>
-                <w:rFonts w:ascii="Times New Roman" w:hAnsi="Times New Roman"/>
-                <w:color w:val="000000"/>
-              </w:rPr>
-              <w:t xml:space="preserve"> oder Sequenz aus der Liste oder ein </w:t>
-            </w:r>
-            <w:proofErr w:type="spellStart"/>
-            <w:r>
-              <w:rPr>
-                <w:rFonts w:ascii="Times New Roman" w:hAnsi="Times New Roman"/>
-                <w:color w:val="000000"/>
-              </w:rPr>
-              <w:t>Graphenelement</w:t>
-            </w:r>
-            <w:proofErr w:type="spellEnd"/>
-            <w:r>
-              <w:rPr>
-                <w:rFonts w:ascii="Times New Roman" w:hAnsi="Times New Roman"/>
-                <w:color w:val="000000"/>
-              </w:rPr>
-              <w:t xml:space="preserve"> auf der Zeichenfläche) auswählt </w:t>
+              <w:t xml:space="preserve">Dieser Anwendungsfall beginnt, sobald der User ein Graphenelement (UseCase oder Sequenz aus der Liste oder ein Graphenelement auf der Zeichenfläche) auswählt </w:t>
             </w:r>
           </w:p>
           <w:p>
@@ -13788,23 +12818,7 @@
                 <w:rFonts w:ascii="Times New Roman" w:hAnsi="Times New Roman"/>
                 <w:color w:val="000000"/>
               </w:rPr>
-              <w:t xml:space="preserve">Alle Eigenschaften des </w:t>
-            </w:r>
-            <w:proofErr w:type="spellStart"/>
-            <w:r>
-              <w:rPr>
-                <w:rFonts w:ascii="Times New Roman" w:hAnsi="Times New Roman"/>
-                <w:color w:val="000000"/>
-              </w:rPr>
-              <w:t>Graphenelement</w:t>
-            </w:r>
-            <w:proofErr w:type="spellEnd"/>
-            <w:r>
-              <w:rPr>
-                <w:rFonts w:ascii="Times New Roman" w:hAnsi="Times New Roman"/>
-                <w:color w:val="000000"/>
-              </w:rPr>
-              <w:t xml:space="preserve"> werden dem User in einem separaten Bereich des Tool angezeigt und visualisiert</w:t>
+              <w:t>Alle Eigenschaften des Graphenelement werden dem User in einem separaten Bereich des Tool angezeigt und visualisiert</w:t>
             </w:r>
           </w:p>
           <w:p>
@@ -14243,71 +13257,7 @@
                 <w:rFonts w:ascii="Times New Roman" w:hAnsi="Times New Roman"/>
                 <w:color w:val="000000"/>
               </w:rPr>
-              <w:t xml:space="preserve">Das System exportiert, die für den selektierten </w:t>
-            </w:r>
-            <w:proofErr w:type="spellStart"/>
-            <w:r>
-              <w:rPr>
-                <w:rFonts w:ascii="Times New Roman" w:hAnsi="Times New Roman"/>
-                <w:color w:val="000000"/>
-              </w:rPr>
-              <w:t>Use</w:t>
-            </w:r>
-            <w:proofErr w:type="spellEnd"/>
-            <w:r>
-              <w:rPr>
-                <w:rFonts w:ascii="Times New Roman" w:hAnsi="Times New Roman"/>
-                <w:color w:val="000000"/>
-              </w:rPr>
-              <w:t>-Case vorhanden Scenario-Matrix als .</w:t>
-            </w:r>
-            <w:proofErr w:type="spellStart"/>
-            <w:r>
-              <w:rPr>
-                <w:rFonts w:ascii="Times New Roman" w:hAnsi="Times New Roman"/>
-                <w:color w:val="000000"/>
-              </w:rPr>
-              <w:t>xlsx</w:t>
-            </w:r>
-            <w:proofErr w:type="spellEnd"/>
-            <w:r>
-              <w:rPr>
-                <w:rFonts w:ascii="Times New Roman" w:hAnsi="Times New Roman"/>
-                <w:color w:val="000000"/>
-              </w:rPr>
-              <w:t xml:space="preserve"> Datei. (Die Scenario-Matrizen der einzelnen </w:t>
-            </w:r>
-            <w:proofErr w:type="spellStart"/>
-            <w:r>
-              <w:rPr>
-                <w:rFonts w:ascii="Times New Roman" w:hAnsi="Times New Roman"/>
-                <w:color w:val="000000"/>
-              </w:rPr>
-              <w:t>Use</w:t>
-            </w:r>
-            <w:proofErr w:type="spellEnd"/>
-            <w:r>
-              <w:rPr>
-                <w:rFonts w:ascii="Times New Roman" w:hAnsi="Times New Roman"/>
-                <w:color w:val="000000"/>
-              </w:rPr>
-              <w:t xml:space="preserve">-Cases werden schon beim Selektieren des </w:t>
-            </w:r>
-            <w:proofErr w:type="spellStart"/>
-            <w:r>
-              <w:rPr>
-                <w:rFonts w:ascii="Times New Roman" w:hAnsi="Times New Roman"/>
-                <w:color w:val="000000"/>
-              </w:rPr>
-              <w:t>Use</w:t>
-            </w:r>
-            <w:proofErr w:type="spellEnd"/>
-            <w:r>
-              <w:rPr>
-                <w:rFonts w:ascii="Times New Roman" w:hAnsi="Times New Roman"/>
-                <w:color w:val="000000"/>
-              </w:rPr>
-              <w:t>-Cases erstellt.)</w:t>
+              <w:t>Das System exportiert, die für den selektierten Use-Case vorhanden Scenario-Matrix als .xlsx Datei. (Die Scenario-Matrizen der einzelnen Use-Cases werden schon beim Selektieren des Use-Cases erstellt.)</w:t>
             </w:r>
           </w:p>
         </w:tc>
@@ -14360,23 +13310,7 @@
                 <w:rFonts w:ascii="Times New Roman" w:hAnsi="Times New Roman" w:cs="Sendnya"/>
                 <w:color w:val="000000"/>
               </w:rPr>
-              <w:t xml:space="preserve">Ein </w:t>
-            </w:r>
-            <w:proofErr w:type="spellStart"/>
-            <w:r>
-              <w:rPr>
-                <w:rFonts w:ascii="Times New Roman" w:hAnsi="Times New Roman" w:cs="Sendnya"/>
-                <w:color w:val="000000"/>
-              </w:rPr>
-              <w:t>Use</w:t>
-            </w:r>
-            <w:proofErr w:type="spellEnd"/>
-            <w:r>
-              <w:rPr>
-                <w:rFonts w:ascii="Times New Roman" w:hAnsi="Times New Roman" w:cs="Sendnya"/>
-                <w:color w:val="000000"/>
-              </w:rPr>
-              <w:t>-Case ist selektiert, welcher mindestens ein Scenario enthält.</w:t>
+              <w:t>Ein Use-Case ist selektiert, welcher mindestens ein Scenario enthält.</w:t>
             </w:r>
           </w:p>
         </w:tc>
@@ -14429,23 +13363,7 @@
                 <w:rFonts w:ascii="Times New Roman" w:hAnsi="Times New Roman"/>
                 <w:color w:val="000000"/>
               </w:rPr>
-              <w:t xml:space="preserve">Eine Excel-Datei für die Scenario-Matrix des </w:t>
-            </w:r>
-            <w:proofErr w:type="spellStart"/>
-            <w:r>
-              <w:rPr>
-                <w:rFonts w:ascii="Times New Roman" w:hAnsi="Times New Roman"/>
-                <w:color w:val="000000"/>
-              </w:rPr>
-              <w:t>Use</w:t>
-            </w:r>
-            <w:proofErr w:type="spellEnd"/>
-            <w:r>
-              <w:rPr>
-                <w:rFonts w:ascii="Times New Roman" w:hAnsi="Times New Roman"/>
-                <w:color w:val="000000"/>
-              </w:rPr>
-              <w:t xml:space="preserve">-Cases wurde erstellt. </w:t>
+              <w:t xml:space="preserve">Eine Excel-Datei für die Scenario-Matrix des Use-Cases wurde erstellt. </w:t>
             </w:r>
           </w:p>
         </w:tc>
@@ -14525,35 +13443,7 @@
               <w:rPr>
                 <w:rFonts w:ascii="Times New Roman" w:hAnsi="Times New Roman"/>
               </w:rPr>
-              <w:t xml:space="preserve">„Export </w:t>
-            </w:r>
-            <w:proofErr w:type="spellStart"/>
-            <w:r>
-              <w:rPr>
-                <w:rFonts w:ascii="Times New Roman" w:hAnsi="Times New Roman"/>
-              </w:rPr>
-              <w:t>scenario</w:t>
-            </w:r>
-            <w:proofErr w:type="spellEnd"/>
-            <w:r>
-              <w:rPr>
-                <w:rFonts w:ascii="Times New Roman" w:hAnsi="Times New Roman"/>
-              </w:rPr>
-              <w:t xml:space="preserve"> </w:t>
-            </w:r>
-            <w:proofErr w:type="spellStart"/>
-            <w:r>
-              <w:rPr>
-                <w:rFonts w:ascii="Times New Roman" w:hAnsi="Times New Roman"/>
-              </w:rPr>
-              <w:t>matrix</w:t>
-            </w:r>
-            <w:proofErr w:type="spellEnd"/>
-            <w:r>
-              <w:rPr>
-                <w:rFonts w:ascii="Times New Roman" w:hAnsi="Times New Roman"/>
-              </w:rPr>
-              <w:t>“ auswählt.</w:t>
+              <w:t>„Export scenario matrix“ auswählt.</w:t>
             </w:r>
           </w:p>
           <w:p>
@@ -14596,23 +13486,7 @@
                 <w:rFonts w:ascii="Times New Roman" w:hAnsi="Times New Roman"/>
                 <w:color w:val="000000"/>
               </w:rPr>
-              <w:t>Das System erzeugt nun anhand der im Speicher liegenden Scenario-Matrix eine .</w:t>
-            </w:r>
-            <w:proofErr w:type="spellStart"/>
-            <w:r>
-              <w:rPr>
-                <w:rFonts w:ascii="Times New Roman" w:hAnsi="Times New Roman"/>
-                <w:color w:val="000000"/>
-              </w:rPr>
-              <w:t>xlsx</w:t>
-            </w:r>
-            <w:proofErr w:type="spellEnd"/>
-            <w:r>
-              <w:rPr>
-                <w:rFonts w:ascii="Times New Roman" w:hAnsi="Times New Roman"/>
-                <w:color w:val="000000"/>
-              </w:rPr>
-              <w:t xml:space="preserve"> Datei mit den Informationen der Szenarien und speichert diese an dem in Schritt 2 angegebenem Pfad ab.</w:t>
+              <w:t>Das System erzeugt nun anhand der im Speicher liegenden Scenario-Matrix eine .xlsx Datei mit den Informationen der Szenarien und speichert diese an dem in Schritt 2 angegebenem Pfad ab.</w:t>
             </w:r>
           </w:p>
           <w:p>
@@ -14756,23 +13630,7 @@
                 <w:color w:val="000000"/>
               </w:rPr>
               <w:tab/>
-              <w:t xml:space="preserve">Das System gibt eine Fehlermeldung aus, daraufhin endet der </w:t>
-            </w:r>
-            <w:proofErr w:type="spellStart"/>
-            <w:r>
-              <w:rPr>
-                <w:rFonts w:ascii="Times New Roman" w:hAnsi="Times New Roman"/>
-                <w:color w:val="000000"/>
-              </w:rPr>
-              <w:t>Use</w:t>
-            </w:r>
-            <w:proofErr w:type="spellEnd"/>
-            <w:r>
-              <w:rPr>
-                <w:rFonts w:ascii="Times New Roman" w:hAnsi="Times New Roman"/>
-                <w:color w:val="000000"/>
-              </w:rPr>
-              <w:t>-Case.</w:t>
+              <w:t>Das System gibt eine Fehlermeldung aus, daraufhin endet der Use-Case.</w:t>
             </w:r>
           </w:p>
           <w:p>
@@ -15099,71 +13957,7 @@
                 <w:rFonts w:ascii="Times New Roman" w:hAnsi="Times New Roman"/>
                 <w:color w:val="000000"/>
               </w:rPr>
-              <w:t xml:space="preserve">Das System exportiert die Scenario-Matrizen aller eingelesenen </w:t>
-            </w:r>
-            <w:proofErr w:type="spellStart"/>
-            <w:r>
-              <w:rPr>
-                <w:rFonts w:ascii="Times New Roman" w:hAnsi="Times New Roman"/>
-                <w:color w:val="000000"/>
-              </w:rPr>
-              <w:t>Use</w:t>
-            </w:r>
-            <w:proofErr w:type="spellEnd"/>
-            <w:r>
-              <w:rPr>
-                <w:rFonts w:ascii="Times New Roman" w:hAnsi="Times New Roman"/>
-                <w:color w:val="000000"/>
-              </w:rPr>
-              <w:t>-Cases als .</w:t>
-            </w:r>
-            <w:proofErr w:type="spellStart"/>
-            <w:r>
-              <w:rPr>
-                <w:rFonts w:ascii="Times New Roman" w:hAnsi="Times New Roman"/>
-                <w:color w:val="000000"/>
-              </w:rPr>
-              <w:t>xlsx</w:t>
-            </w:r>
-            <w:proofErr w:type="spellEnd"/>
-            <w:r>
-              <w:rPr>
-                <w:rFonts w:ascii="Times New Roman" w:hAnsi="Times New Roman"/>
-                <w:color w:val="000000"/>
-              </w:rPr>
-              <w:t xml:space="preserve"> Datei. (Die Scenario-Matrizen der einzelnen </w:t>
-            </w:r>
-            <w:proofErr w:type="spellStart"/>
-            <w:r>
-              <w:rPr>
-                <w:rFonts w:ascii="Times New Roman" w:hAnsi="Times New Roman"/>
-                <w:color w:val="000000"/>
-              </w:rPr>
-              <w:t>Use</w:t>
-            </w:r>
-            <w:proofErr w:type="spellEnd"/>
-            <w:r>
-              <w:rPr>
-                <w:rFonts w:ascii="Times New Roman" w:hAnsi="Times New Roman"/>
-                <w:color w:val="000000"/>
-              </w:rPr>
-              <w:t xml:space="preserve">-Cases werden schon beim Selektieren des </w:t>
-            </w:r>
-            <w:proofErr w:type="spellStart"/>
-            <w:r>
-              <w:rPr>
-                <w:rFonts w:ascii="Times New Roman" w:hAnsi="Times New Roman"/>
-                <w:color w:val="000000"/>
-              </w:rPr>
-              <w:t>Use</w:t>
-            </w:r>
-            <w:proofErr w:type="spellEnd"/>
-            <w:r>
-              <w:rPr>
-                <w:rFonts w:ascii="Times New Roman" w:hAnsi="Times New Roman"/>
-                <w:color w:val="000000"/>
-              </w:rPr>
-              <w:t>-Cases erstellt.)</w:t>
+              <w:t>Das System exportiert die Scenario-Matrizen aller eingelesenen Use-Cases als .xlsx Datei. (Die Scenario-Matrizen der einzelnen Use-Cases werden schon beim Selektieren des Use-Cases erstellt.)</w:t>
             </w:r>
           </w:p>
         </w:tc>
@@ -15216,23 +14010,7 @@
                 <w:rFonts w:ascii="Times New Roman" w:hAnsi="Times New Roman" w:cs="Sendnya"/>
                 <w:color w:val="000000"/>
               </w:rPr>
-              <w:t xml:space="preserve">Mindestens ein </w:t>
-            </w:r>
-            <w:proofErr w:type="spellStart"/>
-            <w:r>
-              <w:rPr>
-                <w:rFonts w:ascii="Times New Roman" w:hAnsi="Times New Roman" w:cs="Sendnya"/>
-                <w:color w:val="000000"/>
-              </w:rPr>
-              <w:t>Use</w:t>
-            </w:r>
-            <w:proofErr w:type="spellEnd"/>
-            <w:r>
-              <w:rPr>
-                <w:rFonts w:ascii="Times New Roman" w:hAnsi="Times New Roman" w:cs="Sendnya"/>
-                <w:color w:val="000000"/>
-              </w:rPr>
-              <w:t>-Case ist eingelesen, welcher Szenarien enthält.</w:t>
+              <w:t>Mindestens ein Use-Case ist eingelesen, welcher Szenarien enthält.</w:t>
             </w:r>
           </w:p>
         </w:tc>
@@ -15285,23 +14063,7 @@
                 <w:rFonts w:ascii="Times New Roman" w:hAnsi="Times New Roman"/>
                 <w:color w:val="000000"/>
               </w:rPr>
-              <w:t xml:space="preserve">Eine Excel-Datei für die Scenario-Matrizen der </w:t>
-            </w:r>
-            <w:proofErr w:type="spellStart"/>
-            <w:r>
-              <w:rPr>
-                <w:rFonts w:ascii="Times New Roman" w:hAnsi="Times New Roman"/>
-                <w:color w:val="000000"/>
-              </w:rPr>
-              <w:t>Use</w:t>
-            </w:r>
-            <w:proofErr w:type="spellEnd"/>
-            <w:r>
-              <w:rPr>
-                <w:rFonts w:ascii="Times New Roman" w:hAnsi="Times New Roman"/>
-                <w:color w:val="000000"/>
-              </w:rPr>
-              <w:t xml:space="preserve">-Cases wurde erstellt. </w:t>
+              <w:t xml:space="preserve">Eine Excel-Datei für die Scenario-Matrizen der Use-Cases wurde erstellt. </w:t>
             </w:r>
           </w:p>
         </w:tc>
@@ -15381,21 +14143,7 @@
               <w:rPr>
                 <w:rFonts w:ascii="Times New Roman" w:hAnsi="Times New Roman"/>
               </w:rPr>
-              <w:t xml:space="preserve">„Export all </w:t>
-            </w:r>
-            <w:proofErr w:type="spellStart"/>
-            <w:r>
-              <w:rPr>
-                <w:rFonts w:ascii="Times New Roman" w:hAnsi="Times New Roman"/>
-              </w:rPr>
-              <w:t>scenarios</w:t>
-            </w:r>
-            <w:proofErr w:type="spellEnd"/>
-            <w:r>
-              <w:rPr>
-                <w:rFonts w:ascii="Times New Roman" w:hAnsi="Times New Roman"/>
-              </w:rPr>
-              <w:t>“ auswählt.</w:t>
+              <w:t>„Export all scenarios“ auswählt.</w:t>
             </w:r>
           </w:p>
           <w:p>
@@ -15438,39 +14186,7 @@
                 <w:rFonts w:ascii="Times New Roman" w:hAnsi="Times New Roman"/>
                 <w:color w:val="000000"/>
               </w:rPr>
-              <w:t xml:space="preserve">Das System erzeugt nun anhand der im Speicher liegenden Scenario-Matrizen der eingelesenen </w:t>
-            </w:r>
-            <w:proofErr w:type="spellStart"/>
-            <w:r>
-              <w:rPr>
-                <w:rFonts w:ascii="Times New Roman" w:hAnsi="Times New Roman"/>
-                <w:color w:val="000000"/>
-              </w:rPr>
-              <w:t>Use</w:t>
-            </w:r>
-            <w:proofErr w:type="spellEnd"/>
-            <w:r>
-              <w:rPr>
-                <w:rFonts w:ascii="Times New Roman" w:hAnsi="Times New Roman"/>
-                <w:color w:val="000000"/>
-              </w:rPr>
-              <w:t>-Cases eine .</w:t>
-            </w:r>
-            <w:proofErr w:type="spellStart"/>
-            <w:r>
-              <w:rPr>
-                <w:rFonts w:ascii="Times New Roman" w:hAnsi="Times New Roman"/>
-                <w:color w:val="000000"/>
-              </w:rPr>
-              <w:t>xlsx</w:t>
-            </w:r>
-            <w:proofErr w:type="spellEnd"/>
-            <w:r>
-              <w:rPr>
-                <w:rFonts w:ascii="Times New Roman" w:hAnsi="Times New Roman"/>
-                <w:color w:val="000000"/>
-              </w:rPr>
-              <w:t xml:space="preserve"> Datei mit den Informationen der Szenarien und speichert diese an dem in Schritt 2 angegebenem Pfad ab.</w:t>
+              <w:t>Das System erzeugt nun anhand der im Speicher liegenden Scenario-Matrizen der eingelesenen Use-Cases eine .xlsx Datei mit den Informationen der Szenarien und speichert diese an dem in Schritt 2 angegebenem Pfad ab.</w:t>
             </w:r>
           </w:p>
           <w:p>
@@ -15614,23 +14330,7 @@
                 <w:color w:val="000000"/>
               </w:rPr>
               <w:tab/>
-              <w:t xml:space="preserve">Das System gibt eine Fehlermeldung aus, daraufhin endet der </w:t>
-            </w:r>
-            <w:proofErr w:type="spellStart"/>
-            <w:r>
-              <w:rPr>
-                <w:rFonts w:ascii="Times New Roman" w:hAnsi="Times New Roman"/>
-                <w:color w:val="000000"/>
-              </w:rPr>
-              <w:t>UseCase</w:t>
-            </w:r>
-            <w:proofErr w:type="spellEnd"/>
-            <w:r>
-              <w:rPr>
-                <w:rFonts w:ascii="Times New Roman" w:hAnsi="Times New Roman"/>
-                <w:color w:val="000000"/>
-              </w:rPr>
-              <w:t>.</w:t>
+              <w:t>Das System gibt eine Fehlermeldung aus, daraufhin endet der UseCase.</w:t>
             </w:r>
           </w:p>
           <w:p>
@@ -16123,85 +14823,18 @@
                 <w:szCs w:val="20"/>
                 <w:lang w:val="de-DE"/>
               </w:rPr>
-              <w:t xml:space="preserve">Die neue Position wird gespeichert und bei erneuter Selektion des </w:t>
-            </w:r>
-            <w:proofErr w:type="spellStart"/>
-            <w:r>
-              <w:rPr>
-                <w:rFonts w:ascii="Times New Roman" w:hAnsi="Times New Roman"/>
+              <w:t xml:space="preserve">Die neue Position wird gespeichert und bei erneuter Selektion des Use Case Graphens wieder geladen. Wird ein neues Dokument oder der UseCase </w:t>
+            </w:r>
+            <w:r>
+              <w:rPr>
+                <w:rFonts w:ascii="Times New Roman" w:hAnsi="Times New Roman" w:cs="Times New Roman"/>
                 <w:color w:val="000000"/>
                 <w:sz w:val="20"/>
                 <w:szCs w:val="20"/>
                 <w:lang w:val="de-DE"/>
               </w:rPr>
-              <w:t>Use</w:t>
-            </w:r>
-            <w:proofErr w:type="spellEnd"/>
-            <w:r>
-              <w:rPr>
-                <w:rFonts w:ascii="Times New Roman" w:hAnsi="Times New Roman"/>
-                <w:color w:val="000000"/>
-                <w:sz w:val="20"/>
-                <w:szCs w:val="20"/>
-                <w:lang w:val="de-DE"/>
-              </w:rPr>
-              <w:t xml:space="preserve"> Case </w:t>
-            </w:r>
-            <w:proofErr w:type="spellStart"/>
-            <w:r>
-              <w:rPr>
-                <w:rFonts w:ascii="Times New Roman" w:hAnsi="Times New Roman"/>
-                <w:color w:val="000000"/>
-                <w:sz w:val="20"/>
-                <w:szCs w:val="20"/>
-                <w:lang w:val="de-DE"/>
-              </w:rPr>
-              <w:t>Graphens</w:t>
-            </w:r>
-            <w:proofErr w:type="spellEnd"/>
-            <w:r>
-              <w:rPr>
-                <w:rFonts w:ascii="Times New Roman" w:hAnsi="Times New Roman"/>
-                <w:color w:val="000000"/>
-                <w:sz w:val="20"/>
-                <w:szCs w:val="20"/>
-                <w:lang w:val="de-DE"/>
-              </w:rPr>
-              <w:t xml:space="preserve"> wieder geladen. Wird ein neues Dokument oder der </w:t>
-            </w:r>
-            <w:proofErr w:type="spellStart"/>
-            <w:r>
-              <w:rPr>
-                <w:rFonts w:ascii="Times New Roman" w:hAnsi="Times New Roman"/>
-                <w:color w:val="000000"/>
-                <w:sz w:val="20"/>
-                <w:szCs w:val="20"/>
-                <w:lang w:val="de-DE"/>
-              </w:rPr>
-              <w:t>UseCase</w:t>
-            </w:r>
-            <w:proofErr w:type="spellEnd"/>
-            <w:r>
-              <w:rPr>
-                <w:rFonts w:ascii="Times New Roman" w:hAnsi="Times New Roman"/>
-                <w:color w:val="000000"/>
-                <w:sz w:val="20"/>
-                <w:szCs w:val="20"/>
-                <w:lang w:val="de-DE"/>
-              </w:rPr>
-              <w:t xml:space="preserve"> </w:t>
-            </w:r>
-            <w:r>
-              <w:rPr>
-                <w:rFonts w:ascii="Times New Roman" w:hAnsi="Times New Roman" w:cs="Times New Roman"/>
-                <w:color w:val="000000"/>
-                <w:sz w:val="20"/>
-                <w:szCs w:val="20"/>
-                <w:lang w:val="de-DE"/>
-              </w:rPr>
               <w:t>"</w:t>
             </w:r>
-            <w:proofErr w:type="spellStart"/>
             <w:r>
               <w:rPr>
                 <w:rFonts w:ascii="Times New Roman" w:hAnsi="Times New Roman" w:cs="Times New Roman"/>
@@ -16211,19 +14844,7 @@
                 <w:szCs w:val="20"/>
                 <w:lang w:val="de-DE"/>
               </w:rPr>
-              <w:t>Use</w:t>
-            </w:r>
-            <w:proofErr w:type="spellEnd"/>
-            <w:r>
-              <w:rPr>
-                <w:rFonts w:ascii="Times New Roman" w:hAnsi="Times New Roman" w:cs="Times New Roman"/>
-                <w:bCs/>
-                <w:color w:val="000000"/>
-                <w:sz w:val="20"/>
-                <w:szCs w:val="20"/>
-                <w:lang w:val="de-DE"/>
-              </w:rPr>
-              <w:t>-Case-Graphen neu anordnen auf Zeichenfläche"</w:t>
+              <w:t>Use-Case-Graphen neu anordnen auf Zeichenfläche"</w:t>
             </w:r>
             <w:r>
               <w:rPr>
@@ -16340,29 +14961,7 @@
                 <w:szCs w:val="20"/>
                 <w:lang w:val="de-DE"/>
               </w:rPr>
-              <w:t xml:space="preserve">Mindestens ein </w:t>
-            </w:r>
-            <w:proofErr w:type="spellStart"/>
-            <w:r>
-              <w:rPr>
-                <w:rFonts w:ascii="Times New Roman" w:hAnsi="Times New Roman"/>
-                <w:color w:val="000000"/>
-                <w:sz w:val="20"/>
-                <w:szCs w:val="20"/>
-                <w:lang w:val="de-DE"/>
-              </w:rPr>
-              <w:t>Use</w:t>
-            </w:r>
-            <w:proofErr w:type="spellEnd"/>
-            <w:r>
-              <w:rPr>
-                <w:rFonts w:ascii="Times New Roman" w:hAnsi="Times New Roman"/>
-                <w:color w:val="000000"/>
-                <w:sz w:val="20"/>
-                <w:szCs w:val="20"/>
-                <w:lang w:val="de-DE"/>
-              </w:rPr>
-              <w:t xml:space="preserve"> Case muss importiert und ausgewählt sein.</w:t>
+              <w:t>Mindestens ein Use Case muss importiert und ausgewählt sein.</w:t>
             </w:r>
           </w:p>
         </w:tc>
@@ -16622,27 +15221,7 @@
                 <w:sz w:val="20"/>
                 <w:szCs w:val="20"/>
               </w:rPr>
-              <w:t xml:space="preserve">Sobald der User die linke Maustaste loslässt, wird das Element auf die Position auf der Zeichenfläche platziert und der </w:t>
-            </w:r>
-            <w:proofErr w:type="spellStart"/>
-            <w:r>
-              <w:rPr>
-                <w:rFonts w:ascii="Times New Roman" w:hAnsi="Times New Roman"/>
-                <w:color w:val="000000"/>
-                <w:sz w:val="20"/>
-                <w:szCs w:val="20"/>
-              </w:rPr>
-              <w:t>Use</w:t>
-            </w:r>
-            <w:proofErr w:type="spellEnd"/>
-            <w:r>
-              <w:rPr>
-                <w:rFonts w:ascii="Times New Roman" w:hAnsi="Times New Roman"/>
-                <w:color w:val="000000"/>
-                <w:sz w:val="20"/>
-                <w:szCs w:val="20"/>
-              </w:rPr>
-              <w:t xml:space="preserve"> Case endet</w:t>
+              <w:t>Sobald der User die linke Maustaste loslässt, wird das Element auf die Position auf der Zeichenfläche platziert und der Use Case endet</w:t>
             </w:r>
           </w:p>
         </w:tc>
@@ -17361,9 +15940,8 @@
                 <w:szCs w:val="20"/>
                 <w:lang w:val="de-DE"/>
               </w:rPr>
-              <w:t xml:space="preserve">Mindestens ein </w:t>
-            </w:r>
-            <w:proofErr w:type="spellStart"/>
+              <w:t xml:space="preserve">Mindestens ein Use Case muss importiert und ausgewählt sein. </w:t>
+            </w:r>
             <w:r>
               <w:rPr>
                 <w:rFonts w:ascii="Times New Roman" w:hAnsi="Times New Roman"/>
@@ -17372,9 +15950,8 @@
                 <w:szCs w:val="20"/>
                 <w:lang w:val="de-DE"/>
               </w:rPr>
-              <w:t>Use</w:t>
-            </w:r>
-            <w:proofErr w:type="spellEnd"/>
+              <w:t>Auch</w:t>
+            </w:r>
             <w:r>
               <w:rPr>
                 <w:rFonts w:ascii="Times New Roman" w:hAnsi="Times New Roman"/>
@@ -17383,7 +15960,47 @@
                 <w:szCs w:val="20"/>
                 <w:lang w:val="de-DE"/>
               </w:rPr>
-              <w:t xml:space="preserve"> Case muss importiert und ausgewählt sein. Sowie muss die Zeichenfläche oder ein Element als letztes selektiert werden, somit der Fokus des Fensters auf der Zeichenfläche bzw. deren Elemente ist.</w:t>
+              <w:t xml:space="preserve"> muss die Zeichenfläche oder ein Element als letztes selektiert werden, </w:t>
+            </w:r>
+            <w:r>
+              <w:rPr>
+                <w:rFonts w:ascii="Times New Roman" w:hAnsi="Times New Roman"/>
+                <w:color w:val="000000"/>
+                <w:sz w:val="20"/>
+                <w:szCs w:val="20"/>
+                <w:lang w:val="de-DE"/>
+              </w:rPr>
+              <w:t>sodass</w:t>
+            </w:r>
+            <w:r>
+              <w:rPr>
+                <w:rFonts w:ascii="Times New Roman" w:hAnsi="Times New Roman"/>
+                <w:color w:val="000000"/>
+                <w:sz w:val="20"/>
+                <w:szCs w:val="20"/>
+                <w:lang w:val="de-DE"/>
+              </w:rPr>
+              <w:t xml:space="preserve"> der Fokus des Fensters auf der Zeichenfläche bzw. </w:t>
+            </w:r>
+            <w:r>
+              <w:rPr>
+                <w:rFonts w:ascii="Times New Roman" w:hAnsi="Times New Roman"/>
+                <w:color w:val="000000"/>
+                <w:sz w:val="20"/>
+                <w:szCs w:val="20"/>
+                <w:lang w:val="de-DE"/>
+              </w:rPr>
+              <w:t xml:space="preserve">auf einem </w:t>
+            </w:r>
+            <w:r>
+              <w:rPr>
+                <w:rFonts w:ascii="Times New Roman" w:hAnsi="Times New Roman"/>
+                <w:color w:val="000000"/>
+                <w:sz w:val="20"/>
+                <w:szCs w:val="20"/>
+                <w:lang w:val="de-DE"/>
+              </w:rPr>
+              <w:t>deren Elemente ist.</w:t>
             </w:r>
           </w:p>
         </w:tc>
@@ -17554,7 +16171,7 @@
               <w:pStyle w:val="Listenabsatz"/>
               <w:numPr>
                 <w:ilvl w:val="0"/>
-                <w:numId w:val="33"/>
+                <w:numId w:val="35"/>
               </w:numPr>
               <w:suppressAutoHyphens w:val="0"/>
               <w:autoSpaceDE w:val="0"/>
@@ -17583,7 +16200,7 @@
               <w:pStyle w:val="Listenabsatz"/>
               <w:numPr>
                 <w:ilvl w:val="0"/>
-                <w:numId w:val="33"/>
+                <w:numId w:val="35"/>
               </w:numPr>
               <w:suppressAutoHyphens w:val="0"/>
               <w:autoSpaceDE w:val="0"/>
@@ -17612,7 +16229,7 @@
               <w:pStyle w:val="Listenabsatz"/>
               <w:numPr>
                 <w:ilvl w:val="0"/>
-                <w:numId w:val="33"/>
+                <w:numId w:val="35"/>
               </w:numPr>
               <w:suppressAutoHyphens w:val="0"/>
               <w:autoSpaceDE w:val="0"/>
@@ -17633,27 +16250,7 @@
                 <w:sz w:val="20"/>
                 <w:szCs w:val="20"/>
               </w:rPr>
-              <w:t xml:space="preserve">Sobald der User die linke Steuerungstaste loslässt endet der </w:t>
-            </w:r>
-            <w:proofErr w:type="spellStart"/>
-            <w:r>
-              <w:rPr>
-                <w:rFonts w:ascii="Times New Roman" w:hAnsi="Times New Roman"/>
-                <w:color w:val="000000"/>
-                <w:sz w:val="20"/>
-                <w:szCs w:val="20"/>
-              </w:rPr>
-              <w:t>Use</w:t>
-            </w:r>
-            <w:proofErr w:type="spellEnd"/>
-            <w:r>
-              <w:rPr>
-                <w:rFonts w:ascii="Times New Roman" w:hAnsi="Times New Roman"/>
-                <w:color w:val="000000"/>
-                <w:sz w:val="20"/>
-                <w:szCs w:val="20"/>
-              </w:rPr>
-              <w:t xml:space="preserve"> Case </w:t>
+              <w:t xml:space="preserve">Sobald der User die linke Steuerungstaste loslässt endet der Use Case </w:t>
             </w:r>
           </w:p>
         </w:tc>
@@ -17770,29 +16367,7 @@
                 <w:szCs w:val="20"/>
                 <w:lang w:val="de-DE"/>
               </w:rPr>
-              <w:t xml:space="preserve">Der User dreht das </w:t>
-            </w:r>
-            <w:proofErr w:type="spellStart"/>
-            <w:r>
-              <w:rPr>
-                <w:rFonts w:ascii="Arial" w:hAnsi="Arial" w:cs="Arial"/>
-                <w:color w:val="000000"/>
-                <w:sz w:val="20"/>
-                <w:szCs w:val="20"/>
-                <w:lang w:val="de-DE"/>
-              </w:rPr>
-              <w:t>Mausrad</w:t>
-            </w:r>
-            <w:proofErr w:type="spellEnd"/>
-            <w:r>
-              <w:rPr>
-                <w:rFonts w:ascii="Arial" w:hAnsi="Arial" w:cs="Arial"/>
-                <w:color w:val="000000"/>
-                <w:sz w:val="20"/>
-                <w:szCs w:val="20"/>
-                <w:lang w:val="de-DE"/>
-              </w:rPr>
-              <w:t xml:space="preserve"> nach oben (hineinzoomen in die Zeichenfläche)</w:t>
+              <w:t>Der User dreht das Mausrad nach oben (hineinzoomen in die Zeichenfläche)</w:t>
             </w:r>
           </w:p>
         </w:tc>
@@ -18108,7 +16683,6 @@
                 <w:lang w:val="de-DE"/>
               </w:rPr>
             </w:pPr>
-            <w:proofErr w:type="spellStart"/>
             <w:r>
               <w:rPr>
                 <w:rFonts w:ascii="Arial" w:hAnsi="Arial" w:cs="Arial"/>
@@ -18117,18 +16691,7 @@
                 <w:color w:val="000000"/>
                 <w:lang w:val="de-DE"/>
               </w:rPr>
-              <w:t>Use</w:t>
-            </w:r>
-            <w:proofErr w:type="spellEnd"/>
-            <w:r>
-              <w:rPr>
-                <w:rFonts w:ascii="Arial" w:hAnsi="Arial" w:cs="Arial"/>
-                <w:b/>
-                <w:bCs/>
-                <w:color w:val="000000"/>
-                <w:lang w:val="de-DE"/>
-              </w:rPr>
-              <w:t>-Case-Graphen neu anordnen auf Zeichenfläche</w:t>
+              <w:t>Use-Case-Graphen neu anordnen auf Zeichenfläche</w:t>
             </w:r>
           </w:p>
         </w:tc>
@@ -18363,29 +16926,7 @@
                 <w:szCs w:val="20"/>
                 <w:lang w:val="de-DE"/>
               </w:rPr>
-              <w:t xml:space="preserve">Sobald die Schaltfläche neben dem ausgewählte </w:t>
-            </w:r>
-            <w:proofErr w:type="spellStart"/>
-            <w:r>
-              <w:rPr>
-                <w:rFonts w:ascii="Times New Roman" w:hAnsi="Times New Roman"/>
-                <w:color w:val="000000"/>
-                <w:sz w:val="20"/>
-                <w:szCs w:val="20"/>
-                <w:lang w:val="de-DE"/>
-              </w:rPr>
-              <w:t>Use</w:t>
-            </w:r>
-            <w:proofErr w:type="spellEnd"/>
-            <w:r>
-              <w:rPr>
-                <w:rFonts w:ascii="Times New Roman" w:hAnsi="Times New Roman"/>
-                <w:color w:val="000000"/>
-                <w:sz w:val="20"/>
-                <w:szCs w:val="20"/>
-                <w:lang w:val="de-DE"/>
-              </w:rPr>
-              <w:t xml:space="preserve"> Case gedrückt wird,  werden alle Knoten neu angeordnet und neu platziert mit einer internen Logik und alle Kanten werden neu gezeichnet.</w:t>
+              <w:t>Sobald die Schaltfläche neben dem ausgewählte Use Case gedrückt wird,  werden alle Knoten neu angeordnet und neu platziert mit einer internen Logik und alle Kanten werden neu gezeichnet.</w:t>
             </w:r>
           </w:p>
         </w:tc>
@@ -18466,29 +17007,7 @@
                 <w:szCs w:val="20"/>
                 <w:lang w:val="de-DE"/>
               </w:rPr>
-              <w:t xml:space="preserve">Mindestens ein </w:t>
-            </w:r>
-            <w:proofErr w:type="spellStart"/>
-            <w:r>
-              <w:rPr>
-                <w:rFonts w:ascii="Times New Roman" w:hAnsi="Times New Roman"/>
-                <w:color w:val="000000"/>
-                <w:sz w:val="20"/>
-                <w:szCs w:val="20"/>
-                <w:lang w:val="de-DE"/>
-              </w:rPr>
-              <w:t>Use</w:t>
-            </w:r>
-            <w:proofErr w:type="spellEnd"/>
-            <w:r>
-              <w:rPr>
-                <w:rFonts w:ascii="Times New Roman" w:hAnsi="Times New Roman"/>
-                <w:color w:val="000000"/>
-                <w:sz w:val="20"/>
-                <w:szCs w:val="20"/>
-                <w:lang w:val="de-DE"/>
-              </w:rPr>
-              <w:t xml:space="preserve"> Case muss importiert und ausgewählt sein</w:t>
+              <w:t>Mindestens ein Use Case muss importiert und ausgewählt sein</w:t>
             </w:r>
           </w:p>
         </w:tc>
@@ -18569,29 +17088,7 @@
                 <w:szCs w:val="20"/>
                 <w:lang w:val="de-DE"/>
               </w:rPr>
-              <w:t xml:space="preserve">Ein </w:t>
-            </w:r>
-            <w:proofErr w:type="spellStart"/>
-            <w:r>
-              <w:rPr>
-                <w:rFonts w:ascii="Times New Roman" w:hAnsi="Times New Roman"/>
-                <w:color w:val="000000"/>
-                <w:sz w:val="20"/>
-                <w:szCs w:val="20"/>
-                <w:lang w:val="de-DE"/>
-              </w:rPr>
-              <w:t>Use</w:t>
-            </w:r>
-            <w:proofErr w:type="spellEnd"/>
-            <w:r>
-              <w:rPr>
-                <w:rFonts w:ascii="Times New Roman" w:hAnsi="Times New Roman"/>
-                <w:color w:val="000000"/>
-                <w:sz w:val="20"/>
-                <w:szCs w:val="20"/>
-                <w:lang w:val="de-DE"/>
-              </w:rPr>
-              <w:t xml:space="preserve"> Case Graph wurde neu in der Zeichenfläche angeordnet</w:t>
+              <w:t>Ein Use Case Graph wurde neu in der Zeichenfläche angeordnet</w:t>
             </w:r>
           </w:p>
         </w:tc>
@@ -18681,7 +17178,7 @@
               <w:pStyle w:val="Listenabsatz"/>
               <w:numPr>
                 <w:ilvl w:val="0"/>
-                <w:numId w:val="33"/>
+                <w:numId w:val="36"/>
               </w:numPr>
               <w:suppressAutoHyphens w:val="0"/>
               <w:autoSpaceDE w:val="0"/>
@@ -18702,27 +17199,7 @@
                 <w:sz w:val="20"/>
                 <w:szCs w:val="20"/>
               </w:rPr>
-              <w:t xml:space="preserve">Dieser Anwendungsfall beginnt, sobald der User ein </w:t>
-            </w:r>
-            <w:proofErr w:type="spellStart"/>
-            <w:r>
-              <w:rPr>
-                <w:rFonts w:ascii="Times New Roman" w:hAnsi="Times New Roman"/>
-                <w:color w:val="000000"/>
-                <w:sz w:val="20"/>
-                <w:szCs w:val="20"/>
-              </w:rPr>
-              <w:t>Use</w:t>
-            </w:r>
-            <w:proofErr w:type="spellEnd"/>
-            <w:r>
-              <w:rPr>
-                <w:rFonts w:ascii="Times New Roman" w:hAnsi="Times New Roman"/>
-                <w:color w:val="000000"/>
-                <w:sz w:val="20"/>
-                <w:szCs w:val="20"/>
-              </w:rPr>
-              <w:t>-Case aus der Liste selektiert und auf die zugehörige Schaltfläche für die Anordnung drückt</w:t>
+              <w:t>Dieser Anwendungsfall beginnt, sobald der User ein Use-Case aus der Liste selektiert und auf die zugehörige Schaltfläche für die Anordnung drückt</w:t>
             </w:r>
             <w:r>
               <w:rPr>
@@ -18738,7 +17215,7 @@
               <w:pStyle w:val="Listenabsatz"/>
               <w:numPr>
                 <w:ilvl w:val="0"/>
-                <w:numId w:val="33"/>
+                <w:numId w:val="36"/>
               </w:numPr>
               <w:suppressAutoHyphens w:val="0"/>
               <w:autoSpaceDE w:val="0"/>
@@ -18758,25 +17235,7 @@
                 <w:sz w:val="20"/>
                 <w:szCs w:val="20"/>
               </w:rPr>
-              <w:t xml:space="preserve">Der </w:t>
-            </w:r>
-            <w:proofErr w:type="spellStart"/>
-            <w:r>
-              <w:rPr>
-                <w:rFonts w:ascii="Times New Roman" w:hAnsi="Times New Roman"/>
-                <w:sz w:val="20"/>
-                <w:szCs w:val="20"/>
-              </w:rPr>
-              <w:t>Use</w:t>
-            </w:r>
-            <w:proofErr w:type="spellEnd"/>
-            <w:r>
-              <w:rPr>
-                <w:rFonts w:ascii="Times New Roman" w:hAnsi="Times New Roman"/>
-                <w:sz w:val="20"/>
-                <w:szCs w:val="20"/>
-              </w:rPr>
-              <w:t xml:space="preserve">-Case Graph wird neu angeordnet (Kanten werden nach interner Logik platziert und Kanten werden neu gezeichnet) </w:t>
+              <w:t xml:space="preserve">Der Use-Case Graph wird neu angeordnet (Kanten werden nach interner Logik platziert und Kanten werden neu gezeichnet) </w:t>
             </w:r>
           </w:p>
           <w:p>
@@ -18784,7 +17243,7 @@
               <w:pStyle w:val="Listenabsatz"/>
               <w:numPr>
                 <w:ilvl w:val="0"/>
-                <w:numId w:val="33"/>
+                <w:numId w:val="36"/>
               </w:numPr>
               <w:suppressAutoHyphens w:val="0"/>
               <w:autoSpaceDE w:val="0"/>
@@ -18805,27 +17264,7 @@
                 <w:sz w:val="20"/>
                 <w:szCs w:val="20"/>
               </w:rPr>
-              <w:t xml:space="preserve">Sobald der Graph fertig gezeichnet wurde, endet der </w:t>
-            </w:r>
-            <w:proofErr w:type="spellStart"/>
-            <w:r>
-              <w:rPr>
-                <w:rFonts w:ascii="Times New Roman" w:hAnsi="Times New Roman"/>
-                <w:color w:val="000000"/>
-                <w:sz w:val="20"/>
-                <w:szCs w:val="20"/>
-              </w:rPr>
-              <w:t>Use</w:t>
-            </w:r>
-            <w:proofErr w:type="spellEnd"/>
-            <w:r>
-              <w:rPr>
-                <w:rFonts w:ascii="Times New Roman" w:hAnsi="Times New Roman"/>
-                <w:color w:val="000000"/>
-                <w:sz w:val="20"/>
-                <w:szCs w:val="20"/>
-              </w:rPr>
-              <w:t>-Case</w:t>
+              <w:t>Sobald der Graph fertig gezeichnet wurde, endet der Use-Case</w:t>
             </w:r>
           </w:p>
         </w:tc>
@@ -19182,43 +17621,7 @@
           <w:sz w:val="20"/>
           <w:szCs w:val="20"/>
         </w:rPr>
-        <w:t xml:space="preserve">Hier werden funktionale Anforderungen erfasst, die sich nicht vernünftig durch einen einzelnen </w:t>
-      </w:r>
-      <w:proofErr w:type="spellStart"/>
-      <w:r>
-        <w:rPr>
-          <w:color w:val="333399"/>
-          <w:sz w:val="20"/>
-          <w:szCs w:val="20"/>
-        </w:rPr>
-        <w:t>Use</w:t>
-      </w:r>
-      <w:proofErr w:type="spellEnd"/>
-      <w:r>
-        <w:rPr>
-          <w:color w:val="333399"/>
-          <w:sz w:val="20"/>
-          <w:szCs w:val="20"/>
-        </w:rPr>
-        <w:t xml:space="preserve">-Case beschreiben lassen, weil sie z.B.  „Querschnitt“-Funktionalität betreffen, die sich über viele </w:t>
-      </w:r>
-      <w:proofErr w:type="spellStart"/>
-      <w:r>
-        <w:rPr>
-          <w:color w:val="333399"/>
-          <w:sz w:val="20"/>
-          <w:szCs w:val="20"/>
-        </w:rPr>
-        <w:t>Use</w:t>
-      </w:r>
-      <w:proofErr w:type="spellEnd"/>
-      <w:r>
-        <w:rPr>
-          <w:color w:val="333399"/>
-          <w:sz w:val="20"/>
-          <w:szCs w:val="20"/>
-        </w:rPr>
-        <w:t>-Cases erstreckt. Beispiele könnten sein:</w:t>
+        <w:t>Hier werden funktionale Anforderungen erfasst, die sich nicht vernünftig durch einen einzelnen Use-Case beschreiben lassen, weil sie z.B.  „Querschnitt“-Funktionalität betreffen, die sich über viele Use-Cases erstreckt. Beispiele könnten sein:</w:t>
       </w:r>
     </w:p>
     <w:p>
@@ -19532,25 +17935,7 @@
                 <w:sz w:val="20"/>
                 <w:szCs w:val="20"/>
               </w:rPr>
-              <w:t xml:space="preserve">Alle </w:t>
-            </w:r>
-            <w:proofErr w:type="spellStart"/>
-            <w:r>
-              <w:rPr>
-                <w:rFonts w:cs="Arial"/>
-                <w:sz w:val="20"/>
-                <w:szCs w:val="20"/>
-              </w:rPr>
-              <w:t>Graphenelemente</w:t>
-            </w:r>
-            <w:proofErr w:type="spellEnd"/>
-            <w:r>
-              <w:rPr>
-                <w:rFonts w:cs="Arial"/>
-                <w:sz w:val="20"/>
-                <w:szCs w:val="20"/>
-              </w:rPr>
-              <w:t xml:space="preserve"> sollten in der Visualisierung „beweglich“ sein</w:t>
+              <w:t>Alle Graphenelemente sollten in der Visualisierung „beweglich“ sein</w:t>
             </w:r>
           </w:p>
         </w:tc>
@@ -20187,51 +18572,7 @@
           <w:szCs w:val="20"/>
           <w:lang w:val="de-DE" w:eastAsia="de-DE" w:bidi="ar-SA"/>
         </w:rPr>
-        <w:t xml:space="preserve">Hier wird ein Modell des Problembereichs („konzeptuelles Datenmodell“) in Form eines oder mehrerer UML-Klassendiagramme eingefügt. Das konzeptuelle Datenmodell wird oft nicht streng getrennt von den Anforderungen erarbeitet, weil ein genaues Verständnis z.B. der </w:t>
-      </w:r>
-      <w:proofErr w:type="spellStart"/>
-      <w:r>
-        <w:rPr>
-          <w:rFonts w:ascii="Arial" w:hAnsi="Arial" w:cs="Arial"/>
-          <w:color w:val="333399"/>
-          <w:sz w:val="20"/>
-          <w:szCs w:val="20"/>
-          <w:lang w:val="de-DE" w:eastAsia="de-DE" w:bidi="ar-SA"/>
-        </w:rPr>
-        <w:t>Use</w:t>
-      </w:r>
-      <w:proofErr w:type="spellEnd"/>
-      <w:r>
-        <w:rPr>
-          <w:rFonts w:ascii="Arial" w:hAnsi="Arial" w:cs="Arial"/>
-          <w:color w:val="333399"/>
-          <w:sz w:val="20"/>
-          <w:szCs w:val="20"/>
-          <w:lang w:val="de-DE" w:eastAsia="de-DE" w:bidi="ar-SA"/>
-        </w:rPr>
-        <w:t xml:space="preserve">-Cases nicht ohne Verständnis der „Konzepte“ aus dem Problembereich möglich ist. Aus diesem Grund wird in den Software-Projekten für den Studiengang „Angewandte Informatik“ das konzeptionelle Modell an dieser Stelle zusammen mit den </w:t>
-      </w:r>
-      <w:proofErr w:type="spellStart"/>
-      <w:r>
-        <w:rPr>
-          <w:rFonts w:ascii="Arial" w:hAnsi="Arial" w:cs="Arial"/>
-          <w:color w:val="333399"/>
-          <w:sz w:val="20"/>
-          <w:szCs w:val="20"/>
-          <w:lang w:val="de-DE" w:eastAsia="de-DE" w:bidi="ar-SA"/>
-        </w:rPr>
-        <w:t>Use</w:t>
-      </w:r>
-      <w:proofErr w:type="spellEnd"/>
-      <w:r>
-        <w:rPr>
-          <w:rFonts w:ascii="Arial" w:hAnsi="Arial" w:cs="Arial"/>
-          <w:color w:val="333399"/>
-          <w:sz w:val="20"/>
-          <w:szCs w:val="20"/>
-          <w:lang w:val="de-DE" w:eastAsia="de-DE" w:bidi="ar-SA"/>
-        </w:rPr>
-        <w:t>-Cases dokumentiert.</w:t>
+        <w:t>Hier wird ein Modell des Problembereichs („konzeptuelles Datenmodell“) in Form eines oder mehrerer UML-Klassendiagramme eingefügt. Das konzeptuelle Datenmodell wird oft nicht streng getrennt von den Anforderungen erarbeitet, weil ein genaues Verständnis z.B. der Use-Cases nicht ohne Verständnis der „Konzepte“ aus dem Problembereich möglich ist. Aus diesem Grund wird in den Software-Projekten für den Studiengang „Angewandte Informatik“ das konzeptionelle Modell an dieser Stelle zusammen mit den Use-Cases dokumentiert.</w:t>
       </w:r>
     </w:p>
     <w:p>
@@ -20310,7 +18651,7 @@
           <w:lang w:val="de-DE" w:eastAsia="de-DE" w:bidi="ar-SA"/>
         </w:rPr>
         <w:drawing>
-          <wp:inline distT="0" distB="0" distL="0" distR="0">
+          <wp:inline distT="0" distB="0" distL="0" distR="0" wp14:anchorId="2CCC69CC" wp14:editId="39038DCD">
             <wp:extent cx="5759450" cy="3348990"/>
             <wp:effectExtent l="0" t="0" r="0" b="0"/>
             <wp:docPr id="2" name="Picture" descr="C:\Users\MathiasSchneider\Desktop\SWP_Neu\OTH_SWP_SS15\Basisverzeichnis\trunk\01_Analyse\KonzeptuellesDatenmodelFramework.png"/>
@@ -20510,7 +18851,7 @@
         </w:rPr>
         <w:lastRenderedPageBreak/>
         <w:drawing>
-          <wp:inline distT="0" distB="0" distL="0" distR="0">
+          <wp:inline distT="0" distB="0" distL="0" distR="0" wp14:anchorId="5863D161" wp14:editId="08646343">
             <wp:extent cx="5759450" cy="3677285"/>
             <wp:effectExtent l="0" t="0" r="0" b="0"/>
             <wp:docPr id="3" name="Picture" descr="C:\Users\MathiasSchneider\Desktop\SWP_Neu\OTH_SWP_SS15\Basisverzeichnis\trunk\01_Analyse\ER-Modell\20150408_Tool_ER_Model.jpg"/>
@@ -20677,7 +19018,6 @@
         </w:rPr>
         <w:t>Die hier verwendete Einteilung unterscheidet verschiedene Arten von Anforderungen nach dem „FURPS“-Schema (</w:t>
       </w:r>
-      <w:proofErr w:type="spellStart"/>
       <w:r>
         <w:rPr>
           <w:b/>
@@ -20690,14 +19030,7 @@
         <w:rPr>
           <w:color w:val="333399"/>
         </w:rPr>
-        <w:t>unctionality</w:t>
-      </w:r>
-      <w:proofErr w:type="spellEnd"/>
-      <w:r>
-        <w:rPr>
-          <w:color w:val="333399"/>
-        </w:rPr>
-        <w:t xml:space="preserve">, </w:t>
+        <w:t xml:space="preserve">unctionality, </w:t>
       </w:r>
       <w:r>
         <w:rPr>
@@ -20713,7 +19046,6 @@
         </w:rPr>
         <w:t xml:space="preserve">sability, </w:t>
       </w:r>
-      <w:proofErr w:type="spellStart"/>
       <w:r>
         <w:rPr>
           <w:b/>
@@ -20726,16 +19058,8 @@
         <w:rPr>
           <w:color w:val="333399"/>
         </w:rPr>
-        <w:t>eliability</w:t>
+        <w:t xml:space="preserve">eliability, </w:t>
       </w:r>
-      <w:proofErr w:type="spellEnd"/>
-      <w:r>
-        <w:rPr>
-          <w:color w:val="333399"/>
-        </w:rPr>
-        <w:t xml:space="preserve">, </w:t>
-      </w:r>
-      <w:proofErr w:type="spellStart"/>
       <w:r>
         <w:rPr>
           <w:b/>
@@ -20748,16 +19072,8 @@
         <w:rPr>
           <w:color w:val="333399"/>
         </w:rPr>
-        <w:t>reformance</w:t>
+        <w:t xml:space="preserve">reformance, </w:t>
       </w:r>
-      <w:proofErr w:type="spellEnd"/>
-      <w:r>
-        <w:rPr>
-          <w:color w:val="333399"/>
-        </w:rPr>
-        <w:t xml:space="preserve">, </w:t>
-      </w:r>
-      <w:proofErr w:type="spellStart"/>
       <w:r>
         <w:rPr>
           <w:b/>
@@ -20770,14 +19086,7 @@
         <w:rPr>
           <w:color w:val="333399"/>
         </w:rPr>
-        <w:t>upportability</w:t>
-      </w:r>
-      <w:proofErr w:type="spellEnd"/>
-      <w:r>
-        <w:rPr>
-          <w:color w:val="333399"/>
-        </w:rPr>
-        <w:t>), das auf Hewlett-Packard zurückgeht. Das FURPS-Schema ist  hier  noch um die Kategorie „Sonstige Einschränkungen“ erweitert. Anforderungen zur Funktionalität sind bereits im Kapitel 3 dokumentiert, in diesem Kapitel folgen lediglich alle restlichen Anforderungen.</w:t>
+        <w:t>upportability), das auf Hewlett-Packard zurückgeht. Das FURPS-Schema ist  hier  noch um die Kategorie „Sonstige Einschränkungen“ erweitert. Anforderungen zur Funktionalität sind bereits im Kapitel 3 dokumentiert, in diesem Kapitel folgen lediglich alle restlichen Anforderungen.</w:t>
       </w:r>
     </w:p>
     <w:p>
@@ -20853,43 +19162,7 @@
           <w:sz w:val="20"/>
           <w:szCs w:val="20"/>
         </w:rPr>
-        <w:t>Hier werden Anforderungen erfasst, die die Benutzbarkeit („</w:t>
-      </w:r>
-      <w:proofErr w:type="spellStart"/>
-      <w:r>
-        <w:rPr>
-          <w:color w:val="333399"/>
-          <w:sz w:val="20"/>
-          <w:szCs w:val="20"/>
-        </w:rPr>
-        <w:t>usability</w:t>
-      </w:r>
-      <w:proofErr w:type="spellEnd"/>
-      <w:r>
-        <w:rPr>
-          <w:color w:val="333399"/>
-          <w:sz w:val="20"/>
-          <w:szCs w:val="20"/>
-        </w:rPr>
-        <w:t xml:space="preserve">“ = Benutzbarkeit / Benutzerfreundlichkeit / Gebrauchstauglichkeit) des Systems betreffen. Hierzu zählen insbesondere Anforderungen zur (Software/Hardware)-Ergonomie („human </w:t>
-      </w:r>
-      <w:proofErr w:type="spellStart"/>
-      <w:r>
-        <w:rPr>
-          <w:color w:val="333399"/>
-          <w:sz w:val="20"/>
-          <w:szCs w:val="20"/>
-        </w:rPr>
-        <w:t>factors</w:t>
-      </w:r>
-      <w:proofErr w:type="spellEnd"/>
-      <w:r>
-        <w:rPr>
-          <w:color w:val="333399"/>
-          <w:sz w:val="20"/>
-          <w:szCs w:val="20"/>
-        </w:rPr>
-        <w:t xml:space="preserve">“). </w:t>
+        <w:t xml:space="preserve">Hier werden Anforderungen erfasst, die die Benutzbarkeit („usability“ = Benutzbarkeit / Benutzerfreundlichkeit / Gebrauchstauglichkeit) des Systems betreffen. Hierzu zählen insbesondere Anforderungen zur (Software/Hardware)-Ergonomie („human factors“). </w:t>
       </w:r>
     </w:p>
     <w:p>
@@ -22333,15 +20606,7 @@
       <w:bookmarkStart w:id="12" w:name="_Toc382574155"/>
       <w:bookmarkEnd w:id="12"/>
       <w:r>
-        <w:t>Zuverlässigkeit (</w:t>
-      </w:r>
-      <w:proofErr w:type="spellStart"/>
-      <w:r>
-        <w:t>Reliability</w:t>
-      </w:r>
-      <w:proofErr w:type="spellEnd"/>
-      <w:r>
-        <w:t>)</w:t>
+        <w:t>Zuverlässigkeit (Reliability)</w:t>
       </w:r>
     </w:p>
     <w:p>
@@ -22374,75 +20639,8 @@
           <w:szCs w:val="20"/>
           <w:lang w:val="de-DE" w:eastAsia="de-DE" w:bidi="ar-SA"/>
         </w:rPr>
-        <w:t>Hier werden Anforderungen erfasst, die die Zuverlässigkeit („</w:t>
+        <w:t>Hier werden Anforderungen erfasst, die die Zuverlässigkeit („reliability“ = Zuverlässigkeit) des Systems betreffen. Hierunter fallen insbesondere Anforderungen an die Wiederherstellbarkeit („recoverability“) und die Verfügbarkeit („availabilty“) des Systems. Die Wiederherstellbarkeit betrifft die Fähigkeit, bei Ausfall oder Störung das Leistungsniveau wieder zu erreichen und betroffene Daten wieder zu gewinnen. Eine Kenngröße in diesem Zusammenhang ist MTTR („</w:t>
       </w:r>
-      <w:proofErr w:type="spellStart"/>
-      <w:r>
-        <w:rPr>
-          <w:rFonts w:ascii="Arial" w:hAnsi="Arial" w:cs="Arial"/>
-          <w:color w:val="333399"/>
-          <w:sz w:val="20"/>
-          <w:szCs w:val="20"/>
-          <w:lang w:val="de-DE" w:eastAsia="de-DE" w:bidi="ar-SA"/>
-        </w:rPr>
-        <w:t>reliability</w:t>
-      </w:r>
-      <w:proofErr w:type="spellEnd"/>
-      <w:r>
-        <w:rPr>
-          <w:rFonts w:ascii="Arial" w:hAnsi="Arial" w:cs="Arial"/>
-          <w:color w:val="333399"/>
-          <w:sz w:val="20"/>
-          <w:szCs w:val="20"/>
-          <w:lang w:val="de-DE" w:eastAsia="de-DE" w:bidi="ar-SA"/>
-        </w:rPr>
-        <w:t>“ = Zuverlässigkeit) des Systems betreffen. Hierunter fallen insbesondere Anforderungen an die Wiederherstellbarkeit („</w:t>
-      </w:r>
-      <w:proofErr w:type="spellStart"/>
-      <w:r>
-        <w:rPr>
-          <w:rFonts w:ascii="Arial" w:hAnsi="Arial" w:cs="Arial"/>
-          <w:color w:val="333399"/>
-          <w:sz w:val="20"/>
-          <w:szCs w:val="20"/>
-          <w:lang w:val="de-DE" w:eastAsia="de-DE" w:bidi="ar-SA"/>
-        </w:rPr>
-        <w:t>recoverability</w:t>
-      </w:r>
-      <w:proofErr w:type="spellEnd"/>
-      <w:r>
-        <w:rPr>
-          <w:rFonts w:ascii="Arial" w:hAnsi="Arial" w:cs="Arial"/>
-          <w:color w:val="333399"/>
-          <w:sz w:val="20"/>
-          <w:szCs w:val="20"/>
-          <w:lang w:val="de-DE" w:eastAsia="de-DE" w:bidi="ar-SA"/>
-        </w:rPr>
-        <w:t>“) und die Verfügbarkeit („</w:t>
-      </w:r>
-      <w:proofErr w:type="spellStart"/>
-      <w:r>
-        <w:rPr>
-          <w:rFonts w:ascii="Arial" w:hAnsi="Arial" w:cs="Arial"/>
-          <w:color w:val="333399"/>
-          <w:sz w:val="20"/>
-          <w:szCs w:val="20"/>
-          <w:lang w:val="de-DE" w:eastAsia="de-DE" w:bidi="ar-SA"/>
-        </w:rPr>
-        <w:t>availabilty</w:t>
-      </w:r>
-      <w:proofErr w:type="spellEnd"/>
-      <w:r>
-        <w:rPr>
-          <w:rFonts w:ascii="Arial" w:hAnsi="Arial" w:cs="Arial"/>
-          <w:color w:val="333399"/>
-          <w:sz w:val="20"/>
-          <w:szCs w:val="20"/>
-          <w:lang w:val="de-DE" w:eastAsia="de-DE" w:bidi="ar-SA"/>
-        </w:rPr>
-        <w:t>“) des Systems. Die Wiederherstellbarkeit betrifft die Fähigkeit, bei Ausfall oder Störung das Leistungsniveau wieder zu erreichen und betroffene Daten wieder zu gewinnen. Eine Kenngröße in diesem Zusammenhang ist MTTR („</w:t>
-      </w:r>
-      <w:proofErr w:type="spellStart"/>
       <w:r>
         <w:rPr>
           <w:rFonts w:ascii="Arial" w:hAnsi="Arial" w:cs="Arial"/>
@@ -22463,18 +20661,7 @@
           <w:szCs w:val="20"/>
           <w:lang w:val="de-DE" w:eastAsia="de-DE" w:bidi="ar-SA"/>
         </w:rPr>
-        <w:t>ean</w:t>
-      </w:r>
-      <w:proofErr w:type="spellEnd"/>
-      <w:r>
-        <w:rPr>
-          <w:rFonts w:ascii="Arial" w:hAnsi="Arial" w:cs="Arial"/>
-          <w:color w:val="333399"/>
-          <w:sz w:val="20"/>
-          <w:szCs w:val="20"/>
-          <w:lang w:val="de-DE" w:eastAsia="de-DE" w:bidi="ar-SA"/>
-        </w:rPr>
-        <w:t xml:space="preserve"> </w:t>
+        <w:t xml:space="preserve">ean </w:t>
       </w:r>
       <w:r>
         <w:rPr>
@@ -22498,7 +20685,6 @@
         </w:rPr>
         <w:t xml:space="preserve">ime </w:t>
       </w:r>
-      <w:proofErr w:type="spellStart"/>
       <w:r>
         <w:rPr>
           <w:rFonts w:ascii="Arial" w:hAnsi="Arial" w:cs="Arial"/>
@@ -22519,20 +20705,8 @@
           <w:szCs w:val="20"/>
           <w:lang w:val="de-DE" w:eastAsia="de-DE" w:bidi="ar-SA"/>
         </w:rPr>
-        <w:t>o</w:t>
+        <w:t xml:space="preserve">o </w:t>
       </w:r>
-      <w:proofErr w:type="spellEnd"/>
-      <w:r>
-        <w:rPr>
-          <w:rFonts w:ascii="Arial" w:hAnsi="Arial" w:cs="Arial"/>
-          <w:color w:val="333399"/>
-          <w:sz w:val="20"/>
-          <w:szCs w:val="20"/>
-          <w:lang w:val="de-DE" w:eastAsia="de-DE" w:bidi="ar-SA"/>
-        </w:rPr>
-        <w:t xml:space="preserve"> </w:t>
-      </w:r>
-      <w:proofErr w:type="spellStart"/>
       <w:r>
         <w:rPr>
           <w:rFonts w:ascii="Arial" w:hAnsi="Arial" w:cs="Arial"/>
@@ -22553,18 +20727,7 @@
           <w:szCs w:val="20"/>
           <w:lang w:val="de-DE" w:eastAsia="de-DE" w:bidi="ar-SA"/>
         </w:rPr>
-        <w:t>epair</w:t>
-      </w:r>
-      <w:proofErr w:type="spellEnd"/>
-      <w:r>
-        <w:rPr>
-          <w:rFonts w:ascii="Arial" w:hAnsi="Arial" w:cs="Arial"/>
-          <w:color w:val="333399"/>
-          <w:sz w:val="20"/>
-          <w:szCs w:val="20"/>
-          <w:lang w:val="de-DE" w:eastAsia="de-DE" w:bidi="ar-SA"/>
-        </w:rPr>
-        <w:t xml:space="preserve">“), die die mittlere Zeit bis zur Wiederinbetriebnahme des Systems bei einem Ausfall angibt. Die Verfügbarkeit kann als Verhältnis zwischen der Zeit, in der das System funktionsfähig ist, und der Gesamtzeit angegeben werden: </w:t>
+        <w:t xml:space="preserve">epair“), die die mittlere Zeit bis zur Wiederinbetriebnahme des Systems bei einem Ausfall angibt. Die Verfügbarkeit kann als Verhältnis zwischen der Zeit, in der das System funktionsfähig ist, und der Gesamtzeit angegeben werden: </w:t>
       </w:r>
     </w:p>
     <w:p>
@@ -22636,29 +20799,7 @@
           <w:szCs w:val="20"/>
           <w:lang w:val="en-GB" w:eastAsia="de-DE" w:bidi="ar-SA"/>
         </w:rPr>
-        <w:t>MTTR: mean time to repair (</w:t>
-      </w:r>
-      <w:proofErr w:type="spellStart"/>
-      <w:r>
-        <w:rPr>
-          <w:rFonts w:ascii="Arial" w:hAnsi="Arial" w:cs="Arial"/>
-          <w:color w:val="333399"/>
-          <w:sz w:val="20"/>
-          <w:szCs w:val="20"/>
-          <w:lang w:val="en-GB" w:eastAsia="de-DE" w:bidi="ar-SA"/>
-        </w:rPr>
-        <w:t>s.o</w:t>
-      </w:r>
-      <w:proofErr w:type="spellEnd"/>
-      <w:r>
-        <w:rPr>
-          <w:rFonts w:ascii="Arial" w:hAnsi="Arial" w:cs="Arial"/>
-          <w:color w:val="333399"/>
-          <w:sz w:val="20"/>
-          <w:szCs w:val="20"/>
-          <w:lang w:val="en-GB" w:eastAsia="de-DE" w:bidi="ar-SA"/>
-        </w:rPr>
-        <w:t xml:space="preserve">.) </w:t>
+        <w:t xml:space="preserve">MTTR: mean time to repair (s.o.) </w:t>
       </w:r>
     </w:p>
     <w:p>
@@ -22683,7 +20824,6 @@
         </w:rPr>
         <w:t xml:space="preserve">MTBF: </w:t>
       </w:r>
-      <w:proofErr w:type="spellStart"/>
       <w:r>
         <w:rPr>
           <w:rFonts w:ascii="Arial" w:hAnsi="Arial" w:cs="Arial"/>
@@ -22704,18 +20844,7 @@
           <w:szCs w:val="20"/>
           <w:lang w:val="de-DE" w:eastAsia="de-DE" w:bidi="ar-SA"/>
         </w:rPr>
-        <w:t>ean</w:t>
-      </w:r>
-      <w:proofErr w:type="spellEnd"/>
-      <w:r>
-        <w:rPr>
-          <w:rFonts w:ascii="Arial" w:hAnsi="Arial" w:cs="Arial"/>
-          <w:color w:val="333399"/>
-          <w:sz w:val="20"/>
-          <w:szCs w:val="20"/>
-          <w:lang w:val="de-DE" w:eastAsia="de-DE" w:bidi="ar-SA"/>
-        </w:rPr>
-        <w:t xml:space="preserve"> </w:t>
+        <w:t xml:space="preserve">ean </w:t>
       </w:r>
       <w:r>
         <w:rPr>
@@ -22739,7 +20868,6 @@
         </w:rPr>
         <w:t xml:space="preserve">ime </w:t>
       </w:r>
-      <w:proofErr w:type="spellStart"/>
       <w:r>
         <w:rPr>
           <w:rFonts w:ascii="Arial" w:hAnsi="Arial" w:cs="Arial"/>
@@ -22760,20 +20888,8 @@
           <w:szCs w:val="20"/>
           <w:lang w:val="de-DE" w:eastAsia="de-DE" w:bidi="ar-SA"/>
         </w:rPr>
-        <w:t>etween</w:t>
+        <w:t xml:space="preserve">etween </w:t>
       </w:r>
-      <w:proofErr w:type="spellEnd"/>
-      <w:r>
-        <w:rPr>
-          <w:rFonts w:ascii="Arial" w:hAnsi="Arial" w:cs="Arial"/>
-          <w:color w:val="333399"/>
-          <w:sz w:val="20"/>
-          <w:szCs w:val="20"/>
-          <w:lang w:val="de-DE" w:eastAsia="de-DE" w:bidi="ar-SA"/>
-        </w:rPr>
-        <w:t xml:space="preserve"> </w:t>
-      </w:r>
-      <w:proofErr w:type="spellStart"/>
       <w:r>
         <w:rPr>
           <w:rFonts w:ascii="Arial" w:hAnsi="Arial" w:cs="Arial"/>
@@ -22794,18 +20910,7 @@
           <w:szCs w:val="20"/>
           <w:lang w:val="de-DE" w:eastAsia="de-DE" w:bidi="ar-SA"/>
         </w:rPr>
-        <w:t>ailures</w:t>
-      </w:r>
-      <w:proofErr w:type="spellEnd"/>
-      <w:r>
-        <w:rPr>
-          <w:rFonts w:ascii="Arial" w:hAnsi="Arial" w:cs="Arial"/>
-          <w:color w:val="333399"/>
-          <w:sz w:val="20"/>
-          <w:szCs w:val="20"/>
-          <w:lang w:val="de-DE" w:eastAsia="de-DE" w:bidi="ar-SA"/>
-        </w:rPr>
-        <w:t xml:space="preserve"> (also die mittlere Zeit zwischen zwei Ausfällen)</w:t>
+        <w:t>ailures (also die mittlere Zeit zwischen zwei Ausfällen)</w:t>
       </w:r>
     </w:p>
     <w:p>
@@ -24285,29 +22390,7 @@
           <w:szCs w:val="20"/>
           <w:lang w:val="de-DE" w:eastAsia="de-DE" w:bidi="ar-SA"/>
         </w:rPr>
-        <w:t>Hierunter fallen Anforderungen an die Leistung („</w:t>
-      </w:r>
-      <w:proofErr w:type="spellStart"/>
-      <w:r>
-        <w:rPr>
-          <w:rFonts w:ascii="Arial" w:hAnsi="Arial" w:cs="Arial"/>
-          <w:color w:val="333399"/>
-          <w:sz w:val="20"/>
-          <w:szCs w:val="20"/>
-          <w:lang w:val="de-DE" w:eastAsia="de-DE" w:bidi="ar-SA"/>
-        </w:rPr>
-        <w:t>performance</w:t>
-      </w:r>
-      <w:proofErr w:type="spellEnd"/>
-      <w:r>
-        <w:rPr>
-          <w:rFonts w:ascii="Arial" w:hAnsi="Arial" w:cs="Arial"/>
-          <w:color w:val="333399"/>
-          <w:sz w:val="20"/>
-          <w:szCs w:val="20"/>
-          <w:lang w:val="de-DE" w:eastAsia="de-DE" w:bidi="ar-SA"/>
-        </w:rPr>
-        <w:t>“) des Systems. Die Anforderungen beziehen sich insbesondere auf das Zeitverhalten (Ausführungsgeschwindigkeit, Antwortzeiten, Durchsatz) sowie auf das Verbrauchsverhalten (Anzahl der belegten Betriebsmittel und Dauer der Betriebsmittelbelegung).</w:t>
+        <w:t>Hierunter fallen Anforderungen an die Leistung („performance“) des Systems. Die Anforderungen beziehen sich insbesondere auf das Zeitverhalten (Ausführungsgeschwindigkeit, Antwortzeiten, Durchsatz) sowie auf das Verbrauchsverhalten (Anzahl der belegten Betriebsmittel und Dauer der Betriebsmittelbelegung).</w:t>
       </w:r>
     </w:p>
     <w:p>
@@ -25757,15 +23840,7 @@
       <w:bookmarkStart w:id="14" w:name="_Toc382574157"/>
       <w:bookmarkEnd w:id="14"/>
       <w:r>
-        <w:t>Unterstützbarkeit (</w:t>
-      </w:r>
-      <w:proofErr w:type="spellStart"/>
-      <w:r>
-        <w:t>Supportability</w:t>
-      </w:r>
-      <w:proofErr w:type="spellEnd"/>
-      <w:r>
-        <w:t>)</w:t>
+        <w:t>Unterstützbarkeit (Supportability)</w:t>
       </w:r>
     </w:p>
     <w:p>
@@ -25798,117 +23873,7 @@
           <w:szCs w:val="20"/>
           <w:lang w:val="de-DE" w:eastAsia="de-DE" w:bidi="ar-SA"/>
         </w:rPr>
-        <w:t>Hierunter fallen Anforderungen, die Bereiche wie Anpassbarkeit („</w:t>
-      </w:r>
-      <w:proofErr w:type="spellStart"/>
-      <w:r>
-        <w:rPr>
-          <w:rFonts w:ascii="Arial" w:hAnsi="Arial" w:cs="Arial"/>
-          <w:color w:val="333399"/>
-          <w:sz w:val="20"/>
-          <w:szCs w:val="20"/>
-          <w:lang w:val="de-DE" w:eastAsia="de-DE" w:bidi="ar-SA"/>
-        </w:rPr>
-        <w:t>adaptability</w:t>
-      </w:r>
-      <w:proofErr w:type="spellEnd"/>
-      <w:r>
-        <w:rPr>
-          <w:rFonts w:ascii="Arial" w:hAnsi="Arial" w:cs="Arial"/>
-          <w:color w:val="333399"/>
-          <w:sz w:val="20"/>
-          <w:szCs w:val="20"/>
-          <w:lang w:val="de-DE" w:eastAsia="de-DE" w:bidi="ar-SA"/>
-        </w:rPr>
-        <w:t>“), Testbarkeit („</w:t>
-      </w:r>
-      <w:proofErr w:type="spellStart"/>
-      <w:r>
-        <w:rPr>
-          <w:rFonts w:ascii="Arial" w:hAnsi="Arial" w:cs="Arial"/>
-          <w:color w:val="333399"/>
-          <w:sz w:val="20"/>
-          <w:szCs w:val="20"/>
-          <w:lang w:val="de-DE" w:eastAsia="de-DE" w:bidi="ar-SA"/>
-        </w:rPr>
-        <w:t>testability</w:t>
-      </w:r>
-      <w:proofErr w:type="spellEnd"/>
-      <w:r>
-        <w:rPr>
-          <w:rFonts w:ascii="Arial" w:hAnsi="Arial" w:cs="Arial"/>
-          <w:color w:val="333399"/>
-          <w:sz w:val="20"/>
-          <w:szCs w:val="20"/>
-          <w:lang w:val="de-DE" w:eastAsia="de-DE" w:bidi="ar-SA"/>
-        </w:rPr>
-        <w:t>“), Wartbarkeit („</w:t>
-      </w:r>
-      <w:proofErr w:type="spellStart"/>
-      <w:r>
-        <w:rPr>
-          <w:rFonts w:ascii="Arial" w:hAnsi="Arial" w:cs="Arial"/>
-          <w:color w:val="333399"/>
-          <w:sz w:val="20"/>
-          <w:szCs w:val="20"/>
-          <w:lang w:val="de-DE" w:eastAsia="de-DE" w:bidi="ar-SA"/>
-        </w:rPr>
-        <w:t>maintainability</w:t>
-      </w:r>
-      <w:proofErr w:type="spellEnd"/>
-      <w:r>
-        <w:rPr>
-          <w:rFonts w:ascii="Arial" w:hAnsi="Arial" w:cs="Arial"/>
-          <w:color w:val="333399"/>
-          <w:sz w:val="20"/>
-          <w:szCs w:val="20"/>
-          <w:lang w:val="de-DE" w:eastAsia="de-DE" w:bidi="ar-SA"/>
-        </w:rPr>
-        <w:t>“), Erweiterbarkeit („</w:t>
-      </w:r>
-      <w:proofErr w:type="spellStart"/>
-      <w:r>
-        <w:rPr>
-          <w:rFonts w:ascii="Arial" w:hAnsi="Arial" w:cs="Arial"/>
-          <w:color w:val="333399"/>
-          <w:sz w:val="20"/>
-          <w:szCs w:val="20"/>
-          <w:lang w:val="de-DE" w:eastAsia="de-DE" w:bidi="ar-SA"/>
-        </w:rPr>
-        <w:t>extensibility</w:t>
-      </w:r>
-      <w:proofErr w:type="spellEnd"/>
-      <w:r>
-        <w:rPr>
-          <w:rFonts w:ascii="Arial" w:hAnsi="Arial" w:cs="Arial"/>
-          <w:color w:val="333399"/>
-          <w:sz w:val="20"/>
-          <w:szCs w:val="20"/>
-          <w:lang w:val="de-DE" w:eastAsia="de-DE" w:bidi="ar-SA"/>
-        </w:rPr>
-        <w:t>“), Lokalisierbarkeit („</w:t>
-      </w:r>
-      <w:proofErr w:type="spellStart"/>
-      <w:r>
-        <w:rPr>
-          <w:rFonts w:ascii="Arial" w:hAnsi="Arial" w:cs="Arial"/>
-          <w:color w:val="333399"/>
-          <w:sz w:val="20"/>
-          <w:szCs w:val="20"/>
-          <w:lang w:val="de-DE" w:eastAsia="de-DE" w:bidi="ar-SA"/>
-        </w:rPr>
-        <w:t>localizability</w:t>
-      </w:r>
-      <w:proofErr w:type="spellEnd"/>
-      <w:r>
-        <w:rPr>
-          <w:rFonts w:ascii="Arial" w:hAnsi="Arial" w:cs="Arial"/>
-          <w:color w:val="333399"/>
-          <w:sz w:val="20"/>
-          <w:szCs w:val="20"/>
-          <w:lang w:val="de-DE" w:eastAsia="de-DE" w:bidi="ar-SA"/>
-        </w:rPr>
-        <w:t>“ = Anpassbarkeit an verschiedene Sprach- und Kulturräume) betreffen.</w:t>
+        <w:t>Hierunter fallen Anforderungen, die Bereiche wie Anpassbarkeit („adaptability“), Testbarkeit („testability“), Wartbarkeit („maintainability“), Erweiterbarkeit („extensibility“), Lokalisierbarkeit („localizability“ = Anpassbarkeit an verschiedene Sprach- und Kulturräume) betreffen.</w:t>
       </w:r>
     </w:p>
     <w:p>
@@ -27381,51 +25346,7 @@
           <w:szCs w:val="20"/>
           <w:lang w:val="de-DE" w:eastAsia="de-DE" w:bidi="ar-SA"/>
         </w:rPr>
-        <w:t>In manchen Fällen können von vorneherein Einschränkungen („</w:t>
-      </w:r>
-      <w:proofErr w:type="spellStart"/>
-      <w:r>
-        <w:rPr>
-          <w:rFonts w:ascii="Arial" w:hAnsi="Arial" w:cs="Arial"/>
-          <w:color w:val="333399"/>
-          <w:sz w:val="20"/>
-          <w:szCs w:val="20"/>
-          <w:lang w:val="de-DE" w:eastAsia="de-DE" w:bidi="ar-SA"/>
-        </w:rPr>
-        <w:t>constraints</w:t>
-      </w:r>
-      <w:proofErr w:type="spellEnd"/>
-      <w:r>
-        <w:rPr>
-          <w:rFonts w:ascii="Arial" w:hAnsi="Arial" w:cs="Arial"/>
-          <w:color w:val="333399"/>
-          <w:sz w:val="20"/>
-          <w:szCs w:val="20"/>
-          <w:lang w:val="de-DE" w:eastAsia="de-DE" w:bidi="ar-SA"/>
-        </w:rPr>
-        <w:t>“) für Entwurf, Implementierung, Schnittstellen und Hardware des geplanten Systems bestehen, die ebenfalls als Anforderungen zu berücksichtigen sind und das bisherige „FURPS“-Schema zu „FURPS+“ (vgl. [</w:t>
-      </w:r>
-      <w:proofErr w:type="spellStart"/>
-      <w:r>
-        <w:rPr>
-          <w:rFonts w:ascii="Arial" w:hAnsi="Arial" w:cs="Arial"/>
-          <w:color w:val="333399"/>
-          <w:sz w:val="20"/>
-          <w:szCs w:val="20"/>
-          <w:lang w:val="de-DE" w:eastAsia="de-DE" w:bidi="ar-SA"/>
-        </w:rPr>
-        <w:t>Lar</w:t>
-      </w:r>
-      <w:proofErr w:type="spellEnd"/>
-      <w:r>
-        <w:rPr>
-          <w:rFonts w:ascii="Arial" w:hAnsi="Arial" w:cs="Arial"/>
-          <w:color w:val="333399"/>
-          <w:sz w:val="20"/>
-          <w:szCs w:val="20"/>
-          <w:lang w:val="de-DE" w:eastAsia="de-DE" w:bidi="ar-SA"/>
-        </w:rPr>
-        <w:t>], S. 88) erweitern.</w:t>
+        <w:t>In manchen Fällen können von vorneherein Einschränkungen („constraints“) für Entwurf, Implementierung, Schnittstellen und Hardware des geplanten Systems bestehen, die ebenfalls als Anforderungen zu berücksichtigen sind und das bisherige „FURPS“-Schema zu „FURPS+“ (vgl. [Lar], S. 88) erweitern.</w:t>
       </w:r>
     </w:p>
     <w:p>
@@ -27599,11 +25520,9 @@
         <w:t xml:space="preserve"> </w:t>
       </w:r>
       <w:bookmarkEnd w:id="16"/>
-      <w:proofErr w:type="spellStart"/>
       <w:r>
         <w:t>Risikoakzeptanz</w:t>
       </w:r>
-      <w:proofErr w:type="spellEnd"/>
     </w:p>
     <w:p>
       <w:pPr>
@@ -29331,11 +27250,9 @@
               <w:pStyle w:val="Dokumentinfos"/>
               <w:jc w:val="center"/>
             </w:pPr>
-            <w:proofErr w:type="spellStart"/>
             <w:r>
               <w:t>Abkürzung</w:t>
             </w:r>
-            <w:proofErr w:type="spellEnd"/>
           </w:p>
         </w:tc>
         <w:tc>
@@ -29357,11 +27274,9 @@
               <w:pStyle w:val="Dokumentinfos"/>
               <w:jc w:val="center"/>
             </w:pPr>
-            <w:proofErr w:type="spellStart"/>
             <w:r>
               <w:t>Erklärung</w:t>
             </w:r>
-            <w:proofErr w:type="spellEnd"/>
           </w:p>
         </w:tc>
       </w:tr>
@@ -29474,7 +27389,6 @@
         </w:rPr>
         <w:t xml:space="preserve">[Lar] </w:t>
       </w:r>
-      <w:proofErr w:type="spellStart"/>
       <w:r>
         <w:rPr>
           <w:rFonts w:ascii="Arial" w:hAnsi="Arial" w:cs="Arial"/>
@@ -29483,18 +27397,7 @@
           <w:szCs w:val="20"/>
           <w:lang w:val="en-GB" w:eastAsia="de-DE" w:bidi="ar-SA"/>
         </w:rPr>
-        <w:t>Larman</w:t>
-      </w:r>
-      <w:proofErr w:type="spellEnd"/>
-      <w:r>
-        <w:rPr>
-          <w:rFonts w:ascii="Arial" w:hAnsi="Arial" w:cs="Arial"/>
-          <w:color w:val="000000"/>
-          <w:sz w:val="20"/>
-          <w:szCs w:val="20"/>
-          <w:lang w:val="en-GB" w:eastAsia="de-DE" w:bidi="ar-SA"/>
-        </w:rPr>
-        <w:t xml:space="preserve"> Craig, </w:t>
+        <w:t xml:space="preserve">Larman Craig, </w:t>
       </w:r>
       <w:r>
         <w:rPr>
@@ -29505,31 +27408,7 @@
           <w:szCs w:val="20"/>
           <w:lang w:val="en-GB" w:eastAsia="de-DE" w:bidi="ar-SA"/>
         </w:rPr>
-        <w:t xml:space="preserve">Applying UML </w:t>
-      </w:r>
-      <w:proofErr w:type="gramStart"/>
-      <w:r>
-        <w:rPr>
-          <w:rFonts w:ascii="Arial" w:hAnsi="Arial" w:cs="Arial"/>
-          <w:i/>
-          <w:color w:val="000000"/>
-          <w:sz w:val="20"/>
-          <w:szCs w:val="20"/>
-          <w:lang w:val="en-GB" w:eastAsia="de-DE" w:bidi="ar-SA"/>
-        </w:rPr>
-        <w:t>And</w:t>
-      </w:r>
-      <w:proofErr w:type="gramEnd"/>
-      <w:r>
-        <w:rPr>
-          <w:rFonts w:ascii="Arial" w:hAnsi="Arial" w:cs="Arial"/>
-          <w:i/>
-          <w:color w:val="000000"/>
-          <w:sz w:val="20"/>
-          <w:szCs w:val="20"/>
-          <w:lang w:val="en-GB" w:eastAsia="de-DE" w:bidi="ar-SA"/>
-        </w:rPr>
-        <w:t xml:space="preserve"> Patterns. An Introduction to Object-Oriented Analysis And Design,</w:t>
+        <w:t>Applying UML And Patterns. An Introduction to Object-Oriented Analysis And Design,</w:t>
       </w:r>
       <w:r>
         <w:rPr>
@@ -29560,20 +27439,8 @@
           <w:szCs w:val="20"/>
           <w:lang w:val="en-GB" w:eastAsia="de-DE" w:bidi="ar-SA"/>
         </w:rPr>
-        <w:t xml:space="preserve"> ed.</w:t>
+        <w:t xml:space="preserve"> ed.,  2002</w:t>
       </w:r>
-      <w:proofErr w:type="gramStart"/>
-      <w:r>
-        <w:rPr>
-          <w:rFonts w:ascii="Arial" w:hAnsi="Arial" w:cs="Arial"/>
-          <w:color w:val="000000"/>
-          <w:sz w:val="20"/>
-          <w:szCs w:val="20"/>
-          <w:lang w:val="en-GB" w:eastAsia="de-DE" w:bidi="ar-SA"/>
-        </w:rPr>
-        <w:t>,  2002</w:t>
-      </w:r>
-      <w:proofErr w:type="gramEnd"/>
     </w:p>
     <w:p>
       <w:pPr>
@@ -30164,6 +28031,119 @@
     </w:lvl>
   </w:abstractNum>
   <w:abstractNum w:abstractNumId="4">
+    <w:nsid w:val="1385001C"/>
+    <w:multiLevelType w:val="hybridMultilevel"/>
+    <w:tmpl w:val="B4DA9ED2"/>
+    <w:lvl w:ilvl="0" w:tplc="0407000F">
+      <w:start w:val="1"/>
+      <w:numFmt w:val="decimal"/>
+      <w:lvlText w:val="%1."/>
+      <w:lvlJc w:val="left"/>
+      <w:pPr>
+        <w:ind w:left="360" w:hanging="360"/>
+      </w:pPr>
+      <w:rPr>
+        <w:rFonts w:cs="Times New Roman" w:hint="default"/>
+      </w:rPr>
+    </w:lvl>
+    <w:lvl w:ilvl="1" w:tplc="04070019" w:tentative="1">
+      <w:start w:val="1"/>
+      <w:numFmt w:val="lowerLetter"/>
+      <w:lvlText w:val="%2."/>
+      <w:lvlJc w:val="left"/>
+      <w:pPr>
+        <w:ind w:left="1080" w:hanging="360"/>
+      </w:pPr>
+      <w:rPr>
+        <w:rFonts w:cs="Times New Roman"/>
+      </w:rPr>
+    </w:lvl>
+    <w:lvl w:ilvl="2" w:tplc="0407001B" w:tentative="1">
+      <w:start w:val="1"/>
+      <w:numFmt w:val="lowerRoman"/>
+      <w:lvlText w:val="%3."/>
+      <w:lvlJc w:val="right"/>
+      <w:pPr>
+        <w:ind w:left="1800" w:hanging="180"/>
+      </w:pPr>
+      <w:rPr>
+        <w:rFonts w:cs="Times New Roman"/>
+      </w:rPr>
+    </w:lvl>
+    <w:lvl w:ilvl="3" w:tplc="0407000F" w:tentative="1">
+      <w:start w:val="1"/>
+      <w:numFmt w:val="decimal"/>
+      <w:lvlText w:val="%4."/>
+      <w:lvlJc w:val="left"/>
+      <w:pPr>
+        <w:ind w:left="2520" w:hanging="360"/>
+      </w:pPr>
+      <w:rPr>
+        <w:rFonts w:cs="Times New Roman"/>
+      </w:rPr>
+    </w:lvl>
+    <w:lvl w:ilvl="4" w:tplc="04070019" w:tentative="1">
+      <w:start w:val="1"/>
+      <w:numFmt w:val="lowerLetter"/>
+      <w:lvlText w:val="%5."/>
+      <w:lvlJc w:val="left"/>
+      <w:pPr>
+        <w:ind w:left="3240" w:hanging="360"/>
+      </w:pPr>
+      <w:rPr>
+        <w:rFonts w:cs="Times New Roman"/>
+      </w:rPr>
+    </w:lvl>
+    <w:lvl w:ilvl="5" w:tplc="0407001B" w:tentative="1">
+      <w:start w:val="1"/>
+      <w:numFmt w:val="lowerRoman"/>
+      <w:lvlText w:val="%6."/>
+      <w:lvlJc w:val="right"/>
+      <w:pPr>
+        <w:ind w:left="3960" w:hanging="180"/>
+      </w:pPr>
+      <w:rPr>
+        <w:rFonts w:cs="Times New Roman"/>
+      </w:rPr>
+    </w:lvl>
+    <w:lvl w:ilvl="6" w:tplc="0407000F" w:tentative="1">
+      <w:start w:val="1"/>
+      <w:numFmt w:val="decimal"/>
+      <w:lvlText w:val="%7."/>
+      <w:lvlJc w:val="left"/>
+      <w:pPr>
+        <w:ind w:left="4680" w:hanging="360"/>
+      </w:pPr>
+      <w:rPr>
+        <w:rFonts w:cs="Times New Roman"/>
+      </w:rPr>
+    </w:lvl>
+    <w:lvl w:ilvl="7" w:tplc="04070019" w:tentative="1">
+      <w:start w:val="1"/>
+      <w:numFmt w:val="lowerLetter"/>
+      <w:lvlText w:val="%8."/>
+      <w:lvlJc w:val="left"/>
+      <w:pPr>
+        <w:ind w:left="5400" w:hanging="360"/>
+      </w:pPr>
+      <w:rPr>
+        <w:rFonts w:cs="Times New Roman"/>
+      </w:rPr>
+    </w:lvl>
+    <w:lvl w:ilvl="8" w:tplc="0407001B" w:tentative="1">
+      <w:start w:val="1"/>
+      <w:numFmt w:val="lowerRoman"/>
+      <w:lvlText w:val="%9."/>
+      <w:lvlJc w:val="right"/>
+      <w:pPr>
+        <w:ind w:left="6120" w:hanging="180"/>
+      </w:pPr>
+      <w:rPr>
+        <w:rFonts w:cs="Times New Roman"/>
+      </w:rPr>
+    </w:lvl>
+  </w:abstractNum>
+  <w:abstractNum w:abstractNumId="5">
     <w:nsid w:val="16E0504F"/>
     <w:multiLevelType w:val="multilevel"/>
     <w:tmpl w:val="7C58C3E8"/>
@@ -30249,7 +28229,7 @@
       </w:pPr>
     </w:lvl>
   </w:abstractNum>
-  <w:abstractNum w:abstractNumId="5">
+  <w:abstractNum w:abstractNumId="6">
     <w:nsid w:val="19EA67CD"/>
     <w:multiLevelType w:val="multilevel"/>
     <w:tmpl w:val="C7849700"/>
@@ -30362,11 +28342,11 @@
       </w:rPr>
     </w:lvl>
   </w:abstractNum>
-  <w:abstractNum w:abstractNumId="6">
-    <w:nsid w:val="22781C33"/>
+  <w:abstractNum w:abstractNumId="7">
+    <w:nsid w:val="1C940C24"/>
     <w:multiLevelType w:val="hybridMultilevel"/>
-    <w:tmpl w:val="7AB6F40A"/>
-    <w:lvl w:ilvl="0" w:tplc="4FAA8010">
+    <w:tmpl w:val="B4DA9ED2"/>
+    <w:lvl w:ilvl="0" w:tplc="0407000F">
       <w:start w:val="1"/>
       <w:numFmt w:val="decimal"/>
       <w:lvlText w:val="%1."/>
@@ -30384,7 +28364,7 @@
       <w:lvlText w:val="%2."/>
       <w:lvlJc w:val="left"/>
       <w:pPr>
-        <w:ind w:left="1440" w:hanging="360"/>
+        <w:ind w:left="1080" w:hanging="360"/>
       </w:pPr>
       <w:rPr>
         <w:rFonts w:cs="Times New Roman"/>
@@ -30396,7 +28376,7 @@
       <w:lvlText w:val="%3."/>
       <w:lvlJc w:val="right"/>
       <w:pPr>
-        <w:ind w:left="2160" w:hanging="180"/>
+        <w:ind w:left="1800" w:hanging="180"/>
       </w:pPr>
       <w:rPr>
         <w:rFonts w:cs="Times New Roman"/>
@@ -30408,7 +28388,7 @@
       <w:lvlText w:val="%4."/>
       <w:lvlJc w:val="left"/>
       <w:pPr>
-        <w:ind w:left="2880" w:hanging="360"/>
+        <w:ind w:left="2520" w:hanging="360"/>
       </w:pPr>
       <w:rPr>
         <w:rFonts w:cs="Times New Roman"/>
@@ -30420,7 +28400,7 @@
       <w:lvlText w:val="%5."/>
       <w:lvlJc w:val="left"/>
       <w:pPr>
-        <w:ind w:left="3600" w:hanging="360"/>
+        <w:ind w:left="3240" w:hanging="360"/>
       </w:pPr>
       <w:rPr>
         <w:rFonts w:cs="Times New Roman"/>
@@ -30432,7 +28412,7 @@
       <w:lvlText w:val="%6."/>
       <w:lvlJc w:val="right"/>
       <w:pPr>
-        <w:ind w:left="4320" w:hanging="180"/>
+        <w:ind w:left="3960" w:hanging="180"/>
       </w:pPr>
       <w:rPr>
         <w:rFonts w:cs="Times New Roman"/>
@@ -30444,7 +28424,7 @@
       <w:lvlText w:val="%7."/>
       <w:lvlJc w:val="left"/>
       <w:pPr>
-        <w:ind w:left="5040" w:hanging="360"/>
+        <w:ind w:left="4680" w:hanging="360"/>
       </w:pPr>
       <w:rPr>
         <w:rFonts w:cs="Times New Roman"/>
@@ -30456,7 +28436,7 @@
       <w:lvlText w:val="%8."/>
       <w:lvlJc w:val="left"/>
       <w:pPr>
-        <w:ind w:left="5760" w:hanging="360"/>
+        <w:ind w:left="5400" w:hanging="360"/>
       </w:pPr>
       <w:rPr>
         <w:rFonts w:cs="Times New Roman"/>
@@ -30468,14 +28448,127 @@
       <w:lvlText w:val="%9."/>
       <w:lvlJc w:val="right"/>
       <w:pPr>
-        <w:ind w:left="6480" w:hanging="180"/>
+        <w:ind w:left="6120" w:hanging="180"/>
       </w:pPr>
       <w:rPr>
         <w:rFonts w:cs="Times New Roman"/>
       </w:rPr>
     </w:lvl>
   </w:abstractNum>
-  <w:abstractNum w:abstractNumId="7">
+  <w:abstractNum w:abstractNumId="8">
+    <w:nsid w:val="22781C33"/>
+    <w:multiLevelType w:val="hybridMultilevel"/>
+    <w:tmpl w:val="7AB6F40A"/>
+    <w:lvl w:ilvl="0" w:tplc="4FAA8010">
+      <w:start w:val="1"/>
+      <w:numFmt w:val="decimal"/>
+      <w:lvlText w:val="%1."/>
+      <w:lvlJc w:val="left"/>
+      <w:pPr>
+        <w:ind w:left="360" w:hanging="360"/>
+      </w:pPr>
+      <w:rPr>
+        <w:rFonts w:cs="Times New Roman" w:hint="default"/>
+      </w:rPr>
+    </w:lvl>
+    <w:lvl w:ilvl="1" w:tplc="04070019" w:tentative="1">
+      <w:start w:val="1"/>
+      <w:numFmt w:val="lowerLetter"/>
+      <w:lvlText w:val="%2."/>
+      <w:lvlJc w:val="left"/>
+      <w:pPr>
+        <w:ind w:left="1440" w:hanging="360"/>
+      </w:pPr>
+      <w:rPr>
+        <w:rFonts w:cs="Times New Roman"/>
+      </w:rPr>
+    </w:lvl>
+    <w:lvl w:ilvl="2" w:tplc="0407001B" w:tentative="1">
+      <w:start w:val="1"/>
+      <w:numFmt w:val="lowerRoman"/>
+      <w:lvlText w:val="%3."/>
+      <w:lvlJc w:val="right"/>
+      <w:pPr>
+        <w:ind w:left="2160" w:hanging="180"/>
+      </w:pPr>
+      <w:rPr>
+        <w:rFonts w:cs="Times New Roman"/>
+      </w:rPr>
+    </w:lvl>
+    <w:lvl w:ilvl="3" w:tplc="0407000F" w:tentative="1">
+      <w:start w:val="1"/>
+      <w:numFmt w:val="decimal"/>
+      <w:lvlText w:val="%4."/>
+      <w:lvlJc w:val="left"/>
+      <w:pPr>
+        <w:ind w:left="2880" w:hanging="360"/>
+      </w:pPr>
+      <w:rPr>
+        <w:rFonts w:cs="Times New Roman"/>
+      </w:rPr>
+    </w:lvl>
+    <w:lvl w:ilvl="4" w:tplc="04070019" w:tentative="1">
+      <w:start w:val="1"/>
+      <w:numFmt w:val="lowerLetter"/>
+      <w:lvlText w:val="%5."/>
+      <w:lvlJc w:val="left"/>
+      <w:pPr>
+        <w:ind w:left="3600" w:hanging="360"/>
+      </w:pPr>
+      <w:rPr>
+        <w:rFonts w:cs="Times New Roman"/>
+      </w:rPr>
+    </w:lvl>
+    <w:lvl w:ilvl="5" w:tplc="0407001B" w:tentative="1">
+      <w:start w:val="1"/>
+      <w:numFmt w:val="lowerRoman"/>
+      <w:lvlText w:val="%6."/>
+      <w:lvlJc w:val="right"/>
+      <w:pPr>
+        <w:ind w:left="4320" w:hanging="180"/>
+      </w:pPr>
+      <w:rPr>
+        <w:rFonts w:cs="Times New Roman"/>
+      </w:rPr>
+    </w:lvl>
+    <w:lvl w:ilvl="6" w:tplc="0407000F" w:tentative="1">
+      <w:start w:val="1"/>
+      <w:numFmt w:val="decimal"/>
+      <w:lvlText w:val="%7."/>
+      <w:lvlJc w:val="left"/>
+      <w:pPr>
+        <w:ind w:left="5040" w:hanging="360"/>
+      </w:pPr>
+      <w:rPr>
+        <w:rFonts w:cs="Times New Roman"/>
+      </w:rPr>
+    </w:lvl>
+    <w:lvl w:ilvl="7" w:tplc="04070019" w:tentative="1">
+      <w:start w:val="1"/>
+      <w:numFmt w:val="lowerLetter"/>
+      <w:lvlText w:val="%8."/>
+      <w:lvlJc w:val="left"/>
+      <w:pPr>
+        <w:ind w:left="5760" w:hanging="360"/>
+      </w:pPr>
+      <w:rPr>
+        <w:rFonts w:cs="Times New Roman"/>
+      </w:rPr>
+    </w:lvl>
+    <w:lvl w:ilvl="8" w:tplc="0407001B" w:tentative="1">
+      <w:start w:val="1"/>
+      <w:numFmt w:val="lowerRoman"/>
+      <w:lvlText w:val="%9."/>
+      <w:lvlJc w:val="right"/>
+      <w:pPr>
+        <w:ind w:left="6480" w:hanging="180"/>
+      </w:pPr>
+      <w:rPr>
+        <w:rFonts w:cs="Times New Roman"/>
+      </w:rPr>
+    </w:lvl>
+  </w:abstractNum>
+  <w:abstractNum w:abstractNumId="9">
     <w:nsid w:val="260262E2"/>
     <w:multiLevelType w:val="hybridMultilevel"/>
     <w:tmpl w:val="922AFDEE"/>
@@ -30561,7 +28654,7 @@
       </w:pPr>
     </w:lvl>
   </w:abstractNum>
-  <w:abstractNum w:abstractNumId="8">
+  <w:abstractNum w:abstractNumId="10">
     <w:nsid w:val="26A547D1"/>
     <w:multiLevelType w:val="multilevel"/>
     <w:tmpl w:val="A37C74E4"/>
@@ -30651,7 +28744,7 @@
       </w:pPr>
     </w:lvl>
   </w:abstractNum>
-  <w:abstractNum w:abstractNumId="9">
+  <w:abstractNum w:abstractNumId="11">
     <w:nsid w:val="271F1A93"/>
     <w:multiLevelType w:val="multilevel"/>
     <w:tmpl w:val="604EF092"/>
@@ -30764,7 +28857,7 @@
       </w:rPr>
     </w:lvl>
   </w:abstractNum>
-  <w:abstractNum w:abstractNumId="10">
+  <w:abstractNum w:abstractNumId="12">
     <w:nsid w:val="29671842"/>
     <w:multiLevelType w:val="multilevel"/>
     <w:tmpl w:val="95B493D4"/>
@@ -30877,7 +28970,7 @@
       </w:rPr>
     </w:lvl>
   </w:abstractNum>
-  <w:abstractNum w:abstractNumId="11">
+  <w:abstractNum w:abstractNumId="13">
     <w:nsid w:val="2E9073DE"/>
     <w:multiLevelType w:val="multilevel"/>
     <w:tmpl w:val="A7DC2C0C"/>
@@ -30990,7 +29083,7 @@
       </w:rPr>
     </w:lvl>
   </w:abstractNum>
-  <w:abstractNum w:abstractNumId="12">
+  <w:abstractNum w:abstractNumId="14">
     <w:nsid w:val="2F870F3D"/>
     <w:multiLevelType w:val="multilevel"/>
     <w:tmpl w:val="75B07754"/>
@@ -31076,7 +29169,7 @@
       </w:pPr>
     </w:lvl>
   </w:abstractNum>
-  <w:abstractNum w:abstractNumId="13">
+  <w:abstractNum w:abstractNumId="15">
     <w:nsid w:val="30C0650E"/>
     <w:multiLevelType w:val="multilevel"/>
     <w:tmpl w:val="3698D0D0"/>
@@ -31166,7 +29259,7 @@
       </w:pPr>
     </w:lvl>
   </w:abstractNum>
-  <w:abstractNum w:abstractNumId="14">
+  <w:abstractNum w:abstractNumId="16">
     <w:nsid w:val="34155533"/>
     <w:multiLevelType w:val="multilevel"/>
     <w:tmpl w:val="85FE08A4"/>
@@ -31252,7 +29345,7 @@
       </w:pPr>
     </w:lvl>
   </w:abstractNum>
-  <w:abstractNum w:abstractNumId="15">
+  <w:abstractNum w:abstractNumId="17">
     <w:nsid w:val="3A7B2EFA"/>
     <w:multiLevelType w:val="multilevel"/>
     <w:tmpl w:val="EEC6E5BA"/>
@@ -31342,7 +29435,7 @@
       </w:pPr>
     </w:lvl>
   </w:abstractNum>
-  <w:abstractNum w:abstractNumId="16">
+  <w:abstractNum w:abstractNumId="18">
     <w:nsid w:val="3CAA7C77"/>
     <w:multiLevelType w:val="hybridMultilevel"/>
     <w:tmpl w:val="867605F6"/>
@@ -31428,7 +29521,7 @@
       </w:pPr>
     </w:lvl>
   </w:abstractNum>
-  <w:abstractNum w:abstractNumId="17">
+  <w:abstractNum w:abstractNumId="19">
     <w:nsid w:val="3CAF3A1F"/>
     <w:multiLevelType w:val="hybridMultilevel"/>
     <w:tmpl w:val="05E4372A"/>
@@ -31541,7 +29634,7 @@
       </w:rPr>
     </w:lvl>
   </w:abstractNum>
-  <w:abstractNum w:abstractNumId="18">
+  <w:abstractNum w:abstractNumId="20">
     <w:nsid w:val="3F7F2161"/>
     <w:multiLevelType w:val="hybridMultilevel"/>
     <w:tmpl w:val="7AB6F40A"/>
@@ -31654,7 +29747,7 @@
       </w:rPr>
     </w:lvl>
   </w:abstractNum>
-  <w:abstractNum w:abstractNumId="19">
+  <w:abstractNum w:abstractNumId="21">
     <w:nsid w:val="452B5691"/>
     <w:multiLevelType w:val="hybridMultilevel"/>
     <w:tmpl w:val="7AB6F40A"/>
@@ -31767,7 +29860,7 @@
       </w:rPr>
     </w:lvl>
   </w:abstractNum>
-  <w:abstractNum w:abstractNumId="20">
+  <w:abstractNum w:abstractNumId="22">
     <w:nsid w:val="4A170A7E"/>
     <w:multiLevelType w:val="hybridMultilevel"/>
     <w:tmpl w:val="617A1BBA"/>
@@ -31853,7 +29946,7 @@
       </w:pPr>
     </w:lvl>
   </w:abstractNum>
-  <w:abstractNum w:abstractNumId="21">
+  <w:abstractNum w:abstractNumId="23">
     <w:nsid w:val="4A8169E4"/>
     <w:multiLevelType w:val="multilevel"/>
     <w:tmpl w:val="57640040"/>
@@ -31939,7 +30032,7 @@
       </w:pPr>
     </w:lvl>
   </w:abstractNum>
-  <w:abstractNum w:abstractNumId="22">
+  <w:abstractNum w:abstractNumId="24">
     <w:nsid w:val="502573A9"/>
     <w:multiLevelType w:val="multilevel"/>
     <w:tmpl w:val="DB90DD2C"/>
@@ -32029,7 +30122,7 @@
       </w:pPr>
     </w:lvl>
   </w:abstractNum>
-  <w:abstractNum w:abstractNumId="23">
+  <w:abstractNum w:abstractNumId="25">
     <w:nsid w:val="53313562"/>
     <w:multiLevelType w:val="hybridMultilevel"/>
     <w:tmpl w:val="7AB6F40A"/>
@@ -32142,7 +30235,7 @@
       </w:rPr>
     </w:lvl>
   </w:abstractNum>
-  <w:abstractNum w:abstractNumId="24">
+  <w:abstractNum w:abstractNumId="26">
     <w:nsid w:val="53CB5056"/>
     <w:multiLevelType w:val="multilevel"/>
     <w:tmpl w:val="6AF6E9C8"/>
@@ -32255,7 +30348,7 @@
       </w:rPr>
     </w:lvl>
   </w:abstractNum>
-  <w:abstractNum w:abstractNumId="25">
+  <w:abstractNum w:abstractNumId="27">
     <w:nsid w:val="5FA7535F"/>
     <w:multiLevelType w:val="hybridMultilevel"/>
     <w:tmpl w:val="B4DA9ED2"/>
@@ -32368,7 +30461,7 @@
       </w:rPr>
     </w:lvl>
   </w:abstractNum>
-  <w:abstractNum w:abstractNumId="26">
+  <w:abstractNum w:abstractNumId="28">
     <w:nsid w:val="62CC0B1B"/>
     <w:multiLevelType w:val="multilevel"/>
     <w:tmpl w:val="8B966656"/>
@@ -32454,7 +30547,7 @@
       </w:pPr>
     </w:lvl>
   </w:abstractNum>
-  <w:abstractNum w:abstractNumId="27">
+  <w:abstractNum w:abstractNumId="29">
     <w:nsid w:val="687F0FF4"/>
     <w:multiLevelType w:val="multilevel"/>
     <w:tmpl w:val="8D6AB114"/>
@@ -32544,7 +30637,7 @@
       </w:pPr>
     </w:lvl>
   </w:abstractNum>
-  <w:abstractNum w:abstractNumId="28">
+  <w:abstractNum w:abstractNumId="30">
     <w:nsid w:val="68932493"/>
     <w:multiLevelType w:val="hybridMultilevel"/>
     <w:tmpl w:val="CB0ACDCA"/>
@@ -32657,7 +30750,7 @@
       </w:rPr>
     </w:lvl>
   </w:abstractNum>
-  <w:abstractNum w:abstractNumId="29">
+  <w:abstractNum w:abstractNumId="31">
     <w:nsid w:val="69CE62AC"/>
     <w:multiLevelType w:val="hybridMultilevel"/>
     <w:tmpl w:val="7AB6F40A"/>
@@ -32770,7 +30863,7 @@
       </w:rPr>
     </w:lvl>
   </w:abstractNum>
-  <w:abstractNum w:abstractNumId="30">
+  <w:abstractNum w:abstractNumId="32">
     <w:nsid w:val="6BB14360"/>
     <w:multiLevelType w:val="hybridMultilevel"/>
     <w:tmpl w:val="7AB6F40A"/>
@@ -32883,7 +30976,7 @@
       </w:rPr>
     </w:lvl>
   </w:abstractNum>
-  <w:abstractNum w:abstractNumId="31">
+  <w:abstractNum w:abstractNumId="33">
     <w:nsid w:val="716333F6"/>
     <w:multiLevelType w:val="multilevel"/>
     <w:tmpl w:val="25B4C10C"/>
@@ -32996,7 +31089,7 @@
       </w:rPr>
     </w:lvl>
   </w:abstractNum>
-  <w:abstractNum w:abstractNumId="32">
+  <w:abstractNum w:abstractNumId="34">
     <w:nsid w:val="7A7E0D07"/>
     <w:multiLevelType w:val="multilevel"/>
     <w:tmpl w:val="F020BC68"/>
@@ -33086,7 +31179,7 @@
       </w:pPr>
     </w:lvl>
   </w:abstractNum>
-  <w:abstractNum w:abstractNumId="33">
+  <w:abstractNum w:abstractNumId="35">
     <w:nsid w:val="7D17266C"/>
     <w:multiLevelType w:val="multilevel"/>
     <w:tmpl w:val="5DE81C48"/>
@@ -33173,73 +31266,73 @@
     </w:lvl>
   </w:abstractNum>
   <w:num w:numId="1">
-    <w:abstractNumId w:val="21"/>
+    <w:abstractNumId w:val="23"/>
   </w:num>
   <w:num w:numId="2">
-    <w:abstractNumId w:val="31"/>
+    <w:abstractNumId w:val="33"/>
   </w:num>
   <w:num w:numId="3">
+    <w:abstractNumId w:val="13"/>
+  </w:num>
+  <w:num w:numId="4">
+    <w:abstractNumId w:val="6"/>
+  </w:num>
+  <w:num w:numId="5">
     <w:abstractNumId w:val="11"/>
   </w:num>
-  <w:num w:numId="4">
-    <w:abstractNumId w:val="5"/>
+  <w:num w:numId="6">
+    <w:abstractNumId w:val="26"/>
   </w:num>
-  <w:num w:numId="5">
-    <w:abstractNumId w:val="9"/>
+  <w:num w:numId="7">
+    <w:abstractNumId w:val="12"/>
   </w:num>
-  <w:num w:numId="6">
+  <w:num w:numId="8">
+    <w:abstractNumId w:val="28"/>
+  </w:num>
+  <w:num w:numId="9">
+    <w:abstractNumId w:val="10"/>
+  </w:num>
+  <w:num w:numId="10">
+    <w:abstractNumId w:val="29"/>
+  </w:num>
+  <w:num w:numId="11">
+    <w:abstractNumId w:val="34"/>
+  </w:num>
+  <w:num w:numId="12">
+    <w:abstractNumId w:val="17"/>
+  </w:num>
+  <w:num w:numId="13">
     <w:abstractNumId w:val="24"/>
   </w:num>
-  <w:num w:numId="7">
-    <w:abstractNumId w:val="10"/>
-  </w:num>
-  <w:num w:numId="8">
-    <w:abstractNumId w:val="26"/>
-  </w:num>
-  <w:num w:numId="9">
-    <w:abstractNumId w:val="8"/>
-  </w:num>
-  <w:num w:numId="10">
-    <w:abstractNumId w:val="27"/>
-  </w:num>
-  <w:num w:numId="11">
-    <w:abstractNumId w:val="32"/>
-  </w:num>
-  <w:num w:numId="12">
+  <w:num w:numId="14">
     <w:abstractNumId w:val="15"/>
   </w:num>
-  <w:num w:numId="13">
-    <w:abstractNumId w:val="22"/>
+  <w:num w:numId="15">
+    <w:abstractNumId w:val="16"/>
   </w:num>
-  <w:num w:numId="14">
-    <w:abstractNumId w:val="13"/>
+  <w:num w:numId="16">
+    <w:abstractNumId w:val="35"/>
   </w:num>
-  <w:num w:numId="15">
+  <w:num w:numId="17">
     <w:abstractNumId w:val="14"/>
   </w:num>
-  <w:num w:numId="16">
-    <w:abstractNumId w:val="33"/>
-  </w:num>
-  <w:num w:numId="17">
-    <w:abstractNumId w:val="12"/>
-  </w:num>
   <w:num w:numId="18">
-    <w:abstractNumId w:val="4"/>
+    <w:abstractNumId w:val="5"/>
   </w:num>
   <w:num w:numId="19">
     <w:abstractNumId w:val="3"/>
   </w:num>
   <w:num w:numId="20">
-    <w:abstractNumId w:val="28"/>
+    <w:abstractNumId w:val="30"/>
   </w:num>
   <w:num w:numId="21">
-    <w:abstractNumId w:val="19"/>
+    <w:abstractNumId w:val="21"/>
   </w:num>
   <w:num w:numId="22">
-    <w:abstractNumId w:val="18"/>
+    <w:abstractNumId w:val="20"/>
   </w:num>
   <w:num w:numId="23">
-    <w:abstractNumId w:val="29"/>
+    <w:abstractNumId w:val="31"/>
   </w:num>
   <w:num w:numId="24">
     <w:abstractNumId w:val="2"/>
@@ -33248,31 +31341,37 @@
     <w:abstractNumId w:val="1"/>
   </w:num>
   <w:num w:numId="26">
-    <w:abstractNumId w:val="6"/>
+    <w:abstractNumId w:val="8"/>
   </w:num>
   <w:num w:numId="27">
-    <w:abstractNumId w:val="30"/>
+    <w:abstractNumId w:val="32"/>
   </w:num>
   <w:num w:numId="28">
-    <w:abstractNumId w:val="23"/>
+    <w:abstractNumId w:val="25"/>
   </w:num>
   <w:num w:numId="29">
-    <w:abstractNumId w:val="7"/>
+    <w:abstractNumId w:val="9"/>
   </w:num>
   <w:num w:numId="30">
-    <w:abstractNumId w:val="20"/>
+    <w:abstractNumId w:val="22"/>
   </w:num>
   <w:num w:numId="31">
-    <w:abstractNumId w:val="16"/>
+    <w:abstractNumId w:val="18"/>
   </w:num>
   <w:num w:numId="32">
     <w:abstractNumId w:val="0"/>
   </w:num>
   <w:num w:numId="33">
-    <w:abstractNumId w:val="25"/>
+    <w:abstractNumId w:val="27"/>
   </w:num>
   <w:num w:numId="34">
-    <w:abstractNumId w:val="17"/>
+    <w:abstractNumId w:val="19"/>
+  </w:num>
+  <w:num w:numId="35">
+    <w:abstractNumId w:val="7"/>
+  </w:num>
+  <w:num w:numId="36">
+    <w:abstractNumId w:val="4"/>
   </w:num>
 </w:numbering>
 </file>

</xml_diff>

<commit_message>
Add usecase description for scenario matrix parameters #115
</commit_message>
<xml_diff>
--- a/Basisverzeichnis/trunk/01_Analyse/Anforderungen.docx
+++ b/Basisverzeichnis/trunk/01_Analyse/Anforderungen.docx
@@ -1,6 +1,6 @@
 
 <file path=word/document.xml><?xml version="1.0" encoding="utf-8"?>
-<w:document xmlns:wpc="http://schemas.microsoft.com/office/word/2010/wordprocessingCanvas" xmlns:mc="http://schemas.openxmlformats.org/markup-compatibility/2006" xmlns:o="urn:schemas-microsoft-com:office:office" xmlns:r="http://schemas.openxmlformats.org/officeDocument/2006/relationships" xmlns:m="http://schemas.openxmlformats.org/officeDocument/2006/math" xmlns:v="urn:schemas-microsoft-com:vml" xmlns:wp14="http://schemas.microsoft.com/office/word/2010/wordprocessingDrawing" xmlns:wp="http://schemas.openxmlformats.org/drawingml/2006/wordprocessingDrawing" xmlns:w10="urn:schemas-microsoft-com:office:word" xmlns:w="http://schemas.openxmlformats.org/wordprocessingml/2006/main" xmlns:w14="http://schemas.microsoft.com/office/word/2010/wordml" xmlns:wpg="http://schemas.microsoft.com/office/word/2010/wordprocessingGroup" xmlns:wpi="http://schemas.microsoft.com/office/word/2010/wordprocessingInk" xmlns:wne="http://schemas.microsoft.com/office/word/2006/wordml" xmlns:wps="http://schemas.microsoft.com/office/word/2010/wordprocessingShape" mc:Ignorable="w14 wp14">
+<w:document xmlns:wpc="http://schemas.microsoft.com/office/word/2010/wordprocessingCanvas" xmlns:mc="http://schemas.openxmlformats.org/markup-compatibility/2006" xmlns:o="urn:schemas-microsoft-com:office:office" xmlns:r="http://schemas.openxmlformats.org/officeDocument/2006/relationships" xmlns:m="http://schemas.openxmlformats.org/officeDocument/2006/math" xmlns:v="urn:schemas-microsoft-com:vml" xmlns:wp14="http://schemas.microsoft.com/office/word/2010/wordprocessingDrawing" xmlns:wp="http://schemas.openxmlformats.org/drawingml/2006/wordprocessingDrawing" xmlns:w10="urn:schemas-microsoft-com:office:word" xmlns:w="http://schemas.openxmlformats.org/wordprocessingml/2006/main" xmlns:w14="http://schemas.microsoft.com/office/word/2010/wordml" xmlns:w15="http://schemas.microsoft.com/office/word/2012/wordml" xmlns:wpg="http://schemas.microsoft.com/office/word/2010/wordprocessingGroup" xmlns:wpi="http://schemas.microsoft.com/office/word/2010/wordprocessingInk" xmlns:wne="http://schemas.microsoft.com/office/word/2006/wordml" xmlns:wps="http://schemas.microsoft.com/office/word/2010/wordprocessingShape" mc:Ignorable="w14 w15 wp14">
   <w:body>
     <w:p>
       <w:pPr>
@@ -1804,7 +1804,7 @@
       <w:r>
         <w:fldChar w:fldCharType="separate"/>
       </w:r>
-      <w:hyperlink r:id="rId8" w:anchor="_Toc382574146" w:history="1">
+      <w:hyperlink r:id="rId7" w:anchor="_Toc382574146" w:history="1">
         <w:r>
           <w:rPr>
             <w:rStyle w:val="IndexLink"/>
@@ -1816,7 +1816,7 @@
           <w:t>1</w:t>
         </w:r>
       </w:hyperlink>
-      <w:hyperlink r:id="rId9" w:anchor="_Toc382574146" w:history="1">
+      <w:hyperlink r:id="rId8" w:anchor="_Toc382574146" w:history="1">
         <w:r>
           <w:rPr>
             <w:rStyle w:val="IndexLink"/>
@@ -1828,7 +1828,7 @@
           <w:tab/>
         </w:r>
       </w:hyperlink>
-      <w:hyperlink r:id="rId10" w:anchor="_Toc382574146" w:history="1">
+      <w:hyperlink r:id="rId9" w:anchor="_Toc382574146" w:history="1">
         <w:r>
           <w:rPr>
             <w:rStyle w:val="IndexLink"/>
@@ -1840,7 +1840,7 @@
           <w:t>Einleitung</w:t>
         </w:r>
       </w:hyperlink>
-      <w:hyperlink r:id="rId11" w:anchor="_Toc382574146" w:history="1">
+      <w:hyperlink r:id="rId10" w:anchor="_Toc382574146" w:history="1">
         <w:r>
           <w:rPr>
             <w:rStyle w:val="IndexLink"/>
@@ -1859,7 +1859,7 @@
           <w:lang w:val="en-US" w:eastAsia="en-US"/>
         </w:rPr>
       </w:pPr>
-      <w:hyperlink r:id="rId12" w:anchor="_Toc382574147" w:history="1">
+      <w:hyperlink r:id="rId11" w:anchor="_Toc382574147" w:history="1">
         <w:r>
           <w:rPr>
             <w:rStyle w:val="IndexLink"/>
@@ -1871,7 +1871,7 @@
           <w:t>2</w:t>
         </w:r>
       </w:hyperlink>
-      <w:hyperlink r:id="rId13" w:anchor="_Toc382574147" w:history="1">
+      <w:hyperlink r:id="rId12" w:anchor="_Toc382574147" w:history="1">
         <w:r>
           <w:rPr>
             <w:rStyle w:val="IndexLink"/>
@@ -1883,7 +1883,7 @@
           <w:tab/>
         </w:r>
       </w:hyperlink>
-      <w:hyperlink r:id="rId14" w:anchor="_Toc382574147" w:history="1">
+      <w:hyperlink r:id="rId13" w:anchor="_Toc382574147" w:history="1">
         <w:r>
           <w:rPr>
             <w:rStyle w:val="IndexLink"/>
@@ -1895,7 +1895,7 @@
           <w:t>Ausgangssituation und Zielsetzung</w:t>
         </w:r>
       </w:hyperlink>
-      <w:hyperlink r:id="rId15" w:anchor="_Toc382574147" w:history="1">
+      <w:hyperlink r:id="rId14" w:anchor="_Toc382574147" w:history="1">
         <w:r>
           <w:rPr>
             <w:rStyle w:val="IndexLink"/>
@@ -1914,7 +1914,7 @@
           <w:lang w:val="en-US" w:eastAsia="en-US"/>
         </w:rPr>
       </w:pPr>
-      <w:hyperlink r:id="rId16" w:anchor="_Toc382574148" w:history="1">
+      <w:hyperlink r:id="rId15" w:anchor="_Toc382574148" w:history="1">
         <w:r>
           <w:rPr>
             <w:rStyle w:val="IndexLink"/>
@@ -1926,7 +1926,7 @@
           <w:t>3</w:t>
         </w:r>
       </w:hyperlink>
-      <w:hyperlink r:id="rId17" w:anchor="_Toc382574148" w:history="1">
+      <w:hyperlink r:id="rId16" w:anchor="_Toc382574148" w:history="1">
         <w:r>
           <w:rPr>
             <w:rStyle w:val="IndexLink"/>
@@ -1938,7 +1938,7 @@
           <w:tab/>
         </w:r>
       </w:hyperlink>
-      <w:hyperlink r:id="rId18" w:anchor="_Toc382574148" w:history="1">
+      <w:hyperlink r:id="rId17" w:anchor="_Toc382574148" w:history="1">
         <w:r>
           <w:rPr>
             <w:rStyle w:val="IndexLink"/>
@@ -1950,7 +1950,7 @@
           <w:t>Funktionale Anforderungen</w:t>
         </w:r>
       </w:hyperlink>
-      <w:hyperlink r:id="rId19" w:anchor="_Toc382574148" w:history="1">
+      <w:hyperlink r:id="rId18" w:anchor="_Toc382574148" w:history="1">
         <w:r>
           <w:rPr>
             <w:rStyle w:val="IndexLink"/>
@@ -1973,7 +1973,7 @@
           <w:lang w:val="en-US" w:eastAsia="en-US"/>
         </w:rPr>
       </w:pPr>
-      <w:hyperlink r:id="rId20" w:anchor="_Toc382574149" w:history="1">
+      <w:hyperlink r:id="rId19" w:anchor="_Toc382574149" w:history="1">
         <w:r>
           <w:rPr>
             <w:rStyle w:val="IndexLink"/>
@@ -1985,7 +1985,7 @@
           <w:t>3.1</w:t>
         </w:r>
       </w:hyperlink>
-      <w:hyperlink r:id="rId21" w:anchor="_Toc382574149" w:history="1">
+      <w:hyperlink r:id="rId20" w:anchor="_Toc382574149" w:history="1">
         <w:r>
           <w:rPr>
             <w:rStyle w:val="IndexLink"/>
@@ -1997,7 +1997,7 @@
           <w:tab/>
         </w:r>
       </w:hyperlink>
-      <w:hyperlink r:id="rId22" w:anchor="_Toc382574149" w:history="1">
+      <w:hyperlink r:id="rId21" w:anchor="_Toc382574149" w:history="1">
         <w:r>
           <w:rPr>
             <w:rStyle w:val="IndexLink"/>
@@ -2009,7 +2009,7 @@
           <w:t>Use-Case Übersicht</w:t>
         </w:r>
       </w:hyperlink>
-      <w:hyperlink r:id="rId23" w:anchor="_Toc382574149" w:history="1">
+      <w:hyperlink r:id="rId22" w:anchor="_Toc382574149" w:history="1">
         <w:r>
           <w:rPr>
             <w:rStyle w:val="IndexLink"/>
@@ -2032,7 +2032,7 @@
           <w:lang w:val="en-US" w:eastAsia="en-US"/>
         </w:rPr>
       </w:pPr>
-      <w:hyperlink r:id="rId24" w:anchor="_Toc382574150" w:history="1">
+      <w:hyperlink r:id="rId23" w:anchor="_Toc382574150" w:history="1">
         <w:r>
           <w:rPr>
             <w:rStyle w:val="IndexLink"/>
@@ -2044,7 +2044,7 @@
           <w:t>3.2</w:t>
         </w:r>
       </w:hyperlink>
-      <w:hyperlink r:id="rId25" w:anchor="_Toc382574150" w:history="1">
+      <w:hyperlink r:id="rId24" w:anchor="_Toc382574150" w:history="1">
         <w:r>
           <w:rPr>
             <w:rStyle w:val="IndexLink"/>
@@ -2056,7 +2056,7 @@
           <w:tab/>
         </w:r>
       </w:hyperlink>
-      <w:hyperlink r:id="rId26" w:anchor="_Toc382574150" w:history="1">
+      <w:hyperlink r:id="rId25" w:anchor="_Toc382574150" w:history="1">
         <w:r>
           <w:rPr>
             <w:rStyle w:val="IndexLink"/>
@@ -2068,7 +2068,7 @@
           <w:t>Use-Beschreibungen</w:t>
         </w:r>
       </w:hyperlink>
-      <w:hyperlink r:id="rId27" w:anchor="_Toc382574150" w:history="1">
+      <w:hyperlink r:id="rId26" w:anchor="_Toc382574150" w:history="1">
         <w:r>
           <w:rPr>
             <w:rStyle w:val="IndexLink"/>
@@ -2091,7 +2091,7 @@
           <w:lang w:val="en-US" w:eastAsia="en-US"/>
         </w:rPr>
       </w:pPr>
-      <w:hyperlink r:id="rId28" w:anchor="_Toc382574151" w:history="1">
+      <w:hyperlink r:id="rId27" w:anchor="_Toc382574151" w:history="1">
         <w:r>
           <w:rPr>
             <w:rStyle w:val="IndexLink"/>
@@ -2103,7 +2103,7 @@
           <w:t>3.3</w:t>
         </w:r>
       </w:hyperlink>
-      <w:hyperlink r:id="rId29" w:anchor="_Toc382574151" w:history="1">
+      <w:hyperlink r:id="rId28" w:anchor="_Toc382574151" w:history="1">
         <w:r>
           <w:rPr>
             <w:rStyle w:val="IndexLink"/>
@@ -2115,7 +2115,7 @@
           <w:tab/>
         </w:r>
       </w:hyperlink>
-      <w:hyperlink r:id="rId30" w:anchor="_Toc382574151" w:history="1">
+      <w:hyperlink r:id="rId29" w:anchor="_Toc382574151" w:history="1">
         <w:r>
           <w:rPr>
             <w:rStyle w:val="IndexLink"/>
@@ -2127,7 +2127,7 @@
           <w:t>(Sonstige) Funktionalität</w:t>
         </w:r>
       </w:hyperlink>
-      <w:hyperlink r:id="rId31" w:anchor="_Toc382574151" w:history="1">
+      <w:hyperlink r:id="rId30" w:anchor="_Toc382574151" w:history="1">
         <w:r>
           <w:rPr>
             <w:rStyle w:val="IndexLink"/>
@@ -2150,7 +2150,7 @@
           <w:lang w:val="en-US" w:eastAsia="en-US"/>
         </w:rPr>
       </w:pPr>
-      <w:hyperlink r:id="rId32" w:anchor="_Toc382574152" w:history="1">
+      <w:hyperlink r:id="rId31" w:anchor="_Toc382574152" w:history="1">
         <w:r>
           <w:rPr>
             <w:rStyle w:val="IndexLink"/>
@@ -2162,7 +2162,7 @@
           <w:t>3.4</w:t>
         </w:r>
       </w:hyperlink>
-      <w:hyperlink r:id="rId33" w:anchor="_Toc382574152" w:history="1">
+      <w:hyperlink r:id="rId32" w:anchor="_Toc382574152" w:history="1">
         <w:r>
           <w:rPr>
             <w:rStyle w:val="IndexLink"/>
@@ -2174,7 +2174,7 @@
           <w:tab/>
         </w:r>
       </w:hyperlink>
-      <w:hyperlink r:id="rId34" w:anchor="_Toc382574152" w:history="1">
+      <w:hyperlink r:id="rId33" w:anchor="_Toc382574152" w:history="1">
         <w:r>
           <w:rPr>
             <w:rStyle w:val="IndexLink"/>
@@ -2186,7 +2186,7 @@
           <w:t>Modell des Problembereichs (Konzeptionelles Datenmodell)</w:t>
         </w:r>
       </w:hyperlink>
-      <w:hyperlink r:id="rId35" w:anchor="_Toc382574152" w:history="1">
+      <w:hyperlink r:id="rId34" w:anchor="_Toc382574152" w:history="1">
         <w:r>
           <w:rPr>
             <w:rStyle w:val="IndexLink"/>
@@ -2205,7 +2205,7 @@
           <w:lang w:val="en-US" w:eastAsia="en-US"/>
         </w:rPr>
       </w:pPr>
-      <w:hyperlink r:id="rId36" w:anchor="_Toc382574153" w:history="1">
+      <w:hyperlink r:id="rId35" w:anchor="_Toc382574153" w:history="1">
         <w:r>
           <w:rPr>
             <w:rStyle w:val="IndexLink"/>
@@ -2217,7 +2217,7 @@
           <w:t>4</w:t>
         </w:r>
       </w:hyperlink>
-      <w:hyperlink r:id="rId37" w:anchor="_Toc382574153" w:history="1">
+      <w:hyperlink r:id="rId36" w:anchor="_Toc382574153" w:history="1">
         <w:r>
           <w:rPr>
             <w:rStyle w:val="IndexLink"/>
@@ -2229,7 +2229,7 @@
           <w:tab/>
         </w:r>
       </w:hyperlink>
-      <w:hyperlink r:id="rId38" w:anchor="_Toc382574153" w:history="1">
+      <w:hyperlink r:id="rId37" w:anchor="_Toc382574153" w:history="1">
         <w:r>
           <w:rPr>
             <w:rStyle w:val="IndexLink"/>
@@ -2241,7 +2241,7 @@
           <w:t>Nicht-Funktionale Anforderungen</w:t>
         </w:r>
       </w:hyperlink>
-      <w:hyperlink r:id="rId39" w:anchor="_Toc382574153" w:history="1">
+      <w:hyperlink r:id="rId38" w:anchor="_Toc382574153" w:history="1">
         <w:r>
           <w:rPr>
             <w:rStyle w:val="IndexLink"/>
@@ -2264,7 +2264,7 @@
           <w:lang w:val="en-US" w:eastAsia="en-US"/>
         </w:rPr>
       </w:pPr>
-      <w:hyperlink r:id="rId40" w:anchor="_Toc382574154" w:history="1">
+      <w:hyperlink r:id="rId39" w:anchor="_Toc382574154" w:history="1">
         <w:r>
           <w:rPr>
             <w:rStyle w:val="IndexLink"/>
@@ -2276,7 +2276,7 @@
           <w:t>4.1</w:t>
         </w:r>
       </w:hyperlink>
-      <w:hyperlink r:id="rId41" w:anchor="_Toc382574154" w:history="1">
+      <w:hyperlink r:id="rId40" w:anchor="_Toc382574154" w:history="1">
         <w:r>
           <w:rPr>
             <w:rStyle w:val="IndexLink"/>
@@ -2288,7 +2288,7 @@
           <w:tab/>
         </w:r>
       </w:hyperlink>
-      <w:hyperlink r:id="rId42" w:anchor="_Toc382574154" w:history="1">
+      <w:hyperlink r:id="rId41" w:anchor="_Toc382574154" w:history="1">
         <w:r>
           <w:rPr>
             <w:rStyle w:val="IndexLink"/>
@@ -2300,7 +2300,7 @@
           <w:t>Benutzbarkeit (Usability)</w:t>
         </w:r>
       </w:hyperlink>
-      <w:hyperlink r:id="rId43" w:anchor="_Toc382574154" w:history="1">
+      <w:hyperlink r:id="rId42" w:anchor="_Toc382574154" w:history="1">
         <w:r>
           <w:rPr>
             <w:rStyle w:val="IndexLink"/>
@@ -2323,7 +2323,7 @@
           <w:lang w:val="en-US" w:eastAsia="en-US"/>
         </w:rPr>
       </w:pPr>
-      <w:hyperlink r:id="rId44" w:anchor="_Toc382574155" w:history="1">
+      <w:hyperlink r:id="rId43" w:anchor="_Toc382574155" w:history="1">
         <w:r>
           <w:rPr>
             <w:rStyle w:val="IndexLink"/>
@@ -2335,7 +2335,7 @@
           <w:t>4.2</w:t>
         </w:r>
       </w:hyperlink>
-      <w:hyperlink r:id="rId45" w:anchor="_Toc382574155" w:history="1">
+      <w:hyperlink r:id="rId44" w:anchor="_Toc382574155" w:history="1">
         <w:r>
           <w:rPr>
             <w:rStyle w:val="IndexLink"/>
@@ -2347,7 +2347,7 @@
           <w:tab/>
         </w:r>
       </w:hyperlink>
-      <w:hyperlink r:id="rId46" w:anchor="_Toc382574155" w:history="1">
+      <w:hyperlink r:id="rId45" w:anchor="_Toc382574155" w:history="1">
         <w:r>
           <w:rPr>
             <w:rStyle w:val="IndexLink"/>
@@ -2359,7 +2359,7 @@
           <w:t>Zuverlässigkeit (Reliability)</w:t>
         </w:r>
       </w:hyperlink>
-      <w:hyperlink r:id="rId47" w:anchor="_Toc382574155" w:history="1">
+      <w:hyperlink r:id="rId46" w:anchor="_Toc382574155" w:history="1">
         <w:r>
           <w:rPr>
             <w:rStyle w:val="IndexLink"/>
@@ -2382,7 +2382,7 @@
           <w:lang w:val="en-US" w:eastAsia="en-US"/>
         </w:rPr>
       </w:pPr>
-      <w:hyperlink r:id="rId48" w:anchor="_Toc382574156" w:history="1">
+      <w:hyperlink r:id="rId47" w:anchor="_Toc382574156" w:history="1">
         <w:r>
           <w:rPr>
             <w:rStyle w:val="IndexLink"/>
@@ -2394,7 +2394,7 @@
           <w:t>4.3</w:t>
         </w:r>
       </w:hyperlink>
-      <w:hyperlink r:id="rId49" w:anchor="_Toc382574156" w:history="1">
+      <w:hyperlink r:id="rId48" w:anchor="_Toc382574156" w:history="1">
         <w:r>
           <w:rPr>
             <w:rStyle w:val="IndexLink"/>
@@ -2406,7 +2406,7 @@
           <w:tab/>
         </w:r>
       </w:hyperlink>
-      <w:hyperlink r:id="rId50" w:anchor="_Toc382574156" w:history="1">
+      <w:hyperlink r:id="rId49" w:anchor="_Toc382574156" w:history="1">
         <w:r>
           <w:rPr>
             <w:rStyle w:val="IndexLink"/>
@@ -2418,7 +2418,7 @@
           <w:t>Leistung (Performance)</w:t>
         </w:r>
       </w:hyperlink>
-      <w:hyperlink r:id="rId51" w:anchor="_Toc382574156" w:history="1">
+      <w:hyperlink r:id="rId50" w:anchor="_Toc382574156" w:history="1">
         <w:r>
           <w:rPr>
             <w:rStyle w:val="IndexLink"/>
@@ -2441,7 +2441,7 @@
           <w:lang w:val="en-US" w:eastAsia="en-US"/>
         </w:rPr>
       </w:pPr>
-      <w:hyperlink r:id="rId52" w:anchor="_Toc382574157" w:history="1">
+      <w:hyperlink r:id="rId51" w:anchor="_Toc382574157" w:history="1">
         <w:r>
           <w:rPr>
             <w:rStyle w:val="IndexLink"/>
@@ -2453,7 +2453,7 @@
           <w:t>4.4</w:t>
         </w:r>
       </w:hyperlink>
-      <w:hyperlink r:id="rId53" w:anchor="_Toc382574157" w:history="1">
+      <w:hyperlink r:id="rId52" w:anchor="_Toc382574157" w:history="1">
         <w:r>
           <w:rPr>
             <w:rStyle w:val="IndexLink"/>
@@ -2465,7 +2465,7 @@
           <w:tab/>
         </w:r>
       </w:hyperlink>
-      <w:hyperlink r:id="rId54" w:anchor="_Toc382574157" w:history="1">
+      <w:hyperlink r:id="rId53" w:anchor="_Toc382574157" w:history="1">
         <w:r>
           <w:rPr>
             <w:rStyle w:val="IndexLink"/>
@@ -2477,7 +2477,7 @@
           <w:t>Unterstützbarkeit (Supportability)</w:t>
         </w:r>
       </w:hyperlink>
-      <w:hyperlink r:id="rId55" w:anchor="_Toc382574157" w:history="1">
+      <w:hyperlink r:id="rId54" w:anchor="_Toc382574157" w:history="1">
         <w:r>
           <w:rPr>
             <w:rStyle w:val="IndexLink"/>
@@ -2500,7 +2500,7 @@
           <w:lang w:val="en-US" w:eastAsia="en-US"/>
         </w:rPr>
       </w:pPr>
-      <w:hyperlink r:id="rId56" w:anchor="_Toc382574158" w:history="1">
+      <w:hyperlink r:id="rId55" w:anchor="_Toc382574158" w:history="1">
         <w:r>
           <w:rPr>
             <w:rStyle w:val="IndexLink"/>
@@ -2512,7 +2512,7 @@
           <w:t>4.5</w:t>
         </w:r>
       </w:hyperlink>
-      <w:hyperlink r:id="rId57" w:anchor="_Toc382574158" w:history="1">
+      <w:hyperlink r:id="rId56" w:anchor="_Toc382574158" w:history="1">
         <w:r>
           <w:rPr>
             <w:rStyle w:val="IndexLink"/>
@@ -2524,7 +2524,7 @@
           <w:tab/>
         </w:r>
       </w:hyperlink>
-      <w:hyperlink r:id="rId58" w:anchor="_Toc382574158" w:history="1">
+      <w:hyperlink r:id="rId57" w:anchor="_Toc382574158" w:history="1">
         <w:r>
           <w:rPr>
             <w:rStyle w:val="IndexLink"/>
@@ -2536,7 +2536,7 @@
           <w:t>Sonstige Einschränkungen</w:t>
         </w:r>
       </w:hyperlink>
-      <w:hyperlink r:id="rId59" w:anchor="_Toc382574158" w:history="1">
+      <w:hyperlink r:id="rId58" w:anchor="_Toc382574158" w:history="1">
         <w:r>
           <w:rPr>
             <w:rStyle w:val="IndexLink"/>
@@ -2555,7 +2555,7 @@
           <w:lang w:val="en-US" w:eastAsia="en-US"/>
         </w:rPr>
       </w:pPr>
-      <w:hyperlink r:id="rId60" w:anchor="_Toc382574159" w:history="1">
+      <w:hyperlink r:id="rId59" w:anchor="_Toc382574159" w:history="1">
         <w:r>
           <w:rPr>
             <w:rStyle w:val="IndexLink"/>
@@ -2567,7 +2567,7 @@
           <w:t>5</w:t>
         </w:r>
       </w:hyperlink>
-      <w:hyperlink r:id="rId61" w:anchor="_Toc382574159" w:history="1">
+      <w:hyperlink r:id="rId60" w:anchor="_Toc382574159" w:history="1">
         <w:r>
           <w:rPr>
             <w:rStyle w:val="IndexLink"/>
@@ -2579,7 +2579,7 @@
           <w:tab/>
         </w:r>
       </w:hyperlink>
-      <w:hyperlink r:id="rId62" w:anchor="_Toc382574159" w:history="1">
+      <w:hyperlink r:id="rId61" w:anchor="_Toc382574159" w:history="1">
         <w:r>
           <w:rPr>
             <w:rStyle w:val="IndexLink"/>
@@ -2591,7 +2591,7 @@
           <w:t>Risikoakzeptanz</w:t>
         </w:r>
       </w:hyperlink>
-      <w:hyperlink r:id="rId63" w:anchor="_Toc382574159" w:history="1">
+      <w:hyperlink r:id="rId62" w:anchor="_Toc382574159" w:history="1">
         <w:r>
           <w:rPr>
             <w:rStyle w:val="IndexLink"/>
@@ -2610,7 +2610,7 @@
           <w:lang w:val="en-US" w:eastAsia="en-US"/>
         </w:rPr>
       </w:pPr>
-      <w:hyperlink r:id="rId64" w:anchor="_Toc382574160" w:history="1">
+      <w:hyperlink r:id="rId63" w:anchor="_Toc382574160" w:history="1">
         <w:r>
           <w:rPr>
             <w:rStyle w:val="IndexLink"/>
@@ -2622,7 +2622,7 @@
           <w:t>6</w:t>
         </w:r>
       </w:hyperlink>
-      <w:hyperlink r:id="rId65" w:anchor="_Toc382574160" w:history="1">
+      <w:hyperlink r:id="rId64" w:anchor="_Toc382574160" w:history="1">
         <w:r>
           <w:rPr>
             <w:rStyle w:val="IndexLink"/>
@@ -2634,7 +2634,7 @@
           <w:tab/>
         </w:r>
       </w:hyperlink>
-      <w:hyperlink r:id="rId66" w:anchor="_Toc382574160" w:history="1">
+      <w:hyperlink r:id="rId65" w:anchor="_Toc382574160" w:history="1">
         <w:r>
           <w:rPr>
             <w:rStyle w:val="IndexLink"/>
@@ -2646,7 +2646,7 @@
           <w:t>Skizze der Gesamtsystemarchitektur</w:t>
         </w:r>
       </w:hyperlink>
-      <w:hyperlink r:id="rId67" w:anchor="_Toc382574160" w:history="1">
+      <w:hyperlink r:id="rId66" w:anchor="_Toc382574160" w:history="1">
         <w:r>
           <w:rPr>
             <w:rStyle w:val="IndexLink"/>
@@ -2665,7 +2665,7 @@
           <w:lang w:val="en-US" w:eastAsia="en-US"/>
         </w:rPr>
       </w:pPr>
-      <w:hyperlink r:id="rId68" w:anchor="_Toc382574161" w:history="1">
+      <w:hyperlink r:id="rId67" w:anchor="_Toc382574161" w:history="1">
         <w:r>
           <w:rPr>
             <w:rStyle w:val="IndexLink"/>
@@ -2677,7 +2677,7 @@
           <w:t>7</w:t>
         </w:r>
       </w:hyperlink>
-      <w:hyperlink r:id="rId69" w:anchor="_Toc382574161" w:history="1">
+      <w:hyperlink r:id="rId68" w:anchor="_Toc382574161" w:history="1">
         <w:r>
           <w:rPr>
             <w:rStyle w:val="IndexLink"/>
@@ -2689,7 +2689,7 @@
           <w:tab/>
         </w:r>
       </w:hyperlink>
-      <w:hyperlink r:id="rId70" w:anchor="_Toc382574161" w:history="1">
+      <w:hyperlink r:id="rId69" w:anchor="_Toc382574161" w:history="1">
         <w:r>
           <w:rPr>
             <w:rStyle w:val="IndexLink"/>
@@ -2701,7 +2701,7 @@
           <w:t>Lieferumfang</w:t>
         </w:r>
       </w:hyperlink>
-      <w:hyperlink r:id="rId71" w:anchor="_Toc382574161" w:history="1">
+      <w:hyperlink r:id="rId70" w:anchor="_Toc382574161" w:history="1">
         <w:r>
           <w:rPr>
             <w:rStyle w:val="IndexLink"/>
@@ -2720,7 +2720,7 @@
           <w:lang w:val="en-US" w:eastAsia="en-US"/>
         </w:rPr>
       </w:pPr>
-      <w:hyperlink r:id="rId72" w:anchor="_Toc382574162" w:history="1">
+      <w:hyperlink r:id="rId71" w:anchor="_Toc382574162" w:history="1">
         <w:r>
           <w:rPr>
             <w:rStyle w:val="IndexLink"/>
@@ -2732,7 +2732,7 @@
           <w:t>8</w:t>
         </w:r>
       </w:hyperlink>
-      <w:hyperlink r:id="rId73" w:anchor="_Toc382574162" w:history="1">
+      <w:hyperlink r:id="rId72" w:anchor="_Toc382574162" w:history="1">
         <w:r>
           <w:rPr>
             <w:rStyle w:val="IndexLink"/>
@@ -2744,7 +2744,7 @@
           <w:tab/>
         </w:r>
       </w:hyperlink>
-      <w:hyperlink r:id="rId74" w:anchor="_Toc382574162" w:history="1">
+      <w:hyperlink r:id="rId73" w:anchor="_Toc382574162" w:history="1">
         <w:r>
           <w:rPr>
             <w:rStyle w:val="IndexLink"/>
@@ -2756,7 +2756,7 @@
           <w:t>Abnahmekriterien</w:t>
         </w:r>
       </w:hyperlink>
-      <w:hyperlink r:id="rId75" w:anchor="_Toc382574162" w:history="1">
+      <w:hyperlink r:id="rId74" w:anchor="_Toc382574162" w:history="1">
         <w:r>
           <w:rPr>
             <w:rStyle w:val="IndexLink"/>
@@ -2775,7 +2775,7 @@
           <w:lang w:val="en-US" w:eastAsia="en-US"/>
         </w:rPr>
       </w:pPr>
-      <w:hyperlink r:id="rId76" w:anchor="_Toc382574163" w:history="1">
+      <w:hyperlink r:id="rId75" w:anchor="_Toc382574163" w:history="1">
         <w:r>
           <w:rPr>
             <w:rStyle w:val="IndexLink"/>
@@ -2787,7 +2787,7 @@
           <w:t>9</w:t>
         </w:r>
       </w:hyperlink>
-      <w:hyperlink r:id="rId77" w:anchor="_Toc382574163" w:history="1">
+      <w:hyperlink r:id="rId76" w:anchor="_Toc382574163" w:history="1">
         <w:r>
           <w:rPr>
             <w:rStyle w:val="IndexLink"/>
@@ -2799,7 +2799,7 @@
           <w:tab/>
         </w:r>
       </w:hyperlink>
-      <w:hyperlink r:id="rId78" w:anchor="_Toc382574163" w:history="1">
+      <w:hyperlink r:id="rId77" w:anchor="_Toc382574163" w:history="1">
         <w:r>
           <w:rPr>
             <w:rStyle w:val="IndexLink"/>
@@ -2811,7 +2811,7 @@
           <w:t>Abkürzungsverzeichnis</w:t>
         </w:r>
       </w:hyperlink>
-      <w:hyperlink r:id="rId79" w:anchor="_Toc382574163" w:history="1">
+      <w:hyperlink r:id="rId78" w:anchor="_Toc382574163" w:history="1">
         <w:r>
           <w:rPr>
             <w:rStyle w:val="IndexLink"/>
@@ -2830,7 +2830,7 @@
           <w:lang w:val="en-US" w:eastAsia="en-US"/>
         </w:rPr>
       </w:pPr>
-      <w:hyperlink r:id="rId80" w:anchor="_Toc382574164" w:history="1">
+      <w:hyperlink r:id="rId79" w:anchor="_Toc382574164" w:history="1">
         <w:r>
           <w:rPr>
             <w:rStyle w:val="IndexLink"/>
@@ -2842,7 +2842,7 @@
           <w:t>10</w:t>
         </w:r>
       </w:hyperlink>
-      <w:hyperlink r:id="rId81" w:anchor="_Toc382574164" w:history="1">
+      <w:hyperlink r:id="rId80" w:anchor="_Toc382574164" w:history="1">
         <w:r>
           <w:rPr>
             <w:rStyle w:val="IndexLink"/>
@@ -2854,7 +2854,7 @@
           <w:tab/>
         </w:r>
       </w:hyperlink>
-      <w:hyperlink r:id="rId82" w:anchor="_Toc382574164" w:history="1">
+      <w:hyperlink r:id="rId81" w:anchor="_Toc382574164" w:history="1">
         <w:r>
           <w:rPr>
             <w:rStyle w:val="IndexLink"/>
@@ -2866,7 +2866,7 @@
           <w:t>Literaturverzeichnis</w:t>
         </w:r>
       </w:hyperlink>
-      <w:hyperlink r:id="rId83" w:anchor="_Toc382574164" w:history="1">
+      <w:hyperlink r:id="rId82" w:anchor="_Toc382574164" w:history="1">
         <w:r>
           <w:rPr>
             <w:rStyle w:val="IndexLink"/>
@@ -2885,7 +2885,7 @@
           <w:lang w:val="en-US" w:eastAsia="en-US"/>
         </w:rPr>
       </w:pPr>
-      <w:hyperlink r:id="rId84" w:anchor="_Toc382574165" w:history="1">
+      <w:hyperlink r:id="rId83" w:anchor="_Toc382574165" w:history="1">
         <w:r>
           <w:rPr>
             <w:rStyle w:val="IndexLink"/>
@@ -2897,7 +2897,7 @@
           <w:t>11</w:t>
         </w:r>
       </w:hyperlink>
-      <w:hyperlink r:id="rId85" w:anchor="_Toc382574165" w:history="1">
+      <w:hyperlink r:id="rId84" w:anchor="_Toc382574165" w:history="1">
         <w:r>
           <w:rPr>
             <w:rStyle w:val="IndexLink"/>
@@ -2909,7 +2909,7 @@
           <w:tab/>
         </w:r>
       </w:hyperlink>
-      <w:hyperlink r:id="rId86" w:anchor="_Toc382574165" w:history="1">
+      <w:hyperlink r:id="rId85" w:anchor="_Toc382574165" w:history="1">
         <w:r>
           <w:rPr>
             <w:rStyle w:val="IndexLink"/>
@@ -2921,7 +2921,7 @@
           <w:t>Abbildungsverzeichnis</w:t>
         </w:r>
       </w:hyperlink>
-      <w:hyperlink r:id="rId87" w:anchor="_Toc382574165" w:history="1">
+      <w:hyperlink r:id="rId86" w:anchor="_Toc382574165" w:history="1">
         <w:r>
           <w:rPr>
             <w:rStyle w:val="IndexLink"/>
@@ -3422,7 +3422,7 @@
                     </pic:cNvPicPr>
                   </pic:nvPicPr>
                   <pic:blipFill>
-                    <a:blip r:embed="rId88" cstate="print"/>
+                    <a:blip r:embed="rId87" cstate="print"/>
                     <a:stretch>
                       <a:fillRect/>
                     </a:stretch>
@@ -12183,8 +12183,6 @@
               </w:rPr>
               <w:t>der Farbe Rot</w:t>
             </w:r>
-            <w:bookmarkStart w:id="7" w:name="_GoBack"/>
-            <w:bookmarkEnd w:id="7"/>
             <w:r>
               <w:rPr>
                 <w:rFonts w:ascii="Times New Roman" w:hAnsi="Times New Roman"/>
@@ -17576,6 +17574,1144 @@
     </w:p>
     <w:p>
       <w:pPr>
+        <w:rPr>
+          <w:sz w:val="20"/>
+          <w:szCs w:val="20"/>
+          <w:lang w:val="de-DE"/>
+        </w:rPr>
+      </w:pPr>
+    </w:p>
+    <w:p>
+      <w:pPr>
+        <w:rPr>
+          <w:sz w:val="20"/>
+          <w:szCs w:val="20"/>
+          <w:lang w:val="de-DE"/>
+        </w:rPr>
+      </w:pPr>
+    </w:p>
+    <w:p>
+      <w:pPr>
+        <w:rPr>
+          <w:sz w:val="20"/>
+          <w:szCs w:val="20"/>
+          <w:lang w:val="de-DE"/>
+        </w:rPr>
+      </w:pPr>
+    </w:p>
+    <w:p>
+      <w:pPr>
+        <w:rPr>
+          <w:sz w:val="20"/>
+          <w:szCs w:val="20"/>
+          <w:lang w:val="de-DE"/>
+        </w:rPr>
+      </w:pPr>
+    </w:p>
+    <w:p>
+      <w:pPr>
+        <w:rPr>
+          <w:sz w:val="20"/>
+          <w:szCs w:val="20"/>
+          <w:lang w:val="de-DE"/>
+        </w:rPr>
+      </w:pPr>
+    </w:p>
+    <w:p>
+      <w:pPr>
+        <w:rPr>
+          <w:sz w:val="20"/>
+          <w:szCs w:val="20"/>
+          <w:lang w:val="de-DE"/>
+        </w:rPr>
+      </w:pPr>
+    </w:p>
+    <w:p>
+      <w:pPr>
+        <w:rPr>
+          <w:sz w:val="20"/>
+          <w:szCs w:val="20"/>
+          <w:lang w:val="de-DE"/>
+        </w:rPr>
+      </w:pPr>
+    </w:p>
+    <w:tbl>
+      <w:tblPr>
+        <w:tblW w:w="0" w:type="auto"/>
+        <w:jc w:val="center"/>
+        <w:tblBorders>
+          <w:top w:val="single" w:sz="4" w:space="0" w:color="auto"/>
+          <w:left w:val="single" w:sz="4" w:space="0" w:color="auto"/>
+          <w:bottom w:val="single" w:sz="4" w:space="0" w:color="auto"/>
+          <w:right w:val="single" w:sz="4" w:space="0" w:color="auto"/>
+        </w:tblBorders>
+        <w:tblLayout w:type="fixed"/>
+        <w:tblCellMar>
+          <w:left w:w="70" w:type="dxa"/>
+          <w:right w:w="70" w:type="dxa"/>
+        </w:tblCellMar>
+        <w:tblLook w:val="0000" w:firstRow="0" w:lastRow="0" w:firstColumn="0" w:lastColumn="0" w:noHBand="0" w:noVBand="0"/>
+      </w:tblPr>
+      <w:tblGrid>
+        <w:gridCol w:w="496"/>
+        <w:gridCol w:w="850"/>
+        <w:gridCol w:w="7866"/>
+      </w:tblGrid>
+      <w:tr>
+        <w:trPr>
+          <w:jc w:val="center"/>
+        </w:trPr>
+        <w:tc>
+          <w:tcPr>
+            <w:tcW w:w="9212" w:type="dxa"/>
+            <w:gridSpan w:val="3"/>
+            <w:tcBorders>
+              <w:top w:val="single" w:sz="4" w:space="0" w:color="auto"/>
+              <w:bottom w:val="single" w:sz="4" w:space="0" w:color="auto"/>
+            </w:tcBorders>
+          </w:tcPr>
+          <w:p>
+            <w:pPr>
+              <w:tabs>
+                <w:tab w:val="left" w:pos="3376"/>
+                <w:tab w:val="center" w:pos="4536"/>
+              </w:tabs>
+              <w:autoSpaceDE w:val="0"/>
+              <w:autoSpaceDN w:val="0"/>
+              <w:adjustRightInd w:val="0"/>
+              <w:jc w:val="center"/>
+              <w:rPr>
+                <w:rFonts w:ascii="Arial" w:hAnsi="Arial" w:cs="Arial"/>
+                <w:b/>
+                <w:bCs/>
+                <w:color w:val="000000"/>
+                <w:sz w:val="20"/>
+                <w:szCs w:val="20"/>
+                <w:lang w:val="de-DE"/>
+              </w:rPr>
+            </w:pPr>
+            <w:r>
+              <w:rPr>
+                <w:rFonts w:ascii="Arial" w:hAnsi="Arial" w:cs="Arial"/>
+                <w:b/>
+                <w:bCs/>
+                <w:color w:val="000000"/>
+                <w:sz w:val="20"/>
+                <w:szCs w:val="20"/>
+                <w:lang w:val="de-DE"/>
+              </w:rPr>
+              <w:lastRenderedPageBreak/>
+              <w:t>Szenarios parametrieren</w:t>
+            </w:r>
+          </w:p>
+        </w:tc>
+      </w:tr>
+      <w:tr>
+        <w:trPr>
+          <w:jc w:val="center"/>
+        </w:trPr>
+        <w:tc>
+          <w:tcPr>
+            <w:tcW w:w="1346" w:type="dxa"/>
+            <w:gridSpan w:val="2"/>
+            <w:tcBorders>
+              <w:top w:val="single" w:sz="4" w:space="0" w:color="auto"/>
+              <w:bottom w:val="single" w:sz="4" w:space="0" w:color="auto"/>
+              <w:right w:val="single" w:sz="4" w:space="0" w:color="auto"/>
+            </w:tcBorders>
+            <w:shd w:val="clear" w:color="auto" w:fill="D9D9D9"/>
+          </w:tcPr>
+          <w:p>
+            <w:pPr>
+              <w:autoSpaceDE w:val="0"/>
+              <w:autoSpaceDN w:val="0"/>
+              <w:adjustRightInd w:val="0"/>
+              <w:jc w:val="both"/>
+              <w:rPr>
+                <w:rFonts w:ascii="Arial" w:hAnsi="Arial" w:cs="Arial"/>
+                <w:b/>
+                <w:bCs/>
+                <w:color w:val="000000"/>
+                <w:sz w:val="20"/>
+                <w:szCs w:val="20"/>
+                <w:lang w:val="de-DE"/>
+              </w:rPr>
+            </w:pPr>
+            <w:r>
+              <w:rPr>
+                <w:rFonts w:ascii="Arial" w:hAnsi="Arial" w:cs="Arial"/>
+                <w:b/>
+                <w:bCs/>
+                <w:color w:val="000000"/>
+                <w:sz w:val="20"/>
+                <w:szCs w:val="20"/>
+                <w:lang w:val="de-DE"/>
+              </w:rPr>
+              <w:t>Kennung</w:t>
+            </w:r>
+          </w:p>
+        </w:tc>
+        <w:tc>
+          <w:tcPr>
+            <w:tcW w:w="7866" w:type="dxa"/>
+            <w:tcBorders>
+              <w:top w:val="single" w:sz="4" w:space="0" w:color="auto"/>
+              <w:left w:val="single" w:sz="4" w:space="0" w:color="auto"/>
+              <w:bottom w:val="single" w:sz="4" w:space="0" w:color="auto"/>
+            </w:tcBorders>
+          </w:tcPr>
+          <w:p>
+            <w:pPr>
+              <w:autoSpaceDE w:val="0"/>
+              <w:autoSpaceDN w:val="0"/>
+              <w:adjustRightInd w:val="0"/>
+              <w:jc w:val="both"/>
+              <w:rPr>
+                <w:rFonts w:ascii="Times New Roman" w:hAnsi="Times New Roman"/>
+                <w:color w:val="000000"/>
+                <w:sz w:val="20"/>
+                <w:szCs w:val="20"/>
+                <w:lang w:val="de-DE"/>
+              </w:rPr>
+            </w:pPr>
+            <w:r>
+              <w:rPr>
+                <w:rFonts w:ascii="Times New Roman" w:hAnsi="Times New Roman"/>
+                <w:color w:val="000000"/>
+                <w:sz w:val="20"/>
+                <w:szCs w:val="20"/>
+                <w:lang w:val="de-DE"/>
+              </w:rPr>
+              <w:t>UC-10</w:t>
+            </w:r>
+          </w:p>
+        </w:tc>
+      </w:tr>
+      <w:tr>
+        <w:trPr>
+          <w:jc w:val="center"/>
+        </w:trPr>
+        <w:tc>
+          <w:tcPr>
+            <w:tcW w:w="1346" w:type="dxa"/>
+            <w:gridSpan w:val="2"/>
+            <w:tcBorders>
+              <w:top w:val="single" w:sz="4" w:space="0" w:color="auto"/>
+              <w:bottom w:val="single" w:sz="4" w:space="0" w:color="auto"/>
+              <w:right w:val="single" w:sz="4" w:space="0" w:color="auto"/>
+            </w:tcBorders>
+            <w:shd w:val="clear" w:color="auto" w:fill="D9D9D9"/>
+          </w:tcPr>
+          <w:p>
+            <w:pPr>
+              <w:autoSpaceDE w:val="0"/>
+              <w:autoSpaceDN w:val="0"/>
+              <w:adjustRightInd w:val="0"/>
+              <w:jc w:val="both"/>
+              <w:rPr>
+                <w:rFonts w:ascii="Arial" w:hAnsi="Arial" w:cs="Arial"/>
+                <w:b/>
+                <w:bCs/>
+                <w:color w:val="000000"/>
+                <w:sz w:val="20"/>
+                <w:szCs w:val="20"/>
+                <w:lang w:val="de-DE"/>
+              </w:rPr>
+            </w:pPr>
+            <w:r>
+              <w:rPr>
+                <w:rFonts w:ascii="Arial" w:hAnsi="Arial" w:cs="Arial"/>
+                <w:b/>
+                <w:bCs/>
+                <w:color w:val="000000"/>
+                <w:sz w:val="20"/>
+                <w:szCs w:val="20"/>
+                <w:lang w:val="de-DE"/>
+              </w:rPr>
+              <w:t>Priorität</w:t>
+            </w:r>
+          </w:p>
+        </w:tc>
+        <w:tc>
+          <w:tcPr>
+            <w:tcW w:w="7866" w:type="dxa"/>
+            <w:tcBorders>
+              <w:top w:val="single" w:sz="4" w:space="0" w:color="auto"/>
+              <w:left w:val="single" w:sz="4" w:space="0" w:color="auto"/>
+              <w:bottom w:val="single" w:sz="4" w:space="0" w:color="auto"/>
+            </w:tcBorders>
+          </w:tcPr>
+          <w:p>
+            <w:pPr>
+              <w:autoSpaceDE w:val="0"/>
+              <w:autoSpaceDN w:val="0"/>
+              <w:adjustRightInd w:val="0"/>
+              <w:jc w:val="both"/>
+              <w:rPr>
+                <w:rFonts w:ascii="Times New Roman" w:hAnsi="Times New Roman"/>
+                <w:color w:val="000000"/>
+                <w:sz w:val="20"/>
+                <w:szCs w:val="20"/>
+                <w:lang w:val="de-DE"/>
+              </w:rPr>
+            </w:pPr>
+            <w:r>
+              <w:rPr>
+                <w:rFonts w:ascii="Times New Roman" w:hAnsi="Times New Roman"/>
+                <w:color w:val="000000"/>
+                <w:sz w:val="20"/>
+                <w:szCs w:val="20"/>
+                <w:lang w:val="de-DE"/>
+              </w:rPr>
+              <w:t>Mittel</w:t>
+            </w:r>
+          </w:p>
+        </w:tc>
+      </w:tr>
+      <w:tr>
+        <w:trPr>
+          <w:jc w:val="center"/>
+        </w:trPr>
+        <w:tc>
+          <w:tcPr>
+            <w:tcW w:w="9212" w:type="dxa"/>
+            <w:gridSpan w:val="3"/>
+            <w:tcBorders>
+              <w:top w:val="single" w:sz="4" w:space="0" w:color="auto"/>
+              <w:bottom w:val="single" w:sz="4" w:space="0" w:color="auto"/>
+            </w:tcBorders>
+            <w:shd w:val="clear" w:color="auto" w:fill="D9D9D9"/>
+          </w:tcPr>
+          <w:p>
+            <w:pPr>
+              <w:autoSpaceDE w:val="0"/>
+              <w:autoSpaceDN w:val="0"/>
+              <w:adjustRightInd w:val="0"/>
+              <w:jc w:val="both"/>
+              <w:rPr>
+                <w:rFonts w:ascii="Arial" w:hAnsi="Arial" w:cs="Arial"/>
+                <w:b/>
+                <w:bCs/>
+                <w:color w:val="000000"/>
+                <w:sz w:val="20"/>
+                <w:szCs w:val="20"/>
+                <w:lang w:val="de-DE"/>
+              </w:rPr>
+            </w:pPr>
+            <w:r>
+              <w:rPr>
+                <w:rFonts w:ascii="Arial" w:hAnsi="Arial" w:cs="Arial"/>
+                <w:b/>
+                <w:bCs/>
+                <w:color w:val="000000"/>
+                <w:sz w:val="20"/>
+                <w:szCs w:val="20"/>
+                <w:lang w:val="de-DE"/>
+              </w:rPr>
+              <w:t>Kurzbeschreibung:</w:t>
+            </w:r>
+          </w:p>
+        </w:tc>
+      </w:tr>
+      <w:tr>
+        <w:trPr>
+          <w:jc w:val="center"/>
+        </w:trPr>
+        <w:tc>
+          <w:tcPr>
+            <w:tcW w:w="9212" w:type="dxa"/>
+            <w:gridSpan w:val="3"/>
+            <w:tcBorders>
+              <w:top w:val="single" w:sz="4" w:space="0" w:color="auto"/>
+              <w:bottom w:val="single" w:sz="4" w:space="0" w:color="auto"/>
+            </w:tcBorders>
+          </w:tcPr>
+          <w:p>
+            <w:pPr>
+              <w:autoSpaceDE w:val="0"/>
+              <w:autoSpaceDN w:val="0"/>
+              <w:adjustRightInd w:val="0"/>
+              <w:jc w:val="both"/>
+              <w:rPr>
+                <w:rFonts w:ascii="Times New Roman" w:hAnsi="Times New Roman"/>
+                <w:color w:val="000000"/>
+                <w:sz w:val="20"/>
+                <w:szCs w:val="20"/>
+                <w:lang w:val="de-DE"/>
+              </w:rPr>
+            </w:pPr>
+            <w:r>
+              <w:rPr>
+                <w:rFonts w:ascii="Times New Roman" w:hAnsi="Times New Roman"/>
+                <w:color w:val="000000"/>
+                <w:sz w:val="20"/>
+                <w:szCs w:val="20"/>
+                <w:lang w:val="de-DE"/>
+              </w:rPr>
+              <w:t>Über den Szenario-Tab können die Parameter für die Szenario-Erstellung modifiziert werden. Dabei kann man folgendes festlegen:</w:t>
+            </w:r>
+          </w:p>
+          <w:p>
+            <w:pPr>
+              <w:pStyle w:val="Listenabsatz"/>
+              <w:numPr>
+                <w:ilvl w:val="0"/>
+                <w:numId w:val="37"/>
+              </w:numPr>
+              <w:autoSpaceDE w:val="0"/>
+              <w:autoSpaceDN w:val="0"/>
+              <w:adjustRightInd w:val="0"/>
+              <w:rPr>
+                <w:rFonts w:ascii="Times New Roman" w:hAnsi="Times New Roman"/>
+                <w:color w:val="000000"/>
+                <w:sz w:val="20"/>
+                <w:szCs w:val="20"/>
+              </w:rPr>
+            </w:pPr>
+            <w:r>
+              <w:rPr>
+                <w:rFonts w:ascii="Times New Roman" w:hAnsi="Times New Roman"/>
+                <w:color w:val="000000"/>
+                <w:sz w:val="20"/>
+                <w:szCs w:val="20"/>
+              </w:rPr>
+              <w:t>Wie viele Varianten pro Szenario maximal durchlaufen werden sollen</w:t>
+            </w:r>
+          </w:p>
+          <w:p>
+            <w:pPr>
+              <w:pStyle w:val="Listenabsatz"/>
+              <w:numPr>
+                <w:ilvl w:val="0"/>
+                <w:numId w:val="37"/>
+              </w:numPr>
+              <w:autoSpaceDE w:val="0"/>
+              <w:autoSpaceDN w:val="0"/>
+              <w:adjustRightInd w:val="0"/>
+              <w:rPr>
+                <w:rFonts w:ascii="Times New Roman" w:hAnsi="Times New Roman"/>
+                <w:color w:val="000000"/>
+                <w:sz w:val="20"/>
+                <w:szCs w:val="20"/>
+              </w:rPr>
+            </w:pPr>
+            <w:r>
+              <w:rPr>
+                <w:rFonts w:ascii="Times New Roman" w:hAnsi="Times New Roman"/>
+                <w:color w:val="000000"/>
+                <w:sz w:val="20"/>
+                <w:szCs w:val="20"/>
+              </w:rPr>
+              <w:t>Wie oft eine Schleife in den Szenarien durchlaufen werden soll</w:t>
+            </w:r>
+          </w:p>
+        </w:tc>
+      </w:tr>
+      <w:tr>
+        <w:trPr>
+          <w:jc w:val="center"/>
+        </w:trPr>
+        <w:tc>
+          <w:tcPr>
+            <w:tcW w:w="9212" w:type="dxa"/>
+            <w:gridSpan w:val="3"/>
+            <w:tcBorders>
+              <w:top w:val="single" w:sz="4" w:space="0" w:color="auto"/>
+              <w:bottom w:val="single" w:sz="4" w:space="0" w:color="auto"/>
+            </w:tcBorders>
+            <w:shd w:val="clear" w:color="auto" w:fill="D9D9D9"/>
+          </w:tcPr>
+          <w:p>
+            <w:pPr>
+              <w:autoSpaceDE w:val="0"/>
+              <w:autoSpaceDN w:val="0"/>
+              <w:adjustRightInd w:val="0"/>
+              <w:jc w:val="both"/>
+              <w:rPr>
+                <w:rFonts w:ascii="Arial" w:hAnsi="Arial" w:cs="Arial"/>
+                <w:b/>
+                <w:bCs/>
+                <w:color w:val="000000"/>
+                <w:sz w:val="20"/>
+                <w:szCs w:val="20"/>
+                <w:lang w:val="de-DE"/>
+              </w:rPr>
+            </w:pPr>
+            <w:r>
+              <w:rPr>
+                <w:rFonts w:ascii="Arial" w:hAnsi="Arial" w:cs="Arial"/>
+                <w:b/>
+                <w:bCs/>
+                <w:color w:val="000000"/>
+                <w:sz w:val="20"/>
+                <w:szCs w:val="20"/>
+                <w:lang w:val="de-DE"/>
+              </w:rPr>
+              <w:t>Vorbedingung(en):</w:t>
+            </w:r>
+          </w:p>
+        </w:tc>
+      </w:tr>
+      <w:tr>
+        <w:trPr>
+          <w:jc w:val="center"/>
+        </w:trPr>
+        <w:tc>
+          <w:tcPr>
+            <w:tcW w:w="9212" w:type="dxa"/>
+            <w:gridSpan w:val="3"/>
+            <w:tcBorders>
+              <w:top w:val="single" w:sz="4" w:space="0" w:color="auto"/>
+              <w:bottom w:val="single" w:sz="4" w:space="0" w:color="auto"/>
+            </w:tcBorders>
+          </w:tcPr>
+          <w:p>
+            <w:pPr>
+              <w:autoSpaceDE w:val="0"/>
+              <w:autoSpaceDN w:val="0"/>
+              <w:adjustRightInd w:val="0"/>
+              <w:jc w:val="both"/>
+              <w:rPr>
+                <w:rFonts w:ascii="Times New Roman" w:hAnsi="Times New Roman"/>
+                <w:color w:val="000000"/>
+                <w:sz w:val="20"/>
+                <w:szCs w:val="20"/>
+                <w:lang w:val="de-DE"/>
+              </w:rPr>
+            </w:pPr>
+            <w:r>
+              <w:rPr>
+                <w:rFonts w:ascii="Times New Roman" w:hAnsi="Times New Roman"/>
+                <w:color w:val="000000"/>
+                <w:sz w:val="20"/>
+                <w:szCs w:val="20"/>
+                <w:lang w:val="de-DE"/>
+              </w:rPr>
+              <w:t>Mindestens ein Use</w:t>
+            </w:r>
+            <w:r>
+              <w:rPr>
+                <w:rFonts w:ascii="Times New Roman" w:hAnsi="Times New Roman"/>
+                <w:color w:val="000000"/>
+                <w:sz w:val="20"/>
+                <w:szCs w:val="20"/>
+                <w:lang w:val="de-DE"/>
+              </w:rPr>
+              <w:t>-</w:t>
+            </w:r>
+            <w:r>
+              <w:rPr>
+                <w:rFonts w:ascii="Times New Roman" w:hAnsi="Times New Roman"/>
+                <w:color w:val="000000"/>
+                <w:sz w:val="20"/>
+                <w:szCs w:val="20"/>
+                <w:lang w:val="de-DE"/>
+              </w:rPr>
+              <w:t xml:space="preserve"> Case </w:t>
+            </w:r>
+            <w:r>
+              <w:rPr>
+                <w:rFonts w:ascii="Times New Roman" w:hAnsi="Times New Roman"/>
+                <w:color w:val="000000"/>
+                <w:sz w:val="20"/>
+                <w:szCs w:val="20"/>
+                <w:lang w:val="de-DE"/>
+              </w:rPr>
+              <w:t>muss selektiert sein.</w:t>
+            </w:r>
+          </w:p>
+        </w:tc>
+      </w:tr>
+      <w:tr>
+        <w:trPr>
+          <w:jc w:val="center"/>
+        </w:trPr>
+        <w:tc>
+          <w:tcPr>
+            <w:tcW w:w="9212" w:type="dxa"/>
+            <w:gridSpan w:val="3"/>
+            <w:tcBorders>
+              <w:top w:val="single" w:sz="4" w:space="0" w:color="auto"/>
+              <w:bottom w:val="single" w:sz="4" w:space="0" w:color="auto"/>
+            </w:tcBorders>
+            <w:shd w:val="clear" w:color="auto" w:fill="D9D9D9"/>
+          </w:tcPr>
+          <w:p>
+            <w:pPr>
+              <w:autoSpaceDE w:val="0"/>
+              <w:autoSpaceDN w:val="0"/>
+              <w:adjustRightInd w:val="0"/>
+              <w:jc w:val="both"/>
+              <w:rPr>
+                <w:rFonts w:ascii="Arial" w:hAnsi="Arial" w:cs="Arial"/>
+                <w:b/>
+                <w:bCs/>
+                <w:color w:val="000000"/>
+                <w:sz w:val="20"/>
+                <w:szCs w:val="20"/>
+                <w:lang w:val="de-DE"/>
+              </w:rPr>
+            </w:pPr>
+            <w:r>
+              <w:rPr>
+                <w:rFonts w:ascii="Arial" w:hAnsi="Arial" w:cs="Arial"/>
+                <w:b/>
+                <w:bCs/>
+                <w:color w:val="000000"/>
+                <w:sz w:val="20"/>
+                <w:szCs w:val="20"/>
+                <w:lang w:val="de-DE"/>
+              </w:rPr>
+              <w:t>Nachbedingung(en):</w:t>
+            </w:r>
+          </w:p>
+        </w:tc>
+      </w:tr>
+      <w:tr>
+        <w:trPr>
+          <w:jc w:val="center"/>
+        </w:trPr>
+        <w:tc>
+          <w:tcPr>
+            <w:tcW w:w="9212" w:type="dxa"/>
+            <w:gridSpan w:val="3"/>
+            <w:tcBorders>
+              <w:top w:val="single" w:sz="4" w:space="0" w:color="auto"/>
+              <w:bottom w:val="single" w:sz="4" w:space="0" w:color="auto"/>
+            </w:tcBorders>
+          </w:tcPr>
+          <w:p>
+            <w:pPr>
+              <w:autoSpaceDE w:val="0"/>
+              <w:autoSpaceDN w:val="0"/>
+              <w:adjustRightInd w:val="0"/>
+              <w:jc w:val="both"/>
+              <w:rPr>
+                <w:rFonts w:ascii="Times New Roman" w:hAnsi="Times New Roman"/>
+                <w:color w:val="000000"/>
+                <w:sz w:val="20"/>
+                <w:szCs w:val="20"/>
+                <w:lang w:val="de-DE"/>
+              </w:rPr>
+            </w:pPr>
+            <w:r>
+              <w:rPr>
+                <w:rFonts w:ascii="Times New Roman" w:hAnsi="Times New Roman"/>
+                <w:color w:val="000000"/>
+                <w:sz w:val="20"/>
+                <w:szCs w:val="20"/>
+                <w:lang w:val="de-DE"/>
+              </w:rPr>
+              <w:t>Die Szenarios des Use-Cases wurden neu berechnet.</w:t>
+            </w:r>
+          </w:p>
+        </w:tc>
+      </w:tr>
+      <w:tr>
+        <w:trPr>
+          <w:jc w:val="center"/>
+        </w:trPr>
+        <w:tc>
+          <w:tcPr>
+            <w:tcW w:w="9212" w:type="dxa"/>
+            <w:gridSpan w:val="3"/>
+            <w:tcBorders>
+              <w:top w:val="single" w:sz="4" w:space="0" w:color="auto"/>
+              <w:bottom w:val="single" w:sz="4" w:space="0" w:color="auto"/>
+            </w:tcBorders>
+            <w:shd w:val="clear" w:color="auto" w:fill="D9D9D9"/>
+          </w:tcPr>
+          <w:p>
+            <w:pPr>
+              <w:autoSpaceDE w:val="0"/>
+              <w:autoSpaceDN w:val="0"/>
+              <w:adjustRightInd w:val="0"/>
+              <w:jc w:val="both"/>
+              <w:rPr>
+                <w:rFonts w:ascii="Arial" w:hAnsi="Arial" w:cs="Arial"/>
+                <w:b/>
+                <w:bCs/>
+                <w:color w:val="000000"/>
+                <w:sz w:val="20"/>
+                <w:szCs w:val="20"/>
+                <w:lang w:val="de-DE"/>
+              </w:rPr>
+            </w:pPr>
+            <w:r>
+              <w:rPr>
+                <w:rFonts w:ascii="Arial" w:hAnsi="Arial" w:cs="Arial"/>
+                <w:b/>
+                <w:bCs/>
+                <w:color w:val="000000"/>
+                <w:sz w:val="20"/>
+                <w:szCs w:val="20"/>
+                <w:lang w:val="de-DE"/>
+              </w:rPr>
+              <w:t>Normaler Ablauf:</w:t>
+            </w:r>
+          </w:p>
+        </w:tc>
+      </w:tr>
+      <w:tr>
+        <w:trPr>
+          <w:jc w:val="center"/>
+        </w:trPr>
+        <w:tc>
+          <w:tcPr>
+            <w:tcW w:w="496" w:type="dxa"/>
+            <w:tcBorders>
+              <w:top w:val="single" w:sz="4" w:space="0" w:color="auto"/>
+              <w:bottom w:val="single" w:sz="4" w:space="0" w:color="auto"/>
+              <w:right w:val="single" w:sz="4" w:space="0" w:color="auto"/>
+            </w:tcBorders>
+            <w:shd w:val="clear" w:color="auto" w:fill="D9D9D9"/>
+          </w:tcPr>
+          <w:p>
+            <w:pPr>
+              <w:autoSpaceDE w:val="0"/>
+              <w:autoSpaceDN w:val="0"/>
+              <w:adjustRightInd w:val="0"/>
+              <w:spacing w:before="120"/>
+              <w:jc w:val="both"/>
+              <w:rPr>
+                <w:rFonts w:ascii="Times New Roman" w:hAnsi="Times New Roman"/>
+                <w:color w:val="000000"/>
+                <w:sz w:val="20"/>
+                <w:szCs w:val="20"/>
+                <w:lang w:val="de-DE"/>
+              </w:rPr>
+            </w:pPr>
+          </w:p>
+        </w:tc>
+        <w:tc>
+          <w:tcPr>
+            <w:tcW w:w="8716" w:type="dxa"/>
+            <w:gridSpan w:val="2"/>
+            <w:tcBorders>
+              <w:top w:val="single" w:sz="4" w:space="0" w:color="auto"/>
+              <w:left w:val="single" w:sz="4" w:space="0" w:color="auto"/>
+              <w:bottom w:val="single" w:sz="4" w:space="0" w:color="auto"/>
+            </w:tcBorders>
+          </w:tcPr>
+          <w:p>
+            <w:pPr>
+              <w:pStyle w:val="Listenabsatz"/>
+              <w:numPr>
+                <w:ilvl w:val="0"/>
+                <w:numId w:val="38"/>
+              </w:numPr>
+              <w:suppressAutoHyphens w:val="0"/>
+              <w:autoSpaceDE w:val="0"/>
+              <w:autoSpaceDN w:val="0"/>
+              <w:adjustRightInd w:val="0"/>
+              <w:contextualSpacing/>
+              <w:rPr>
+                <w:rFonts w:ascii="Times New Roman" w:hAnsi="Times New Roman"/>
+                <w:color w:val="000000"/>
+                <w:sz w:val="20"/>
+                <w:szCs w:val="20"/>
+              </w:rPr>
+            </w:pPr>
+            <w:r>
+              <w:rPr>
+                <w:rFonts w:ascii="Times New Roman" w:hAnsi="Times New Roman"/>
+                <w:color w:val="000000"/>
+                <w:sz w:val="20"/>
+                <w:szCs w:val="20"/>
+              </w:rPr>
+              <w:t xml:space="preserve">Dieser Anwendungsfall beginnt, sobald der User </w:t>
+            </w:r>
+            <w:r>
+              <w:rPr>
+                <w:rFonts w:ascii="Times New Roman" w:hAnsi="Times New Roman"/>
+                <w:color w:val="000000"/>
+                <w:sz w:val="20"/>
+                <w:szCs w:val="20"/>
+              </w:rPr>
+              <w:t>einen der Szenario-Parameter im Szenario-Tab ändert</w:t>
+            </w:r>
+          </w:p>
+          <w:p>
+            <w:pPr>
+              <w:pStyle w:val="Listenabsatz"/>
+              <w:numPr>
+                <w:ilvl w:val="0"/>
+                <w:numId w:val="38"/>
+              </w:numPr>
+              <w:suppressAutoHyphens w:val="0"/>
+              <w:autoSpaceDE w:val="0"/>
+              <w:autoSpaceDN w:val="0"/>
+              <w:adjustRightInd w:val="0"/>
+              <w:contextualSpacing/>
+              <w:rPr>
+                <w:rFonts w:ascii="Times New Roman" w:hAnsi="Times New Roman"/>
+                <w:color w:val="000000"/>
+                <w:sz w:val="20"/>
+                <w:szCs w:val="20"/>
+              </w:rPr>
+            </w:pPr>
+            <w:r>
+              <w:rPr>
+                <w:rFonts w:ascii="Times New Roman" w:hAnsi="Times New Roman"/>
+                <w:color w:val="000000"/>
+                <w:sz w:val="20"/>
+                <w:szCs w:val="20"/>
+              </w:rPr>
+              <w:t>Das System berechnet die Szenarien neu. Gegebenenfalls ändert sich die Anzahl der insgesamt vorhanden Szenarien für den selektierten Use-Case</w:t>
+            </w:r>
+          </w:p>
+          <w:p>
+            <w:pPr>
+              <w:pStyle w:val="Listenabsatz"/>
+              <w:numPr>
+                <w:ilvl w:val="0"/>
+                <w:numId w:val="38"/>
+              </w:numPr>
+              <w:suppressAutoHyphens w:val="0"/>
+              <w:autoSpaceDE w:val="0"/>
+              <w:autoSpaceDN w:val="0"/>
+              <w:adjustRightInd w:val="0"/>
+              <w:contextualSpacing/>
+              <w:rPr>
+                <w:rFonts w:ascii="Times New Roman" w:hAnsi="Times New Roman"/>
+                <w:color w:val="000000"/>
+                <w:sz w:val="20"/>
+                <w:szCs w:val="20"/>
+              </w:rPr>
+            </w:pPr>
+            <w:r>
+              <w:rPr>
+                <w:rFonts w:ascii="Times New Roman" w:hAnsi="Times New Roman"/>
+                <w:color w:val="000000"/>
+                <w:sz w:val="20"/>
+                <w:szCs w:val="20"/>
+              </w:rPr>
+              <w:t>Sobald die Szenarien neu berechnet wurden, endet der Use-Case</w:t>
+            </w:r>
+            <w:bookmarkStart w:id="7" w:name="_GoBack"/>
+            <w:bookmarkEnd w:id="7"/>
+          </w:p>
+        </w:tc>
+      </w:tr>
+      <w:tr>
+        <w:trPr>
+          <w:jc w:val="center"/>
+        </w:trPr>
+        <w:tc>
+          <w:tcPr>
+            <w:tcW w:w="9212" w:type="dxa"/>
+            <w:gridSpan w:val="3"/>
+            <w:tcBorders>
+              <w:top w:val="single" w:sz="4" w:space="0" w:color="auto"/>
+              <w:bottom w:val="single" w:sz="4" w:space="0" w:color="auto"/>
+            </w:tcBorders>
+            <w:shd w:val="clear" w:color="auto" w:fill="D9D9D9"/>
+          </w:tcPr>
+          <w:p>
+            <w:pPr>
+              <w:autoSpaceDE w:val="0"/>
+              <w:autoSpaceDN w:val="0"/>
+              <w:adjustRightInd w:val="0"/>
+              <w:jc w:val="both"/>
+              <w:rPr>
+                <w:rFonts w:ascii="Arial" w:hAnsi="Arial" w:cs="Arial"/>
+                <w:b/>
+                <w:bCs/>
+                <w:color w:val="000000"/>
+                <w:sz w:val="20"/>
+                <w:szCs w:val="20"/>
+                <w:lang w:val="de-DE"/>
+              </w:rPr>
+            </w:pPr>
+            <w:r>
+              <w:rPr>
+                <w:rFonts w:ascii="Arial" w:hAnsi="Arial" w:cs="Arial"/>
+                <w:b/>
+                <w:bCs/>
+                <w:color w:val="000000"/>
+                <w:sz w:val="20"/>
+                <w:szCs w:val="20"/>
+                <w:lang w:val="de-DE"/>
+              </w:rPr>
+              <w:t>Ablauf-Varianten:</w:t>
+            </w:r>
+          </w:p>
+        </w:tc>
+      </w:tr>
+      <w:tr>
+        <w:trPr>
+          <w:jc w:val="center"/>
+        </w:trPr>
+        <w:tc>
+          <w:tcPr>
+            <w:tcW w:w="496" w:type="dxa"/>
+            <w:tcBorders>
+              <w:top w:val="single" w:sz="4" w:space="0" w:color="auto"/>
+              <w:bottom w:val="single" w:sz="4" w:space="0" w:color="auto"/>
+              <w:right w:val="single" w:sz="4" w:space="0" w:color="auto"/>
+            </w:tcBorders>
+          </w:tcPr>
+          <w:p>
+            <w:pPr>
+              <w:autoSpaceDE w:val="0"/>
+              <w:autoSpaceDN w:val="0"/>
+              <w:adjustRightInd w:val="0"/>
+              <w:jc w:val="both"/>
+              <w:rPr>
+                <w:rFonts w:ascii="Arial" w:hAnsi="Arial" w:cs="Arial"/>
+                <w:color w:val="000000"/>
+                <w:sz w:val="20"/>
+                <w:szCs w:val="20"/>
+                <w:lang w:val="de-DE"/>
+              </w:rPr>
+            </w:pPr>
+          </w:p>
+        </w:tc>
+        <w:tc>
+          <w:tcPr>
+            <w:tcW w:w="8716" w:type="dxa"/>
+            <w:gridSpan w:val="2"/>
+            <w:tcBorders>
+              <w:top w:val="single" w:sz="4" w:space="0" w:color="auto"/>
+              <w:left w:val="single" w:sz="4" w:space="0" w:color="auto"/>
+              <w:bottom w:val="single" w:sz="4" w:space="0" w:color="auto"/>
+            </w:tcBorders>
+          </w:tcPr>
+          <w:p>
+            <w:pPr>
+              <w:autoSpaceDE w:val="0"/>
+              <w:autoSpaceDN w:val="0"/>
+              <w:adjustRightInd w:val="0"/>
+              <w:jc w:val="both"/>
+              <w:rPr>
+                <w:rFonts w:ascii="Arial" w:hAnsi="Arial" w:cs="Arial"/>
+                <w:color w:val="000000"/>
+                <w:sz w:val="20"/>
+                <w:szCs w:val="20"/>
+                <w:lang w:val="de-DE"/>
+              </w:rPr>
+            </w:pPr>
+          </w:p>
+        </w:tc>
+      </w:tr>
+      <w:tr>
+        <w:trPr>
+          <w:jc w:val="center"/>
+        </w:trPr>
+        <w:tc>
+          <w:tcPr>
+            <w:tcW w:w="496" w:type="dxa"/>
+            <w:tcBorders>
+              <w:top w:val="single" w:sz="4" w:space="0" w:color="auto"/>
+              <w:bottom w:val="single" w:sz="4" w:space="0" w:color="auto"/>
+              <w:right w:val="single" w:sz="4" w:space="0" w:color="auto"/>
+            </w:tcBorders>
+            <w:shd w:val="clear" w:color="auto" w:fill="D9D9D9" w:themeFill="background1" w:themeFillShade="D9"/>
+          </w:tcPr>
+          <w:p>
+            <w:pPr>
+              <w:autoSpaceDE w:val="0"/>
+              <w:autoSpaceDN w:val="0"/>
+              <w:adjustRightInd w:val="0"/>
+              <w:jc w:val="both"/>
+              <w:rPr>
+                <w:rFonts w:ascii="Arial" w:hAnsi="Arial" w:cs="Arial"/>
+                <w:color w:val="000000"/>
+                <w:sz w:val="20"/>
+                <w:szCs w:val="20"/>
+                <w:lang w:val="de-DE"/>
+              </w:rPr>
+            </w:pPr>
+          </w:p>
+        </w:tc>
+        <w:tc>
+          <w:tcPr>
+            <w:tcW w:w="8716" w:type="dxa"/>
+            <w:gridSpan w:val="2"/>
+            <w:tcBorders>
+              <w:top w:val="single" w:sz="4" w:space="0" w:color="auto"/>
+              <w:left w:val="single" w:sz="4" w:space="0" w:color="auto"/>
+              <w:bottom w:val="single" w:sz="4" w:space="0" w:color="auto"/>
+            </w:tcBorders>
+          </w:tcPr>
+          <w:p>
+            <w:pPr>
+              <w:pStyle w:val="Listenabsatz"/>
+              <w:autoSpaceDE w:val="0"/>
+              <w:autoSpaceDN w:val="0"/>
+              <w:adjustRightInd w:val="0"/>
+              <w:ind w:left="360"/>
+              <w:rPr>
+                <w:color w:val="000000"/>
+                <w:sz w:val="20"/>
+                <w:szCs w:val="20"/>
+              </w:rPr>
+            </w:pPr>
+          </w:p>
+        </w:tc>
+      </w:tr>
+      <w:tr>
+        <w:trPr>
+          <w:jc w:val="center"/>
+        </w:trPr>
+        <w:tc>
+          <w:tcPr>
+            <w:tcW w:w="9212" w:type="dxa"/>
+            <w:gridSpan w:val="3"/>
+            <w:tcBorders>
+              <w:top w:val="single" w:sz="4" w:space="0" w:color="auto"/>
+              <w:bottom w:val="single" w:sz="4" w:space="0" w:color="auto"/>
+            </w:tcBorders>
+            <w:shd w:val="clear" w:color="auto" w:fill="D9D9D9"/>
+          </w:tcPr>
+          <w:p>
+            <w:pPr>
+              <w:autoSpaceDE w:val="0"/>
+              <w:autoSpaceDN w:val="0"/>
+              <w:adjustRightInd w:val="0"/>
+              <w:jc w:val="both"/>
+              <w:rPr>
+                <w:rFonts w:ascii="Arial" w:hAnsi="Arial" w:cs="Arial"/>
+                <w:b/>
+                <w:bCs/>
+                <w:color w:val="000000"/>
+                <w:sz w:val="20"/>
+                <w:szCs w:val="20"/>
+                <w:lang w:val="de-DE"/>
+              </w:rPr>
+            </w:pPr>
+            <w:r>
+              <w:rPr>
+                <w:rFonts w:ascii="Arial" w:hAnsi="Arial" w:cs="Arial"/>
+                <w:b/>
+                <w:bCs/>
+                <w:color w:val="000000"/>
+                <w:sz w:val="20"/>
+                <w:szCs w:val="20"/>
+                <w:lang w:val="de-DE"/>
+              </w:rPr>
+              <w:t>Spezielle Anforderungen:</w:t>
+            </w:r>
+          </w:p>
+        </w:tc>
+      </w:tr>
+      <w:tr>
+        <w:trPr>
+          <w:jc w:val="center"/>
+        </w:trPr>
+        <w:tc>
+          <w:tcPr>
+            <w:tcW w:w="9212" w:type="dxa"/>
+            <w:gridSpan w:val="3"/>
+            <w:tcBorders>
+              <w:top w:val="single" w:sz="4" w:space="0" w:color="auto"/>
+              <w:bottom w:val="single" w:sz="4" w:space="0" w:color="auto"/>
+            </w:tcBorders>
+          </w:tcPr>
+          <w:p>
+            <w:pPr>
+              <w:autoSpaceDE w:val="0"/>
+              <w:autoSpaceDN w:val="0"/>
+              <w:adjustRightInd w:val="0"/>
+              <w:jc w:val="both"/>
+              <w:rPr>
+                <w:rFonts w:ascii="Times New Roman" w:hAnsi="Times New Roman"/>
+                <w:color w:val="000000"/>
+                <w:sz w:val="20"/>
+                <w:szCs w:val="20"/>
+                <w:lang w:val="de-DE"/>
+              </w:rPr>
+            </w:pPr>
+          </w:p>
+        </w:tc>
+      </w:tr>
+      <w:tr>
+        <w:trPr>
+          <w:jc w:val="center"/>
+        </w:trPr>
+        <w:tc>
+          <w:tcPr>
+            <w:tcW w:w="9212" w:type="dxa"/>
+            <w:gridSpan w:val="3"/>
+            <w:tcBorders>
+              <w:top w:val="single" w:sz="4" w:space="0" w:color="auto"/>
+              <w:bottom w:val="single" w:sz="4" w:space="0" w:color="auto"/>
+            </w:tcBorders>
+            <w:shd w:val="clear" w:color="auto" w:fill="D9D9D9"/>
+          </w:tcPr>
+          <w:p>
+            <w:pPr>
+              <w:autoSpaceDE w:val="0"/>
+              <w:autoSpaceDN w:val="0"/>
+              <w:adjustRightInd w:val="0"/>
+              <w:jc w:val="both"/>
+              <w:rPr>
+                <w:rFonts w:ascii="Arial" w:hAnsi="Arial" w:cs="Arial"/>
+                <w:b/>
+                <w:bCs/>
+                <w:color w:val="000000"/>
+                <w:sz w:val="20"/>
+                <w:szCs w:val="20"/>
+                <w:lang w:val="de-DE"/>
+              </w:rPr>
+            </w:pPr>
+            <w:r>
+              <w:rPr>
+                <w:rFonts w:ascii="Arial" w:hAnsi="Arial" w:cs="Arial"/>
+                <w:b/>
+                <w:bCs/>
+                <w:color w:val="000000"/>
+                <w:sz w:val="20"/>
+                <w:szCs w:val="20"/>
+                <w:lang w:val="de-DE"/>
+              </w:rPr>
+              <w:t>Zu klärende Punkte:</w:t>
+            </w:r>
+          </w:p>
+        </w:tc>
+      </w:tr>
+      <w:tr>
+        <w:trPr>
+          <w:jc w:val="center"/>
+        </w:trPr>
+        <w:tc>
+          <w:tcPr>
+            <w:tcW w:w="9212" w:type="dxa"/>
+            <w:gridSpan w:val="3"/>
+            <w:tcBorders>
+              <w:top w:val="single" w:sz="4" w:space="0" w:color="auto"/>
+              <w:bottom w:val="single" w:sz="4" w:space="0" w:color="auto"/>
+            </w:tcBorders>
+          </w:tcPr>
+          <w:p>
+            <w:pPr>
+              <w:autoSpaceDE w:val="0"/>
+              <w:autoSpaceDN w:val="0"/>
+              <w:adjustRightInd w:val="0"/>
+              <w:jc w:val="both"/>
+              <w:rPr>
+                <w:rFonts w:ascii="Times New Roman" w:hAnsi="Times New Roman"/>
+                <w:color w:val="000000"/>
+                <w:sz w:val="20"/>
+                <w:szCs w:val="20"/>
+                <w:lang w:val="de-DE"/>
+              </w:rPr>
+            </w:pPr>
+          </w:p>
+        </w:tc>
+      </w:tr>
+    </w:tbl>
+    <w:p>
+      <w:pPr>
+        <w:rPr>
+          <w:sz w:val="20"/>
+          <w:szCs w:val="20"/>
+          <w:lang w:val="de-DE"/>
+        </w:rPr>
+      </w:pPr>
+    </w:p>
+    <w:p>
+      <w:pPr>
         <w:pageBreakBefore/>
         <w:widowControl/>
         <w:tabs>
@@ -18668,7 +19804,7 @@
                     </pic:cNvPicPr>
                   </pic:nvPicPr>
                   <pic:blipFill>
-                    <a:blip r:embed="rId89" cstate="print"/>
+                    <a:blip r:embed="rId88" cstate="print"/>
                     <a:stretch>
                       <a:fillRect/>
                     </a:stretch>
@@ -18868,7 +20004,7 @@
                     </pic:cNvPicPr>
                   </pic:nvPicPr>
                   <pic:blipFill>
-                    <a:blip r:embed="rId90" cstate="print"/>
+                    <a:blip r:embed="rId89" cstate="print"/>
                     <a:stretch>
                       <a:fillRect/>
                     </a:stretch>
@@ -27520,7 +28656,7 @@
 </file>
 
 <file path=word/endnotes.xml><?xml version="1.0" encoding="utf-8"?>
-<w:endnotes xmlns:wpc="http://schemas.microsoft.com/office/word/2010/wordprocessingCanvas" xmlns:mc="http://schemas.openxmlformats.org/markup-compatibility/2006" xmlns:o="urn:schemas-microsoft-com:office:office" xmlns:r="http://schemas.openxmlformats.org/officeDocument/2006/relationships" xmlns:m="http://schemas.openxmlformats.org/officeDocument/2006/math" xmlns:v="urn:schemas-microsoft-com:vml" xmlns:wp14="http://schemas.microsoft.com/office/word/2010/wordprocessingDrawing" xmlns:wp="http://schemas.openxmlformats.org/drawingml/2006/wordprocessingDrawing" xmlns:w10="urn:schemas-microsoft-com:office:word" xmlns:w="http://schemas.openxmlformats.org/wordprocessingml/2006/main" xmlns:w14="http://schemas.microsoft.com/office/word/2010/wordml" xmlns:wpg="http://schemas.microsoft.com/office/word/2010/wordprocessingGroup" xmlns:wpi="http://schemas.microsoft.com/office/word/2010/wordprocessingInk" xmlns:wne="http://schemas.microsoft.com/office/word/2006/wordml" xmlns:wps="http://schemas.microsoft.com/office/word/2010/wordprocessingShape" mc:Ignorable="w14 wp14">
+<w:endnotes xmlns:wpc="http://schemas.microsoft.com/office/word/2010/wordprocessingCanvas" xmlns:mc="http://schemas.openxmlformats.org/markup-compatibility/2006" xmlns:o="urn:schemas-microsoft-com:office:office" xmlns:r="http://schemas.openxmlformats.org/officeDocument/2006/relationships" xmlns:m="http://schemas.openxmlformats.org/officeDocument/2006/math" xmlns:v="urn:schemas-microsoft-com:vml" xmlns:wp14="http://schemas.microsoft.com/office/word/2010/wordprocessingDrawing" xmlns:wp="http://schemas.openxmlformats.org/drawingml/2006/wordprocessingDrawing" xmlns:w10="urn:schemas-microsoft-com:office:word" xmlns:w="http://schemas.openxmlformats.org/wordprocessingml/2006/main" xmlns:w14="http://schemas.microsoft.com/office/word/2010/wordml" xmlns:w15="http://schemas.microsoft.com/office/word/2012/wordml" xmlns:wpg="http://schemas.microsoft.com/office/word/2010/wordprocessingGroup" xmlns:wpi="http://schemas.microsoft.com/office/word/2010/wordprocessingInk" xmlns:wne="http://schemas.microsoft.com/office/word/2006/wordml" xmlns:wps="http://schemas.microsoft.com/office/word/2010/wordprocessingShape" mc:Ignorable="w14 w15 wp14">
   <w:endnote w:type="separator" w:id="-1">
     <w:p>
       <w:r>
@@ -27539,7 +28675,7 @@
 </file>
 
 <file path=word/footnotes.xml><?xml version="1.0" encoding="utf-8"?>
-<w:footnotes xmlns:wpc="http://schemas.microsoft.com/office/word/2010/wordprocessingCanvas" xmlns:mc="http://schemas.openxmlformats.org/markup-compatibility/2006" xmlns:o="urn:schemas-microsoft-com:office:office" xmlns:r="http://schemas.openxmlformats.org/officeDocument/2006/relationships" xmlns:m="http://schemas.openxmlformats.org/officeDocument/2006/math" xmlns:v="urn:schemas-microsoft-com:vml" xmlns:wp14="http://schemas.microsoft.com/office/word/2010/wordprocessingDrawing" xmlns:wp="http://schemas.openxmlformats.org/drawingml/2006/wordprocessingDrawing" xmlns:w10="urn:schemas-microsoft-com:office:word" xmlns:w="http://schemas.openxmlformats.org/wordprocessingml/2006/main" xmlns:w14="http://schemas.microsoft.com/office/word/2010/wordml" xmlns:wpg="http://schemas.microsoft.com/office/word/2010/wordprocessingGroup" xmlns:wpi="http://schemas.microsoft.com/office/word/2010/wordprocessingInk" xmlns:wne="http://schemas.microsoft.com/office/word/2006/wordml" xmlns:wps="http://schemas.microsoft.com/office/word/2010/wordprocessingShape" mc:Ignorable="w14 wp14">
+<w:footnotes xmlns:wpc="http://schemas.microsoft.com/office/word/2010/wordprocessingCanvas" xmlns:mc="http://schemas.openxmlformats.org/markup-compatibility/2006" xmlns:o="urn:schemas-microsoft-com:office:office" xmlns:r="http://schemas.openxmlformats.org/officeDocument/2006/relationships" xmlns:m="http://schemas.openxmlformats.org/officeDocument/2006/math" xmlns:v="urn:schemas-microsoft-com:vml" xmlns:wp14="http://schemas.microsoft.com/office/word/2010/wordprocessingDrawing" xmlns:wp="http://schemas.openxmlformats.org/drawingml/2006/wordprocessingDrawing" xmlns:w10="urn:schemas-microsoft-com:office:word" xmlns:w="http://schemas.openxmlformats.org/wordprocessingml/2006/main" xmlns:w14="http://schemas.microsoft.com/office/word/2010/wordml" xmlns:w15="http://schemas.microsoft.com/office/word/2012/wordml" xmlns:wpg="http://schemas.microsoft.com/office/word/2010/wordprocessingGroup" xmlns:wpi="http://schemas.microsoft.com/office/word/2010/wordprocessingInk" xmlns:wne="http://schemas.microsoft.com/office/word/2006/wordml" xmlns:wps="http://schemas.microsoft.com/office/word/2010/wordprocessingShape" mc:Ignorable="w14 w15 wp14">
   <w:footnote w:type="separator" w:id="-1">
     <w:p/>
   </w:footnote>
@@ -27595,8 +28731,8 @@
 </file>
 
 <file path=word/numbering.xml><?xml version="1.0" encoding="utf-8"?>
-<w:numbering xmlns:wpc="http://schemas.microsoft.com/office/word/2010/wordprocessingCanvas" xmlns:mc="http://schemas.openxmlformats.org/markup-compatibility/2006" xmlns:o="urn:schemas-microsoft-com:office:office" xmlns:r="http://schemas.openxmlformats.org/officeDocument/2006/relationships" xmlns:m="http://schemas.openxmlformats.org/officeDocument/2006/math" xmlns:v="urn:schemas-microsoft-com:vml" xmlns:wp14="http://schemas.microsoft.com/office/word/2010/wordprocessingDrawing" xmlns:wp="http://schemas.openxmlformats.org/drawingml/2006/wordprocessingDrawing" xmlns:w10="urn:schemas-microsoft-com:office:word" xmlns:w="http://schemas.openxmlformats.org/wordprocessingml/2006/main" xmlns:w14="http://schemas.microsoft.com/office/word/2010/wordml" xmlns:wpg="http://schemas.microsoft.com/office/word/2010/wordprocessingGroup" xmlns:wpi="http://schemas.microsoft.com/office/word/2010/wordprocessingInk" xmlns:wne="http://schemas.microsoft.com/office/word/2006/wordml" xmlns:wps="http://schemas.microsoft.com/office/word/2010/wordprocessingShape" mc:Ignorable="w14 wp14">
-  <w:abstractNum w:abstractNumId="0">
+<w:numbering xmlns:wpc="http://schemas.microsoft.com/office/word/2010/wordprocessingCanvas" xmlns:mc="http://schemas.openxmlformats.org/markup-compatibility/2006" xmlns:o="urn:schemas-microsoft-com:office:office" xmlns:r="http://schemas.openxmlformats.org/officeDocument/2006/relationships" xmlns:m="http://schemas.openxmlformats.org/officeDocument/2006/math" xmlns:v="urn:schemas-microsoft-com:vml" xmlns:wp14="http://schemas.microsoft.com/office/word/2010/wordprocessingDrawing" xmlns:wp="http://schemas.openxmlformats.org/drawingml/2006/wordprocessingDrawing" xmlns:w10="urn:schemas-microsoft-com:office:word" xmlns:w="http://schemas.openxmlformats.org/wordprocessingml/2006/main" xmlns:w14="http://schemas.microsoft.com/office/word/2010/wordml" xmlns:w15="http://schemas.microsoft.com/office/word/2012/wordml" xmlns:wpg="http://schemas.microsoft.com/office/word/2010/wordprocessingGroup" xmlns:wpi="http://schemas.microsoft.com/office/word/2010/wordprocessingInk" xmlns:wne="http://schemas.microsoft.com/office/word/2006/wordml" xmlns:wps="http://schemas.microsoft.com/office/word/2010/wordprocessingShape" mc:Ignorable="w14 w15 wp14">
+  <w:abstractNum w:abstractNumId="0" w15:restartNumberingAfterBreak="0">
     <w:nsid w:val="05F12012"/>
     <w:multiLevelType w:val="multilevel"/>
     <w:tmpl w:val="7C58C3E8"/>
@@ -27682,7 +28818,7 @@
       </w:pPr>
     </w:lvl>
   </w:abstractNum>
-  <w:abstractNum w:abstractNumId="1">
+  <w:abstractNum w:abstractNumId="1" w15:restartNumberingAfterBreak="0">
     <w:nsid w:val="0FFF6F09"/>
     <w:multiLevelType w:val="hybridMultilevel"/>
     <w:tmpl w:val="7AB6F40A"/>
@@ -27795,7 +28931,7 @@
       </w:rPr>
     </w:lvl>
   </w:abstractNum>
-  <w:abstractNum w:abstractNumId="2">
+  <w:abstractNum w:abstractNumId="2" w15:restartNumberingAfterBreak="0">
     <w:nsid w:val="106D657C"/>
     <w:multiLevelType w:val="hybridMultilevel"/>
     <w:tmpl w:val="7AB6F40A"/>
@@ -27908,7 +29044,7 @@
       </w:rPr>
     </w:lvl>
   </w:abstractNum>
-  <w:abstractNum w:abstractNumId="3">
+  <w:abstractNum w:abstractNumId="3" w15:restartNumberingAfterBreak="0">
     <w:nsid w:val="11FA5518"/>
     <w:multiLevelType w:val="multilevel"/>
     <w:tmpl w:val="8EAE5452"/>
@@ -28030,7 +29166,7 @@
       </w:pPr>
     </w:lvl>
   </w:abstractNum>
-  <w:abstractNum w:abstractNumId="4">
+  <w:abstractNum w:abstractNumId="4" w15:restartNumberingAfterBreak="0">
     <w:nsid w:val="1385001C"/>
     <w:multiLevelType w:val="hybridMultilevel"/>
     <w:tmpl w:val="B4DA9ED2"/>
@@ -28143,7 +29279,7 @@
       </w:rPr>
     </w:lvl>
   </w:abstractNum>
-  <w:abstractNum w:abstractNumId="5">
+  <w:abstractNum w:abstractNumId="5" w15:restartNumberingAfterBreak="0">
     <w:nsid w:val="16E0504F"/>
     <w:multiLevelType w:val="multilevel"/>
     <w:tmpl w:val="7C58C3E8"/>
@@ -28229,7 +29365,7 @@
       </w:pPr>
     </w:lvl>
   </w:abstractNum>
-  <w:abstractNum w:abstractNumId="6">
+  <w:abstractNum w:abstractNumId="6" w15:restartNumberingAfterBreak="0">
     <w:nsid w:val="19EA67CD"/>
     <w:multiLevelType w:val="multilevel"/>
     <w:tmpl w:val="C7849700"/>
@@ -28342,7 +29478,7 @@
       </w:rPr>
     </w:lvl>
   </w:abstractNum>
-  <w:abstractNum w:abstractNumId="7">
+  <w:abstractNum w:abstractNumId="7" w15:restartNumberingAfterBreak="0">
     <w:nsid w:val="1C940C24"/>
     <w:multiLevelType w:val="hybridMultilevel"/>
     <w:tmpl w:val="B4DA9ED2"/>
@@ -28455,7 +29591,7 @@
       </w:rPr>
     </w:lvl>
   </w:abstractNum>
-  <w:abstractNum w:abstractNumId="8">
+  <w:abstractNum w:abstractNumId="8" w15:restartNumberingAfterBreak="0">
     <w:nsid w:val="22781C33"/>
     <w:multiLevelType w:val="hybridMultilevel"/>
     <w:tmpl w:val="7AB6F40A"/>
@@ -28568,7 +29704,7 @@
       </w:rPr>
     </w:lvl>
   </w:abstractNum>
-  <w:abstractNum w:abstractNumId="9">
+  <w:abstractNum w:abstractNumId="9" w15:restartNumberingAfterBreak="0">
     <w:nsid w:val="260262E2"/>
     <w:multiLevelType w:val="hybridMultilevel"/>
     <w:tmpl w:val="922AFDEE"/>
@@ -28654,7 +29790,7 @@
       </w:pPr>
     </w:lvl>
   </w:abstractNum>
-  <w:abstractNum w:abstractNumId="10">
+  <w:abstractNum w:abstractNumId="10" w15:restartNumberingAfterBreak="0">
     <w:nsid w:val="26A547D1"/>
     <w:multiLevelType w:val="multilevel"/>
     <w:tmpl w:val="A37C74E4"/>
@@ -28744,7 +29880,7 @@
       </w:pPr>
     </w:lvl>
   </w:abstractNum>
-  <w:abstractNum w:abstractNumId="11">
+  <w:abstractNum w:abstractNumId="11" w15:restartNumberingAfterBreak="0">
     <w:nsid w:val="271F1A93"/>
     <w:multiLevelType w:val="multilevel"/>
     <w:tmpl w:val="604EF092"/>
@@ -28857,7 +29993,7 @@
       </w:rPr>
     </w:lvl>
   </w:abstractNum>
-  <w:abstractNum w:abstractNumId="12">
+  <w:abstractNum w:abstractNumId="12" w15:restartNumberingAfterBreak="0">
     <w:nsid w:val="29671842"/>
     <w:multiLevelType w:val="multilevel"/>
     <w:tmpl w:val="95B493D4"/>
@@ -28970,7 +30106,7 @@
       </w:rPr>
     </w:lvl>
   </w:abstractNum>
-  <w:abstractNum w:abstractNumId="13">
+  <w:abstractNum w:abstractNumId="13" w15:restartNumberingAfterBreak="0">
     <w:nsid w:val="2E9073DE"/>
     <w:multiLevelType w:val="multilevel"/>
     <w:tmpl w:val="A7DC2C0C"/>
@@ -29083,7 +30219,7 @@
       </w:rPr>
     </w:lvl>
   </w:abstractNum>
-  <w:abstractNum w:abstractNumId="14">
+  <w:abstractNum w:abstractNumId="14" w15:restartNumberingAfterBreak="0">
     <w:nsid w:val="2F870F3D"/>
     <w:multiLevelType w:val="multilevel"/>
     <w:tmpl w:val="75B07754"/>
@@ -29169,7 +30305,7 @@
       </w:pPr>
     </w:lvl>
   </w:abstractNum>
-  <w:abstractNum w:abstractNumId="15">
+  <w:abstractNum w:abstractNumId="15" w15:restartNumberingAfterBreak="0">
     <w:nsid w:val="30C0650E"/>
     <w:multiLevelType w:val="multilevel"/>
     <w:tmpl w:val="3698D0D0"/>
@@ -29259,7 +30395,7 @@
       </w:pPr>
     </w:lvl>
   </w:abstractNum>
-  <w:abstractNum w:abstractNumId="16">
+  <w:abstractNum w:abstractNumId="16" w15:restartNumberingAfterBreak="0">
     <w:nsid w:val="34155533"/>
     <w:multiLevelType w:val="multilevel"/>
     <w:tmpl w:val="85FE08A4"/>
@@ -29345,7 +30481,7 @@
       </w:pPr>
     </w:lvl>
   </w:abstractNum>
-  <w:abstractNum w:abstractNumId="17">
+  <w:abstractNum w:abstractNumId="17" w15:restartNumberingAfterBreak="0">
     <w:nsid w:val="3A7B2EFA"/>
     <w:multiLevelType w:val="multilevel"/>
     <w:tmpl w:val="EEC6E5BA"/>
@@ -29435,7 +30571,7 @@
       </w:pPr>
     </w:lvl>
   </w:abstractNum>
-  <w:abstractNum w:abstractNumId="18">
+  <w:abstractNum w:abstractNumId="18" w15:restartNumberingAfterBreak="0">
     <w:nsid w:val="3CAA7C77"/>
     <w:multiLevelType w:val="hybridMultilevel"/>
     <w:tmpl w:val="867605F6"/>
@@ -29521,7 +30657,7 @@
       </w:pPr>
     </w:lvl>
   </w:abstractNum>
-  <w:abstractNum w:abstractNumId="19">
+  <w:abstractNum w:abstractNumId="19" w15:restartNumberingAfterBreak="0">
     <w:nsid w:val="3CAF3A1F"/>
     <w:multiLevelType w:val="hybridMultilevel"/>
     <w:tmpl w:val="05E4372A"/>
@@ -29634,7 +30770,7 @@
       </w:rPr>
     </w:lvl>
   </w:abstractNum>
-  <w:abstractNum w:abstractNumId="20">
+  <w:abstractNum w:abstractNumId="20" w15:restartNumberingAfterBreak="0">
     <w:nsid w:val="3F7F2161"/>
     <w:multiLevelType w:val="hybridMultilevel"/>
     <w:tmpl w:val="7AB6F40A"/>
@@ -29747,11 +30883,11 @@
       </w:rPr>
     </w:lvl>
   </w:abstractNum>
-  <w:abstractNum w:abstractNumId="21">
-    <w:nsid w:val="452B5691"/>
+  <w:abstractNum w:abstractNumId="21" w15:restartNumberingAfterBreak="0">
+    <w:nsid w:val="40FA7B69"/>
     <w:multiLevelType w:val="hybridMultilevel"/>
-    <w:tmpl w:val="7AB6F40A"/>
-    <w:lvl w:ilvl="0" w:tplc="4FAA8010">
+    <w:tmpl w:val="B4DA9ED2"/>
+    <w:lvl w:ilvl="0" w:tplc="0407000F">
       <w:start w:val="1"/>
       <w:numFmt w:val="decimal"/>
       <w:lvlText w:val="%1."/>
@@ -29769,7 +30905,7 @@
       <w:lvlText w:val="%2."/>
       <w:lvlJc w:val="left"/>
       <w:pPr>
-        <w:ind w:left="1440" w:hanging="360"/>
+        <w:ind w:left="1080" w:hanging="360"/>
       </w:pPr>
       <w:rPr>
         <w:rFonts w:cs="Times New Roman"/>
@@ -29781,7 +30917,7 @@
       <w:lvlText w:val="%3."/>
       <w:lvlJc w:val="right"/>
       <w:pPr>
-        <w:ind w:left="2160" w:hanging="180"/>
+        <w:ind w:left="1800" w:hanging="180"/>
       </w:pPr>
       <w:rPr>
         <w:rFonts w:cs="Times New Roman"/>
@@ -29793,7 +30929,7 @@
       <w:lvlText w:val="%4."/>
       <w:lvlJc w:val="left"/>
       <w:pPr>
-        <w:ind w:left="2880" w:hanging="360"/>
+        <w:ind w:left="2520" w:hanging="360"/>
       </w:pPr>
       <w:rPr>
         <w:rFonts w:cs="Times New Roman"/>
@@ -29805,7 +30941,7 @@
       <w:lvlText w:val="%5."/>
       <w:lvlJc w:val="left"/>
       <w:pPr>
-        <w:ind w:left="3600" w:hanging="360"/>
+        <w:ind w:left="3240" w:hanging="360"/>
       </w:pPr>
       <w:rPr>
         <w:rFonts w:cs="Times New Roman"/>
@@ -29817,7 +30953,7 @@
       <w:lvlText w:val="%6."/>
       <w:lvlJc w:val="right"/>
       <w:pPr>
-        <w:ind w:left="4320" w:hanging="180"/>
+        <w:ind w:left="3960" w:hanging="180"/>
       </w:pPr>
       <w:rPr>
         <w:rFonts w:cs="Times New Roman"/>
@@ -29829,7 +30965,7 @@
       <w:lvlText w:val="%7."/>
       <w:lvlJc w:val="left"/>
       <w:pPr>
-        <w:ind w:left="5040" w:hanging="360"/>
+        <w:ind w:left="4680" w:hanging="360"/>
       </w:pPr>
       <w:rPr>
         <w:rFonts w:cs="Times New Roman"/>
@@ -29841,7 +30977,7 @@
       <w:lvlText w:val="%8."/>
       <w:lvlJc w:val="left"/>
       <w:pPr>
-        <w:ind w:left="5760" w:hanging="360"/>
+        <w:ind w:left="5400" w:hanging="360"/>
       </w:pPr>
       <w:rPr>
         <w:rFonts w:cs="Times New Roman"/>
@@ -29853,14 +30989,127 @@
       <w:lvlText w:val="%9."/>
       <w:lvlJc w:val="right"/>
       <w:pPr>
-        <w:ind w:left="6480" w:hanging="180"/>
+        <w:ind w:left="6120" w:hanging="180"/>
       </w:pPr>
       <w:rPr>
         <w:rFonts w:cs="Times New Roman"/>
       </w:rPr>
     </w:lvl>
   </w:abstractNum>
-  <w:abstractNum w:abstractNumId="22">
+  <w:abstractNum w:abstractNumId="22" w15:restartNumberingAfterBreak="0">
+    <w:nsid w:val="452B5691"/>
+    <w:multiLevelType w:val="hybridMultilevel"/>
+    <w:tmpl w:val="7AB6F40A"/>
+    <w:lvl w:ilvl="0" w:tplc="4FAA8010">
+      <w:start w:val="1"/>
+      <w:numFmt w:val="decimal"/>
+      <w:lvlText w:val="%1."/>
+      <w:lvlJc w:val="left"/>
+      <w:pPr>
+        <w:ind w:left="360" w:hanging="360"/>
+      </w:pPr>
+      <w:rPr>
+        <w:rFonts w:cs="Times New Roman" w:hint="default"/>
+      </w:rPr>
+    </w:lvl>
+    <w:lvl w:ilvl="1" w:tplc="04070019" w:tentative="1">
+      <w:start w:val="1"/>
+      <w:numFmt w:val="lowerLetter"/>
+      <w:lvlText w:val="%2."/>
+      <w:lvlJc w:val="left"/>
+      <w:pPr>
+        <w:ind w:left="1440" w:hanging="360"/>
+      </w:pPr>
+      <w:rPr>
+        <w:rFonts w:cs="Times New Roman"/>
+      </w:rPr>
+    </w:lvl>
+    <w:lvl w:ilvl="2" w:tplc="0407001B" w:tentative="1">
+      <w:start w:val="1"/>
+      <w:numFmt w:val="lowerRoman"/>
+      <w:lvlText w:val="%3."/>
+      <w:lvlJc w:val="right"/>
+      <w:pPr>
+        <w:ind w:left="2160" w:hanging="180"/>
+      </w:pPr>
+      <w:rPr>
+        <w:rFonts w:cs="Times New Roman"/>
+      </w:rPr>
+    </w:lvl>
+    <w:lvl w:ilvl="3" w:tplc="0407000F" w:tentative="1">
+      <w:start w:val="1"/>
+      <w:numFmt w:val="decimal"/>
+      <w:lvlText w:val="%4."/>
+      <w:lvlJc w:val="left"/>
+      <w:pPr>
+        <w:ind w:left="2880" w:hanging="360"/>
+      </w:pPr>
+      <w:rPr>
+        <w:rFonts w:cs="Times New Roman"/>
+      </w:rPr>
+    </w:lvl>
+    <w:lvl w:ilvl="4" w:tplc="04070019" w:tentative="1">
+      <w:start w:val="1"/>
+      <w:numFmt w:val="lowerLetter"/>
+      <w:lvlText w:val="%5."/>
+      <w:lvlJc w:val="left"/>
+      <w:pPr>
+        <w:ind w:left="3600" w:hanging="360"/>
+      </w:pPr>
+      <w:rPr>
+        <w:rFonts w:cs="Times New Roman"/>
+      </w:rPr>
+    </w:lvl>
+    <w:lvl w:ilvl="5" w:tplc="0407001B" w:tentative="1">
+      <w:start w:val="1"/>
+      <w:numFmt w:val="lowerRoman"/>
+      <w:lvlText w:val="%6."/>
+      <w:lvlJc w:val="right"/>
+      <w:pPr>
+        <w:ind w:left="4320" w:hanging="180"/>
+      </w:pPr>
+      <w:rPr>
+        <w:rFonts w:cs="Times New Roman"/>
+      </w:rPr>
+    </w:lvl>
+    <w:lvl w:ilvl="6" w:tplc="0407000F" w:tentative="1">
+      <w:start w:val="1"/>
+      <w:numFmt w:val="decimal"/>
+      <w:lvlText w:val="%7."/>
+      <w:lvlJc w:val="left"/>
+      <w:pPr>
+        <w:ind w:left="5040" w:hanging="360"/>
+      </w:pPr>
+      <w:rPr>
+        <w:rFonts w:cs="Times New Roman"/>
+      </w:rPr>
+    </w:lvl>
+    <w:lvl w:ilvl="7" w:tplc="04070019" w:tentative="1">
+      <w:start w:val="1"/>
+      <w:numFmt w:val="lowerLetter"/>
+      <w:lvlText w:val="%8."/>
+      <w:lvlJc w:val="left"/>
+      <w:pPr>
+        <w:ind w:left="5760" w:hanging="360"/>
+      </w:pPr>
+      <w:rPr>
+        <w:rFonts w:cs="Times New Roman"/>
+      </w:rPr>
+    </w:lvl>
+    <w:lvl w:ilvl="8" w:tplc="0407001B" w:tentative="1">
+      <w:start w:val="1"/>
+      <w:numFmt w:val="lowerRoman"/>
+      <w:lvlText w:val="%9."/>
+      <w:lvlJc w:val="right"/>
+      <w:pPr>
+        <w:ind w:left="6480" w:hanging="180"/>
+      </w:pPr>
+      <w:rPr>
+        <w:rFonts w:cs="Times New Roman"/>
+      </w:rPr>
+    </w:lvl>
+  </w:abstractNum>
+  <w:abstractNum w:abstractNumId="23" w15:restartNumberingAfterBreak="0">
     <w:nsid w:val="4A170A7E"/>
     <w:multiLevelType w:val="hybridMultilevel"/>
     <w:tmpl w:val="617A1BBA"/>
@@ -29946,7 +31195,7 @@
       </w:pPr>
     </w:lvl>
   </w:abstractNum>
-  <w:abstractNum w:abstractNumId="23">
+  <w:abstractNum w:abstractNumId="24" w15:restartNumberingAfterBreak="0">
     <w:nsid w:val="4A8169E4"/>
     <w:multiLevelType w:val="multilevel"/>
     <w:tmpl w:val="57640040"/>
@@ -30032,7 +31281,7 @@
       </w:pPr>
     </w:lvl>
   </w:abstractNum>
-  <w:abstractNum w:abstractNumId="24">
+  <w:abstractNum w:abstractNumId="25" w15:restartNumberingAfterBreak="0">
     <w:nsid w:val="502573A9"/>
     <w:multiLevelType w:val="multilevel"/>
     <w:tmpl w:val="DB90DD2C"/>
@@ -30122,7 +31371,7 @@
       </w:pPr>
     </w:lvl>
   </w:abstractNum>
-  <w:abstractNum w:abstractNumId="25">
+  <w:abstractNum w:abstractNumId="26" w15:restartNumberingAfterBreak="0">
     <w:nsid w:val="53313562"/>
     <w:multiLevelType w:val="hybridMultilevel"/>
     <w:tmpl w:val="7AB6F40A"/>
@@ -30235,7 +31484,7 @@
       </w:rPr>
     </w:lvl>
   </w:abstractNum>
-  <w:abstractNum w:abstractNumId="26">
+  <w:abstractNum w:abstractNumId="27" w15:restartNumberingAfterBreak="0">
     <w:nsid w:val="53CB5056"/>
     <w:multiLevelType w:val="multilevel"/>
     <w:tmpl w:val="6AF6E9C8"/>
@@ -30348,7 +31597,7 @@
       </w:rPr>
     </w:lvl>
   </w:abstractNum>
-  <w:abstractNum w:abstractNumId="27">
+  <w:abstractNum w:abstractNumId="28" w15:restartNumberingAfterBreak="0">
     <w:nsid w:val="5FA7535F"/>
     <w:multiLevelType w:val="hybridMultilevel"/>
     <w:tmpl w:val="B4DA9ED2"/>
@@ -30461,7 +31710,7 @@
       </w:rPr>
     </w:lvl>
   </w:abstractNum>
-  <w:abstractNum w:abstractNumId="28">
+  <w:abstractNum w:abstractNumId="29" w15:restartNumberingAfterBreak="0">
     <w:nsid w:val="62CC0B1B"/>
     <w:multiLevelType w:val="multilevel"/>
     <w:tmpl w:val="8B966656"/>
@@ -30547,7 +31796,7 @@
       </w:pPr>
     </w:lvl>
   </w:abstractNum>
-  <w:abstractNum w:abstractNumId="29">
+  <w:abstractNum w:abstractNumId="30" w15:restartNumberingAfterBreak="0">
     <w:nsid w:val="687F0FF4"/>
     <w:multiLevelType w:val="multilevel"/>
     <w:tmpl w:val="8D6AB114"/>
@@ -30637,7 +31886,7 @@
       </w:pPr>
     </w:lvl>
   </w:abstractNum>
-  <w:abstractNum w:abstractNumId="30">
+  <w:abstractNum w:abstractNumId="31" w15:restartNumberingAfterBreak="0">
     <w:nsid w:val="68932493"/>
     <w:multiLevelType w:val="hybridMultilevel"/>
     <w:tmpl w:val="CB0ACDCA"/>
@@ -30750,7 +31999,7 @@
       </w:rPr>
     </w:lvl>
   </w:abstractNum>
-  <w:abstractNum w:abstractNumId="31">
+  <w:abstractNum w:abstractNumId="32" w15:restartNumberingAfterBreak="0">
     <w:nsid w:val="69CE62AC"/>
     <w:multiLevelType w:val="hybridMultilevel"/>
     <w:tmpl w:val="7AB6F40A"/>
@@ -30863,7 +32112,7 @@
       </w:rPr>
     </w:lvl>
   </w:abstractNum>
-  <w:abstractNum w:abstractNumId="32">
+  <w:abstractNum w:abstractNumId="33" w15:restartNumberingAfterBreak="0">
     <w:nsid w:val="6BB14360"/>
     <w:multiLevelType w:val="hybridMultilevel"/>
     <w:tmpl w:val="7AB6F40A"/>
@@ -30976,7 +32225,7 @@
       </w:rPr>
     </w:lvl>
   </w:abstractNum>
-  <w:abstractNum w:abstractNumId="33">
+  <w:abstractNum w:abstractNumId="34" w15:restartNumberingAfterBreak="0">
     <w:nsid w:val="716333F6"/>
     <w:multiLevelType w:val="multilevel"/>
     <w:tmpl w:val="25B4C10C"/>
@@ -31089,7 +32338,120 @@
       </w:rPr>
     </w:lvl>
   </w:abstractNum>
-  <w:abstractNum w:abstractNumId="34">
+  <w:abstractNum w:abstractNumId="35" w15:restartNumberingAfterBreak="0">
+    <w:nsid w:val="7A392AA1"/>
+    <w:multiLevelType w:val="hybridMultilevel"/>
+    <w:tmpl w:val="1598E0DA"/>
+    <w:lvl w:ilvl="0" w:tplc="1442930E">
+      <w:start w:val="1"/>
+      <w:numFmt w:val="bullet"/>
+      <w:lvlText w:val="-"/>
+      <w:lvlJc w:val="left"/>
+      <w:pPr>
+        <w:ind w:left="720" w:hanging="360"/>
+      </w:pPr>
+      <w:rPr>
+        <w:rFonts w:ascii="Times New Roman" w:eastAsia="Droid Sans Fallback" w:hAnsi="Times New Roman" w:cs="Times New Roman" w:hint="default"/>
+      </w:rPr>
+    </w:lvl>
+    <w:lvl w:ilvl="1" w:tplc="04070003" w:tentative="1">
+      <w:start w:val="1"/>
+      <w:numFmt w:val="bullet"/>
+      <w:lvlText w:val="o"/>
+      <w:lvlJc w:val="left"/>
+      <w:pPr>
+        <w:ind w:left="1440" w:hanging="360"/>
+      </w:pPr>
+      <w:rPr>
+        <w:rFonts w:ascii="Courier New" w:hAnsi="Courier New" w:cs="Courier New" w:hint="default"/>
+      </w:rPr>
+    </w:lvl>
+    <w:lvl w:ilvl="2" w:tplc="04070005" w:tentative="1">
+      <w:start w:val="1"/>
+      <w:numFmt w:val="bullet"/>
+      <w:lvlText w:val=""/>
+      <w:lvlJc w:val="left"/>
+      <w:pPr>
+        <w:ind w:left="2160" w:hanging="360"/>
+      </w:pPr>
+      <w:rPr>
+        <w:rFonts w:ascii="Wingdings" w:hAnsi="Wingdings" w:hint="default"/>
+      </w:rPr>
+    </w:lvl>
+    <w:lvl w:ilvl="3" w:tplc="04070001" w:tentative="1">
+      <w:start w:val="1"/>
+      <w:numFmt w:val="bullet"/>
+      <w:lvlText w:val=""/>
+      <w:lvlJc w:val="left"/>
+      <w:pPr>
+        <w:ind w:left="2880" w:hanging="360"/>
+      </w:pPr>
+      <w:rPr>
+        <w:rFonts w:ascii="Symbol" w:hAnsi="Symbol" w:hint="default"/>
+      </w:rPr>
+    </w:lvl>
+    <w:lvl w:ilvl="4" w:tplc="04070003" w:tentative="1">
+      <w:start w:val="1"/>
+      <w:numFmt w:val="bullet"/>
+      <w:lvlText w:val="o"/>
+      <w:lvlJc w:val="left"/>
+      <w:pPr>
+        <w:ind w:left="3600" w:hanging="360"/>
+      </w:pPr>
+      <w:rPr>
+        <w:rFonts w:ascii="Courier New" w:hAnsi="Courier New" w:cs="Courier New" w:hint="default"/>
+      </w:rPr>
+    </w:lvl>
+    <w:lvl w:ilvl="5" w:tplc="04070005" w:tentative="1">
+      <w:start w:val="1"/>
+      <w:numFmt w:val="bullet"/>
+      <w:lvlText w:val=""/>
+      <w:lvlJc w:val="left"/>
+      <w:pPr>
+        <w:ind w:left="4320" w:hanging="360"/>
+      </w:pPr>
+      <w:rPr>
+        <w:rFonts w:ascii="Wingdings" w:hAnsi="Wingdings" w:hint="default"/>
+      </w:rPr>
+    </w:lvl>
+    <w:lvl w:ilvl="6" w:tplc="04070001" w:tentative="1">
+      <w:start w:val="1"/>
+      <w:numFmt w:val="bullet"/>
+      <w:lvlText w:val=""/>
+      <w:lvlJc w:val="left"/>
+      <w:pPr>
+        <w:ind w:left="5040" w:hanging="360"/>
+      </w:pPr>
+      <w:rPr>
+        <w:rFonts w:ascii="Symbol" w:hAnsi="Symbol" w:hint="default"/>
+      </w:rPr>
+    </w:lvl>
+    <w:lvl w:ilvl="7" w:tplc="04070003" w:tentative="1">
+      <w:start w:val="1"/>
+      <w:numFmt w:val="bullet"/>
+      <w:lvlText w:val="o"/>
+      <w:lvlJc w:val="left"/>
+      <w:pPr>
+        <w:ind w:left="5760" w:hanging="360"/>
+      </w:pPr>
+      <w:rPr>
+        <w:rFonts w:ascii="Courier New" w:hAnsi="Courier New" w:cs="Courier New" w:hint="default"/>
+      </w:rPr>
+    </w:lvl>
+    <w:lvl w:ilvl="8" w:tplc="04070005" w:tentative="1">
+      <w:start w:val="1"/>
+      <w:numFmt w:val="bullet"/>
+      <w:lvlText w:val=""/>
+      <w:lvlJc w:val="left"/>
+      <w:pPr>
+        <w:ind w:left="6480" w:hanging="360"/>
+      </w:pPr>
+      <w:rPr>
+        <w:rFonts w:ascii="Wingdings" w:hAnsi="Wingdings" w:hint="default"/>
+      </w:rPr>
+    </w:lvl>
+  </w:abstractNum>
+  <w:abstractNum w:abstractNumId="36" w15:restartNumberingAfterBreak="0">
     <w:nsid w:val="7A7E0D07"/>
     <w:multiLevelType w:val="multilevel"/>
     <w:tmpl w:val="F020BC68"/>
@@ -31179,7 +32541,7 @@
       </w:pPr>
     </w:lvl>
   </w:abstractNum>
-  <w:abstractNum w:abstractNumId="35">
+  <w:abstractNum w:abstractNumId="37" w15:restartNumberingAfterBreak="0">
     <w:nsid w:val="7D17266C"/>
     <w:multiLevelType w:val="multilevel"/>
     <w:tmpl w:val="5DE81C48"/>
@@ -31266,10 +32628,10 @@
     </w:lvl>
   </w:abstractNum>
   <w:num w:numId="1">
-    <w:abstractNumId w:val="23"/>
+    <w:abstractNumId w:val="24"/>
   </w:num>
   <w:num w:numId="2">
-    <w:abstractNumId w:val="33"/>
+    <w:abstractNumId w:val="34"/>
   </w:num>
   <w:num w:numId="3">
     <w:abstractNumId w:val="13"/>
@@ -31281,28 +32643,28 @@
     <w:abstractNumId w:val="11"/>
   </w:num>
   <w:num w:numId="6">
-    <w:abstractNumId w:val="26"/>
+    <w:abstractNumId w:val="27"/>
   </w:num>
   <w:num w:numId="7">
     <w:abstractNumId w:val="12"/>
   </w:num>
   <w:num w:numId="8">
-    <w:abstractNumId w:val="28"/>
+    <w:abstractNumId w:val="29"/>
   </w:num>
   <w:num w:numId="9">
     <w:abstractNumId w:val="10"/>
   </w:num>
   <w:num w:numId="10">
-    <w:abstractNumId w:val="29"/>
+    <w:abstractNumId w:val="30"/>
   </w:num>
   <w:num w:numId="11">
-    <w:abstractNumId w:val="34"/>
+    <w:abstractNumId w:val="36"/>
   </w:num>
   <w:num w:numId="12">
     <w:abstractNumId w:val="17"/>
   </w:num>
   <w:num w:numId="13">
-    <w:abstractNumId w:val="24"/>
+    <w:abstractNumId w:val="25"/>
   </w:num>
   <w:num w:numId="14">
     <w:abstractNumId w:val="15"/>
@@ -31311,7 +32673,7 @@
     <w:abstractNumId w:val="16"/>
   </w:num>
   <w:num w:numId="16">
-    <w:abstractNumId w:val="35"/>
+    <w:abstractNumId w:val="37"/>
   </w:num>
   <w:num w:numId="17">
     <w:abstractNumId w:val="14"/>
@@ -31323,16 +32685,16 @@
     <w:abstractNumId w:val="3"/>
   </w:num>
   <w:num w:numId="20">
-    <w:abstractNumId w:val="30"/>
+    <w:abstractNumId w:val="31"/>
   </w:num>
   <w:num w:numId="21">
-    <w:abstractNumId w:val="21"/>
+    <w:abstractNumId w:val="22"/>
   </w:num>
   <w:num w:numId="22">
     <w:abstractNumId w:val="20"/>
   </w:num>
   <w:num w:numId="23">
-    <w:abstractNumId w:val="31"/>
+    <w:abstractNumId w:val="32"/>
   </w:num>
   <w:num w:numId="24">
     <w:abstractNumId w:val="2"/>
@@ -31344,16 +32706,16 @@
     <w:abstractNumId w:val="8"/>
   </w:num>
   <w:num w:numId="27">
-    <w:abstractNumId w:val="32"/>
+    <w:abstractNumId w:val="33"/>
   </w:num>
   <w:num w:numId="28">
-    <w:abstractNumId w:val="25"/>
+    <w:abstractNumId w:val="26"/>
   </w:num>
   <w:num w:numId="29">
     <w:abstractNumId w:val="9"/>
   </w:num>
   <w:num w:numId="30">
-    <w:abstractNumId w:val="22"/>
+    <w:abstractNumId w:val="23"/>
   </w:num>
   <w:num w:numId="31">
     <w:abstractNumId w:val="18"/>
@@ -31362,7 +32724,7 @@
     <w:abstractNumId w:val="0"/>
   </w:num>
   <w:num w:numId="33">
-    <w:abstractNumId w:val="27"/>
+    <w:abstractNumId w:val="28"/>
   </w:num>
   <w:num w:numId="34">
     <w:abstractNumId w:val="19"/>
@@ -31373,11 +32735,17 @@
   <w:num w:numId="36">
     <w:abstractNumId w:val="4"/>
   </w:num>
+  <w:num w:numId="37">
+    <w:abstractNumId w:val="35"/>
+  </w:num>
+  <w:num w:numId="38">
+    <w:abstractNumId w:val="21"/>
+  </w:num>
 </w:numbering>
 </file>
 
 <file path=word/styles.xml><?xml version="1.0" encoding="utf-8"?>
-<w:styles xmlns:mc="http://schemas.openxmlformats.org/markup-compatibility/2006" xmlns:r="http://schemas.openxmlformats.org/officeDocument/2006/relationships" xmlns:w="http://schemas.openxmlformats.org/wordprocessingml/2006/main" xmlns:w14="http://schemas.microsoft.com/office/word/2010/wordml" mc:Ignorable="w14">
+<w:styles xmlns:mc="http://schemas.openxmlformats.org/markup-compatibility/2006" xmlns:r="http://schemas.openxmlformats.org/officeDocument/2006/relationships" xmlns:w="http://schemas.openxmlformats.org/wordprocessingml/2006/main" xmlns:w14="http://schemas.microsoft.com/office/word/2010/wordml" xmlns:w15="http://schemas.microsoft.com/office/word/2012/wordml" mc:Ignorable="w14 w15">
   <w:docDefaults>
     <w:rPrDefault>
       <w:rPr>
@@ -31389,144 +32757,377 @@
     </w:rPrDefault>
     <w:pPrDefault/>
   </w:docDefaults>
-  <w:latentStyles w:defLockedState="0" w:defUIPriority="99" w:defSemiHidden="1" w:defUnhideWhenUsed="1" w:defQFormat="0" w:count="267">
-    <w:lsdException w:name="Normal" w:semiHidden="0" w:uiPriority="0" w:unhideWhenUsed="0" w:qFormat="1"/>
-    <w:lsdException w:name="heading 1" w:semiHidden="0" w:uiPriority="9" w:unhideWhenUsed="0" w:qFormat="1"/>
-    <w:lsdException w:name="heading 2" w:uiPriority="9" w:qFormat="1"/>
-    <w:lsdException w:name="heading 3" w:uiPriority="9" w:qFormat="1"/>
-    <w:lsdException w:name="heading 4" w:uiPriority="9" w:qFormat="1"/>
-    <w:lsdException w:name="heading 5" w:uiPriority="9" w:qFormat="1"/>
-    <w:lsdException w:name="heading 6" w:uiPriority="9" w:qFormat="1"/>
-    <w:lsdException w:name="heading 7" w:uiPriority="9" w:qFormat="1"/>
-    <w:lsdException w:name="heading 8" w:uiPriority="9" w:qFormat="1"/>
-    <w:lsdException w:name="heading 9" w:uiPriority="9" w:qFormat="1"/>
-    <w:lsdException w:name="toc 1" w:uiPriority="39"/>
-    <w:lsdException w:name="toc 2" w:uiPriority="39"/>
-    <w:lsdException w:name="toc 3" w:uiPriority="39"/>
-    <w:lsdException w:name="toc 4" w:uiPriority="39"/>
-    <w:lsdException w:name="toc 5" w:uiPriority="39"/>
-    <w:lsdException w:name="toc 6" w:uiPriority="39"/>
-    <w:lsdException w:name="toc 7" w:uiPriority="39"/>
-    <w:lsdException w:name="toc 8" w:uiPriority="39"/>
-    <w:lsdException w:name="toc 9" w:uiPriority="39"/>
-    <w:lsdException w:name="caption" w:uiPriority="35" w:qFormat="1"/>
-    <w:lsdException w:name="Title" w:semiHidden="0" w:uiPriority="10" w:unhideWhenUsed="0" w:qFormat="1"/>
-    <w:lsdException w:name="Default Paragraph Font" w:uiPriority="1"/>
-    <w:lsdException w:name="Subtitle" w:semiHidden="0" w:uiPriority="11" w:unhideWhenUsed="0" w:qFormat="1"/>
-    <w:lsdException w:name="Strong" w:semiHidden="0" w:uiPriority="22" w:unhideWhenUsed="0" w:qFormat="1"/>
-    <w:lsdException w:name="Emphasis" w:semiHidden="0" w:uiPriority="20" w:unhideWhenUsed="0" w:qFormat="1"/>
-    <w:lsdException w:name="Table Grid" w:semiHidden="0" w:unhideWhenUsed="0"/>
-    <w:lsdException w:name="Placeholder Text" w:unhideWhenUsed="0"/>
-    <w:lsdException w:name="No Spacing" w:semiHidden="0" w:uiPriority="1" w:unhideWhenUsed="0" w:qFormat="1"/>
-    <w:lsdException w:name="Light Shading" w:semiHidden="0" w:uiPriority="60" w:unhideWhenUsed="0"/>
-    <w:lsdException w:name="Light List" w:semiHidden="0" w:uiPriority="61" w:unhideWhenUsed="0"/>
-    <w:lsdException w:name="Light Grid" w:semiHidden="0" w:uiPriority="62" w:unhideWhenUsed="0"/>
-    <w:lsdException w:name="Medium Shading 1" w:semiHidden="0" w:uiPriority="63" w:unhideWhenUsed="0"/>
-    <w:lsdException w:name="Medium Shading 2" w:semiHidden="0" w:uiPriority="64" w:unhideWhenUsed="0"/>
-    <w:lsdException w:name="Medium List 1" w:semiHidden="0" w:uiPriority="65" w:unhideWhenUsed="0"/>
-    <w:lsdException w:name="Medium List 2" w:semiHidden="0" w:uiPriority="66" w:unhideWhenUsed="0"/>
-    <w:lsdException w:name="Medium Grid 1" w:semiHidden="0" w:uiPriority="67" w:unhideWhenUsed="0"/>
-    <w:lsdException w:name="Medium Grid 2" w:semiHidden="0" w:uiPriority="68" w:unhideWhenUsed="0"/>
-    <w:lsdException w:name="Medium Grid 3" w:semiHidden="0" w:uiPriority="69" w:unhideWhenUsed="0"/>
-    <w:lsdException w:name="Dark List" w:semiHidden="0" w:uiPriority="70" w:unhideWhenUsed="0"/>
-    <w:lsdException w:name="Colorful Shading" w:semiHidden="0" w:uiPriority="71" w:unhideWhenUsed="0"/>
-    <w:lsdException w:name="Colorful List" w:semiHidden="0" w:uiPriority="72" w:unhideWhenUsed="0"/>
-    <w:lsdException w:name="Colorful Grid" w:semiHidden="0" w:uiPriority="73" w:unhideWhenUsed="0"/>
-    <w:lsdException w:name="Light Shading Accent 1" w:semiHidden="0" w:uiPriority="60" w:unhideWhenUsed="0"/>
-    <w:lsdException w:name="Light List Accent 1" w:semiHidden="0" w:uiPriority="61" w:unhideWhenUsed="0"/>
-    <w:lsdException w:name="Light Grid Accent 1" w:semiHidden="0" w:uiPriority="62" w:unhideWhenUsed="0"/>
-    <w:lsdException w:name="Medium Shading 1 Accent 1" w:semiHidden="0" w:uiPriority="63" w:unhideWhenUsed="0"/>
-    <w:lsdException w:name="Medium Shading 2 Accent 1" w:semiHidden="0" w:uiPriority="64" w:unhideWhenUsed="0"/>
-    <w:lsdException w:name="Medium List 1 Accent 1" w:semiHidden="0" w:uiPriority="65" w:unhideWhenUsed="0"/>
-    <w:lsdException w:name="Revision" w:unhideWhenUsed="0"/>
-    <w:lsdException w:name="List Paragraph" w:semiHidden="0" w:uiPriority="34" w:unhideWhenUsed="0" w:qFormat="1"/>
-    <w:lsdException w:name="Quote" w:semiHidden="0" w:uiPriority="29" w:unhideWhenUsed="0" w:qFormat="1"/>
-    <w:lsdException w:name="Intense Quote" w:semiHidden="0" w:uiPriority="30" w:unhideWhenUsed="0" w:qFormat="1"/>
-    <w:lsdException w:name="Medium List 2 Accent 1" w:semiHidden="0" w:uiPriority="66" w:unhideWhenUsed="0"/>
-    <w:lsdException w:name="Medium Grid 1 Accent 1" w:semiHidden="0" w:uiPriority="67" w:unhideWhenUsed="0"/>
-    <w:lsdException w:name="Medium Grid 2 Accent 1" w:semiHidden="0" w:uiPriority="68" w:unhideWhenUsed="0"/>
-    <w:lsdException w:name="Medium Grid 3 Accent 1" w:semiHidden="0" w:uiPriority="69" w:unhideWhenUsed="0"/>
-    <w:lsdException w:name="Dark List Accent 1" w:semiHidden="0" w:uiPriority="70" w:unhideWhenUsed="0"/>
-    <w:lsdException w:name="Colorful Shading Accent 1" w:semiHidden="0" w:uiPriority="71" w:unhideWhenUsed="0"/>
-    <w:lsdException w:name="Colorful List Accent 1" w:semiHidden="0" w:uiPriority="72" w:unhideWhenUsed="0"/>
-    <w:lsdException w:name="Colorful Grid Accent 1" w:semiHidden="0" w:uiPriority="73" w:unhideWhenUsed="0"/>
-    <w:lsdException w:name="Light Shading Accent 2" w:semiHidden="0" w:uiPriority="60" w:unhideWhenUsed="0"/>
-    <w:lsdException w:name="Light List Accent 2" w:semiHidden="0" w:uiPriority="61" w:unhideWhenUsed="0"/>
-    <w:lsdException w:name="Light Grid Accent 2" w:semiHidden="0" w:uiPriority="62" w:unhideWhenUsed="0"/>
-    <w:lsdException w:name="Medium Shading 1 Accent 2" w:semiHidden="0" w:uiPriority="63" w:unhideWhenUsed="0"/>
-    <w:lsdException w:name="Medium Shading 2 Accent 2" w:semiHidden="0" w:uiPriority="64" w:unhideWhenUsed="0"/>
-    <w:lsdException w:name="Medium List 1 Accent 2" w:semiHidden="0" w:uiPriority="65" w:unhideWhenUsed="0"/>
-    <w:lsdException w:name="Medium List 2 Accent 2" w:semiHidden="0" w:uiPriority="66" w:unhideWhenUsed="0"/>
-    <w:lsdException w:name="Medium Grid 1 Accent 2" w:semiHidden="0" w:uiPriority="67" w:unhideWhenUsed="0"/>
-    <w:lsdException w:name="Medium Grid 2 Accent 2" w:semiHidden="0" w:uiPriority="68" w:unhideWhenUsed="0"/>
-    <w:lsdException w:name="Medium Grid 3 Accent 2" w:semiHidden="0" w:uiPriority="69" w:unhideWhenUsed="0"/>
-    <w:lsdException w:name="Dark List Accent 2" w:semiHidden="0" w:uiPriority="70" w:unhideWhenUsed="0"/>
-    <w:lsdException w:name="Colorful Shading Accent 2" w:semiHidden="0" w:uiPriority="71" w:unhideWhenUsed="0"/>
-    <w:lsdException w:name="Colorful List Accent 2" w:semiHidden="0" w:uiPriority="72" w:unhideWhenUsed="0"/>
-    <w:lsdException w:name="Colorful Grid Accent 2" w:semiHidden="0" w:uiPriority="73" w:unhideWhenUsed="0"/>
-    <w:lsdException w:name="Light Shading Accent 3" w:semiHidden="0" w:uiPriority="60" w:unhideWhenUsed="0"/>
-    <w:lsdException w:name="Light List Accent 3" w:semiHidden="0" w:uiPriority="61" w:unhideWhenUsed="0"/>
-    <w:lsdException w:name="Light Grid Accent 3" w:semiHidden="0" w:uiPriority="62" w:unhideWhenUsed="0"/>
-    <w:lsdException w:name="Medium Shading 1 Accent 3" w:semiHidden="0" w:uiPriority="63" w:unhideWhenUsed="0"/>
-    <w:lsdException w:name="Medium Shading 2 Accent 3" w:semiHidden="0" w:uiPriority="64" w:unhideWhenUsed="0"/>
-    <w:lsdException w:name="Medium List 1 Accent 3" w:semiHidden="0" w:uiPriority="65" w:unhideWhenUsed="0"/>
-    <w:lsdException w:name="Medium List 2 Accent 3" w:semiHidden="0" w:uiPriority="66" w:unhideWhenUsed="0"/>
-    <w:lsdException w:name="Medium Grid 1 Accent 3" w:semiHidden="0" w:uiPriority="67" w:unhideWhenUsed="0"/>
-    <w:lsdException w:name="Medium Grid 2 Accent 3" w:semiHidden="0" w:uiPriority="68" w:unhideWhenUsed="0"/>
-    <w:lsdException w:name="Medium Grid 3 Accent 3" w:semiHidden="0" w:uiPriority="69" w:unhideWhenUsed="0"/>
-    <w:lsdException w:name="Dark List Accent 3" w:semiHidden="0" w:uiPriority="70" w:unhideWhenUsed="0"/>
-    <w:lsdException w:name="Colorful Shading Accent 3" w:semiHidden="0" w:uiPriority="71" w:unhideWhenUsed="0"/>
-    <w:lsdException w:name="Colorful List Accent 3" w:semiHidden="0" w:uiPriority="72" w:unhideWhenUsed="0"/>
-    <w:lsdException w:name="Colorful Grid Accent 3" w:semiHidden="0" w:uiPriority="73" w:unhideWhenUsed="0"/>
-    <w:lsdException w:name="Light Shading Accent 4" w:semiHidden="0" w:uiPriority="60" w:unhideWhenUsed="0"/>
-    <w:lsdException w:name="Light List Accent 4" w:semiHidden="0" w:uiPriority="61" w:unhideWhenUsed="0"/>
-    <w:lsdException w:name="Light Grid Accent 4" w:semiHidden="0" w:uiPriority="62" w:unhideWhenUsed="0"/>
-    <w:lsdException w:name="Medium Shading 1 Accent 4" w:semiHidden="0" w:uiPriority="63" w:unhideWhenUsed="0"/>
-    <w:lsdException w:name="Medium Shading 2 Accent 4" w:semiHidden="0" w:uiPriority="64" w:unhideWhenUsed="0"/>
-    <w:lsdException w:name="Medium List 1 Accent 4" w:semiHidden="0" w:uiPriority="65" w:unhideWhenUsed="0"/>
-    <w:lsdException w:name="Medium List 2 Accent 4" w:semiHidden="0" w:uiPriority="66" w:unhideWhenUsed="0"/>
-    <w:lsdException w:name="Medium Grid 1 Accent 4" w:semiHidden="0" w:uiPriority="67" w:unhideWhenUsed="0"/>
-    <w:lsdException w:name="Medium Grid 2 Accent 4" w:semiHidden="0" w:uiPriority="68" w:unhideWhenUsed="0"/>
-    <w:lsdException w:name="Medium Grid 3 Accent 4" w:semiHidden="0" w:uiPriority="69" w:unhideWhenUsed="0"/>
-    <w:lsdException w:name="Dark List Accent 4" w:semiHidden="0" w:uiPriority="70" w:unhideWhenUsed="0"/>
-    <w:lsdException w:name="Colorful Shading Accent 4" w:semiHidden="0" w:uiPriority="71" w:unhideWhenUsed="0"/>
-    <w:lsdException w:name="Colorful List Accent 4" w:semiHidden="0" w:uiPriority="72" w:unhideWhenUsed="0"/>
-    <w:lsdException w:name="Colorful Grid Accent 4" w:semiHidden="0" w:uiPriority="73" w:unhideWhenUsed="0"/>
-    <w:lsdException w:name="Light Shading Accent 5" w:semiHidden="0" w:uiPriority="60" w:unhideWhenUsed="0"/>
-    <w:lsdException w:name="Light List Accent 5" w:semiHidden="0" w:uiPriority="61" w:unhideWhenUsed="0"/>
-    <w:lsdException w:name="Light Grid Accent 5" w:semiHidden="0" w:uiPriority="62" w:unhideWhenUsed="0"/>
-    <w:lsdException w:name="Medium Shading 1 Accent 5" w:semiHidden="0" w:uiPriority="63" w:unhideWhenUsed="0"/>
-    <w:lsdException w:name="Medium Shading 2 Accent 5" w:semiHidden="0" w:uiPriority="64" w:unhideWhenUsed="0"/>
-    <w:lsdException w:name="Medium List 1 Accent 5" w:semiHidden="0" w:uiPriority="65" w:unhideWhenUsed="0"/>
-    <w:lsdException w:name="Medium List 2 Accent 5" w:semiHidden="0" w:uiPriority="66" w:unhideWhenUsed="0"/>
-    <w:lsdException w:name="Medium Grid 1 Accent 5" w:semiHidden="0" w:uiPriority="67" w:unhideWhenUsed="0"/>
-    <w:lsdException w:name="Medium Grid 2 Accent 5" w:semiHidden="0" w:uiPriority="68" w:unhideWhenUsed="0"/>
-    <w:lsdException w:name="Medium Grid 3 Accent 5" w:semiHidden="0" w:uiPriority="69" w:unhideWhenUsed="0"/>
-    <w:lsdException w:name="Dark List Accent 5" w:semiHidden="0" w:uiPriority="70" w:unhideWhenUsed="0"/>
-    <w:lsdException w:name="Colorful Shading Accent 5" w:semiHidden="0" w:uiPriority="71" w:unhideWhenUsed="0"/>
-    <w:lsdException w:name="Colorful List Accent 5" w:semiHidden="0" w:uiPriority="72" w:unhideWhenUsed="0"/>
-    <w:lsdException w:name="Colorful Grid Accent 5" w:semiHidden="0" w:uiPriority="73" w:unhideWhenUsed="0"/>
-    <w:lsdException w:name="Light Shading Accent 6" w:semiHidden="0" w:uiPriority="60" w:unhideWhenUsed="0"/>
-    <w:lsdException w:name="Light List Accent 6" w:semiHidden="0" w:uiPriority="61" w:unhideWhenUsed="0"/>
-    <w:lsdException w:name="Light Grid Accent 6" w:semiHidden="0" w:uiPriority="62" w:unhideWhenUsed="0"/>
-    <w:lsdException w:name="Medium Shading 1 Accent 6" w:semiHidden="0" w:uiPriority="63" w:unhideWhenUsed="0"/>
-    <w:lsdException w:name="Medium Shading 2 Accent 6" w:semiHidden="0" w:uiPriority="64" w:unhideWhenUsed="0"/>
-    <w:lsdException w:name="Medium List 1 Accent 6" w:semiHidden="0" w:uiPriority="65" w:unhideWhenUsed="0"/>
-    <w:lsdException w:name="Medium List 2 Accent 6" w:semiHidden="0" w:uiPriority="66" w:unhideWhenUsed="0"/>
-    <w:lsdException w:name="Medium Grid 1 Accent 6" w:semiHidden="0" w:uiPriority="67" w:unhideWhenUsed="0"/>
-    <w:lsdException w:name="Medium Grid 2 Accent 6" w:semiHidden="0" w:uiPriority="68" w:unhideWhenUsed="0"/>
-    <w:lsdException w:name="Medium Grid 3 Accent 6" w:semiHidden="0" w:uiPriority="69" w:unhideWhenUsed="0"/>
-    <w:lsdException w:name="Dark List Accent 6" w:semiHidden="0" w:uiPriority="70" w:unhideWhenUsed="0"/>
-    <w:lsdException w:name="Colorful Shading Accent 6" w:semiHidden="0" w:uiPriority="71" w:unhideWhenUsed="0"/>
-    <w:lsdException w:name="Colorful List Accent 6" w:semiHidden="0" w:uiPriority="72" w:unhideWhenUsed="0"/>
-    <w:lsdException w:name="Colorful Grid Accent 6" w:semiHidden="0" w:uiPriority="73" w:unhideWhenUsed="0"/>
-    <w:lsdException w:name="Subtle Emphasis" w:semiHidden="0" w:uiPriority="19" w:unhideWhenUsed="0" w:qFormat="1"/>
-    <w:lsdException w:name="Intense Emphasis" w:semiHidden="0" w:uiPriority="21" w:unhideWhenUsed="0" w:qFormat="1"/>
-    <w:lsdException w:name="Subtle Reference" w:semiHidden="0" w:uiPriority="31" w:unhideWhenUsed="0" w:qFormat="1"/>
-    <w:lsdException w:name="Intense Reference" w:semiHidden="0" w:uiPriority="32" w:unhideWhenUsed="0" w:qFormat="1"/>
-    <w:lsdException w:name="Book Title" w:semiHidden="0" w:uiPriority="33" w:unhideWhenUsed="0" w:qFormat="1"/>
-    <w:lsdException w:name="Bibliography" w:uiPriority="37"/>
-    <w:lsdException w:name="TOC Heading" w:uiPriority="39" w:qFormat="1"/>
+  <w:latentStyles w:defLockedState="0" w:defUIPriority="99" w:defSemiHidden="0" w:defUnhideWhenUsed="0" w:defQFormat="0" w:count="371">
+    <w:lsdException w:name="Normal" w:uiPriority="0" w:qFormat="1"/>
+    <w:lsdException w:name="heading 1" w:uiPriority="9" w:qFormat="1"/>
+    <w:lsdException w:name="heading 2" w:semiHidden="1" w:uiPriority="9" w:unhideWhenUsed="1" w:qFormat="1"/>
+    <w:lsdException w:name="heading 3" w:semiHidden="1" w:uiPriority="9" w:unhideWhenUsed="1" w:qFormat="1"/>
+    <w:lsdException w:name="heading 4" w:semiHidden="1" w:uiPriority="9" w:unhideWhenUsed="1" w:qFormat="1"/>
+    <w:lsdException w:name="heading 5" w:semiHidden="1" w:uiPriority="9" w:unhideWhenUsed="1" w:qFormat="1"/>
+    <w:lsdException w:name="heading 6" w:semiHidden="1" w:uiPriority="9" w:unhideWhenUsed="1" w:qFormat="1"/>
+    <w:lsdException w:name="heading 7" w:semiHidden="1" w:uiPriority="9" w:unhideWhenUsed="1" w:qFormat="1"/>
+    <w:lsdException w:name="heading 8" w:semiHidden="1" w:uiPriority="9" w:unhideWhenUsed="1" w:qFormat="1"/>
+    <w:lsdException w:name="heading 9" w:semiHidden="1" w:uiPriority="9" w:unhideWhenUsed="1" w:qFormat="1"/>
+    <w:lsdException w:name="index 1" w:semiHidden="1" w:unhideWhenUsed="1"/>
+    <w:lsdException w:name="index 2" w:semiHidden="1" w:unhideWhenUsed="1"/>
+    <w:lsdException w:name="index 3" w:semiHidden="1" w:unhideWhenUsed="1"/>
+    <w:lsdException w:name="index 4" w:semiHidden="1" w:unhideWhenUsed="1"/>
+    <w:lsdException w:name="index 5" w:semiHidden="1" w:unhideWhenUsed="1"/>
+    <w:lsdException w:name="index 6" w:semiHidden="1" w:unhideWhenUsed="1"/>
+    <w:lsdException w:name="index 7" w:semiHidden="1" w:unhideWhenUsed="1"/>
+    <w:lsdException w:name="index 8" w:semiHidden="1" w:unhideWhenUsed="1"/>
+    <w:lsdException w:name="index 9" w:semiHidden="1" w:unhideWhenUsed="1"/>
+    <w:lsdException w:name="toc 1" w:semiHidden="1" w:uiPriority="39" w:unhideWhenUsed="1"/>
+    <w:lsdException w:name="toc 2" w:semiHidden="1" w:uiPriority="39" w:unhideWhenUsed="1"/>
+    <w:lsdException w:name="toc 3" w:semiHidden="1" w:uiPriority="39" w:unhideWhenUsed="1"/>
+    <w:lsdException w:name="toc 4" w:semiHidden="1" w:uiPriority="39" w:unhideWhenUsed="1"/>
+    <w:lsdException w:name="toc 5" w:semiHidden="1" w:uiPriority="39" w:unhideWhenUsed="1"/>
+    <w:lsdException w:name="toc 6" w:semiHidden="1" w:uiPriority="39" w:unhideWhenUsed="1"/>
+    <w:lsdException w:name="toc 7" w:semiHidden="1" w:uiPriority="39" w:unhideWhenUsed="1"/>
+    <w:lsdException w:name="toc 8" w:semiHidden="1" w:uiPriority="39" w:unhideWhenUsed="1"/>
+    <w:lsdException w:name="toc 9" w:semiHidden="1" w:uiPriority="39" w:unhideWhenUsed="1"/>
+    <w:lsdException w:name="Normal Indent" w:semiHidden="1" w:unhideWhenUsed="1"/>
+    <w:lsdException w:name="footnote text" w:semiHidden="1" w:unhideWhenUsed="1"/>
+    <w:lsdException w:name="annotation text" w:semiHidden="1" w:unhideWhenUsed="1"/>
+    <w:lsdException w:name="header" w:semiHidden="1" w:unhideWhenUsed="1"/>
+    <w:lsdException w:name="footer" w:semiHidden="1" w:unhideWhenUsed="1"/>
+    <w:lsdException w:name="index heading" w:semiHidden="1" w:unhideWhenUsed="1"/>
+    <w:lsdException w:name="caption" w:semiHidden="1" w:uiPriority="35" w:unhideWhenUsed="1" w:qFormat="1"/>
+    <w:lsdException w:name="table of figures" w:semiHidden="1" w:unhideWhenUsed="1"/>
+    <w:lsdException w:name="envelope address" w:semiHidden="1" w:unhideWhenUsed="1"/>
+    <w:lsdException w:name="envelope return" w:semiHidden="1" w:unhideWhenUsed="1"/>
+    <w:lsdException w:name="footnote reference" w:semiHidden="1" w:unhideWhenUsed="1"/>
+    <w:lsdException w:name="annotation reference" w:semiHidden="1" w:unhideWhenUsed="1"/>
+    <w:lsdException w:name="line number" w:semiHidden="1" w:unhideWhenUsed="1"/>
+    <w:lsdException w:name="page number" w:semiHidden="1" w:unhideWhenUsed="1"/>
+    <w:lsdException w:name="endnote reference" w:semiHidden="1" w:unhideWhenUsed="1"/>
+    <w:lsdException w:name="endnote text" w:semiHidden="1" w:unhideWhenUsed="1"/>
+    <w:lsdException w:name="table of authorities" w:semiHidden="1" w:unhideWhenUsed="1"/>
+    <w:lsdException w:name="macro" w:semiHidden="1" w:unhideWhenUsed="1"/>
+    <w:lsdException w:name="toa heading" w:semiHidden="1" w:unhideWhenUsed="1"/>
+    <w:lsdException w:name="List" w:semiHidden="1" w:unhideWhenUsed="1"/>
+    <w:lsdException w:name="List Bullet" w:semiHidden="1" w:unhideWhenUsed="1"/>
+    <w:lsdException w:name="List Number" w:semiHidden="1" w:unhideWhenUsed="1"/>
+    <w:lsdException w:name="List 2" w:semiHidden="1" w:unhideWhenUsed="1"/>
+    <w:lsdException w:name="List 3" w:semiHidden="1" w:unhideWhenUsed="1"/>
+    <w:lsdException w:name="List 4" w:semiHidden="1" w:unhideWhenUsed="1"/>
+    <w:lsdException w:name="List 5" w:semiHidden="1" w:unhideWhenUsed="1"/>
+    <w:lsdException w:name="List Bullet 2" w:semiHidden="1" w:unhideWhenUsed="1"/>
+    <w:lsdException w:name="List Bullet 3" w:semiHidden="1" w:unhideWhenUsed="1"/>
+    <w:lsdException w:name="List Bullet 4" w:semiHidden="1" w:unhideWhenUsed="1"/>
+    <w:lsdException w:name="List Bullet 5" w:semiHidden="1" w:unhideWhenUsed="1"/>
+    <w:lsdException w:name="List Number 2" w:semiHidden="1" w:unhideWhenUsed="1"/>
+    <w:lsdException w:name="List Number 3" w:semiHidden="1" w:unhideWhenUsed="1"/>
+    <w:lsdException w:name="List Number 4" w:semiHidden="1" w:unhideWhenUsed="1"/>
+    <w:lsdException w:name="List Number 5" w:semiHidden="1" w:unhideWhenUsed="1"/>
+    <w:lsdException w:name="Title" w:uiPriority="10" w:qFormat="1"/>
+    <w:lsdException w:name="Closing" w:semiHidden="1" w:unhideWhenUsed="1"/>
+    <w:lsdException w:name="Signature" w:semiHidden="1" w:unhideWhenUsed="1"/>
+    <w:lsdException w:name="Default Paragraph Font" w:semiHidden="1" w:uiPriority="1" w:unhideWhenUsed="1"/>
+    <w:lsdException w:name="Body Text" w:semiHidden="1" w:unhideWhenUsed="1"/>
+    <w:lsdException w:name="Body Text Indent" w:semiHidden="1" w:unhideWhenUsed="1"/>
+    <w:lsdException w:name="List Continue" w:semiHidden="1" w:unhideWhenUsed="1"/>
+    <w:lsdException w:name="List Continue 2" w:semiHidden="1" w:unhideWhenUsed="1"/>
+    <w:lsdException w:name="List Continue 3" w:semiHidden="1" w:unhideWhenUsed="1"/>
+    <w:lsdException w:name="List Continue 4" w:semiHidden="1" w:unhideWhenUsed="1"/>
+    <w:lsdException w:name="List Continue 5" w:semiHidden="1" w:unhideWhenUsed="1"/>
+    <w:lsdException w:name="Message Header" w:semiHidden="1" w:unhideWhenUsed="1"/>
+    <w:lsdException w:name="Subtitle" w:uiPriority="11" w:qFormat="1"/>
+    <w:lsdException w:name="Salutation" w:semiHidden="1" w:unhideWhenUsed="1"/>
+    <w:lsdException w:name="Date" w:semiHidden="1" w:unhideWhenUsed="1"/>
+    <w:lsdException w:name="Body Text First Indent" w:semiHidden="1" w:unhideWhenUsed="1"/>
+    <w:lsdException w:name="Body Text First Indent 2" w:semiHidden="1" w:unhideWhenUsed="1"/>
+    <w:lsdException w:name="Note Heading" w:semiHidden="1" w:unhideWhenUsed="1"/>
+    <w:lsdException w:name="Body Text 2" w:semiHidden="1" w:unhideWhenUsed="1"/>
+    <w:lsdException w:name="Body Text 3" w:semiHidden="1" w:unhideWhenUsed="1"/>
+    <w:lsdException w:name="Body Text Indent 2" w:semiHidden="1" w:unhideWhenUsed="1"/>
+    <w:lsdException w:name="Body Text Indent 3" w:semiHidden="1" w:unhideWhenUsed="1"/>
+    <w:lsdException w:name="Block Text" w:semiHidden="1" w:unhideWhenUsed="1"/>
+    <w:lsdException w:name="Hyperlink" w:semiHidden="1" w:unhideWhenUsed="1"/>
+    <w:lsdException w:name="FollowedHyperlink" w:semiHidden="1" w:unhideWhenUsed="1"/>
+    <w:lsdException w:name="Strong" w:uiPriority="22" w:qFormat="1"/>
+    <w:lsdException w:name="Emphasis" w:uiPriority="20" w:qFormat="1"/>
+    <w:lsdException w:name="Document Map" w:semiHidden="1" w:unhideWhenUsed="1"/>
+    <w:lsdException w:name="Plain Text" w:semiHidden="1" w:unhideWhenUsed="1"/>
+    <w:lsdException w:name="E-mail Signature" w:semiHidden="1" w:unhideWhenUsed="1"/>
+    <w:lsdException w:name="HTML Top of Form" w:semiHidden="1" w:unhideWhenUsed="1"/>
+    <w:lsdException w:name="HTML Bottom of Form" w:semiHidden="1" w:unhideWhenUsed="1"/>
+    <w:lsdException w:name="Normal (Web)" w:semiHidden="1" w:unhideWhenUsed="1"/>
+    <w:lsdException w:name="HTML Acronym" w:semiHidden="1" w:unhideWhenUsed="1"/>
+    <w:lsdException w:name="HTML Address" w:semiHidden="1" w:unhideWhenUsed="1"/>
+    <w:lsdException w:name="HTML Cite" w:semiHidden="1" w:unhideWhenUsed="1"/>
+    <w:lsdException w:name="HTML Code" w:semiHidden="1" w:unhideWhenUsed="1"/>
+    <w:lsdException w:name="HTML Definition" w:semiHidden="1" w:unhideWhenUsed="1"/>
+    <w:lsdException w:name="HTML Keyboard" w:semiHidden="1" w:unhideWhenUsed="1"/>
+    <w:lsdException w:name="HTML Preformatted" w:semiHidden="1" w:unhideWhenUsed="1"/>
+    <w:lsdException w:name="HTML Sample" w:semiHidden="1" w:unhideWhenUsed="1"/>
+    <w:lsdException w:name="HTML Typewriter" w:semiHidden="1" w:unhideWhenUsed="1"/>
+    <w:lsdException w:name="HTML Variable" w:semiHidden="1" w:unhideWhenUsed="1"/>
+    <w:lsdException w:name="Normal Table" w:semiHidden="1" w:unhideWhenUsed="1"/>
+    <w:lsdException w:name="annotation subject" w:semiHidden="1" w:unhideWhenUsed="1"/>
+    <w:lsdException w:name="No List" w:semiHidden="1" w:unhideWhenUsed="1"/>
+    <w:lsdException w:name="Outline List 1" w:semiHidden="1" w:unhideWhenUsed="1"/>
+    <w:lsdException w:name="Outline List 2" w:semiHidden="1" w:unhideWhenUsed="1"/>
+    <w:lsdException w:name="Outline List 3" w:semiHidden="1" w:unhideWhenUsed="1"/>
+    <w:lsdException w:name="Table Simple 1" w:semiHidden="1" w:unhideWhenUsed="1"/>
+    <w:lsdException w:name="Table Simple 2" w:semiHidden="1" w:unhideWhenUsed="1"/>
+    <w:lsdException w:name="Table Simple 3" w:semiHidden="1" w:unhideWhenUsed="1"/>
+    <w:lsdException w:name="Table Classic 1" w:semiHidden="1" w:unhideWhenUsed="1"/>
+    <w:lsdException w:name="Table Classic 2" w:semiHidden="1" w:unhideWhenUsed="1"/>
+    <w:lsdException w:name="Table Classic 3" w:semiHidden="1" w:unhideWhenUsed="1"/>
+    <w:lsdException w:name="Table Classic 4" w:semiHidden="1" w:unhideWhenUsed="1"/>
+    <w:lsdException w:name="Table Colorful 1" w:semiHidden="1" w:unhideWhenUsed="1"/>
+    <w:lsdException w:name="Table Colorful 2" w:semiHidden="1" w:unhideWhenUsed="1"/>
+    <w:lsdException w:name="Table Colorful 3" w:semiHidden="1" w:unhideWhenUsed="1"/>
+    <w:lsdException w:name="Table Columns 1" w:semiHidden="1" w:unhideWhenUsed="1"/>
+    <w:lsdException w:name="Table Columns 2" w:semiHidden="1" w:unhideWhenUsed="1"/>
+    <w:lsdException w:name="Table Columns 3" w:semiHidden="1" w:unhideWhenUsed="1"/>
+    <w:lsdException w:name="Table Columns 4" w:semiHidden="1" w:unhideWhenUsed="1"/>
+    <w:lsdException w:name="Table Columns 5" w:semiHidden="1" w:unhideWhenUsed="1"/>
+    <w:lsdException w:name="Table Grid 1" w:semiHidden="1" w:unhideWhenUsed="1"/>
+    <w:lsdException w:name="Table Grid 2" w:semiHidden="1" w:unhideWhenUsed="1"/>
+    <w:lsdException w:name="Table Grid 3" w:semiHidden="1" w:unhideWhenUsed="1"/>
+    <w:lsdException w:name="Table Grid 4" w:semiHidden="1" w:unhideWhenUsed="1"/>
+    <w:lsdException w:name="Table Grid 5" w:semiHidden="1" w:unhideWhenUsed="1"/>
+    <w:lsdException w:name="Table Grid 6" w:semiHidden="1" w:unhideWhenUsed="1"/>
+    <w:lsdException w:name="Table Grid 7" w:semiHidden="1" w:unhideWhenUsed="1"/>
+    <w:lsdException w:name="Table Grid 8" w:semiHidden="1" w:unhideWhenUsed="1"/>
+    <w:lsdException w:name="Table List 1" w:semiHidden="1" w:unhideWhenUsed="1"/>
+    <w:lsdException w:name="Table List 2" w:semiHidden="1" w:unhideWhenUsed="1"/>
+    <w:lsdException w:name="Table List 3" w:semiHidden="1" w:unhideWhenUsed="1"/>
+    <w:lsdException w:name="Table List 4" w:semiHidden="1" w:unhideWhenUsed="1"/>
+    <w:lsdException w:name="Table List 5" w:semiHidden="1" w:unhideWhenUsed="1"/>
+    <w:lsdException w:name="Table List 6" w:semiHidden="1" w:unhideWhenUsed="1"/>
+    <w:lsdException w:name="Table List 7" w:semiHidden="1" w:unhideWhenUsed="1"/>
+    <w:lsdException w:name="Table List 8" w:semiHidden="1" w:unhideWhenUsed="1"/>
+    <w:lsdException w:name="Table 3D effects 1" w:semiHidden="1" w:unhideWhenUsed="1"/>
+    <w:lsdException w:name="Table 3D effects 2" w:semiHidden="1" w:unhideWhenUsed="1"/>
+    <w:lsdException w:name="Table 3D effects 3" w:semiHidden="1" w:unhideWhenUsed="1"/>
+    <w:lsdException w:name="Table Contemporary" w:semiHidden="1" w:unhideWhenUsed="1"/>
+    <w:lsdException w:name="Table Elegant" w:semiHidden="1" w:unhideWhenUsed="1"/>
+    <w:lsdException w:name="Table Professional" w:semiHidden="1" w:unhideWhenUsed="1"/>
+    <w:lsdException w:name="Table Subtle 1" w:semiHidden="1" w:unhideWhenUsed="1"/>
+    <w:lsdException w:name="Table Subtle 2" w:semiHidden="1" w:unhideWhenUsed="1"/>
+    <w:lsdException w:name="Table Web 1" w:semiHidden="1" w:unhideWhenUsed="1"/>
+    <w:lsdException w:name="Table Web 2" w:semiHidden="1" w:unhideWhenUsed="1"/>
+    <w:lsdException w:name="Table Web 3" w:semiHidden="1" w:unhideWhenUsed="1"/>
+    <w:lsdException w:name="Balloon Text" w:semiHidden="1" w:unhideWhenUsed="1"/>
+    <w:lsdException w:name="Table Theme" w:semiHidden="1" w:unhideWhenUsed="1"/>
+    <w:lsdException w:name="Placeholder Text" w:semiHidden="1"/>
+    <w:lsdException w:name="No Spacing" w:uiPriority="1" w:qFormat="1"/>
+    <w:lsdException w:name="Light Shading" w:uiPriority="60"/>
+    <w:lsdException w:name="Light List" w:uiPriority="61"/>
+    <w:lsdException w:name="Light Grid" w:uiPriority="62"/>
+    <w:lsdException w:name="Medium Shading 1" w:uiPriority="63"/>
+    <w:lsdException w:name="Medium Shading 2" w:uiPriority="64"/>
+    <w:lsdException w:name="Medium List 1" w:uiPriority="65"/>
+    <w:lsdException w:name="Medium List 2" w:uiPriority="66"/>
+    <w:lsdException w:name="Medium Grid 1" w:uiPriority="67"/>
+    <w:lsdException w:name="Medium Grid 2" w:uiPriority="68"/>
+    <w:lsdException w:name="Medium Grid 3" w:uiPriority="69"/>
+    <w:lsdException w:name="Dark List" w:uiPriority="70"/>
+    <w:lsdException w:name="Colorful Shading" w:uiPriority="71"/>
+    <w:lsdException w:name="Colorful List" w:uiPriority="72"/>
+    <w:lsdException w:name="Colorful Grid" w:uiPriority="73"/>
+    <w:lsdException w:name="Light Shading Accent 1" w:uiPriority="60"/>
+    <w:lsdException w:name="Light List Accent 1" w:uiPriority="61"/>
+    <w:lsdException w:name="Light Grid Accent 1" w:uiPriority="62"/>
+    <w:lsdException w:name="Medium Shading 1 Accent 1" w:uiPriority="63"/>
+    <w:lsdException w:name="Medium Shading 2 Accent 1" w:uiPriority="64"/>
+    <w:lsdException w:name="Medium List 1 Accent 1" w:uiPriority="65"/>
+    <w:lsdException w:name="Revision" w:semiHidden="1"/>
+    <w:lsdException w:name="List Paragraph" w:uiPriority="34" w:qFormat="1"/>
+    <w:lsdException w:name="Quote" w:uiPriority="29" w:qFormat="1"/>
+    <w:lsdException w:name="Intense Quote" w:uiPriority="30" w:qFormat="1"/>
+    <w:lsdException w:name="Medium List 2 Accent 1" w:uiPriority="66"/>
+    <w:lsdException w:name="Medium Grid 1 Accent 1" w:uiPriority="67"/>
+    <w:lsdException w:name="Medium Grid 2 Accent 1" w:uiPriority="68"/>
+    <w:lsdException w:name="Medium Grid 3 Accent 1" w:uiPriority="69"/>
+    <w:lsdException w:name="Dark List Accent 1" w:uiPriority="70"/>
+    <w:lsdException w:name="Colorful Shading Accent 1" w:uiPriority="71"/>
+    <w:lsdException w:name="Colorful List Accent 1" w:uiPriority="72"/>
+    <w:lsdException w:name="Colorful Grid Accent 1" w:uiPriority="73"/>
+    <w:lsdException w:name="Light Shading Accent 2" w:uiPriority="60"/>
+    <w:lsdException w:name="Light List Accent 2" w:uiPriority="61"/>
+    <w:lsdException w:name="Light Grid Accent 2" w:uiPriority="62"/>
+    <w:lsdException w:name="Medium Shading 1 Accent 2" w:uiPriority="63"/>
+    <w:lsdException w:name="Medium Shading 2 Accent 2" w:uiPriority="64"/>
+    <w:lsdException w:name="Medium List 1 Accent 2" w:uiPriority="65"/>
+    <w:lsdException w:name="Medium List 2 Accent 2" w:uiPriority="66"/>
+    <w:lsdException w:name="Medium Grid 1 Accent 2" w:uiPriority="67"/>
+    <w:lsdException w:name="Medium Grid 2 Accent 2" w:uiPriority="68"/>
+    <w:lsdException w:name="Medium Grid 3 Accent 2" w:uiPriority="69"/>
+    <w:lsdException w:name="Dark List Accent 2" w:uiPriority="70"/>
+    <w:lsdException w:name="Colorful Shading Accent 2" w:uiPriority="71"/>
+    <w:lsdException w:name="Colorful List Accent 2" w:uiPriority="72"/>
+    <w:lsdException w:name="Colorful Grid Accent 2" w:uiPriority="73"/>
+    <w:lsdException w:name="Light Shading Accent 3" w:uiPriority="60"/>
+    <w:lsdException w:name="Light List Accent 3" w:uiPriority="61"/>
+    <w:lsdException w:name="Light Grid Accent 3" w:uiPriority="62"/>
+    <w:lsdException w:name="Medium Shading 1 Accent 3" w:uiPriority="63"/>
+    <w:lsdException w:name="Medium Shading 2 Accent 3" w:uiPriority="64"/>
+    <w:lsdException w:name="Medium List 1 Accent 3" w:uiPriority="65"/>
+    <w:lsdException w:name="Medium List 2 Accent 3" w:uiPriority="66"/>
+    <w:lsdException w:name="Medium Grid 1 Accent 3" w:uiPriority="67"/>
+    <w:lsdException w:name="Medium Grid 2 Accent 3" w:uiPriority="68"/>
+    <w:lsdException w:name="Medium Grid 3 Accent 3" w:uiPriority="69"/>
+    <w:lsdException w:name="Dark List Accent 3" w:uiPriority="70"/>
+    <w:lsdException w:name="Colorful Shading Accent 3" w:uiPriority="71"/>
+    <w:lsdException w:name="Colorful List Accent 3" w:uiPriority="72"/>
+    <w:lsdException w:name="Colorful Grid Accent 3" w:uiPriority="73"/>
+    <w:lsdException w:name="Light Shading Accent 4" w:uiPriority="60"/>
+    <w:lsdException w:name="Light List Accent 4" w:uiPriority="61"/>
+    <w:lsdException w:name="Light Grid Accent 4" w:uiPriority="62"/>
+    <w:lsdException w:name="Medium Shading 1 Accent 4" w:uiPriority="63"/>
+    <w:lsdException w:name="Medium Shading 2 Accent 4" w:uiPriority="64"/>
+    <w:lsdException w:name="Medium List 1 Accent 4" w:uiPriority="65"/>
+    <w:lsdException w:name="Medium List 2 Accent 4" w:uiPriority="66"/>
+    <w:lsdException w:name="Medium Grid 1 Accent 4" w:uiPriority="67"/>
+    <w:lsdException w:name="Medium Grid 2 Accent 4" w:uiPriority="68"/>
+    <w:lsdException w:name="Medium Grid 3 Accent 4" w:uiPriority="69"/>
+    <w:lsdException w:name="Dark List Accent 4" w:uiPriority="70"/>
+    <w:lsdException w:name="Colorful Shading Accent 4" w:uiPriority="71"/>
+    <w:lsdException w:name="Colorful List Accent 4" w:uiPriority="72"/>
+    <w:lsdException w:name="Colorful Grid Accent 4" w:uiPriority="73"/>
+    <w:lsdException w:name="Light Shading Accent 5" w:uiPriority="60"/>
+    <w:lsdException w:name="Light List Accent 5" w:uiPriority="61"/>
+    <w:lsdException w:name="Light Grid Accent 5" w:uiPriority="62"/>
+    <w:lsdException w:name="Medium Shading 1 Accent 5" w:uiPriority="63"/>
+    <w:lsdException w:name="Medium Shading 2 Accent 5" w:uiPriority="64"/>
+    <w:lsdException w:name="Medium List 1 Accent 5" w:uiPriority="65"/>
+    <w:lsdException w:name="Medium List 2 Accent 5" w:uiPriority="66"/>
+    <w:lsdException w:name="Medium Grid 1 Accent 5" w:uiPriority="67"/>
+    <w:lsdException w:name="Medium Grid 2 Accent 5" w:uiPriority="68"/>
+    <w:lsdException w:name="Medium Grid 3 Accent 5" w:uiPriority="69"/>
+    <w:lsdException w:name="Dark List Accent 5" w:uiPriority="70"/>
+    <w:lsdException w:name="Colorful Shading Accent 5" w:uiPriority="71"/>
+    <w:lsdException w:name="Colorful List Accent 5" w:uiPriority="72"/>
+    <w:lsdException w:name="Colorful Grid Accent 5" w:uiPriority="73"/>
+    <w:lsdException w:name="Light Shading Accent 6" w:uiPriority="60"/>
+    <w:lsdException w:name="Light List Accent 6" w:uiPriority="61"/>
+    <w:lsdException w:name="Light Grid Accent 6" w:uiPriority="62"/>
+    <w:lsdException w:name="Medium Shading 1 Accent 6" w:uiPriority="63"/>
+    <w:lsdException w:name="Medium Shading 2 Accent 6" w:uiPriority="64"/>
+    <w:lsdException w:name="Medium List 1 Accent 6" w:uiPriority="65"/>
+    <w:lsdException w:name="Medium List 2 Accent 6" w:uiPriority="66"/>
+    <w:lsdException w:name="Medium Grid 1 Accent 6" w:uiPriority="67"/>
+    <w:lsdException w:name="Medium Grid 2 Accent 6" w:uiPriority="68"/>
+    <w:lsdException w:name="Medium Grid 3 Accent 6" w:uiPriority="69"/>
+    <w:lsdException w:name="Dark List Accent 6" w:uiPriority="70"/>
+    <w:lsdException w:name="Colorful Shading Accent 6" w:uiPriority="71"/>
+    <w:lsdException w:name="Colorful List Accent 6" w:uiPriority="72"/>
+    <w:lsdException w:name="Colorful Grid Accent 6" w:uiPriority="73"/>
+    <w:lsdException w:name="Subtle Emphasis" w:uiPriority="19" w:qFormat="1"/>
+    <w:lsdException w:name="Intense Emphasis" w:uiPriority="21" w:qFormat="1"/>
+    <w:lsdException w:name="Subtle Reference" w:uiPriority="31" w:qFormat="1"/>
+    <w:lsdException w:name="Intense Reference" w:uiPriority="32" w:qFormat="1"/>
+    <w:lsdException w:name="Book Title" w:uiPriority="33" w:qFormat="1"/>
+    <w:lsdException w:name="Bibliography" w:semiHidden="1" w:uiPriority="37" w:unhideWhenUsed="1"/>
+    <w:lsdException w:name="TOC Heading" w:semiHidden="1" w:uiPriority="39" w:unhideWhenUsed="1" w:qFormat="1"/>
+    <w:lsdException w:name="Plain Table 1" w:uiPriority="41"/>
+    <w:lsdException w:name="Plain Table 2" w:uiPriority="42"/>
+    <w:lsdException w:name="Plain Table 3" w:uiPriority="43"/>
+    <w:lsdException w:name="Plain Table 4" w:uiPriority="44"/>
+    <w:lsdException w:name="Plain Table 5" w:uiPriority="45"/>
+    <w:lsdException w:name="Grid Table Light" w:uiPriority="40"/>
+    <w:lsdException w:name="Grid Table 1 Light" w:uiPriority="46"/>
+    <w:lsdException w:name="Grid Table 2" w:uiPriority="47"/>
+    <w:lsdException w:name="Grid Table 3" w:uiPriority="48"/>
+    <w:lsdException w:name="Grid Table 4" w:uiPriority="49"/>
+    <w:lsdException w:name="Grid Table 5 Dark" w:uiPriority="50"/>
+    <w:lsdException w:name="Grid Table 6 Colorful" w:uiPriority="51"/>
+    <w:lsdException w:name="Grid Table 7 Colorful" w:uiPriority="52"/>
+    <w:lsdException w:name="Grid Table 1 Light Accent 1" w:uiPriority="46"/>
+    <w:lsdException w:name="Grid Table 2 Accent 1" w:uiPriority="47"/>
+    <w:lsdException w:name="Grid Table 3 Accent 1" w:uiPriority="48"/>
+    <w:lsdException w:name="Grid Table 4 Accent 1" w:uiPriority="49"/>
+    <w:lsdException w:name="Grid Table 5 Dark Accent 1" w:uiPriority="50"/>
+    <w:lsdException w:name="Grid Table 6 Colorful Accent 1" w:uiPriority="51"/>
+    <w:lsdException w:name="Grid Table 7 Colorful Accent 1" w:uiPriority="52"/>
+    <w:lsdException w:name="Grid Table 1 Light Accent 2" w:uiPriority="46"/>
+    <w:lsdException w:name="Grid Table 2 Accent 2" w:uiPriority="47"/>
+    <w:lsdException w:name="Grid Table 3 Accent 2" w:uiPriority="48"/>
+    <w:lsdException w:name="Grid Table 4 Accent 2" w:uiPriority="49"/>
+    <w:lsdException w:name="Grid Table 5 Dark Accent 2" w:uiPriority="50"/>
+    <w:lsdException w:name="Grid Table 6 Colorful Accent 2" w:uiPriority="51"/>
+    <w:lsdException w:name="Grid Table 7 Colorful Accent 2" w:uiPriority="52"/>
+    <w:lsdException w:name="Grid Table 1 Light Accent 3" w:uiPriority="46"/>
+    <w:lsdException w:name="Grid Table 2 Accent 3" w:uiPriority="47"/>
+    <w:lsdException w:name="Grid Table 3 Accent 3" w:uiPriority="48"/>
+    <w:lsdException w:name="Grid Table 4 Accent 3" w:uiPriority="49"/>
+    <w:lsdException w:name="Grid Table 5 Dark Accent 3" w:uiPriority="50"/>
+    <w:lsdException w:name="Grid Table 6 Colorful Accent 3" w:uiPriority="51"/>
+    <w:lsdException w:name="Grid Table 7 Colorful Accent 3" w:uiPriority="52"/>
+    <w:lsdException w:name="Grid Table 1 Light Accent 4" w:uiPriority="46"/>
+    <w:lsdException w:name="Grid Table 2 Accent 4" w:uiPriority="47"/>
+    <w:lsdException w:name="Grid Table 3 Accent 4" w:uiPriority="48"/>
+    <w:lsdException w:name="Grid Table 4 Accent 4" w:uiPriority="49"/>
+    <w:lsdException w:name="Grid Table 5 Dark Accent 4" w:uiPriority="50"/>
+    <w:lsdException w:name="Grid Table 6 Colorful Accent 4" w:uiPriority="51"/>
+    <w:lsdException w:name="Grid Table 7 Colorful Accent 4" w:uiPriority="52"/>
+    <w:lsdException w:name="Grid Table 1 Light Accent 5" w:uiPriority="46"/>
+    <w:lsdException w:name="Grid Table 2 Accent 5" w:uiPriority="47"/>
+    <w:lsdException w:name="Grid Table 3 Accent 5" w:uiPriority="48"/>
+    <w:lsdException w:name="Grid Table 4 Accent 5" w:uiPriority="49"/>
+    <w:lsdException w:name="Grid Table 5 Dark Accent 5" w:uiPriority="50"/>
+    <w:lsdException w:name="Grid Table 6 Colorful Accent 5" w:uiPriority="51"/>
+    <w:lsdException w:name="Grid Table 7 Colorful Accent 5" w:uiPriority="52"/>
+    <w:lsdException w:name="Grid Table 1 Light Accent 6" w:uiPriority="46"/>
+    <w:lsdException w:name="Grid Table 2 Accent 6" w:uiPriority="47"/>
+    <w:lsdException w:name="Grid Table 3 Accent 6" w:uiPriority="48"/>
+    <w:lsdException w:name="Grid Table 4 Accent 6" w:uiPriority="49"/>
+    <w:lsdException w:name="Grid Table 5 Dark Accent 6" w:uiPriority="50"/>
+    <w:lsdException w:name="Grid Table 6 Colorful Accent 6" w:uiPriority="51"/>
+    <w:lsdException w:name="Grid Table 7 Colorful Accent 6" w:uiPriority="52"/>
+    <w:lsdException w:name="List Table 1 Light" w:uiPriority="46"/>
+    <w:lsdException w:name="List Table 2" w:uiPriority="47"/>
+    <w:lsdException w:name="List Table 3" w:uiPriority="48"/>
+    <w:lsdException w:name="List Table 4" w:uiPriority="49"/>
+    <w:lsdException w:name="List Table 5 Dark" w:uiPriority="50"/>
+    <w:lsdException w:name="List Table 6 Colorful" w:uiPriority="51"/>
+    <w:lsdException w:name="List Table 7 Colorful" w:uiPriority="52"/>
+    <w:lsdException w:name="List Table 1 Light Accent 1" w:uiPriority="46"/>
+    <w:lsdException w:name="List Table 2 Accent 1" w:uiPriority="47"/>
+    <w:lsdException w:name="List Table 3 Accent 1" w:uiPriority="48"/>
+    <w:lsdException w:name="List Table 4 Accent 1" w:uiPriority="49"/>
+    <w:lsdException w:name="List Table 5 Dark Accent 1" w:uiPriority="50"/>
+    <w:lsdException w:name="List Table 6 Colorful Accent 1" w:uiPriority="51"/>
+    <w:lsdException w:name="List Table 7 Colorful Accent 1" w:uiPriority="52"/>
+    <w:lsdException w:name="List Table 1 Light Accent 2" w:uiPriority="46"/>
+    <w:lsdException w:name="List Table 2 Accent 2" w:uiPriority="47"/>
+    <w:lsdException w:name="List Table 3 Accent 2" w:uiPriority="48"/>
+    <w:lsdException w:name="List Table 4 Accent 2" w:uiPriority="49"/>
+    <w:lsdException w:name="List Table 5 Dark Accent 2" w:uiPriority="50"/>
+    <w:lsdException w:name="List Table 6 Colorful Accent 2" w:uiPriority="51"/>
+    <w:lsdException w:name="List Table 7 Colorful Accent 2" w:uiPriority="52"/>
+    <w:lsdException w:name="List Table 1 Light Accent 3" w:uiPriority="46"/>
+    <w:lsdException w:name="List Table 2 Accent 3" w:uiPriority="47"/>
+    <w:lsdException w:name="List Table 3 Accent 3" w:uiPriority="48"/>
+    <w:lsdException w:name="List Table 4 Accent 3" w:uiPriority="49"/>
+    <w:lsdException w:name="List Table 5 Dark Accent 3" w:uiPriority="50"/>
+    <w:lsdException w:name="List Table 6 Colorful Accent 3" w:uiPriority="51"/>
+    <w:lsdException w:name="List Table 7 Colorful Accent 3" w:uiPriority="52"/>
+    <w:lsdException w:name="List Table 1 Light Accent 4" w:uiPriority="46"/>
+    <w:lsdException w:name="List Table 2 Accent 4" w:uiPriority="47"/>
+    <w:lsdException w:name="List Table 3 Accent 4" w:uiPriority="48"/>
+    <w:lsdException w:name="List Table 4 Accent 4" w:uiPriority="49"/>
+    <w:lsdException w:name="List Table 5 Dark Accent 4" w:uiPriority="50"/>
+    <w:lsdException w:name="List Table 6 Colorful Accent 4" w:uiPriority="51"/>
+    <w:lsdException w:name="List Table 7 Colorful Accent 4" w:uiPriority="52"/>
+    <w:lsdException w:name="List Table 1 Light Accent 5" w:uiPriority="46"/>
+    <w:lsdException w:name="List Table 2 Accent 5" w:uiPriority="47"/>
+    <w:lsdException w:name="List Table 3 Accent 5" w:uiPriority="48"/>
+    <w:lsdException w:name="List Table 4 Accent 5" w:uiPriority="49"/>
+    <w:lsdException w:name="List Table 5 Dark Accent 5" w:uiPriority="50"/>
+    <w:lsdException w:name="List Table 6 Colorful Accent 5" w:uiPriority="51"/>
+    <w:lsdException w:name="List Table 7 Colorful Accent 5" w:uiPriority="52"/>
+    <w:lsdException w:name="List Table 1 Light Accent 6" w:uiPriority="46"/>
+    <w:lsdException w:name="List Table 2 Accent 6" w:uiPriority="47"/>
+    <w:lsdException w:name="List Table 3 Accent 6" w:uiPriority="48"/>
+    <w:lsdException w:name="List Table 4 Accent 6" w:uiPriority="49"/>
+    <w:lsdException w:name="List Table 5 Dark Accent 6" w:uiPriority="50"/>
+    <w:lsdException w:name="List Table 6 Colorful Accent 6" w:uiPriority="51"/>
+    <w:lsdException w:name="List Table 7 Colorful Accent 6" w:uiPriority="52"/>
   </w:latentStyles>
   <w:style w:type="paragraph" w:default="1" w:styleId="Standard">
     <w:name w:val="Normal"/>
@@ -32452,196 +34053,6 @@
 </w:styles>
 </file>
 
-<file path=word/stylesWithEffects.xml><?xml version="1.0" encoding="utf-8"?>
-<w:styles xmlns:wpc="http://schemas.microsoft.com/office/word/2010/wordprocessingCanvas" xmlns:mc="http://schemas.openxmlformats.org/markup-compatibility/2006" xmlns:o="urn:schemas-microsoft-com:office:office" xmlns:r="http://schemas.openxmlformats.org/officeDocument/2006/relationships" xmlns:m="http://schemas.openxmlformats.org/officeDocument/2006/math" xmlns:v="urn:schemas-microsoft-com:vml" xmlns:wp14="http://schemas.microsoft.com/office/word/2010/wordprocessingDrawing" xmlns:wp="http://schemas.openxmlformats.org/drawingml/2006/wordprocessingDrawing" xmlns:w10="urn:schemas-microsoft-com:office:word" xmlns:w="http://schemas.openxmlformats.org/wordprocessingml/2006/main" xmlns:w14="http://schemas.microsoft.com/office/word/2010/wordml" xmlns:wpg="http://schemas.microsoft.com/office/word/2010/wordprocessingGroup" xmlns:wpi="http://schemas.microsoft.com/office/word/2010/wordprocessingInk" xmlns:wne="http://schemas.microsoft.com/office/word/2006/wordml" xmlns:wps="http://schemas.microsoft.com/office/word/2010/wordprocessingShape" mc:Ignorable="w14 wp14">
-  <w:docDefaults>
-    <w:rPrDefault>
-      <w:rPr>
-        <w:rFonts w:asciiTheme="minorHAnsi" w:eastAsiaTheme="minorEastAsia" w:hAnsiTheme="minorHAnsi" w:cstheme="minorBidi"/>
-        <w:sz w:val="22"/>
-        <w:szCs w:val="22"/>
-        <w:lang w:val="de-DE" w:eastAsia="de-DE" w:bidi="ar-SA"/>
-      </w:rPr>
-    </w:rPrDefault>
-    <w:pPrDefault>
-      <w:pPr>
-        <w:spacing w:after="200" w:line="276" w:lineRule="auto"/>
-      </w:pPr>
-    </w:pPrDefault>
-  </w:docDefaults>
-  <w:latentStyles w:defLockedState="0" w:defUIPriority="99" w:defSemiHidden="1" w:defUnhideWhenUsed="1" w:defQFormat="0" w:count="267">
-    <w:lsdException w:name="Normal" w:semiHidden="0" w:uiPriority="0" w:unhideWhenUsed="0" w:qFormat="1"/>
-    <w:lsdException w:name="heading 1" w:semiHidden="0" w:uiPriority="9" w:unhideWhenUsed="0" w:qFormat="1"/>
-    <w:lsdException w:name="heading 2" w:uiPriority="9" w:qFormat="1"/>
-    <w:lsdException w:name="heading 3" w:uiPriority="9" w:qFormat="1"/>
-    <w:lsdException w:name="heading 4" w:uiPriority="9" w:qFormat="1"/>
-    <w:lsdException w:name="heading 5" w:uiPriority="9" w:qFormat="1"/>
-    <w:lsdException w:name="heading 6" w:uiPriority="9" w:qFormat="1"/>
-    <w:lsdException w:name="heading 7" w:uiPriority="9" w:qFormat="1"/>
-    <w:lsdException w:name="heading 8" w:uiPriority="9" w:qFormat="1"/>
-    <w:lsdException w:name="heading 9" w:uiPriority="9" w:qFormat="1"/>
-    <w:lsdException w:name="toc 1" w:uiPriority="39"/>
-    <w:lsdException w:name="toc 2" w:uiPriority="39"/>
-    <w:lsdException w:name="toc 3" w:uiPriority="39"/>
-    <w:lsdException w:name="toc 4" w:uiPriority="39"/>
-    <w:lsdException w:name="toc 5" w:uiPriority="39"/>
-    <w:lsdException w:name="toc 6" w:uiPriority="39"/>
-    <w:lsdException w:name="toc 7" w:uiPriority="39"/>
-    <w:lsdException w:name="toc 8" w:uiPriority="39"/>
-    <w:lsdException w:name="toc 9" w:uiPriority="39"/>
-    <w:lsdException w:name="caption" w:uiPriority="35" w:qFormat="1"/>
-    <w:lsdException w:name="Title" w:semiHidden="0" w:uiPriority="10" w:unhideWhenUsed="0" w:qFormat="1"/>
-    <w:lsdException w:name="Default Paragraph Font" w:uiPriority="1"/>
-    <w:lsdException w:name="Subtitle" w:semiHidden="0" w:uiPriority="11" w:unhideWhenUsed="0" w:qFormat="1"/>
-    <w:lsdException w:name="Strong" w:semiHidden="0" w:uiPriority="22" w:unhideWhenUsed="0" w:qFormat="1"/>
-    <w:lsdException w:name="Emphasis" w:semiHidden="0" w:uiPriority="20" w:unhideWhenUsed="0" w:qFormat="1"/>
-    <w:lsdException w:name="Table Grid" w:semiHidden="0" w:uiPriority="59" w:unhideWhenUsed="0"/>
-    <w:lsdException w:name="Placeholder Text" w:unhideWhenUsed="0"/>
-    <w:lsdException w:name="No Spacing" w:semiHidden="0" w:uiPriority="1" w:unhideWhenUsed="0" w:qFormat="1"/>
-    <w:lsdException w:name="Light Shading" w:semiHidden="0" w:uiPriority="60" w:unhideWhenUsed="0"/>
-    <w:lsdException w:name="Light List" w:semiHidden="0" w:uiPriority="61" w:unhideWhenUsed="0"/>
-    <w:lsdException w:name="Light Grid" w:semiHidden="0" w:uiPriority="62" w:unhideWhenUsed="0"/>
-    <w:lsdException w:name="Medium Shading 1" w:semiHidden="0" w:uiPriority="63" w:unhideWhenUsed="0"/>
-    <w:lsdException w:name="Medium Shading 2" w:semiHidden="0" w:uiPriority="64" w:unhideWhenUsed="0"/>
-    <w:lsdException w:name="Medium List 1" w:semiHidden="0" w:uiPriority="65" w:unhideWhenUsed="0"/>
-    <w:lsdException w:name="Medium List 2" w:semiHidden="0" w:uiPriority="66" w:unhideWhenUsed="0"/>
-    <w:lsdException w:name="Medium Grid 1" w:semiHidden="0" w:uiPriority="67" w:unhideWhenUsed="0"/>
-    <w:lsdException w:name="Medium Grid 2" w:semiHidden="0" w:uiPriority="68" w:unhideWhenUsed="0"/>
-    <w:lsdException w:name="Medium Grid 3" w:semiHidden="0" w:uiPriority="69" w:unhideWhenUsed="0"/>
-    <w:lsdException w:name="Dark List" w:semiHidden="0" w:uiPriority="70" w:unhideWhenUsed="0"/>
-    <w:lsdException w:name="Colorful Shading" w:semiHidden="0" w:uiPriority="71" w:unhideWhenUsed="0"/>
-    <w:lsdException w:name="Colorful List" w:semiHidden="0" w:uiPriority="72" w:unhideWhenUsed="0"/>
-    <w:lsdException w:name="Colorful Grid" w:semiHidden="0" w:uiPriority="73" w:unhideWhenUsed="0"/>
-    <w:lsdException w:name="Light Shading Accent 1" w:semiHidden="0" w:uiPriority="60" w:unhideWhenUsed="0"/>
-    <w:lsdException w:name="Light List Accent 1" w:semiHidden="0" w:uiPriority="61" w:unhideWhenUsed="0"/>
-    <w:lsdException w:name="Light Grid Accent 1" w:semiHidden="0" w:uiPriority="62" w:unhideWhenUsed="0"/>
-    <w:lsdException w:name="Medium Shading 1 Accent 1" w:semiHidden="0" w:uiPriority="63" w:unhideWhenUsed="0"/>
-    <w:lsdException w:name="Medium Shading 2 Accent 1" w:semiHidden="0" w:uiPriority="64" w:unhideWhenUsed="0"/>
-    <w:lsdException w:name="Medium List 1 Accent 1" w:semiHidden="0" w:uiPriority="65" w:unhideWhenUsed="0"/>
-    <w:lsdException w:name="Revision" w:unhideWhenUsed="0"/>
-    <w:lsdException w:name="List Paragraph" w:semiHidden="0" w:uiPriority="34" w:unhideWhenUsed="0" w:qFormat="1"/>
-    <w:lsdException w:name="Quote" w:semiHidden="0" w:uiPriority="29" w:unhideWhenUsed="0" w:qFormat="1"/>
-    <w:lsdException w:name="Intense Quote" w:semiHidden="0" w:uiPriority="30" w:unhideWhenUsed="0" w:qFormat="1"/>
-    <w:lsdException w:name="Medium List 2 Accent 1" w:semiHidden="0" w:uiPriority="66" w:unhideWhenUsed="0"/>
-    <w:lsdException w:name="Medium Grid 1 Accent 1" w:semiHidden="0" w:uiPriority="67" w:unhideWhenUsed="0"/>
-    <w:lsdException w:name="Medium Grid 2 Accent 1" w:semiHidden="0" w:uiPriority="68" w:unhideWhenUsed="0"/>
-    <w:lsdException w:name="Medium Grid 3 Accent 1" w:semiHidden="0" w:uiPriority="69" w:unhideWhenUsed="0"/>
-    <w:lsdException w:name="Dark List Accent 1" w:semiHidden="0" w:uiPriority="70" w:unhideWhenUsed="0"/>
-    <w:lsdException w:name="Colorful Shading Accent 1" w:semiHidden="0" w:uiPriority="71" w:unhideWhenUsed="0"/>
-    <w:lsdException w:name="Colorful List Accent 1" w:semiHidden="0" w:uiPriority="72" w:unhideWhenUsed="0"/>
-    <w:lsdException w:name="Colorful Grid Accent 1" w:semiHidden="0" w:uiPriority="73" w:unhideWhenUsed="0"/>
-    <w:lsdException w:name="Light Shading Accent 2" w:semiHidden="0" w:uiPriority="60" w:unhideWhenUsed="0"/>
-    <w:lsdException w:name="Light List Accent 2" w:semiHidden="0" w:uiPriority="61" w:unhideWhenUsed="0"/>
-    <w:lsdException w:name="Light Grid Accent 2" w:semiHidden="0" w:uiPriority="62" w:unhideWhenUsed="0"/>
-    <w:lsdException w:name="Medium Shading 1 Accent 2" w:semiHidden="0" w:uiPriority="63" w:unhideWhenUsed="0"/>
-    <w:lsdException w:name="Medium Shading 2 Accent 2" w:semiHidden="0" w:uiPriority="64" w:unhideWhenUsed="0"/>
-    <w:lsdException w:name="Medium List 1 Accent 2" w:semiHidden="0" w:uiPriority="65" w:unhideWhenUsed="0"/>
-    <w:lsdException w:name="Medium List 2 Accent 2" w:semiHidden="0" w:uiPriority="66" w:unhideWhenUsed="0"/>
-    <w:lsdException w:name="Medium Grid 1 Accent 2" w:semiHidden="0" w:uiPriority="67" w:unhideWhenUsed="0"/>
-    <w:lsdException w:name="Medium Grid 2 Accent 2" w:semiHidden="0" w:uiPriority="68" w:unhideWhenUsed="0"/>
-    <w:lsdException w:name="Medium Grid 3 Accent 2" w:semiHidden="0" w:uiPriority="69" w:unhideWhenUsed="0"/>
-    <w:lsdException w:name="Dark List Accent 2" w:semiHidden="0" w:uiPriority="70" w:unhideWhenUsed="0"/>
-    <w:lsdException w:name="Colorful Shading Accent 2" w:semiHidden="0" w:uiPriority="71" w:unhideWhenUsed="0"/>
-    <w:lsdException w:name="Colorful List Accent 2" w:semiHidden="0" w:uiPriority="72" w:unhideWhenUsed="0"/>
-    <w:lsdException w:name="Colorful Grid Accent 2" w:semiHidden="0" w:uiPriority="73" w:unhideWhenUsed="0"/>
-    <w:lsdException w:name="Light Shading Accent 3" w:semiHidden="0" w:uiPriority="60" w:unhideWhenUsed="0"/>
-    <w:lsdException w:name="Light List Accent 3" w:semiHidden="0" w:uiPriority="61" w:unhideWhenUsed="0"/>
-    <w:lsdException w:name="Light Grid Accent 3" w:semiHidden="0" w:uiPriority="62" w:unhideWhenUsed="0"/>
-    <w:lsdException w:name="Medium Shading 1 Accent 3" w:semiHidden="0" w:uiPriority="63" w:unhideWhenUsed="0"/>
-    <w:lsdException w:name="Medium Shading 2 Accent 3" w:semiHidden="0" w:uiPriority="64" w:unhideWhenUsed="0"/>
-    <w:lsdException w:name="Medium List 1 Accent 3" w:semiHidden="0" w:uiPriority="65" w:unhideWhenUsed="0"/>
-    <w:lsdException w:name="Medium List 2 Accent 3" w:semiHidden="0" w:uiPriority="66" w:unhideWhenUsed="0"/>
-    <w:lsdException w:name="Medium Grid 1 Accent 3" w:semiHidden="0" w:uiPriority="67" w:unhideWhenUsed="0"/>
-    <w:lsdException w:name="Medium Grid 2 Accent 3" w:semiHidden="0" w:uiPriority="68" w:unhideWhenUsed="0"/>
-    <w:lsdException w:name="Medium Grid 3 Accent 3" w:semiHidden="0" w:uiPriority="69" w:unhideWhenUsed="0"/>
-    <w:lsdException w:name="Dark List Accent 3" w:semiHidden="0" w:uiPriority="70" w:unhideWhenUsed="0"/>
-    <w:lsdException w:name="Colorful Shading Accent 3" w:semiHidden="0" w:uiPriority="71" w:unhideWhenUsed="0"/>
-    <w:lsdException w:name="Colorful List Accent 3" w:semiHidden="0" w:uiPriority="72" w:unhideWhenUsed="0"/>
-    <w:lsdException w:name="Colorful Grid Accent 3" w:semiHidden="0" w:uiPriority="73" w:unhideWhenUsed="0"/>
-    <w:lsdException w:name="Light Shading Accent 4" w:semiHidden="0" w:uiPriority="60" w:unhideWhenUsed="0"/>
-    <w:lsdException w:name="Light List Accent 4" w:semiHidden="0" w:uiPriority="61" w:unhideWhenUsed="0"/>
-    <w:lsdException w:name="Light Grid Accent 4" w:semiHidden="0" w:uiPriority="62" w:unhideWhenUsed="0"/>
-    <w:lsdException w:name="Medium Shading 1 Accent 4" w:semiHidden="0" w:uiPriority="63" w:unhideWhenUsed="0"/>
-    <w:lsdException w:name="Medium Shading 2 Accent 4" w:semiHidden="0" w:uiPriority="64" w:unhideWhenUsed="0"/>
-    <w:lsdException w:name="Medium List 1 Accent 4" w:semiHidden="0" w:uiPriority="65" w:unhideWhenUsed="0"/>
-    <w:lsdException w:name="Medium List 2 Accent 4" w:semiHidden="0" w:uiPriority="66" w:unhideWhenUsed="0"/>
-    <w:lsdException w:name="Medium Grid 1 Accent 4" w:semiHidden="0" w:uiPriority="67" w:unhideWhenUsed="0"/>
-    <w:lsdException w:name="Medium Grid 2 Accent 4" w:semiHidden="0" w:uiPriority="68" w:unhideWhenUsed="0"/>
-    <w:lsdException w:name="Medium Grid 3 Accent 4" w:semiHidden="0" w:uiPriority="69" w:unhideWhenUsed="0"/>
-    <w:lsdException w:name="Dark List Accent 4" w:semiHidden="0" w:uiPriority="70" w:unhideWhenUsed="0"/>
-    <w:lsdException w:name="Colorful Shading Accent 4" w:semiHidden="0" w:uiPriority="71" w:unhideWhenUsed="0"/>
-    <w:lsdException w:name="Colorful List Accent 4" w:semiHidden="0" w:uiPriority="72" w:unhideWhenUsed="0"/>
-    <w:lsdException w:name="Colorful Grid Accent 4" w:semiHidden="0" w:uiPriority="73" w:unhideWhenUsed="0"/>
-    <w:lsdException w:name="Light Shading Accent 5" w:semiHidden="0" w:uiPriority="60" w:unhideWhenUsed="0"/>
-    <w:lsdException w:name="Light List Accent 5" w:semiHidden="0" w:uiPriority="61" w:unhideWhenUsed="0"/>
-    <w:lsdException w:name="Light Grid Accent 5" w:semiHidden="0" w:uiPriority="62" w:unhideWhenUsed="0"/>
-    <w:lsdException w:name="Medium Shading 1 Accent 5" w:semiHidden="0" w:uiPriority="63" w:unhideWhenUsed="0"/>
-    <w:lsdException w:name="Medium Shading 2 Accent 5" w:semiHidden="0" w:uiPriority="64" w:unhideWhenUsed="0"/>
-    <w:lsdException w:name="Medium List 1 Accent 5" w:semiHidden="0" w:uiPriority="65" w:unhideWhenUsed="0"/>
-    <w:lsdException w:name="Medium List 2 Accent 5" w:semiHidden="0" w:uiPriority="66" w:unhideWhenUsed="0"/>
-    <w:lsdException w:name="Medium Grid 1 Accent 5" w:semiHidden="0" w:uiPriority="67" w:unhideWhenUsed="0"/>
-    <w:lsdException w:name="Medium Grid 2 Accent 5" w:semiHidden="0" w:uiPriority="68" w:unhideWhenUsed="0"/>
-    <w:lsdException w:name="Medium Grid 3 Accent 5" w:semiHidden="0" w:uiPriority="69" w:unhideWhenUsed="0"/>
-    <w:lsdException w:name="Dark List Accent 5" w:semiHidden="0" w:uiPriority="70" w:unhideWhenUsed="0"/>
-    <w:lsdException w:name="Colorful Shading Accent 5" w:semiHidden="0" w:uiPriority="71" w:unhideWhenUsed="0"/>
-    <w:lsdException w:name="Colorful List Accent 5" w:semiHidden="0" w:uiPriority="72" w:unhideWhenUsed="0"/>
-    <w:lsdException w:name="Colorful Grid Accent 5" w:semiHidden="0" w:uiPriority="73" w:unhideWhenUsed="0"/>
-    <w:lsdException w:name="Light Shading Accent 6" w:semiHidden="0" w:uiPriority="60" w:unhideWhenUsed="0"/>
-    <w:lsdException w:name="Light List Accent 6" w:semiHidden="0" w:uiPriority="61" w:unhideWhenUsed="0"/>
-    <w:lsdException w:name="Light Grid Accent 6" w:semiHidden="0" w:uiPriority="62" w:unhideWhenUsed="0"/>
-    <w:lsdException w:name="Medium Shading 1 Accent 6" w:semiHidden="0" w:uiPriority="63" w:unhideWhenUsed="0"/>
-    <w:lsdException w:name="Medium Shading 2 Accent 6" w:semiHidden="0" w:uiPriority="64" w:unhideWhenUsed="0"/>
-    <w:lsdException w:name="Medium List 1 Accent 6" w:semiHidden="0" w:uiPriority="65" w:unhideWhenUsed="0"/>
-    <w:lsdException w:name="Medium List 2 Accent 6" w:semiHidden="0" w:uiPriority="66" w:unhideWhenUsed="0"/>
-    <w:lsdException w:name="Medium Grid 1 Accent 6" w:semiHidden="0" w:uiPriority="67" w:unhideWhenUsed="0"/>
-    <w:lsdException w:name="Medium Grid 2 Accent 6" w:semiHidden="0" w:uiPriority="68" w:unhideWhenUsed="0"/>
-    <w:lsdException w:name="Medium Grid 3 Accent 6" w:semiHidden="0" w:uiPriority="69" w:unhideWhenUsed="0"/>
-    <w:lsdException w:name="Dark List Accent 6" w:semiHidden="0" w:uiPriority="70" w:unhideWhenUsed="0"/>
-    <w:lsdException w:name="Colorful Shading Accent 6" w:semiHidden="0" w:uiPriority="71" w:unhideWhenUsed="0"/>
-    <w:lsdException w:name="Colorful List Accent 6" w:semiHidden="0" w:uiPriority="72" w:unhideWhenUsed="0"/>
-    <w:lsdException w:name="Colorful Grid Accent 6" w:semiHidden="0" w:uiPriority="73" w:unhideWhenUsed="0"/>
-    <w:lsdException w:name="Subtle Emphasis" w:semiHidden="0" w:uiPriority="19" w:unhideWhenUsed="0" w:qFormat="1"/>
-    <w:lsdException w:name="Intense Emphasis" w:semiHidden="0" w:uiPriority="21" w:unhideWhenUsed="0" w:qFormat="1"/>
-    <w:lsdException w:name="Subtle Reference" w:semiHidden="0" w:uiPriority="31" w:unhideWhenUsed="0" w:qFormat="1"/>
-    <w:lsdException w:name="Intense Reference" w:semiHidden="0" w:uiPriority="32" w:unhideWhenUsed="0" w:qFormat="1"/>
-    <w:lsdException w:name="Book Title" w:semiHidden="0" w:uiPriority="33" w:unhideWhenUsed="0" w:qFormat="1"/>
-    <w:lsdException w:name="Bibliography" w:uiPriority="37"/>
-    <w:lsdException w:name="TOC Heading" w:uiPriority="39" w:qFormat="1"/>
-  </w:latentStyles>
-  <w:style w:type="paragraph" w:default="1" w:styleId="Standard">
-    <w:name w:val="Normal"/>
-    <w:qFormat/>
-  </w:style>
-  <w:style w:type="character" w:default="1" w:styleId="Absatz-Standardschriftart">
-    <w:name w:val="Default Paragraph Font"/>
-    <w:uiPriority w:val="1"/>
-    <w:semiHidden/>
-    <w:unhideWhenUsed/>
-  </w:style>
-  <w:style w:type="table" w:default="1" w:styleId="NormaleTabelle">
-    <w:name w:val="Normal Table"/>
-    <w:uiPriority w:val="99"/>
-    <w:semiHidden/>
-    <w:unhideWhenUsed/>
-    <w:tblPr>
-      <w:tblInd w:w="0" w:type="dxa"/>
-      <w:tblCellMar>
-        <w:top w:w="0" w:type="dxa"/>
-        <w:left w:w="108" w:type="dxa"/>
-        <w:bottom w:w="0" w:type="dxa"/>
-        <w:right w:w="108" w:type="dxa"/>
-      </w:tblCellMar>
-    </w:tblPr>
-  </w:style>
-  <w:style w:type="numbering" w:default="1" w:styleId="KeineListe">
-    <w:name w:val="No List"/>
-    <w:uiPriority w:val="99"/>
-    <w:semiHidden/>
-    <w:unhideWhenUsed/>
-  </w:style>
-</w:styles>
-</file>
-
 <file path=word/theme/theme1.xml><?xml version="1.0" encoding="utf-8"?>
 <a:theme xmlns:a="http://schemas.openxmlformats.org/drawingml/2006/main" name="Larissa">
   <a:themeElements>

</xml_diff>

<commit_message>
Fix variant index in requirements doc
</commit_message>
<xml_diff>
--- a/Basisverzeichnis/trunk/01_Analyse/Anforderungen.docx
+++ b/Basisverzeichnis/trunk/01_Analyse/Anforderungen.docx
@@ -1,6 +1,6 @@
 
 <file path=word/document.xml><?xml version="1.0" encoding="utf-8"?>
-<w:document xmlns:wpc="http://schemas.microsoft.com/office/word/2010/wordprocessingCanvas" xmlns:mc="http://schemas.openxmlformats.org/markup-compatibility/2006" xmlns:o="urn:schemas-microsoft-com:office:office" xmlns:r="http://schemas.openxmlformats.org/officeDocument/2006/relationships" xmlns:m="http://schemas.openxmlformats.org/officeDocument/2006/math" xmlns:v="urn:schemas-microsoft-com:vml" xmlns:wp14="http://schemas.microsoft.com/office/word/2010/wordprocessingDrawing" xmlns:wp="http://schemas.openxmlformats.org/drawingml/2006/wordprocessingDrawing" xmlns:w10="urn:schemas-microsoft-com:office:word" xmlns:w="http://schemas.openxmlformats.org/wordprocessingml/2006/main" xmlns:w14="http://schemas.microsoft.com/office/word/2010/wordml" xmlns:w15="http://schemas.microsoft.com/office/word/2012/wordml" xmlns:wpg="http://schemas.microsoft.com/office/word/2010/wordprocessingGroup" xmlns:wpi="http://schemas.microsoft.com/office/word/2010/wordprocessingInk" xmlns:wne="http://schemas.microsoft.com/office/word/2006/wordml" xmlns:wps="http://schemas.microsoft.com/office/word/2010/wordprocessingShape" mc:Ignorable="w14 w15 wp14">
+<w:document xmlns:ve="http://schemas.openxmlformats.org/markup-compatibility/2006" xmlns:o="urn:schemas-microsoft-com:office:office" xmlns:r="http://schemas.openxmlformats.org/officeDocument/2006/relationships" xmlns:m="http://schemas.openxmlformats.org/officeDocument/2006/math" xmlns:v="urn:schemas-microsoft-com:vml" xmlns:wp="http://schemas.openxmlformats.org/drawingml/2006/wordprocessingDrawing" xmlns:w10="urn:schemas-microsoft-com:office:word" xmlns:w="http://schemas.openxmlformats.org/wordprocessingml/2006/main" xmlns:wne="http://schemas.microsoft.com/office/word/2006/wordml">
   <w:body>
     <w:p>
       <w:pPr>
@@ -142,7 +142,7 @@
           <w:left w:w="-5" w:type="dxa"/>
           <w:right w:w="0" w:type="dxa"/>
         </w:tblCellMar>
-        <w:tblLook w:val="04A0" w:firstRow="1" w:lastRow="0" w:firstColumn="1" w:lastColumn="0" w:noHBand="0" w:noVBand="1"/>
+        <w:tblLook w:val="04A0"/>
       </w:tblPr>
       <w:tblGrid>
         <w:gridCol w:w="1890"/>
@@ -687,7 +687,7 @@
           <w:left w:w="-5" w:type="dxa"/>
           <w:right w:w="0" w:type="dxa"/>
         </w:tblCellMar>
-        <w:tblLook w:val="04A0" w:firstRow="1" w:lastRow="0" w:firstColumn="1" w:lastColumn="0" w:noHBand="0" w:noVBand="1"/>
+        <w:tblLook w:val="04A0"/>
       </w:tblPr>
       <w:tblGrid>
         <w:gridCol w:w="2060"/>
@@ -831,7 +831,7 @@
           <w:left w:w="-5" w:type="dxa"/>
           <w:right w:w="0" w:type="dxa"/>
         </w:tblCellMar>
-        <w:tblLook w:val="04A0" w:firstRow="1" w:lastRow="0" w:firstColumn="1" w:lastColumn="0" w:noHBand="0" w:noVBand="1"/>
+        <w:tblLook w:val="04A0"/>
       </w:tblPr>
       <w:tblGrid>
         <w:gridCol w:w="475"/>
@@ -1518,7 +1518,7 @@
           <w:left w:w="-5" w:type="dxa"/>
           <w:right w:w="0" w:type="dxa"/>
         </w:tblCellMar>
-        <w:tblLook w:val="04A0" w:firstRow="1" w:lastRow="0" w:firstColumn="1" w:lastColumn="0" w:noHBand="0" w:noVBand="1"/>
+        <w:tblLook w:val="04A0"/>
       </w:tblPr>
       <w:tblGrid>
         <w:gridCol w:w="1364"/>
@@ -3397,7 +3397,7 @@
           <w:noProof/>
         </w:rPr>
         <w:drawing>
-          <wp:anchor distT="0" distB="0" distL="0" distR="0" simplePos="0" relativeHeight="251658240" behindDoc="0" locked="0" layoutInCell="1" allowOverlap="1" wp14:anchorId="176E7E27" wp14:editId="04EA5506">
+          <wp:anchor distT="0" distB="0" distL="0" distR="0" simplePos="0" relativeHeight="251658240" behindDoc="0" locked="0" layoutInCell="1" allowOverlap="1">
             <wp:simplePos x="0" y="0"/>
             <wp:positionH relativeFrom="column">
               <wp:posOffset>-102870</wp:posOffset>
@@ -3476,7 +3476,7 @@
           <w:left w:w="-5" w:type="dxa"/>
           <w:right w:w="0" w:type="dxa"/>
         </w:tblCellMar>
-        <w:tblLook w:val="04A0" w:firstRow="1" w:lastRow="0" w:firstColumn="1" w:lastColumn="0" w:noHBand="0" w:noVBand="1"/>
+        <w:tblLook w:val="04A0"/>
       </w:tblPr>
       <w:tblGrid>
         <w:gridCol w:w="1332"/>
@@ -3941,7 +3941,7 @@
           <w:left w:w="-5" w:type="dxa"/>
           <w:right w:w="0" w:type="dxa"/>
         </w:tblCellMar>
-        <w:tblLook w:val="04A0" w:firstRow="1" w:lastRow="0" w:firstColumn="1" w:lastColumn="0" w:noHBand="0" w:noVBand="1"/>
+        <w:tblLook w:val="04A0"/>
       </w:tblPr>
       <w:tblGrid>
         <w:gridCol w:w="1332"/>
@@ -4834,7 +4834,7 @@
           <w:left w:w="-5" w:type="dxa"/>
           <w:right w:w="0" w:type="dxa"/>
         </w:tblCellMar>
-        <w:tblLook w:val="04A0" w:firstRow="1" w:lastRow="0" w:firstColumn="1" w:lastColumn="0" w:noHBand="0" w:noVBand="1"/>
+        <w:tblLook w:val="04A0"/>
       </w:tblPr>
       <w:tblGrid>
         <w:gridCol w:w="1332"/>
@@ -5295,7 +5295,7 @@
           <w:left w:w="-5" w:type="dxa"/>
           <w:right w:w="0" w:type="dxa"/>
         </w:tblCellMar>
-        <w:tblLook w:val="04A0" w:firstRow="1" w:lastRow="0" w:firstColumn="1" w:lastColumn="0" w:noHBand="0" w:noVBand="1"/>
+        <w:tblLook w:val="04A0"/>
       </w:tblPr>
       <w:tblGrid>
         <w:gridCol w:w="1332"/>
@@ -5756,7 +5756,7 @@
           <w:left w:w="-5" w:type="dxa"/>
           <w:right w:w="0" w:type="dxa"/>
         </w:tblCellMar>
-        <w:tblLook w:val="04A0" w:firstRow="1" w:lastRow="0" w:firstColumn="1" w:lastColumn="0" w:noHBand="0" w:noVBand="1"/>
+        <w:tblLook w:val="04A0"/>
       </w:tblPr>
       <w:tblGrid>
         <w:gridCol w:w="1332"/>
@@ -6224,7 +6224,7 @@
           <w:left w:w="-5" w:type="dxa"/>
           <w:right w:w="0" w:type="dxa"/>
         </w:tblCellMar>
-        <w:tblLook w:val="04A0" w:firstRow="1" w:lastRow="0" w:firstColumn="1" w:lastColumn="0" w:noHBand="0" w:noVBand="1"/>
+        <w:tblLook w:val="04A0"/>
       </w:tblPr>
       <w:tblGrid>
         <w:gridCol w:w="1332"/>
@@ -6710,7 +6710,7 @@
           <w:left w:w="-5" w:type="dxa"/>
           <w:right w:w="0" w:type="dxa"/>
         </w:tblCellMar>
-        <w:tblLook w:val="04A0" w:firstRow="1" w:lastRow="0" w:firstColumn="1" w:lastColumn="0" w:noHBand="0" w:noVBand="1"/>
+        <w:tblLook w:val="04A0"/>
       </w:tblPr>
       <w:tblGrid>
         <w:gridCol w:w="1332"/>
@@ -7171,7 +7171,7 @@
           <w:left w:w="-5" w:type="dxa"/>
           <w:right w:w="0" w:type="dxa"/>
         </w:tblCellMar>
-        <w:tblLook w:val="04A0" w:firstRow="1" w:lastRow="0" w:firstColumn="1" w:lastColumn="0" w:noHBand="0" w:noVBand="1"/>
+        <w:tblLook w:val="04A0"/>
       </w:tblPr>
       <w:tblGrid>
         <w:gridCol w:w="1332"/>
@@ -7632,7 +7632,7 @@
           <w:left w:w="-5" w:type="dxa"/>
           <w:right w:w="0" w:type="dxa"/>
         </w:tblCellMar>
-        <w:tblLook w:val="04A0" w:firstRow="1" w:lastRow="0" w:firstColumn="1" w:lastColumn="0" w:noHBand="0" w:noVBand="1"/>
+        <w:tblLook w:val="04A0"/>
       </w:tblPr>
       <w:tblGrid>
         <w:gridCol w:w="1332"/>
@@ -8093,7 +8093,7 @@
           <w:left w:w="-5" w:type="dxa"/>
           <w:right w:w="0" w:type="dxa"/>
         </w:tblCellMar>
-        <w:tblLook w:val="04A0" w:firstRow="1" w:lastRow="0" w:firstColumn="1" w:lastColumn="0" w:noHBand="0" w:noVBand="1"/>
+        <w:tblLook w:val="04A0"/>
       </w:tblPr>
       <w:tblGrid>
         <w:gridCol w:w="1332"/>
@@ -8557,7 +8557,7 @@
           <w:left w:w="-5" w:type="dxa"/>
           <w:right w:w="0" w:type="dxa"/>
         </w:tblCellMar>
-        <w:tblLook w:val="04A0" w:firstRow="1" w:lastRow="0" w:firstColumn="1" w:lastColumn="0" w:noHBand="0" w:noVBand="1"/>
+        <w:tblLook w:val="04A0"/>
       </w:tblPr>
       <w:tblGrid>
         <w:gridCol w:w="1332"/>
@@ -9040,7 +9040,7 @@
           <w:left w:w="-5" w:type="dxa"/>
           <w:right w:w="0" w:type="dxa"/>
         </w:tblCellMar>
-        <w:tblLook w:val="04A0" w:firstRow="1" w:lastRow="0" w:firstColumn="1" w:lastColumn="0" w:noHBand="0" w:noVBand="1"/>
+        <w:tblLook w:val="04A0"/>
       </w:tblPr>
       <w:tblGrid>
         <w:gridCol w:w="1332"/>
@@ -9495,7 +9495,7 @@
           <w:left w:w="-5" w:type="dxa"/>
           <w:right w:w="0" w:type="dxa"/>
         </w:tblCellMar>
-        <w:tblLook w:val="04A0" w:firstRow="1" w:lastRow="0" w:firstColumn="1" w:lastColumn="0" w:noHBand="0" w:noVBand="1"/>
+        <w:tblLook w:val="04A0"/>
       </w:tblPr>
       <w:tblGrid>
         <w:gridCol w:w="1332"/>
@@ -9976,10 +9976,10 @@
     </w:p>
     <w:tbl>
       <w:tblPr>
-        <w:tblStyle w:val="Tabellenraster"/>
+        <w:tblStyle w:val="Tabellengitternetz"/>
         <w:tblW w:w="0" w:type="auto"/>
         <w:jc w:val="center"/>
-        <w:tblLook w:val="04A0" w:firstRow="1" w:lastRow="0" w:firstColumn="1" w:lastColumn="0" w:noHBand="0" w:noVBand="1"/>
+        <w:tblLook w:val="04A0"/>
       </w:tblPr>
       <w:tblGrid>
         <w:gridCol w:w="496"/>
@@ -10685,7 +10685,14 @@
                 <w:rFonts w:ascii="Times New Roman" w:hAnsi="Times New Roman" w:cs="Times New Roman"/>
                 <w:color w:val="000000"/>
               </w:rPr>
-              <w:t>4b</w:t>
+              <w:t>4</w:t>
+            </w:r>
+            <w:r>
+              <w:rPr>
+                <w:rFonts w:ascii="Times New Roman" w:hAnsi="Times New Roman" w:cs="Times New Roman"/>
+                <w:color w:val="000000"/>
+              </w:rPr>
+              <w:t>a</w:t>
             </w:r>
           </w:p>
         </w:tc>
@@ -10831,7 +10838,14 @@
                 <w:rFonts w:ascii="Times New Roman" w:hAnsi="Times New Roman" w:cs="Times New Roman"/>
                 <w:color w:val="000000"/>
               </w:rPr>
-              <w:t>4c</w:t>
+              <w:t>4</w:t>
+            </w:r>
+            <w:r>
+              <w:rPr>
+                <w:rFonts w:ascii="Times New Roman" w:hAnsi="Times New Roman" w:cs="Times New Roman"/>
+                <w:color w:val="000000"/>
+              </w:rPr>
+              <w:t>b</w:t>
             </w:r>
           </w:p>
         </w:tc>
@@ -11095,10 +11109,10 @@
     </w:p>
     <w:tbl>
       <w:tblPr>
-        <w:tblStyle w:val="Tabellenraster"/>
+        <w:tblStyle w:val="Tabellengitternetz"/>
         <w:tblW w:w="0" w:type="auto"/>
         <w:jc w:val="center"/>
-        <w:tblLook w:val="04A0" w:firstRow="1" w:lastRow="0" w:firstColumn="1" w:lastColumn="0" w:noHBand="0" w:noVBand="1"/>
+        <w:tblLook w:val="04A0"/>
       </w:tblPr>
       <w:tblGrid>
         <w:gridCol w:w="496"/>
@@ -11748,10 +11762,10 @@
     </w:p>
     <w:tbl>
       <w:tblPr>
-        <w:tblStyle w:val="Tabellenraster"/>
+        <w:tblStyle w:val="Tabellengitternetz"/>
         <w:tblW w:w="0" w:type="auto"/>
         <w:jc w:val="center"/>
-        <w:tblLook w:val="04A0" w:firstRow="1" w:lastRow="0" w:firstColumn="1" w:lastColumn="0" w:noHBand="0" w:noVBand="1"/>
+        <w:tblLook w:val="04A0"/>
       </w:tblPr>
       <w:tblGrid>
         <w:gridCol w:w="496"/>
@@ -12433,10 +12447,10 @@
     </w:p>
     <w:tbl>
       <w:tblPr>
-        <w:tblStyle w:val="Tabellenraster"/>
+        <w:tblStyle w:val="Tabellengitternetz"/>
         <w:tblW w:w="0" w:type="auto"/>
         <w:jc w:val="center"/>
-        <w:tblLook w:val="04A0" w:firstRow="1" w:lastRow="0" w:firstColumn="1" w:lastColumn="0" w:noHBand="0" w:noVBand="1"/>
+        <w:tblLook w:val="04A0"/>
       </w:tblPr>
       <w:tblGrid>
         <w:gridCol w:w="496"/>
@@ -13074,10 +13088,10 @@
     </w:p>
     <w:tbl>
       <w:tblPr>
-        <w:tblStyle w:val="Tabellenraster"/>
+        <w:tblStyle w:val="Tabellengitternetz"/>
         <w:tblW w:w="0" w:type="auto"/>
         <w:jc w:val="center"/>
-        <w:tblLook w:val="04A0" w:firstRow="1" w:lastRow="0" w:firstColumn="1" w:lastColumn="0" w:noHBand="0" w:noVBand="1"/>
+        <w:tblLook w:val="04A0"/>
       </w:tblPr>
       <w:tblGrid>
         <w:gridCol w:w="496"/>
@@ -13774,10 +13788,10 @@
     </w:p>
     <w:tbl>
       <w:tblPr>
-        <w:tblStyle w:val="Tabellenraster"/>
+        <w:tblStyle w:val="Tabellengitternetz"/>
         <w:tblW w:w="0" w:type="auto"/>
         <w:jc w:val="center"/>
-        <w:tblLook w:val="04A0" w:firstRow="1" w:lastRow="0" w:firstColumn="1" w:lastColumn="0" w:noHBand="0" w:noVBand="1"/>
+        <w:tblLook w:val="04A0"/>
       </w:tblPr>
       <w:tblGrid>
         <w:gridCol w:w="496"/>
@@ -14474,7 +14488,7 @@
           <w:left w:w="70" w:type="dxa"/>
           <w:right w:w="70" w:type="dxa"/>
         </w:tblCellMar>
-        <w:tblLook w:val="0000" w:firstRow="0" w:lastRow="0" w:firstColumn="0" w:lastColumn="0" w:noHBand="0" w:noVBand="0"/>
+        <w:tblLook w:val="0000"/>
       </w:tblPr>
       <w:tblGrid>
         <w:gridCol w:w="496"/>
@@ -15575,7 +15589,7 @@
           <w:left w:w="70" w:type="dxa"/>
           <w:right w:w="70" w:type="dxa"/>
         </w:tblCellMar>
-        <w:tblLook w:val="0000" w:firstRow="0" w:lastRow="0" w:firstColumn="0" w:lastColumn="0" w:noHBand="0" w:noVBand="0"/>
+        <w:tblLook w:val="0000"/>
       </w:tblPr>
       <w:tblGrid>
         <w:gridCol w:w="496"/>
@@ -16643,7 +16657,7 @@
           <w:left w:w="70" w:type="dxa"/>
           <w:right w:w="70" w:type="dxa"/>
         </w:tblCellMar>
-        <w:tblLook w:val="0000" w:firstRow="0" w:lastRow="0" w:firstColumn="0" w:lastColumn="0" w:noHBand="0" w:noVBand="0"/>
+        <w:tblLook w:val="0000"/>
       </w:tblPr>
       <w:tblGrid>
         <w:gridCol w:w="496"/>
@@ -17650,7 +17664,7 @@
           <w:left w:w="70" w:type="dxa"/>
           <w:right w:w="70" w:type="dxa"/>
         </w:tblCellMar>
-        <w:tblLook w:val="0000" w:firstRow="0" w:lastRow="0" w:firstColumn="0" w:lastColumn="0" w:noHBand="0" w:noVBand="0"/>
+        <w:tblLook w:val="0000"/>
       </w:tblPr>
       <w:tblGrid>
         <w:gridCol w:w="496"/>
@@ -18087,37 +18101,7 @@
                 <w:szCs w:val="20"/>
                 <w:lang w:val="de-DE"/>
               </w:rPr>
-              <w:t>Mindestens ein Use</w:t>
-            </w:r>
-            <w:r>
-              <w:rPr>
-                <w:rFonts w:ascii="Times New Roman" w:hAnsi="Times New Roman"/>
-                <w:color w:val="000000"/>
-                <w:sz w:val="20"/>
-                <w:szCs w:val="20"/>
-                <w:lang w:val="de-DE"/>
-              </w:rPr>
-              <w:t>-</w:t>
-            </w:r>
-            <w:r>
-              <w:rPr>
-                <w:rFonts w:ascii="Times New Roman" w:hAnsi="Times New Roman"/>
-                <w:color w:val="000000"/>
-                <w:sz w:val="20"/>
-                <w:szCs w:val="20"/>
-                <w:lang w:val="de-DE"/>
-              </w:rPr>
-              <w:t xml:space="preserve"> Case </w:t>
-            </w:r>
-            <w:r>
-              <w:rPr>
-                <w:rFonts w:ascii="Times New Roman" w:hAnsi="Times New Roman"/>
-                <w:color w:val="000000"/>
-                <w:sz w:val="20"/>
-                <w:szCs w:val="20"/>
-                <w:lang w:val="de-DE"/>
-              </w:rPr>
-              <w:t>muss selektiert sein.</w:t>
+              <w:t>Mindestens ein Use- Case muss selektiert sein.</w:t>
             </w:r>
           </w:p>
         </w:tc>
@@ -18319,16 +18303,7 @@
                 <w:sz w:val="20"/>
                 <w:szCs w:val="20"/>
               </w:rPr>
-              <w:t xml:space="preserve">Dieser Anwendungsfall beginnt, sobald der User </w:t>
-            </w:r>
-            <w:r>
-              <w:rPr>
-                <w:rFonts w:ascii="Times New Roman" w:hAnsi="Times New Roman"/>
-                <w:color w:val="000000"/>
-                <w:sz w:val="20"/>
-                <w:szCs w:val="20"/>
-              </w:rPr>
-              <w:t>einen der Szenario-Parameter im Szenario-Tab ändert</w:t>
+              <w:t>Dieser Anwendungsfall beginnt, sobald der User einen der Szenario-Parameter im Szenario-Tab ändert</w:t>
             </w:r>
           </w:p>
           <w:p>
@@ -18787,7 +18762,7 @@
           <w:left w:w="-5" w:type="dxa"/>
           <w:right w:w="0" w:type="dxa"/>
         </w:tblCellMar>
-        <w:tblLook w:val="04A0" w:firstRow="1" w:lastRow="0" w:firstColumn="1" w:lastColumn="0" w:noHBand="0" w:noVBand="1"/>
+        <w:tblLook w:val="04A0"/>
       </w:tblPr>
       <w:tblGrid>
         <w:gridCol w:w="1191"/>
@@ -19787,7 +19762,7 @@
           <w:lang w:val="de-DE" w:eastAsia="de-DE" w:bidi="ar-SA"/>
         </w:rPr>
         <w:drawing>
-          <wp:inline distT="0" distB="0" distL="0" distR="0" wp14:anchorId="2CCC69CC" wp14:editId="39038DCD">
+          <wp:inline distT="0" distB="0" distL="0" distR="0">
             <wp:extent cx="5759450" cy="3348990"/>
             <wp:effectExtent l="0" t="0" r="0" b="0"/>
             <wp:docPr id="2" name="Picture" descr="C:\Users\MathiasSchneider\Desktop\SWP_Neu\OTH_SWP_SS15\Basisverzeichnis\trunk\01_Analyse\KonzeptuellesDatenmodelFramework.png"/>
@@ -19987,7 +19962,7 @@
         </w:rPr>
         <w:lastRenderedPageBreak/>
         <w:drawing>
-          <wp:inline distT="0" distB="0" distL="0" distR="0" wp14:anchorId="5863D161" wp14:editId="08646343">
+          <wp:inline distT="0" distB="0" distL="0" distR="0">
             <wp:extent cx="5759450" cy="3677285"/>
             <wp:effectExtent l="0" t="0" r="0" b="0"/>
             <wp:docPr id="3" name="Picture" descr="C:\Users\MathiasSchneider\Desktop\SWP_Neu\OTH_SWP_SS15\Basisverzeichnis\trunk\01_Analyse\ER-Modell\20150408_Tool_ER_Model.jpg"/>
@@ -20327,7 +20302,7 @@
           <w:left w:w="-5" w:type="dxa"/>
           <w:right w:w="0" w:type="dxa"/>
         </w:tblCellMar>
-        <w:tblLook w:val="04A0" w:firstRow="1" w:lastRow="0" w:firstColumn="1" w:lastColumn="0" w:noHBand="0" w:noVBand="1"/>
+        <w:tblLook w:val="04A0"/>
       </w:tblPr>
       <w:tblGrid>
         <w:gridCol w:w="910"/>
@@ -22078,7 +22053,7 @@
           <w:left w:w="-5" w:type="dxa"/>
           <w:right w:w="0" w:type="dxa"/>
         </w:tblCellMar>
-        <w:tblLook w:val="04A0" w:firstRow="1" w:lastRow="0" w:firstColumn="1" w:lastColumn="0" w:noHBand="0" w:noVBand="1"/>
+        <w:tblLook w:val="04A0"/>
       </w:tblPr>
       <w:tblGrid>
         <w:gridCol w:w="910"/>
@@ -23558,7 +23533,7 @@
           <w:left w:w="-5" w:type="dxa"/>
           <w:right w:w="0" w:type="dxa"/>
         </w:tblCellMar>
-        <w:tblLook w:val="04A0" w:firstRow="1" w:lastRow="0" w:firstColumn="1" w:lastColumn="0" w:noHBand="0" w:noVBand="1"/>
+        <w:tblLook w:val="04A0"/>
       </w:tblPr>
       <w:tblGrid>
         <w:gridCol w:w="910"/>
@@ -25041,7 +25016,7 @@
           <w:left w:w="-5" w:type="dxa"/>
           <w:right w:w="0" w:type="dxa"/>
         </w:tblCellMar>
-        <w:tblLook w:val="04A0" w:firstRow="1" w:lastRow="0" w:firstColumn="1" w:lastColumn="0" w:noHBand="0" w:noVBand="1"/>
+        <w:tblLook w:val="04A0"/>
       </w:tblPr>
       <w:tblGrid>
         <w:gridCol w:w="910"/>
@@ -26886,7 +26861,7 @@
           <w:left w:w="-5" w:type="dxa"/>
           <w:right w:w="0" w:type="dxa"/>
         </w:tblCellMar>
-        <w:tblLook w:val="04A0" w:firstRow="1" w:lastRow="0" w:firstColumn="1" w:lastColumn="0" w:noHBand="0" w:noVBand="1"/>
+        <w:tblLook w:val="04A0"/>
       </w:tblPr>
       <w:tblGrid>
         <w:gridCol w:w="846"/>
@@ -28360,7 +28335,7 @@
           <w:left w:w="-5" w:type="dxa"/>
           <w:right w:w="0" w:type="dxa"/>
         </w:tblCellMar>
-        <w:tblLook w:val="04A0" w:firstRow="1" w:lastRow="0" w:firstColumn="1" w:lastColumn="0" w:noHBand="0" w:noVBand="1"/>
+        <w:tblLook w:val="04A0"/>
       </w:tblPr>
       <w:tblGrid>
         <w:gridCol w:w="2750"/>
@@ -28656,7 +28631,7 @@
 </file>
 
 <file path=word/endnotes.xml><?xml version="1.0" encoding="utf-8"?>
-<w:endnotes xmlns:wpc="http://schemas.microsoft.com/office/word/2010/wordprocessingCanvas" xmlns:mc="http://schemas.openxmlformats.org/markup-compatibility/2006" xmlns:o="urn:schemas-microsoft-com:office:office" xmlns:r="http://schemas.openxmlformats.org/officeDocument/2006/relationships" xmlns:m="http://schemas.openxmlformats.org/officeDocument/2006/math" xmlns:v="urn:schemas-microsoft-com:vml" xmlns:wp14="http://schemas.microsoft.com/office/word/2010/wordprocessingDrawing" xmlns:wp="http://schemas.openxmlformats.org/drawingml/2006/wordprocessingDrawing" xmlns:w10="urn:schemas-microsoft-com:office:word" xmlns:w="http://schemas.openxmlformats.org/wordprocessingml/2006/main" xmlns:w14="http://schemas.microsoft.com/office/word/2010/wordml" xmlns:w15="http://schemas.microsoft.com/office/word/2012/wordml" xmlns:wpg="http://schemas.microsoft.com/office/word/2010/wordprocessingGroup" xmlns:wpi="http://schemas.microsoft.com/office/word/2010/wordprocessingInk" xmlns:wne="http://schemas.microsoft.com/office/word/2006/wordml" xmlns:wps="http://schemas.microsoft.com/office/word/2010/wordprocessingShape" mc:Ignorable="w14 w15 wp14">
+<w:endnotes xmlns:ve="http://schemas.openxmlformats.org/markup-compatibility/2006" xmlns:o="urn:schemas-microsoft-com:office:office" xmlns:r="http://schemas.openxmlformats.org/officeDocument/2006/relationships" xmlns:m="http://schemas.openxmlformats.org/officeDocument/2006/math" xmlns:v="urn:schemas-microsoft-com:vml" xmlns:wp="http://schemas.openxmlformats.org/drawingml/2006/wordprocessingDrawing" xmlns:w10="urn:schemas-microsoft-com:office:word" xmlns:w="http://schemas.openxmlformats.org/wordprocessingml/2006/main" xmlns:wne="http://schemas.microsoft.com/office/word/2006/wordml">
   <w:endnote w:type="separator" w:id="-1">
     <w:p>
       <w:r>
@@ -28675,7 +28650,7 @@
 </file>
 
 <file path=word/footnotes.xml><?xml version="1.0" encoding="utf-8"?>
-<w:footnotes xmlns:wpc="http://schemas.microsoft.com/office/word/2010/wordprocessingCanvas" xmlns:mc="http://schemas.openxmlformats.org/markup-compatibility/2006" xmlns:o="urn:schemas-microsoft-com:office:office" xmlns:r="http://schemas.openxmlformats.org/officeDocument/2006/relationships" xmlns:m="http://schemas.openxmlformats.org/officeDocument/2006/math" xmlns:v="urn:schemas-microsoft-com:vml" xmlns:wp14="http://schemas.microsoft.com/office/word/2010/wordprocessingDrawing" xmlns:wp="http://schemas.openxmlformats.org/drawingml/2006/wordprocessingDrawing" xmlns:w10="urn:schemas-microsoft-com:office:word" xmlns:w="http://schemas.openxmlformats.org/wordprocessingml/2006/main" xmlns:w14="http://schemas.microsoft.com/office/word/2010/wordml" xmlns:w15="http://schemas.microsoft.com/office/word/2012/wordml" xmlns:wpg="http://schemas.microsoft.com/office/word/2010/wordprocessingGroup" xmlns:wpi="http://schemas.microsoft.com/office/word/2010/wordprocessingInk" xmlns:wne="http://schemas.microsoft.com/office/word/2006/wordml" xmlns:wps="http://schemas.microsoft.com/office/word/2010/wordprocessingShape" mc:Ignorable="w14 w15 wp14">
+<w:footnotes xmlns:ve="http://schemas.openxmlformats.org/markup-compatibility/2006" xmlns:o="urn:schemas-microsoft-com:office:office" xmlns:r="http://schemas.openxmlformats.org/officeDocument/2006/relationships" xmlns:m="http://schemas.openxmlformats.org/officeDocument/2006/math" xmlns:v="urn:schemas-microsoft-com:vml" xmlns:wp="http://schemas.openxmlformats.org/drawingml/2006/wordprocessingDrawing" xmlns:w10="urn:schemas-microsoft-com:office:word" xmlns:w="http://schemas.openxmlformats.org/wordprocessingml/2006/main" xmlns:wne="http://schemas.microsoft.com/office/word/2006/wordml">
   <w:footnote w:type="separator" w:id="-1">
     <w:p/>
   </w:footnote>
@@ -28731,8 +28706,8 @@
 </file>
 
 <file path=word/numbering.xml><?xml version="1.0" encoding="utf-8"?>
-<w:numbering xmlns:wpc="http://schemas.microsoft.com/office/word/2010/wordprocessingCanvas" xmlns:mc="http://schemas.openxmlformats.org/markup-compatibility/2006" xmlns:o="urn:schemas-microsoft-com:office:office" xmlns:r="http://schemas.openxmlformats.org/officeDocument/2006/relationships" xmlns:m="http://schemas.openxmlformats.org/officeDocument/2006/math" xmlns:v="urn:schemas-microsoft-com:vml" xmlns:wp14="http://schemas.microsoft.com/office/word/2010/wordprocessingDrawing" xmlns:wp="http://schemas.openxmlformats.org/drawingml/2006/wordprocessingDrawing" xmlns:w10="urn:schemas-microsoft-com:office:word" xmlns:w="http://schemas.openxmlformats.org/wordprocessingml/2006/main" xmlns:w14="http://schemas.microsoft.com/office/word/2010/wordml" xmlns:w15="http://schemas.microsoft.com/office/word/2012/wordml" xmlns:wpg="http://schemas.microsoft.com/office/word/2010/wordprocessingGroup" xmlns:wpi="http://schemas.microsoft.com/office/word/2010/wordprocessingInk" xmlns:wne="http://schemas.microsoft.com/office/word/2006/wordml" xmlns:wps="http://schemas.microsoft.com/office/word/2010/wordprocessingShape" mc:Ignorable="w14 w15 wp14">
-  <w:abstractNum w:abstractNumId="0" w15:restartNumberingAfterBreak="0">
+<w:numbering xmlns:ve="http://schemas.openxmlformats.org/markup-compatibility/2006" xmlns:o="urn:schemas-microsoft-com:office:office" xmlns:r="http://schemas.openxmlformats.org/officeDocument/2006/relationships" xmlns:m="http://schemas.openxmlformats.org/officeDocument/2006/math" xmlns:v="urn:schemas-microsoft-com:vml" xmlns:wp="http://schemas.openxmlformats.org/drawingml/2006/wordprocessingDrawing" xmlns:w10="urn:schemas-microsoft-com:office:word" xmlns:w="http://schemas.openxmlformats.org/wordprocessingml/2006/main" xmlns:wne="http://schemas.microsoft.com/office/word/2006/wordml">
+  <w:abstractNum w:abstractNumId="0">
     <w:nsid w:val="05F12012"/>
     <w:multiLevelType w:val="multilevel"/>
     <w:tmpl w:val="7C58C3E8"/>
@@ -28818,7 +28793,7 @@
       </w:pPr>
     </w:lvl>
   </w:abstractNum>
-  <w:abstractNum w:abstractNumId="1" w15:restartNumberingAfterBreak="0">
+  <w:abstractNum w:abstractNumId="1">
     <w:nsid w:val="0FFF6F09"/>
     <w:multiLevelType w:val="hybridMultilevel"/>
     <w:tmpl w:val="7AB6F40A"/>
@@ -28931,7 +28906,7 @@
       </w:rPr>
     </w:lvl>
   </w:abstractNum>
-  <w:abstractNum w:abstractNumId="2" w15:restartNumberingAfterBreak="0">
+  <w:abstractNum w:abstractNumId="2">
     <w:nsid w:val="106D657C"/>
     <w:multiLevelType w:val="hybridMultilevel"/>
     <w:tmpl w:val="7AB6F40A"/>
@@ -29044,7 +29019,7 @@
       </w:rPr>
     </w:lvl>
   </w:abstractNum>
-  <w:abstractNum w:abstractNumId="3" w15:restartNumberingAfterBreak="0">
+  <w:abstractNum w:abstractNumId="3">
     <w:nsid w:val="11FA5518"/>
     <w:multiLevelType w:val="multilevel"/>
     <w:tmpl w:val="8EAE5452"/>
@@ -29166,7 +29141,7 @@
       </w:pPr>
     </w:lvl>
   </w:abstractNum>
-  <w:abstractNum w:abstractNumId="4" w15:restartNumberingAfterBreak="0">
+  <w:abstractNum w:abstractNumId="4">
     <w:nsid w:val="1385001C"/>
     <w:multiLevelType w:val="hybridMultilevel"/>
     <w:tmpl w:val="B4DA9ED2"/>
@@ -29279,7 +29254,7 @@
       </w:rPr>
     </w:lvl>
   </w:abstractNum>
-  <w:abstractNum w:abstractNumId="5" w15:restartNumberingAfterBreak="0">
+  <w:abstractNum w:abstractNumId="5">
     <w:nsid w:val="16E0504F"/>
     <w:multiLevelType w:val="multilevel"/>
     <w:tmpl w:val="7C58C3E8"/>
@@ -29365,7 +29340,7 @@
       </w:pPr>
     </w:lvl>
   </w:abstractNum>
-  <w:abstractNum w:abstractNumId="6" w15:restartNumberingAfterBreak="0">
+  <w:abstractNum w:abstractNumId="6">
     <w:nsid w:val="19EA67CD"/>
     <w:multiLevelType w:val="multilevel"/>
     <w:tmpl w:val="C7849700"/>
@@ -29478,7 +29453,7 @@
       </w:rPr>
     </w:lvl>
   </w:abstractNum>
-  <w:abstractNum w:abstractNumId="7" w15:restartNumberingAfterBreak="0">
+  <w:abstractNum w:abstractNumId="7">
     <w:nsid w:val="1C940C24"/>
     <w:multiLevelType w:val="hybridMultilevel"/>
     <w:tmpl w:val="B4DA9ED2"/>
@@ -29591,7 +29566,7 @@
       </w:rPr>
     </w:lvl>
   </w:abstractNum>
-  <w:abstractNum w:abstractNumId="8" w15:restartNumberingAfterBreak="0">
+  <w:abstractNum w:abstractNumId="8">
     <w:nsid w:val="22781C33"/>
     <w:multiLevelType w:val="hybridMultilevel"/>
     <w:tmpl w:val="7AB6F40A"/>
@@ -29704,7 +29679,7 @@
       </w:rPr>
     </w:lvl>
   </w:abstractNum>
-  <w:abstractNum w:abstractNumId="9" w15:restartNumberingAfterBreak="0">
+  <w:abstractNum w:abstractNumId="9">
     <w:nsid w:val="260262E2"/>
     <w:multiLevelType w:val="hybridMultilevel"/>
     <w:tmpl w:val="922AFDEE"/>
@@ -29790,7 +29765,7 @@
       </w:pPr>
     </w:lvl>
   </w:abstractNum>
-  <w:abstractNum w:abstractNumId="10" w15:restartNumberingAfterBreak="0">
+  <w:abstractNum w:abstractNumId="10">
     <w:nsid w:val="26A547D1"/>
     <w:multiLevelType w:val="multilevel"/>
     <w:tmpl w:val="A37C74E4"/>
@@ -29880,7 +29855,7 @@
       </w:pPr>
     </w:lvl>
   </w:abstractNum>
-  <w:abstractNum w:abstractNumId="11" w15:restartNumberingAfterBreak="0">
+  <w:abstractNum w:abstractNumId="11">
     <w:nsid w:val="271F1A93"/>
     <w:multiLevelType w:val="multilevel"/>
     <w:tmpl w:val="604EF092"/>
@@ -29993,7 +29968,7 @@
       </w:rPr>
     </w:lvl>
   </w:abstractNum>
-  <w:abstractNum w:abstractNumId="12" w15:restartNumberingAfterBreak="0">
+  <w:abstractNum w:abstractNumId="12">
     <w:nsid w:val="29671842"/>
     <w:multiLevelType w:val="multilevel"/>
     <w:tmpl w:val="95B493D4"/>
@@ -30106,7 +30081,7 @@
       </w:rPr>
     </w:lvl>
   </w:abstractNum>
-  <w:abstractNum w:abstractNumId="13" w15:restartNumberingAfterBreak="0">
+  <w:abstractNum w:abstractNumId="13">
     <w:nsid w:val="2E9073DE"/>
     <w:multiLevelType w:val="multilevel"/>
     <w:tmpl w:val="A7DC2C0C"/>
@@ -30219,7 +30194,7 @@
       </w:rPr>
     </w:lvl>
   </w:abstractNum>
-  <w:abstractNum w:abstractNumId="14" w15:restartNumberingAfterBreak="0">
+  <w:abstractNum w:abstractNumId="14">
     <w:nsid w:val="2F870F3D"/>
     <w:multiLevelType w:val="multilevel"/>
     <w:tmpl w:val="75B07754"/>
@@ -30305,7 +30280,7 @@
       </w:pPr>
     </w:lvl>
   </w:abstractNum>
-  <w:abstractNum w:abstractNumId="15" w15:restartNumberingAfterBreak="0">
+  <w:abstractNum w:abstractNumId="15">
     <w:nsid w:val="30C0650E"/>
     <w:multiLevelType w:val="multilevel"/>
     <w:tmpl w:val="3698D0D0"/>
@@ -30395,7 +30370,7 @@
       </w:pPr>
     </w:lvl>
   </w:abstractNum>
-  <w:abstractNum w:abstractNumId="16" w15:restartNumberingAfterBreak="0">
+  <w:abstractNum w:abstractNumId="16">
     <w:nsid w:val="34155533"/>
     <w:multiLevelType w:val="multilevel"/>
     <w:tmpl w:val="85FE08A4"/>
@@ -30481,7 +30456,7 @@
       </w:pPr>
     </w:lvl>
   </w:abstractNum>
-  <w:abstractNum w:abstractNumId="17" w15:restartNumberingAfterBreak="0">
+  <w:abstractNum w:abstractNumId="17">
     <w:nsid w:val="3A7B2EFA"/>
     <w:multiLevelType w:val="multilevel"/>
     <w:tmpl w:val="EEC6E5BA"/>
@@ -30571,7 +30546,7 @@
       </w:pPr>
     </w:lvl>
   </w:abstractNum>
-  <w:abstractNum w:abstractNumId="18" w15:restartNumberingAfterBreak="0">
+  <w:abstractNum w:abstractNumId="18">
     <w:nsid w:val="3CAA7C77"/>
     <w:multiLevelType w:val="hybridMultilevel"/>
     <w:tmpl w:val="867605F6"/>
@@ -30657,7 +30632,7 @@
       </w:pPr>
     </w:lvl>
   </w:abstractNum>
-  <w:abstractNum w:abstractNumId="19" w15:restartNumberingAfterBreak="0">
+  <w:abstractNum w:abstractNumId="19">
     <w:nsid w:val="3CAF3A1F"/>
     <w:multiLevelType w:val="hybridMultilevel"/>
     <w:tmpl w:val="05E4372A"/>
@@ -30770,7 +30745,7 @@
       </w:rPr>
     </w:lvl>
   </w:abstractNum>
-  <w:abstractNum w:abstractNumId="20" w15:restartNumberingAfterBreak="0">
+  <w:abstractNum w:abstractNumId="20">
     <w:nsid w:val="3F7F2161"/>
     <w:multiLevelType w:val="hybridMultilevel"/>
     <w:tmpl w:val="7AB6F40A"/>
@@ -30883,7 +30858,7 @@
       </w:rPr>
     </w:lvl>
   </w:abstractNum>
-  <w:abstractNum w:abstractNumId="21" w15:restartNumberingAfterBreak="0">
+  <w:abstractNum w:abstractNumId="21">
     <w:nsid w:val="40FA7B69"/>
     <w:multiLevelType w:val="hybridMultilevel"/>
     <w:tmpl w:val="B4DA9ED2"/>
@@ -30996,7 +30971,7 @@
       </w:rPr>
     </w:lvl>
   </w:abstractNum>
-  <w:abstractNum w:abstractNumId="22" w15:restartNumberingAfterBreak="0">
+  <w:abstractNum w:abstractNumId="22">
     <w:nsid w:val="452B5691"/>
     <w:multiLevelType w:val="hybridMultilevel"/>
     <w:tmpl w:val="7AB6F40A"/>
@@ -31109,7 +31084,7 @@
       </w:rPr>
     </w:lvl>
   </w:abstractNum>
-  <w:abstractNum w:abstractNumId="23" w15:restartNumberingAfterBreak="0">
+  <w:abstractNum w:abstractNumId="23">
     <w:nsid w:val="4A170A7E"/>
     <w:multiLevelType w:val="hybridMultilevel"/>
     <w:tmpl w:val="617A1BBA"/>
@@ -31195,7 +31170,7 @@
       </w:pPr>
     </w:lvl>
   </w:abstractNum>
-  <w:abstractNum w:abstractNumId="24" w15:restartNumberingAfterBreak="0">
+  <w:abstractNum w:abstractNumId="24">
     <w:nsid w:val="4A8169E4"/>
     <w:multiLevelType w:val="multilevel"/>
     <w:tmpl w:val="57640040"/>
@@ -31281,7 +31256,7 @@
       </w:pPr>
     </w:lvl>
   </w:abstractNum>
-  <w:abstractNum w:abstractNumId="25" w15:restartNumberingAfterBreak="0">
+  <w:abstractNum w:abstractNumId="25">
     <w:nsid w:val="502573A9"/>
     <w:multiLevelType w:val="multilevel"/>
     <w:tmpl w:val="DB90DD2C"/>
@@ -31371,7 +31346,7 @@
       </w:pPr>
     </w:lvl>
   </w:abstractNum>
-  <w:abstractNum w:abstractNumId="26" w15:restartNumberingAfterBreak="0">
+  <w:abstractNum w:abstractNumId="26">
     <w:nsid w:val="53313562"/>
     <w:multiLevelType w:val="hybridMultilevel"/>
     <w:tmpl w:val="7AB6F40A"/>
@@ -31484,7 +31459,7 @@
       </w:rPr>
     </w:lvl>
   </w:abstractNum>
-  <w:abstractNum w:abstractNumId="27" w15:restartNumberingAfterBreak="0">
+  <w:abstractNum w:abstractNumId="27">
     <w:nsid w:val="53CB5056"/>
     <w:multiLevelType w:val="multilevel"/>
     <w:tmpl w:val="6AF6E9C8"/>
@@ -31597,7 +31572,7 @@
       </w:rPr>
     </w:lvl>
   </w:abstractNum>
-  <w:abstractNum w:abstractNumId="28" w15:restartNumberingAfterBreak="0">
+  <w:abstractNum w:abstractNumId="28">
     <w:nsid w:val="5FA7535F"/>
     <w:multiLevelType w:val="hybridMultilevel"/>
     <w:tmpl w:val="B4DA9ED2"/>
@@ -31710,7 +31685,7 @@
       </w:rPr>
     </w:lvl>
   </w:abstractNum>
-  <w:abstractNum w:abstractNumId="29" w15:restartNumberingAfterBreak="0">
+  <w:abstractNum w:abstractNumId="29">
     <w:nsid w:val="62CC0B1B"/>
     <w:multiLevelType w:val="multilevel"/>
     <w:tmpl w:val="8B966656"/>
@@ -31796,7 +31771,7 @@
       </w:pPr>
     </w:lvl>
   </w:abstractNum>
-  <w:abstractNum w:abstractNumId="30" w15:restartNumberingAfterBreak="0">
+  <w:abstractNum w:abstractNumId="30">
     <w:nsid w:val="687F0FF4"/>
     <w:multiLevelType w:val="multilevel"/>
     <w:tmpl w:val="8D6AB114"/>
@@ -31886,7 +31861,7 @@
       </w:pPr>
     </w:lvl>
   </w:abstractNum>
-  <w:abstractNum w:abstractNumId="31" w15:restartNumberingAfterBreak="0">
+  <w:abstractNum w:abstractNumId="31">
     <w:nsid w:val="68932493"/>
     <w:multiLevelType w:val="hybridMultilevel"/>
     <w:tmpl w:val="CB0ACDCA"/>
@@ -31999,7 +31974,7 @@
       </w:rPr>
     </w:lvl>
   </w:abstractNum>
-  <w:abstractNum w:abstractNumId="32" w15:restartNumberingAfterBreak="0">
+  <w:abstractNum w:abstractNumId="32">
     <w:nsid w:val="69CE62AC"/>
     <w:multiLevelType w:val="hybridMultilevel"/>
     <w:tmpl w:val="7AB6F40A"/>
@@ -32112,7 +32087,7 @@
       </w:rPr>
     </w:lvl>
   </w:abstractNum>
-  <w:abstractNum w:abstractNumId="33" w15:restartNumberingAfterBreak="0">
+  <w:abstractNum w:abstractNumId="33">
     <w:nsid w:val="6BB14360"/>
     <w:multiLevelType w:val="hybridMultilevel"/>
     <w:tmpl w:val="7AB6F40A"/>
@@ -32225,7 +32200,7 @@
       </w:rPr>
     </w:lvl>
   </w:abstractNum>
-  <w:abstractNum w:abstractNumId="34" w15:restartNumberingAfterBreak="0">
+  <w:abstractNum w:abstractNumId="34">
     <w:nsid w:val="716333F6"/>
     <w:multiLevelType w:val="multilevel"/>
     <w:tmpl w:val="25B4C10C"/>
@@ -32338,7 +32313,7 @@
       </w:rPr>
     </w:lvl>
   </w:abstractNum>
-  <w:abstractNum w:abstractNumId="35" w15:restartNumberingAfterBreak="0">
+  <w:abstractNum w:abstractNumId="35">
     <w:nsid w:val="7A392AA1"/>
     <w:multiLevelType w:val="hybridMultilevel"/>
     <w:tmpl w:val="1598E0DA"/>
@@ -32451,7 +32426,7 @@
       </w:rPr>
     </w:lvl>
   </w:abstractNum>
-  <w:abstractNum w:abstractNumId="36" w15:restartNumberingAfterBreak="0">
+  <w:abstractNum w:abstractNumId="36">
     <w:nsid w:val="7A7E0D07"/>
     <w:multiLevelType w:val="multilevel"/>
     <w:tmpl w:val="F020BC68"/>
@@ -32541,7 +32516,7 @@
       </w:pPr>
     </w:lvl>
   </w:abstractNum>
-  <w:abstractNum w:abstractNumId="37" w15:restartNumberingAfterBreak="0">
+  <w:abstractNum w:abstractNumId="37">
     <w:nsid w:val="7D17266C"/>
     <w:multiLevelType w:val="multilevel"/>
     <w:tmpl w:val="5DE81C48"/>
@@ -32745,7 +32720,7 @@
 </file>
 
 <file path=word/styles.xml><?xml version="1.0" encoding="utf-8"?>
-<w:styles xmlns:mc="http://schemas.openxmlformats.org/markup-compatibility/2006" xmlns:r="http://schemas.openxmlformats.org/officeDocument/2006/relationships" xmlns:w="http://schemas.openxmlformats.org/wordprocessingml/2006/main" xmlns:w14="http://schemas.microsoft.com/office/word/2010/wordml" xmlns:w15="http://schemas.microsoft.com/office/word/2012/wordml" mc:Ignorable="w14 w15">
+<w:styles xmlns:r="http://schemas.openxmlformats.org/officeDocument/2006/relationships" xmlns:w="http://schemas.openxmlformats.org/wordprocessingml/2006/main">
   <w:docDefaults>
     <w:rPrDefault>
       <w:rPr>
@@ -32757,377 +32732,144 @@
     </w:rPrDefault>
     <w:pPrDefault/>
   </w:docDefaults>
-  <w:latentStyles w:defLockedState="0" w:defUIPriority="99" w:defSemiHidden="0" w:defUnhideWhenUsed="0" w:defQFormat="0" w:count="371">
-    <w:lsdException w:name="Normal" w:uiPriority="0" w:qFormat="1"/>
-    <w:lsdException w:name="heading 1" w:uiPriority="9" w:qFormat="1"/>
-    <w:lsdException w:name="heading 2" w:semiHidden="1" w:uiPriority="9" w:unhideWhenUsed="1" w:qFormat="1"/>
-    <w:lsdException w:name="heading 3" w:semiHidden="1" w:uiPriority="9" w:unhideWhenUsed="1" w:qFormat="1"/>
-    <w:lsdException w:name="heading 4" w:semiHidden="1" w:uiPriority="9" w:unhideWhenUsed="1" w:qFormat="1"/>
-    <w:lsdException w:name="heading 5" w:semiHidden="1" w:uiPriority="9" w:unhideWhenUsed="1" w:qFormat="1"/>
-    <w:lsdException w:name="heading 6" w:semiHidden="1" w:uiPriority="9" w:unhideWhenUsed="1" w:qFormat="1"/>
-    <w:lsdException w:name="heading 7" w:semiHidden="1" w:uiPriority="9" w:unhideWhenUsed="1" w:qFormat="1"/>
-    <w:lsdException w:name="heading 8" w:semiHidden="1" w:uiPriority="9" w:unhideWhenUsed="1" w:qFormat="1"/>
-    <w:lsdException w:name="heading 9" w:semiHidden="1" w:uiPriority="9" w:unhideWhenUsed="1" w:qFormat="1"/>
-    <w:lsdException w:name="index 1" w:semiHidden="1" w:unhideWhenUsed="1"/>
-    <w:lsdException w:name="index 2" w:semiHidden="1" w:unhideWhenUsed="1"/>
-    <w:lsdException w:name="index 3" w:semiHidden="1" w:unhideWhenUsed="1"/>
-    <w:lsdException w:name="index 4" w:semiHidden="1" w:unhideWhenUsed="1"/>
-    <w:lsdException w:name="index 5" w:semiHidden="1" w:unhideWhenUsed="1"/>
-    <w:lsdException w:name="index 6" w:semiHidden="1" w:unhideWhenUsed="1"/>
-    <w:lsdException w:name="index 7" w:semiHidden="1" w:unhideWhenUsed="1"/>
-    <w:lsdException w:name="index 8" w:semiHidden="1" w:unhideWhenUsed="1"/>
-    <w:lsdException w:name="index 9" w:semiHidden="1" w:unhideWhenUsed="1"/>
-    <w:lsdException w:name="toc 1" w:semiHidden="1" w:uiPriority="39" w:unhideWhenUsed="1"/>
-    <w:lsdException w:name="toc 2" w:semiHidden="1" w:uiPriority="39" w:unhideWhenUsed="1"/>
-    <w:lsdException w:name="toc 3" w:semiHidden="1" w:uiPriority="39" w:unhideWhenUsed="1"/>
-    <w:lsdException w:name="toc 4" w:semiHidden="1" w:uiPriority="39" w:unhideWhenUsed="1"/>
-    <w:lsdException w:name="toc 5" w:semiHidden="1" w:uiPriority="39" w:unhideWhenUsed="1"/>
-    <w:lsdException w:name="toc 6" w:semiHidden="1" w:uiPriority="39" w:unhideWhenUsed="1"/>
-    <w:lsdException w:name="toc 7" w:semiHidden="1" w:uiPriority="39" w:unhideWhenUsed="1"/>
-    <w:lsdException w:name="toc 8" w:semiHidden="1" w:uiPriority="39" w:unhideWhenUsed="1"/>
-    <w:lsdException w:name="toc 9" w:semiHidden="1" w:uiPriority="39" w:unhideWhenUsed="1"/>
-    <w:lsdException w:name="Normal Indent" w:semiHidden="1" w:unhideWhenUsed="1"/>
-    <w:lsdException w:name="footnote text" w:semiHidden="1" w:unhideWhenUsed="1"/>
-    <w:lsdException w:name="annotation text" w:semiHidden="1" w:unhideWhenUsed="1"/>
-    <w:lsdException w:name="header" w:semiHidden="1" w:unhideWhenUsed="1"/>
-    <w:lsdException w:name="footer" w:semiHidden="1" w:unhideWhenUsed="1"/>
-    <w:lsdException w:name="index heading" w:semiHidden="1" w:unhideWhenUsed="1"/>
-    <w:lsdException w:name="caption" w:semiHidden="1" w:uiPriority="35" w:unhideWhenUsed="1" w:qFormat="1"/>
-    <w:lsdException w:name="table of figures" w:semiHidden="1" w:unhideWhenUsed="1"/>
-    <w:lsdException w:name="envelope address" w:semiHidden="1" w:unhideWhenUsed="1"/>
-    <w:lsdException w:name="envelope return" w:semiHidden="1" w:unhideWhenUsed="1"/>
-    <w:lsdException w:name="footnote reference" w:semiHidden="1" w:unhideWhenUsed="1"/>
-    <w:lsdException w:name="annotation reference" w:semiHidden="1" w:unhideWhenUsed="1"/>
-    <w:lsdException w:name="line number" w:semiHidden="1" w:unhideWhenUsed="1"/>
-    <w:lsdException w:name="page number" w:semiHidden="1" w:unhideWhenUsed="1"/>
-    <w:lsdException w:name="endnote reference" w:semiHidden="1" w:unhideWhenUsed="1"/>
-    <w:lsdException w:name="endnote text" w:semiHidden="1" w:unhideWhenUsed="1"/>
-    <w:lsdException w:name="table of authorities" w:semiHidden="1" w:unhideWhenUsed="1"/>
-    <w:lsdException w:name="macro" w:semiHidden="1" w:unhideWhenUsed="1"/>
-    <w:lsdException w:name="toa heading" w:semiHidden="1" w:unhideWhenUsed="1"/>
-    <w:lsdException w:name="List" w:semiHidden="1" w:unhideWhenUsed="1"/>
-    <w:lsdException w:name="List Bullet" w:semiHidden="1" w:unhideWhenUsed="1"/>
-    <w:lsdException w:name="List Number" w:semiHidden="1" w:unhideWhenUsed="1"/>
-    <w:lsdException w:name="List 2" w:semiHidden="1" w:unhideWhenUsed="1"/>
-    <w:lsdException w:name="List 3" w:semiHidden="1" w:unhideWhenUsed="1"/>
-    <w:lsdException w:name="List 4" w:semiHidden="1" w:unhideWhenUsed="1"/>
-    <w:lsdException w:name="List 5" w:semiHidden="1" w:unhideWhenUsed="1"/>
-    <w:lsdException w:name="List Bullet 2" w:semiHidden="1" w:unhideWhenUsed="1"/>
-    <w:lsdException w:name="List Bullet 3" w:semiHidden="1" w:unhideWhenUsed="1"/>
-    <w:lsdException w:name="List Bullet 4" w:semiHidden="1" w:unhideWhenUsed="1"/>
-    <w:lsdException w:name="List Bullet 5" w:semiHidden="1" w:unhideWhenUsed="1"/>
-    <w:lsdException w:name="List Number 2" w:semiHidden="1" w:unhideWhenUsed="1"/>
-    <w:lsdException w:name="List Number 3" w:semiHidden="1" w:unhideWhenUsed="1"/>
-    <w:lsdException w:name="List Number 4" w:semiHidden="1" w:unhideWhenUsed="1"/>
-    <w:lsdException w:name="List Number 5" w:semiHidden="1" w:unhideWhenUsed="1"/>
-    <w:lsdException w:name="Title" w:uiPriority="10" w:qFormat="1"/>
-    <w:lsdException w:name="Closing" w:semiHidden="1" w:unhideWhenUsed="1"/>
-    <w:lsdException w:name="Signature" w:semiHidden="1" w:unhideWhenUsed="1"/>
-    <w:lsdException w:name="Default Paragraph Font" w:semiHidden="1" w:uiPriority="1" w:unhideWhenUsed="1"/>
-    <w:lsdException w:name="Body Text" w:semiHidden="1" w:unhideWhenUsed="1"/>
-    <w:lsdException w:name="Body Text Indent" w:semiHidden="1" w:unhideWhenUsed="1"/>
-    <w:lsdException w:name="List Continue" w:semiHidden="1" w:unhideWhenUsed="1"/>
-    <w:lsdException w:name="List Continue 2" w:semiHidden="1" w:unhideWhenUsed="1"/>
-    <w:lsdException w:name="List Continue 3" w:semiHidden="1" w:unhideWhenUsed="1"/>
-    <w:lsdException w:name="List Continue 4" w:semiHidden="1" w:unhideWhenUsed="1"/>
-    <w:lsdException w:name="List Continue 5" w:semiHidden="1" w:unhideWhenUsed="1"/>
-    <w:lsdException w:name="Message Header" w:semiHidden="1" w:unhideWhenUsed="1"/>
-    <w:lsdException w:name="Subtitle" w:uiPriority="11" w:qFormat="1"/>
-    <w:lsdException w:name="Salutation" w:semiHidden="1" w:unhideWhenUsed="1"/>
-    <w:lsdException w:name="Date" w:semiHidden="1" w:unhideWhenUsed="1"/>
-    <w:lsdException w:name="Body Text First Indent" w:semiHidden="1" w:unhideWhenUsed="1"/>
-    <w:lsdException w:name="Body Text First Indent 2" w:semiHidden="1" w:unhideWhenUsed="1"/>
-    <w:lsdException w:name="Note Heading" w:semiHidden="1" w:unhideWhenUsed="1"/>
-    <w:lsdException w:name="Body Text 2" w:semiHidden="1" w:unhideWhenUsed="1"/>
-    <w:lsdException w:name="Body Text 3" w:semiHidden="1" w:unhideWhenUsed="1"/>
-    <w:lsdException w:name="Body Text Indent 2" w:semiHidden="1" w:unhideWhenUsed="1"/>
-    <w:lsdException w:name="Body Text Indent 3" w:semiHidden="1" w:unhideWhenUsed="1"/>
-    <w:lsdException w:name="Block Text" w:semiHidden="1" w:unhideWhenUsed="1"/>
-    <w:lsdException w:name="Hyperlink" w:semiHidden="1" w:unhideWhenUsed="1"/>
-    <w:lsdException w:name="FollowedHyperlink" w:semiHidden="1" w:unhideWhenUsed="1"/>
-    <w:lsdException w:name="Strong" w:uiPriority="22" w:qFormat="1"/>
-    <w:lsdException w:name="Emphasis" w:uiPriority="20" w:qFormat="1"/>
-    <w:lsdException w:name="Document Map" w:semiHidden="1" w:unhideWhenUsed="1"/>
-    <w:lsdException w:name="Plain Text" w:semiHidden="1" w:unhideWhenUsed="1"/>
-    <w:lsdException w:name="E-mail Signature" w:semiHidden="1" w:unhideWhenUsed="1"/>
-    <w:lsdException w:name="HTML Top of Form" w:semiHidden="1" w:unhideWhenUsed="1"/>
-    <w:lsdException w:name="HTML Bottom of Form" w:semiHidden="1" w:unhideWhenUsed="1"/>
-    <w:lsdException w:name="Normal (Web)" w:semiHidden="1" w:unhideWhenUsed="1"/>
-    <w:lsdException w:name="HTML Acronym" w:semiHidden="1" w:unhideWhenUsed="1"/>
-    <w:lsdException w:name="HTML Address" w:semiHidden="1" w:unhideWhenUsed="1"/>
-    <w:lsdException w:name="HTML Cite" w:semiHidden="1" w:unhideWhenUsed="1"/>
-    <w:lsdException w:name="HTML Code" w:semiHidden="1" w:unhideWhenUsed="1"/>
-    <w:lsdException w:name="HTML Definition" w:semiHidden="1" w:unhideWhenUsed="1"/>
-    <w:lsdException w:name="HTML Keyboard" w:semiHidden="1" w:unhideWhenUsed="1"/>
-    <w:lsdException w:name="HTML Preformatted" w:semiHidden="1" w:unhideWhenUsed="1"/>
-    <w:lsdException w:name="HTML Sample" w:semiHidden="1" w:unhideWhenUsed="1"/>
-    <w:lsdException w:name="HTML Typewriter" w:semiHidden="1" w:unhideWhenUsed="1"/>
-    <w:lsdException w:name="HTML Variable" w:semiHidden="1" w:unhideWhenUsed="1"/>
-    <w:lsdException w:name="Normal Table" w:semiHidden="1" w:unhideWhenUsed="1"/>
-    <w:lsdException w:name="annotation subject" w:semiHidden="1" w:unhideWhenUsed="1"/>
-    <w:lsdException w:name="No List" w:semiHidden="1" w:unhideWhenUsed="1"/>
-    <w:lsdException w:name="Outline List 1" w:semiHidden="1" w:unhideWhenUsed="1"/>
-    <w:lsdException w:name="Outline List 2" w:semiHidden="1" w:unhideWhenUsed="1"/>
-    <w:lsdException w:name="Outline List 3" w:semiHidden="1" w:unhideWhenUsed="1"/>
-    <w:lsdException w:name="Table Simple 1" w:semiHidden="1" w:unhideWhenUsed="1"/>
-    <w:lsdException w:name="Table Simple 2" w:semiHidden="1" w:unhideWhenUsed="1"/>
-    <w:lsdException w:name="Table Simple 3" w:semiHidden="1" w:unhideWhenUsed="1"/>
-    <w:lsdException w:name="Table Classic 1" w:semiHidden="1" w:unhideWhenUsed="1"/>
-    <w:lsdException w:name="Table Classic 2" w:semiHidden="1" w:unhideWhenUsed="1"/>
-    <w:lsdException w:name="Table Classic 3" w:semiHidden="1" w:unhideWhenUsed="1"/>
-    <w:lsdException w:name="Table Classic 4" w:semiHidden="1" w:unhideWhenUsed="1"/>
-    <w:lsdException w:name="Table Colorful 1" w:semiHidden="1" w:unhideWhenUsed="1"/>
-    <w:lsdException w:name="Table Colorful 2" w:semiHidden="1" w:unhideWhenUsed="1"/>
-    <w:lsdException w:name="Table Colorful 3" w:semiHidden="1" w:unhideWhenUsed="1"/>
-    <w:lsdException w:name="Table Columns 1" w:semiHidden="1" w:unhideWhenUsed="1"/>
-    <w:lsdException w:name="Table Columns 2" w:semiHidden="1" w:unhideWhenUsed="1"/>
-    <w:lsdException w:name="Table Columns 3" w:semiHidden="1" w:unhideWhenUsed="1"/>
-    <w:lsdException w:name="Table Columns 4" w:semiHidden="1" w:unhideWhenUsed="1"/>
-    <w:lsdException w:name="Table Columns 5" w:semiHidden="1" w:unhideWhenUsed="1"/>
-    <w:lsdException w:name="Table Grid 1" w:semiHidden="1" w:unhideWhenUsed="1"/>
-    <w:lsdException w:name="Table Grid 2" w:semiHidden="1" w:unhideWhenUsed="1"/>
-    <w:lsdException w:name="Table Grid 3" w:semiHidden="1" w:unhideWhenUsed="1"/>
-    <w:lsdException w:name="Table Grid 4" w:semiHidden="1" w:unhideWhenUsed="1"/>
-    <w:lsdException w:name="Table Grid 5" w:semiHidden="1" w:unhideWhenUsed="1"/>
-    <w:lsdException w:name="Table Grid 6" w:semiHidden="1" w:unhideWhenUsed="1"/>
-    <w:lsdException w:name="Table Grid 7" w:semiHidden="1" w:unhideWhenUsed="1"/>
-    <w:lsdException w:name="Table Grid 8" w:semiHidden="1" w:unhideWhenUsed="1"/>
-    <w:lsdException w:name="Table List 1" w:semiHidden="1" w:unhideWhenUsed="1"/>
-    <w:lsdException w:name="Table List 2" w:semiHidden="1" w:unhideWhenUsed="1"/>
-    <w:lsdException w:name="Table List 3" w:semiHidden="1" w:unhideWhenUsed="1"/>
-    <w:lsdException w:name="Table List 4" w:semiHidden="1" w:unhideWhenUsed="1"/>
-    <w:lsdException w:name="Table List 5" w:semiHidden="1" w:unhideWhenUsed="1"/>
-    <w:lsdException w:name="Table List 6" w:semiHidden="1" w:unhideWhenUsed="1"/>
-    <w:lsdException w:name="Table List 7" w:semiHidden="1" w:unhideWhenUsed="1"/>
-    <w:lsdException w:name="Table List 8" w:semiHidden="1" w:unhideWhenUsed="1"/>
-    <w:lsdException w:name="Table 3D effects 1" w:semiHidden="1" w:unhideWhenUsed="1"/>
-    <w:lsdException w:name="Table 3D effects 2" w:semiHidden="1" w:unhideWhenUsed="1"/>
-    <w:lsdException w:name="Table 3D effects 3" w:semiHidden="1" w:unhideWhenUsed="1"/>
-    <w:lsdException w:name="Table Contemporary" w:semiHidden="1" w:unhideWhenUsed="1"/>
-    <w:lsdException w:name="Table Elegant" w:semiHidden="1" w:unhideWhenUsed="1"/>
-    <w:lsdException w:name="Table Professional" w:semiHidden="1" w:unhideWhenUsed="1"/>
-    <w:lsdException w:name="Table Subtle 1" w:semiHidden="1" w:unhideWhenUsed="1"/>
-    <w:lsdException w:name="Table Subtle 2" w:semiHidden="1" w:unhideWhenUsed="1"/>
-    <w:lsdException w:name="Table Web 1" w:semiHidden="1" w:unhideWhenUsed="1"/>
-    <w:lsdException w:name="Table Web 2" w:semiHidden="1" w:unhideWhenUsed="1"/>
-    <w:lsdException w:name="Table Web 3" w:semiHidden="1" w:unhideWhenUsed="1"/>
-    <w:lsdException w:name="Balloon Text" w:semiHidden="1" w:unhideWhenUsed="1"/>
-    <w:lsdException w:name="Table Theme" w:semiHidden="1" w:unhideWhenUsed="1"/>
-    <w:lsdException w:name="Placeholder Text" w:semiHidden="1"/>
-    <w:lsdException w:name="No Spacing" w:uiPriority="1" w:qFormat="1"/>
-    <w:lsdException w:name="Light Shading" w:uiPriority="60"/>
-    <w:lsdException w:name="Light List" w:uiPriority="61"/>
-    <w:lsdException w:name="Light Grid" w:uiPriority="62"/>
-    <w:lsdException w:name="Medium Shading 1" w:uiPriority="63"/>
-    <w:lsdException w:name="Medium Shading 2" w:uiPriority="64"/>
-    <w:lsdException w:name="Medium List 1" w:uiPriority="65"/>
-    <w:lsdException w:name="Medium List 2" w:uiPriority="66"/>
-    <w:lsdException w:name="Medium Grid 1" w:uiPriority="67"/>
-    <w:lsdException w:name="Medium Grid 2" w:uiPriority="68"/>
-    <w:lsdException w:name="Medium Grid 3" w:uiPriority="69"/>
-    <w:lsdException w:name="Dark List" w:uiPriority="70"/>
-    <w:lsdException w:name="Colorful Shading" w:uiPriority="71"/>
-    <w:lsdException w:name="Colorful List" w:uiPriority="72"/>
-    <w:lsdException w:name="Colorful Grid" w:uiPriority="73"/>
-    <w:lsdException w:name="Light Shading Accent 1" w:uiPriority="60"/>
-    <w:lsdException w:name="Light List Accent 1" w:uiPriority="61"/>
-    <w:lsdException w:name="Light Grid Accent 1" w:uiPriority="62"/>
-    <w:lsdException w:name="Medium Shading 1 Accent 1" w:uiPriority="63"/>
-    <w:lsdException w:name="Medium Shading 2 Accent 1" w:uiPriority="64"/>
-    <w:lsdException w:name="Medium List 1 Accent 1" w:uiPriority="65"/>
-    <w:lsdException w:name="Revision" w:semiHidden="1"/>
-    <w:lsdException w:name="List Paragraph" w:uiPriority="34" w:qFormat="1"/>
-    <w:lsdException w:name="Quote" w:uiPriority="29" w:qFormat="1"/>
-    <w:lsdException w:name="Intense Quote" w:uiPriority="30" w:qFormat="1"/>
-    <w:lsdException w:name="Medium List 2 Accent 1" w:uiPriority="66"/>
-    <w:lsdException w:name="Medium Grid 1 Accent 1" w:uiPriority="67"/>
-    <w:lsdException w:name="Medium Grid 2 Accent 1" w:uiPriority="68"/>
-    <w:lsdException w:name="Medium Grid 3 Accent 1" w:uiPriority="69"/>
-    <w:lsdException w:name="Dark List Accent 1" w:uiPriority="70"/>
-    <w:lsdException w:name="Colorful Shading Accent 1" w:uiPriority="71"/>
-    <w:lsdException w:name="Colorful List Accent 1" w:uiPriority="72"/>
-    <w:lsdException w:name="Colorful Grid Accent 1" w:uiPriority="73"/>
-    <w:lsdException w:name="Light Shading Accent 2" w:uiPriority="60"/>
-    <w:lsdException w:name="Light List Accent 2" w:uiPriority="61"/>
-    <w:lsdException w:name="Light Grid Accent 2" w:uiPriority="62"/>
-    <w:lsdException w:name="Medium Shading 1 Accent 2" w:uiPriority="63"/>
-    <w:lsdException w:name="Medium Shading 2 Accent 2" w:uiPriority="64"/>
-    <w:lsdException w:name="Medium List 1 Accent 2" w:uiPriority="65"/>
-    <w:lsdException w:name="Medium List 2 Accent 2" w:uiPriority="66"/>
-    <w:lsdException w:name="Medium Grid 1 Accent 2" w:uiPriority="67"/>
-    <w:lsdException w:name="Medium Grid 2 Accent 2" w:uiPriority="68"/>
-    <w:lsdException w:name="Medium Grid 3 Accent 2" w:uiPriority="69"/>
-    <w:lsdException w:name="Dark List Accent 2" w:uiPriority="70"/>
-    <w:lsdException w:name="Colorful Shading Accent 2" w:uiPriority="71"/>
-    <w:lsdException w:name="Colorful List Accent 2" w:uiPriority="72"/>
-    <w:lsdException w:name="Colorful Grid Accent 2" w:uiPriority="73"/>
-    <w:lsdException w:name="Light Shading Accent 3" w:uiPriority="60"/>
-    <w:lsdException w:name="Light List Accent 3" w:uiPriority="61"/>
-    <w:lsdException w:name="Light Grid Accent 3" w:uiPriority="62"/>
-    <w:lsdException w:name="Medium Shading 1 Accent 3" w:uiPriority="63"/>
-    <w:lsdException w:name="Medium Shading 2 Accent 3" w:uiPriority="64"/>
-    <w:lsdException w:name="Medium List 1 Accent 3" w:uiPriority="65"/>
-    <w:lsdException w:name="Medium List 2 Accent 3" w:uiPriority="66"/>
-    <w:lsdException w:name="Medium Grid 1 Accent 3" w:uiPriority="67"/>
-    <w:lsdException w:name="Medium Grid 2 Accent 3" w:uiPriority="68"/>
-    <w:lsdException w:name="Medium Grid 3 Accent 3" w:uiPriority="69"/>
-    <w:lsdException w:name="Dark List Accent 3" w:uiPriority="70"/>
-    <w:lsdException w:name="Colorful Shading Accent 3" w:uiPriority="71"/>
-    <w:lsdException w:name="Colorful List Accent 3" w:uiPriority="72"/>
-    <w:lsdException w:name="Colorful Grid Accent 3" w:uiPriority="73"/>
-    <w:lsdException w:name="Light Shading Accent 4" w:uiPriority="60"/>
-    <w:lsdException w:name="Light List Accent 4" w:uiPriority="61"/>
-    <w:lsdException w:name="Light Grid Accent 4" w:uiPriority="62"/>
-    <w:lsdException w:name="Medium Shading 1 Accent 4" w:uiPriority="63"/>
-    <w:lsdException w:name="Medium Shading 2 Accent 4" w:uiPriority="64"/>
-    <w:lsdException w:name="Medium List 1 Accent 4" w:uiPriority="65"/>
-    <w:lsdException w:name="Medium List 2 Accent 4" w:uiPriority="66"/>
-    <w:lsdException w:name="Medium Grid 1 Accent 4" w:uiPriority="67"/>
-    <w:lsdException w:name="Medium Grid 2 Accent 4" w:uiPriority="68"/>
-    <w:lsdException w:name="Medium Grid 3 Accent 4" w:uiPriority="69"/>
-    <w:lsdException w:name="Dark List Accent 4" w:uiPriority="70"/>
-    <w:lsdException w:name="Colorful Shading Accent 4" w:uiPriority="71"/>
-    <w:lsdException w:name="Colorful List Accent 4" w:uiPriority="72"/>
-    <w:lsdException w:name="Colorful Grid Accent 4" w:uiPriority="73"/>
-    <w:lsdException w:name="Light Shading Accent 5" w:uiPriority="60"/>
-    <w:lsdException w:name="Light List Accent 5" w:uiPriority="61"/>
-    <w:lsdException w:name="Light Grid Accent 5" w:uiPriority="62"/>
-    <w:lsdException w:name="Medium Shading 1 Accent 5" w:uiPriority="63"/>
-    <w:lsdException w:name="Medium Shading 2 Accent 5" w:uiPriority="64"/>
-    <w:lsdException w:name="Medium List 1 Accent 5" w:uiPriority="65"/>
-    <w:lsdException w:name="Medium List 2 Accent 5" w:uiPriority="66"/>
-    <w:lsdException w:name="Medium Grid 1 Accent 5" w:uiPriority="67"/>
-    <w:lsdException w:name="Medium Grid 2 Accent 5" w:uiPriority="68"/>
-    <w:lsdException w:name="Medium Grid 3 Accent 5" w:uiPriority="69"/>
-    <w:lsdException w:name="Dark List Accent 5" w:uiPriority="70"/>
-    <w:lsdException w:name="Colorful Shading Accent 5" w:uiPriority="71"/>
-    <w:lsdException w:name="Colorful List Accent 5" w:uiPriority="72"/>
-    <w:lsdException w:name="Colorful Grid Accent 5" w:uiPriority="73"/>
-    <w:lsdException w:name="Light Shading Accent 6" w:uiPriority="60"/>
-    <w:lsdException w:name="Light List Accent 6" w:uiPriority="61"/>
-    <w:lsdException w:name="Light Grid Accent 6" w:uiPriority="62"/>
-    <w:lsdException w:name="Medium Shading 1 Accent 6" w:uiPriority="63"/>
-    <w:lsdException w:name="Medium Shading 2 Accent 6" w:uiPriority="64"/>
-    <w:lsdException w:name="Medium List 1 Accent 6" w:uiPriority="65"/>
-    <w:lsdException w:name="Medium List 2 Accent 6" w:uiPriority="66"/>
-    <w:lsdException w:name="Medium Grid 1 Accent 6" w:uiPriority="67"/>
-    <w:lsdException w:name="Medium Grid 2 Accent 6" w:uiPriority="68"/>
-    <w:lsdException w:name="Medium Grid 3 Accent 6" w:uiPriority="69"/>
-    <w:lsdException w:name="Dark List Accent 6" w:uiPriority="70"/>
-    <w:lsdException w:name="Colorful Shading Accent 6" w:uiPriority="71"/>
-    <w:lsdException w:name="Colorful List Accent 6" w:uiPriority="72"/>
-    <w:lsdException w:name="Colorful Grid Accent 6" w:uiPriority="73"/>
-    <w:lsdException w:name="Subtle Emphasis" w:uiPriority="19" w:qFormat="1"/>
-    <w:lsdException w:name="Intense Emphasis" w:uiPriority="21" w:qFormat="1"/>
-    <w:lsdException w:name="Subtle Reference" w:uiPriority="31" w:qFormat="1"/>
-    <w:lsdException w:name="Intense Reference" w:uiPriority="32" w:qFormat="1"/>
-    <w:lsdException w:name="Book Title" w:uiPriority="33" w:qFormat="1"/>
-    <w:lsdException w:name="Bibliography" w:semiHidden="1" w:uiPriority="37" w:unhideWhenUsed="1"/>
-    <w:lsdException w:name="TOC Heading" w:semiHidden="1" w:uiPriority="39" w:unhideWhenUsed="1" w:qFormat="1"/>
-    <w:lsdException w:name="Plain Table 1" w:uiPriority="41"/>
-    <w:lsdException w:name="Plain Table 2" w:uiPriority="42"/>
-    <w:lsdException w:name="Plain Table 3" w:uiPriority="43"/>
-    <w:lsdException w:name="Plain Table 4" w:uiPriority="44"/>
-    <w:lsdException w:name="Plain Table 5" w:uiPriority="45"/>
-    <w:lsdException w:name="Grid Table Light" w:uiPriority="40"/>
-    <w:lsdException w:name="Grid Table 1 Light" w:uiPriority="46"/>
-    <w:lsdException w:name="Grid Table 2" w:uiPriority="47"/>
-    <w:lsdException w:name="Grid Table 3" w:uiPriority="48"/>
-    <w:lsdException w:name="Grid Table 4" w:uiPriority="49"/>
-    <w:lsdException w:name="Grid Table 5 Dark" w:uiPriority="50"/>
-    <w:lsdException w:name="Grid Table 6 Colorful" w:uiPriority="51"/>
-    <w:lsdException w:name="Grid Table 7 Colorful" w:uiPriority="52"/>
-    <w:lsdException w:name="Grid Table 1 Light Accent 1" w:uiPriority="46"/>
-    <w:lsdException w:name="Grid Table 2 Accent 1" w:uiPriority="47"/>
-    <w:lsdException w:name="Grid Table 3 Accent 1" w:uiPriority="48"/>
-    <w:lsdException w:name="Grid Table 4 Accent 1" w:uiPriority="49"/>
-    <w:lsdException w:name="Grid Table 5 Dark Accent 1" w:uiPriority="50"/>
-    <w:lsdException w:name="Grid Table 6 Colorful Accent 1" w:uiPriority="51"/>
-    <w:lsdException w:name="Grid Table 7 Colorful Accent 1" w:uiPriority="52"/>
-    <w:lsdException w:name="Grid Table 1 Light Accent 2" w:uiPriority="46"/>
-    <w:lsdException w:name="Grid Table 2 Accent 2" w:uiPriority="47"/>
-    <w:lsdException w:name="Grid Table 3 Accent 2" w:uiPriority="48"/>
-    <w:lsdException w:name="Grid Table 4 Accent 2" w:uiPriority="49"/>
-    <w:lsdException w:name="Grid Table 5 Dark Accent 2" w:uiPriority="50"/>
-    <w:lsdException w:name="Grid Table 6 Colorful Accent 2" w:uiPriority="51"/>
-    <w:lsdException w:name="Grid Table 7 Colorful Accent 2" w:uiPriority="52"/>
-    <w:lsdException w:name="Grid Table 1 Light Accent 3" w:uiPriority="46"/>
-    <w:lsdException w:name="Grid Table 2 Accent 3" w:uiPriority="47"/>
-    <w:lsdException w:name="Grid Table 3 Accent 3" w:uiPriority="48"/>
-    <w:lsdException w:name="Grid Table 4 Accent 3" w:uiPriority="49"/>
-    <w:lsdException w:name="Grid Table 5 Dark Accent 3" w:uiPriority="50"/>
-    <w:lsdException w:name="Grid Table 6 Colorful Accent 3" w:uiPriority="51"/>
-    <w:lsdException w:name="Grid Table 7 Colorful Accent 3" w:uiPriority="52"/>
-    <w:lsdException w:name="Grid Table 1 Light Accent 4" w:uiPriority="46"/>
-    <w:lsdException w:name="Grid Table 2 Accent 4" w:uiPriority="47"/>
-    <w:lsdException w:name="Grid Table 3 Accent 4" w:uiPriority="48"/>
-    <w:lsdException w:name="Grid Table 4 Accent 4" w:uiPriority="49"/>
-    <w:lsdException w:name="Grid Table 5 Dark Accent 4" w:uiPriority="50"/>
-    <w:lsdException w:name="Grid Table 6 Colorful Accent 4" w:uiPriority="51"/>
-    <w:lsdException w:name="Grid Table 7 Colorful Accent 4" w:uiPriority="52"/>
-    <w:lsdException w:name="Grid Table 1 Light Accent 5" w:uiPriority="46"/>
-    <w:lsdException w:name="Grid Table 2 Accent 5" w:uiPriority="47"/>
-    <w:lsdException w:name="Grid Table 3 Accent 5" w:uiPriority="48"/>
-    <w:lsdException w:name="Grid Table 4 Accent 5" w:uiPriority="49"/>
-    <w:lsdException w:name="Grid Table 5 Dark Accent 5" w:uiPriority="50"/>
-    <w:lsdException w:name="Grid Table 6 Colorful Accent 5" w:uiPriority="51"/>
-    <w:lsdException w:name="Grid Table 7 Colorful Accent 5" w:uiPriority="52"/>
-    <w:lsdException w:name="Grid Table 1 Light Accent 6" w:uiPriority="46"/>
-    <w:lsdException w:name="Grid Table 2 Accent 6" w:uiPriority="47"/>
-    <w:lsdException w:name="Grid Table 3 Accent 6" w:uiPriority="48"/>
-    <w:lsdException w:name="Grid Table 4 Accent 6" w:uiPriority="49"/>
-    <w:lsdException w:name="Grid Table 5 Dark Accent 6" w:uiPriority="50"/>
-    <w:lsdException w:name="Grid Table 6 Colorful Accent 6" w:uiPriority="51"/>
-    <w:lsdException w:name="Grid Table 7 Colorful Accent 6" w:uiPriority="52"/>
-    <w:lsdException w:name="List Table 1 Light" w:uiPriority="46"/>
-    <w:lsdException w:name="List Table 2" w:uiPriority="47"/>
-    <w:lsdException w:name="List Table 3" w:uiPriority="48"/>
-    <w:lsdException w:name="List Table 4" w:uiPriority="49"/>
-    <w:lsdException w:name="List Table 5 Dark" w:uiPriority="50"/>
-    <w:lsdException w:name="List Table 6 Colorful" w:uiPriority="51"/>
-    <w:lsdException w:name="List Table 7 Colorful" w:uiPriority="52"/>
-    <w:lsdException w:name="List Table 1 Light Accent 1" w:uiPriority="46"/>
-    <w:lsdException w:name="List Table 2 Accent 1" w:uiPriority="47"/>
-    <w:lsdException w:name="List Table 3 Accent 1" w:uiPriority="48"/>
-    <w:lsdException w:name="List Table 4 Accent 1" w:uiPriority="49"/>
-    <w:lsdException w:name="List Table 5 Dark Accent 1" w:uiPriority="50"/>
-    <w:lsdException w:name="List Table 6 Colorful Accent 1" w:uiPriority="51"/>
-    <w:lsdException w:name="List Table 7 Colorful Accent 1" w:uiPriority="52"/>
-    <w:lsdException w:name="List Table 1 Light Accent 2" w:uiPriority="46"/>
-    <w:lsdException w:name="List Table 2 Accent 2" w:uiPriority="47"/>
-    <w:lsdException w:name="List Table 3 Accent 2" w:uiPriority="48"/>
-    <w:lsdException w:name="List Table 4 Accent 2" w:uiPriority="49"/>
-    <w:lsdException w:name="List Table 5 Dark Accent 2" w:uiPriority="50"/>
-    <w:lsdException w:name="List Table 6 Colorful Accent 2" w:uiPriority="51"/>
-    <w:lsdException w:name="List Table 7 Colorful Accent 2" w:uiPriority="52"/>
-    <w:lsdException w:name="List Table 1 Light Accent 3" w:uiPriority="46"/>
-    <w:lsdException w:name="List Table 2 Accent 3" w:uiPriority="47"/>
-    <w:lsdException w:name="List Table 3 Accent 3" w:uiPriority="48"/>
-    <w:lsdException w:name="List Table 4 Accent 3" w:uiPriority="49"/>
-    <w:lsdException w:name="List Table 5 Dark Accent 3" w:uiPriority="50"/>
-    <w:lsdException w:name="List Table 6 Colorful Accent 3" w:uiPriority="51"/>
-    <w:lsdException w:name="List Table 7 Colorful Accent 3" w:uiPriority="52"/>
-    <w:lsdException w:name="List Table 1 Light Accent 4" w:uiPriority="46"/>
-    <w:lsdException w:name="List Table 2 Accent 4" w:uiPriority="47"/>
-    <w:lsdException w:name="List Table 3 Accent 4" w:uiPriority="48"/>
-    <w:lsdException w:name="List Table 4 Accent 4" w:uiPriority="49"/>
-    <w:lsdException w:name="List Table 5 Dark Accent 4" w:uiPriority="50"/>
-    <w:lsdException w:name="List Table 6 Colorful Accent 4" w:uiPriority="51"/>
-    <w:lsdException w:name="List Table 7 Colorful Accent 4" w:uiPriority="52"/>
-    <w:lsdException w:name="List Table 1 Light Accent 5" w:uiPriority="46"/>
-    <w:lsdException w:name="List Table 2 Accent 5" w:uiPriority="47"/>
-    <w:lsdException w:name="List Table 3 Accent 5" w:uiPriority="48"/>
-    <w:lsdException w:name="List Table 4 Accent 5" w:uiPriority="49"/>
-    <w:lsdException w:name="List Table 5 Dark Accent 5" w:uiPriority="50"/>
-    <w:lsdException w:name="List Table 6 Colorful Accent 5" w:uiPriority="51"/>
-    <w:lsdException w:name="List Table 7 Colorful Accent 5" w:uiPriority="52"/>
-    <w:lsdException w:name="List Table 1 Light Accent 6" w:uiPriority="46"/>
-    <w:lsdException w:name="List Table 2 Accent 6" w:uiPriority="47"/>
-    <w:lsdException w:name="List Table 3 Accent 6" w:uiPriority="48"/>
-    <w:lsdException w:name="List Table 4 Accent 6" w:uiPriority="49"/>
-    <w:lsdException w:name="List Table 5 Dark Accent 6" w:uiPriority="50"/>
-    <w:lsdException w:name="List Table 6 Colorful Accent 6" w:uiPriority="51"/>
-    <w:lsdException w:name="List Table 7 Colorful Accent 6" w:uiPriority="52"/>
+  <w:latentStyles w:defLockedState="0" w:defUIPriority="99" w:defSemiHidden="1" w:defUnhideWhenUsed="1" w:defQFormat="0" w:count="267">
+    <w:lsdException w:name="Normal" w:semiHidden="0" w:uiPriority="0" w:unhideWhenUsed="0" w:qFormat="1"/>
+    <w:lsdException w:name="heading 1" w:semiHidden="0" w:uiPriority="9" w:unhideWhenUsed="0" w:qFormat="1"/>
+    <w:lsdException w:name="heading 2" w:uiPriority="9" w:qFormat="1"/>
+    <w:lsdException w:name="heading 3" w:uiPriority="9" w:qFormat="1"/>
+    <w:lsdException w:name="heading 4" w:uiPriority="9" w:qFormat="1"/>
+    <w:lsdException w:name="heading 5" w:uiPriority="9" w:qFormat="1"/>
+    <w:lsdException w:name="heading 6" w:uiPriority="9" w:qFormat="1"/>
+    <w:lsdException w:name="heading 7" w:uiPriority="9" w:qFormat="1"/>
+    <w:lsdException w:name="heading 8" w:uiPriority="9" w:qFormat="1"/>
+    <w:lsdException w:name="heading 9" w:uiPriority="9" w:qFormat="1"/>
+    <w:lsdException w:name="toc 1" w:uiPriority="39"/>
+    <w:lsdException w:name="toc 2" w:uiPriority="39"/>
+    <w:lsdException w:name="toc 3" w:uiPriority="39"/>
+    <w:lsdException w:name="toc 4" w:uiPriority="39"/>
+    <w:lsdException w:name="toc 5" w:uiPriority="39"/>
+    <w:lsdException w:name="toc 6" w:uiPriority="39"/>
+    <w:lsdException w:name="toc 7" w:uiPriority="39"/>
+    <w:lsdException w:name="toc 8" w:uiPriority="39"/>
+    <w:lsdException w:name="toc 9" w:uiPriority="39"/>
+    <w:lsdException w:name="caption" w:uiPriority="35" w:qFormat="1"/>
+    <w:lsdException w:name="Title" w:semiHidden="0" w:uiPriority="10" w:unhideWhenUsed="0" w:qFormat="1"/>
+    <w:lsdException w:name="Default Paragraph Font" w:uiPriority="1"/>
+    <w:lsdException w:name="Subtitle" w:semiHidden="0" w:uiPriority="11" w:unhideWhenUsed="0" w:qFormat="1"/>
+    <w:lsdException w:name="Strong" w:semiHidden="0" w:uiPriority="22" w:unhideWhenUsed="0" w:qFormat="1"/>
+    <w:lsdException w:name="Emphasis" w:semiHidden="0" w:uiPriority="20" w:unhideWhenUsed="0" w:qFormat="1"/>
+    <w:lsdException w:name="Table Grid" w:semiHidden="0" w:unhideWhenUsed="0"/>
+    <w:lsdException w:name="Placeholder Text" w:unhideWhenUsed="0"/>
+    <w:lsdException w:name="No Spacing" w:semiHidden="0" w:uiPriority="1" w:unhideWhenUsed="0" w:qFormat="1"/>
+    <w:lsdException w:name="Light Shading" w:semiHidden="0" w:uiPriority="60" w:unhideWhenUsed="0"/>
+    <w:lsdException w:name="Light List" w:semiHidden="0" w:uiPriority="61" w:unhideWhenUsed="0"/>
+    <w:lsdException w:name="Light Grid" w:semiHidden="0" w:uiPriority="62" w:unhideWhenUsed="0"/>
+    <w:lsdException w:name="Medium Shading 1" w:semiHidden="0" w:uiPriority="63" w:unhideWhenUsed="0"/>
+    <w:lsdException w:name="Medium Shading 2" w:semiHidden="0" w:uiPriority="64" w:unhideWhenUsed="0"/>
+    <w:lsdException w:name="Medium List 1" w:semiHidden="0" w:uiPriority="65" w:unhideWhenUsed="0"/>
+    <w:lsdException w:name="Medium List 2" w:semiHidden="0" w:uiPriority="66" w:unhideWhenUsed="0"/>
+    <w:lsdException w:name="Medium Grid 1" w:semiHidden="0" w:uiPriority="67" w:unhideWhenUsed="0"/>
+    <w:lsdException w:name="Medium Grid 2" w:semiHidden="0" w:uiPriority="68" w:unhideWhenUsed="0"/>
+    <w:lsdException w:name="Medium Grid 3" w:semiHidden="0" w:uiPriority="69" w:unhideWhenUsed="0"/>
+    <w:lsdException w:name="Dark List" w:semiHidden="0" w:uiPriority="70" w:unhideWhenUsed="0"/>
+    <w:lsdException w:name="Colorful Shading" w:semiHidden="0" w:uiPriority="71" w:unhideWhenUsed="0"/>
+    <w:lsdException w:name="Colorful List" w:semiHidden="0" w:uiPriority="72" w:unhideWhenUsed="0"/>
+    <w:lsdException w:name="Colorful Grid" w:semiHidden="0" w:uiPriority="73" w:unhideWhenUsed="0"/>
+    <w:lsdException w:name="Light Shading Accent 1" w:semiHidden="0" w:uiPriority="60" w:unhideWhenUsed="0"/>
+    <w:lsdException w:name="Light List Accent 1" w:semiHidden="0" w:uiPriority="61" w:unhideWhenUsed="0"/>
+    <w:lsdException w:name="Light Grid Accent 1" w:semiHidden="0" w:uiPriority="62" w:unhideWhenUsed="0"/>
+    <w:lsdException w:name="Medium Shading 1 Accent 1" w:semiHidden="0" w:uiPriority="63" w:unhideWhenUsed="0"/>
+    <w:lsdException w:name="Medium Shading 2 Accent 1" w:semiHidden="0" w:uiPriority="64" w:unhideWhenUsed="0"/>
+    <w:lsdException w:name="Medium List 1 Accent 1" w:semiHidden="0" w:uiPriority="65" w:unhideWhenUsed="0"/>
+    <w:lsdException w:name="Revision" w:unhideWhenUsed="0"/>
+    <w:lsdException w:name="List Paragraph" w:semiHidden="0" w:uiPriority="34" w:unhideWhenUsed="0" w:qFormat="1"/>
+    <w:lsdException w:name="Quote" w:semiHidden="0" w:uiPriority="29" w:unhideWhenUsed="0" w:qFormat="1"/>
+    <w:lsdException w:name="Intense Quote" w:semiHidden="0" w:uiPriority="30" w:unhideWhenUsed="0" w:qFormat="1"/>
+    <w:lsdException w:name="Medium List 2 Accent 1" w:semiHidden="0" w:uiPriority="66" w:unhideWhenUsed="0"/>
+    <w:lsdException w:name="Medium Grid 1 Accent 1" w:semiHidden="0" w:uiPriority="67" w:unhideWhenUsed="0"/>
+    <w:lsdException w:name="Medium Grid 2 Accent 1" w:semiHidden="0" w:uiPriority="68" w:unhideWhenUsed="0"/>
+    <w:lsdException w:name="Medium Grid 3 Accent 1" w:semiHidden="0" w:uiPriority="69" w:unhideWhenUsed="0"/>
+    <w:lsdException w:name="Dark List Accent 1" w:semiHidden="0" w:uiPriority="70" w:unhideWhenUsed="0"/>
+    <w:lsdException w:name="Colorful Shading Accent 1" w:semiHidden="0" w:uiPriority="71" w:unhideWhenUsed="0"/>
+    <w:lsdException w:name="Colorful List Accent 1" w:semiHidden="0" w:uiPriority="72" w:unhideWhenUsed="0"/>
+    <w:lsdException w:name="Colorful Grid Accent 1" w:semiHidden="0" w:uiPriority="73" w:unhideWhenUsed="0"/>
+    <w:lsdException w:name="Light Shading Accent 2" w:semiHidden="0" w:uiPriority="60" w:unhideWhenUsed="0"/>
+    <w:lsdException w:name="Light List Accent 2" w:semiHidden="0" w:uiPriority="61" w:unhideWhenUsed="0"/>
+    <w:lsdException w:name="Light Grid Accent 2" w:semiHidden="0" w:uiPriority="62" w:unhideWhenUsed="0"/>
+    <w:lsdException w:name="Medium Shading 1 Accent 2" w:semiHidden="0" w:uiPriority="63" w:unhideWhenUsed="0"/>
+    <w:lsdException w:name="Medium Shading 2 Accent 2" w:semiHidden="0" w:uiPriority="64" w:unhideWhenUsed="0"/>
+    <w:lsdException w:name="Medium List 1 Accent 2" w:semiHidden="0" w:uiPriority="65" w:unhideWhenUsed="0"/>
+    <w:lsdException w:name="Medium List 2 Accent 2" w:semiHidden="0" w:uiPriority="66" w:unhideWhenUsed="0"/>
+    <w:lsdException w:name="Medium Grid 1 Accent 2" w:semiHidden="0" w:uiPriority="67" w:unhideWhenUsed="0"/>
+    <w:lsdException w:name="Medium Grid 2 Accent 2" w:semiHidden="0" w:uiPriority="68" w:unhideWhenUsed="0"/>
+    <w:lsdException w:name="Medium Grid 3 Accent 2" w:semiHidden="0" w:uiPriority="69" w:unhideWhenUsed="0"/>
+    <w:lsdException w:name="Dark List Accent 2" w:semiHidden="0" w:uiPriority="70" w:unhideWhenUsed="0"/>
+    <w:lsdException w:name="Colorful Shading Accent 2" w:semiHidden="0" w:uiPriority="71" w:unhideWhenUsed="0"/>
+    <w:lsdException w:name="Colorful List Accent 2" w:semiHidden="0" w:uiPriority="72" w:unhideWhenUsed="0"/>
+    <w:lsdException w:name="Colorful Grid Accent 2" w:semiHidden="0" w:uiPriority="73" w:unhideWhenUsed="0"/>
+    <w:lsdException w:name="Light Shading Accent 3" w:semiHidden="0" w:uiPriority="60" w:unhideWhenUsed="0"/>
+    <w:lsdException w:name="Light List Accent 3" w:semiHidden="0" w:uiPriority="61" w:unhideWhenUsed="0"/>
+    <w:lsdException w:name="Light Grid Accent 3" w:semiHidden="0" w:uiPriority="62" w:unhideWhenUsed="0"/>
+    <w:lsdException w:name="Medium Shading 1 Accent 3" w:semiHidden="0" w:uiPriority="63" w:unhideWhenUsed="0"/>
+    <w:lsdException w:name="Medium Shading 2 Accent 3" w:semiHidden="0" w:uiPriority="64" w:unhideWhenUsed="0"/>
+    <w:lsdException w:name="Medium List 1 Accent 3" w:semiHidden="0" w:uiPriority="65" w:unhideWhenUsed="0"/>
+    <w:lsdException w:name="Medium List 2 Accent 3" w:semiHidden="0" w:uiPriority="66" w:unhideWhenUsed="0"/>
+    <w:lsdException w:name="Medium Grid 1 Accent 3" w:semiHidden="0" w:uiPriority="67" w:unhideWhenUsed="0"/>
+    <w:lsdException w:name="Medium Grid 2 Accent 3" w:semiHidden="0" w:uiPriority="68" w:unhideWhenUsed="0"/>
+    <w:lsdException w:name="Medium Grid 3 Accent 3" w:semiHidden="0" w:uiPriority="69" w:unhideWhenUsed="0"/>
+    <w:lsdException w:name="Dark List Accent 3" w:semiHidden="0" w:uiPriority="70" w:unhideWhenUsed="0"/>
+    <w:lsdException w:name="Colorful Shading Accent 3" w:semiHidden="0" w:uiPriority="71" w:unhideWhenUsed="0"/>
+    <w:lsdException w:name="Colorful List Accent 3" w:semiHidden="0" w:uiPriority="72" w:unhideWhenUsed="0"/>
+    <w:lsdException w:name="Colorful Grid Accent 3" w:semiHidden="0" w:uiPriority="73" w:unhideWhenUsed="0"/>
+    <w:lsdException w:name="Light Shading Accent 4" w:semiHidden="0" w:uiPriority="60" w:unhideWhenUsed="0"/>
+    <w:lsdException w:name="Light List Accent 4" w:semiHidden="0" w:uiPriority="61" w:unhideWhenUsed="0"/>
+    <w:lsdException w:name="Light Grid Accent 4" w:semiHidden="0" w:uiPriority="62" w:unhideWhenUsed="0"/>
+    <w:lsdException w:name="Medium Shading 1 Accent 4" w:semiHidden="0" w:uiPriority="63" w:unhideWhenUsed="0"/>
+    <w:lsdException w:name="Medium Shading 2 Accent 4" w:semiHidden="0" w:uiPriority="64" w:unhideWhenUsed="0"/>
+    <w:lsdException w:name="Medium List 1 Accent 4" w:semiHidden="0" w:uiPriority="65" w:unhideWhenUsed="0"/>
+    <w:lsdException w:name="Medium List 2 Accent 4" w:semiHidden="0" w:uiPriority="66" w:unhideWhenUsed="0"/>
+    <w:lsdException w:name="Medium Grid 1 Accent 4" w:semiHidden="0" w:uiPriority="67" w:unhideWhenUsed="0"/>
+    <w:lsdException w:name="Medium Grid 2 Accent 4" w:semiHidden="0" w:uiPriority="68" w:unhideWhenUsed="0"/>
+    <w:lsdException w:name="Medium Grid 3 Accent 4" w:semiHidden="0" w:uiPriority="69" w:unhideWhenUsed="0"/>
+    <w:lsdException w:name="Dark List Accent 4" w:semiHidden="0" w:uiPriority="70" w:unhideWhenUsed="0"/>
+    <w:lsdException w:name="Colorful Shading Accent 4" w:semiHidden="0" w:uiPriority="71" w:unhideWhenUsed="0"/>
+    <w:lsdException w:name="Colorful List Accent 4" w:semiHidden="0" w:uiPriority="72" w:unhideWhenUsed="0"/>
+    <w:lsdException w:name="Colorful Grid Accent 4" w:semiHidden="0" w:uiPriority="73" w:unhideWhenUsed="0"/>
+    <w:lsdException w:name="Light Shading Accent 5" w:semiHidden="0" w:uiPriority="60" w:unhideWhenUsed="0"/>
+    <w:lsdException w:name="Light List Accent 5" w:semiHidden="0" w:uiPriority="61" w:unhideWhenUsed="0"/>
+    <w:lsdException w:name="Light Grid Accent 5" w:semiHidden="0" w:uiPriority="62" w:unhideWhenUsed="0"/>
+    <w:lsdException w:name="Medium Shading 1 Accent 5" w:semiHidden="0" w:uiPriority="63" w:unhideWhenUsed="0"/>
+    <w:lsdException w:name="Medium Shading 2 Accent 5" w:semiHidden="0" w:uiPriority="64" w:unhideWhenUsed="0"/>
+    <w:lsdException w:name="Medium List 1 Accent 5" w:semiHidden="0" w:uiPriority="65" w:unhideWhenUsed="0"/>
+    <w:lsdException w:name="Medium List 2 Accent 5" w:semiHidden="0" w:uiPriority="66" w:unhideWhenUsed="0"/>
+    <w:lsdException w:name="Medium Grid 1 Accent 5" w:semiHidden="0" w:uiPriority="67" w:unhideWhenUsed="0"/>
+    <w:lsdException w:name="Medium Grid 2 Accent 5" w:semiHidden="0" w:uiPriority="68" w:unhideWhenUsed="0"/>
+    <w:lsdException w:name="Medium Grid 3 Accent 5" w:semiHidden="0" w:uiPriority="69" w:unhideWhenUsed="0"/>
+    <w:lsdException w:name="Dark List Accent 5" w:semiHidden="0" w:uiPriority="70" w:unhideWhenUsed="0"/>
+    <w:lsdException w:name="Colorful Shading Accent 5" w:semiHidden="0" w:uiPriority="71" w:unhideWhenUsed="0"/>
+    <w:lsdException w:name="Colorful List Accent 5" w:semiHidden="0" w:uiPriority="72" w:unhideWhenUsed="0"/>
+    <w:lsdException w:name="Colorful Grid Accent 5" w:semiHidden="0" w:uiPriority="73" w:unhideWhenUsed="0"/>
+    <w:lsdException w:name="Light Shading Accent 6" w:semiHidden="0" w:uiPriority="60" w:unhideWhenUsed="0"/>
+    <w:lsdException w:name="Light List Accent 6" w:semiHidden="0" w:uiPriority="61" w:unhideWhenUsed="0"/>
+    <w:lsdException w:name="Light Grid Accent 6" w:semiHidden="0" w:uiPriority="62" w:unhideWhenUsed="0"/>
+    <w:lsdException w:name="Medium Shading 1 Accent 6" w:semiHidden="0" w:uiPriority="63" w:unhideWhenUsed="0"/>
+    <w:lsdException w:name="Medium Shading 2 Accent 6" w:semiHidden="0" w:uiPriority="64" w:unhideWhenUsed="0"/>
+    <w:lsdException w:name="Medium List 1 Accent 6" w:semiHidden="0" w:uiPriority="65" w:unhideWhenUsed="0"/>
+    <w:lsdException w:name="Medium List 2 Accent 6" w:semiHidden="0" w:uiPriority="66" w:unhideWhenUsed="0"/>
+    <w:lsdException w:name="Medium Grid 1 Accent 6" w:semiHidden="0" w:uiPriority="67" w:unhideWhenUsed="0"/>
+    <w:lsdException w:name="Medium Grid 2 Accent 6" w:semiHidden="0" w:uiPriority="68" w:unhideWhenUsed="0"/>
+    <w:lsdException w:name="Medium Grid 3 Accent 6" w:semiHidden="0" w:uiPriority="69" w:unhideWhenUsed="0"/>
+    <w:lsdException w:name="Dark List Accent 6" w:semiHidden="0" w:uiPriority="70" w:unhideWhenUsed="0"/>
+    <w:lsdException w:name="Colorful Shading Accent 6" w:semiHidden="0" w:uiPriority="71" w:unhideWhenUsed="0"/>
+    <w:lsdException w:name="Colorful List Accent 6" w:semiHidden="0" w:uiPriority="72" w:unhideWhenUsed="0"/>
+    <w:lsdException w:name="Colorful Grid Accent 6" w:semiHidden="0" w:uiPriority="73" w:unhideWhenUsed="0"/>
+    <w:lsdException w:name="Subtle Emphasis" w:semiHidden="0" w:uiPriority="19" w:unhideWhenUsed="0" w:qFormat="1"/>
+    <w:lsdException w:name="Intense Emphasis" w:semiHidden="0" w:uiPriority="21" w:unhideWhenUsed="0" w:qFormat="1"/>
+    <w:lsdException w:name="Subtle Reference" w:semiHidden="0" w:uiPriority="31" w:unhideWhenUsed="0" w:qFormat="1"/>
+    <w:lsdException w:name="Intense Reference" w:semiHidden="0" w:uiPriority="32" w:unhideWhenUsed="0" w:qFormat="1"/>
+    <w:lsdException w:name="Book Title" w:semiHidden="0" w:uiPriority="33" w:unhideWhenUsed="0" w:qFormat="1"/>
+    <w:lsdException w:name="Bibliography" w:uiPriority="37"/>
+    <w:lsdException w:name="TOC Heading" w:uiPriority="39" w:qFormat="1"/>
   </w:latentStyles>
   <w:style w:type="paragraph" w:default="1" w:styleId="Standard">
     <w:name w:val="Normal"/>
@@ -33151,6 +32893,7 @@
     <w:uiPriority w:val="99"/>
     <w:semiHidden/>
     <w:unhideWhenUsed/>
+    <w:qFormat/>
     <w:tblPr>
       <w:tblInd w:w="0" w:type="dxa"/>
       <w:tblCellMar>
@@ -34025,7 +33768,7 @@
     <w:basedOn w:val="TableContents"/>
     <w:rsid w:val="0037787C"/>
   </w:style>
-  <w:style w:type="table" w:styleId="Tabellenraster">
+  <w:style w:type="table" w:styleId="Tabellengitternetz">
     <w:name w:val="Table Grid"/>
     <w:basedOn w:val="NormaleTabelle"/>
     <w:uiPriority w:val="99"/>
@@ -34040,6 +33783,7 @@
       <w:lang w:val="de-DE" w:eastAsia="de-DE" w:bidi="ar-SA"/>
     </w:rPr>
     <w:tblPr>
+      <w:tblInd w:w="0" w:type="dxa"/>
       <w:tblBorders>
         <w:top w:val="single" w:sz="4" w:space="0" w:color="auto"/>
         <w:left w:val="single" w:sz="4" w:space="0" w:color="auto"/>
@@ -34048,6 +33792,12 @@
         <w:insideH w:val="single" w:sz="4" w:space="0" w:color="auto"/>
         <w:insideV w:val="single" w:sz="4" w:space="0" w:color="auto"/>
       </w:tblBorders>
+      <w:tblCellMar>
+        <w:top w:w="0" w:type="dxa"/>
+        <w:left w:w="108" w:type="dxa"/>
+        <w:bottom w:w="0" w:type="dxa"/>
+        <w:right w:w="108" w:type="dxa"/>
+      </w:tblCellMar>
     </w:tblPr>
   </w:style>
 </w:styles>

</xml_diff>

<commit_message>
Änderung in den Anforderungen (siehe Beschreibung)
UC-5: Bei speziellen Anforderungen hinzugefügt:
Ist kein UseCase aus der Liste der eingelesenen UseCases ausgewählt
(z.B. direkt nach dem Einlesen des Word-Dokuments), so ist die Lasche
„Scenarios“ deaktiviert
</commit_message>
<xml_diff>
--- a/Basisverzeichnis/trunk/01_Analyse/Anforderungen.docx
+++ b/Basisverzeichnis/trunk/01_Analyse/Anforderungen.docx
@@ -59,20 +59,12 @@
           <w:color w:val="333399"/>
         </w:rPr>
       </w:pPr>
-      <w:proofErr w:type="spellStart"/>
       <w:r>
         <w:rPr>
           <w:color w:val="333399"/>
         </w:rPr>
         <w:lastRenderedPageBreak/>
-        <w:t>HINWEIS:Blauer</w:t>
-      </w:r>
-      <w:proofErr w:type="spellEnd"/>
-      <w:r>
-        <w:rPr>
-          <w:color w:val="333399"/>
-        </w:rPr>
-        <w:t xml:space="preserve"> Text kann gelöscht werden, beziehungsweise soll ersetzt werden</w:t>
+        <w:t>HINWEIS:Blauer Text kann gelöscht werden, beziehungsweise soll ersetzt werden</w:t>
       </w:r>
     </w:p>
     <w:p>
@@ -176,11 +168,9 @@
             <w:pPr>
               <w:pStyle w:val="Dokumentinfos"/>
             </w:pPr>
-            <w:proofErr w:type="spellStart"/>
             <w:r>
               <w:t>Projektbezeichnung</w:t>
             </w:r>
-            <w:proofErr w:type="spellEnd"/>
           </w:p>
         </w:tc>
         <w:tc>
@@ -231,11 +221,9 @@
             <w:pPr>
               <w:pStyle w:val="Dokumentinfos"/>
             </w:pPr>
-            <w:proofErr w:type="spellStart"/>
             <w:r>
               <w:t>Projektleiter</w:t>
             </w:r>
-            <w:proofErr w:type="spellEnd"/>
           </w:p>
         </w:tc>
         <w:tc>
@@ -258,13 +246,8 @@
               <w:pStyle w:val="Dokumentinfos"/>
             </w:pPr>
             <w:r>
-              <w:t xml:space="preserve">Benjamin </w:t>
-            </w:r>
-            <w:proofErr w:type="spellStart"/>
-            <w:r>
-              <w:t>Weigl</w:t>
-            </w:r>
-            <w:proofErr w:type="spellEnd"/>
+              <w:t>Benjamin Weigl</w:t>
+            </w:r>
           </w:p>
         </w:tc>
       </w:tr>
@@ -287,11 +270,9 @@
             <w:pPr>
               <w:pStyle w:val="Dokumentinfos"/>
             </w:pPr>
-            <w:proofErr w:type="spellStart"/>
             <w:r>
               <w:t>Verantwortlich</w:t>
             </w:r>
-            <w:proofErr w:type="spellEnd"/>
           </w:p>
         </w:tc>
         <w:tc>
@@ -318,14 +299,7 @@
             </w:pPr>
             <w:r>
               <w:tab/>
-            </w:r>
-            <w:proofErr w:type="spellStart"/>
-            <w:r>
-              <w:t>Anforderungsanalytiker</w:t>
-            </w:r>
-            <w:proofErr w:type="spellEnd"/>
-            <w:r>
-              <w:t xml:space="preserve"> (AG)</w:t>
+              <w:t>Anforderungsanalytiker (AG)</w:t>
             </w:r>
           </w:p>
         </w:tc>
@@ -349,13 +323,8 @@
             <w:pPr>
               <w:pStyle w:val="Dokumentinfos"/>
             </w:pPr>
-            <w:proofErr w:type="spellStart"/>
-            <w:r>
-              <w:t>Erstellt</w:t>
-            </w:r>
-            <w:proofErr w:type="spellEnd"/>
-            <w:r>
-              <w:t xml:space="preserve"> am</w:t>
+            <w:r>
+              <w:t>Erstellt am</w:t>
             </w:r>
           </w:p>
         </w:tc>
@@ -403,19 +372,9 @@
             <w:pPr>
               <w:pStyle w:val="Dokumentinfos"/>
             </w:pPr>
-            <w:proofErr w:type="spellStart"/>
-            <w:r>
-              <w:t>Zuletzt</w:t>
-            </w:r>
-            <w:proofErr w:type="spellEnd"/>
-            <w:r>
-              <w:t xml:space="preserve"> </w:t>
-            </w:r>
-            <w:proofErr w:type="spellStart"/>
-            <w:r>
-              <w:t>geändert</w:t>
-            </w:r>
-            <w:proofErr w:type="spellEnd"/>
+            <w:r>
+              <w:t>Zuletzt geändert</w:t>
+            </w:r>
           </w:p>
         </w:tc>
         <w:tc>
@@ -466,11 +425,9 @@
             <w:pPr>
               <w:pStyle w:val="Dokumentinfos"/>
             </w:pPr>
-            <w:proofErr w:type="spellStart"/>
             <w:r>
               <w:t>Bearbeitungszustand</w:t>
             </w:r>
-            <w:proofErr w:type="spellEnd"/>
           </w:p>
         </w:tc>
         <w:tc>
@@ -516,13 +473,8 @@
               <w:pStyle w:val="Dokumentinfos"/>
             </w:pPr>
             <w:r>
-              <w:t xml:space="preserve">in </w:t>
-            </w:r>
-            <w:proofErr w:type="spellStart"/>
-            <w:r>
-              <w:t>Bearbeitung</w:t>
-            </w:r>
-            <w:proofErr w:type="spellEnd"/>
+              <w:t>in Bearbeitung</w:t>
+            </w:r>
           </w:p>
         </w:tc>
       </w:tr>
@@ -586,11 +538,9 @@
             <w:pPr>
               <w:pStyle w:val="Dokumentinfos"/>
             </w:pPr>
-            <w:proofErr w:type="spellStart"/>
             <w:r>
               <w:t>vorgelegt</w:t>
             </w:r>
-            <w:proofErr w:type="spellEnd"/>
           </w:p>
         </w:tc>
       </w:tr>
@@ -654,19 +604,9 @@
             <w:pPr>
               <w:pStyle w:val="Dokumentinfos"/>
             </w:pPr>
-            <w:proofErr w:type="spellStart"/>
-            <w:r>
-              <w:t>fertig</w:t>
-            </w:r>
-            <w:proofErr w:type="spellEnd"/>
-            <w:r>
-              <w:t xml:space="preserve"> </w:t>
-            </w:r>
-            <w:proofErr w:type="spellStart"/>
-            <w:r>
-              <w:t>gestellt</w:t>
-            </w:r>
-            <w:proofErr w:type="spellEnd"/>
+            <w:r>
+              <w:t>fertig gestellt</w:t>
+            </w:r>
           </w:p>
         </w:tc>
       </w:tr>
@@ -689,11 +629,9 @@
             <w:pPr>
               <w:pStyle w:val="Dokumentinfos"/>
             </w:pPr>
-            <w:proofErr w:type="spellStart"/>
             <w:r>
               <w:t>Dokumentablage</w:t>
             </w:r>
-            <w:proofErr w:type="spellEnd"/>
           </w:p>
         </w:tc>
         <w:tc>
@@ -728,20 +666,10 @@
       <w:pPr>
         <w:pageBreakBefore/>
       </w:pPr>
-      <w:proofErr w:type="spellStart"/>
       <w:r>
         <w:lastRenderedPageBreak/>
-        <w:t>Weitere</w:t>
+        <w:t>Weitere Produktinformationen</w:t>
       </w:r>
-      <w:proofErr w:type="spellEnd"/>
-      <w:r>
-        <w:t xml:space="preserve"> </w:t>
-      </w:r>
-      <w:proofErr w:type="spellStart"/>
-      <w:r>
-        <w:t>Produktinformationen</w:t>
-      </w:r>
-      <w:proofErr w:type="spellEnd"/>
     </w:p>
     <w:tbl>
       <w:tblPr>
@@ -784,11 +712,9 @@
             <w:pPr>
               <w:pStyle w:val="Dokumentinfos"/>
             </w:pPr>
-            <w:proofErr w:type="spellStart"/>
             <w:r>
               <w:t>Mitwirkend</w:t>
             </w:r>
-            <w:proofErr w:type="spellEnd"/>
           </w:p>
         </w:tc>
         <w:tc>
@@ -938,11 +864,9 @@
               <w:pStyle w:val="Dokumentinfos"/>
               <w:jc w:val="center"/>
             </w:pPr>
-            <w:proofErr w:type="spellStart"/>
             <w:r>
               <w:t>Änderung</w:t>
             </w:r>
-            <w:proofErr w:type="spellEnd"/>
           </w:p>
         </w:tc>
         <w:tc>
@@ -965,19 +889,9 @@
               <w:pStyle w:val="Dokumentinfos"/>
               <w:jc w:val="center"/>
             </w:pPr>
-            <w:proofErr w:type="spellStart"/>
-            <w:r>
-              <w:t>Geänderte</w:t>
-            </w:r>
-            <w:proofErr w:type="spellEnd"/>
-            <w:r>
-              <w:t xml:space="preserve"> </w:t>
-            </w:r>
-            <w:proofErr w:type="spellStart"/>
-            <w:r>
-              <w:t>Kapitel</w:t>
-            </w:r>
-            <w:proofErr w:type="spellEnd"/>
+            <w:r>
+              <w:t>Geänderte Kapitel</w:t>
+            </w:r>
           </w:p>
         </w:tc>
         <w:tc>
@@ -1000,19 +914,9 @@
               <w:pStyle w:val="Dokumentinfos"/>
               <w:jc w:val="center"/>
             </w:pPr>
-            <w:proofErr w:type="spellStart"/>
-            <w:r>
-              <w:t>Beschreibung</w:t>
-            </w:r>
-            <w:proofErr w:type="spellEnd"/>
-            <w:r>
-              <w:t xml:space="preserve"> der </w:t>
-            </w:r>
-            <w:proofErr w:type="spellStart"/>
-            <w:r>
-              <w:t>Änderung</w:t>
-            </w:r>
-            <w:proofErr w:type="spellEnd"/>
+            <w:r>
+              <w:t>Beschreibung der Änderung</w:t>
+            </w:r>
           </w:p>
         </w:tc>
         <w:tc>
@@ -1035,11 +939,9 @@
               <w:pStyle w:val="Dokumentinfos"/>
               <w:jc w:val="center"/>
             </w:pPr>
-            <w:proofErr w:type="spellStart"/>
             <w:r>
               <w:t>Autor</w:t>
             </w:r>
-            <w:proofErr w:type="spellEnd"/>
           </w:p>
         </w:tc>
         <w:tc>
@@ -1062,11 +964,9 @@
               <w:pStyle w:val="Dokumentinfos"/>
               <w:jc w:val="center"/>
             </w:pPr>
-            <w:proofErr w:type="spellStart"/>
             <w:r>
               <w:t>Zustand</w:t>
             </w:r>
-            <w:proofErr w:type="spellEnd"/>
           </w:p>
         </w:tc>
       </w:tr>
@@ -1091,13 +991,8 @@
               <w:pStyle w:val="Dokumentinfos"/>
               <w:jc w:val="center"/>
             </w:pPr>
-            <w:proofErr w:type="spellStart"/>
-            <w:r>
-              <w:t>Nr</w:t>
-            </w:r>
-            <w:proofErr w:type="spellEnd"/>
-            <w:r>
-              <w:t>.</w:t>
+            <w:r>
+              <w:t>Nr.</w:t>
             </w:r>
           </w:p>
         </w:tc>
@@ -1331,11 +1226,9 @@
               <w:pStyle w:val="Dokumentinfos"/>
               <w:jc w:val="center"/>
             </w:pPr>
-            <w:proofErr w:type="spellStart"/>
             <w:r>
               <w:t>Alle</w:t>
             </w:r>
-            <w:proofErr w:type="spellEnd"/>
           </w:p>
         </w:tc>
         <w:tc>
@@ -1357,19 +1250,9 @@
               <w:pStyle w:val="Dokumentinfos"/>
               <w:jc w:val="center"/>
             </w:pPr>
-            <w:proofErr w:type="spellStart"/>
-            <w:r>
-              <w:t>Initiale</w:t>
-            </w:r>
-            <w:proofErr w:type="spellEnd"/>
-            <w:r>
-              <w:t xml:space="preserve"> </w:t>
-            </w:r>
-            <w:proofErr w:type="spellStart"/>
-            <w:r>
-              <w:t>Produkterstellung</w:t>
-            </w:r>
-            <w:proofErr w:type="spellEnd"/>
+            <w:r>
+              <w:t>Initiale Produkterstellung</w:t>
+            </w:r>
           </w:p>
         </w:tc>
         <w:tc>
@@ -1392,13 +1275,8 @@
               <w:jc w:val="center"/>
             </w:pPr>
             <w:r>
-              <w:t xml:space="preserve">Benjamin </w:t>
-            </w:r>
-            <w:proofErr w:type="spellStart"/>
-            <w:r>
-              <w:t>Weigl</w:t>
-            </w:r>
-            <w:proofErr w:type="spellEnd"/>
+              <w:t>Benjamin Weigl</w:t>
+            </w:r>
           </w:p>
         </w:tc>
         <w:tc>
@@ -1542,19 +1420,9 @@
               <w:pStyle w:val="Dokumentinfos"/>
               <w:jc w:val="center"/>
             </w:pPr>
-            <w:proofErr w:type="spellStart"/>
-            <w:r>
-              <w:t>Umsetzung</w:t>
-            </w:r>
-            <w:proofErr w:type="spellEnd"/>
-            <w:r>
-              <w:t xml:space="preserve"> </w:t>
-            </w:r>
-            <w:proofErr w:type="spellStart"/>
-            <w:r>
-              <w:t>Reviewergebnis</w:t>
-            </w:r>
-            <w:proofErr w:type="spellEnd"/>
+            <w:r>
+              <w:t>Umsetzung Reviewergebnis</w:t>
+            </w:r>
           </w:p>
         </w:tc>
         <w:tc>
@@ -1577,13 +1445,8 @@
               <w:jc w:val="center"/>
             </w:pPr>
             <w:r>
-              <w:t xml:space="preserve">Benjamin </w:t>
-            </w:r>
-            <w:proofErr w:type="spellStart"/>
-            <w:r>
-              <w:t>Weigl</w:t>
-            </w:r>
-            <w:proofErr w:type="spellEnd"/>
+              <w:t>Benjamin Weigl</w:t>
+            </w:r>
           </w:p>
         </w:tc>
         <w:tc>
@@ -1710,13 +1573,8 @@
               <w:pStyle w:val="Dokumentinfos"/>
               <w:jc w:val="center"/>
             </w:pPr>
-            <w:proofErr w:type="spellStart"/>
-            <w:r>
-              <w:t>Geprüfte</w:t>
-            </w:r>
-            <w:proofErr w:type="spellEnd"/>
-            <w:r>
-              <w:t xml:space="preserve"> Version</w:t>
+            <w:r>
+              <w:t>Geprüfte Version</w:t>
             </w:r>
           </w:p>
         </w:tc>
@@ -1740,11 +1598,9 @@
               <w:pStyle w:val="Dokumentinfos"/>
               <w:jc w:val="center"/>
             </w:pPr>
-            <w:proofErr w:type="spellStart"/>
             <w:r>
               <w:t>Anmerkungen</w:t>
             </w:r>
-            <w:proofErr w:type="spellEnd"/>
           </w:p>
         </w:tc>
         <w:tc>
@@ -1767,11 +1623,9 @@
               <w:pStyle w:val="Dokumentinfos"/>
               <w:jc w:val="center"/>
             </w:pPr>
-            <w:proofErr w:type="spellStart"/>
             <w:r>
               <w:t>Prüfer</w:t>
             </w:r>
-            <w:proofErr w:type="spellEnd"/>
           </w:p>
         </w:tc>
         <w:tc>
@@ -1793,19 +1647,9 @@
               <w:pStyle w:val="Dokumentinfos"/>
               <w:jc w:val="center"/>
             </w:pPr>
-            <w:proofErr w:type="spellStart"/>
-            <w:r>
-              <w:t>Neuer</w:t>
-            </w:r>
-            <w:proofErr w:type="spellEnd"/>
-            <w:r>
-              <w:t xml:space="preserve"> </w:t>
-            </w:r>
-            <w:proofErr w:type="spellStart"/>
-            <w:r>
-              <w:t>Produktzustand</w:t>
-            </w:r>
-            <w:proofErr w:type="spellEnd"/>
+            <w:r>
+              <w:t>Neuer Produktzustand</w:t>
+            </w:r>
           </w:p>
         </w:tc>
       </w:tr>
@@ -1898,13 +1742,8 @@
               <w:pStyle w:val="Dokumentinfos"/>
               <w:jc w:val="center"/>
             </w:pPr>
-            <w:proofErr w:type="spellStart"/>
-            <w:r>
-              <w:t>Schlemelch</w:t>
-            </w:r>
-            <w:proofErr w:type="spellEnd"/>
-            <w:r>
-              <w:t xml:space="preserve"> Mathias</w:t>
+            <w:r>
+              <w:t>Schlemelch Mathias</w:t>
             </w:r>
           </w:p>
         </w:tc>
@@ -1943,12 +1782,10 @@
       <w:pPr>
         <w:pageBreakBefore/>
       </w:pPr>
-      <w:proofErr w:type="spellStart"/>
       <w:r>
         <w:lastRenderedPageBreak/>
         <w:t>Inhalt</w:t>
       </w:r>
-      <w:proofErr w:type="spellEnd"/>
     </w:p>
     <w:p>
       <w:pPr>
@@ -3279,21 +3116,7 @@
         <w:rPr>
           <w:color w:val="000000"/>
         </w:rPr>
-        <w:t>Weil der „Auftraggeber“ also nicht wirklich ein Lastenheft liefert, aus dem die „</w:t>
-      </w:r>
-      <w:proofErr w:type="spellStart"/>
-      <w:r>
-        <w:rPr>
-          <w:color w:val="000000"/>
-        </w:rPr>
-        <w:t>Auftragnehmerseite</w:t>
-      </w:r>
-      <w:proofErr w:type="spellEnd"/>
-      <w:r>
-        <w:rPr>
-          <w:color w:val="000000"/>
-        </w:rPr>
-        <w:t>“ (=Teilnehmer am Software-Projekt) dann ein separates Pflichtenheft ableitet, dient dieses Dokument als Ersatz für Lasten- und Pflichtenheft im Sinne des V-Modell-XT.</w:t>
+        <w:t>Weil der „Auftraggeber“ also nicht wirklich ein Lastenheft liefert, aus dem die „Auftragnehmerseite“ (=Teilnehmer am Software-Projekt) dann ein separates Pflichtenheft ableitet, dient dieses Dokument als Ersatz für Lasten- und Pflichtenheft im Sinne des V-Modell-XT.</w:t>
       </w:r>
     </w:p>
     <w:p>
@@ -3337,21 +3160,7 @@
         <w:rPr>
           <w:color w:val="000000"/>
         </w:rPr>
-        <w:t>Die funktionalen und nicht-funktionalen Anforderungen dienen nicht nur als Vorgaben für die Entwicklung, sondern sind zusätzlich Grundlage der Anforderungsverfolgung und des Änderungsmanagements. Die Anforderungen sollten so aufbereitet sein, dass die Verfolgbarkeit (</w:t>
-      </w:r>
-      <w:proofErr w:type="spellStart"/>
-      <w:r>
-        <w:rPr>
-          <w:color w:val="000000"/>
-        </w:rPr>
-        <w:t>Traceability</w:t>
-      </w:r>
-      <w:proofErr w:type="spellEnd"/>
-      <w:r>
-        <w:rPr>
-          <w:color w:val="000000"/>
-        </w:rPr>
-        <w:t>) sowie ein geeignetes Änderungsmanagement für den gesamten Lebenszyklus eines Systems möglich sind.</w:t>
+        <w:t>Die funktionalen und nicht-funktionalen Anforderungen dienen nicht nur als Vorgaben für die Entwicklung, sondern sind zusätzlich Grundlage der Anforderungsverfolgung und des Änderungsmanagements. Die Anforderungen sollten so aufbereitet sein, dass die Verfolgbarkeit (Traceability) sowie ein geeignetes Änderungsmanagement für den gesamten Lebenszyklus eines Systems möglich sind.</w:t>
       </w:r>
     </w:p>
     <w:p>
@@ -3456,87 +3265,7 @@
           <w:szCs w:val="20"/>
           <w:lang w:val="de-DE" w:eastAsia="de-DE" w:bidi="ar-SA"/>
         </w:rPr>
-        <w:t xml:space="preserve">Um die Darstellung von </w:t>
-      </w:r>
-      <w:proofErr w:type="spellStart"/>
-      <w:r>
-        <w:rPr>
-          <w:rFonts w:ascii="Arial" w:hAnsi="Arial" w:cs="Arial"/>
-          <w:sz w:val="20"/>
-          <w:szCs w:val="20"/>
-          <w:lang w:val="de-DE" w:eastAsia="de-DE" w:bidi="ar-SA"/>
-        </w:rPr>
-        <w:t>Use</w:t>
-      </w:r>
-      <w:proofErr w:type="spellEnd"/>
-      <w:r>
-        <w:rPr>
-          <w:rFonts w:ascii="Arial" w:hAnsi="Arial" w:cs="Arial"/>
-          <w:sz w:val="20"/>
-          <w:szCs w:val="20"/>
-          <w:lang w:val="de-DE" w:eastAsia="de-DE" w:bidi="ar-SA"/>
-        </w:rPr>
-        <w:t xml:space="preserve">-Case Diagrammen und die Erzeugung einer </w:t>
-      </w:r>
-      <w:proofErr w:type="spellStart"/>
-      <w:r>
-        <w:rPr>
-          <w:rFonts w:ascii="Arial" w:hAnsi="Arial" w:cs="Arial"/>
-          <w:sz w:val="20"/>
-          <w:szCs w:val="20"/>
-          <w:lang w:val="de-DE" w:eastAsia="de-DE" w:bidi="ar-SA"/>
-        </w:rPr>
-        <w:t>Szenariomatrix</w:t>
-      </w:r>
-      <w:proofErr w:type="spellEnd"/>
-      <w:r>
-        <w:rPr>
-          <w:rFonts w:ascii="Arial" w:hAnsi="Arial" w:cs="Arial"/>
-          <w:sz w:val="20"/>
-          <w:szCs w:val="20"/>
-          <w:lang w:val="de-DE" w:eastAsia="de-DE" w:bidi="ar-SA"/>
-        </w:rPr>
-        <w:t xml:space="preserve"> zu vereinfachen, soll ein Graph Framework entwickelt und auf Basis diesem ein entsprechendes Tool erstellt werden. Dazu muss das Tool ein im Microsoft Office Word erstelltes und mit einem entsprechend formatierten </w:t>
-      </w:r>
-      <w:proofErr w:type="spellStart"/>
-      <w:r>
-        <w:rPr>
-          <w:rFonts w:ascii="Arial" w:hAnsi="Arial" w:cs="Arial"/>
-          <w:sz w:val="20"/>
-          <w:szCs w:val="20"/>
-          <w:lang w:val="de-DE" w:eastAsia="de-DE" w:bidi="ar-SA"/>
-        </w:rPr>
-        <w:t>Use</w:t>
-      </w:r>
-      <w:proofErr w:type="spellEnd"/>
-      <w:r>
-        <w:rPr>
-          <w:rFonts w:ascii="Arial" w:hAnsi="Arial" w:cs="Arial"/>
-          <w:sz w:val="20"/>
-          <w:szCs w:val="20"/>
-          <w:lang w:val="de-DE" w:eastAsia="de-DE" w:bidi="ar-SA"/>
-        </w:rPr>
-        <w:t xml:space="preserve">-Case (oder mehrere) verstehen können, diesen visuell Darstellen und als </w:t>
-      </w:r>
-      <w:proofErr w:type="spellStart"/>
-      <w:r>
-        <w:rPr>
-          <w:rFonts w:ascii="Arial" w:hAnsi="Arial" w:cs="Arial"/>
-          <w:sz w:val="20"/>
-          <w:szCs w:val="20"/>
-          <w:lang w:val="de-DE" w:eastAsia="de-DE" w:bidi="ar-SA"/>
-        </w:rPr>
-        <w:t>Szenariomatrix</w:t>
-      </w:r>
-      <w:proofErr w:type="spellEnd"/>
-      <w:r>
-        <w:rPr>
-          <w:rFonts w:ascii="Arial" w:hAnsi="Arial" w:cs="Arial"/>
-          <w:sz w:val="20"/>
-          <w:szCs w:val="20"/>
-          <w:lang w:val="de-DE" w:eastAsia="de-DE" w:bidi="ar-SA"/>
-        </w:rPr>
-        <w:t xml:space="preserve"> in einem gültigen Microsoft Office Word (o.Ä.) exportieren können.</w:t>
+        <w:t>Um die Darstellung von Use-Case Diagrammen und die Erzeugung einer Szenariomatrix zu vereinfachen, soll ein Graph Framework entwickelt und auf Basis diesem ein entsprechendes Tool erstellt werden. Dazu muss das Tool ein im Microsoft Office Word erstelltes und mit einem entsprechend formatierten Use-Case (oder mehrere) verstehen können, diesen visuell Darstellen und als Szenariomatrix in einem gültigen Microsoft Office Word (o.Ä.) exportieren können.</w:t>
       </w:r>
     </w:p>
     <w:p>
@@ -3608,21 +3337,7 @@
         <w:rPr>
           <w:color w:val="333399"/>
         </w:rPr>
-        <w:t>Die Beschreibung der funktionalen Anforderungen erfolgt beispielsweise in Form von Anwendungsfällen (</w:t>
-      </w:r>
-      <w:proofErr w:type="spellStart"/>
-      <w:r>
-        <w:rPr>
-          <w:color w:val="333399"/>
-        </w:rPr>
-        <w:t>Use</w:t>
-      </w:r>
-      <w:proofErr w:type="spellEnd"/>
-      <w:r>
-        <w:rPr>
-          <w:color w:val="333399"/>
-        </w:rPr>
-        <w:t xml:space="preserve"> Cases). Ein Anwendungsfall beschreibt dabei einen konkreten, fachlich in sich geschlossenen Teilvorgang. Die Gesamtheit der Anwendungsfälle definiert das Systemverhalten. Ein Anwendungsfall kann in einfachem Textformat beschrieben werden, häufig stehen jedoch organisationsspezifische Muster zur Beschreibung zur Verfügung. Für datenzentrierte Systeme wird im Rahmen der funktionalen Anforderungen ein erstes fachliches Datenmodell erstellt, das als Grundlage des späteren Datenbankentwurfs dient. Das fachliche Datenmodell des Systems wird aus den Entitäten des Domänenmodells abgeleitet.</w:t>
+        <w:t>Die Beschreibung der funktionalen Anforderungen erfolgt beispielsweise in Form von Anwendungsfällen (Use Cases). Ein Anwendungsfall beschreibt dabei einen konkreten, fachlich in sich geschlossenen Teilvorgang. Die Gesamtheit der Anwendungsfälle definiert das Systemverhalten. Ein Anwendungsfall kann in einfachem Textformat beschrieben werden, häufig stehen jedoch organisationsspezifische Muster zur Beschreibung zur Verfügung. Für datenzentrierte Systeme wird im Rahmen der funktionalen Anforderungen ein erstes fachliches Datenmodell erstellt, das als Grundlage des späteren Datenbankentwurfs dient. Das fachliche Datenmodell des Systems wird aus den Entitäten des Domänenmodells abgeleitet.</w:t>
       </w:r>
     </w:p>
     <w:p>
@@ -3658,13 +3373,8 @@
       </w:pPr>
       <w:bookmarkStart w:id="5" w:name="_Toc382574149"/>
       <w:bookmarkEnd w:id="5"/>
-      <w:proofErr w:type="spellStart"/>
       <w:r>
-        <w:t>Use</w:t>
-      </w:r>
-      <w:proofErr w:type="spellEnd"/>
-      <w:r>
-        <w:t>-Case Übersicht</w:t>
+        <w:t>Use-Case Übersicht</w:t>
       </w:r>
     </w:p>
     <w:p>
@@ -3679,13 +3389,8 @@
       </w:pPr>
       <w:bookmarkStart w:id="6" w:name="_Toc382574150"/>
       <w:bookmarkEnd w:id="6"/>
-      <w:proofErr w:type="spellStart"/>
       <w:r>
-        <w:t>Use</w:t>
-      </w:r>
-      <w:proofErr w:type="spellEnd"/>
-      <w:r>
-        <w:t>-Case-Beschreibungen Framework</w:t>
+        <w:t>Use-Case-Beschreibungen Framework</w:t>
       </w:r>
       <w:r>
         <w:rPr>
@@ -4508,29 +4213,7 @@
                 <w:szCs w:val="20"/>
                 <w:lang w:val="de-DE" w:eastAsia="de-DE" w:bidi="ar-SA"/>
               </w:rPr>
-              <w:t xml:space="preserve">Der Aufruf dieser Funktion entfernt alle </w:t>
-            </w:r>
-            <w:proofErr w:type="spellStart"/>
-            <w:r>
-              <w:rPr>
-                <w:rFonts w:ascii="Times New Roman" w:hAnsi="Times New Roman" w:cs="Sendnya"/>
-                <w:color w:val="000000"/>
-                <w:sz w:val="20"/>
-                <w:szCs w:val="20"/>
-                <w:lang w:val="de-DE" w:eastAsia="de-DE" w:bidi="ar-SA"/>
-              </w:rPr>
-              <w:t>Graphelemente</w:t>
-            </w:r>
-            <w:proofErr w:type="spellEnd"/>
-            <w:r>
-              <w:rPr>
-                <w:rFonts w:ascii="Times New Roman" w:hAnsi="Times New Roman" w:cs="Sendnya"/>
-                <w:color w:val="000000"/>
-                <w:sz w:val="20"/>
-                <w:szCs w:val="20"/>
-                <w:lang w:val="de-DE" w:eastAsia="de-DE" w:bidi="ar-SA"/>
-              </w:rPr>
-              <w:t xml:space="preserve"> vom Graph Objekt und versetzt dieses in einen gültigen aber leeren Ausgangszustand.</w:t>
+              <w:t>Der Aufruf dieser Funktion entfernt alle Graphelemente vom Graph Objekt und versetzt dieses in einen gültigen aber leeren Ausgangszustand.</w:t>
             </w:r>
           </w:p>
         </w:tc>
@@ -4690,51 +4373,7 @@
                 <w:szCs w:val="20"/>
                 <w:lang w:val="de-DE" w:eastAsia="de-DE" w:bidi="ar-SA"/>
               </w:rPr>
-              <w:t xml:space="preserve">Das Graph Objekt besitzt keine </w:t>
-            </w:r>
-            <w:proofErr w:type="spellStart"/>
-            <w:r>
-              <w:rPr>
-                <w:rFonts w:ascii="Times New Roman" w:hAnsi="Times New Roman" w:cs="Sendnya"/>
-                <w:color w:val="000000"/>
-                <w:sz w:val="20"/>
-                <w:szCs w:val="20"/>
-                <w:lang w:val="de-DE" w:eastAsia="de-DE" w:bidi="ar-SA"/>
-              </w:rPr>
-              <w:t>Graphelemente</w:t>
-            </w:r>
-            <w:proofErr w:type="spellEnd"/>
-            <w:r>
-              <w:rPr>
-                <w:rFonts w:ascii="Times New Roman" w:hAnsi="Times New Roman" w:cs="Sendnya"/>
-                <w:color w:val="000000"/>
-                <w:sz w:val="20"/>
-                <w:szCs w:val="20"/>
-                <w:lang w:val="de-DE" w:eastAsia="de-DE" w:bidi="ar-SA"/>
-              </w:rPr>
-              <w:t xml:space="preserve"> mehr und jeglicher Speicher ist zur </w:t>
-            </w:r>
-            <w:proofErr w:type="spellStart"/>
-            <w:r>
-              <w:rPr>
-                <w:rFonts w:ascii="Times New Roman" w:hAnsi="Times New Roman" w:cs="Sendnya"/>
-                <w:color w:val="000000"/>
-                <w:sz w:val="20"/>
-                <w:szCs w:val="20"/>
-                <w:lang w:val="de-DE" w:eastAsia="de-DE" w:bidi="ar-SA"/>
-              </w:rPr>
-              <w:t>freigabe</w:t>
-            </w:r>
-            <w:proofErr w:type="spellEnd"/>
-            <w:r>
-              <w:rPr>
-                <w:rFonts w:ascii="Times New Roman" w:hAnsi="Times New Roman" w:cs="Sendnya"/>
-                <w:color w:val="000000"/>
-                <w:sz w:val="20"/>
-                <w:szCs w:val="20"/>
-                <w:lang w:val="de-DE" w:eastAsia="de-DE" w:bidi="ar-SA"/>
-              </w:rPr>
-              <w:t xml:space="preserve"> markiert.</w:t>
+              <w:t>Das Graph Objekt besitzt keine Graphelemente mehr und jeglicher Speicher ist zur freigabe markiert.</w:t>
             </w:r>
           </w:p>
         </w:tc>
@@ -7343,29 +6982,7 @@
                 <w:szCs w:val="20"/>
                 <w:lang w:val="de-DE" w:eastAsia="de-DE" w:bidi="ar-SA"/>
               </w:rPr>
-              <w:t xml:space="preserve">Der Aufruf dieser Funktion fügt einem </w:t>
-            </w:r>
-            <w:proofErr w:type="spellStart"/>
-            <w:r>
-              <w:rPr>
-                <w:rFonts w:ascii="Times New Roman" w:hAnsi="Times New Roman" w:cs="Sendnya"/>
-                <w:color w:val="000000"/>
-                <w:sz w:val="20"/>
-                <w:szCs w:val="20"/>
-                <w:lang w:val="de-DE" w:eastAsia="de-DE" w:bidi="ar-SA"/>
-              </w:rPr>
-              <w:t>Graphenelement</w:t>
-            </w:r>
-            <w:proofErr w:type="spellEnd"/>
-            <w:r>
-              <w:rPr>
-                <w:rFonts w:ascii="Times New Roman" w:hAnsi="Times New Roman" w:cs="Sendnya"/>
-                <w:color w:val="000000"/>
-                <w:sz w:val="20"/>
-                <w:szCs w:val="20"/>
-                <w:lang w:val="de-DE" w:eastAsia="de-DE" w:bidi="ar-SA"/>
-              </w:rPr>
-              <w:t xml:space="preserve"> ein Attribut hinzu.</w:t>
+              <w:t>Der Aufruf dieser Funktion fügt einem Graphenelement ein Attribut hinzu.</w:t>
             </w:r>
           </w:p>
         </w:tc>
@@ -7525,29 +7142,7 @@
                 <w:szCs w:val="20"/>
                 <w:lang w:val="de-DE" w:eastAsia="de-DE" w:bidi="ar-SA"/>
               </w:rPr>
-              <w:t xml:space="preserve">Das </w:t>
-            </w:r>
-            <w:proofErr w:type="spellStart"/>
-            <w:r>
-              <w:rPr>
-                <w:rFonts w:ascii="Times New Roman" w:hAnsi="Times New Roman" w:cs="Sendnya"/>
-                <w:color w:val="000000"/>
-                <w:sz w:val="20"/>
-                <w:szCs w:val="20"/>
-                <w:lang w:val="de-DE" w:eastAsia="de-DE" w:bidi="ar-SA"/>
-              </w:rPr>
-              <w:t>Graphenelement</w:t>
-            </w:r>
-            <w:proofErr w:type="spellEnd"/>
-            <w:r>
-              <w:rPr>
-                <w:rFonts w:ascii="Times New Roman" w:hAnsi="Times New Roman" w:cs="Sendnya"/>
-                <w:color w:val="000000"/>
-                <w:sz w:val="20"/>
-                <w:szCs w:val="20"/>
-                <w:lang w:val="de-DE" w:eastAsia="de-DE" w:bidi="ar-SA"/>
-              </w:rPr>
-              <w:t xml:space="preserve"> besitzt das Attribut.</w:t>
+              <w:t>Das Graphenelement besitzt das Attribut.</w:t>
             </w:r>
           </w:p>
         </w:tc>
@@ -8008,29 +7603,7 @@
                 <w:szCs w:val="20"/>
                 <w:lang w:val="de-DE" w:eastAsia="de-DE" w:bidi="ar-SA"/>
               </w:rPr>
-              <w:t xml:space="preserve">Das </w:t>
-            </w:r>
-            <w:proofErr w:type="spellStart"/>
-            <w:r>
-              <w:rPr>
-                <w:rFonts w:ascii="Times New Roman" w:hAnsi="Times New Roman" w:cs="Sendnya"/>
-                <w:color w:val="000000"/>
-                <w:sz w:val="20"/>
-                <w:szCs w:val="20"/>
-                <w:lang w:val="de-DE" w:eastAsia="de-DE" w:bidi="ar-SA"/>
-              </w:rPr>
-              <w:t>Graphenelement</w:t>
-            </w:r>
-            <w:proofErr w:type="spellEnd"/>
-            <w:r>
-              <w:rPr>
-                <w:rFonts w:ascii="Times New Roman" w:hAnsi="Times New Roman" w:cs="Sendnya"/>
-                <w:color w:val="000000"/>
-                <w:sz w:val="20"/>
-                <w:szCs w:val="20"/>
-                <w:lang w:val="de-DE" w:eastAsia="de-DE" w:bidi="ar-SA"/>
-              </w:rPr>
-              <w:t xml:space="preserve"> besitzt nicht länger das Attribut</w:t>
+              <w:t>Das Graphenelement besitzt nicht länger das Attribut</w:t>
             </w:r>
           </w:p>
         </w:tc>
@@ -8331,29 +7904,7 @@
                 <w:szCs w:val="20"/>
                 <w:lang w:val="de-DE" w:eastAsia="de-DE" w:bidi="ar-SA"/>
               </w:rPr>
-              <w:t xml:space="preserve">Der Aufruf dieser Funktion ändert ein Attribut eines </w:t>
-            </w:r>
-            <w:proofErr w:type="spellStart"/>
-            <w:r>
-              <w:rPr>
-                <w:rFonts w:ascii="Times New Roman" w:hAnsi="Times New Roman" w:cs="Sendnya"/>
-                <w:color w:val="000000"/>
-                <w:sz w:val="20"/>
-                <w:szCs w:val="20"/>
-                <w:lang w:val="de-DE" w:eastAsia="de-DE" w:bidi="ar-SA"/>
-              </w:rPr>
-              <w:t>Graphenelements</w:t>
-            </w:r>
-            <w:proofErr w:type="spellEnd"/>
-            <w:r>
-              <w:rPr>
-                <w:rFonts w:ascii="Times New Roman" w:hAnsi="Times New Roman" w:cs="Sendnya"/>
-                <w:color w:val="000000"/>
-                <w:sz w:val="20"/>
-                <w:szCs w:val="20"/>
-                <w:lang w:val="de-DE" w:eastAsia="de-DE" w:bidi="ar-SA"/>
-              </w:rPr>
-              <w:t>.</w:t>
+              <w:t>Der Aufruf dieser Funktion ändert ein Attribut eines Graphenelements.</w:t>
             </w:r>
           </w:p>
         </w:tc>
@@ -8814,29 +8365,7 @@
                 <w:szCs w:val="20"/>
                 <w:lang w:val="de-DE" w:eastAsia="de-DE" w:bidi="ar-SA"/>
               </w:rPr>
-              <w:t xml:space="preserve">Der Aufruf dieser Funktion sucht ein Attribut eines </w:t>
-            </w:r>
-            <w:proofErr w:type="spellStart"/>
-            <w:r>
-              <w:rPr>
-                <w:rFonts w:ascii="Times New Roman" w:hAnsi="Times New Roman" w:cs="Sendnya"/>
-                <w:color w:val="000000"/>
-                <w:sz w:val="20"/>
-                <w:szCs w:val="20"/>
-                <w:lang w:val="de-DE" w:eastAsia="de-DE" w:bidi="ar-SA"/>
-              </w:rPr>
-              <w:t>Graphenelements</w:t>
-            </w:r>
-            <w:proofErr w:type="spellEnd"/>
-            <w:r>
-              <w:rPr>
-                <w:rFonts w:ascii="Times New Roman" w:hAnsi="Times New Roman" w:cs="Sendnya"/>
-                <w:color w:val="000000"/>
-                <w:sz w:val="20"/>
-                <w:szCs w:val="20"/>
-                <w:lang w:val="de-DE" w:eastAsia="de-DE" w:bidi="ar-SA"/>
-              </w:rPr>
-              <w:t xml:space="preserve"> und gibt dieses im Erfolgsfall zurück.</w:t>
+              <w:t>Der Aufruf dieser Funktion sucht ein Attribut eines Graphenelements und gibt dieses im Erfolgsfall zurück.</w:t>
             </w:r>
           </w:p>
         </w:tc>
@@ -8999,29 +8528,7 @@
                 <w:szCs w:val="20"/>
                 <w:lang w:val="de-DE" w:eastAsia="de-DE" w:bidi="ar-SA"/>
               </w:rPr>
-              <w:t xml:space="preserve">Eine Liste mit gefundenen Attributen. Falls kein Attribut gefunden werden konnte, liefert die </w:t>
-            </w:r>
-            <w:proofErr w:type="spellStart"/>
-            <w:r>
-              <w:rPr>
-                <w:rFonts w:ascii="Times New Roman" w:hAnsi="Times New Roman" w:cs="Sendnya"/>
-                <w:color w:val="000000"/>
-                <w:sz w:val="20"/>
-                <w:szCs w:val="20"/>
-                <w:lang w:val="de-DE" w:eastAsia="de-DE" w:bidi="ar-SA"/>
-              </w:rPr>
-              <w:t>Funtkion</w:t>
-            </w:r>
-            <w:proofErr w:type="spellEnd"/>
-            <w:r>
-              <w:rPr>
-                <w:rFonts w:ascii="Times New Roman" w:hAnsi="Times New Roman" w:cs="Sendnya"/>
-                <w:color w:val="000000"/>
-                <w:sz w:val="20"/>
-                <w:szCs w:val="20"/>
-                <w:lang w:val="de-DE" w:eastAsia="de-DE" w:bidi="ar-SA"/>
-              </w:rPr>
-              <w:t xml:space="preserve"> einen Null-Wert zurück.</w:t>
+              <w:t>Eine Liste mit gefundenen Attributen. Falls kein Attribut gefunden werden konnte, liefert die Funtkion einen Null-Wert zurück.</w:t>
             </w:r>
           </w:p>
         </w:tc>
@@ -9474,7 +8981,6 @@
                 <w:lang w:val="de-DE" w:eastAsia="de-DE" w:bidi="ar-SA"/>
               </w:rPr>
             </w:pPr>
-            <w:proofErr w:type="gramStart"/>
             <w:r>
               <w:rPr>
                 <w:rFonts w:ascii="Times New Roman" w:hAnsi="Times New Roman" w:cs="Sendnya"/>
@@ -9483,18 +8989,7 @@
                 <w:szCs w:val="20"/>
                 <w:lang w:val="de-DE" w:eastAsia="de-DE" w:bidi="ar-SA"/>
               </w:rPr>
-              <w:t>Ein gültiges</w:t>
-            </w:r>
-            <w:proofErr w:type="gramEnd"/>
-            <w:r>
-              <w:rPr>
-                <w:rFonts w:ascii="Times New Roman" w:hAnsi="Times New Roman" w:cs="Sendnya"/>
-                <w:color w:val="000000"/>
-                <w:sz w:val="20"/>
-                <w:szCs w:val="20"/>
-                <w:lang w:val="de-DE" w:eastAsia="de-DE" w:bidi="ar-SA"/>
-              </w:rPr>
-              <w:t xml:space="preserve"> Kante Objekt wurde erstellt.</w:t>
+              <w:t>Ein gültiges Kante Objekt wurde erstellt.</w:t>
             </w:r>
           </w:p>
         </w:tc>
@@ -10465,14 +9960,9 @@
         <w:spacing w:before="120"/>
         <w:ind w:left="936"/>
       </w:pPr>
-      <w:proofErr w:type="spellStart"/>
       <w:r>
         <w:lastRenderedPageBreak/>
-        <w:t>UseCase</w:t>
-      </w:r>
-      <w:proofErr w:type="spellEnd"/>
-      <w:r>
-        <w:t>-Beschreibungen Tool</w:t>
+        <w:t>UseCase-Beschreibungen Tool</w:t>
       </w:r>
     </w:p>
     <w:p>
@@ -10513,23 +10003,13 @@
                 <w:color w:val="000000"/>
               </w:rPr>
             </w:pPr>
-            <w:proofErr w:type="spellStart"/>
             <w:r>
               <w:rPr>
                 <w:rFonts w:cs="Times New Roman"/>
                 <w:b/>
                 <w:color w:val="000000"/>
               </w:rPr>
-              <w:t>UseCase</w:t>
-            </w:r>
-            <w:proofErr w:type="spellEnd"/>
-            <w:r>
-              <w:rPr>
-                <w:rFonts w:cs="Times New Roman"/>
-                <w:b/>
-                <w:color w:val="000000"/>
-              </w:rPr>
-              <w:t>-Dokument Importieren</w:t>
+              <w:t>UseCase-Dokument Importieren</w:t>
             </w:r>
           </w:p>
         </w:tc>
@@ -10676,23 +10156,7 @@
                 <w:rFonts w:ascii="Times New Roman" w:hAnsi="Times New Roman" w:cs="Times New Roman"/>
                 <w:color w:val="000000"/>
               </w:rPr>
-              <w:t xml:space="preserve">Der Anwender möchte ein vorliegendes Word Dokument, welches </w:t>
-            </w:r>
-            <w:proofErr w:type="spellStart"/>
-            <w:r>
-              <w:rPr>
-                <w:rFonts w:ascii="Times New Roman" w:hAnsi="Times New Roman" w:cs="Times New Roman"/>
-                <w:color w:val="000000"/>
-              </w:rPr>
-              <w:t>UseCases</w:t>
-            </w:r>
-            <w:proofErr w:type="spellEnd"/>
-            <w:r>
-              <w:rPr>
-                <w:rFonts w:ascii="Times New Roman" w:hAnsi="Times New Roman" w:cs="Times New Roman"/>
-                <w:color w:val="000000"/>
-              </w:rPr>
-              <w:t xml:space="preserve"> beinhaltet in das Tool importieren.</w:t>
+              <w:t>Der Anwender möchte ein vorliegendes Word Dokument, welches UseCases beinhaltet in das Tool importieren.</w:t>
             </w:r>
           </w:p>
         </w:tc>
@@ -10744,35 +10208,7 @@
               <w:rPr>
                 <w:rFonts w:ascii="Times New Roman" w:hAnsi="Times New Roman" w:cs="Times New Roman"/>
               </w:rPr>
-              <w:t>Das Dokument (.</w:t>
-            </w:r>
-            <w:proofErr w:type="spellStart"/>
-            <w:r>
-              <w:rPr>
-                <w:rFonts w:ascii="Times New Roman" w:hAnsi="Times New Roman" w:cs="Times New Roman"/>
-              </w:rPr>
-              <w:t>docx</w:t>
-            </w:r>
-            <w:proofErr w:type="spellEnd"/>
-            <w:r>
-              <w:rPr>
-                <w:rFonts w:ascii="Times New Roman" w:hAnsi="Times New Roman" w:cs="Times New Roman"/>
-              </w:rPr>
-              <w:t xml:space="preserve">) hat das richtige Format und ist nicht </w:t>
-            </w:r>
-            <w:proofErr w:type="spellStart"/>
-            <w:r>
-              <w:rPr>
-                <w:rFonts w:ascii="Times New Roman" w:hAnsi="Times New Roman" w:cs="Times New Roman"/>
-              </w:rPr>
-              <w:t>beschaedigt</w:t>
-            </w:r>
-            <w:proofErr w:type="spellEnd"/>
-            <w:r>
-              <w:rPr>
-                <w:rFonts w:ascii="Times New Roman" w:hAnsi="Times New Roman" w:cs="Times New Roman"/>
-              </w:rPr>
-              <w:t>.</w:t>
+              <w:t>Das Dokument (.docx) hat das richtige Format und ist nicht beschaedigt.</w:t>
             </w:r>
           </w:p>
         </w:tc>
@@ -10825,39 +10261,7 @@
                 <w:rFonts w:ascii="Times New Roman" w:hAnsi="Times New Roman" w:cs="Times New Roman"/>
                 <w:color w:val="000000"/>
               </w:rPr>
-              <w:t xml:space="preserve">Die </w:t>
-            </w:r>
-            <w:proofErr w:type="spellStart"/>
-            <w:r>
-              <w:rPr>
-                <w:rFonts w:ascii="Times New Roman" w:hAnsi="Times New Roman" w:cs="Times New Roman"/>
-                <w:color w:val="000000"/>
-              </w:rPr>
-              <w:t>UseCases</w:t>
-            </w:r>
-            <w:proofErr w:type="spellEnd"/>
-            <w:r>
-              <w:rPr>
-                <w:rFonts w:ascii="Times New Roman" w:hAnsi="Times New Roman" w:cs="Times New Roman"/>
-                <w:color w:val="000000"/>
-              </w:rPr>
-              <w:t xml:space="preserve"> existieren als Datenstruktur und können weiterverarbeitet werden. Es liegt eine Liste aller erfolgreich eingelesenen </w:t>
-            </w:r>
-            <w:proofErr w:type="spellStart"/>
-            <w:r>
-              <w:rPr>
-                <w:rFonts w:ascii="Times New Roman" w:hAnsi="Times New Roman" w:cs="Times New Roman"/>
-                <w:color w:val="000000"/>
-              </w:rPr>
-              <w:t>UseCases</w:t>
-            </w:r>
-            <w:proofErr w:type="spellEnd"/>
-            <w:r>
-              <w:rPr>
-                <w:rFonts w:ascii="Times New Roman" w:hAnsi="Times New Roman" w:cs="Times New Roman"/>
-                <w:color w:val="000000"/>
-              </w:rPr>
-              <w:t xml:space="preserve"> vor.</w:t>
+              <w:t>Die UseCases existieren als Datenstruktur und können weiterverarbeitet werden. Es liegt eine Liste aller erfolgreich eingelesenen UseCases vor.</w:t>
             </w:r>
           </w:p>
         </w:tc>
@@ -10954,16 +10358,8 @@
               <w:rPr>
                 <w:rFonts w:ascii="Times New Roman" w:hAnsi="Times New Roman" w:cs="Times New Roman"/>
               </w:rPr>
-              <w:t xml:space="preserve">Der Anwender wählt den Pfad zu seinem </w:t>
-            </w:r>
-            <w:proofErr w:type="spellStart"/>
-            <w:r>
-              <w:rPr>
-                <w:rFonts w:ascii="Times New Roman" w:hAnsi="Times New Roman" w:cs="Times New Roman"/>
-              </w:rPr>
-              <w:t>UseCaseDokument</w:t>
-            </w:r>
-            <w:proofErr w:type="spellEnd"/>
+              <w:t>Der Anwender wählt den Pfad zu seinem UseCaseDokument</w:t>
+            </w:r>
           </w:p>
           <w:p>
             <w:pPr>
@@ -11028,16 +10424,8 @@
               <w:rPr>
                 <w:rFonts w:ascii="Times New Roman" w:hAnsi="Times New Roman" w:cs="Times New Roman"/>
               </w:rPr>
-              <w:t xml:space="preserve">Das Tool zeigt eine Liste von eingelesenen </w:t>
-            </w:r>
-            <w:proofErr w:type="spellStart"/>
-            <w:r>
-              <w:rPr>
-                <w:rFonts w:ascii="Times New Roman" w:hAnsi="Times New Roman" w:cs="Times New Roman"/>
-              </w:rPr>
-              <w:t>UseCases</w:t>
-            </w:r>
-            <w:proofErr w:type="spellEnd"/>
+              <w:t>Das Tool zeigt eine Liste von eingelesenen UseCases</w:t>
+            </w:r>
           </w:p>
           <w:p>
             <w:pPr>
@@ -11321,21 +10709,12 @@
                 <w:color w:val="000000"/>
               </w:rPr>
             </w:pPr>
-            <w:proofErr w:type="spellStart"/>
             <w:r>
               <w:rPr>
                 <w:rFonts w:ascii="Times New Roman" w:hAnsi="Times New Roman" w:cs="Times New Roman"/>
                 <w:color w:val="000000"/>
               </w:rPr>
-              <w:t>UseCase</w:t>
-            </w:r>
-            <w:proofErr w:type="spellEnd"/>
-            <w:r>
-              <w:rPr>
-                <w:rFonts w:ascii="Times New Roman" w:hAnsi="Times New Roman" w:cs="Times New Roman"/>
-                <w:color w:val="000000"/>
-              </w:rPr>
-              <w:t>-Bezeichnung</w:t>
+              <w:t>UseCase-Bezeichnung</w:t>
             </w:r>
             <w:r>
               <w:rPr>
@@ -11419,39 +10798,7 @@
                 <w:rFonts w:ascii="Times New Roman" w:hAnsi="Times New Roman" w:cs="Times New Roman"/>
                 <w:color w:val="000000"/>
               </w:rPr>
-              <w:t xml:space="preserve">Das Tool überspringt den </w:t>
-            </w:r>
-            <w:proofErr w:type="spellStart"/>
-            <w:r>
-              <w:rPr>
-                <w:rFonts w:ascii="Times New Roman" w:hAnsi="Times New Roman" w:cs="Times New Roman"/>
-                <w:color w:val="000000"/>
-              </w:rPr>
-              <w:t>UseCase</w:t>
-            </w:r>
-            <w:proofErr w:type="spellEnd"/>
-            <w:r>
-              <w:rPr>
-                <w:rFonts w:ascii="Times New Roman" w:hAnsi="Times New Roman" w:cs="Times New Roman"/>
-                <w:color w:val="000000"/>
-              </w:rPr>
-              <w:t xml:space="preserve"> und fährt mit dem nächsten </w:t>
-            </w:r>
-            <w:proofErr w:type="spellStart"/>
-            <w:r>
-              <w:rPr>
-                <w:rFonts w:ascii="Times New Roman" w:hAnsi="Times New Roman" w:cs="Times New Roman"/>
-                <w:color w:val="000000"/>
-              </w:rPr>
-              <w:t>UseCase</w:t>
-            </w:r>
-            <w:proofErr w:type="spellEnd"/>
-            <w:r>
-              <w:rPr>
-                <w:rFonts w:ascii="Times New Roman" w:hAnsi="Times New Roman" w:cs="Times New Roman"/>
-                <w:color w:val="000000"/>
-              </w:rPr>
-              <w:t xml:space="preserve"> fort</w:t>
+              <w:t>Das Tool überspringt den UseCase und fährt mit dem nächsten UseCase fort</w:t>
             </w:r>
           </w:p>
           <w:p>
@@ -11516,19 +10863,11 @@
                 <w:rFonts w:ascii="Times New Roman" w:hAnsi="Times New Roman" w:cs="Times New Roman"/>
               </w:rPr>
             </w:pPr>
-            <w:proofErr w:type="spellStart"/>
             <w:r>
               <w:rPr>
                 <w:rFonts w:ascii="Times New Roman" w:hAnsi="Times New Roman" w:cs="Times New Roman"/>
               </w:rPr>
-              <w:t>UseCase</w:t>
-            </w:r>
-            <w:proofErr w:type="spellEnd"/>
-            <w:r>
-              <w:rPr>
-                <w:rFonts w:ascii="Times New Roman" w:hAnsi="Times New Roman" w:cs="Times New Roman"/>
-              </w:rPr>
-              <w:t>-Kennung</w:t>
+              <w:t>UseCase-Kennung</w:t>
             </w:r>
             <w:r>
               <w:rPr>
@@ -11615,39 +10954,7 @@
                 <w:rFonts w:ascii="Times New Roman" w:hAnsi="Times New Roman" w:cs="Times New Roman"/>
                 <w:color w:val="000000"/>
               </w:rPr>
-              <w:t xml:space="preserve">Das Tool überspringt den </w:t>
-            </w:r>
-            <w:proofErr w:type="spellStart"/>
-            <w:r>
-              <w:rPr>
-                <w:rFonts w:ascii="Times New Roman" w:hAnsi="Times New Roman" w:cs="Times New Roman"/>
-                <w:color w:val="000000"/>
-              </w:rPr>
-              <w:t>UseCase</w:t>
-            </w:r>
-            <w:proofErr w:type="spellEnd"/>
-            <w:r>
-              <w:rPr>
-                <w:rFonts w:ascii="Times New Roman" w:hAnsi="Times New Roman" w:cs="Times New Roman"/>
-                <w:color w:val="000000"/>
-              </w:rPr>
-              <w:t xml:space="preserve"> und fährt mit dem nächsten </w:t>
-            </w:r>
-            <w:proofErr w:type="spellStart"/>
-            <w:r>
-              <w:rPr>
-                <w:rFonts w:ascii="Times New Roman" w:hAnsi="Times New Roman" w:cs="Times New Roman"/>
-                <w:color w:val="000000"/>
-              </w:rPr>
-              <w:t>UseCase</w:t>
-            </w:r>
-            <w:proofErr w:type="spellEnd"/>
-            <w:r>
-              <w:rPr>
-                <w:rFonts w:ascii="Times New Roman" w:hAnsi="Times New Roman" w:cs="Times New Roman"/>
-                <w:color w:val="000000"/>
-              </w:rPr>
-              <w:t xml:space="preserve"> fort</w:t>
+              <w:t>Das Tool überspringt den UseCase und fährt mit dem nächsten UseCase fort</w:t>
             </w:r>
           </w:p>
           <w:p>
@@ -11722,21 +11029,7 @@
               <w:rPr>
                 <w:rFonts w:ascii="Times New Roman" w:hAnsi="Times New Roman" w:cs="Times New Roman"/>
               </w:rPr>
-              <w:t>Fehler in der Dokumentstruktur der Word-Datei (.</w:t>
-            </w:r>
-            <w:proofErr w:type="spellStart"/>
-            <w:r>
-              <w:rPr>
-                <w:rFonts w:ascii="Times New Roman" w:hAnsi="Times New Roman" w:cs="Times New Roman"/>
-              </w:rPr>
-              <w:t>docx</w:t>
-            </w:r>
-            <w:proofErr w:type="spellEnd"/>
-            <w:r>
-              <w:rPr>
-                <w:rFonts w:ascii="Times New Roman" w:hAnsi="Times New Roman" w:cs="Times New Roman"/>
-              </w:rPr>
-              <w:t>)</w:t>
+              <w:t>Fehler in der Dokumentstruktur der Word-Datei (.docx)</w:t>
             </w:r>
           </w:p>
         </w:tc>
@@ -11786,16 +11079,7 @@
                 <w:rFonts w:ascii="Times New Roman" w:hAnsi="Times New Roman" w:cs="Times New Roman"/>
                 <w:color w:val="000000"/>
               </w:rPr>
-              <w:t>Der Anwender e</w:t>
-            </w:r>
-            <w:bookmarkStart w:id="7" w:name="_GoBack"/>
-            <w:bookmarkEnd w:id="7"/>
-            <w:r>
-              <w:rPr>
-                <w:rFonts w:ascii="Times New Roman" w:hAnsi="Times New Roman" w:cs="Times New Roman"/>
-                <w:color w:val="000000"/>
-              </w:rPr>
-              <w:t>rhält negatives Feedback – Das Tool informiert über die Ursache des Fehlers (kann WORD-Dokument nicht öffnen, Fehler in der Dokumentenstruktur oder einfach nur leeres Dokument)</w:t>
+              <w:t>Der Anwender erhält negatives Feedback – Das Tool informiert über die Ursache des Fehlers (kann WORD-Dokument nicht öffnen, Fehler in der Dokumentenstruktur oder einfach nur leeres Dokument)</w:t>
             </w:r>
           </w:p>
           <w:p>
@@ -12016,23 +11300,13 @@
                 <w:color w:val="000000"/>
               </w:rPr>
             </w:pPr>
-            <w:proofErr w:type="spellStart"/>
             <w:r>
               <w:rPr>
                 <w:b/>
                 <w:bCs/>
                 <w:color w:val="000000"/>
               </w:rPr>
-              <w:t>UseCase</w:t>
-            </w:r>
-            <w:proofErr w:type="spellEnd"/>
-            <w:r>
-              <w:rPr>
-                <w:b/>
-                <w:bCs/>
-                <w:color w:val="000000"/>
-              </w:rPr>
-              <w:t>-Graph visualisieren</w:t>
+              <w:t>UseCase-Graph visualisieren</w:t>
             </w:r>
           </w:p>
         </w:tc>
@@ -12179,23 +11453,7 @@
                 <w:rFonts w:ascii="Times New Roman" w:hAnsi="Times New Roman"/>
                 <w:color w:val="000000"/>
               </w:rPr>
-              <w:t xml:space="preserve">Das Programm visualisiert mithilfe des Systems und vorher importierten </w:t>
-            </w:r>
-            <w:proofErr w:type="spellStart"/>
-            <w:r>
-              <w:rPr>
-                <w:rFonts w:ascii="Times New Roman" w:hAnsi="Times New Roman"/>
-                <w:color w:val="000000"/>
-              </w:rPr>
-              <w:t>UseCases</w:t>
-            </w:r>
-            <w:proofErr w:type="spellEnd"/>
-            <w:r>
-              <w:rPr>
-                <w:rFonts w:ascii="Times New Roman" w:hAnsi="Times New Roman"/>
-                <w:color w:val="000000"/>
-              </w:rPr>
-              <w:t>, den Graphen.</w:t>
+              <w:t>Das Programm visualisiert mithilfe des Systems und vorher importierten UseCases, den Graphen.</w:t>
             </w:r>
           </w:p>
         </w:tc>
@@ -12248,23 +11506,7 @@
                 <w:rFonts w:ascii="Times New Roman" w:hAnsi="Times New Roman"/>
                 <w:color w:val="000000"/>
               </w:rPr>
-              <w:t xml:space="preserve">Mindestens ein </w:t>
-            </w:r>
-            <w:proofErr w:type="spellStart"/>
-            <w:r>
-              <w:rPr>
-                <w:rFonts w:ascii="Times New Roman" w:hAnsi="Times New Roman"/>
-                <w:color w:val="000000"/>
-              </w:rPr>
-              <w:t>UseCase</w:t>
-            </w:r>
-            <w:proofErr w:type="spellEnd"/>
-            <w:r>
-              <w:rPr>
-                <w:rFonts w:ascii="Times New Roman" w:hAnsi="Times New Roman"/>
-                <w:color w:val="000000"/>
-              </w:rPr>
-              <w:t xml:space="preserve"> muss importiert sein</w:t>
+              <w:t>Mindestens ein UseCase muss importiert sein</w:t>
             </w:r>
           </w:p>
         </w:tc>
@@ -12317,47 +11559,22 @@
                 <w:rFonts w:ascii="Times New Roman" w:hAnsi="Times New Roman"/>
                 <w:color w:val="000000"/>
               </w:rPr>
-              <w:t xml:space="preserve">Ein </w:t>
-            </w:r>
-            <w:proofErr w:type="spellStart"/>
+              <w:t>Ein UseCase Graph wurde visualisiert.</w:t>
+            </w:r>
+          </w:p>
+          <w:p>
+            <w:pPr>
+              <w:rPr>
+                <w:rFonts w:ascii="Times New Roman" w:hAnsi="Times New Roman" w:cs="Sendnya"/>
+                <w:color w:val="000000"/>
+              </w:rPr>
+            </w:pPr>
             <w:r>
               <w:rPr>
                 <w:rFonts w:ascii="Times New Roman" w:hAnsi="Times New Roman"/>
                 <w:color w:val="000000"/>
               </w:rPr>
-              <w:t>UseCase</w:t>
-            </w:r>
-            <w:proofErr w:type="spellEnd"/>
-            <w:r>
-              <w:rPr>
-                <w:rFonts w:ascii="Times New Roman" w:hAnsi="Times New Roman"/>
-                <w:color w:val="000000"/>
-              </w:rPr>
-              <w:t xml:space="preserve"> Graph wurde visualisiert.</w:t>
-            </w:r>
-          </w:p>
-          <w:p>
-            <w:pPr>
-              <w:rPr>
-                <w:rFonts w:ascii="Times New Roman" w:hAnsi="Times New Roman" w:cs="Sendnya"/>
-                <w:color w:val="000000"/>
-              </w:rPr>
-            </w:pPr>
-            <w:proofErr w:type="spellStart"/>
-            <w:r>
-              <w:rPr>
-                <w:rFonts w:ascii="Times New Roman" w:hAnsi="Times New Roman"/>
-                <w:color w:val="000000"/>
-              </w:rPr>
-              <w:t>UseCase</w:t>
-            </w:r>
-            <w:proofErr w:type="spellEnd"/>
-            <w:r>
-              <w:rPr>
-                <w:rFonts w:ascii="Times New Roman" w:hAnsi="Times New Roman"/>
-                <w:color w:val="000000"/>
-              </w:rPr>
-              <w:t xml:space="preserve"> in der Auswahlliste bleibt selektiert.</w:t>
+              <w:t>UseCase in der Auswahlliste bleibt selektiert.</w:t>
             </w:r>
           </w:p>
         </w:tc>
@@ -12431,23 +11648,7 @@
                 <w:rFonts w:ascii="Times New Roman" w:hAnsi="Times New Roman"/>
                 <w:color w:val="000000"/>
               </w:rPr>
-              <w:t xml:space="preserve">Dieser Anwendungsfall beginnt, sobald der User ein </w:t>
-            </w:r>
-            <w:proofErr w:type="spellStart"/>
-            <w:r>
-              <w:rPr>
-                <w:rFonts w:ascii="Times New Roman" w:hAnsi="Times New Roman"/>
-                <w:color w:val="000000"/>
-              </w:rPr>
-              <w:t>UseCase</w:t>
-            </w:r>
-            <w:proofErr w:type="spellEnd"/>
-            <w:r>
-              <w:rPr>
-                <w:rFonts w:ascii="Times New Roman" w:hAnsi="Times New Roman"/>
-                <w:color w:val="000000"/>
-              </w:rPr>
-              <w:t xml:space="preserve"> aus der Liste selektiert</w:t>
+              <w:t>Dieser Anwendungsfall beginnt, sobald der User ein UseCase aus der Liste selektiert</w:t>
             </w:r>
             <w:r>
               <w:rPr>
@@ -12473,21 +11674,7 @@
               <w:rPr>
                 <w:rFonts w:ascii="Times New Roman" w:hAnsi="Times New Roman"/>
               </w:rPr>
-              <w:t xml:space="preserve">Die Zeichenfläche des </w:t>
-            </w:r>
-            <w:proofErr w:type="spellStart"/>
-            <w:r>
-              <w:rPr>
-                <w:rFonts w:ascii="Times New Roman" w:hAnsi="Times New Roman"/>
-              </w:rPr>
-              <w:t>UseCases</w:t>
-            </w:r>
-            <w:proofErr w:type="spellEnd"/>
-            <w:r>
-              <w:rPr>
-                <w:rFonts w:ascii="Times New Roman" w:hAnsi="Times New Roman"/>
-              </w:rPr>
-              <w:t xml:space="preserve"> wird angezeigt</w:t>
+              <w:t>Die Zeichenfläche des UseCases wird angezeigt</w:t>
             </w:r>
           </w:p>
           <w:p>
@@ -12507,21 +11694,7 @@
               <w:rPr>
                 <w:rFonts w:ascii="Times New Roman" w:hAnsi="Times New Roman"/>
               </w:rPr>
-              <w:t xml:space="preserve">Das Tool analysiert den Graphen des entsprechenden </w:t>
-            </w:r>
-            <w:proofErr w:type="spellStart"/>
-            <w:r>
-              <w:rPr>
-                <w:rFonts w:ascii="Times New Roman" w:hAnsi="Times New Roman"/>
-              </w:rPr>
-              <w:t>UseCases</w:t>
-            </w:r>
-            <w:proofErr w:type="spellEnd"/>
-            <w:r>
-              <w:rPr>
-                <w:rFonts w:ascii="Times New Roman" w:hAnsi="Times New Roman"/>
-              </w:rPr>
-              <w:t xml:space="preserve"> und zeichnet alle Knoten und Kanten auf die Zeichenfläche</w:t>
+              <w:t>Das Tool analysiert den Graphen des entsprechenden UseCases und zeichnet alle Knoten und Kanten auf die Zeichenfläche</w:t>
             </w:r>
           </w:p>
           <w:p>
@@ -12947,39 +12120,7 @@
                 <w:rFonts w:ascii="Times New Roman" w:hAnsi="Times New Roman"/>
                 <w:color w:val="000000"/>
               </w:rPr>
-              <w:t xml:space="preserve">Das Programm visualisiert mithilfe des Systems und vorher importierten </w:t>
-            </w:r>
-            <w:proofErr w:type="spellStart"/>
-            <w:r>
-              <w:rPr>
-                <w:rFonts w:ascii="Times New Roman" w:hAnsi="Times New Roman"/>
-                <w:color w:val="000000"/>
-              </w:rPr>
-              <w:t>UseCases</w:t>
-            </w:r>
-            <w:proofErr w:type="spellEnd"/>
-            <w:r>
-              <w:rPr>
-                <w:rFonts w:ascii="Times New Roman" w:hAnsi="Times New Roman"/>
-                <w:color w:val="000000"/>
-              </w:rPr>
-              <w:t xml:space="preserve">, die </w:t>
-            </w:r>
-            <w:proofErr w:type="spellStart"/>
-            <w:r>
-              <w:rPr>
-                <w:rFonts w:ascii="Times New Roman" w:hAnsi="Times New Roman"/>
-                <w:color w:val="000000"/>
-              </w:rPr>
-              <w:t>Szenariographen</w:t>
-            </w:r>
-            <w:proofErr w:type="spellEnd"/>
-            <w:r>
-              <w:rPr>
-                <w:rFonts w:ascii="Times New Roman" w:hAnsi="Times New Roman"/>
-                <w:color w:val="000000"/>
-              </w:rPr>
-              <w:t>.</w:t>
+              <w:t>Das Programm visualisiert mithilfe des Systems und vorher importierten UseCases, die Szenariographen.</w:t>
             </w:r>
           </w:p>
         </w:tc>
@@ -13032,39 +12173,7 @@
                 <w:rFonts w:ascii="Times New Roman" w:hAnsi="Times New Roman"/>
                 <w:color w:val="000000"/>
               </w:rPr>
-              <w:t xml:space="preserve">Mindestens ein </w:t>
-            </w:r>
-            <w:proofErr w:type="spellStart"/>
-            <w:r>
-              <w:rPr>
-                <w:rFonts w:ascii="Times New Roman" w:hAnsi="Times New Roman"/>
-                <w:color w:val="000000"/>
-              </w:rPr>
-              <w:t>UseCase</w:t>
-            </w:r>
-            <w:proofErr w:type="spellEnd"/>
-            <w:r>
-              <w:rPr>
-                <w:rFonts w:ascii="Times New Roman" w:hAnsi="Times New Roman"/>
-                <w:color w:val="000000"/>
-              </w:rPr>
-              <w:t xml:space="preserve"> muss importiert sein und mindestens ein Szenario wurde vom System aus diesem analysiert. Ein </w:t>
-            </w:r>
-            <w:proofErr w:type="spellStart"/>
-            <w:r>
-              <w:rPr>
-                <w:rFonts w:ascii="Times New Roman" w:hAnsi="Times New Roman"/>
-                <w:color w:val="000000"/>
-              </w:rPr>
-              <w:t>UseCase</w:t>
-            </w:r>
-            <w:proofErr w:type="spellEnd"/>
-            <w:r>
-              <w:rPr>
-                <w:rFonts w:ascii="Times New Roman" w:hAnsi="Times New Roman"/>
-                <w:color w:val="000000"/>
-              </w:rPr>
-              <w:t xml:space="preserve"> muss a</w:t>
+              <w:t>Mindestens ein UseCase muss importiert sein und mindestens ein Szenario wurde vom System aus diesem analysiert. Ein UseCase muss a</w:t>
             </w:r>
             <w:r>
               <w:rPr>
@@ -13124,23 +12233,7 @@
                 <w:rFonts w:ascii="Times New Roman" w:hAnsi="Times New Roman"/>
                 <w:color w:val="000000"/>
               </w:rPr>
-              <w:t xml:space="preserve">Die Details des selektierten </w:t>
-            </w:r>
-            <w:proofErr w:type="spellStart"/>
-            <w:r>
-              <w:rPr>
-                <w:rFonts w:ascii="Times New Roman" w:hAnsi="Times New Roman"/>
-                <w:color w:val="000000"/>
-              </w:rPr>
-              <w:t>Graphenelements</w:t>
-            </w:r>
-            <w:proofErr w:type="spellEnd"/>
-            <w:r>
-              <w:rPr>
-                <w:rFonts w:ascii="Times New Roman" w:hAnsi="Times New Roman"/>
-                <w:color w:val="000000"/>
-              </w:rPr>
-              <w:t xml:space="preserve"> werden angezeigt</w:t>
+              <w:t>Die Details des selektierten Graphenelements werden angezeigt</w:t>
             </w:r>
           </w:p>
         </w:tc>
@@ -13237,23 +12330,7 @@
                 <w:rFonts w:ascii="Times New Roman" w:hAnsi="Times New Roman"/>
                 <w:color w:val="000000"/>
               </w:rPr>
-              <w:t xml:space="preserve">Alle Farben des </w:t>
-            </w:r>
-            <w:proofErr w:type="spellStart"/>
-            <w:r>
-              <w:rPr>
-                <w:rFonts w:ascii="Times New Roman" w:hAnsi="Times New Roman"/>
-                <w:color w:val="000000"/>
-              </w:rPr>
-              <w:t>UseCase</w:t>
-            </w:r>
-            <w:proofErr w:type="spellEnd"/>
-            <w:r>
-              <w:rPr>
-                <w:rFonts w:ascii="Times New Roman" w:hAnsi="Times New Roman"/>
-                <w:color w:val="000000"/>
-              </w:rPr>
-              <w:t xml:space="preserve"> Graphen werden zurückgesetzt</w:t>
+              <w:t>Alle Farben des UseCase Graphen werden zurückgesetzt</w:t>
             </w:r>
           </w:p>
           <w:p>
@@ -13275,23 +12352,7 @@
                 <w:rFonts w:ascii="Times New Roman" w:hAnsi="Times New Roman"/>
                 <w:color w:val="000000"/>
               </w:rPr>
-              <w:t xml:space="preserve">Alle Knoten und Kanten des </w:t>
-            </w:r>
-            <w:proofErr w:type="spellStart"/>
-            <w:r>
-              <w:rPr>
-                <w:rFonts w:ascii="Times New Roman" w:hAnsi="Times New Roman"/>
-                <w:color w:val="000000"/>
-              </w:rPr>
-              <w:t>Szenariographen</w:t>
-            </w:r>
-            <w:proofErr w:type="spellEnd"/>
-            <w:r>
-              <w:rPr>
-                <w:rFonts w:ascii="Times New Roman" w:hAnsi="Times New Roman"/>
-                <w:color w:val="000000"/>
-              </w:rPr>
-              <w:t xml:space="preserve"> werden in </w:t>
+              <w:t xml:space="preserve">Alle Knoten und Kanten des Szenariographen werden in </w:t>
             </w:r>
             <w:r>
               <w:rPr>
@@ -13467,6 +12528,15 @@
                 <w:color w:val="000000"/>
               </w:rPr>
             </w:pPr>
+            <w:r>
+              <w:rPr>
+                <w:rFonts w:ascii="Times New Roman" w:hAnsi="Times New Roman" w:cs="Sendnya"/>
+                <w:color w:val="000000"/>
+              </w:rPr>
+              <w:t>Ist kein UseCase aus der Liste der eingelesenen UseCases ausgewählt (z.B. direkt nach dem Einlesen des Word-Dokuments), so ist die Lasche „Scenarios“ deaktiviert</w:t>
+            </w:r>
+            <w:bookmarkStart w:id="7" w:name="_GoBack"/>
+            <w:bookmarkEnd w:id="7"/>
           </w:p>
         </w:tc>
       </w:tr>
@@ -13577,23 +12647,13 @@
                 <w:color w:val="000000"/>
               </w:rPr>
             </w:pPr>
-            <w:proofErr w:type="spellStart"/>
             <w:r>
               <w:rPr>
                 <w:b/>
                 <w:bCs/>
                 <w:color w:val="000000"/>
               </w:rPr>
-              <w:t>Graphenelementdetails</w:t>
-            </w:r>
-            <w:proofErr w:type="spellEnd"/>
-            <w:r>
-              <w:rPr>
-                <w:b/>
-                <w:bCs/>
-                <w:color w:val="000000"/>
-              </w:rPr>
-              <w:t xml:space="preserve"> anzeigen</w:t>
+              <w:t>Graphenelementdetails anzeigen</w:t>
             </w:r>
           </w:p>
         </w:tc>
@@ -13740,23 +12800,7 @@
                 <w:rFonts w:ascii="Times New Roman" w:hAnsi="Times New Roman"/>
                 <w:color w:val="000000"/>
               </w:rPr>
-              <w:t xml:space="preserve">Das Programm visualisiert mithilfe des Systems alle Details des zuvor ausgewählten </w:t>
-            </w:r>
-            <w:proofErr w:type="spellStart"/>
-            <w:r>
-              <w:rPr>
-                <w:rFonts w:ascii="Times New Roman" w:hAnsi="Times New Roman"/>
-                <w:color w:val="000000"/>
-              </w:rPr>
-              <w:t>Graphenelements</w:t>
-            </w:r>
-            <w:proofErr w:type="spellEnd"/>
-            <w:r>
-              <w:rPr>
-                <w:rFonts w:ascii="Times New Roman" w:hAnsi="Times New Roman"/>
-                <w:color w:val="000000"/>
-              </w:rPr>
-              <w:t>.</w:t>
+              <w:t>Das Programm visualisiert mithilfe des Systems alle Details des zuvor ausgewählten Graphenelements.</w:t>
             </w:r>
           </w:p>
         </w:tc>
@@ -13809,23 +12853,7 @@
                 <w:rFonts w:ascii="Times New Roman" w:hAnsi="Times New Roman"/>
                 <w:color w:val="000000"/>
               </w:rPr>
-              <w:t xml:space="preserve">Mindestens ein </w:t>
-            </w:r>
-            <w:proofErr w:type="spellStart"/>
-            <w:r>
-              <w:rPr>
-                <w:rFonts w:ascii="Times New Roman" w:hAnsi="Times New Roman"/>
-                <w:color w:val="000000"/>
-              </w:rPr>
-              <w:t>Graphenelement</w:t>
-            </w:r>
-            <w:proofErr w:type="spellEnd"/>
-            <w:r>
-              <w:rPr>
-                <w:rFonts w:ascii="Times New Roman" w:hAnsi="Times New Roman"/>
-                <w:color w:val="000000"/>
-              </w:rPr>
-              <w:t xml:space="preserve"> muss selektiert sein</w:t>
+              <w:t>Mindestens ein Graphenelement muss selektiert sein</w:t>
             </w:r>
           </w:p>
         </w:tc>
@@ -13878,23 +12906,7 @@
                 <w:rFonts w:ascii="Times New Roman" w:hAnsi="Times New Roman"/>
                 <w:color w:val="000000"/>
               </w:rPr>
-              <w:t xml:space="preserve">Die Details des selektierten </w:t>
-            </w:r>
-            <w:proofErr w:type="spellStart"/>
-            <w:r>
-              <w:rPr>
-                <w:rFonts w:ascii="Times New Roman" w:hAnsi="Times New Roman"/>
-                <w:color w:val="000000"/>
-              </w:rPr>
-              <w:t>Graphenelements</w:t>
-            </w:r>
-            <w:proofErr w:type="spellEnd"/>
-            <w:r>
-              <w:rPr>
-                <w:rFonts w:ascii="Times New Roman" w:hAnsi="Times New Roman"/>
-                <w:color w:val="000000"/>
-              </w:rPr>
-              <w:t xml:space="preserve"> werden angezeigt</w:t>
+              <w:t>Die Details des selektierten Graphenelements werden angezeigt</w:t>
             </w:r>
           </w:p>
         </w:tc>
@@ -13969,55 +12981,7 @@
                 <w:rFonts w:ascii="Times New Roman" w:hAnsi="Times New Roman"/>
                 <w:color w:val="000000"/>
               </w:rPr>
-              <w:t xml:space="preserve">Dieser Anwendungsfall beginnt, sobald der User ein </w:t>
-            </w:r>
-            <w:proofErr w:type="spellStart"/>
-            <w:r>
-              <w:rPr>
-                <w:rFonts w:ascii="Times New Roman" w:hAnsi="Times New Roman"/>
-                <w:color w:val="000000"/>
-              </w:rPr>
-              <w:t>Graphenelement</w:t>
-            </w:r>
-            <w:proofErr w:type="spellEnd"/>
-            <w:r>
-              <w:rPr>
-                <w:rFonts w:ascii="Times New Roman" w:hAnsi="Times New Roman"/>
-                <w:color w:val="000000"/>
-              </w:rPr>
-              <w:t xml:space="preserve"> (</w:t>
-            </w:r>
-            <w:proofErr w:type="spellStart"/>
-            <w:r>
-              <w:rPr>
-                <w:rFonts w:ascii="Times New Roman" w:hAnsi="Times New Roman"/>
-                <w:color w:val="000000"/>
-              </w:rPr>
-              <w:t>UseCase</w:t>
-            </w:r>
-            <w:proofErr w:type="spellEnd"/>
-            <w:r>
-              <w:rPr>
-                <w:rFonts w:ascii="Times New Roman" w:hAnsi="Times New Roman"/>
-                <w:color w:val="000000"/>
-              </w:rPr>
-              <w:t xml:space="preserve"> oder Sequenz aus der Liste oder ein </w:t>
-            </w:r>
-            <w:proofErr w:type="spellStart"/>
-            <w:r>
-              <w:rPr>
-                <w:rFonts w:ascii="Times New Roman" w:hAnsi="Times New Roman"/>
-                <w:color w:val="000000"/>
-              </w:rPr>
-              <w:t>Graphenelement</w:t>
-            </w:r>
-            <w:proofErr w:type="spellEnd"/>
-            <w:r>
-              <w:rPr>
-                <w:rFonts w:ascii="Times New Roman" w:hAnsi="Times New Roman"/>
-                <w:color w:val="000000"/>
-              </w:rPr>
-              <w:t xml:space="preserve"> auf der Zeichenfläche) auswählt </w:t>
+              <w:t xml:space="preserve">Dieser Anwendungsfall beginnt, sobald der User ein Graphenelement (UseCase oder Sequenz aus der Liste oder ein Graphenelement auf der Zeichenfläche) auswählt </w:t>
             </w:r>
           </w:p>
           <w:p>
@@ -14039,23 +13003,7 @@
                 <w:rFonts w:ascii="Times New Roman" w:hAnsi="Times New Roman"/>
                 <w:color w:val="000000"/>
               </w:rPr>
-              <w:t xml:space="preserve">Alle Eigenschaften des </w:t>
-            </w:r>
-            <w:proofErr w:type="spellStart"/>
-            <w:r>
-              <w:rPr>
-                <w:rFonts w:ascii="Times New Roman" w:hAnsi="Times New Roman"/>
-                <w:color w:val="000000"/>
-              </w:rPr>
-              <w:t>Graphenelement</w:t>
-            </w:r>
-            <w:proofErr w:type="spellEnd"/>
-            <w:r>
-              <w:rPr>
-                <w:rFonts w:ascii="Times New Roman" w:hAnsi="Times New Roman"/>
-                <w:color w:val="000000"/>
-              </w:rPr>
-              <w:t xml:space="preserve"> werden dem User in einem separaten Bereich des Tool angezeigt und visualisiert</w:t>
+              <w:t>Alle Eigenschaften des Graphenelement werden dem User in einem separaten Bereich des Tool angezeigt und visualisiert</w:t>
             </w:r>
           </w:p>
           <w:p>
@@ -14494,71 +13442,7 @@
                 <w:rFonts w:ascii="Times New Roman" w:hAnsi="Times New Roman"/>
                 <w:color w:val="000000"/>
               </w:rPr>
-              <w:t xml:space="preserve">Das System exportiert, die für den selektierten </w:t>
-            </w:r>
-            <w:proofErr w:type="spellStart"/>
-            <w:r>
-              <w:rPr>
-                <w:rFonts w:ascii="Times New Roman" w:hAnsi="Times New Roman"/>
-                <w:color w:val="000000"/>
-              </w:rPr>
-              <w:t>Use</w:t>
-            </w:r>
-            <w:proofErr w:type="spellEnd"/>
-            <w:r>
-              <w:rPr>
-                <w:rFonts w:ascii="Times New Roman" w:hAnsi="Times New Roman"/>
-                <w:color w:val="000000"/>
-              </w:rPr>
-              <w:t>-Case vorhanden Scenario-Matrix als .</w:t>
-            </w:r>
-            <w:proofErr w:type="spellStart"/>
-            <w:r>
-              <w:rPr>
-                <w:rFonts w:ascii="Times New Roman" w:hAnsi="Times New Roman"/>
-                <w:color w:val="000000"/>
-              </w:rPr>
-              <w:t>xlsx</w:t>
-            </w:r>
-            <w:proofErr w:type="spellEnd"/>
-            <w:r>
-              <w:rPr>
-                <w:rFonts w:ascii="Times New Roman" w:hAnsi="Times New Roman"/>
-                <w:color w:val="000000"/>
-              </w:rPr>
-              <w:t xml:space="preserve"> Datei. (Die Scenario-Matrizen der einzelnen </w:t>
-            </w:r>
-            <w:proofErr w:type="spellStart"/>
-            <w:r>
-              <w:rPr>
-                <w:rFonts w:ascii="Times New Roman" w:hAnsi="Times New Roman"/>
-                <w:color w:val="000000"/>
-              </w:rPr>
-              <w:t>Use</w:t>
-            </w:r>
-            <w:proofErr w:type="spellEnd"/>
-            <w:r>
-              <w:rPr>
-                <w:rFonts w:ascii="Times New Roman" w:hAnsi="Times New Roman"/>
-                <w:color w:val="000000"/>
-              </w:rPr>
-              <w:t xml:space="preserve">-Cases werden schon beim Selektieren des </w:t>
-            </w:r>
-            <w:proofErr w:type="spellStart"/>
-            <w:r>
-              <w:rPr>
-                <w:rFonts w:ascii="Times New Roman" w:hAnsi="Times New Roman"/>
-                <w:color w:val="000000"/>
-              </w:rPr>
-              <w:t>Use</w:t>
-            </w:r>
-            <w:proofErr w:type="spellEnd"/>
-            <w:r>
-              <w:rPr>
-                <w:rFonts w:ascii="Times New Roman" w:hAnsi="Times New Roman"/>
-                <w:color w:val="000000"/>
-              </w:rPr>
-              <w:t>-Cases erstellt.)</w:t>
+              <w:t>Das System exportiert, die für den selektierten Use-Case vorhanden Scenario-Matrix als .xlsx Datei. (Die Scenario-Matrizen der einzelnen Use-Cases werden schon beim Selektieren des Use-Cases erstellt.)</w:t>
             </w:r>
           </w:p>
         </w:tc>
@@ -14611,23 +13495,7 @@
                 <w:rFonts w:ascii="Times New Roman" w:hAnsi="Times New Roman" w:cs="Sendnya"/>
                 <w:color w:val="000000"/>
               </w:rPr>
-              <w:t xml:space="preserve">Ein </w:t>
-            </w:r>
-            <w:proofErr w:type="spellStart"/>
-            <w:r>
-              <w:rPr>
-                <w:rFonts w:ascii="Times New Roman" w:hAnsi="Times New Roman" w:cs="Sendnya"/>
-                <w:color w:val="000000"/>
-              </w:rPr>
-              <w:t>Use</w:t>
-            </w:r>
-            <w:proofErr w:type="spellEnd"/>
-            <w:r>
-              <w:rPr>
-                <w:rFonts w:ascii="Times New Roman" w:hAnsi="Times New Roman" w:cs="Sendnya"/>
-                <w:color w:val="000000"/>
-              </w:rPr>
-              <w:t>-Case ist selektiert, welcher mindestens ein Scenario enthält.</w:t>
+              <w:t>Ein Use-Case ist selektiert, welcher mindestens ein Scenario enthält.</w:t>
             </w:r>
           </w:p>
         </w:tc>
@@ -14680,23 +13548,7 @@
                 <w:rFonts w:ascii="Times New Roman" w:hAnsi="Times New Roman"/>
                 <w:color w:val="000000"/>
               </w:rPr>
-              <w:t xml:space="preserve">Eine Excel-Datei für die Scenario-Matrix des </w:t>
-            </w:r>
-            <w:proofErr w:type="spellStart"/>
-            <w:r>
-              <w:rPr>
-                <w:rFonts w:ascii="Times New Roman" w:hAnsi="Times New Roman"/>
-                <w:color w:val="000000"/>
-              </w:rPr>
-              <w:t>Use</w:t>
-            </w:r>
-            <w:proofErr w:type="spellEnd"/>
-            <w:r>
-              <w:rPr>
-                <w:rFonts w:ascii="Times New Roman" w:hAnsi="Times New Roman"/>
-                <w:color w:val="000000"/>
-              </w:rPr>
-              <w:t xml:space="preserve">-Cases wurde erstellt. </w:t>
+              <w:t xml:space="preserve">Eine Excel-Datei für die Scenario-Matrix des Use-Cases wurde erstellt. </w:t>
             </w:r>
           </w:p>
         </w:tc>
@@ -14776,35 +13628,7 @@
               <w:rPr>
                 <w:rFonts w:ascii="Times New Roman" w:hAnsi="Times New Roman"/>
               </w:rPr>
-              <w:t xml:space="preserve">„Export </w:t>
-            </w:r>
-            <w:proofErr w:type="spellStart"/>
-            <w:r>
-              <w:rPr>
-                <w:rFonts w:ascii="Times New Roman" w:hAnsi="Times New Roman"/>
-              </w:rPr>
-              <w:t>scenario</w:t>
-            </w:r>
-            <w:proofErr w:type="spellEnd"/>
-            <w:r>
-              <w:rPr>
-                <w:rFonts w:ascii="Times New Roman" w:hAnsi="Times New Roman"/>
-              </w:rPr>
-              <w:t xml:space="preserve"> </w:t>
-            </w:r>
-            <w:proofErr w:type="spellStart"/>
-            <w:r>
-              <w:rPr>
-                <w:rFonts w:ascii="Times New Roman" w:hAnsi="Times New Roman"/>
-              </w:rPr>
-              <w:t>matrix</w:t>
-            </w:r>
-            <w:proofErr w:type="spellEnd"/>
-            <w:r>
-              <w:rPr>
-                <w:rFonts w:ascii="Times New Roman" w:hAnsi="Times New Roman"/>
-              </w:rPr>
-              <w:t>“ auswählt.</w:t>
+              <w:t>„Export scenario matrix“ auswählt.</w:t>
             </w:r>
           </w:p>
           <w:p>
@@ -14847,23 +13671,7 @@
                 <w:rFonts w:ascii="Times New Roman" w:hAnsi="Times New Roman"/>
                 <w:color w:val="000000"/>
               </w:rPr>
-              <w:t>Das System erzeugt nun anhand der im Speicher liegenden Scenario-Matrix eine .</w:t>
-            </w:r>
-            <w:proofErr w:type="spellStart"/>
-            <w:r>
-              <w:rPr>
-                <w:rFonts w:ascii="Times New Roman" w:hAnsi="Times New Roman"/>
-                <w:color w:val="000000"/>
-              </w:rPr>
-              <w:t>xlsx</w:t>
-            </w:r>
-            <w:proofErr w:type="spellEnd"/>
-            <w:r>
-              <w:rPr>
-                <w:rFonts w:ascii="Times New Roman" w:hAnsi="Times New Roman"/>
-                <w:color w:val="000000"/>
-              </w:rPr>
-              <w:t xml:space="preserve"> Datei mit den Informationen der Szenarien und speichert diese an dem in Schritt 2 angegebenem Pfad ab.</w:t>
+              <w:t>Das System erzeugt nun anhand der im Speicher liegenden Scenario-Matrix eine .xlsx Datei mit den Informationen der Szenarien und speichert diese an dem in Schritt 2 angegebenem Pfad ab.</w:t>
             </w:r>
           </w:p>
           <w:p>
@@ -15007,23 +13815,7 @@
                 <w:color w:val="000000"/>
               </w:rPr>
               <w:tab/>
-              <w:t xml:space="preserve">Das System gibt eine Fehlermeldung aus, daraufhin endet der </w:t>
-            </w:r>
-            <w:proofErr w:type="spellStart"/>
-            <w:r>
-              <w:rPr>
-                <w:rFonts w:ascii="Times New Roman" w:hAnsi="Times New Roman"/>
-                <w:color w:val="000000"/>
-              </w:rPr>
-              <w:t>Use</w:t>
-            </w:r>
-            <w:proofErr w:type="spellEnd"/>
-            <w:r>
-              <w:rPr>
-                <w:rFonts w:ascii="Times New Roman" w:hAnsi="Times New Roman"/>
-                <w:color w:val="000000"/>
-              </w:rPr>
-              <w:t>-Case.</w:t>
+              <w:t>Das System gibt eine Fehlermeldung aus, daraufhin endet der Use-Case.</w:t>
             </w:r>
           </w:p>
           <w:p>
@@ -15350,71 +14142,7 @@
                 <w:rFonts w:ascii="Times New Roman" w:hAnsi="Times New Roman"/>
                 <w:color w:val="000000"/>
               </w:rPr>
-              <w:t xml:space="preserve">Das System exportiert die Scenario-Matrizen aller eingelesenen </w:t>
-            </w:r>
-            <w:proofErr w:type="spellStart"/>
-            <w:r>
-              <w:rPr>
-                <w:rFonts w:ascii="Times New Roman" w:hAnsi="Times New Roman"/>
-                <w:color w:val="000000"/>
-              </w:rPr>
-              <w:t>Use</w:t>
-            </w:r>
-            <w:proofErr w:type="spellEnd"/>
-            <w:r>
-              <w:rPr>
-                <w:rFonts w:ascii="Times New Roman" w:hAnsi="Times New Roman"/>
-                <w:color w:val="000000"/>
-              </w:rPr>
-              <w:t>-Cases als .</w:t>
-            </w:r>
-            <w:proofErr w:type="spellStart"/>
-            <w:r>
-              <w:rPr>
-                <w:rFonts w:ascii="Times New Roman" w:hAnsi="Times New Roman"/>
-                <w:color w:val="000000"/>
-              </w:rPr>
-              <w:t>xlsx</w:t>
-            </w:r>
-            <w:proofErr w:type="spellEnd"/>
-            <w:r>
-              <w:rPr>
-                <w:rFonts w:ascii="Times New Roman" w:hAnsi="Times New Roman"/>
-                <w:color w:val="000000"/>
-              </w:rPr>
-              <w:t xml:space="preserve"> Datei. (Die Scenario-Matrizen der einzelnen </w:t>
-            </w:r>
-            <w:proofErr w:type="spellStart"/>
-            <w:r>
-              <w:rPr>
-                <w:rFonts w:ascii="Times New Roman" w:hAnsi="Times New Roman"/>
-                <w:color w:val="000000"/>
-              </w:rPr>
-              <w:t>Use</w:t>
-            </w:r>
-            <w:proofErr w:type="spellEnd"/>
-            <w:r>
-              <w:rPr>
-                <w:rFonts w:ascii="Times New Roman" w:hAnsi="Times New Roman"/>
-                <w:color w:val="000000"/>
-              </w:rPr>
-              <w:t xml:space="preserve">-Cases werden schon beim Selektieren des </w:t>
-            </w:r>
-            <w:proofErr w:type="spellStart"/>
-            <w:r>
-              <w:rPr>
-                <w:rFonts w:ascii="Times New Roman" w:hAnsi="Times New Roman"/>
-                <w:color w:val="000000"/>
-              </w:rPr>
-              <w:t>Use</w:t>
-            </w:r>
-            <w:proofErr w:type="spellEnd"/>
-            <w:r>
-              <w:rPr>
-                <w:rFonts w:ascii="Times New Roman" w:hAnsi="Times New Roman"/>
-                <w:color w:val="000000"/>
-              </w:rPr>
-              <w:t>-Cases erstellt.)</w:t>
+              <w:t>Das System exportiert die Scenario-Matrizen aller eingelesenen Use-Cases als .xlsx Datei. (Die Scenario-Matrizen der einzelnen Use-Cases werden schon beim Selektieren des Use-Cases erstellt.)</w:t>
             </w:r>
           </w:p>
         </w:tc>
@@ -15467,23 +14195,7 @@
                 <w:rFonts w:ascii="Times New Roman" w:hAnsi="Times New Roman" w:cs="Sendnya"/>
                 <w:color w:val="000000"/>
               </w:rPr>
-              <w:t xml:space="preserve">Mindestens ein </w:t>
-            </w:r>
-            <w:proofErr w:type="spellStart"/>
-            <w:r>
-              <w:rPr>
-                <w:rFonts w:ascii="Times New Roman" w:hAnsi="Times New Roman" w:cs="Sendnya"/>
-                <w:color w:val="000000"/>
-              </w:rPr>
-              <w:t>Use</w:t>
-            </w:r>
-            <w:proofErr w:type="spellEnd"/>
-            <w:r>
-              <w:rPr>
-                <w:rFonts w:ascii="Times New Roman" w:hAnsi="Times New Roman" w:cs="Sendnya"/>
-                <w:color w:val="000000"/>
-              </w:rPr>
-              <w:t>-Case ist eingelesen, welcher Szenarien enthält.</w:t>
+              <w:t>Mindestens ein Use-Case ist eingelesen, welcher Szenarien enthält.</w:t>
             </w:r>
           </w:p>
         </w:tc>
@@ -15536,23 +14248,7 @@
                 <w:rFonts w:ascii="Times New Roman" w:hAnsi="Times New Roman"/>
                 <w:color w:val="000000"/>
               </w:rPr>
-              <w:t xml:space="preserve">Eine Excel-Datei für die Scenario-Matrizen der </w:t>
-            </w:r>
-            <w:proofErr w:type="spellStart"/>
-            <w:r>
-              <w:rPr>
-                <w:rFonts w:ascii="Times New Roman" w:hAnsi="Times New Roman"/>
-                <w:color w:val="000000"/>
-              </w:rPr>
-              <w:t>Use</w:t>
-            </w:r>
-            <w:proofErr w:type="spellEnd"/>
-            <w:r>
-              <w:rPr>
-                <w:rFonts w:ascii="Times New Roman" w:hAnsi="Times New Roman"/>
-                <w:color w:val="000000"/>
-              </w:rPr>
-              <w:t xml:space="preserve">-Cases wurde erstellt. </w:t>
+              <w:t xml:space="preserve">Eine Excel-Datei für die Scenario-Matrizen der Use-Cases wurde erstellt. </w:t>
             </w:r>
           </w:p>
         </w:tc>
@@ -15632,21 +14328,7 @@
               <w:rPr>
                 <w:rFonts w:ascii="Times New Roman" w:hAnsi="Times New Roman"/>
               </w:rPr>
-              <w:t xml:space="preserve">„Export all </w:t>
-            </w:r>
-            <w:proofErr w:type="spellStart"/>
-            <w:r>
-              <w:rPr>
-                <w:rFonts w:ascii="Times New Roman" w:hAnsi="Times New Roman"/>
-              </w:rPr>
-              <w:t>scenarios</w:t>
-            </w:r>
-            <w:proofErr w:type="spellEnd"/>
-            <w:r>
-              <w:rPr>
-                <w:rFonts w:ascii="Times New Roman" w:hAnsi="Times New Roman"/>
-              </w:rPr>
-              <w:t>“ auswählt.</w:t>
+              <w:t>„Export all scenarios“ auswählt.</w:t>
             </w:r>
           </w:p>
           <w:p>
@@ -15689,39 +14371,7 @@
                 <w:rFonts w:ascii="Times New Roman" w:hAnsi="Times New Roman"/>
                 <w:color w:val="000000"/>
               </w:rPr>
-              <w:t xml:space="preserve">Das System erzeugt nun anhand der im Speicher liegenden Scenario-Matrizen der eingelesenen </w:t>
-            </w:r>
-            <w:proofErr w:type="spellStart"/>
-            <w:r>
-              <w:rPr>
-                <w:rFonts w:ascii="Times New Roman" w:hAnsi="Times New Roman"/>
-                <w:color w:val="000000"/>
-              </w:rPr>
-              <w:t>Use</w:t>
-            </w:r>
-            <w:proofErr w:type="spellEnd"/>
-            <w:r>
-              <w:rPr>
-                <w:rFonts w:ascii="Times New Roman" w:hAnsi="Times New Roman"/>
-                <w:color w:val="000000"/>
-              </w:rPr>
-              <w:t>-Cases eine .</w:t>
-            </w:r>
-            <w:proofErr w:type="spellStart"/>
-            <w:r>
-              <w:rPr>
-                <w:rFonts w:ascii="Times New Roman" w:hAnsi="Times New Roman"/>
-                <w:color w:val="000000"/>
-              </w:rPr>
-              <w:t>xlsx</w:t>
-            </w:r>
-            <w:proofErr w:type="spellEnd"/>
-            <w:r>
-              <w:rPr>
-                <w:rFonts w:ascii="Times New Roman" w:hAnsi="Times New Roman"/>
-                <w:color w:val="000000"/>
-              </w:rPr>
-              <w:t xml:space="preserve"> Datei mit den Informationen der Szenarien und speichert diese an dem in Schritt 2 angegebenem Pfad ab.</w:t>
+              <w:t>Das System erzeugt nun anhand der im Speicher liegenden Scenario-Matrizen der eingelesenen Use-Cases eine .xlsx Datei mit den Informationen der Szenarien und speichert diese an dem in Schritt 2 angegebenem Pfad ab.</w:t>
             </w:r>
           </w:p>
           <w:p>
@@ -15865,23 +14515,7 @@
                 <w:color w:val="000000"/>
               </w:rPr>
               <w:tab/>
-              <w:t xml:space="preserve">Das System gibt eine Fehlermeldung aus, daraufhin endet der </w:t>
-            </w:r>
-            <w:proofErr w:type="spellStart"/>
-            <w:r>
-              <w:rPr>
-                <w:rFonts w:ascii="Times New Roman" w:hAnsi="Times New Roman"/>
-                <w:color w:val="000000"/>
-              </w:rPr>
-              <w:t>UseCase</w:t>
-            </w:r>
-            <w:proofErr w:type="spellEnd"/>
-            <w:r>
-              <w:rPr>
-                <w:rFonts w:ascii="Times New Roman" w:hAnsi="Times New Roman"/>
-                <w:color w:val="000000"/>
-              </w:rPr>
-              <w:t>.</w:t>
+              <w:t>Das System gibt eine Fehlermeldung aus, daraufhin endet der UseCase.</w:t>
             </w:r>
           </w:p>
           <w:p>
@@ -16374,85 +15008,18 @@
                 <w:szCs w:val="20"/>
                 <w:lang w:val="de-DE"/>
               </w:rPr>
-              <w:t xml:space="preserve">Die neue Position wird gespeichert und bei erneuter Selektion des </w:t>
-            </w:r>
-            <w:proofErr w:type="spellStart"/>
-            <w:r>
-              <w:rPr>
-                <w:rFonts w:ascii="Times New Roman" w:hAnsi="Times New Roman"/>
+              <w:t xml:space="preserve">Die neue Position wird gespeichert und bei erneuter Selektion des Use Case Graphens wieder geladen. Wird ein neues Dokument oder der UseCase </w:t>
+            </w:r>
+            <w:r>
+              <w:rPr>
+                <w:rFonts w:ascii="Times New Roman" w:hAnsi="Times New Roman" w:cs="Times New Roman"/>
                 <w:color w:val="000000"/>
                 <w:sz w:val="20"/>
                 <w:szCs w:val="20"/>
                 <w:lang w:val="de-DE"/>
               </w:rPr>
-              <w:t>Use</w:t>
-            </w:r>
-            <w:proofErr w:type="spellEnd"/>
-            <w:r>
-              <w:rPr>
-                <w:rFonts w:ascii="Times New Roman" w:hAnsi="Times New Roman"/>
-                <w:color w:val="000000"/>
-                <w:sz w:val="20"/>
-                <w:szCs w:val="20"/>
-                <w:lang w:val="de-DE"/>
-              </w:rPr>
-              <w:t xml:space="preserve"> Case </w:t>
-            </w:r>
-            <w:proofErr w:type="spellStart"/>
-            <w:r>
-              <w:rPr>
-                <w:rFonts w:ascii="Times New Roman" w:hAnsi="Times New Roman"/>
-                <w:color w:val="000000"/>
-                <w:sz w:val="20"/>
-                <w:szCs w:val="20"/>
-                <w:lang w:val="de-DE"/>
-              </w:rPr>
-              <w:t>Graphens</w:t>
-            </w:r>
-            <w:proofErr w:type="spellEnd"/>
-            <w:r>
-              <w:rPr>
-                <w:rFonts w:ascii="Times New Roman" w:hAnsi="Times New Roman"/>
-                <w:color w:val="000000"/>
-                <w:sz w:val="20"/>
-                <w:szCs w:val="20"/>
-                <w:lang w:val="de-DE"/>
-              </w:rPr>
-              <w:t xml:space="preserve"> wieder geladen. Wird ein neues Dokument oder der </w:t>
-            </w:r>
-            <w:proofErr w:type="spellStart"/>
-            <w:r>
-              <w:rPr>
-                <w:rFonts w:ascii="Times New Roman" w:hAnsi="Times New Roman"/>
-                <w:color w:val="000000"/>
-                <w:sz w:val="20"/>
-                <w:szCs w:val="20"/>
-                <w:lang w:val="de-DE"/>
-              </w:rPr>
-              <w:t>UseCase</w:t>
-            </w:r>
-            <w:proofErr w:type="spellEnd"/>
-            <w:r>
-              <w:rPr>
-                <w:rFonts w:ascii="Times New Roman" w:hAnsi="Times New Roman"/>
-                <w:color w:val="000000"/>
-                <w:sz w:val="20"/>
-                <w:szCs w:val="20"/>
-                <w:lang w:val="de-DE"/>
-              </w:rPr>
-              <w:t xml:space="preserve"> </w:t>
-            </w:r>
-            <w:r>
-              <w:rPr>
-                <w:rFonts w:ascii="Times New Roman" w:hAnsi="Times New Roman" w:cs="Times New Roman"/>
-                <w:color w:val="000000"/>
-                <w:sz w:val="20"/>
-                <w:szCs w:val="20"/>
-                <w:lang w:val="de-DE"/>
-              </w:rPr>
               <w:t>"</w:t>
             </w:r>
-            <w:proofErr w:type="spellStart"/>
             <w:r>
               <w:rPr>
                 <w:rFonts w:ascii="Times New Roman" w:hAnsi="Times New Roman" w:cs="Times New Roman"/>
@@ -16462,19 +15029,7 @@
                 <w:szCs w:val="20"/>
                 <w:lang w:val="de-DE"/>
               </w:rPr>
-              <w:t>Use</w:t>
-            </w:r>
-            <w:proofErr w:type="spellEnd"/>
-            <w:r>
-              <w:rPr>
-                <w:rFonts w:ascii="Times New Roman" w:hAnsi="Times New Roman" w:cs="Times New Roman"/>
-                <w:bCs/>
-                <w:color w:val="000000"/>
-                <w:sz w:val="20"/>
-                <w:szCs w:val="20"/>
-                <w:lang w:val="de-DE"/>
-              </w:rPr>
-              <w:t>-Case-Graphen neu anordnen auf Zeichenfläche"</w:t>
+              <w:t>Use-Case-Graphen neu anordnen auf Zeichenfläche"</w:t>
             </w:r>
             <w:r>
               <w:rPr>
@@ -16591,29 +15146,7 @@
                 <w:szCs w:val="20"/>
                 <w:lang w:val="de-DE"/>
               </w:rPr>
-              <w:t xml:space="preserve">Mindestens ein </w:t>
-            </w:r>
-            <w:proofErr w:type="spellStart"/>
-            <w:r>
-              <w:rPr>
-                <w:rFonts w:ascii="Times New Roman" w:hAnsi="Times New Roman"/>
-                <w:color w:val="000000"/>
-                <w:sz w:val="20"/>
-                <w:szCs w:val="20"/>
-                <w:lang w:val="de-DE"/>
-              </w:rPr>
-              <w:t>Use</w:t>
-            </w:r>
-            <w:proofErr w:type="spellEnd"/>
-            <w:r>
-              <w:rPr>
-                <w:rFonts w:ascii="Times New Roman" w:hAnsi="Times New Roman"/>
-                <w:color w:val="000000"/>
-                <w:sz w:val="20"/>
-                <w:szCs w:val="20"/>
-                <w:lang w:val="de-DE"/>
-              </w:rPr>
-              <w:t xml:space="preserve"> Case muss importiert und ausgewählt sein.</w:t>
+              <w:t>Mindestens ein Use Case muss importiert und ausgewählt sein.</w:t>
             </w:r>
           </w:p>
         </w:tc>
@@ -16873,27 +15406,7 @@
                 <w:sz w:val="20"/>
                 <w:szCs w:val="20"/>
               </w:rPr>
-              <w:t xml:space="preserve">Sobald der User die linke Maustaste loslässt, wird das Element auf die Position auf der Zeichenfläche platziert und der </w:t>
-            </w:r>
-            <w:proofErr w:type="spellStart"/>
-            <w:r>
-              <w:rPr>
-                <w:rFonts w:ascii="Times New Roman" w:hAnsi="Times New Roman"/>
-                <w:color w:val="000000"/>
-                <w:sz w:val="20"/>
-                <w:szCs w:val="20"/>
-              </w:rPr>
-              <w:t>Use</w:t>
-            </w:r>
-            <w:proofErr w:type="spellEnd"/>
-            <w:r>
-              <w:rPr>
-                <w:rFonts w:ascii="Times New Roman" w:hAnsi="Times New Roman"/>
-                <w:color w:val="000000"/>
-                <w:sz w:val="20"/>
-                <w:szCs w:val="20"/>
-              </w:rPr>
-              <w:t xml:space="preserve"> Case endet</w:t>
+              <w:t>Sobald der User die linke Maustaste loslässt, wird das Element auf die Position auf der Zeichenfläche platziert und der Use Case endet</w:t>
             </w:r>
           </w:p>
         </w:tc>
@@ -17612,29 +16125,7 @@
                 <w:szCs w:val="20"/>
                 <w:lang w:val="de-DE"/>
               </w:rPr>
-              <w:t xml:space="preserve">Mindestens ein </w:t>
-            </w:r>
-            <w:proofErr w:type="spellStart"/>
-            <w:r>
-              <w:rPr>
-                <w:rFonts w:ascii="Times New Roman" w:hAnsi="Times New Roman"/>
-                <w:color w:val="000000"/>
-                <w:sz w:val="20"/>
-                <w:szCs w:val="20"/>
-                <w:lang w:val="de-DE"/>
-              </w:rPr>
-              <w:t>Use</w:t>
-            </w:r>
-            <w:proofErr w:type="spellEnd"/>
-            <w:r>
-              <w:rPr>
-                <w:rFonts w:ascii="Times New Roman" w:hAnsi="Times New Roman"/>
-                <w:color w:val="000000"/>
-                <w:sz w:val="20"/>
-                <w:szCs w:val="20"/>
-                <w:lang w:val="de-DE"/>
-              </w:rPr>
-              <w:t xml:space="preserve"> Case muss importiert und ausgewählt sein. </w:t>
+              <w:t xml:space="preserve">Mindestens ein Use Case muss importiert und ausgewählt sein. </w:t>
             </w:r>
             <w:r>
               <w:rPr>
@@ -17944,27 +16435,7 @@
                 <w:sz w:val="20"/>
                 <w:szCs w:val="20"/>
               </w:rPr>
-              <w:t xml:space="preserve">Sobald der User die linke Steuerungstaste loslässt endet der </w:t>
-            </w:r>
-            <w:proofErr w:type="spellStart"/>
-            <w:r>
-              <w:rPr>
-                <w:rFonts w:ascii="Times New Roman" w:hAnsi="Times New Roman"/>
-                <w:color w:val="000000"/>
-                <w:sz w:val="20"/>
-                <w:szCs w:val="20"/>
-              </w:rPr>
-              <w:t>Use</w:t>
-            </w:r>
-            <w:proofErr w:type="spellEnd"/>
-            <w:r>
-              <w:rPr>
-                <w:rFonts w:ascii="Times New Roman" w:hAnsi="Times New Roman"/>
-                <w:color w:val="000000"/>
-                <w:sz w:val="20"/>
-                <w:szCs w:val="20"/>
-              </w:rPr>
-              <w:t xml:space="preserve"> Case </w:t>
+              <w:t xml:space="preserve">Sobald der User die linke Steuerungstaste loslässt endet der Use Case </w:t>
             </w:r>
           </w:p>
         </w:tc>
@@ -18081,29 +16552,7 @@
                 <w:szCs w:val="20"/>
                 <w:lang w:val="de-DE"/>
               </w:rPr>
-              <w:t xml:space="preserve">Der User dreht das </w:t>
-            </w:r>
-            <w:proofErr w:type="spellStart"/>
-            <w:r>
-              <w:rPr>
-                <w:rFonts w:ascii="Arial" w:hAnsi="Arial" w:cs="Arial"/>
-                <w:color w:val="000000"/>
-                <w:sz w:val="20"/>
-                <w:szCs w:val="20"/>
-                <w:lang w:val="de-DE"/>
-              </w:rPr>
-              <w:t>Mausrad</w:t>
-            </w:r>
-            <w:proofErr w:type="spellEnd"/>
-            <w:r>
-              <w:rPr>
-                <w:rFonts w:ascii="Arial" w:hAnsi="Arial" w:cs="Arial"/>
-                <w:color w:val="000000"/>
-                <w:sz w:val="20"/>
-                <w:szCs w:val="20"/>
-                <w:lang w:val="de-DE"/>
-              </w:rPr>
-              <w:t xml:space="preserve"> nach oben (hineinzoomen in die Zeichenfläche)</w:t>
+              <w:t>Der User dreht das Mausrad nach oben (hineinzoomen in die Zeichenfläche)</w:t>
             </w:r>
           </w:p>
         </w:tc>
@@ -18419,7 +16868,6 @@
                 <w:lang w:val="de-DE"/>
               </w:rPr>
             </w:pPr>
-            <w:proofErr w:type="spellStart"/>
             <w:r>
               <w:rPr>
                 <w:rFonts w:ascii="Arial" w:hAnsi="Arial" w:cs="Arial"/>
@@ -18428,18 +16876,7 @@
                 <w:color w:val="000000"/>
                 <w:lang w:val="de-DE"/>
               </w:rPr>
-              <w:t>Use</w:t>
-            </w:r>
-            <w:proofErr w:type="spellEnd"/>
-            <w:r>
-              <w:rPr>
-                <w:rFonts w:ascii="Arial" w:hAnsi="Arial" w:cs="Arial"/>
-                <w:b/>
-                <w:bCs/>
-                <w:color w:val="000000"/>
-                <w:lang w:val="de-DE"/>
-              </w:rPr>
-              <w:t>-Case-Graphen neu anordnen auf Zeichenfläche</w:t>
+              <w:t>Use-Case-Graphen neu anordnen auf Zeichenfläche</w:t>
             </w:r>
           </w:p>
         </w:tc>
@@ -18674,29 +17111,7 @@
                 <w:szCs w:val="20"/>
                 <w:lang w:val="de-DE"/>
               </w:rPr>
-              <w:t xml:space="preserve">Sobald die Schaltfläche neben dem ausgewählte </w:t>
-            </w:r>
-            <w:proofErr w:type="spellStart"/>
-            <w:r>
-              <w:rPr>
-                <w:rFonts w:ascii="Times New Roman" w:hAnsi="Times New Roman"/>
-                <w:color w:val="000000"/>
-                <w:sz w:val="20"/>
-                <w:szCs w:val="20"/>
-                <w:lang w:val="de-DE"/>
-              </w:rPr>
-              <w:t>Use</w:t>
-            </w:r>
-            <w:proofErr w:type="spellEnd"/>
-            <w:r>
-              <w:rPr>
-                <w:rFonts w:ascii="Times New Roman" w:hAnsi="Times New Roman"/>
-                <w:color w:val="000000"/>
-                <w:sz w:val="20"/>
-                <w:szCs w:val="20"/>
-                <w:lang w:val="de-DE"/>
-              </w:rPr>
-              <w:t xml:space="preserve"> Case gedrückt wird,  werden alle Knoten neu angeordnet und neu platziert mit einer internen Logik und alle Kanten werden neu gezeichnet.</w:t>
+              <w:t>Sobald die Schaltfläche neben dem ausgewählte Use Case gedrückt wird,  werden alle Knoten neu angeordnet und neu platziert mit einer internen Logik und alle Kanten werden neu gezeichnet.</w:t>
             </w:r>
           </w:p>
         </w:tc>
@@ -18777,29 +17192,7 @@
                 <w:szCs w:val="20"/>
                 <w:lang w:val="de-DE"/>
               </w:rPr>
-              <w:t xml:space="preserve">Mindestens ein </w:t>
-            </w:r>
-            <w:proofErr w:type="spellStart"/>
-            <w:r>
-              <w:rPr>
-                <w:rFonts w:ascii="Times New Roman" w:hAnsi="Times New Roman"/>
-                <w:color w:val="000000"/>
-                <w:sz w:val="20"/>
-                <w:szCs w:val="20"/>
-                <w:lang w:val="de-DE"/>
-              </w:rPr>
-              <w:t>Use</w:t>
-            </w:r>
-            <w:proofErr w:type="spellEnd"/>
-            <w:r>
-              <w:rPr>
-                <w:rFonts w:ascii="Times New Roman" w:hAnsi="Times New Roman"/>
-                <w:color w:val="000000"/>
-                <w:sz w:val="20"/>
-                <w:szCs w:val="20"/>
-                <w:lang w:val="de-DE"/>
-              </w:rPr>
-              <w:t xml:space="preserve"> Case muss importiert und ausgewählt sein</w:t>
+              <w:t>Mindestens ein Use Case muss importiert und ausgewählt sein</w:t>
             </w:r>
           </w:p>
         </w:tc>
@@ -18880,29 +17273,7 @@
                 <w:szCs w:val="20"/>
                 <w:lang w:val="de-DE"/>
               </w:rPr>
-              <w:t xml:space="preserve">Ein </w:t>
-            </w:r>
-            <w:proofErr w:type="spellStart"/>
-            <w:r>
-              <w:rPr>
-                <w:rFonts w:ascii="Times New Roman" w:hAnsi="Times New Roman"/>
-                <w:color w:val="000000"/>
-                <w:sz w:val="20"/>
-                <w:szCs w:val="20"/>
-                <w:lang w:val="de-DE"/>
-              </w:rPr>
-              <w:t>Use</w:t>
-            </w:r>
-            <w:proofErr w:type="spellEnd"/>
-            <w:r>
-              <w:rPr>
-                <w:rFonts w:ascii="Times New Roman" w:hAnsi="Times New Roman"/>
-                <w:color w:val="000000"/>
-                <w:sz w:val="20"/>
-                <w:szCs w:val="20"/>
-                <w:lang w:val="de-DE"/>
-              </w:rPr>
-              <w:t xml:space="preserve"> Case Graph wurde neu in der Zeichenfläche angeordnet</w:t>
+              <w:t>Ein Use Case Graph wurde neu in der Zeichenfläche angeordnet</w:t>
             </w:r>
           </w:p>
         </w:tc>
@@ -19013,27 +17384,7 @@
                 <w:sz w:val="20"/>
                 <w:szCs w:val="20"/>
               </w:rPr>
-              <w:t xml:space="preserve">Dieser Anwendungsfall beginnt, sobald der User ein </w:t>
-            </w:r>
-            <w:proofErr w:type="spellStart"/>
-            <w:r>
-              <w:rPr>
-                <w:rFonts w:ascii="Times New Roman" w:hAnsi="Times New Roman"/>
-                <w:color w:val="000000"/>
-                <w:sz w:val="20"/>
-                <w:szCs w:val="20"/>
-              </w:rPr>
-              <w:t>Use</w:t>
-            </w:r>
-            <w:proofErr w:type="spellEnd"/>
-            <w:r>
-              <w:rPr>
-                <w:rFonts w:ascii="Times New Roman" w:hAnsi="Times New Roman"/>
-                <w:color w:val="000000"/>
-                <w:sz w:val="20"/>
-                <w:szCs w:val="20"/>
-              </w:rPr>
-              <w:t>-Case aus der Liste selektiert und auf die zugehörige Schaltfläche für die Anordnung drückt</w:t>
+              <w:t>Dieser Anwendungsfall beginnt, sobald der User ein Use-Case aus der Liste selektiert und auf die zugehörige Schaltfläche für die Anordnung drückt</w:t>
             </w:r>
             <w:r>
               <w:rPr>
@@ -19069,25 +17420,7 @@
                 <w:sz w:val="20"/>
                 <w:szCs w:val="20"/>
               </w:rPr>
-              <w:t xml:space="preserve">Der </w:t>
-            </w:r>
-            <w:proofErr w:type="spellStart"/>
-            <w:r>
-              <w:rPr>
-                <w:rFonts w:ascii="Times New Roman" w:hAnsi="Times New Roman"/>
-                <w:sz w:val="20"/>
-                <w:szCs w:val="20"/>
-              </w:rPr>
-              <w:t>Use</w:t>
-            </w:r>
-            <w:proofErr w:type="spellEnd"/>
-            <w:r>
-              <w:rPr>
-                <w:rFonts w:ascii="Times New Roman" w:hAnsi="Times New Roman"/>
-                <w:sz w:val="20"/>
-                <w:szCs w:val="20"/>
-              </w:rPr>
-              <w:t xml:space="preserve">-Case Graph wird neu angeordnet (Kanten werden nach interner Logik platziert und Kanten werden neu gezeichnet) </w:t>
+              <w:t xml:space="preserve">Der Use-Case Graph wird neu angeordnet (Kanten werden nach interner Logik platziert und Kanten werden neu gezeichnet) </w:t>
             </w:r>
           </w:p>
           <w:p>
@@ -19116,27 +17449,7 @@
                 <w:sz w:val="20"/>
                 <w:szCs w:val="20"/>
               </w:rPr>
-              <w:t xml:space="preserve">Sobald der Graph fertig gezeichnet wurde, endet der </w:t>
-            </w:r>
-            <w:proofErr w:type="spellStart"/>
-            <w:r>
-              <w:rPr>
-                <w:rFonts w:ascii="Times New Roman" w:hAnsi="Times New Roman"/>
-                <w:color w:val="000000"/>
-                <w:sz w:val="20"/>
-                <w:szCs w:val="20"/>
-              </w:rPr>
-              <w:t>Use</w:t>
-            </w:r>
-            <w:proofErr w:type="spellEnd"/>
-            <w:r>
-              <w:rPr>
-                <w:rFonts w:ascii="Times New Roman" w:hAnsi="Times New Roman"/>
-                <w:color w:val="000000"/>
-                <w:sz w:val="20"/>
-                <w:szCs w:val="20"/>
-              </w:rPr>
-              <w:t>-Case</w:t>
+              <w:t>Sobald der Graph fertig gezeichnet wurde, endet der Use-Case</w:t>
             </w:r>
           </w:p>
         </w:tc>
@@ -19961,29 +18274,7 @@
                 <w:szCs w:val="20"/>
                 <w:lang w:val="de-DE"/>
               </w:rPr>
-              <w:t xml:space="preserve">Mindestens ein </w:t>
-            </w:r>
-            <w:proofErr w:type="spellStart"/>
-            <w:r>
-              <w:rPr>
-                <w:rFonts w:ascii="Times New Roman" w:hAnsi="Times New Roman"/>
-                <w:color w:val="000000"/>
-                <w:sz w:val="20"/>
-                <w:szCs w:val="20"/>
-                <w:lang w:val="de-DE"/>
-              </w:rPr>
-              <w:t>Use</w:t>
-            </w:r>
-            <w:proofErr w:type="spellEnd"/>
-            <w:r>
-              <w:rPr>
-                <w:rFonts w:ascii="Times New Roman" w:hAnsi="Times New Roman"/>
-                <w:color w:val="000000"/>
-                <w:sz w:val="20"/>
-                <w:szCs w:val="20"/>
-                <w:lang w:val="de-DE"/>
-              </w:rPr>
-              <w:t>- Case muss selektiert sein.</w:t>
+              <w:t>Mindestens ein Use- Case muss selektiert sein.</w:t>
             </w:r>
           </w:p>
         </w:tc>
@@ -20068,29 +18359,7 @@
                 <w:szCs w:val="20"/>
                 <w:lang w:val="de-DE"/>
               </w:rPr>
-              <w:t xml:space="preserve">Die Szenarios des </w:t>
-            </w:r>
-            <w:proofErr w:type="spellStart"/>
-            <w:r>
-              <w:rPr>
-                <w:rFonts w:ascii="Times New Roman" w:hAnsi="Times New Roman"/>
-                <w:color w:val="000000"/>
-                <w:sz w:val="20"/>
-                <w:szCs w:val="20"/>
-                <w:lang w:val="de-DE"/>
-              </w:rPr>
-              <w:t>Use</w:t>
-            </w:r>
-            <w:proofErr w:type="spellEnd"/>
-            <w:r>
-              <w:rPr>
-                <w:rFonts w:ascii="Times New Roman" w:hAnsi="Times New Roman"/>
-                <w:color w:val="000000"/>
-                <w:sz w:val="20"/>
-                <w:szCs w:val="20"/>
-                <w:lang w:val="de-DE"/>
-              </w:rPr>
-              <w:t>-Cases wurden neu berechnet.</w:t>
+              <w:t>Die Szenarios des Use-Cases wurden neu berechnet.</w:t>
             </w:r>
           </w:p>
         </w:tc>
@@ -20236,27 +18505,7 @@
                 <w:sz w:val="20"/>
                 <w:szCs w:val="20"/>
               </w:rPr>
-              <w:t xml:space="preserve">Das System berechnet die Szenarien neu. Gegebenenfalls ändert sich die Anzahl der insgesamt vorhanden Szenarien für den selektierten </w:t>
-            </w:r>
-            <w:proofErr w:type="spellStart"/>
-            <w:r>
-              <w:rPr>
-                <w:rFonts w:ascii="Times New Roman" w:hAnsi="Times New Roman"/>
-                <w:color w:val="000000"/>
-                <w:sz w:val="20"/>
-                <w:szCs w:val="20"/>
-              </w:rPr>
-              <w:t>Use</w:t>
-            </w:r>
-            <w:proofErr w:type="spellEnd"/>
-            <w:r>
-              <w:rPr>
-                <w:rFonts w:ascii="Times New Roman" w:hAnsi="Times New Roman"/>
-                <w:color w:val="000000"/>
-                <w:sz w:val="20"/>
-                <w:szCs w:val="20"/>
-              </w:rPr>
-              <w:t>-Case</w:t>
+              <w:t>Das System berechnet die Szenarien neu. Gegebenenfalls ändert sich die Anzahl der insgesamt vorhanden Szenarien für den selektierten Use-Case</w:t>
             </w:r>
           </w:p>
           <w:p>
@@ -20285,27 +18534,7 @@
                 <w:sz w:val="20"/>
                 <w:szCs w:val="20"/>
               </w:rPr>
-              <w:t xml:space="preserve">Sobald die Szenarien neu berechnet wurden, endet der </w:t>
-            </w:r>
-            <w:proofErr w:type="spellStart"/>
-            <w:r>
-              <w:rPr>
-                <w:rFonts w:ascii="Times New Roman" w:hAnsi="Times New Roman"/>
-                <w:color w:val="000000"/>
-                <w:sz w:val="20"/>
-                <w:szCs w:val="20"/>
-              </w:rPr>
-              <w:t>Use</w:t>
-            </w:r>
-            <w:proofErr w:type="spellEnd"/>
-            <w:r>
-              <w:rPr>
-                <w:rFonts w:ascii="Times New Roman" w:hAnsi="Times New Roman"/>
-                <w:color w:val="000000"/>
-                <w:sz w:val="20"/>
-                <w:szCs w:val="20"/>
-              </w:rPr>
-              <w:t>-Case</w:t>
+              <w:t>Sobald die Szenarien neu berechnet wurden, endet der Use-Case</w:t>
             </w:r>
           </w:p>
         </w:tc>
@@ -20674,43 +18903,7 @@
           <w:sz w:val="20"/>
           <w:szCs w:val="20"/>
         </w:rPr>
-        <w:t xml:space="preserve">Hier werden funktionale Anforderungen erfasst, die sich nicht vernünftig durch einen einzelnen </w:t>
-      </w:r>
-      <w:proofErr w:type="spellStart"/>
-      <w:r>
-        <w:rPr>
-          <w:color w:val="333399"/>
-          <w:sz w:val="20"/>
-          <w:szCs w:val="20"/>
-        </w:rPr>
-        <w:t>Use</w:t>
-      </w:r>
-      <w:proofErr w:type="spellEnd"/>
-      <w:r>
-        <w:rPr>
-          <w:color w:val="333399"/>
-          <w:sz w:val="20"/>
-          <w:szCs w:val="20"/>
-        </w:rPr>
-        <w:t xml:space="preserve">-Case beschreiben lassen, weil sie z.B.  „Querschnitt“-Funktionalität betreffen, die sich über viele </w:t>
-      </w:r>
-      <w:proofErr w:type="spellStart"/>
-      <w:r>
-        <w:rPr>
-          <w:color w:val="333399"/>
-          <w:sz w:val="20"/>
-          <w:szCs w:val="20"/>
-        </w:rPr>
-        <w:t>Use</w:t>
-      </w:r>
-      <w:proofErr w:type="spellEnd"/>
-      <w:r>
-        <w:rPr>
-          <w:color w:val="333399"/>
-          <w:sz w:val="20"/>
-          <w:szCs w:val="20"/>
-        </w:rPr>
-        <w:t>-Cases erstreckt. Beispiele könnten sein:</w:t>
+        <w:t>Hier werden funktionale Anforderungen erfasst, die sich nicht vernünftig durch einen einzelnen Use-Case beschreiben lassen, weil sie z.B.  „Querschnitt“-Funktionalität betreffen, die sich über viele Use-Cases erstreckt. Beispiele könnten sein:</w:t>
       </w:r>
     </w:p>
     <w:p>
@@ -21024,25 +19217,7 @@
                 <w:sz w:val="20"/>
                 <w:szCs w:val="20"/>
               </w:rPr>
-              <w:t xml:space="preserve">Alle </w:t>
-            </w:r>
-            <w:proofErr w:type="spellStart"/>
-            <w:r>
-              <w:rPr>
-                <w:rFonts w:cs="Arial"/>
-                <w:sz w:val="20"/>
-                <w:szCs w:val="20"/>
-              </w:rPr>
-              <w:t>Graphenelemente</w:t>
-            </w:r>
-            <w:proofErr w:type="spellEnd"/>
-            <w:r>
-              <w:rPr>
-                <w:rFonts w:cs="Arial"/>
-                <w:sz w:val="20"/>
-                <w:szCs w:val="20"/>
-              </w:rPr>
-              <w:t xml:space="preserve"> sollten in der Visualisierung „beweglich“ sein</w:t>
+              <w:t>Alle Graphenelemente sollten in der Visualisierung „beweglich“ sein</w:t>
             </w:r>
           </w:p>
         </w:tc>
@@ -21679,51 +19854,7 @@
           <w:szCs w:val="20"/>
           <w:lang w:val="de-DE" w:eastAsia="de-DE" w:bidi="ar-SA"/>
         </w:rPr>
-        <w:t xml:space="preserve">Hier wird ein Modell des Problembereichs („konzeptuelles Datenmodell“) in Form eines oder mehrerer UML-Klassendiagramme eingefügt. Das konzeptuelle Datenmodell wird oft nicht streng getrennt von den Anforderungen erarbeitet, weil ein genaues Verständnis z.B. der </w:t>
-      </w:r>
-      <w:proofErr w:type="spellStart"/>
-      <w:r>
-        <w:rPr>
-          <w:rFonts w:ascii="Arial" w:hAnsi="Arial" w:cs="Arial"/>
-          <w:color w:val="333399"/>
-          <w:sz w:val="20"/>
-          <w:szCs w:val="20"/>
-          <w:lang w:val="de-DE" w:eastAsia="de-DE" w:bidi="ar-SA"/>
-        </w:rPr>
-        <w:t>Use</w:t>
-      </w:r>
-      <w:proofErr w:type="spellEnd"/>
-      <w:r>
-        <w:rPr>
-          <w:rFonts w:ascii="Arial" w:hAnsi="Arial" w:cs="Arial"/>
-          <w:color w:val="333399"/>
-          <w:sz w:val="20"/>
-          <w:szCs w:val="20"/>
-          <w:lang w:val="de-DE" w:eastAsia="de-DE" w:bidi="ar-SA"/>
-        </w:rPr>
-        <w:t xml:space="preserve">-Cases nicht ohne Verständnis der „Konzepte“ aus dem Problembereich möglich ist. Aus diesem Grund wird in den Software-Projekten für den Studiengang „Angewandte Informatik“ das konzeptionelle Modell an dieser Stelle zusammen mit den </w:t>
-      </w:r>
-      <w:proofErr w:type="spellStart"/>
-      <w:r>
-        <w:rPr>
-          <w:rFonts w:ascii="Arial" w:hAnsi="Arial" w:cs="Arial"/>
-          <w:color w:val="333399"/>
-          <w:sz w:val="20"/>
-          <w:szCs w:val="20"/>
-          <w:lang w:val="de-DE" w:eastAsia="de-DE" w:bidi="ar-SA"/>
-        </w:rPr>
-        <w:t>Use</w:t>
-      </w:r>
-      <w:proofErr w:type="spellEnd"/>
-      <w:r>
-        <w:rPr>
-          <w:rFonts w:ascii="Arial" w:hAnsi="Arial" w:cs="Arial"/>
-          <w:color w:val="333399"/>
-          <w:sz w:val="20"/>
-          <w:szCs w:val="20"/>
-          <w:lang w:val="de-DE" w:eastAsia="de-DE" w:bidi="ar-SA"/>
-        </w:rPr>
-        <w:t>-Cases dokumentiert.</w:t>
+        <w:t>Hier wird ein Modell des Problembereichs („konzeptuelles Datenmodell“) in Form eines oder mehrerer UML-Klassendiagramme eingefügt. Das konzeptuelle Datenmodell wird oft nicht streng getrennt von den Anforderungen erarbeitet, weil ein genaues Verständnis z.B. der Use-Cases nicht ohne Verständnis der „Konzepte“ aus dem Problembereich möglich ist. Aus diesem Grund wird in den Software-Projekten für den Studiengang „Angewandte Informatik“ das konzeptionelle Modell an dieser Stelle zusammen mit den Use-Cases dokumentiert.</w:t>
       </w:r>
     </w:p>
     <w:p>
@@ -22169,7 +20300,6 @@
         </w:rPr>
         <w:t>Die hier verwendete Einteilung unterscheidet verschiedene Arten von Anforderungen nach dem „FURPS“-Schema (</w:t>
       </w:r>
-      <w:proofErr w:type="spellStart"/>
       <w:r>
         <w:rPr>
           <w:b/>
@@ -22182,14 +20312,7 @@
         <w:rPr>
           <w:color w:val="333399"/>
         </w:rPr>
-        <w:t>unctionality</w:t>
-      </w:r>
-      <w:proofErr w:type="spellEnd"/>
-      <w:r>
-        <w:rPr>
-          <w:color w:val="333399"/>
-        </w:rPr>
-        <w:t xml:space="preserve">, </w:t>
+        <w:t xml:space="preserve">unctionality, </w:t>
       </w:r>
       <w:r>
         <w:rPr>
@@ -22205,7 +20328,6 @@
         </w:rPr>
         <w:t xml:space="preserve">sability, </w:t>
       </w:r>
-      <w:proofErr w:type="spellStart"/>
       <w:r>
         <w:rPr>
           <w:b/>
@@ -22218,16 +20340,8 @@
         <w:rPr>
           <w:color w:val="333399"/>
         </w:rPr>
-        <w:t>eliability</w:t>
+        <w:t xml:space="preserve">eliability, </w:t>
       </w:r>
-      <w:proofErr w:type="spellEnd"/>
-      <w:r>
-        <w:rPr>
-          <w:color w:val="333399"/>
-        </w:rPr>
-        <w:t xml:space="preserve">, </w:t>
-      </w:r>
-      <w:proofErr w:type="spellStart"/>
       <w:r>
         <w:rPr>
           <w:b/>
@@ -22240,16 +20354,8 @@
         <w:rPr>
           <w:color w:val="333399"/>
         </w:rPr>
-        <w:t>reformance</w:t>
+        <w:t xml:space="preserve">reformance, </w:t>
       </w:r>
-      <w:proofErr w:type="spellEnd"/>
-      <w:r>
-        <w:rPr>
-          <w:color w:val="333399"/>
-        </w:rPr>
-        <w:t xml:space="preserve">, </w:t>
-      </w:r>
-      <w:proofErr w:type="spellStart"/>
       <w:r>
         <w:rPr>
           <w:b/>
@@ -22262,14 +20368,7 @@
         <w:rPr>
           <w:color w:val="333399"/>
         </w:rPr>
-        <w:t>upportability</w:t>
-      </w:r>
-      <w:proofErr w:type="spellEnd"/>
-      <w:r>
-        <w:rPr>
-          <w:color w:val="333399"/>
-        </w:rPr>
-        <w:t>), das auf Hewlett-Packard zurückgeht. Das FURPS-Schema ist  hier  noch um die Kategorie „Sonstige Einschränkungen“ erweitert. Anforderungen zur Funktionalität sind bereits im Kapitel 3 dokumentiert, in diesem Kapitel folgen lediglich alle restlichen Anforderungen.</w:t>
+        <w:t>upportability), das auf Hewlett-Packard zurückgeht. Das FURPS-Schema ist  hier  noch um die Kategorie „Sonstige Einschränkungen“ erweitert. Anforderungen zur Funktionalität sind bereits im Kapitel 3 dokumentiert, in diesem Kapitel folgen lediglich alle restlichen Anforderungen.</w:t>
       </w:r>
     </w:p>
     <w:p>
@@ -22345,43 +20444,7 @@
           <w:sz w:val="20"/>
           <w:szCs w:val="20"/>
         </w:rPr>
-        <w:t>Hier werden Anforderungen erfasst, die die Benutzbarkeit („</w:t>
-      </w:r>
-      <w:proofErr w:type="spellStart"/>
-      <w:r>
-        <w:rPr>
-          <w:color w:val="333399"/>
-          <w:sz w:val="20"/>
-          <w:szCs w:val="20"/>
-        </w:rPr>
-        <w:t>usability</w:t>
-      </w:r>
-      <w:proofErr w:type="spellEnd"/>
-      <w:r>
-        <w:rPr>
-          <w:color w:val="333399"/>
-          <w:sz w:val="20"/>
-          <w:szCs w:val="20"/>
-        </w:rPr>
-        <w:t xml:space="preserve">“ = Benutzbarkeit / Benutzerfreundlichkeit / Gebrauchstauglichkeit) des Systems betreffen. Hierzu zählen insbesondere Anforderungen zur (Software/Hardware)-Ergonomie („human </w:t>
-      </w:r>
-      <w:proofErr w:type="spellStart"/>
-      <w:r>
-        <w:rPr>
-          <w:color w:val="333399"/>
-          <w:sz w:val="20"/>
-          <w:szCs w:val="20"/>
-        </w:rPr>
-        <w:t>factors</w:t>
-      </w:r>
-      <w:proofErr w:type="spellEnd"/>
-      <w:r>
-        <w:rPr>
-          <w:color w:val="333399"/>
-          <w:sz w:val="20"/>
-          <w:szCs w:val="20"/>
-        </w:rPr>
-        <w:t xml:space="preserve">“). </w:t>
+        <w:t xml:space="preserve">Hier werden Anforderungen erfasst, die die Benutzbarkeit („usability“ = Benutzbarkeit / Benutzerfreundlichkeit / Gebrauchstauglichkeit) des Systems betreffen. Hierzu zählen insbesondere Anforderungen zur (Software/Hardware)-Ergonomie („human factors“). </w:t>
       </w:r>
     </w:p>
     <w:p>
@@ -23825,15 +21888,7 @@
       <w:bookmarkStart w:id="12" w:name="_Toc382574155"/>
       <w:bookmarkEnd w:id="12"/>
       <w:r>
-        <w:t>Zuverlässigkeit (</w:t>
-      </w:r>
-      <w:proofErr w:type="spellStart"/>
-      <w:r>
-        <w:t>Reliability</w:t>
-      </w:r>
-      <w:proofErr w:type="spellEnd"/>
-      <w:r>
-        <w:t>)</w:t>
+        <w:t>Zuverlässigkeit (Reliability)</w:t>
       </w:r>
     </w:p>
     <w:p>
@@ -23866,75 +21921,8 @@
           <w:szCs w:val="20"/>
           <w:lang w:val="de-DE" w:eastAsia="de-DE" w:bidi="ar-SA"/>
         </w:rPr>
-        <w:t>Hier werden Anforderungen erfasst, die die Zuverlässigkeit („</w:t>
+        <w:t>Hier werden Anforderungen erfasst, die die Zuverlässigkeit („reliability“ = Zuverlässigkeit) des Systems betreffen. Hierunter fallen insbesondere Anforderungen an die Wiederherstellbarkeit („recoverability“) und die Verfügbarkeit („availabilty“) des Systems. Die Wiederherstellbarkeit betrifft die Fähigkeit, bei Ausfall oder Störung das Leistungsniveau wieder zu erreichen und betroffene Daten wieder zu gewinnen. Eine Kenngröße in diesem Zusammenhang ist MTTR („</w:t>
       </w:r>
-      <w:proofErr w:type="spellStart"/>
-      <w:r>
-        <w:rPr>
-          <w:rFonts w:ascii="Arial" w:hAnsi="Arial" w:cs="Arial"/>
-          <w:color w:val="333399"/>
-          <w:sz w:val="20"/>
-          <w:szCs w:val="20"/>
-          <w:lang w:val="de-DE" w:eastAsia="de-DE" w:bidi="ar-SA"/>
-        </w:rPr>
-        <w:t>reliability</w:t>
-      </w:r>
-      <w:proofErr w:type="spellEnd"/>
-      <w:r>
-        <w:rPr>
-          <w:rFonts w:ascii="Arial" w:hAnsi="Arial" w:cs="Arial"/>
-          <w:color w:val="333399"/>
-          <w:sz w:val="20"/>
-          <w:szCs w:val="20"/>
-          <w:lang w:val="de-DE" w:eastAsia="de-DE" w:bidi="ar-SA"/>
-        </w:rPr>
-        <w:t>“ = Zuverlässigkeit) des Systems betreffen. Hierunter fallen insbesondere Anforderungen an die Wiederherstellbarkeit („</w:t>
-      </w:r>
-      <w:proofErr w:type="spellStart"/>
-      <w:r>
-        <w:rPr>
-          <w:rFonts w:ascii="Arial" w:hAnsi="Arial" w:cs="Arial"/>
-          <w:color w:val="333399"/>
-          <w:sz w:val="20"/>
-          <w:szCs w:val="20"/>
-          <w:lang w:val="de-DE" w:eastAsia="de-DE" w:bidi="ar-SA"/>
-        </w:rPr>
-        <w:t>recoverability</w:t>
-      </w:r>
-      <w:proofErr w:type="spellEnd"/>
-      <w:r>
-        <w:rPr>
-          <w:rFonts w:ascii="Arial" w:hAnsi="Arial" w:cs="Arial"/>
-          <w:color w:val="333399"/>
-          <w:sz w:val="20"/>
-          <w:szCs w:val="20"/>
-          <w:lang w:val="de-DE" w:eastAsia="de-DE" w:bidi="ar-SA"/>
-        </w:rPr>
-        <w:t>“) und die Verfügbarkeit („</w:t>
-      </w:r>
-      <w:proofErr w:type="spellStart"/>
-      <w:r>
-        <w:rPr>
-          <w:rFonts w:ascii="Arial" w:hAnsi="Arial" w:cs="Arial"/>
-          <w:color w:val="333399"/>
-          <w:sz w:val="20"/>
-          <w:szCs w:val="20"/>
-          <w:lang w:val="de-DE" w:eastAsia="de-DE" w:bidi="ar-SA"/>
-        </w:rPr>
-        <w:t>availabilty</w:t>
-      </w:r>
-      <w:proofErr w:type="spellEnd"/>
-      <w:r>
-        <w:rPr>
-          <w:rFonts w:ascii="Arial" w:hAnsi="Arial" w:cs="Arial"/>
-          <w:color w:val="333399"/>
-          <w:sz w:val="20"/>
-          <w:szCs w:val="20"/>
-          <w:lang w:val="de-DE" w:eastAsia="de-DE" w:bidi="ar-SA"/>
-        </w:rPr>
-        <w:t>“) des Systems. Die Wiederherstellbarkeit betrifft die Fähigkeit, bei Ausfall oder Störung das Leistungsniveau wieder zu erreichen und betroffene Daten wieder zu gewinnen. Eine Kenngröße in diesem Zusammenhang ist MTTR („</w:t>
-      </w:r>
-      <w:proofErr w:type="spellStart"/>
       <w:r>
         <w:rPr>
           <w:rFonts w:ascii="Arial" w:hAnsi="Arial" w:cs="Arial"/>
@@ -23955,18 +21943,7 @@
           <w:szCs w:val="20"/>
           <w:lang w:val="de-DE" w:eastAsia="de-DE" w:bidi="ar-SA"/>
         </w:rPr>
-        <w:t>ean</w:t>
-      </w:r>
-      <w:proofErr w:type="spellEnd"/>
-      <w:r>
-        <w:rPr>
-          <w:rFonts w:ascii="Arial" w:hAnsi="Arial" w:cs="Arial"/>
-          <w:color w:val="333399"/>
-          <w:sz w:val="20"/>
-          <w:szCs w:val="20"/>
-          <w:lang w:val="de-DE" w:eastAsia="de-DE" w:bidi="ar-SA"/>
-        </w:rPr>
-        <w:t xml:space="preserve"> </w:t>
+        <w:t xml:space="preserve">ean </w:t>
       </w:r>
       <w:r>
         <w:rPr>
@@ -23990,7 +21967,6 @@
         </w:rPr>
         <w:t xml:space="preserve">ime </w:t>
       </w:r>
-      <w:proofErr w:type="spellStart"/>
       <w:r>
         <w:rPr>
           <w:rFonts w:ascii="Arial" w:hAnsi="Arial" w:cs="Arial"/>
@@ -24011,20 +21987,8 @@
           <w:szCs w:val="20"/>
           <w:lang w:val="de-DE" w:eastAsia="de-DE" w:bidi="ar-SA"/>
         </w:rPr>
-        <w:t>o</w:t>
+        <w:t xml:space="preserve">o </w:t>
       </w:r>
-      <w:proofErr w:type="spellEnd"/>
-      <w:r>
-        <w:rPr>
-          <w:rFonts w:ascii="Arial" w:hAnsi="Arial" w:cs="Arial"/>
-          <w:color w:val="333399"/>
-          <w:sz w:val="20"/>
-          <w:szCs w:val="20"/>
-          <w:lang w:val="de-DE" w:eastAsia="de-DE" w:bidi="ar-SA"/>
-        </w:rPr>
-        <w:t xml:space="preserve"> </w:t>
-      </w:r>
-      <w:proofErr w:type="spellStart"/>
       <w:r>
         <w:rPr>
           <w:rFonts w:ascii="Arial" w:hAnsi="Arial" w:cs="Arial"/>
@@ -24045,18 +22009,7 @@
           <w:szCs w:val="20"/>
           <w:lang w:val="de-DE" w:eastAsia="de-DE" w:bidi="ar-SA"/>
         </w:rPr>
-        <w:t>epair</w:t>
-      </w:r>
-      <w:proofErr w:type="spellEnd"/>
-      <w:r>
-        <w:rPr>
-          <w:rFonts w:ascii="Arial" w:hAnsi="Arial" w:cs="Arial"/>
-          <w:color w:val="333399"/>
-          <w:sz w:val="20"/>
-          <w:szCs w:val="20"/>
-          <w:lang w:val="de-DE" w:eastAsia="de-DE" w:bidi="ar-SA"/>
-        </w:rPr>
-        <w:t xml:space="preserve">“), die die mittlere Zeit bis zur Wiederinbetriebnahme des Systems bei einem Ausfall angibt. Die Verfügbarkeit kann als Verhältnis zwischen der Zeit, in der das System funktionsfähig ist, und der Gesamtzeit angegeben werden: </w:t>
+        <w:t xml:space="preserve">epair“), die die mittlere Zeit bis zur Wiederinbetriebnahme des Systems bei einem Ausfall angibt. Die Verfügbarkeit kann als Verhältnis zwischen der Zeit, in der das System funktionsfähig ist, und der Gesamtzeit angegeben werden: </w:t>
       </w:r>
     </w:p>
     <w:p>
@@ -24128,29 +22081,7 @@
           <w:szCs w:val="20"/>
           <w:lang w:val="en-GB" w:eastAsia="de-DE" w:bidi="ar-SA"/>
         </w:rPr>
-        <w:t>MTTR: mean time to repair (</w:t>
-      </w:r>
-      <w:proofErr w:type="spellStart"/>
-      <w:r>
-        <w:rPr>
-          <w:rFonts w:ascii="Arial" w:hAnsi="Arial" w:cs="Arial"/>
-          <w:color w:val="333399"/>
-          <w:sz w:val="20"/>
-          <w:szCs w:val="20"/>
-          <w:lang w:val="en-GB" w:eastAsia="de-DE" w:bidi="ar-SA"/>
-        </w:rPr>
-        <w:t>s.o</w:t>
-      </w:r>
-      <w:proofErr w:type="spellEnd"/>
-      <w:r>
-        <w:rPr>
-          <w:rFonts w:ascii="Arial" w:hAnsi="Arial" w:cs="Arial"/>
-          <w:color w:val="333399"/>
-          <w:sz w:val="20"/>
-          <w:szCs w:val="20"/>
-          <w:lang w:val="en-GB" w:eastAsia="de-DE" w:bidi="ar-SA"/>
-        </w:rPr>
-        <w:t xml:space="preserve">.) </w:t>
+        <w:t xml:space="preserve">MTTR: mean time to repair (s.o.) </w:t>
       </w:r>
     </w:p>
     <w:p>
@@ -24175,7 +22106,6 @@
         </w:rPr>
         <w:t xml:space="preserve">MTBF: </w:t>
       </w:r>
-      <w:proofErr w:type="spellStart"/>
       <w:r>
         <w:rPr>
           <w:rFonts w:ascii="Arial" w:hAnsi="Arial" w:cs="Arial"/>
@@ -24196,18 +22126,7 @@
           <w:szCs w:val="20"/>
           <w:lang w:val="de-DE" w:eastAsia="de-DE" w:bidi="ar-SA"/>
         </w:rPr>
-        <w:t>ean</w:t>
-      </w:r>
-      <w:proofErr w:type="spellEnd"/>
-      <w:r>
-        <w:rPr>
-          <w:rFonts w:ascii="Arial" w:hAnsi="Arial" w:cs="Arial"/>
-          <w:color w:val="333399"/>
-          <w:sz w:val="20"/>
-          <w:szCs w:val="20"/>
-          <w:lang w:val="de-DE" w:eastAsia="de-DE" w:bidi="ar-SA"/>
-        </w:rPr>
-        <w:t xml:space="preserve"> </w:t>
+        <w:t xml:space="preserve">ean </w:t>
       </w:r>
       <w:r>
         <w:rPr>
@@ -24231,7 +22150,6 @@
         </w:rPr>
         <w:t xml:space="preserve">ime </w:t>
       </w:r>
-      <w:proofErr w:type="spellStart"/>
       <w:r>
         <w:rPr>
           <w:rFonts w:ascii="Arial" w:hAnsi="Arial" w:cs="Arial"/>
@@ -24252,20 +22170,8 @@
           <w:szCs w:val="20"/>
           <w:lang w:val="de-DE" w:eastAsia="de-DE" w:bidi="ar-SA"/>
         </w:rPr>
-        <w:t>etween</w:t>
+        <w:t xml:space="preserve">etween </w:t>
       </w:r>
-      <w:proofErr w:type="spellEnd"/>
-      <w:r>
-        <w:rPr>
-          <w:rFonts w:ascii="Arial" w:hAnsi="Arial" w:cs="Arial"/>
-          <w:color w:val="333399"/>
-          <w:sz w:val="20"/>
-          <w:szCs w:val="20"/>
-          <w:lang w:val="de-DE" w:eastAsia="de-DE" w:bidi="ar-SA"/>
-        </w:rPr>
-        <w:t xml:space="preserve"> </w:t>
-      </w:r>
-      <w:proofErr w:type="spellStart"/>
       <w:r>
         <w:rPr>
           <w:rFonts w:ascii="Arial" w:hAnsi="Arial" w:cs="Arial"/>
@@ -24286,18 +22192,7 @@
           <w:szCs w:val="20"/>
           <w:lang w:val="de-DE" w:eastAsia="de-DE" w:bidi="ar-SA"/>
         </w:rPr>
-        <w:t>ailures</w:t>
-      </w:r>
-      <w:proofErr w:type="spellEnd"/>
-      <w:r>
-        <w:rPr>
-          <w:rFonts w:ascii="Arial" w:hAnsi="Arial" w:cs="Arial"/>
-          <w:color w:val="333399"/>
-          <w:sz w:val="20"/>
-          <w:szCs w:val="20"/>
-          <w:lang w:val="de-DE" w:eastAsia="de-DE" w:bidi="ar-SA"/>
-        </w:rPr>
-        <w:t xml:space="preserve"> (also die mittlere Zeit zwischen zwei Ausfällen)</w:t>
+        <w:t>ailures (also die mittlere Zeit zwischen zwei Ausfällen)</w:t>
       </w:r>
     </w:p>
     <w:p>
@@ -25777,29 +23672,7 @@
           <w:szCs w:val="20"/>
           <w:lang w:val="de-DE" w:eastAsia="de-DE" w:bidi="ar-SA"/>
         </w:rPr>
-        <w:t>Hierunter fallen Anforderungen an die Leistung („</w:t>
-      </w:r>
-      <w:proofErr w:type="spellStart"/>
-      <w:r>
-        <w:rPr>
-          <w:rFonts w:ascii="Arial" w:hAnsi="Arial" w:cs="Arial"/>
-          <w:color w:val="333399"/>
-          <w:sz w:val="20"/>
-          <w:szCs w:val="20"/>
-          <w:lang w:val="de-DE" w:eastAsia="de-DE" w:bidi="ar-SA"/>
-        </w:rPr>
-        <w:t>performance</w:t>
-      </w:r>
-      <w:proofErr w:type="spellEnd"/>
-      <w:r>
-        <w:rPr>
-          <w:rFonts w:ascii="Arial" w:hAnsi="Arial" w:cs="Arial"/>
-          <w:color w:val="333399"/>
-          <w:sz w:val="20"/>
-          <w:szCs w:val="20"/>
-          <w:lang w:val="de-DE" w:eastAsia="de-DE" w:bidi="ar-SA"/>
-        </w:rPr>
-        <w:t>“) des Systems. Die Anforderungen beziehen sich insbesondere auf das Zeitverhalten (Ausführungsgeschwindigkeit, Antwortzeiten, Durchsatz) sowie auf das Verbrauchsverhalten (Anzahl der belegten Betriebsmittel und Dauer der Betriebsmittelbelegung).</w:t>
+        <w:t>Hierunter fallen Anforderungen an die Leistung („performance“) des Systems. Die Anforderungen beziehen sich insbesondere auf das Zeitverhalten (Ausführungsgeschwindigkeit, Antwortzeiten, Durchsatz) sowie auf das Verbrauchsverhalten (Anzahl der belegten Betriebsmittel und Dauer der Betriebsmittelbelegung).</w:t>
       </w:r>
     </w:p>
     <w:p>
@@ -27249,15 +25122,7 @@
       <w:bookmarkStart w:id="14" w:name="_Toc382574157"/>
       <w:bookmarkEnd w:id="14"/>
       <w:r>
-        <w:t>Unterstützbarkeit (</w:t>
-      </w:r>
-      <w:proofErr w:type="spellStart"/>
-      <w:r>
-        <w:t>Supportability</w:t>
-      </w:r>
-      <w:proofErr w:type="spellEnd"/>
-      <w:r>
-        <w:t>)</w:t>
+        <w:t>Unterstützbarkeit (Supportability)</w:t>
       </w:r>
     </w:p>
     <w:p>
@@ -27290,117 +25155,7 @@
           <w:szCs w:val="20"/>
           <w:lang w:val="de-DE" w:eastAsia="de-DE" w:bidi="ar-SA"/>
         </w:rPr>
-        <w:t>Hierunter fallen Anforderungen, die Bereiche wie Anpassbarkeit („</w:t>
-      </w:r>
-      <w:proofErr w:type="spellStart"/>
-      <w:r>
-        <w:rPr>
-          <w:rFonts w:ascii="Arial" w:hAnsi="Arial" w:cs="Arial"/>
-          <w:color w:val="333399"/>
-          <w:sz w:val="20"/>
-          <w:szCs w:val="20"/>
-          <w:lang w:val="de-DE" w:eastAsia="de-DE" w:bidi="ar-SA"/>
-        </w:rPr>
-        <w:t>adaptability</w:t>
-      </w:r>
-      <w:proofErr w:type="spellEnd"/>
-      <w:r>
-        <w:rPr>
-          <w:rFonts w:ascii="Arial" w:hAnsi="Arial" w:cs="Arial"/>
-          <w:color w:val="333399"/>
-          <w:sz w:val="20"/>
-          <w:szCs w:val="20"/>
-          <w:lang w:val="de-DE" w:eastAsia="de-DE" w:bidi="ar-SA"/>
-        </w:rPr>
-        <w:t>“), Testbarkeit („</w:t>
-      </w:r>
-      <w:proofErr w:type="spellStart"/>
-      <w:r>
-        <w:rPr>
-          <w:rFonts w:ascii="Arial" w:hAnsi="Arial" w:cs="Arial"/>
-          <w:color w:val="333399"/>
-          <w:sz w:val="20"/>
-          <w:szCs w:val="20"/>
-          <w:lang w:val="de-DE" w:eastAsia="de-DE" w:bidi="ar-SA"/>
-        </w:rPr>
-        <w:t>testability</w:t>
-      </w:r>
-      <w:proofErr w:type="spellEnd"/>
-      <w:r>
-        <w:rPr>
-          <w:rFonts w:ascii="Arial" w:hAnsi="Arial" w:cs="Arial"/>
-          <w:color w:val="333399"/>
-          <w:sz w:val="20"/>
-          <w:szCs w:val="20"/>
-          <w:lang w:val="de-DE" w:eastAsia="de-DE" w:bidi="ar-SA"/>
-        </w:rPr>
-        <w:t>“), Wartbarkeit („</w:t>
-      </w:r>
-      <w:proofErr w:type="spellStart"/>
-      <w:r>
-        <w:rPr>
-          <w:rFonts w:ascii="Arial" w:hAnsi="Arial" w:cs="Arial"/>
-          <w:color w:val="333399"/>
-          <w:sz w:val="20"/>
-          <w:szCs w:val="20"/>
-          <w:lang w:val="de-DE" w:eastAsia="de-DE" w:bidi="ar-SA"/>
-        </w:rPr>
-        <w:t>maintainability</w:t>
-      </w:r>
-      <w:proofErr w:type="spellEnd"/>
-      <w:r>
-        <w:rPr>
-          <w:rFonts w:ascii="Arial" w:hAnsi="Arial" w:cs="Arial"/>
-          <w:color w:val="333399"/>
-          <w:sz w:val="20"/>
-          <w:szCs w:val="20"/>
-          <w:lang w:val="de-DE" w:eastAsia="de-DE" w:bidi="ar-SA"/>
-        </w:rPr>
-        <w:t>“), Erweiterbarkeit („</w:t>
-      </w:r>
-      <w:proofErr w:type="spellStart"/>
-      <w:r>
-        <w:rPr>
-          <w:rFonts w:ascii="Arial" w:hAnsi="Arial" w:cs="Arial"/>
-          <w:color w:val="333399"/>
-          <w:sz w:val="20"/>
-          <w:szCs w:val="20"/>
-          <w:lang w:val="de-DE" w:eastAsia="de-DE" w:bidi="ar-SA"/>
-        </w:rPr>
-        <w:t>extensibility</w:t>
-      </w:r>
-      <w:proofErr w:type="spellEnd"/>
-      <w:r>
-        <w:rPr>
-          <w:rFonts w:ascii="Arial" w:hAnsi="Arial" w:cs="Arial"/>
-          <w:color w:val="333399"/>
-          <w:sz w:val="20"/>
-          <w:szCs w:val="20"/>
-          <w:lang w:val="de-DE" w:eastAsia="de-DE" w:bidi="ar-SA"/>
-        </w:rPr>
-        <w:t>“), Lokalisierbarkeit („</w:t>
-      </w:r>
-      <w:proofErr w:type="spellStart"/>
-      <w:r>
-        <w:rPr>
-          <w:rFonts w:ascii="Arial" w:hAnsi="Arial" w:cs="Arial"/>
-          <w:color w:val="333399"/>
-          <w:sz w:val="20"/>
-          <w:szCs w:val="20"/>
-          <w:lang w:val="de-DE" w:eastAsia="de-DE" w:bidi="ar-SA"/>
-        </w:rPr>
-        <w:t>localizability</w:t>
-      </w:r>
-      <w:proofErr w:type="spellEnd"/>
-      <w:r>
-        <w:rPr>
-          <w:rFonts w:ascii="Arial" w:hAnsi="Arial" w:cs="Arial"/>
-          <w:color w:val="333399"/>
-          <w:sz w:val="20"/>
-          <w:szCs w:val="20"/>
-          <w:lang w:val="de-DE" w:eastAsia="de-DE" w:bidi="ar-SA"/>
-        </w:rPr>
-        <w:t>“ = Anpassbarkeit an verschiedene Sprach- und Kulturräume) betreffen.</w:t>
+        <w:t>Hierunter fallen Anforderungen, die Bereiche wie Anpassbarkeit („adaptability“), Testbarkeit („testability“), Wartbarkeit („maintainability“), Erweiterbarkeit („extensibility“), Lokalisierbarkeit („localizability“ = Anpassbarkeit an verschiedene Sprach- und Kulturräume) betreffen.</w:t>
       </w:r>
     </w:p>
     <w:p>
@@ -28873,51 +26628,7 @@
           <w:szCs w:val="20"/>
           <w:lang w:val="de-DE" w:eastAsia="de-DE" w:bidi="ar-SA"/>
         </w:rPr>
-        <w:t>In manchen Fällen können von vorneherein Einschränkungen („</w:t>
-      </w:r>
-      <w:proofErr w:type="spellStart"/>
-      <w:r>
-        <w:rPr>
-          <w:rFonts w:ascii="Arial" w:hAnsi="Arial" w:cs="Arial"/>
-          <w:color w:val="333399"/>
-          <w:sz w:val="20"/>
-          <w:szCs w:val="20"/>
-          <w:lang w:val="de-DE" w:eastAsia="de-DE" w:bidi="ar-SA"/>
-        </w:rPr>
-        <w:t>constraints</w:t>
-      </w:r>
-      <w:proofErr w:type="spellEnd"/>
-      <w:r>
-        <w:rPr>
-          <w:rFonts w:ascii="Arial" w:hAnsi="Arial" w:cs="Arial"/>
-          <w:color w:val="333399"/>
-          <w:sz w:val="20"/>
-          <w:szCs w:val="20"/>
-          <w:lang w:val="de-DE" w:eastAsia="de-DE" w:bidi="ar-SA"/>
-        </w:rPr>
-        <w:t>“) für Entwurf, Implementierung, Schnittstellen und Hardware des geplanten Systems bestehen, die ebenfalls als Anforderungen zu berücksichtigen sind und das bisherige „FURPS“-Schema zu „FURPS+“ (vgl. [</w:t>
-      </w:r>
-      <w:proofErr w:type="spellStart"/>
-      <w:r>
-        <w:rPr>
-          <w:rFonts w:ascii="Arial" w:hAnsi="Arial" w:cs="Arial"/>
-          <w:color w:val="333399"/>
-          <w:sz w:val="20"/>
-          <w:szCs w:val="20"/>
-          <w:lang w:val="de-DE" w:eastAsia="de-DE" w:bidi="ar-SA"/>
-        </w:rPr>
-        <w:t>Lar</w:t>
-      </w:r>
-      <w:proofErr w:type="spellEnd"/>
-      <w:r>
-        <w:rPr>
-          <w:rFonts w:ascii="Arial" w:hAnsi="Arial" w:cs="Arial"/>
-          <w:color w:val="333399"/>
-          <w:sz w:val="20"/>
-          <w:szCs w:val="20"/>
-          <w:lang w:val="de-DE" w:eastAsia="de-DE" w:bidi="ar-SA"/>
-        </w:rPr>
-        <w:t>], S. 88) erweitern.</w:t>
+        <w:t>In manchen Fällen können von vorneherein Einschränkungen („constraints“) für Entwurf, Implementierung, Schnittstellen und Hardware des geplanten Systems bestehen, die ebenfalls als Anforderungen zu berücksichtigen sind und das bisherige „FURPS“-Schema zu „FURPS+“ (vgl. [Lar], S. 88) erweitern.</w:t>
       </w:r>
     </w:p>
     <w:p>
@@ -29091,11 +26802,9 @@
         <w:t xml:space="preserve"> </w:t>
       </w:r>
       <w:bookmarkEnd w:id="16"/>
-      <w:proofErr w:type="spellStart"/>
       <w:r>
         <w:t>Risikoakzeptanz</w:t>
       </w:r>
-      <w:proofErr w:type="spellEnd"/>
     </w:p>
     <w:p>
       <w:pPr>
@@ -30823,11 +28532,9 @@
               <w:pStyle w:val="Dokumentinfos"/>
               <w:jc w:val="center"/>
             </w:pPr>
-            <w:proofErr w:type="spellStart"/>
             <w:r>
               <w:t>Abkürzung</w:t>
             </w:r>
-            <w:proofErr w:type="spellEnd"/>
           </w:p>
         </w:tc>
         <w:tc>
@@ -30849,11 +28556,9 @@
               <w:pStyle w:val="Dokumentinfos"/>
               <w:jc w:val="center"/>
             </w:pPr>
-            <w:proofErr w:type="spellStart"/>
             <w:r>
               <w:t>Erklärung</w:t>
             </w:r>
-            <w:proofErr w:type="spellEnd"/>
           </w:p>
         </w:tc>
       </w:tr>
@@ -30966,7 +28671,6 @@
         </w:rPr>
         <w:t xml:space="preserve">[Lar] </w:t>
       </w:r>
-      <w:proofErr w:type="spellStart"/>
       <w:r>
         <w:rPr>
           <w:rFonts w:ascii="Arial" w:hAnsi="Arial" w:cs="Arial"/>
@@ -30975,18 +28679,7 @@
           <w:szCs w:val="20"/>
           <w:lang w:val="en-GB" w:eastAsia="de-DE" w:bidi="ar-SA"/>
         </w:rPr>
-        <w:t>Larman</w:t>
-      </w:r>
-      <w:proofErr w:type="spellEnd"/>
-      <w:r>
-        <w:rPr>
-          <w:rFonts w:ascii="Arial" w:hAnsi="Arial" w:cs="Arial"/>
-          <w:color w:val="000000"/>
-          <w:sz w:val="20"/>
-          <w:szCs w:val="20"/>
-          <w:lang w:val="en-GB" w:eastAsia="de-DE" w:bidi="ar-SA"/>
-        </w:rPr>
-        <w:t xml:space="preserve"> Craig, </w:t>
+        <w:t xml:space="preserve">Larman Craig, </w:t>
       </w:r>
       <w:r>
         <w:rPr>
@@ -30997,31 +28690,7 @@
           <w:szCs w:val="20"/>
           <w:lang w:val="en-GB" w:eastAsia="de-DE" w:bidi="ar-SA"/>
         </w:rPr>
-        <w:t xml:space="preserve">Applying UML </w:t>
-      </w:r>
-      <w:proofErr w:type="gramStart"/>
-      <w:r>
-        <w:rPr>
-          <w:rFonts w:ascii="Arial" w:hAnsi="Arial" w:cs="Arial"/>
-          <w:i/>
-          <w:color w:val="000000"/>
-          <w:sz w:val="20"/>
-          <w:szCs w:val="20"/>
-          <w:lang w:val="en-GB" w:eastAsia="de-DE" w:bidi="ar-SA"/>
-        </w:rPr>
-        <w:t>And</w:t>
-      </w:r>
-      <w:proofErr w:type="gramEnd"/>
-      <w:r>
-        <w:rPr>
-          <w:rFonts w:ascii="Arial" w:hAnsi="Arial" w:cs="Arial"/>
-          <w:i/>
-          <w:color w:val="000000"/>
-          <w:sz w:val="20"/>
-          <w:szCs w:val="20"/>
-          <w:lang w:val="en-GB" w:eastAsia="de-DE" w:bidi="ar-SA"/>
-        </w:rPr>
-        <w:t xml:space="preserve"> Patterns. An Introduction to Object-Oriented Analysis And Design,</w:t>
+        <w:t>Applying UML And Patterns. An Introduction to Object-Oriented Analysis And Design,</w:t>
       </w:r>
       <w:r>
         <w:rPr>
@@ -31052,20 +28721,8 @@
           <w:szCs w:val="20"/>
           <w:lang w:val="en-GB" w:eastAsia="de-DE" w:bidi="ar-SA"/>
         </w:rPr>
-        <w:t xml:space="preserve"> ed.</w:t>
+        <w:t xml:space="preserve"> ed.,  2002</w:t>
       </w:r>
-      <w:proofErr w:type="gramStart"/>
-      <w:r>
-        <w:rPr>
-          <w:rFonts w:ascii="Arial" w:hAnsi="Arial" w:cs="Arial"/>
-          <w:color w:val="000000"/>
-          <w:sz w:val="20"/>
-          <w:szCs w:val="20"/>
-          <w:lang w:val="en-GB" w:eastAsia="de-DE" w:bidi="ar-SA"/>
-        </w:rPr>
-        <w:t>,  2002</w:t>
-      </w:r>
-      <w:proofErr w:type="gramEnd"/>
     </w:p>
     <w:p>
       <w:pPr>

</xml_diff>

<commit_message>
Nochmal das Anforderungsdoc überarbeitet
</commit_message>
<xml_diff>
--- a/Basisverzeichnis/trunk/01_Analyse/Anforderungen.docx
+++ b/Basisverzeichnis/trunk/01_Analyse/Anforderungen.docx
@@ -4022,6 +4022,7 @@
       <w:sdtPr>
         <w:rPr>
           <w:rFonts w:ascii="Liberation Serif" w:eastAsia="Droid Sans Fallback" w:hAnsi="Liberation Serif" w:cs="FreeSans"/>
+          <w:b w:val="0"/>
           <w:color w:val="00000A"/>
           <w:sz w:val="24"/>
           <w:szCs w:val="24"/>
@@ -6659,7 +6660,7 @@
           <w:szCs w:val="20"/>
           <w:lang w:val="de-DE" w:eastAsia="de-DE" w:bidi="ar-SA"/>
         </w:rPr>
-        <w:t xml:space="preserve"> zu vereinfachen, soll ein Graph Framework entwickelt und auf Basis diesem ein entsprechendes Tool erstellt werden. Dazu muss das Tool ein im Microsoft Office Word erstelltes und mit einem entsprechend formatierten </w:t>
+        <w:t xml:space="preserve"> zu vereinfachen, soll ein Graph Framework entwickelt und auf Basis diesem ein entsprechendes Tool erstellt werden. Dazu muss das Tool ein im Microsoft Office Word erstelltes Dokument, mit einem entsprechend formatierten </w:t>
       </w:r>
       <w:proofErr w:type="spellStart"/>
       <w:r>
@@ -6679,7 +6680,7 @@
           <w:szCs w:val="20"/>
           <w:lang w:val="de-DE" w:eastAsia="de-DE" w:bidi="ar-SA"/>
         </w:rPr>
-        <w:t xml:space="preserve">-Case (oder mehrere) verstehen können, diesen visuell Darstellen und als </w:t>
+        <w:t xml:space="preserve">-Case (oder mehrere), verstehen können, diesen visuell Darstellen und als </w:t>
       </w:r>
       <w:proofErr w:type="spellStart"/>
       <w:r>
@@ -6699,7 +6700,7 @@
           <w:szCs w:val="20"/>
           <w:lang w:val="de-DE" w:eastAsia="de-DE" w:bidi="ar-SA"/>
         </w:rPr>
-        <w:t xml:space="preserve"> in einem gültigen Microsoft Office Word (o.Ä.) exportieren können.</w:t>
+        <w:t xml:space="preserve"> in eine gültigen Microsoft Office Excel Datei exportieren können.</w:t>
       </w:r>
     </w:p>
     <w:p>
@@ -6781,15 +6782,7 @@
         <w:rPr>
           <w:color w:val="333399"/>
         </w:rPr>
-        <w:t xml:space="preserve"> Cases). Ein Anwendungsfall beschreibt dabei einen konkreten, fachlich in sich geschlossenen Teilvorgang. Die Gesamtheit der Anwendungsfälle definiert das Systemverhalten. Ein Anwendungsfall kann in einfachem Textformat beschrieben werden, häufig stehen jedoch organisationsspezifische Mu</w:t>
-      </w:r>
-      <w:bookmarkStart w:id="4" w:name="_GoBack"/>
-      <w:bookmarkEnd w:id="4"/>
-      <w:r>
-        <w:rPr>
-          <w:color w:val="333399"/>
-        </w:rPr>
-        <w:t>ster zur Beschreibung zur Verfügung. Für datenzentrierte Systeme wird im Rahmen der funktionalen Anforderungen ein erstes fachliches Datenmodell erstellt, das als Grundlage des späteren Datenbankentwurfs dient. Das fachliche Datenmodell des Systems wird aus den Entitäten des Domänenmodells abgeleitet.</w:t>
+        <w:t xml:space="preserve"> Cases). Ein Anwendungsfall beschreibt dabei einen konkreten, fachlich in sich geschlossenen Teilvorgang. Die Gesamtheit der Anwendungsfälle definiert das Systemverhalten. Ein Anwendungsfall kann in einfachem Textformat beschrieben werden, häufig stehen jedoch organisationsspezifische Muster zur Beschreibung zur Verfügung. Für datenzentrierte Systeme wird im Rahmen der funktionalen Anforderungen ein erstes fachliches Datenmodell erstellt, das als Grundlage des späteren Datenbankentwurfs dient. Das fachliche Datenmodell des Systems wird aus den Entitäten des Domänenmodells abgeleitet.</w:t>
       </w:r>
     </w:p>
     <w:p>
@@ -6844,7 +6837,7 @@
                       <w:szCs w:val="20"/>
                     </w:rPr>
                   </w:pPr>
-                  <w:bookmarkStart w:id="5" w:name="_Toc423001035"/>
+                  <w:bookmarkStart w:id="4" w:name="_Toc423001035"/>
                   <w:proofErr w:type="spellStart"/>
                   <w:r>
                     <w:t>Abbildung</w:t>
@@ -6872,7 +6865,7 @@
                   <w:r>
                     <w:t xml:space="preserve"> Tool</w:t>
                   </w:r>
-                  <w:bookmarkEnd w:id="5"/>
+                  <w:bookmarkEnd w:id="4"/>
                 </w:p>
               </w:txbxContent>
             </v:textbox>
@@ -7014,6 +7007,8 @@
         </w:rPr>
         <w:t>.</w:t>
       </w:r>
+      <w:bookmarkStart w:id="5" w:name="_GoBack"/>
+      <w:bookmarkEnd w:id="5"/>
     </w:p>
     <w:p>
       <w:pPr>
@@ -24240,66 +24235,32 @@
                 <w:szCs w:val="20"/>
               </w:rPr>
             </w:pPr>
-            <w:r>
+          </w:p>
+        </w:tc>
+        <w:tc>
+          <w:tcPr>
+            <w:tcW w:w="6329" w:type="dxa"/>
+            <w:tcBorders>
+              <w:top w:val="single" w:sz="4" w:space="0" w:color="000001"/>
+              <w:left w:val="single" w:sz="4" w:space="0" w:color="000001"/>
+              <w:bottom w:val="single" w:sz="4" w:space="0" w:color="000001"/>
+              <w:right w:val="single" w:sz="4" w:space="0" w:color="000001"/>
+            </w:tcBorders>
+            <w:shd w:val="clear" w:color="auto" w:fill="FFFFFF"/>
+            <w:tcMar>
+              <w:left w:w="-5" w:type="dxa"/>
+            </w:tcMar>
+          </w:tcPr>
+          <w:p>
+            <w:pPr>
+              <w:pStyle w:val="Default"/>
+              <w:jc w:val="both"/>
               <w:rPr>
                 <w:rFonts w:cs="Arial"/>
                 <w:sz w:val="20"/>
                 <w:szCs w:val="20"/>
               </w:rPr>
-              <w:t>FR-002</w:t>
-            </w:r>
-          </w:p>
-        </w:tc>
-        <w:tc>
-          <w:tcPr>
-            <w:tcW w:w="6329" w:type="dxa"/>
-            <w:tcBorders>
-              <w:top w:val="single" w:sz="4" w:space="0" w:color="000001"/>
-              <w:left w:val="single" w:sz="4" w:space="0" w:color="000001"/>
-              <w:bottom w:val="single" w:sz="4" w:space="0" w:color="000001"/>
-              <w:right w:val="single" w:sz="4" w:space="0" w:color="000001"/>
-            </w:tcBorders>
-            <w:shd w:val="clear" w:color="auto" w:fill="FFFFFF"/>
-            <w:tcMar>
-              <w:left w:w="-5" w:type="dxa"/>
-            </w:tcMar>
-          </w:tcPr>
-          <w:p>
-            <w:pPr>
-              <w:pStyle w:val="Default"/>
-              <w:jc w:val="both"/>
-              <w:rPr>
-                <w:rFonts w:cs="Arial"/>
-                <w:sz w:val="20"/>
-                <w:szCs w:val="20"/>
-              </w:rPr>
-            </w:pPr>
-            <w:r>
-              <w:rPr>
-                <w:rFonts w:cs="Arial"/>
-                <w:sz w:val="20"/>
-                <w:szCs w:val="20"/>
-              </w:rPr>
-              <w:t xml:space="preserve">Alle </w:t>
-            </w:r>
-            <w:proofErr w:type="spellStart"/>
-            <w:r>
-              <w:rPr>
-                <w:rFonts w:cs="Arial"/>
-                <w:sz w:val="20"/>
-                <w:szCs w:val="20"/>
-              </w:rPr>
-              <w:t>Graphenelemente</w:t>
-            </w:r>
-            <w:proofErr w:type="spellEnd"/>
-            <w:r>
-              <w:rPr>
-                <w:rFonts w:cs="Arial"/>
-                <w:sz w:val="20"/>
-                <w:szCs w:val="20"/>
-              </w:rPr>
-              <w:t xml:space="preserve"> sollten in der Visualisierung „beweglich“ sein</w:t>
-            </w:r>
+            </w:pPr>
           </w:p>
         </w:tc>
         <w:tc>
@@ -25133,30 +25094,43 @@
     </w:p>
     <w:p>
       <w:pPr>
-        <w:pStyle w:val="Default"/>
-        <w:jc w:val="both"/>
+        <w:widowControl/>
+        <w:suppressAutoHyphens w:val="0"/>
+        <w:rPr>
+          <w:rFonts w:ascii="Arial" w:eastAsia="Courier New" w:hAnsi="Arial" w:cs="Times New Roman"/>
+          <w:color w:val="333399"/>
+          <w:sz w:val="20"/>
+          <w:szCs w:val="20"/>
+          <w:lang w:val="de-DE" w:eastAsia="de-DE" w:bidi="ar-SA"/>
+        </w:rPr>
+      </w:pPr>
+      <w:r>
         <w:rPr>
           <w:color w:val="333399"/>
           <w:sz w:val="20"/>
           <w:szCs w:val="20"/>
         </w:rPr>
-      </w:pPr>
+        <w:br w:type="page"/>
+      </w:r>
     </w:p>
     <w:p>
       <w:pPr>
         <w:pStyle w:val="Default"/>
         <w:keepNext/>
-        <w:jc w:val="both"/>
-      </w:pPr>
+        <w:jc w:val="center"/>
+      </w:pPr>
+      <w:bookmarkStart w:id="18" w:name="_Toc423000913"/>
+      <w:bookmarkStart w:id="19" w:name="_Toc423001038"/>
       <w:r>
         <w:rPr>
           <w:noProof/>
         </w:rPr>
+        <w:lastRenderedPageBreak/>
         <w:drawing>
           <wp:inline distT="0" distB="0" distL="0" distR="0">
-            <wp:extent cx="5759450" cy="3677285"/>
+            <wp:extent cx="5508663" cy="8693605"/>
             <wp:effectExtent l="0" t="0" r="0" b="0"/>
-            <wp:docPr id="3" name="Picture" descr="C:\Users\MathiasSchneider\Desktop\SWP_Neu\OTH_SWP_SS15\Basisverzeichnis\trunk\01_Analyse\ER-Modell\20150408_Tool_ER_Model.jpg"/>
+            <wp:docPr id="4" name="Grafik 4"/>
             <wp:cNvGraphicFramePr>
               <a:graphicFrameLocks xmlns:a="http://schemas.openxmlformats.org/drawingml/2006/main" noChangeAspect="1"/>
             </wp:cNvGraphicFramePr>
@@ -25164,32 +25138,23 @@
               <a:graphicData uri="http://schemas.openxmlformats.org/drawingml/2006/picture">
                 <pic:pic xmlns:pic="http://schemas.openxmlformats.org/drawingml/2006/picture">
                   <pic:nvPicPr>
-                    <pic:cNvPr id="2" name="Picture" descr="C:\Users\MathiasSchneider\Desktop\SWP_Neu\OTH_SWP_SS15\Basisverzeichnis\trunk\01_Analyse\ER-Modell\20150408_Tool_ER_Model.jpg"/>
-                    <pic:cNvPicPr>
-                      <a:picLocks noChangeAspect="1" noChangeArrowheads="1"/>
-                    </pic:cNvPicPr>
+                    <pic:cNvPr id="1" name=""/>
+                    <pic:cNvPicPr/>
                   </pic:nvPicPr>
                   <pic:blipFill>
-                    <a:blip r:embed="rId10" cstate="print"/>
+                    <a:blip r:embed="rId10"/>
                     <a:stretch>
                       <a:fillRect/>
                     </a:stretch>
                   </pic:blipFill>
-                  <pic:spPr bwMode="auto">
+                  <pic:spPr>
                     <a:xfrm>
                       <a:off x="0" y="0"/>
-                      <a:ext cx="5759450" cy="3677285"/>
+                      <a:ext cx="5513137" cy="8700666"/>
                     </a:xfrm>
                     <a:prstGeom prst="rect">
                       <a:avLst/>
                     </a:prstGeom>
-                    <a:noFill/>
-                    <a:ln w="9525">
-                      <a:noFill/>
-                      <a:miter lim="800000"/>
-                      <a:headEnd/>
-                      <a:tailEnd/>
-                    </a:ln>
                   </pic:spPr>
                 </pic:pic>
               </a:graphicData>
@@ -25203,8 +25168,6 @@
         <w:pStyle w:val="Beschriftung"/>
         <w:jc w:val="center"/>
       </w:pPr>
-      <w:bookmarkStart w:id="18" w:name="_Toc423000913"/>
-      <w:bookmarkStart w:id="19" w:name="_Toc423001038"/>
       <w:proofErr w:type="spellStart"/>
       <w:r>
         <w:t>Abbildung</w:t>
@@ -25240,19 +25203,29 @@
       <w:r>
         <w:t xml:space="preserve"> Tool</w:t>
       </w:r>
-      <w:bookmarkEnd w:id="18"/>
-      <w:bookmarkEnd w:id="19"/>
     </w:p>
+    <w:bookmarkEnd w:id="18"/>
+    <w:bookmarkEnd w:id="19"/>
     <w:p>
       <w:pPr>
-        <w:pStyle w:val="Default"/>
-        <w:jc w:val="both"/>
+        <w:widowControl/>
+        <w:suppressAutoHyphens w:val="0"/>
+        <w:rPr>
+          <w:rFonts w:ascii="Arial" w:eastAsia="Courier New" w:hAnsi="Arial" w:cs="Times New Roman"/>
+          <w:color w:val="333399"/>
+          <w:sz w:val="20"/>
+          <w:szCs w:val="20"/>
+          <w:lang w:val="de-DE" w:eastAsia="de-DE" w:bidi="ar-SA"/>
+        </w:rPr>
+      </w:pPr>
+      <w:r>
         <w:rPr>
           <w:color w:val="333399"/>
           <w:sz w:val="20"/>
           <w:szCs w:val="20"/>
         </w:rPr>
-      </w:pPr>
+        <w:br w:type="page"/>
+      </w:r>
     </w:p>
     <w:p>
       <w:pPr>
@@ -25265,10 +25238,20 @@
       </w:r>
       <w:bookmarkStart w:id="21" w:name="_Toc422999808"/>
       <w:bookmarkEnd w:id="20"/>
+      <w:proofErr w:type="spellStart"/>
       <w:r>
-        <w:t>Nicht-Funktionale Anforderungen</w:t>
+        <w:t>Nicht-Funktionale</w:t>
+      </w:r>
+      <w:proofErr w:type="spellEnd"/>
+      <w:r>
+        <w:t xml:space="preserve"> </w:t>
+      </w:r>
+      <w:proofErr w:type="spellStart"/>
+      <w:r>
+        <w:t>Anforderungen</w:t>
       </w:r>
       <w:bookmarkEnd w:id="21"/>
+      <w:proofErr w:type="spellEnd"/>
     </w:p>
     <w:p>
       <w:pPr>
@@ -25760,15 +25743,6 @@
                 <w:lang w:val="de-DE" w:eastAsia="de-DE" w:bidi="ar-SA"/>
               </w:rPr>
             </w:pPr>
-            <w:r>
-              <w:rPr>
-                <w:rFonts w:ascii="Arial" w:hAnsi="Arial" w:cs="Arial"/>
-                <w:sz w:val="20"/>
-                <w:szCs w:val="20"/>
-                <w:lang w:val="de-DE" w:eastAsia="de-DE" w:bidi="ar-SA"/>
-              </w:rPr>
-              <w:t>UR-001</w:t>
-            </w:r>
           </w:p>
         </w:tc>
         <w:tc>
@@ -25796,15 +25770,6 @@
                 <w:lang w:val="de-DE" w:eastAsia="de-DE" w:bidi="ar-SA"/>
               </w:rPr>
             </w:pPr>
-            <w:r>
-              <w:rPr>
-                <w:rFonts w:ascii="Arial" w:hAnsi="Arial" w:cs="Arial"/>
-                <w:sz w:val="20"/>
-                <w:szCs w:val="20"/>
-                <w:lang w:val="de-DE" w:eastAsia="de-DE" w:bidi="ar-SA"/>
-              </w:rPr>
-              <w:t>Das System soll…</w:t>
-            </w:r>
           </w:p>
         </w:tc>
         <w:tc>
@@ -27010,6 +26975,23 @@
     </w:p>
     <w:p>
       <w:pPr>
+        <w:widowControl/>
+        <w:suppressAutoHyphens w:val="0"/>
+        <w:rPr>
+          <w:rFonts w:ascii="Arial" w:hAnsi="Arial" w:cs="Arial"/>
+          <w:lang w:val="de-DE" w:eastAsia="de-DE" w:bidi="ar-SA"/>
+        </w:rPr>
+      </w:pPr>
+      <w:r>
+        <w:rPr>
+          <w:rFonts w:ascii="Arial" w:hAnsi="Arial" w:cs="Arial"/>
+          <w:lang w:val="de-DE" w:eastAsia="de-DE" w:bidi="ar-SA"/>
+        </w:rPr>
+        <w:br w:type="page"/>
+      </w:r>
+    </w:p>
+    <w:p>
+      <w:pPr>
         <w:pStyle w:val="berschrift21"/>
         <w:numPr>
           <w:ilvl w:val="1"/>
@@ -27021,6 +27003,7 @@
       <w:bookmarkStart w:id="25" w:name="_Toc422999810"/>
       <w:bookmarkEnd w:id="24"/>
       <w:r>
+        <w:lastRenderedPageBreak/>
         <w:t>Zuverlässigkeit (</w:t>
       </w:r>
       <w:proofErr w:type="spellStart"/>
@@ -27370,7 +27353,6 @@
           <w:szCs w:val="20"/>
           <w:lang w:val="de-DE" w:eastAsia="de-DE" w:bidi="ar-SA"/>
         </w:rPr>
-        <w:lastRenderedPageBreak/>
         <w:t xml:space="preserve">MTBF: </w:t>
       </w:r>
       <w:proofErr w:type="spellStart"/>
@@ -30450,6 +30432,7 @@
       <w:bookmarkStart w:id="29" w:name="_Toc422999812"/>
       <w:bookmarkEnd w:id="28"/>
       <w:r>
+        <w:lastRenderedPageBreak/>
         <w:t>Unterstützbarkeit (</w:t>
       </w:r>
       <w:proofErr w:type="spellStart"/>
@@ -30789,15 +30772,6 @@
                 <w:lang w:val="de-DE" w:eastAsia="de-DE" w:bidi="ar-SA"/>
               </w:rPr>
             </w:pPr>
-            <w:r>
-              <w:rPr>
-                <w:rFonts w:ascii="Arial" w:hAnsi="Arial" w:cs="Arial"/>
-                <w:sz w:val="20"/>
-                <w:szCs w:val="20"/>
-                <w:lang w:val="de-DE" w:eastAsia="de-DE" w:bidi="ar-SA"/>
-              </w:rPr>
-              <w:t>SR-001</w:t>
-            </w:r>
           </w:p>
         </w:tc>
         <w:tc>
@@ -30825,15 +30799,6 @@
                 <w:lang w:val="de-DE" w:eastAsia="de-DE" w:bidi="ar-SA"/>
               </w:rPr>
             </w:pPr>
-            <w:r>
-              <w:rPr>
-                <w:rFonts w:ascii="Arial" w:hAnsi="Arial" w:cs="Arial"/>
-                <w:sz w:val="20"/>
-                <w:szCs w:val="20"/>
-                <w:lang w:val="de-DE" w:eastAsia="de-DE" w:bidi="ar-SA"/>
-              </w:rPr>
-              <w:t>Das System soll…</w:t>
-            </w:r>
           </w:p>
         </w:tc>
         <w:tc>
@@ -32377,33 +32342,8 @@
     </w:p>
     <w:p>
       <w:pPr>
-        <w:widowControl/>
-        <w:spacing w:before="120"/>
-        <w:jc w:val="both"/>
-        <w:rPr>
-          <w:rFonts w:ascii="Arial" w:hAnsi="Arial" w:cs="Arial"/>
-          <w:sz w:val="20"/>
-          <w:szCs w:val="20"/>
-          <w:lang w:val="de-DE" w:eastAsia="de-DE" w:bidi="ar-SA"/>
-        </w:rPr>
-      </w:pPr>
-      <w:r>
-        <w:rPr>
-          <w:rFonts w:ascii="Arial" w:hAnsi="Arial" w:cs="Arial"/>
-          <w:sz w:val="20"/>
-          <w:szCs w:val="20"/>
-          <w:lang w:val="de-DE" w:eastAsia="de-DE" w:bidi="ar-SA"/>
-        </w:rPr>
-        <w:t>…hier Ihren Text einfügen</w:t>
-      </w:r>
-    </w:p>
-    <w:p>
-      <w:pPr>
         <w:pStyle w:val="berschrift1"/>
       </w:pPr>
-      <w:r>
-        <w:t xml:space="preserve"> </w:t>
-      </w:r>
       <w:bookmarkStart w:id="37" w:name="_Toc382574160"/>
       <w:bookmarkStart w:id="38" w:name="_Toc422999818"/>
       <w:bookmarkEnd w:id="37"/>
@@ -40061,6 +40001,7 @@
   <w:style w:type="character" w:default="1" w:styleId="Absatz-Standardschriftart">
     <w:name w:val="Default Paragraph Font"/>
     <w:uiPriority w:val="1"/>
+    <w:semiHidden/>
     <w:unhideWhenUsed/>
   </w:style>
   <w:style w:type="table" w:default="1" w:styleId="NormaleTabelle">
@@ -41382,7 +41323,7 @@
 </file>
 
 <file path=customXml/itemProps1.xml><?xml version="1.0" encoding="utf-8"?>
-<ds:datastoreItem xmlns:ds="http://schemas.openxmlformats.org/officeDocument/2006/customXml" ds:itemID="{6A8197C7-B387-4F77-823A-A49F444B521E}">
+<ds:datastoreItem xmlns:ds="http://schemas.openxmlformats.org/officeDocument/2006/customXml" ds:itemID="{D42B456F-FB29-421F-9339-B64BA9D4226C}">
   <ds:schemaRefs>
     <ds:schemaRef ds:uri="http://schemas.openxmlformats.org/officeDocument/2006/bibliography"/>
   </ds:schemaRefs>

</xml_diff>